<commit_message>
UPDATE TEST PLAN- TEAM DEVELOPMENTALITY.docx
</commit_message>
<xml_diff>
--- a/QUALITY/TEST PLAN- TEAM DEVELOPMENTALITY.docx
+++ b/QUALITY/TEST PLAN- TEAM DEVELOPMENTALITY.docx
@@ -7,18 +7,18 @@
         <w:spacing w:beforeLines="2000" w:before="4800" w:after="120"/>
         <w:ind w:firstLine="720"/>
         <w:rPr>
-          <w:rFonts w:ascii="Arial" w:hAnsi="Arial" w:cs="Arial"/>
+          <w:rFonts w:cs="Arial"/>
         </w:rPr>
       </w:pPr>
       <w:r>
         <w:rPr>
-          <w:rFonts w:ascii="Arial" w:hAnsi="Arial" w:cs="Arial"/>
+          <w:rFonts w:cs="Arial"/>
         </w:rPr>
         <w:t xml:space="preserve">                           </w:t>
       </w:r>
       <w:r>
         <w:rPr>
-          <w:rFonts w:ascii="Arial" w:hAnsi="Arial" w:cs="Arial"/>
+          <w:rFonts w:cs="Arial"/>
         </w:rPr>
         <w:br w:type="textWrapping" w:clear="all"/>
       </w:r>
@@ -30,7 +30,7 @@
         </w:pBdr>
         <w:spacing w:after="480"/>
         <w:rPr>
-          <w:rFonts w:ascii="Arial" w:hAnsi="Arial" w:cs="Arial"/>
+          <w:rFonts w:cs="Arial"/>
         </w:rPr>
       </w:pPr>
     </w:p>
@@ -38,13 +38,13 @@
       <w:pPr>
         <w:spacing w:after="360"/>
         <w:rPr>
-          <w:rFonts w:ascii="Arial" w:hAnsi="Arial" w:cs="Arial"/>
+          <w:rFonts w:cs="Arial"/>
           <w:sz w:val="32"/>
         </w:rPr>
       </w:pPr>
       <w:r>
         <w:rPr>
-          <w:rFonts w:ascii="Arial" w:hAnsi="Arial" w:cs="Arial"/>
+          <w:rFonts w:cs="Arial"/>
           <w:sz w:val="32"/>
         </w:rPr>
         <w:t xml:space="preserve">D7 Auto Service </w:t>
@@ -52,7 +52,7 @@
       <w:proofErr w:type="spellStart"/>
       <w:r>
         <w:rPr>
-          <w:rFonts w:ascii="Arial" w:hAnsi="Arial" w:cs="Arial"/>
+          <w:rFonts w:cs="Arial"/>
           <w:sz w:val="32"/>
         </w:rPr>
         <w:t>Center</w:t>
@@ -60,7 +60,7 @@
       <w:proofErr w:type="spellEnd"/>
       <w:r>
         <w:rPr>
-          <w:rFonts w:ascii="Arial" w:hAnsi="Arial" w:cs="Arial"/>
+          <w:rFonts w:cs="Arial"/>
           <w:sz w:val="32"/>
         </w:rPr>
         <w:t xml:space="preserve"> Web-App </w:t>
@@ -70,7 +70,7 @@
       <w:pPr>
         <w:spacing w:before="120" w:after="360"/>
         <w:rPr>
-          <w:rFonts w:ascii="Arial" w:hAnsi="Arial" w:cs="Arial"/>
+          <w:rFonts w:cs="Arial"/>
           <w:b/>
           <w:color w:val="808080"/>
           <w:sz w:val="32"/>
@@ -78,7 +78,7 @@
       </w:pPr>
       <w:r>
         <w:rPr>
-          <w:rFonts w:ascii="Arial" w:hAnsi="Arial" w:cs="Arial"/>
+          <w:rFonts w:cs="Arial"/>
           <w:b/>
           <w:color w:val="808080"/>
           <w:sz w:val="32"/>
@@ -87,7 +87,7 @@
       </w:r>
       <w:r>
         <w:rPr>
-          <w:rFonts w:ascii="Arial" w:hAnsi="Arial" w:cs="Arial"/>
+          <w:rFonts w:cs="Arial"/>
           <w:b/>
           <w:color w:val="808080"/>
           <w:sz w:val="32"/>
@@ -96,7 +96,7 @@
       </w:r>
       <w:r>
         <w:rPr>
-          <w:rFonts w:ascii="Arial" w:hAnsi="Arial" w:cs="Arial"/>
+          <w:rFonts w:cs="Arial"/>
           <w:b/>
           <w:color w:val="808080"/>
           <w:sz w:val="32"/>
@@ -108,13 +108,13 @@
       <w:pPr>
         <w:spacing w:before="120" w:after="360"/>
         <w:rPr>
-          <w:rFonts w:ascii="Arial" w:hAnsi="Arial" w:cs="Arial"/>
+          <w:rFonts w:cs="Arial"/>
           <w:b/>
         </w:rPr>
       </w:pPr>
       <w:r>
         <w:rPr>
-          <w:rFonts w:ascii="Arial" w:hAnsi="Arial" w:cs="Arial"/>
+          <w:rFonts w:cs="Arial"/>
           <w:color w:val="808080" w:themeColor="background1" w:themeShade="80"/>
           <w:sz w:val="20"/>
           <w:szCs w:val="20"/>
@@ -128,13 +128,13 @@
         <w:spacing w:before="0" w:after="200" w:line="276" w:lineRule="auto"/>
         <w:jc w:val="left"/>
         <w:rPr>
-          <w:rFonts w:ascii="Arial" w:hAnsi="Arial" w:cs="Arial"/>
+          <w:rFonts w:cs="Arial"/>
           <w:b/>
         </w:rPr>
       </w:pPr>
       <w:r>
         <w:rPr>
-          <w:rFonts w:ascii="Arial" w:hAnsi="Arial" w:cs="Arial"/>
+          <w:rFonts w:cs="Arial"/>
           <w:b/>
         </w:rPr>
         <w:br w:type="page"/>
@@ -144,13 +144,13 @@
       <w:pPr>
         <w:spacing w:before="120" w:after="360"/>
         <w:rPr>
-          <w:rFonts w:ascii="Arial" w:hAnsi="Arial" w:cs="Arial"/>
+          <w:rFonts w:cs="Arial"/>
           <w:b/>
         </w:rPr>
       </w:pPr>
       <w:r>
         <w:rPr>
-          <w:rFonts w:ascii="Arial" w:hAnsi="Arial" w:cs="Arial"/>
+          <w:rFonts w:cs="Arial"/>
           <w:b/>
         </w:rPr>
         <w:lastRenderedPageBreak/>
@@ -181,12 +181,12 @@
             <w:pPr>
               <w:pStyle w:val="TableText"/>
               <w:rPr>
-                <w:rFonts w:ascii="Arial" w:hAnsi="Arial" w:cs="Arial"/>
+                <w:rFonts w:cs="Arial"/>
               </w:rPr>
             </w:pPr>
             <w:r>
               <w:rPr>
-                <w:rFonts w:ascii="Arial" w:hAnsi="Arial" w:cs="Arial"/>
+                <w:rFonts w:cs="Arial"/>
               </w:rPr>
               <w:t>Date</w:t>
             </w:r>
@@ -200,12 +200,12 @@
             <w:pPr>
               <w:pStyle w:val="TableText"/>
               <w:rPr>
-                <w:rFonts w:ascii="Arial" w:hAnsi="Arial" w:cs="Arial"/>
+                <w:rFonts w:cs="Arial"/>
               </w:rPr>
             </w:pPr>
             <w:r>
               <w:rPr>
-                <w:rFonts w:ascii="Arial" w:hAnsi="Arial" w:cs="Arial"/>
+                <w:rFonts w:cs="Arial"/>
               </w:rPr>
               <w:t>Version</w:t>
             </w:r>
@@ -219,12 +219,12 @@
             <w:pPr>
               <w:pStyle w:val="TableText"/>
               <w:rPr>
-                <w:rFonts w:ascii="Arial" w:hAnsi="Arial" w:cs="Arial"/>
+                <w:rFonts w:cs="Arial"/>
               </w:rPr>
             </w:pPr>
             <w:r>
               <w:rPr>
-                <w:rFonts w:ascii="Arial" w:hAnsi="Arial" w:cs="Arial"/>
+                <w:rFonts w:cs="Arial"/>
               </w:rPr>
               <w:t>Author</w:t>
             </w:r>
@@ -238,12 +238,12 @@
             <w:pPr>
               <w:pStyle w:val="TableText"/>
               <w:rPr>
-                <w:rFonts w:ascii="Arial" w:hAnsi="Arial" w:cs="Arial"/>
+                <w:rFonts w:cs="Arial"/>
               </w:rPr>
             </w:pPr>
             <w:r>
               <w:rPr>
-                <w:rFonts w:ascii="Arial" w:hAnsi="Arial" w:cs="Arial"/>
+                <w:rFonts w:cs="Arial"/>
               </w:rPr>
               <w:t>Description</w:t>
             </w:r>
@@ -263,7 +263,7 @@
             <w:pPr>
               <w:pStyle w:val="TableText"/>
               <w:rPr>
-                <w:rFonts w:ascii="Arial" w:hAnsi="Arial" w:cs="Arial"/>
+                <w:rFonts w:cs="Arial"/>
                 <w:sz w:val="20"/>
               </w:rPr>
             </w:pPr>
@@ -282,7 +282,7 @@
             <w:pPr>
               <w:pStyle w:val="TableText"/>
               <w:rPr>
-                <w:rFonts w:ascii="Arial" w:hAnsi="Arial" w:cs="Arial"/>
+                <w:rFonts w:cs="Arial"/>
                 <w:sz w:val="20"/>
               </w:rPr>
             </w:pPr>
@@ -301,7 +301,7 @@
             <w:pPr>
               <w:pStyle w:val="TableText"/>
               <w:rPr>
-                <w:rFonts w:ascii="Arial" w:hAnsi="Arial" w:cs="Arial"/>
+                <w:rFonts w:cs="Arial"/>
                 <w:sz w:val="20"/>
               </w:rPr>
             </w:pPr>
@@ -319,7 +319,7 @@
             <w:pPr>
               <w:pStyle w:val="TableText"/>
               <w:rPr>
-                <w:rFonts w:ascii="Arial" w:hAnsi="Arial" w:cs="Arial"/>
+                <w:rFonts w:cs="Arial"/>
                 <w:sz w:val="20"/>
               </w:rPr>
             </w:pPr>
@@ -340,7 +340,7 @@
             <w:pPr>
               <w:pStyle w:val="TableText"/>
               <w:rPr>
-                <w:rFonts w:ascii="Arial" w:hAnsi="Arial" w:cs="Arial"/>
+                <w:rFonts w:cs="Arial"/>
                 <w:sz w:val="20"/>
               </w:rPr>
             </w:pPr>
@@ -360,7 +360,7 @@
             <w:pPr>
               <w:pStyle w:val="TableText"/>
               <w:rPr>
-                <w:rFonts w:ascii="Arial" w:hAnsi="Arial" w:cs="Arial"/>
+                <w:rFonts w:cs="Arial"/>
                 <w:sz w:val="20"/>
               </w:rPr>
             </w:pPr>
@@ -380,7 +380,7 @@
             <w:pPr>
               <w:pStyle w:val="TableText"/>
               <w:rPr>
-                <w:rFonts w:ascii="Arial" w:hAnsi="Arial" w:cs="Arial"/>
+                <w:rFonts w:cs="Arial"/>
                 <w:sz w:val="20"/>
               </w:rPr>
             </w:pPr>
@@ -399,7 +399,7 @@
             <w:pPr>
               <w:pStyle w:val="TableText"/>
               <w:rPr>
-                <w:rFonts w:ascii="Arial" w:hAnsi="Arial" w:cs="Arial"/>
+                <w:rFonts w:cs="Arial"/>
                 <w:sz w:val="20"/>
               </w:rPr>
             </w:pPr>
@@ -420,7 +420,7 @@
             <w:pPr>
               <w:pStyle w:val="TableText"/>
               <w:rPr>
-                <w:rFonts w:ascii="Arial" w:hAnsi="Arial" w:cs="Arial"/>
+                <w:rFonts w:cs="Arial"/>
                 <w:sz w:val="20"/>
               </w:rPr>
             </w:pPr>
@@ -440,7 +440,7 @@
             <w:pPr>
               <w:pStyle w:val="TableText"/>
               <w:rPr>
-                <w:rFonts w:ascii="Arial" w:hAnsi="Arial" w:cs="Arial"/>
+                <w:rFonts w:cs="Arial"/>
                 <w:sz w:val="20"/>
               </w:rPr>
             </w:pPr>
@@ -460,7 +460,7 @@
             <w:pPr>
               <w:pStyle w:val="TableText"/>
               <w:rPr>
-                <w:rFonts w:ascii="Arial" w:hAnsi="Arial" w:cs="Arial"/>
+                <w:rFonts w:cs="Arial"/>
                 <w:sz w:val="20"/>
               </w:rPr>
             </w:pPr>
@@ -479,7 +479,7 @@
             <w:pPr>
               <w:pStyle w:val="TableText"/>
               <w:rPr>
-                <w:rFonts w:ascii="Arial" w:hAnsi="Arial" w:cs="Arial"/>
+                <w:rFonts w:cs="Arial"/>
                 <w:sz w:val="20"/>
               </w:rPr>
             </w:pPr>
@@ -499,7 +499,7 @@
             <w:pPr>
               <w:pStyle w:val="TableText"/>
               <w:rPr>
-                <w:rFonts w:ascii="Arial" w:hAnsi="Arial" w:cs="Arial"/>
+                <w:rFonts w:cs="Arial"/>
                 <w:sz w:val="20"/>
               </w:rPr>
             </w:pPr>
@@ -518,7 +518,7 @@
             <w:pPr>
               <w:pStyle w:val="TableText"/>
               <w:rPr>
-                <w:rFonts w:ascii="Arial" w:hAnsi="Arial" w:cs="Arial"/>
+                <w:rFonts w:cs="Arial"/>
                 <w:sz w:val="20"/>
               </w:rPr>
             </w:pPr>
@@ -537,7 +537,7 @@
             <w:pPr>
               <w:pStyle w:val="TableText"/>
               <w:rPr>
-                <w:rFonts w:ascii="Arial" w:hAnsi="Arial" w:cs="Arial"/>
+                <w:rFonts w:cs="Arial"/>
                 <w:sz w:val="20"/>
               </w:rPr>
             </w:pPr>
@@ -555,7 +555,7 @@
             <w:pPr>
               <w:pStyle w:val="TableText"/>
               <w:rPr>
-                <w:rFonts w:ascii="Arial" w:hAnsi="Arial" w:cs="Arial"/>
+                <w:rFonts w:cs="Arial"/>
                 <w:sz w:val="20"/>
               </w:rPr>
             </w:pPr>
@@ -566,7 +566,7 @@
     <w:p>
       <w:pPr>
         <w:rPr>
-          <w:rFonts w:ascii="Arial" w:hAnsi="Arial" w:cs="Arial"/>
+          <w:rFonts w:cs="Arial"/>
           <w:b/>
         </w:rPr>
       </w:pPr>
@@ -574,7 +574,7 @@
     <w:p>
       <w:pPr>
         <w:rPr>
-          <w:rFonts w:ascii="Arial" w:hAnsi="Arial" w:cs="Arial"/>
+          <w:rFonts w:cs="Arial"/>
           <w:b/>
         </w:rPr>
       </w:pPr>
@@ -585,13 +585,13 @@
         <w:spacing w:before="0" w:after="200" w:line="276" w:lineRule="auto"/>
         <w:jc w:val="left"/>
         <w:rPr>
-          <w:rFonts w:ascii="Arial" w:hAnsi="Arial" w:cs="Arial"/>
+          <w:rFonts w:cs="Arial"/>
           <w:b/>
         </w:rPr>
       </w:pPr>
       <w:r>
         <w:rPr>
-          <w:rFonts w:ascii="Arial" w:hAnsi="Arial" w:cs="Arial"/>
+          <w:rFonts w:cs="Arial"/>
           <w:b/>
         </w:rPr>
         <w:t>Approvers List</w:t>
@@ -623,13 +623,13 @@
               <w:spacing w:before="0" w:after="200" w:line="276" w:lineRule="auto"/>
               <w:jc w:val="left"/>
               <w:rPr>
-                <w:rFonts w:ascii="Arial" w:hAnsi="Arial" w:cs="Arial"/>
+                <w:rFonts w:cs="Arial"/>
                 <w:b w:val="0"/>
               </w:rPr>
             </w:pPr>
             <w:r>
               <w:rPr>
-                <w:rFonts w:ascii="Arial" w:hAnsi="Arial" w:cs="Arial"/>
+                <w:rFonts w:cs="Arial"/>
               </w:rPr>
               <w:t>Name</w:t>
             </w:r>
@@ -645,13 +645,13 @@
               <w:spacing w:before="0" w:after="200" w:line="276" w:lineRule="auto"/>
               <w:jc w:val="left"/>
               <w:rPr>
-                <w:rFonts w:ascii="Arial" w:hAnsi="Arial" w:cs="Arial"/>
+                <w:rFonts w:cs="Arial"/>
                 <w:b w:val="0"/>
               </w:rPr>
             </w:pPr>
             <w:r>
               <w:rPr>
-                <w:rFonts w:ascii="Arial" w:hAnsi="Arial" w:cs="Arial"/>
+                <w:rFonts w:cs="Arial"/>
               </w:rPr>
               <w:t>Role</w:t>
             </w:r>
@@ -667,7 +667,7 @@
               <w:spacing w:before="0" w:after="200" w:line="276" w:lineRule="auto"/>
               <w:jc w:val="left"/>
               <w:rPr>
-                <w:rFonts w:ascii="Arial" w:hAnsi="Arial" w:cs="Arial"/>
+                <w:rFonts w:cs="Arial"/>
                 <w:b w:val="0"/>
               </w:rPr>
             </w:pPr>
@@ -686,7 +686,7 @@
               <w:spacing w:before="0" w:after="200" w:line="276" w:lineRule="auto"/>
               <w:jc w:val="left"/>
               <w:rPr>
-                <w:rFonts w:ascii="Arial" w:hAnsi="Arial" w:cs="Arial"/>
+                <w:rFonts w:cs="Arial"/>
                 <w:b w:val="0"/>
               </w:rPr>
             </w:pPr>
@@ -707,7 +707,7 @@
               <w:spacing w:before="0" w:after="200" w:line="276" w:lineRule="auto"/>
               <w:jc w:val="left"/>
               <w:rPr>
-                <w:rFonts w:ascii="Arial" w:hAnsi="Arial" w:cs="Arial"/>
+                <w:rFonts w:cs="Arial"/>
                 <w:b/>
               </w:rPr>
             </w:pPr>
@@ -723,7 +723,7 @@
               <w:spacing w:before="0" w:after="200" w:line="276" w:lineRule="auto"/>
               <w:jc w:val="left"/>
               <w:rPr>
-                <w:rFonts w:ascii="Arial" w:hAnsi="Arial" w:cs="Arial"/>
+                <w:rFonts w:cs="Arial"/>
                 <w:b/>
               </w:rPr>
             </w:pPr>
@@ -739,7 +739,7 @@
               <w:spacing w:before="0" w:after="200" w:line="276" w:lineRule="auto"/>
               <w:jc w:val="left"/>
               <w:rPr>
-                <w:rFonts w:ascii="Arial" w:hAnsi="Arial" w:cs="Arial"/>
+                <w:rFonts w:cs="Arial"/>
                 <w:b/>
               </w:rPr>
             </w:pPr>
@@ -755,7 +755,7 @@
               <w:spacing w:before="0" w:after="200" w:line="276" w:lineRule="auto"/>
               <w:jc w:val="left"/>
               <w:rPr>
-                <w:rFonts w:ascii="Arial" w:hAnsi="Arial" w:cs="Arial"/>
+                <w:rFonts w:cs="Arial"/>
                 <w:b/>
               </w:rPr>
             </w:pPr>
@@ -773,7 +773,7 @@
               <w:spacing w:before="0" w:after="200" w:line="276" w:lineRule="auto"/>
               <w:jc w:val="left"/>
               <w:rPr>
-                <w:rFonts w:ascii="Arial" w:hAnsi="Arial" w:cs="Arial"/>
+                <w:rFonts w:cs="Arial"/>
                 <w:b/>
               </w:rPr>
             </w:pPr>
@@ -789,7 +789,7 @@
               <w:spacing w:before="0" w:after="200" w:line="276" w:lineRule="auto"/>
               <w:jc w:val="left"/>
               <w:rPr>
-                <w:rFonts w:ascii="Arial" w:hAnsi="Arial" w:cs="Arial"/>
+                <w:rFonts w:cs="Arial"/>
                 <w:b/>
               </w:rPr>
             </w:pPr>
@@ -805,7 +805,7 @@
               <w:spacing w:before="0" w:after="200" w:line="276" w:lineRule="auto"/>
               <w:jc w:val="left"/>
               <w:rPr>
-                <w:rFonts w:ascii="Arial" w:hAnsi="Arial" w:cs="Arial"/>
+                <w:rFonts w:cs="Arial"/>
                 <w:b/>
               </w:rPr>
             </w:pPr>
@@ -821,7 +821,7 @@
               <w:spacing w:before="0" w:after="200" w:line="276" w:lineRule="auto"/>
               <w:jc w:val="left"/>
               <w:rPr>
-                <w:rFonts w:ascii="Arial" w:hAnsi="Arial" w:cs="Arial"/>
+                <w:rFonts w:cs="Arial"/>
                 <w:b/>
               </w:rPr>
             </w:pPr>
@@ -839,7 +839,7 @@
               <w:spacing w:before="0" w:after="200" w:line="276" w:lineRule="auto"/>
               <w:jc w:val="left"/>
               <w:rPr>
-                <w:rFonts w:ascii="Arial" w:hAnsi="Arial" w:cs="Arial"/>
+                <w:rFonts w:cs="Arial"/>
                 <w:b/>
               </w:rPr>
             </w:pPr>
@@ -855,7 +855,7 @@
               <w:spacing w:before="0" w:after="200" w:line="276" w:lineRule="auto"/>
               <w:jc w:val="left"/>
               <w:rPr>
-                <w:rFonts w:ascii="Arial" w:hAnsi="Arial" w:cs="Arial"/>
+                <w:rFonts w:cs="Arial"/>
                 <w:b/>
               </w:rPr>
             </w:pPr>
@@ -871,7 +871,7 @@
               <w:spacing w:before="0" w:after="200" w:line="276" w:lineRule="auto"/>
               <w:jc w:val="left"/>
               <w:rPr>
-                <w:rFonts w:ascii="Arial" w:hAnsi="Arial" w:cs="Arial"/>
+                <w:rFonts w:cs="Arial"/>
                 <w:b/>
               </w:rPr>
             </w:pPr>
@@ -887,7 +887,7 @@
               <w:spacing w:before="0" w:after="200" w:line="276" w:lineRule="auto"/>
               <w:jc w:val="left"/>
               <w:rPr>
-                <w:rFonts w:ascii="Arial" w:hAnsi="Arial" w:cs="Arial"/>
+                <w:rFonts w:cs="Arial"/>
                 <w:b/>
               </w:rPr>
             </w:pPr>
@@ -905,7 +905,7 @@
               <w:spacing w:before="0" w:after="200" w:line="276" w:lineRule="auto"/>
               <w:jc w:val="left"/>
               <w:rPr>
-                <w:rFonts w:ascii="Arial" w:hAnsi="Arial" w:cs="Arial"/>
+                <w:rFonts w:cs="Arial"/>
                 <w:b/>
               </w:rPr>
             </w:pPr>
@@ -921,7 +921,7 @@
               <w:spacing w:before="0" w:after="200" w:line="276" w:lineRule="auto"/>
               <w:jc w:val="left"/>
               <w:rPr>
-                <w:rFonts w:ascii="Arial" w:hAnsi="Arial" w:cs="Arial"/>
+                <w:rFonts w:cs="Arial"/>
                 <w:b/>
               </w:rPr>
             </w:pPr>
@@ -937,7 +937,7 @@
               <w:spacing w:before="0" w:after="200" w:line="276" w:lineRule="auto"/>
               <w:jc w:val="left"/>
               <w:rPr>
-                <w:rFonts w:ascii="Arial" w:hAnsi="Arial" w:cs="Arial"/>
+                <w:rFonts w:cs="Arial"/>
                 <w:b/>
               </w:rPr>
             </w:pPr>
@@ -953,7 +953,7 @@
               <w:spacing w:before="0" w:after="200" w:line="276" w:lineRule="auto"/>
               <w:jc w:val="left"/>
               <w:rPr>
-                <w:rFonts w:ascii="Arial" w:hAnsi="Arial" w:cs="Arial"/>
+                <w:rFonts w:cs="Arial"/>
                 <w:b/>
               </w:rPr>
             </w:pPr>
@@ -967,7 +967,7 @@
         <w:spacing w:before="0" w:after="200" w:line="276" w:lineRule="auto"/>
         <w:jc w:val="left"/>
         <w:rPr>
-          <w:rFonts w:ascii="Arial" w:hAnsi="Arial" w:cs="Arial"/>
+          <w:rFonts w:cs="Arial"/>
           <w:b/>
         </w:rPr>
       </w:pPr>
@@ -978,13 +978,13 @@
         <w:spacing w:before="0" w:after="200" w:line="276" w:lineRule="auto"/>
         <w:jc w:val="left"/>
         <w:rPr>
-          <w:rFonts w:ascii="Arial" w:hAnsi="Arial" w:cs="Arial"/>
+          <w:rFonts w:cs="Arial"/>
           <w:b/>
         </w:rPr>
       </w:pPr>
       <w:r>
         <w:rPr>
-          <w:rFonts w:ascii="Arial" w:hAnsi="Arial" w:cs="Arial"/>
+          <w:rFonts w:cs="Arial"/>
           <w:b/>
         </w:rPr>
         <w:t>Reference Document</w:t>
@@ -1015,13 +1015,13 @@
               <w:spacing w:before="0" w:after="200" w:line="276" w:lineRule="auto"/>
               <w:jc w:val="left"/>
               <w:rPr>
-                <w:rFonts w:ascii="Arial" w:hAnsi="Arial" w:cs="Arial"/>
+                <w:rFonts w:cs="Arial"/>
                 <w:b w:val="0"/>
               </w:rPr>
             </w:pPr>
             <w:r>
               <w:rPr>
-                <w:rFonts w:ascii="Arial" w:hAnsi="Arial" w:cs="Arial"/>
+                <w:rFonts w:cs="Arial"/>
               </w:rPr>
               <w:t>Version</w:t>
             </w:r>
@@ -1037,13 +1037,13 @@
               <w:spacing w:before="0" w:after="200" w:line="276" w:lineRule="auto"/>
               <w:jc w:val="left"/>
               <w:rPr>
-                <w:rFonts w:ascii="Arial" w:hAnsi="Arial" w:cs="Arial"/>
+                <w:rFonts w:cs="Arial"/>
                 <w:b w:val="0"/>
               </w:rPr>
             </w:pPr>
             <w:r>
               <w:rPr>
-                <w:rFonts w:ascii="Arial" w:hAnsi="Arial" w:cs="Arial"/>
+                <w:rFonts w:cs="Arial"/>
               </w:rPr>
               <w:t>Date</w:t>
             </w:r>
@@ -1059,7 +1059,7 @@
               <w:spacing w:before="0" w:after="200" w:line="276" w:lineRule="auto"/>
               <w:jc w:val="left"/>
               <w:rPr>
-                <w:rFonts w:ascii="Arial" w:hAnsi="Arial" w:cs="Arial"/>
+                <w:rFonts w:cs="Arial"/>
                 <w:b w:val="0"/>
               </w:rPr>
             </w:pPr>
@@ -1080,7 +1080,7 @@
               <w:spacing w:before="0" w:after="200" w:line="276" w:lineRule="auto"/>
               <w:jc w:val="left"/>
               <w:rPr>
-                <w:rFonts w:ascii="Arial" w:hAnsi="Arial" w:cs="Arial"/>
+                <w:rFonts w:cs="Arial"/>
                 <w:b/>
               </w:rPr>
             </w:pPr>
@@ -1096,7 +1096,7 @@
               <w:spacing w:before="0" w:after="200" w:line="276" w:lineRule="auto"/>
               <w:jc w:val="left"/>
               <w:rPr>
-                <w:rFonts w:ascii="Arial" w:hAnsi="Arial" w:cs="Arial"/>
+                <w:rFonts w:cs="Arial"/>
                 <w:b/>
               </w:rPr>
             </w:pPr>
@@ -1112,7 +1112,7 @@
               <w:spacing w:before="0" w:after="200" w:line="276" w:lineRule="auto"/>
               <w:jc w:val="left"/>
               <w:rPr>
-                <w:rFonts w:ascii="Arial" w:hAnsi="Arial" w:cs="Arial"/>
+                <w:rFonts w:cs="Arial"/>
                 <w:b/>
               </w:rPr>
             </w:pPr>
@@ -1130,7 +1130,7 @@
               <w:spacing w:before="0" w:after="200" w:line="276" w:lineRule="auto"/>
               <w:jc w:val="left"/>
               <w:rPr>
-                <w:rFonts w:ascii="Arial" w:hAnsi="Arial" w:cs="Arial"/>
+                <w:rFonts w:cs="Arial"/>
                 <w:b/>
               </w:rPr>
             </w:pPr>
@@ -1146,7 +1146,7 @@
               <w:spacing w:before="0" w:after="200" w:line="276" w:lineRule="auto"/>
               <w:jc w:val="left"/>
               <w:rPr>
-                <w:rFonts w:ascii="Arial" w:hAnsi="Arial" w:cs="Arial"/>
+                <w:rFonts w:cs="Arial"/>
                 <w:b/>
               </w:rPr>
             </w:pPr>
@@ -1162,7 +1162,7 @@
               <w:spacing w:before="0" w:after="200" w:line="276" w:lineRule="auto"/>
               <w:jc w:val="left"/>
               <w:rPr>
-                <w:rFonts w:ascii="Arial" w:hAnsi="Arial" w:cs="Arial"/>
+                <w:rFonts w:cs="Arial"/>
                 <w:b/>
               </w:rPr>
             </w:pPr>
@@ -1176,13 +1176,13 @@
         <w:spacing w:before="0" w:after="200" w:line="276" w:lineRule="auto"/>
         <w:jc w:val="left"/>
         <w:rPr>
-          <w:rFonts w:ascii="Arial" w:hAnsi="Arial" w:cs="Arial"/>
+          <w:rFonts w:cs="Arial"/>
           <w:b/>
         </w:rPr>
       </w:pPr>
       <w:r>
         <w:rPr>
-          <w:rFonts w:ascii="Arial" w:hAnsi="Arial" w:cs="Arial"/>
+          <w:rFonts w:cs="Arial"/>
           <w:b/>
         </w:rPr>
         <w:br w:type="page"/>
@@ -1194,7 +1194,7 @@
         <w:spacing w:before="0" w:after="200" w:line="276" w:lineRule="auto"/>
         <w:jc w:val="left"/>
         <w:rPr>
-          <w:rFonts w:ascii="Arial" w:hAnsi="Arial" w:cs="Arial"/>
+          <w:rFonts w:cs="Arial"/>
           <w:b/>
         </w:rPr>
       </w:pPr>
@@ -1249,19 +1249,19 @@
           </w:pPr>
           <w:r>
             <w:rPr>
-              <w:rFonts w:ascii="Arial" w:hAnsi="Arial" w:cs="Arial"/>
+              <w:rFonts w:cs="Arial"/>
             </w:rPr>
             <w:fldChar w:fldCharType="begin"/>
           </w:r>
           <w:r>
             <w:rPr>
-              <w:rFonts w:ascii="Arial" w:hAnsi="Arial" w:cs="Arial"/>
+              <w:rFonts w:cs="Arial"/>
             </w:rPr>
             <w:instrText xml:space="preserve"> TOC \o "1-2" \h \z \u </w:instrText>
           </w:r>
           <w:r>
             <w:rPr>
-              <w:rFonts w:ascii="Arial" w:hAnsi="Arial" w:cs="Arial"/>
+              <w:rFonts w:cs="Arial"/>
             </w:rPr>
             <w:fldChar w:fldCharType="separate"/>
           </w:r>
@@ -1269,7 +1269,7 @@
             <w:r>
               <w:rPr>
                 <w:rStyle w:val="Hyperlink"/>
-                <w:rFonts w:ascii="Arial" w:eastAsiaTheme="majorEastAsia" w:hAnsi="Arial" w:cs="Arial"/>
+                <w:rFonts w:eastAsiaTheme="majorEastAsia" w:cs="Arial"/>
               </w:rPr>
               <w:t>1. INTRODUCTION</w:t>
             </w:r>
@@ -1519,7 +1519,7 @@
             <w:r>
               <w:rPr>
                 <w:rStyle w:val="Hyperlink"/>
-                <w:rFonts w:ascii="Arial" w:eastAsiaTheme="majorEastAsia" w:hAnsi="Arial" w:cs="Arial"/>
+                <w:rFonts w:eastAsiaTheme="majorEastAsia" w:cs="Arial"/>
               </w:rPr>
               <w:t>2. TEST STRATEGY</w:t>
             </w:r>
@@ -1955,7 +1955,7 @@
             <w:r>
               <w:rPr>
                 <w:rStyle w:val="Hyperlink"/>
-                <w:rFonts w:ascii="Arial" w:eastAsiaTheme="majorEastAsia" w:hAnsi="Arial" w:cs="Arial"/>
+                <w:rFonts w:eastAsiaTheme="majorEastAsia" w:cs="Arial"/>
               </w:rPr>
               <w:t>3. EXECUTION STRATEGY</w:t>
             </w:r>
@@ -2429,7 +2429,7 @@
             <w:r>
               <w:rPr>
                 <w:rStyle w:val="Hyperlink"/>
-                <w:rFonts w:ascii="Arial" w:eastAsiaTheme="majorEastAsia" w:hAnsi="Arial" w:cs="Arial"/>
+                <w:rFonts w:eastAsiaTheme="majorEastAsia" w:cs="Arial"/>
               </w:rPr>
               <w:t>4.</w:t>
             </w:r>
@@ -2872,7 +2872,7 @@
             <w:r>
               <w:rPr>
                 <w:rStyle w:val="Hyperlink"/>
-                <w:rFonts w:ascii="Arial" w:eastAsiaTheme="majorEastAsia" w:hAnsi="Arial" w:cs="Arial"/>
+                <w:rFonts w:eastAsiaTheme="majorEastAsia" w:cs="Arial"/>
               </w:rPr>
               <w:t>5. TEST ENVIRONMENT</w:t>
             </w:r>
@@ -2936,7 +2936,7 @@
             <w:r>
               <w:rPr>
                 <w:rStyle w:val="Hyperlink"/>
-                <w:rFonts w:ascii="Arial" w:eastAsiaTheme="majorEastAsia" w:hAnsi="Arial" w:cs="Arial"/>
+                <w:rFonts w:eastAsiaTheme="majorEastAsia" w:cs="Arial"/>
               </w:rPr>
               <w:t>6.</w:t>
             </w:r>
@@ -2950,23 +2950,9 @@
             <w:r>
               <w:rPr>
                 <w:rStyle w:val="Hyperlink"/>
-                <w:rFonts w:ascii="Arial" w:eastAsiaTheme="majorEastAsia" w:hAnsi="Arial" w:cs="Arial"/>
-              </w:rPr>
-              <w:t>APPR</w:t>
-            </w:r>
-            <w:r>
-              <w:rPr>
-                <w:rStyle w:val="Hyperlink"/>
-                <w:rFonts w:ascii="Arial" w:eastAsiaTheme="majorEastAsia" w:hAnsi="Arial" w:cs="Arial"/>
-              </w:rPr>
-              <w:t>O</w:t>
-            </w:r>
-            <w:r>
-              <w:rPr>
-                <w:rStyle w:val="Hyperlink"/>
-                <w:rFonts w:ascii="Arial" w:eastAsiaTheme="majorEastAsia" w:hAnsi="Arial" w:cs="Arial"/>
-              </w:rPr>
-              <w:t>VALS</w:t>
+                <w:rFonts w:eastAsiaTheme="majorEastAsia" w:cs="Arial"/>
+              </w:rPr>
+              <w:t>APPROVALS</w:t>
             </w:r>
             <w:r>
               <w:rPr>
@@ -3014,12 +3000,12 @@
         <w:p>
           <w:pPr>
             <w:rPr>
-              <w:rFonts w:ascii="Arial" w:hAnsi="Arial" w:cs="Arial"/>
+              <w:rFonts w:cs="Arial"/>
             </w:rPr>
           </w:pPr>
           <w:r>
             <w:rPr>
-              <w:rFonts w:ascii="Arial" w:hAnsi="Arial" w:cs="Arial"/>
+              <w:rFonts w:cs="Arial"/>
             </w:rPr>
             <w:fldChar w:fldCharType="end"/>
           </w:r>
@@ -3078,6 +3064,66 @@
     </w:p>
     <w:p>
       <w:pPr>
+        <w:spacing w:line="360" w:lineRule="auto"/>
+      </w:pPr>
+      <w:r>
+        <w:t>Plan for testing: Set the foundations for testing. Define the basics of the project (scope, dates, and goals) and set up a good testing environment. This includes deciding how to start and end tests, making accurate test cases, laying out jobs, making schedules, and making data plans.</w:t>
+      </w:r>
+    </w:p>
+    <w:p>
+      <w:pPr>
+        <w:spacing w:line="360" w:lineRule="auto"/>
+      </w:pPr>
+    </w:p>
+    <w:p>
+      <w:pPr>
+        <w:spacing w:line="360" w:lineRule="auto"/>
+      </w:pPr>
+      <w:r>
+        <w:t>Execution Strategy: Plan for how the tests will be done. Describe how problems are found, written down, and reported, as well as the steps to fix them. This shows how important it is to handle problems well.</w:t>
+      </w:r>
+    </w:p>
+    <w:p>
+      <w:pPr>
+        <w:spacing w:line="360" w:lineRule="auto"/>
+      </w:pPr>
+    </w:p>
+    <w:p>
+      <w:pPr>
+        <w:spacing w:line="360" w:lineRule="auto"/>
+      </w:pPr>
+      <w:r>
+        <w:t>Strategy for Testing: Sets up the basics for testing. We'll outline the most important parts of the project (scope, dates, and goals) and set up a solid testing environment. This means making rules for how tests should start and end, making precise test cases, outlining jobs, making schedules, and putting data strategies into place.</w:t>
+      </w:r>
+    </w:p>
+    <w:p>
+      <w:pPr>
+        <w:spacing w:line="360" w:lineRule="auto"/>
+      </w:pPr>
+    </w:p>
+    <w:p>
+      <w:pPr>
+        <w:spacing w:line="360" w:lineRule="auto"/>
+      </w:pPr>
+      <w:r>
+        <w:t>Test Management: Set up the process of testing. Define the team's roles and how they will communicate, escalate, and deal with risks. With this structure, testing is kept organized and flexible.</w:t>
+      </w:r>
+    </w:p>
+    <w:p>
+      <w:pPr>
+        <w:spacing w:line="360" w:lineRule="auto"/>
+      </w:pPr>
+    </w:p>
+    <w:p>
+      <w:pPr>
+        <w:spacing w:line="360" w:lineRule="auto"/>
+      </w:pPr>
+      <w:r>
+        <w:t>By including the Test Strategy, the Execution Strategy, and the Test Management, our plan makes sure that we test [Module/System Name] in [Project Name] well. We want to make sure the project is good and reliable while also meeting the project's larger goals.</w:t>
+      </w:r>
+    </w:p>
+    <w:p>
+      <w:pPr>
         <w:pStyle w:val="Heading2"/>
       </w:pPr>
       <w:bookmarkStart w:id="2" w:name="_Toc144553320"/>
@@ -3088,16 +3134,238 @@
     </w:p>
     <w:p>
       <w:pPr>
+        <w:spacing w:line="360" w:lineRule="auto"/>
+        <w:rPr>
+          <w:rFonts w:cs="Arial"/>
+        </w:rPr>
+      </w:pPr>
+      <w:r>
+        <w:rPr>
+          <w:rFonts w:cs="Arial"/>
+        </w:rPr>
+        <w:t xml:space="preserve">The goal of the "D7 Auto Service </w:t>
+      </w:r>
+      <w:proofErr w:type="spellStart"/>
+      <w:r>
+        <w:rPr>
+          <w:rFonts w:cs="Arial"/>
+        </w:rPr>
+        <w:t>Center</w:t>
+      </w:r>
+      <w:proofErr w:type="spellEnd"/>
+      <w:r>
+        <w:rPr>
+          <w:rFonts w:cs="Arial"/>
+        </w:rPr>
+        <w:t xml:space="preserve"> Web-App" project is to create a management tool for the auto repair business D7 Auto Service </w:t>
+      </w:r>
+      <w:proofErr w:type="spellStart"/>
+      <w:r>
+        <w:rPr>
+          <w:rFonts w:cs="Arial"/>
+        </w:rPr>
+        <w:t>Center</w:t>
+      </w:r>
+      <w:proofErr w:type="spellEnd"/>
+      <w:r>
+        <w:rPr>
+          <w:rFonts w:cs="Arial"/>
+        </w:rPr>
+        <w:t>, which specializes in vehicle maintenance and repair. The project was initiated to assist D7 with their challenges in keeping up with how they could convince customers to use their services. The project's goal is to enhance their existing advertising methods by adding an online presence platform. The Elite Four group of BSIT-MI students from Asia Pacific College made this project for their PBL (Project Based Learning) course.</w:t>
+      </w:r>
+    </w:p>
+    <w:p>
+      <w:pPr>
         <w:pStyle w:val="Heading2"/>
       </w:pPr>
       <w:bookmarkStart w:id="3" w:name="_Toc144553321"/>
       <w:r>
+        <w:lastRenderedPageBreak/>
         <w:t>Audience</w:t>
       </w:r>
       <w:bookmarkEnd w:id="3"/>
     </w:p>
+    <w:p/>
     <w:p>
       <w:pPr>
+        <w:spacing w:line="360" w:lineRule="auto"/>
+        <w:rPr>
+          <w:rFonts w:cs="Arial"/>
+        </w:rPr>
+      </w:pPr>
+      <w:r>
+        <w:rPr>
+          <w:rFonts w:cs="Arial"/>
+        </w:rPr>
+        <w:t xml:space="preserve">The Project team members are appointed with tasks to perform based on their roles and responsibilities which are shown in this documentation, The project team is also tasked with providing unbiased input and recommendations which can help improve the quality of the system. </w:t>
+      </w:r>
+    </w:p>
+    <w:p>
+      <w:pPr>
+        <w:spacing w:line="360" w:lineRule="auto"/>
+        <w:rPr>
+          <w:rFonts w:cs="Arial"/>
+        </w:rPr>
+      </w:pPr>
+    </w:p>
+    <w:p>
+      <w:pPr>
+        <w:pStyle w:val="ListParagraph"/>
+        <w:numPr>
+          <w:ilvl w:val="0"/>
+          <w:numId w:val="55"/>
+        </w:numPr>
+        <w:spacing w:line="360" w:lineRule="auto"/>
+        <w:rPr>
+          <w:rFonts w:cs="Arial"/>
+        </w:rPr>
+      </w:pPr>
+      <w:r>
+        <w:rPr>
+          <w:rFonts w:cs="Arial"/>
+          <w:b/>
+          <w:bCs/>
+        </w:rPr>
+        <w:t>Project Manager</w:t>
+      </w:r>
+      <w:r>
+        <w:rPr>
+          <w:rFonts w:cs="Arial"/>
+        </w:rPr>
+        <w:t xml:space="preserve"> – in charge of planning and going over the project schedule, as well as the project documentation and testing tasks. They keep track of how well tests are doing based on jobs that have been given to them, approve documents, and are responsible for the project's results.</w:t>
+      </w:r>
+    </w:p>
+    <w:p>
+      <w:pPr>
+        <w:pStyle w:val="ListParagraph"/>
+        <w:spacing w:line="360" w:lineRule="auto"/>
+        <w:ind w:left="1080"/>
+        <w:rPr>
+          <w:rFonts w:cs="Arial"/>
+        </w:rPr>
+      </w:pPr>
+    </w:p>
+    <w:p>
+      <w:pPr>
+        <w:pStyle w:val="ListParagraph"/>
+        <w:numPr>
+          <w:ilvl w:val="0"/>
+          <w:numId w:val="55"/>
+        </w:numPr>
+        <w:spacing w:line="360" w:lineRule="auto"/>
+        <w:rPr>
+          <w:rFonts w:cs="Arial"/>
+        </w:rPr>
+      </w:pPr>
+      <w:r>
+        <w:rPr>
+          <w:rFonts w:cs="Arial"/>
+          <w:b/>
+          <w:bCs/>
+        </w:rPr>
+        <w:t>Business Analyst</w:t>
+      </w:r>
+      <w:r>
+        <w:rPr>
+          <w:rFonts w:cs="Arial"/>
+        </w:rPr>
+        <w:t xml:space="preserve"> – in charge of gathering and refining requirements, assisting in planning, and designing testing activities, and acting as the communication bridge between stakeholders and the testing team. They also maintain documentation against business requirements, manage defects and modifications.</w:t>
+      </w:r>
+    </w:p>
+    <w:p>
+      <w:pPr>
+        <w:spacing w:line="360" w:lineRule="auto"/>
+        <w:rPr>
+          <w:rFonts w:cs="Arial"/>
+        </w:rPr>
+      </w:pPr>
+    </w:p>
+    <w:p>
+      <w:pPr>
+        <w:pStyle w:val="ListParagraph"/>
+        <w:numPr>
+          <w:ilvl w:val="0"/>
+          <w:numId w:val="55"/>
+        </w:numPr>
+        <w:spacing w:line="360" w:lineRule="auto"/>
+        <w:rPr>
+          <w:rFonts w:cs="Arial"/>
+        </w:rPr>
+      </w:pPr>
+      <w:r>
+        <w:rPr>
+          <w:rFonts w:cs="Arial"/>
+          <w:b/>
+          <w:bCs/>
+        </w:rPr>
+        <w:t>Testing Team –</w:t>
+      </w:r>
+      <w:r>
+        <w:rPr>
+          <w:rFonts w:cs="Arial"/>
+        </w:rPr>
+        <w:t xml:space="preserve"> responsible for executing tests and assessing the software or system to identify issues and ensure its quality and functionality.</w:t>
+      </w:r>
+    </w:p>
+    <w:p>
+      <w:pPr>
+        <w:spacing w:line="360" w:lineRule="auto"/>
+        <w:rPr>
+          <w:rFonts w:cs="Arial"/>
+        </w:rPr>
+      </w:pPr>
+    </w:p>
+    <w:p>
+      <w:pPr>
+        <w:spacing w:line="360" w:lineRule="auto"/>
+        <w:rPr>
+          <w:rFonts w:cs="Arial"/>
+        </w:rPr>
+      </w:pPr>
+    </w:p>
+    <w:p>
+      <w:pPr>
+        <w:pStyle w:val="ListParagraph"/>
+        <w:numPr>
+          <w:ilvl w:val="0"/>
+          <w:numId w:val="55"/>
+        </w:numPr>
+        <w:spacing w:line="360" w:lineRule="auto"/>
+        <w:rPr>
+          <w:rFonts w:cs="Arial"/>
+        </w:rPr>
+      </w:pPr>
+      <w:r>
+        <w:rPr>
+          <w:rFonts w:cs="Arial"/>
+          <w:b/>
+          <w:bCs/>
+        </w:rPr>
+        <w:t>Technical Team</w:t>
+      </w:r>
+      <w:r>
+        <w:rPr>
+          <w:rFonts w:cs="Arial"/>
+        </w:rPr>
+        <w:t xml:space="preserve"> - make environment and test plan and deliverables align with the design, provides the testing environment, and adheres to the established procedures for problem modification.</w:t>
+      </w:r>
+    </w:p>
+    <w:p>
+      <w:pPr>
+        <w:pStyle w:val="ListParagraph"/>
+        <w:spacing w:line="360" w:lineRule="auto"/>
+        <w:ind w:left="1080"/>
+        <w:rPr>
+          <w:rFonts w:cs="Arial"/>
+        </w:rPr>
+      </w:pPr>
+    </w:p>
+    <w:p>
+      <w:pPr>
+        <w:spacing w:line="360" w:lineRule="auto"/>
+        <w:rPr>
+          <w:rFonts w:cs="Arial"/>
+        </w:rPr>
         <w:sectPr>
           <w:pgSz w:w="11907" w:h="16839" w:code="9"/>
           <w:pgMar w:top="1440" w:right="1440" w:bottom="1440" w:left="1843" w:header="709" w:footer="709" w:gutter="0"/>
@@ -3106,6 +3374,26 @@
           <w:docGrid w:linePitch="360"/>
         </w:sectPr>
       </w:pPr>
+      <w:r>
+        <w:rPr>
+          <w:rFonts w:cs="Arial"/>
+        </w:rPr>
+        <w:t xml:space="preserve">The stakeholders may have representatives to take part in testing, including User Acceptance Testing (UAT), to confirm that the system meets business requirements </w:t>
+      </w:r>
+      <w:proofErr w:type="gramStart"/>
+      <w:r>
+        <w:rPr>
+          <w:rFonts w:cs="Arial"/>
+        </w:rPr>
+        <w:t>and also</w:t>
+      </w:r>
+      <w:proofErr w:type="gramEnd"/>
+      <w:r>
+        <w:rPr>
+          <w:rFonts w:cs="Arial"/>
+        </w:rPr>
+        <w:t xml:space="preserve"> offer clarifications to the testing team if necessary and assess the test results.</w:t>
+      </w:r>
     </w:p>
     <w:p>
       <w:pPr>
@@ -3140,10 +3428,7 @@
       </w:pPr>
       <w:bookmarkStart w:id="6" w:name="_Toc144553324"/>
       <w:r>
-        <w:t xml:space="preserve">Test </w:t>
-      </w:r>
-      <w:r>
-        <w:t>Assumptions</w:t>
+        <w:t>Test Assumptions</w:t>
       </w:r>
       <w:bookmarkEnd w:id="6"/>
     </w:p>
@@ -3153,10 +3438,7 @@
       </w:pPr>
       <w:bookmarkStart w:id="7" w:name="_Toc144553325"/>
       <w:r>
-        <w:t xml:space="preserve">Test </w:t>
-      </w:r>
-      <w:r>
-        <w:t>Principles</w:t>
+        <w:t>Test Principles</w:t>
       </w:r>
       <w:bookmarkEnd w:id="7"/>
     </w:p>
@@ -3199,6 +3481,604 @@
         <w:t xml:space="preserve">Functional Test </w:t>
       </w:r>
     </w:p>
+    <w:p/>
+    <w:p>
+      <w:pPr>
+        <w:spacing w:line="360" w:lineRule="auto"/>
+        <w:ind w:left="567"/>
+      </w:pPr>
+      <w:r>
+        <w:rPr>
+          <w:b/>
+          <w:bCs/>
+        </w:rPr>
+        <w:t>PURPOSE:</w:t>
+      </w:r>
+      <w:r>
+        <w:rPr>
+          <w:b/>
+          <w:bCs/>
+        </w:rPr>
+        <w:t xml:space="preserve"> </w:t>
+      </w:r>
+      <w:r>
+        <w:t xml:space="preserve">Functional Testing will be performed to check and verify the different features of the D7 Auto Service </w:t>
+      </w:r>
+      <w:proofErr w:type="spellStart"/>
+      <w:r>
+        <w:t>Center</w:t>
+      </w:r>
+      <w:proofErr w:type="spellEnd"/>
+      <w:r>
+        <w:t xml:space="preserve"> Web-App. This testing will be conducted by providing inputs to the system and validating the output from the systems.</w:t>
+      </w:r>
+    </w:p>
+    <w:p>
+      <w:pPr>
+        <w:spacing w:line="360" w:lineRule="auto"/>
+        <w:ind w:left="567"/>
+      </w:pPr>
+    </w:p>
+    <w:p>
+      <w:pPr>
+        <w:spacing w:line="360" w:lineRule="auto"/>
+        <w:ind w:left="567"/>
+      </w:pPr>
+      <w:r>
+        <w:rPr>
+          <w:b/>
+          <w:bCs/>
+        </w:rPr>
+        <w:t>SCOPE:</w:t>
+      </w:r>
+      <w:r>
+        <w:t xml:space="preserve"> </w:t>
+      </w:r>
+      <w:r>
+        <w:t xml:space="preserve">The scope of the functional testing for D7 Auto Service </w:t>
+      </w:r>
+      <w:proofErr w:type="spellStart"/>
+      <w:r>
+        <w:t>Center</w:t>
+      </w:r>
+      <w:proofErr w:type="spellEnd"/>
+      <w:r>
+        <w:t xml:space="preserve"> Web-App are based on the functional requirements outlined in the project documentation and different features of the system, including but not limited to:</w:t>
+      </w:r>
+    </w:p>
+    <w:p>
+      <w:pPr>
+        <w:spacing w:line="360" w:lineRule="auto"/>
+        <w:ind w:left="567"/>
+      </w:pPr>
+    </w:p>
+    <w:p>
+      <w:pPr>
+        <w:pStyle w:val="ListParagraph"/>
+        <w:numPr>
+          <w:ilvl w:val="0"/>
+          <w:numId w:val="57"/>
+        </w:numPr>
+        <w:spacing w:line="360" w:lineRule="auto"/>
+        <w:ind w:left="1647"/>
+      </w:pPr>
+      <w:r>
+        <w:t xml:space="preserve">Registration </w:t>
+      </w:r>
+    </w:p>
+    <w:p>
+      <w:pPr>
+        <w:pStyle w:val="ListParagraph"/>
+        <w:numPr>
+          <w:ilvl w:val="0"/>
+          <w:numId w:val="57"/>
+        </w:numPr>
+        <w:spacing w:line="360" w:lineRule="auto"/>
+        <w:ind w:left="1647"/>
+      </w:pPr>
+      <w:r>
+        <w:t>Login</w:t>
+      </w:r>
+    </w:p>
+    <w:p>
+      <w:pPr>
+        <w:pStyle w:val="ListParagraph"/>
+        <w:numPr>
+          <w:ilvl w:val="0"/>
+          <w:numId w:val="57"/>
+        </w:numPr>
+        <w:spacing w:line="360" w:lineRule="auto"/>
+        <w:ind w:left="1647"/>
+      </w:pPr>
+      <w:r>
+        <w:t>Reservation System</w:t>
+      </w:r>
+    </w:p>
+    <w:p>
+      <w:pPr>
+        <w:pStyle w:val="ListParagraph"/>
+        <w:numPr>
+          <w:ilvl w:val="0"/>
+          <w:numId w:val="57"/>
+        </w:numPr>
+        <w:spacing w:line="360" w:lineRule="auto"/>
+        <w:ind w:left="1647"/>
+      </w:pPr>
+      <w:r>
+        <w:t>Support Tab</w:t>
+      </w:r>
+    </w:p>
+    <w:p>
+      <w:pPr>
+        <w:pStyle w:val="ListParagraph"/>
+        <w:numPr>
+          <w:ilvl w:val="0"/>
+          <w:numId w:val="57"/>
+        </w:numPr>
+        <w:spacing w:line="360" w:lineRule="auto"/>
+        <w:ind w:left="1647"/>
+      </w:pPr>
+      <w:r>
+        <w:t>Chat System</w:t>
+      </w:r>
+    </w:p>
+    <w:p>
+      <w:pPr>
+        <w:pStyle w:val="ListParagraph"/>
+        <w:numPr>
+          <w:ilvl w:val="0"/>
+          <w:numId w:val="57"/>
+        </w:numPr>
+        <w:spacing w:line="360" w:lineRule="auto"/>
+        <w:ind w:left="1647"/>
+      </w:pPr>
+      <w:r>
+        <w:t xml:space="preserve">System Administration </w:t>
+      </w:r>
+    </w:p>
+    <w:p>
+      <w:pPr>
+        <w:pStyle w:val="ListParagraph"/>
+        <w:spacing w:line="360" w:lineRule="auto"/>
+        <w:ind w:left="1647"/>
+      </w:pPr>
+    </w:p>
+    <w:p>
+      <w:pPr>
+        <w:spacing w:line="360" w:lineRule="auto"/>
+        <w:ind w:left="567"/>
+      </w:pPr>
+      <w:r>
+        <w:t>The scope also includes browser and device compatibility testing to ensure optimal user experience.</w:t>
+      </w:r>
+    </w:p>
+    <w:p>
+      <w:pPr>
+        <w:spacing w:line="360" w:lineRule="auto"/>
+        <w:ind w:left="567"/>
+      </w:pPr>
+    </w:p>
+    <w:p>
+      <w:pPr>
+        <w:spacing w:line="360" w:lineRule="auto"/>
+        <w:ind w:left="567"/>
+      </w:pPr>
+      <w:r>
+        <w:rPr>
+          <w:b/>
+          <w:bCs/>
+        </w:rPr>
+        <w:t>TESTERS:</w:t>
+      </w:r>
+      <w:r>
+        <w:t xml:space="preserve"> Testing Team.</w:t>
+      </w:r>
+    </w:p>
+    <w:p>
+      <w:pPr>
+        <w:spacing w:line="360" w:lineRule="auto"/>
+        <w:ind w:left="567"/>
+      </w:pPr>
+    </w:p>
+    <w:p>
+      <w:pPr>
+        <w:spacing w:line="360" w:lineRule="auto"/>
+        <w:ind w:left="567"/>
+      </w:pPr>
+      <w:r>
+        <w:rPr>
+          <w:b/>
+          <w:bCs/>
+        </w:rPr>
+        <w:lastRenderedPageBreak/>
+        <w:t>METHOD:</w:t>
+      </w:r>
+      <w:r>
+        <w:t xml:space="preserve"> The test will be performed according to the functional requirements outlined in the project documentation for D7 Auto Service </w:t>
+      </w:r>
+      <w:proofErr w:type="spellStart"/>
+      <w:r>
+        <w:t>Center</w:t>
+      </w:r>
+      <w:proofErr w:type="spellEnd"/>
+      <w:r>
+        <w:t xml:space="preserve"> Web-App. </w:t>
+      </w:r>
+    </w:p>
+    <w:p>
+      <w:pPr>
+        <w:spacing w:line="360" w:lineRule="auto"/>
+        <w:ind w:left="567"/>
+      </w:pPr>
+      <w:r>
+        <w:t xml:space="preserve"> TIMING: After exploratory test is completed. </w:t>
+      </w:r>
+    </w:p>
+    <w:p>
+      <w:pPr>
+        <w:spacing w:line="360" w:lineRule="auto"/>
+        <w:ind w:left="567"/>
+      </w:pPr>
+    </w:p>
+    <w:p>
+      <w:pPr>
+        <w:spacing w:line="360" w:lineRule="auto"/>
+        <w:ind w:left="567"/>
+        <w:rPr>
+          <w:b/>
+          <w:bCs/>
+        </w:rPr>
+      </w:pPr>
+      <w:r>
+        <w:rPr>
+          <w:b/>
+          <w:bCs/>
+        </w:rPr>
+        <w:t>TEST ACCEPTANCE CRITERIA:</w:t>
+      </w:r>
+    </w:p>
+    <w:p>
+      <w:pPr>
+        <w:pStyle w:val="ListParagraph"/>
+        <w:numPr>
+          <w:ilvl w:val="0"/>
+          <w:numId w:val="59"/>
+        </w:numPr>
+        <w:spacing w:line="360" w:lineRule="auto"/>
+        <w:ind w:left="1647"/>
+      </w:pPr>
+      <w:r>
+        <w:t>All the features and functionalities that were outlined in the system documentation, including the product backlog and use case have been successfully implemented according to the given requirements.</w:t>
+      </w:r>
+    </w:p>
+    <w:p>
+      <w:pPr>
+        <w:pStyle w:val="ListParagraph"/>
+        <w:numPr>
+          <w:ilvl w:val="0"/>
+          <w:numId w:val="59"/>
+        </w:numPr>
+        <w:spacing w:line="360" w:lineRule="auto"/>
+        <w:ind w:left="1647"/>
+      </w:pPr>
+      <w:r>
+        <w:t xml:space="preserve">Development is done including the unit testing that have been done and passed. </w:t>
+      </w:r>
+    </w:p>
+    <w:p>
+      <w:pPr>
+        <w:pStyle w:val="ListParagraph"/>
+        <w:numPr>
+          <w:ilvl w:val="0"/>
+          <w:numId w:val="59"/>
+        </w:numPr>
+        <w:spacing w:line="360" w:lineRule="auto"/>
+        <w:ind w:left="1647"/>
+      </w:pPr>
+      <w:r>
+        <w:t>Test strategy and planning must be accepted and signed by the necessary personnel.</w:t>
+      </w:r>
+    </w:p>
+    <w:p>
+      <w:pPr>
+        <w:pStyle w:val="ListParagraph"/>
+        <w:numPr>
+          <w:ilvl w:val="0"/>
+          <w:numId w:val="59"/>
+        </w:numPr>
+        <w:spacing w:line="360" w:lineRule="auto"/>
+        <w:ind w:left="1647"/>
+      </w:pPr>
+      <w:r>
+        <w:t>There are no significant problems or flaws present in the application prior to its release.</w:t>
+      </w:r>
+    </w:p>
+    <w:p>
+      <w:pPr>
+        <w:pStyle w:val="ListParagraph"/>
+        <w:numPr>
+          <w:ilvl w:val="0"/>
+          <w:numId w:val="59"/>
+        </w:numPr>
+        <w:spacing w:line="360" w:lineRule="auto"/>
+        <w:ind w:left="1647"/>
+      </w:pPr>
+      <w:r>
+        <w:t>The hosting of the system has been hosted without significant issues or disruptions.</w:t>
+      </w:r>
+    </w:p>
+    <w:p>
+      <w:pPr>
+        <w:pStyle w:val="ListParagraph"/>
+        <w:spacing w:line="360" w:lineRule="auto"/>
+        <w:ind w:left="1647"/>
+      </w:pPr>
+    </w:p>
+    <w:p>
+      <w:pPr>
+        <w:spacing w:line="360" w:lineRule="auto"/>
+        <w:ind w:left="567"/>
+      </w:pPr>
+      <w:r>
+        <w:rPr>
+          <w:b/>
+          <w:bCs/>
+        </w:rPr>
+        <w:t>TEST DELIVERABLES:</w:t>
+      </w:r>
+    </w:p>
+    <w:p>
+      <w:pPr>
+        <w:spacing w:line="360" w:lineRule="auto"/>
+        <w:ind w:left="567"/>
+      </w:pPr>
+      <w:r>
+        <w:t>List of test deliverables under the Functional Testing, including but not limited to:</w:t>
+      </w:r>
+    </w:p>
+    <w:p>
+      <w:pPr>
+        <w:pStyle w:val="ListParagraph"/>
+        <w:numPr>
+          <w:ilvl w:val="0"/>
+          <w:numId w:val="61"/>
+        </w:numPr>
+        <w:spacing w:line="360" w:lineRule="auto"/>
+        <w:ind w:left="1647"/>
+      </w:pPr>
+      <w:r>
+        <w:t xml:space="preserve">Test Plan </w:t>
+      </w:r>
+    </w:p>
+    <w:p>
+      <w:pPr>
+        <w:pStyle w:val="ListParagraph"/>
+        <w:numPr>
+          <w:ilvl w:val="0"/>
+          <w:numId w:val="61"/>
+        </w:numPr>
+        <w:spacing w:line="360" w:lineRule="auto"/>
+        <w:ind w:left="1647"/>
+      </w:pPr>
+      <w:r>
+        <w:t>Test Case</w:t>
+      </w:r>
+    </w:p>
+    <w:p>
+      <w:pPr>
+        <w:pStyle w:val="ListParagraph"/>
+        <w:numPr>
+          <w:ilvl w:val="0"/>
+          <w:numId w:val="61"/>
+        </w:numPr>
+        <w:spacing w:line="360" w:lineRule="auto"/>
+        <w:ind w:left="1647"/>
+      </w:pPr>
+      <w:r>
+        <w:t>Test Data</w:t>
+      </w:r>
+    </w:p>
+    <w:p>
+      <w:pPr>
+        <w:pStyle w:val="ListParagraph"/>
+        <w:numPr>
+          <w:ilvl w:val="0"/>
+          <w:numId w:val="61"/>
+        </w:numPr>
+        <w:spacing w:line="360" w:lineRule="auto"/>
+        <w:ind w:left="1647"/>
+      </w:pPr>
+      <w:r>
+        <w:t>Test Environment</w:t>
+      </w:r>
+    </w:p>
+    <w:p>
+      <w:pPr>
+        <w:pStyle w:val="ListParagraph"/>
+        <w:numPr>
+          <w:ilvl w:val="0"/>
+          <w:numId w:val="61"/>
+        </w:numPr>
+        <w:spacing w:line="360" w:lineRule="auto"/>
+        <w:ind w:left="1647"/>
+      </w:pPr>
+      <w:r>
+        <w:t>Test Execution Logs (daily/weekly status report)</w:t>
+      </w:r>
+    </w:p>
+    <w:p>
+      <w:pPr>
+        <w:pStyle w:val="ListParagraph"/>
+        <w:numPr>
+          <w:ilvl w:val="0"/>
+          <w:numId w:val="61"/>
+        </w:numPr>
+        <w:spacing w:line="360" w:lineRule="auto"/>
+        <w:ind w:left="1647"/>
+      </w:pPr>
+      <w:r>
+        <w:t>Defect Reports</w:t>
+      </w:r>
+    </w:p>
+    <w:p>
+      <w:pPr>
+        <w:pStyle w:val="ListParagraph"/>
+        <w:numPr>
+          <w:ilvl w:val="0"/>
+          <w:numId w:val="61"/>
+        </w:numPr>
+        <w:spacing w:line="360" w:lineRule="auto"/>
+        <w:ind w:left="1647"/>
+      </w:pPr>
+      <w:r>
+        <w:t>Test Summary Report</w:t>
+      </w:r>
+    </w:p>
+    <w:p>
+      <w:pPr>
+        <w:pStyle w:val="ListParagraph"/>
+        <w:numPr>
+          <w:ilvl w:val="0"/>
+          <w:numId w:val="61"/>
+        </w:numPr>
+        <w:spacing w:line="360" w:lineRule="auto"/>
+        <w:ind w:left="1647"/>
+      </w:pPr>
+      <w:r>
+        <w:t>Test Closure report</w:t>
+      </w:r>
+    </w:p>
+    <w:p>
+      <w:pPr>
+        <w:spacing w:line="360" w:lineRule="auto"/>
+        <w:ind w:left="567"/>
+      </w:pPr>
+    </w:p>
+    <w:p>
+      <w:pPr>
+        <w:spacing w:line="360" w:lineRule="auto"/>
+        <w:ind w:left="567"/>
+        <w:rPr>
+          <w:b/>
+          <w:bCs/>
+        </w:rPr>
+      </w:pPr>
+      <w:r>
+        <w:rPr>
+          <w:b/>
+          <w:bCs/>
+        </w:rPr>
+        <w:t>MILESTONE LIST</w:t>
+      </w:r>
+    </w:p>
+    <w:p>
+      <w:pPr>
+        <w:spacing w:line="360" w:lineRule="auto"/>
+        <w:ind w:left="567"/>
+      </w:pPr>
+      <w:r>
+        <w:t>Following are the milestone lists in functional testing, including but not limited to:</w:t>
+      </w:r>
+    </w:p>
+    <w:p>
+      <w:pPr>
+        <w:pStyle w:val="ListParagraph"/>
+        <w:numPr>
+          <w:ilvl w:val="0"/>
+          <w:numId w:val="62"/>
+        </w:numPr>
+        <w:spacing w:line="360" w:lineRule="auto"/>
+        <w:ind w:left="1647"/>
+      </w:pPr>
+      <w:r>
+        <w:t>Completion of Test Planning</w:t>
+      </w:r>
+    </w:p>
+    <w:p>
+      <w:pPr>
+        <w:pStyle w:val="ListParagraph"/>
+        <w:numPr>
+          <w:ilvl w:val="0"/>
+          <w:numId w:val="62"/>
+        </w:numPr>
+        <w:spacing w:line="360" w:lineRule="auto"/>
+        <w:ind w:left="1647"/>
+      </w:pPr>
+      <w:r>
+        <w:t>Setting up testing tools and testing environments</w:t>
+      </w:r>
+    </w:p>
+    <w:p>
+      <w:pPr>
+        <w:pStyle w:val="ListParagraph"/>
+        <w:numPr>
+          <w:ilvl w:val="0"/>
+          <w:numId w:val="62"/>
+        </w:numPr>
+        <w:spacing w:line="360" w:lineRule="auto"/>
+        <w:ind w:left="1647"/>
+      </w:pPr>
+      <w:r>
+        <w:t>Executing the functional testing</w:t>
+      </w:r>
+    </w:p>
+    <w:p>
+      <w:pPr>
+        <w:pStyle w:val="ListParagraph"/>
+        <w:numPr>
+          <w:ilvl w:val="0"/>
+          <w:numId w:val="62"/>
+        </w:numPr>
+        <w:spacing w:line="360" w:lineRule="auto"/>
+        <w:ind w:left="1647"/>
+      </w:pPr>
+      <w:r>
+        <w:t>Creation of User Acceptance Testing (UAT).</w:t>
+      </w:r>
+    </w:p>
+    <w:p>
+      <w:pPr>
+        <w:pStyle w:val="ListParagraph"/>
+        <w:numPr>
+          <w:ilvl w:val="0"/>
+          <w:numId w:val="62"/>
+        </w:numPr>
+        <w:spacing w:line="360" w:lineRule="auto"/>
+        <w:ind w:left="1647"/>
+      </w:pPr>
+      <w:r>
+        <w:t>Test Completion</w:t>
+      </w:r>
+    </w:p>
+    <w:p>
+      <w:pPr>
+        <w:pStyle w:val="ListParagraph"/>
+        <w:numPr>
+          <w:ilvl w:val="0"/>
+          <w:numId w:val="62"/>
+        </w:numPr>
+        <w:spacing w:line="360" w:lineRule="auto"/>
+        <w:ind w:left="1647"/>
+      </w:pPr>
+      <w:r>
+        <w:lastRenderedPageBreak/>
+        <w:t>Test Review and Approval</w:t>
+      </w:r>
+    </w:p>
+    <w:p>
+      <w:pPr>
+        <w:pStyle w:val="ListParagraph"/>
+        <w:numPr>
+          <w:ilvl w:val="0"/>
+          <w:numId w:val="62"/>
+        </w:numPr>
+        <w:spacing w:line="360" w:lineRule="auto"/>
+        <w:ind w:left="1647"/>
+      </w:pPr>
+      <w:r>
+        <w:t>Test Closure</w:t>
+      </w:r>
+    </w:p>
     <w:p>
       <w:pPr>
         <w:pStyle w:val="Heading3"/>
@@ -3221,14 +4101,14 @@
     <w:p>
       <w:pPr>
         <w:rPr>
-          <w:rFonts w:ascii="Arial" w:hAnsi="Arial" w:cs="Arial"/>
+          <w:rFonts w:cs="Arial"/>
         </w:rPr>
       </w:pPr>
     </w:p>
     <w:p>
       <w:pPr>
         <w:rPr>
-          <w:rFonts w:ascii="Arial" w:hAnsi="Arial" w:cs="Arial"/>
+          <w:rFonts w:cs="Arial"/>
         </w:rPr>
       </w:pPr>
     </w:p>
@@ -3338,12 +4218,12 @@
         <w:spacing w:before="0" w:after="200" w:line="276" w:lineRule="auto"/>
         <w:jc w:val="left"/>
         <w:rPr>
-          <w:rFonts w:ascii="Arial" w:hAnsi="Arial" w:cs="Arial"/>
+          <w:rFonts w:cs="Arial"/>
         </w:rPr>
       </w:pPr>
       <w:r>
         <w:rPr>
-          <w:rFonts w:ascii="Arial" w:hAnsi="Arial" w:cs="Arial"/>
+          <w:rFonts w:cs="Arial"/>
         </w:rPr>
         <w:br w:type="page"/>
       </w:r>
@@ -3506,12 +4386,12 @@
         <w:spacing w:before="0" w:after="200" w:line="276" w:lineRule="auto"/>
         <w:jc w:val="left"/>
         <w:rPr>
-          <w:rFonts w:ascii="Arial" w:hAnsi="Arial" w:cs="Arial"/>
+          <w:rFonts w:cs="Arial"/>
         </w:rPr>
       </w:pPr>
       <w:r>
         <w:rPr>
-          <w:rFonts w:ascii="Arial" w:hAnsi="Arial" w:cs="Arial"/>
+          <w:rFonts w:cs="Arial"/>
         </w:rPr>
         <w:br w:type="page"/>
       </w:r>
@@ -3538,8 +4418,8 @@
         <w:tblLook w:val="04A0" w:firstRow="1" w:lastRow="0" w:firstColumn="1" w:lastColumn="0" w:noHBand="0" w:noVBand="1"/>
       </w:tblPr>
       <w:tblGrid>
-        <w:gridCol w:w="4049"/>
-        <w:gridCol w:w="3801"/>
+        <w:gridCol w:w="4063"/>
+        <w:gridCol w:w="3787"/>
       </w:tblGrid>
       <w:tr>
         <w:trPr>
@@ -3790,8 +4670,8 @@
         <w:tblLook w:val="04A0" w:firstRow="1" w:lastRow="0" w:firstColumn="1" w:lastColumn="0" w:noHBand="0" w:noVBand="1"/>
       </w:tblPr>
       <w:tblGrid>
-        <w:gridCol w:w="4049"/>
-        <w:gridCol w:w="3801"/>
+        <w:gridCol w:w="4076"/>
+        <w:gridCol w:w="3774"/>
       </w:tblGrid>
       <w:tr>
         <w:trPr>
@@ -3811,16 +4691,9 @@
           </w:tcPr>
           <w:p>
             <w:pPr>
-              <w:keepNext/>
               <w:spacing w:after="0"/>
-              <w:rPr>
-                <w:b/>
-              </w:rPr>
             </w:pPr>
             <w:r>
-              <w:rPr>
-                <w:color w:val="002060"/>
-              </w:rPr>
               <w:t>Signature:</w:t>
             </w:r>
           </w:p>
@@ -3990,7 +4863,7 @@
     <w:p>
       <w:pPr>
         <w:rPr>
-          <w:rFonts w:ascii="Arial" w:hAnsi="Arial" w:cs="Arial"/>
+          <w:rFonts w:cs="Arial"/>
         </w:rPr>
       </w:pPr>
     </w:p>
@@ -4002,8 +4875,8 @@
         <w:tblLook w:val="04A0" w:firstRow="1" w:lastRow="0" w:firstColumn="1" w:lastColumn="0" w:noHBand="0" w:noVBand="1"/>
       </w:tblPr>
       <w:tblGrid>
-        <w:gridCol w:w="4049"/>
-        <w:gridCol w:w="3801"/>
+        <w:gridCol w:w="4063"/>
+        <w:gridCol w:w="3787"/>
       </w:tblGrid>
       <w:tr>
         <w:trPr>
@@ -4254,8 +5127,8 @@
         <w:tblLook w:val="04A0" w:firstRow="1" w:lastRow="0" w:firstColumn="1" w:lastColumn="0" w:noHBand="0" w:noVBand="1"/>
       </w:tblPr>
       <w:tblGrid>
-        <w:gridCol w:w="4049"/>
-        <w:gridCol w:w="3801"/>
+        <w:gridCol w:w="4076"/>
+        <w:gridCol w:w="3774"/>
       </w:tblGrid>
       <w:tr>
         <w:trPr>
@@ -4275,16 +5148,9 @@
           </w:tcPr>
           <w:p>
             <w:pPr>
-              <w:keepNext/>
               <w:spacing w:after="0"/>
-              <w:rPr>
-                <w:b/>
-              </w:rPr>
             </w:pPr>
             <w:r>
-              <w:rPr>
-                <w:color w:val="002060"/>
-              </w:rPr>
               <w:t>Signature:</w:t>
             </w:r>
           </w:p>
@@ -4454,7 +5320,7 @@
     <w:p>
       <w:pPr>
         <w:rPr>
-          <w:rFonts w:ascii="Arial" w:hAnsi="Arial" w:cs="Arial"/>
+          <w:rFonts w:cs="Arial"/>
         </w:rPr>
       </w:pPr>
     </w:p>
@@ -4804,6 +5670,92 @@
     </w:lvl>
   </w:abstractNum>
   <w:abstractNum w:abstractNumId="2" w15:restartNumberingAfterBreak="0">
+    <w:nsid w:val="01E13156"/>
+    <w:multiLevelType w:val="hybridMultilevel"/>
+    <w:tmpl w:val="D66C6AE2"/>
+    <w:lvl w:ilvl="0" w:tplc="3409000F">
+      <w:start w:val="1"/>
+      <w:numFmt w:val="decimal"/>
+      <w:lvlText w:val="%1."/>
+      <w:lvlJc w:val="left"/>
+      <w:pPr>
+        <w:ind w:left="720" w:hanging="360"/>
+      </w:pPr>
+    </w:lvl>
+    <w:lvl w:ilvl="1" w:tplc="34090019" w:tentative="1">
+      <w:start w:val="1"/>
+      <w:numFmt w:val="lowerLetter"/>
+      <w:lvlText w:val="%2."/>
+      <w:lvlJc w:val="left"/>
+      <w:pPr>
+        <w:ind w:left="1440" w:hanging="360"/>
+      </w:pPr>
+    </w:lvl>
+    <w:lvl w:ilvl="2" w:tplc="3409001B" w:tentative="1">
+      <w:start w:val="1"/>
+      <w:numFmt w:val="lowerRoman"/>
+      <w:lvlText w:val="%3."/>
+      <w:lvlJc w:val="right"/>
+      <w:pPr>
+        <w:ind w:left="2160" w:hanging="180"/>
+      </w:pPr>
+    </w:lvl>
+    <w:lvl w:ilvl="3" w:tplc="3409000F" w:tentative="1">
+      <w:start w:val="1"/>
+      <w:numFmt w:val="decimal"/>
+      <w:lvlText w:val="%4."/>
+      <w:lvlJc w:val="left"/>
+      <w:pPr>
+        <w:ind w:left="2880" w:hanging="360"/>
+      </w:pPr>
+    </w:lvl>
+    <w:lvl w:ilvl="4" w:tplc="34090019" w:tentative="1">
+      <w:start w:val="1"/>
+      <w:numFmt w:val="lowerLetter"/>
+      <w:lvlText w:val="%5."/>
+      <w:lvlJc w:val="left"/>
+      <w:pPr>
+        <w:ind w:left="3600" w:hanging="360"/>
+      </w:pPr>
+    </w:lvl>
+    <w:lvl w:ilvl="5" w:tplc="3409001B" w:tentative="1">
+      <w:start w:val="1"/>
+      <w:numFmt w:val="lowerRoman"/>
+      <w:lvlText w:val="%6."/>
+      <w:lvlJc w:val="right"/>
+      <w:pPr>
+        <w:ind w:left="4320" w:hanging="180"/>
+      </w:pPr>
+    </w:lvl>
+    <w:lvl w:ilvl="6" w:tplc="3409000F" w:tentative="1">
+      <w:start w:val="1"/>
+      <w:numFmt w:val="decimal"/>
+      <w:lvlText w:val="%7."/>
+      <w:lvlJc w:val="left"/>
+      <w:pPr>
+        <w:ind w:left="5040" w:hanging="360"/>
+      </w:pPr>
+    </w:lvl>
+    <w:lvl w:ilvl="7" w:tplc="34090019" w:tentative="1">
+      <w:start w:val="1"/>
+      <w:numFmt w:val="lowerLetter"/>
+      <w:lvlText w:val="%8."/>
+      <w:lvlJc w:val="left"/>
+      <w:pPr>
+        <w:ind w:left="5760" w:hanging="360"/>
+      </w:pPr>
+    </w:lvl>
+    <w:lvl w:ilvl="8" w:tplc="3409001B" w:tentative="1">
+      <w:start w:val="1"/>
+      <w:numFmt w:val="lowerRoman"/>
+      <w:lvlText w:val="%9."/>
+      <w:lvlJc w:val="right"/>
+      <w:pPr>
+        <w:ind w:left="6480" w:hanging="180"/>
+      </w:pPr>
+    </w:lvl>
+  </w:abstractNum>
+  <w:abstractNum w:abstractNumId="3" w15:restartNumberingAfterBreak="0">
     <w:nsid w:val="0A15059B"/>
     <w:multiLevelType w:val="hybridMultilevel"/>
     <w:tmpl w:val="5B60EDB4"/>
@@ -4916,7 +5868,7 @@
       </w:rPr>
     </w:lvl>
   </w:abstractNum>
-  <w:abstractNum w:abstractNumId="3" w15:restartNumberingAfterBreak="0">
+  <w:abstractNum w:abstractNumId="4" w15:restartNumberingAfterBreak="0">
     <w:nsid w:val="0F6F5B2C"/>
     <w:multiLevelType w:val="multilevel"/>
     <w:tmpl w:val="D5000378"/>
@@ -5065,7 +6017,7 @@
       </w:rPr>
     </w:lvl>
   </w:abstractNum>
-  <w:abstractNum w:abstractNumId="4" w15:restartNumberingAfterBreak="0">
+  <w:abstractNum w:abstractNumId="5" w15:restartNumberingAfterBreak="0">
     <w:nsid w:val="102E5AD1"/>
     <w:multiLevelType w:val="hybridMultilevel"/>
     <w:tmpl w:val="792E59BE"/>
@@ -5206,7 +6158,7 @@
       </w:rPr>
     </w:lvl>
   </w:abstractNum>
-  <w:abstractNum w:abstractNumId="5" w15:restartNumberingAfterBreak="0">
+  <w:abstractNum w:abstractNumId="6" w15:restartNumberingAfterBreak="0">
     <w:nsid w:val="10582FD9"/>
     <w:multiLevelType w:val="hybridMultilevel"/>
     <w:tmpl w:val="BB264E96"/>
@@ -5319,7 +6271,7 @@
       </w:rPr>
     </w:lvl>
   </w:abstractNum>
-  <w:abstractNum w:abstractNumId="6" w15:restartNumberingAfterBreak="0">
+  <w:abstractNum w:abstractNumId="7" w15:restartNumberingAfterBreak="0">
     <w:nsid w:val="132811F7"/>
     <w:multiLevelType w:val="multilevel"/>
     <w:tmpl w:val="C83E85B8"/>
@@ -5468,7 +6420,7 @@
       </w:rPr>
     </w:lvl>
   </w:abstractNum>
-  <w:abstractNum w:abstractNumId="7" w15:restartNumberingAfterBreak="0">
+  <w:abstractNum w:abstractNumId="8" w15:restartNumberingAfterBreak="0">
     <w:nsid w:val="161014AF"/>
     <w:multiLevelType w:val="hybridMultilevel"/>
     <w:tmpl w:val="5D482646"/>
@@ -5581,7 +6533,7 @@
       </w:rPr>
     </w:lvl>
   </w:abstractNum>
-  <w:abstractNum w:abstractNumId="8" w15:restartNumberingAfterBreak="0">
+  <w:abstractNum w:abstractNumId="9" w15:restartNumberingAfterBreak="0">
     <w:nsid w:val="16D47EDC"/>
     <w:multiLevelType w:val="hybridMultilevel"/>
     <w:tmpl w:val="F18ADAA4"/>
@@ -5670,7 +6622,7 @@
       </w:pPr>
     </w:lvl>
   </w:abstractNum>
-  <w:abstractNum w:abstractNumId="9" w15:restartNumberingAfterBreak="0">
+  <w:abstractNum w:abstractNumId="10" w15:restartNumberingAfterBreak="0">
     <w:nsid w:val="1BBD503E"/>
     <w:multiLevelType w:val="hybridMultilevel"/>
     <w:tmpl w:val="5A549C2A"/>
@@ -5783,7 +6735,185 @@
       </w:rPr>
     </w:lvl>
   </w:abstractNum>
-  <w:abstractNum w:abstractNumId="10" w15:restartNumberingAfterBreak="0">
+  <w:abstractNum w:abstractNumId="11" w15:restartNumberingAfterBreak="0">
+    <w:nsid w:val="1CAD432D"/>
+    <w:multiLevelType w:val="hybridMultilevel"/>
+    <w:tmpl w:val="D070E31C"/>
+    <w:lvl w:ilvl="0" w:tplc="20B8AEEA">
+      <w:start w:val="1"/>
+      <w:numFmt w:val="decimal"/>
+      <w:lvlText w:val="%1."/>
+      <w:lvlJc w:val="left"/>
+      <w:pPr>
+        <w:ind w:left="1080" w:hanging="720"/>
+      </w:pPr>
+      <w:rPr>
+        <w:rFonts w:hint="default"/>
+      </w:rPr>
+    </w:lvl>
+    <w:lvl w:ilvl="1" w:tplc="34090019" w:tentative="1">
+      <w:start w:val="1"/>
+      <w:numFmt w:val="lowerLetter"/>
+      <w:lvlText w:val="%2."/>
+      <w:lvlJc w:val="left"/>
+      <w:pPr>
+        <w:ind w:left="1440" w:hanging="360"/>
+      </w:pPr>
+    </w:lvl>
+    <w:lvl w:ilvl="2" w:tplc="3409001B" w:tentative="1">
+      <w:start w:val="1"/>
+      <w:numFmt w:val="lowerRoman"/>
+      <w:lvlText w:val="%3."/>
+      <w:lvlJc w:val="right"/>
+      <w:pPr>
+        <w:ind w:left="2160" w:hanging="180"/>
+      </w:pPr>
+    </w:lvl>
+    <w:lvl w:ilvl="3" w:tplc="3409000F" w:tentative="1">
+      <w:start w:val="1"/>
+      <w:numFmt w:val="decimal"/>
+      <w:lvlText w:val="%4."/>
+      <w:lvlJc w:val="left"/>
+      <w:pPr>
+        <w:ind w:left="2880" w:hanging="360"/>
+      </w:pPr>
+    </w:lvl>
+    <w:lvl w:ilvl="4" w:tplc="34090019" w:tentative="1">
+      <w:start w:val="1"/>
+      <w:numFmt w:val="lowerLetter"/>
+      <w:lvlText w:val="%5."/>
+      <w:lvlJc w:val="left"/>
+      <w:pPr>
+        <w:ind w:left="3600" w:hanging="360"/>
+      </w:pPr>
+    </w:lvl>
+    <w:lvl w:ilvl="5" w:tplc="3409001B" w:tentative="1">
+      <w:start w:val="1"/>
+      <w:numFmt w:val="lowerRoman"/>
+      <w:lvlText w:val="%6."/>
+      <w:lvlJc w:val="right"/>
+      <w:pPr>
+        <w:ind w:left="4320" w:hanging="180"/>
+      </w:pPr>
+    </w:lvl>
+    <w:lvl w:ilvl="6" w:tplc="3409000F" w:tentative="1">
+      <w:start w:val="1"/>
+      <w:numFmt w:val="decimal"/>
+      <w:lvlText w:val="%7."/>
+      <w:lvlJc w:val="left"/>
+      <w:pPr>
+        <w:ind w:left="5040" w:hanging="360"/>
+      </w:pPr>
+    </w:lvl>
+    <w:lvl w:ilvl="7" w:tplc="34090019" w:tentative="1">
+      <w:start w:val="1"/>
+      <w:numFmt w:val="lowerLetter"/>
+      <w:lvlText w:val="%8."/>
+      <w:lvlJc w:val="left"/>
+      <w:pPr>
+        <w:ind w:left="5760" w:hanging="360"/>
+      </w:pPr>
+    </w:lvl>
+    <w:lvl w:ilvl="8" w:tplc="3409001B" w:tentative="1">
+      <w:start w:val="1"/>
+      <w:numFmt w:val="lowerRoman"/>
+      <w:lvlText w:val="%9."/>
+      <w:lvlJc w:val="right"/>
+      <w:pPr>
+        <w:ind w:left="6480" w:hanging="180"/>
+      </w:pPr>
+    </w:lvl>
+  </w:abstractNum>
+  <w:abstractNum w:abstractNumId="12" w15:restartNumberingAfterBreak="0">
+    <w:nsid w:val="1CE40676"/>
+    <w:multiLevelType w:val="hybridMultilevel"/>
+    <w:tmpl w:val="B7B08220"/>
+    <w:lvl w:ilvl="0" w:tplc="20B8AEEA">
+      <w:start w:val="1"/>
+      <w:numFmt w:val="decimal"/>
+      <w:lvlText w:val="%1."/>
+      <w:lvlJc w:val="left"/>
+      <w:pPr>
+        <w:ind w:left="1080" w:hanging="720"/>
+      </w:pPr>
+      <w:rPr>
+        <w:rFonts w:hint="default"/>
+      </w:rPr>
+    </w:lvl>
+    <w:lvl w:ilvl="1" w:tplc="34090019" w:tentative="1">
+      <w:start w:val="1"/>
+      <w:numFmt w:val="lowerLetter"/>
+      <w:lvlText w:val="%2."/>
+      <w:lvlJc w:val="left"/>
+      <w:pPr>
+        <w:ind w:left="1440" w:hanging="360"/>
+      </w:pPr>
+    </w:lvl>
+    <w:lvl w:ilvl="2" w:tplc="3409001B" w:tentative="1">
+      <w:start w:val="1"/>
+      <w:numFmt w:val="lowerRoman"/>
+      <w:lvlText w:val="%3."/>
+      <w:lvlJc w:val="right"/>
+      <w:pPr>
+        <w:ind w:left="2160" w:hanging="180"/>
+      </w:pPr>
+    </w:lvl>
+    <w:lvl w:ilvl="3" w:tplc="3409000F" w:tentative="1">
+      <w:start w:val="1"/>
+      <w:numFmt w:val="decimal"/>
+      <w:lvlText w:val="%4."/>
+      <w:lvlJc w:val="left"/>
+      <w:pPr>
+        <w:ind w:left="2880" w:hanging="360"/>
+      </w:pPr>
+    </w:lvl>
+    <w:lvl w:ilvl="4" w:tplc="34090019" w:tentative="1">
+      <w:start w:val="1"/>
+      <w:numFmt w:val="lowerLetter"/>
+      <w:lvlText w:val="%5."/>
+      <w:lvlJc w:val="left"/>
+      <w:pPr>
+        <w:ind w:left="3600" w:hanging="360"/>
+      </w:pPr>
+    </w:lvl>
+    <w:lvl w:ilvl="5" w:tplc="3409001B" w:tentative="1">
+      <w:start w:val="1"/>
+      <w:numFmt w:val="lowerRoman"/>
+      <w:lvlText w:val="%6."/>
+      <w:lvlJc w:val="right"/>
+      <w:pPr>
+        <w:ind w:left="4320" w:hanging="180"/>
+      </w:pPr>
+    </w:lvl>
+    <w:lvl w:ilvl="6" w:tplc="3409000F" w:tentative="1">
+      <w:start w:val="1"/>
+      <w:numFmt w:val="decimal"/>
+      <w:lvlText w:val="%7."/>
+      <w:lvlJc w:val="left"/>
+      <w:pPr>
+        <w:ind w:left="5040" w:hanging="360"/>
+      </w:pPr>
+    </w:lvl>
+    <w:lvl w:ilvl="7" w:tplc="34090019" w:tentative="1">
+      <w:start w:val="1"/>
+      <w:numFmt w:val="lowerLetter"/>
+      <w:lvlText w:val="%8."/>
+      <w:lvlJc w:val="left"/>
+      <w:pPr>
+        <w:ind w:left="5760" w:hanging="360"/>
+      </w:pPr>
+    </w:lvl>
+    <w:lvl w:ilvl="8" w:tplc="3409001B" w:tentative="1">
+      <w:start w:val="1"/>
+      <w:numFmt w:val="lowerRoman"/>
+      <w:lvlText w:val="%9."/>
+      <w:lvlJc w:val="right"/>
+      <w:pPr>
+        <w:ind w:left="6480" w:hanging="180"/>
+      </w:pPr>
+    </w:lvl>
+  </w:abstractNum>
+  <w:abstractNum w:abstractNumId="13" w15:restartNumberingAfterBreak="0">
     <w:nsid w:val="1DCA7D3E"/>
     <w:multiLevelType w:val="hybridMultilevel"/>
     <w:tmpl w:val="ADAE8DCA"/>
@@ -5872,7 +7002,7 @@
       </w:pPr>
     </w:lvl>
   </w:abstractNum>
-  <w:abstractNum w:abstractNumId="11" w15:restartNumberingAfterBreak="0">
+  <w:abstractNum w:abstractNumId="14" w15:restartNumberingAfterBreak="0">
     <w:nsid w:val="218235EE"/>
     <w:multiLevelType w:val="hybridMultilevel"/>
     <w:tmpl w:val="C656598C"/>
@@ -6007,7 +7137,7 @@
       </w:rPr>
     </w:lvl>
   </w:abstractNum>
-  <w:abstractNum w:abstractNumId="12" w15:restartNumberingAfterBreak="0">
+  <w:abstractNum w:abstractNumId="15" w15:restartNumberingAfterBreak="0">
     <w:nsid w:val="24700FBF"/>
     <w:multiLevelType w:val="hybridMultilevel"/>
     <w:tmpl w:val="990CF71E"/>
@@ -6120,7 +7250,7 @@
       </w:rPr>
     </w:lvl>
   </w:abstractNum>
-  <w:abstractNum w:abstractNumId="13" w15:restartNumberingAfterBreak="0">
+  <w:abstractNum w:abstractNumId="16" w15:restartNumberingAfterBreak="0">
     <w:nsid w:val="256D0FF3"/>
     <w:multiLevelType w:val="singleLevel"/>
     <w:tmpl w:val="0C090001"/>
@@ -6140,7 +7270,7 @@
       </w:rPr>
     </w:lvl>
   </w:abstractNum>
-  <w:abstractNum w:abstractNumId="14" w15:restartNumberingAfterBreak="0">
+  <w:abstractNum w:abstractNumId="17" w15:restartNumberingAfterBreak="0">
     <w:nsid w:val="25DD5665"/>
     <w:multiLevelType w:val="hybridMultilevel"/>
     <w:tmpl w:val="3A52B6F4"/>
@@ -6253,7 +7383,7 @@
       </w:rPr>
     </w:lvl>
   </w:abstractNum>
-  <w:abstractNum w:abstractNumId="15" w15:restartNumberingAfterBreak="0">
+  <w:abstractNum w:abstractNumId="18" w15:restartNumberingAfterBreak="0">
     <w:nsid w:val="2757733E"/>
     <w:multiLevelType w:val="hybridMultilevel"/>
     <w:tmpl w:val="1472A0D6"/>
@@ -6342,7 +7472,7 @@
       </w:pPr>
     </w:lvl>
   </w:abstractNum>
-  <w:abstractNum w:abstractNumId="16" w15:restartNumberingAfterBreak="0">
+  <w:abstractNum w:abstractNumId="19" w15:restartNumberingAfterBreak="0">
     <w:nsid w:val="2896F1BB"/>
     <w:multiLevelType w:val="hybridMultilevel"/>
     <w:tmpl w:val="740EA80C"/>
@@ -6428,7 +7558,7 @@
       </w:pPr>
     </w:lvl>
   </w:abstractNum>
-  <w:abstractNum w:abstractNumId="17" w15:restartNumberingAfterBreak="0">
+  <w:abstractNum w:abstractNumId="20" w15:restartNumberingAfterBreak="0">
     <w:nsid w:val="2B686874"/>
     <w:multiLevelType w:val="multilevel"/>
     <w:tmpl w:val="CE74E1EE"/>
@@ -6577,7 +7707,96 @@
       </w:rPr>
     </w:lvl>
   </w:abstractNum>
-  <w:abstractNum w:abstractNumId="18" w15:restartNumberingAfterBreak="0">
+  <w:abstractNum w:abstractNumId="21" w15:restartNumberingAfterBreak="0">
+    <w:nsid w:val="31CF19A8"/>
+    <w:multiLevelType w:val="hybridMultilevel"/>
+    <w:tmpl w:val="742892A0"/>
+    <w:lvl w:ilvl="0" w:tplc="20B8AEEA">
+      <w:start w:val="1"/>
+      <w:numFmt w:val="decimal"/>
+      <w:lvlText w:val="%1."/>
+      <w:lvlJc w:val="left"/>
+      <w:pPr>
+        <w:ind w:left="1080" w:hanging="720"/>
+      </w:pPr>
+      <w:rPr>
+        <w:rFonts w:hint="default"/>
+      </w:rPr>
+    </w:lvl>
+    <w:lvl w:ilvl="1" w:tplc="34090019" w:tentative="1">
+      <w:start w:val="1"/>
+      <w:numFmt w:val="lowerLetter"/>
+      <w:lvlText w:val="%2."/>
+      <w:lvlJc w:val="left"/>
+      <w:pPr>
+        <w:ind w:left="1440" w:hanging="360"/>
+      </w:pPr>
+    </w:lvl>
+    <w:lvl w:ilvl="2" w:tplc="3409001B" w:tentative="1">
+      <w:start w:val="1"/>
+      <w:numFmt w:val="lowerRoman"/>
+      <w:lvlText w:val="%3."/>
+      <w:lvlJc w:val="right"/>
+      <w:pPr>
+        <w:ind w:left="2160" w:hanging="180"/>
+      </w:pPr>
+    </w:lvl>
+    <w:lvl w:ilvl="3" w:tplc="3409000F" w:tentative="1">
+      <w:start w:val="1"/>
+      <w:numFmt w:val="decimal"/>
+      <w:lvlText w:val="%4."/>
+      <w:lvlJc w:val="left"/>
+      <w:pPr>
+        <w:ind w:left="2880" w:hanging="360"/>
+      </w:pPr>
+    </w:lvl>
+    <w:lvl w:ilvl="4" w:tplc="34090019" w:tentative="1">
+      <w:start w:val="1"/>
+      <w:numFmt w:val="lowerLetter"/>
+      <w:lvlText w:val="%5."/>
+      <w:lvlJc w:val="left"/>
+      <w:pPr>
+        <w:ind w:left="3600" w:hanging="360"/>
+      </w:pPr>
+    </w:lvl>
+    <w:lvl w:ilvl="5" w:tplc="3409001B" w:tentative="1">
+      <w:start w:val="1"/>
+      <w:numFmt w:val="lowerRoman"/>
+      <w:lvlText w:val="%6."/>
+      <w:lvlJc w:val="right"/>
+      <w:pPr>
+        <w:ind w:left="4320" w:hanging="180"/>
+      </w:pPr>
+    </w:lvl>
+    <w:lvl w:ilvl="6" w:tplc="3409000F" w:tentative="1">
+      <w:start w:val="1"/>
+      <w:numFmt w:val="decimal"/>
+      <w:lvlText w:val="%7."/>
+      <w:lvlJc w:val="left"/>
+      <w:pPr>
+        <w:ind w:left="5040" w:hanging="360"/>
+      </w:pPr>
+    </w:lvl>
+    <w:lvl w:ilvl="7" w:tplc="34090019" w:tentative="1">
+      <w:start w:val="1"/>
+      <w:numFmt w:val="lowerLetter"/>
+      <w:lvlText w:val="%8."/>
+      <w:lvlJc w:val="left"/>
+      <w:pPr>
+        <w:ind w:left="5760" w:hanging="360"/>
+      </w:pPr>
+    </w:lvl>
+    <w:lvl w:ilvl="8" w:tplc="3409001B" w:tentative="1">
+      <w:start w:val="1"/>
+      <w:numFmt w:val="lowerRoman"/>
+      <w:lvlText w:val="%9."/>
+      <w:lvlJc w:val="right"/>
+      <w:pPr>
+        <w:ind w:left="6480" w:hanging="180"/>
+      </w:pPr>
+    </w:lvl>
+  </w:abstractNum>
+  <w:abstractNum w:abstractNumId="22" w15:restartNumberingAfterBreak="0">
     <w:nsid w:val="33F752E9"/>
     <w:multiLevelType w:val="hybridMultilevel"/>
     <w:tmpl w:val="B48614C4"/>
@@ -6716,7 +7935,7 @@
       </w:rPr>
     </w:lvl>
   </w:abstractNum>
-  <w:abstractNum w:abstractNumId="19" w15:restartNumberingAfterBreak="0">
+  <w:abstractNum w:abstractNumId="23" w15:restartNumberingAfterBreak="0">
     <w:nsid w:val="378104A1"/>
     <w:multiLevelType w:val="hybridMultilevel"/>
     <w:tmpl w:val="98A44BC4"/>
@@ -6857,7 +8076,7 @@
       </w:rPr>
     </w:lvl>
   </w:abstractNum>
-  <w:abstractNum w:abstractNumId="20" w15:restartNumberingAfterBreak="0">
+  <w:abstractNum w:abstractNumId="24" w15:restartNumberingAfterBreak="0">
     <w:nsid w:val="393D2565"/>
     <w:multiLevelType w:val="multilevel"/>
     <w:tmpl w:val="D006FC00"/>
@@ -7004,7 +8223,7 @@
       </w:rPr>
     </w:lvl>
   </w:abstractNum>
-  <w:abstractNum w:abstractNumId="21" w15:restartNumberingAfterBreak="0">
+  <w:abstractNum w:abstractNumId="25" w15:restartNumberingAfterBreak="0">
     <w:nsid w:val="3A7A130F"/>
     <w:multiLevelType w:val="hybridMultilevel"/>
     <w:tmpl w:val="096499A4"/>
@@ -7093,7 +8312,96 @@
       </w:pPr>
     </w:lvl>
   </w:abstractNum>
-  <w:abstractNum w:abstractNumId="22" w15:restartNumberingAfterBreak="0">
+  <w:abstractNum w:abstractNumId="26" w15:restartNumberingAfterBreak="0">
+    <w:nsid w:val="3B0332A8"/>
+    <w:multiLevelType w:val="hybridMultilevel"/>
+    <w:tmpl w:val="13DC20D8"/>
+    <w:lvl w:ilvl="0" w:tplc="20B8AEEA">
+      <w:start w:val="1"/>
+      <w:numFmt w:val="decimal"/>
+      <w:lvlText w:val="%1."/>
+      <w:lvlJc w:val="left"/>
+      <w:pPr>
+        <w:ind w:left="1080" w:hanging="720"/>
+      </w:pPr>
+      <w:rPr>
+        <w:rFonts w:hint="default"/>
+      </w:rPr>
+    </w:lvl>
+    <w:lvl w:ilvl="1" w:tplc="34090019" w:tentative="1">
+      <w:start w:val="1"/>
+      <w:numFmt w:val="lowerLetter"/>
+      <w:lvlText w:val="%2."/>
+      <w:lvlJc w:val="left"/>
+      <w:pPr>
+        <w:ind w:left="1440" w:hanging="360"/>
+      </w:pPr>
+    </w:lvl>
+    <w:lvl w:ilvl="2" w:tplc="3409001B" w:tentative="1">
+      <w:start w:val="1"/>
+      <w:numFmt w:val="lowerRoman"/>
+      <w:lvlText w:val="%3."/>
+      <w:lvlJc w:val="right"/>
+      <w:pPr>
+        <w:ind w:left="2160" w:hanging="180"/>
+      </w:pPr>
+    </w:lvl>
+    <w:lvl w:ilvl="3" w:tplc="3409000F" w:tentative="1">
+      <w:start w:val="1"/>
+      <w:numFmt w:val="decimal"/>
+      <w:lvlText w:val="%4."/>
+      <w:lvlJc w:val="left"/>
+      <w:pPr>
+        <w:ind w:left="2880" w:hanging="360"/>
+      </w:pPr>
+    </w:lvl>
+    <w:lvl w:ilvl="4" w:tplc="34090019" w:tentative="1">
+      <w:start w:val="1"/>
+      <w:numFmt w:val="lowerLetter"/>
+      <w:lvlText w:val="%5."/>
+      <w:lvlJc w:val="left"/>
+      <w:pPr>
+        <w:ind w:left="3600" w:hanging="360"/>
+      </w:pPr>
+    </w:lvl>
+    <w:lvl w:ilvl="5" w:tplc="3409001B" w:tentative="1">
+      <w:start w:val="1"/>
+      <w:numFmt w:val="lowerRoman"/>
+      <w:lvlText w:val="%6."/>
+      <w:lvlJc w:val="right"/>
+      <w:pPr>
+        <w:ind w:left="4320" w:hanging="180"/>
+      </w:pPr>
+    </w:lvl>
+    <w:lvl w:ilvl="6" w:tplc="3409000F" w:tentative="1">
+      <w:start w:val="1"/>
+      <w:numFmt w:val="decimal"/>
+      <w:lvlText w:val="%7."/>
+      <w:lvlJc w:val="left"/>
+      <w:pPr>
+        <w:ind w:left="5040" w:hanging="360"/>
+      </w:pPr>
+    </w:lvl>
+    <w:lvl w:ilvl="7" w:tplc="34090019" w:tentative="1">
+      <w:start w:val="1"/>
+      <w:numFmt w:val="lowerLetter"/>
+      <w:lvlText w:val="%8."/>
+      <w:lvlJc w:val="left"/>
+      <w:pPr>
+        <w:ind w:left="5760" w:hanging="360"/>
+      </w:pPr>
+    </w:lvl>
+    <w:lvl w:ilvl="8" w:tplc="3409001B" w:tentative="1">
+      <w:start w:val="1"/>
+      <w:numFmt w:val="lowerRoman"/>
+      <w:lvlText w:val="%9."/>
+      <w:lvlJc w:val="right"/>
+      <w:pPr>
+        <w:ind w:left="6480" w:hanging="180"/>
+      </w:pPr>
+    </w:lvl>
+  </w:abstractNum>
+  <w:abstractNum w:abstractNumId="27" w15:restartNumberingAfterBreak="0">
     <w:nsid w:val="3C275716"/>
     <w:multiLevelType w:val="multilevel"/>
     <w:tmpl w:val="7D06B9E6"/>
@@ -7242,7 +8550,7 @@
       </w:rPr>
     </w:lvl>
   </w:abstractNum>
-  <w:abstractNum w:abstractNumId="23" w15:restartNumberingAfterBreak="0">
+  <w:abstractNum w:abstractNumId="28" w15:restartNumberingAfterBreak="0">
     <w:nsid w:val="409D043F"/>
     <w:multiLevelType w:val="hybridMultilevel"/>
     <w:tmpl w:val="45D698E6"/>
@@ -7355,7 +8663,96 @@
       </w:rPr>
     </w:lvl>
   </w:abstractNum>
-  <w:abstractNum w:abstractNumId="24" w15:restartNumberingAfterBreak="0">
+  <w:abstractNum w:abstractNumId="29" w15:restartNumberingAfterBreak="0">
+    <w:nsid w:val="41337C84"/>
+    <w:multiLevelType w:val="hybridMultilevel"/>
+    <w:tmpl w:val="3672071A"/>
+    <w:lvl w:ilvl="0" w:tplc="20B8AEEA">
+      <w:start w:val="1"/>
+      <w:numFmt w:val="decimal"/>
+      <w:lvlText w:val="%1."/>
+      <w:lvlJc w:val="left"/>
+      <w:pPr>
+        <w:ind w:left="1080" w:hanging="720"/>
+      </w:pPr>
+      <w:rPr>
+        <w:rFonts w:hint="default"/>
+      </w:rPr>
+    </w:lvl>
+    <w:lvl w:ilvl="1" w:tplc="34090019" w:tentative="1">
+      <w:start w:val="1"/>
+      <w:numFmt w:val="lowerLetter"/>
+      <w:lvlText w:val="%2."/>
+      <w:lvlJc w:val="left"/>
+      <w:pPr>
+        <w:ind w:left="1440" w:hanging="360"/>
+      </w:pPr>
+    </w:lvl>
+    <w:lvl w:ilvl="2" w:tplc="3409001B" w:tentative="1">
+      <w:start w:val="1"/>
+      <w:numFmt w:val="lowerRoman"/>
+      <w:lvlText w:val="%3."/>
+      <w:lvlJc w:val="right"/>
+      <w:pPr>
+        <w:ind w:left="2160" w:hanging="180"/>
+      </w:pPr>
+    </w:lvl>
+    <w:lvl w:ilvl="3" w:tplc="3409000F" w:tentative="1">
+      <w:start w:val="1"/>
+      <w:numFmt w:val="decimal"/>
+      <w:lvlText w:val="%4."/>
+      <w:lvlJc w:val="left"/>
+      <w:pPr>
+        <w:ind w:left="2880" w:hanging="360"/>
+      </w:pPr>
+    </w:lvl>
+    <w:lvl w:ilvl="4" w:tplc="34090019" w:tentative="1">
+      <w:start w:val="1"/>
+      <w:numFmt w:val="lowerLetter"/>
+      <w:lvlText w:val="%5."/>
+      <w:lvlJc w:val="left"/>
+      <w:pPr>
+        <w:ind w:left="3600" w:hanging="360"/>
+      </w:pPr>
+    </w:lvl>
+    <w:lvl w:ilvl="5" w:tplc="3409001B" w:tentative="1">
+      <w:start w:val="1"/>
+      <w:numFmt w:val="lowerRoman"/>
+      <w:lvlText w:val="%6."/>
+      <w:lvlJc w:val="right"/>
+      <w:pPr>
+        <w:ind w:left="4320" w:hanging="180"/>
+      </w:pPr>
+    </w:lvl>
+    <w:lvl w:ilvl="6" w:tplc="3409000F" w:tentative="1">
+      <w:start w:val="1"/>
+      <w:numFmt w:val="decimal"/>
+      <w:lvlText w:val="%7."/>
+      <w:lvlJc w:val="left"/>
+      <w:pPr>
+        <w:ind w:left="5040" w:hanging="360"/>
+      </w:pPr>
+    </w:lvl>
+    <w:lvl w:ilvl="7" w:tplc="34090019" w:tentative="1">
+      <w:start w:val="1"/>
+      <w:numFmt w:val="lowerLetter"/>
+      <w:lvlText w:val="%8."/>
+      <w:lvlJc w:val="left"/>
+      <w:pPr>
+        <w:ind w:left="5760" w:hanging="360"/>
+      </w:pPr>
+    </w:lvl>
+    <w:lvl w:ilvl="8" w:tplc="3409001B" w:tentative="1">
+      <w:start w:val="1"/>
+      <w:numFmt w:val="lowerRoman"/>
+      <w:lvlText w:val="%9."/>
+      <w:lvlJc w:val="right"/>
+      <w:pPr>
+        <w:ind w:left="6480" w:hanging="180"/>
+      </w:pPr>
+    </w:lvl>
+  </w:abstractNum>
+  <w:abstractNum w:abstractNumId="30" w15:restartNumberingAfterBreak="0">
     <w:nsid w:val="46591A13"/>
     <w:multiLevelType w:val="hybridMultilevel"/>
     <w:tmpl w:val="1CAA2602"/>
@@ -7496,7 +8893,96 @@
       </w:rPr>
     </w:lvl>
   </w:abstractNum>
-  <w:abstractNum w:abstractNumId="25" w15:restartNumberingAfterBreak="0">
+  <w:abstractNum w:abstractNumId="31" w15:restartNumberingAfterBreak="0">
+    <w:nsid w:val="4B4C65F2"/>
+    <w:multiLevelType w:val="hybridMultilevel"/>
+    <w:tmpl w:val="A25062B4"/>
+    <w:lvl w:ilvl="0" w:tplc="20B8AEEA">
+      <w:start w:val="1"/>
+      <w:numFmt w:val="decimal"/>
+      <w:lvlText w:val="%1."/>
+      <w:lvlJc w:val="left"/>
+      <w:pPr>
+        <w:ind w:left="1080" w:hanging="720"/>
+      </w:pPr>
+      <w:rPr>
+        <w:rFonts w:hint="default"/>
+      </w:rPr>
+    </w:lvl>
+    <w:lvl w:ilvl="1" w:tplc="34090019" w:tentative="1">
+      <w:start w:val="1"/>
+      <w:numFmt w:val="lowerLetter"/>
+      <w:lvlText w:val="%2."/>
+      <w:lvlJc w:val="left"/>
+      <w:pPr>
+        <w:ind w:left="1440" w:hanging="360"/>
+      </w:pPr>
+    </w:lvl>
+    <w:lvl w:ilvl="2" w:tplc="3409001B" w:tentative="1">
+      <w:start w:val="1"/>
+      <w:numFmt w:val="lowerRoman"/>
+      <w:lvlText w:val="%3."/>
+      <w:lvlJc w:val="right"/>
+      <w:pPr>
+        <w:ind w:left="2160" w:hanging="180"/>
+      </w:pPr>
+    </w:lvl>
+    <w:lvl w:ilvl="3" w:tplc="3409000F" w:tentative="1">
+      <w:start w:val="1"/>
+      <w:numFmt w:val="decimal"/>
+      <w:lvlText w:val="%4."/>
+      <w:lvlJc w:val="left"/>
+      <w:pPr>
+        <w:ind w:left="2880" w:hanging="360"/>
+      </w:pPr>
+    </w:lvl>
+    <w:lvl w:ilvl="4" w:tplc="34090019" w:tentative="1">
+      <w:start w:val="1"/>
+      <w:numFmt w:val="lowerLetter"/>
+      <w:lvlText w:val="%5."/>
+      <w:lvlJc w:val="left"/>
+      <w:pPr>
+        <w:ind w:left="3600" w:hanging="360"/>
+      </w:pPr>
+    </w:lvl>
+    <w:lvl w:ilvl="5" w:tplc="3409001B" w:tentative="1">
+      <w:start w:val="1"/>
+      <w:numFmt w:val="lowerRoman"/>
+      <w:lvlText w:val="%6."/>
+      <w:lvlJc w:val="right"/>
+      <w:pPr>
+        <w:ind w:left="4320" w:hanging="180"/>
+      </w:pPr>
+    </w:lvl>
+    <w:lvl w:ilvl="6" w:tplc="3409000F" w:tentative="1">
+      <w:start w:val="1"/>
+      <w:numFmt w:val="decimal"/>
+      <w:lvlText w:val="%7."/>
+      <w:lvlJc w:val="left"/>
+      <w:pPr>
+        <w:ind w:left="5040" w:hanging="360"/>
+      </w:pPr>
+    </w:lvl>
+    <w:lvl w:ilvl="7" w:tplc="34090019" w:tentative="1">
+      <w:start w:val="1"/>
+      <w:numFmt w:val="lowerLetter"/>
+      <w:lvlText w:val="%8."/>
+      <w:lvlJc w:val="left"/>
+      <w:pPr>
+        <w:ind w:left="5760" w:hanging="360"/>
+      </w:pPr>
+    </w:lvl>
+    <w:lvl w:ilvl="8" w:tplc="3409001B" w:tentative="1">
+      <w:start w:val="1"/>
+      <w:numFmt w:val="lowerRoman"/>
+      <w:lvlText w:val="%9."/>
+      <w:lvlJc w:val="right"/>
+      <w:pPr>
+        <w:ind w:left="6480" w:hanging="180"/>
+      </w:pPr>
+    </w:lvl>
+  </w:abstractNum>
+  <w:abstractNum w:abstractNumId="32" w15:restartNumberingAfterBreak="0">
     <w:nsid w:val="4C5D5F32"/>
     <w:multiLevelType w:val="hybridMultilevel"/>
     <w:tmpl w:val="05F25A9A"/>
@@ -7610,7 +9096,7 @@
       </w:rPr>
     </w:lvl>
   </w:abstractNum>
-  <w:abstractNum w:abstractNumId="26" w15:restartNumberingAfterBreak="0">
+  <w:abstractNum w:abstractNumId="33" w15:restartNumberingAfterBreak="0">
     <w:nsid w:val="4F676372"/>
     <w:multiLevelType w:val="hybridMultilevel"/>
     <w:tmpl w:val="8F2ABD80"/>
@@ -7723,7 +9209,7 @@
       </w:rPr>
     </w:lvl>
   </w:abstractNum>
-  <w:abstractNum w:abstractNumId="27" w15:restartNumberingAfterBreak="0">
+  <w:abstractNum w:abstractNumId="34" w15:restartNumberingAfterBreak="0">
     <w:nsid w:val="4F9968DB"/>
     <w:multiLevelType w:val="hybridMultilevel"/>
     <w:tmpl w:val="E92E1700"/>
@@ -7836,7 +9322,7 @@
       </w:rPr>
     </w:lvl>
   </w:abstractNum>
-  <w:abstractNum w:abstractNumId="28" w15:restartNumberingAfterBreak="0">
+  <w:abstractNum w:abstractNumId="35" w15:restartNumberingAfterBreak="0">
     <w:nsid w:val="50092E0B"/>
     <w:multiLevelType w:val="hybridMultilevel"/>
     <w:tmpl w:val="3EC22A0A"/>
@@ -7949,7 +9435,7 @@
       </w:rPr>
     </w:lvl>
   </w:abstractNum>
-  <w:abstractNum w:abstractNumId="29" w15:restartNumberingAfterBreak="0">
+  <w:abstractNum w:abstractNumId="36" w15:restartNumberingAfterBreak="0">
     <w:nsid w:val="50D427CD"/>
     <w:multiLevelType w:val="hybridMultilevel"/>
     <w:tmpl w:val="431E32FC"/>
@@ -8062,7 +9548,7 @@
       </w:rPr>
     </w:lvl>
   </w:abstractNum>
-  <w:abstractNum w:abstractNumId="30" w15:restartNumberingAfterBreak="0">
+  <w:abstractNum w:abstractNumId="37" w15:restartNumberingAfterBreak="0">
     <w:nsid w:val="51A318A2"/>
     <w:multiLevelType w:val="hybridMultilevel"/>
     <w:tmpl w:val="8C1A37FC"/>
@@ -8175,7 +9661,7 @@
       </w:rPr>
     </w:lvl>
   </w:abstractNum>
-  <w:abstractNum w:abstractNumId="31" w15:restartNumberingAfterBreak="0">
+  <w:abstractNum w:abstractNumId="38" w15:restartNumberingAfterBreak="0">
     <w:nsid w:val="53105940"/>
     <w:multiLevelType w:val="hybridMultilevel"/>
     <w:tmpl w:val="4DA41412"/>
@@ -8288,7 +9774,96 @@
       </w:rPr>
     </w:lvl>
   </w:abstractNum>
-  <w:abstractNum w:abstractNumId="32" w15:restartNumberingAfterBreak="0">
+  <w:abstractNum w:abstractNumId="39" w15:restartNumberingAfterBreak="0">
+    <w:nsid w:val="531634C1"/>
+    <w:multiLevelType w:val="hybridMultilevel"/>
+    <w:tmpl w:val="1236FD32"/>
+    <w:lvl w:ilvl="0" w:tplc="20B8AEEA">
+      <w:start w:val="1"/>
+      <w:numFmt w:val="decimal"/>
+      <w:lvlText w:val="%1."/>
+      <w:lvlJc w:val="left"/>
+      <w:pPr>
+        <w:ind w:left="1080" w:hanging="720"/>
+      </w:pPr>
+      <w:rPr>
+        <w:rFonts w:hint="default"/>
+      </w:rPr>
+    </w:lvl>
+    <w:lvl w:ilvl="1" w:tplc="34090019" w:tentative="1">
+      <w:start w:val="1"/>
+      <w:numFmt w:val="lowerLetter"/>
+      <w:lvlText w:val="%2."/>
+      <w:lvlJc w:val="left"/>
+      <w:pPr>
+        <w:ind w:left="1440" w:hanging="360"/>
+      </w:pPr>
+    </w:lvl>
+    <w:lvl w:ilvl="2" w:tplc="3409001B" w:tentative="1">
+      <w:start w:val="1"/>
+      <w:numFmt w:val="lowerRoman"/>
+      <w:lvlText w:val="%3."/>
+      <w:lvlJc w:val="right"/>
+      <w:pPr>
+        <w:ind w:left="2160" w:hanging="180"/>
+      </w:pPr>
+    </w:lvl>
+    <w:lvl w:ilvl="3" w:tplc="3409000F" w:tentative="1">
+      <w:start w:val="1"/>
+      <w:numFmt w:val="decimal"/>
+      <w:lvlText w:val="%4."/>
+      <w:lvlJc w:val="left"/>
+      <w:pPr>
+        <w:ind w:left="2880" w:hanging="360"/>
+      </w:pPr>
+    </w:lvl>
+    <w:lvl w:ilvl="4" w:tplc="34090019" w:tentative="1">
+      <w:start w:val="1"/>
+      <w:numFmt w:val="lowerLetter"/>
+      <w:lvlText w:val="%5."/>
+      <w:lvlJc w:val="left"/>
+      <w:pPr>
+        <w:ind w:left="3600" w:hanging="360"/>
+      </w:pPr>
+    </w:lvl>
+    <w:lvl w:ilvl="5" w:tplc="3409001B" w:tentative="1">
+      <w:start w:val="1"/>
+      <w:numFmt w:val="lowerRoman"/>
+      <w:lvlText w:val="%6."/>
+      <w:lvlJc w:val="right"/>
+      <w:pPr>
+        <w:ind w:left="4320" w:hanging="180"/>
+      </w:pPr>
+    </w:lvl>
+    <w:lvl w:ilvl="6" w:tplc="3409000F" w:tentative="1">
+      <w:start w:val="1"/>
+      <w:numFmt w:val="decimal"/>
+      <w:lvlText w:val="%7."/>
+      <w:lvlJc w:val="left"/>
+      <w:pPr>
+        <w:ind w:left="5040" w:hanging="360"/>
+      </w:pPr>
+    </w:lvl>
+    <w:lvl w:ilvl="7" w:tplc="34090019" w:tentative="1">
+      <w:start w:val="1"/>
+      <w:numFmt w:val="lowerLetter"/>
+      <w:lvlText w:val="%8."/>
+      <w:lvlJc w:val="left"/>
+      <w:pPr>
+        <w:ind w:left="5760" w:hanging="360"/>
+      </w:pPr>
+    </w:lvl>
+    <w:lvl w:ilvl="8" w:tplc="3409001B" w:tentative="1">
+      <w:start w:val="1"/>
+      <w:numFmt w:val="lowerRoman"/>
+      <w:lvlText w:val="%9."/>
+      <w:lvlJc w:val="right"/>
+      <w:pPr>
+        <w:ind w:left="6480" w:hanging="180"/>
+      </w:pPr>
+    </w:lvl>
+  </w:abstractNum>
+  <w:abstractNum w:abstractNumId="40" w15:restartNumberingAfterBreak="0">
     <w:nsid w:val="541E57FC"/>
     <w:multiLevelType w:val="hybridMultilevel"/>
     <w:tmpl w:val="72767FE0"/>
@@ -8401,7 +9976,7 @@
       </w:rPr>
     </w:lvl>
   </w:abstractNum>
-  <w:abstractNum w:abstractNumId="33" w15:restartNumberingAfterBreak="0">
+  <w:abstractNum w:abstractNumId="41" w15:restartNumberingAfterBreak="0">
     <w:nsid w:val="546919C1"/>
     <w:multiLevelType w:val="hybridMultilevel"/>
     <w:tmpl w:val="58C6225E"/>
@@ -8514,7 +10089,7 @@
       </w:rPr>
     </w:lvl>
   </w:abstractNum>
-  <w:abstractNum w:abstractNumId="34" w15:restartNumberingAfterBreak="0">
+  <w:abstractNum w:abstractNumId="42" w15:restartNumberingAfterBreak="0">
     <w:nsid w:val="5DD57517"/>
     <w:multiLevelType w:val="hybridMultilevel"/>
     <w:tmpl w:val="919810BA"/>
@@ -8603,7 +10178,7 @@
       </w:pPr>
     </w:lvl>
   </w:abstractNum>
-  <w:abstractNum w:abstractNumId="35" w15:restartNumberingAfterBreak="0">
+  <w:abstractNum w:abstractNumId="43" w15:restartNumberingAfterBreak="0">
     <w:nsid w:val="5EF35408"/>
     <w:multiLevelType w:val="hybridMultilevel"/>
     <w:tmpl w:val="D7EC319A"/>
@@ -8716,7 +10291,7 @@
       </w:rPr>
     </w:lvl>
   </w:abstractNum>
-  <w:abstractNum w:abstractNumId="36" w15:restartNumberingAfterBreak="0">
+  <w:abstractNum w:abstractNumId="44" w15:restartNumberingAfterBreak="0">
     <w:nsid w:val="612A4B8C"/>
     <w:multiLevelType w:val="hybridMultilevel"/>
     <w:tmpl w:val="A3D2628A"/>
@@ -8805,7 +10380,7 @@
       </w:pPr>
     </w:lvl>
   </w:abstractNum>
-  <w:abstractNum w:abstractNumId="37" w15:restartNumberingAfterBreak="0">
+  <w:abstractNum w:abstractNumId="45" w15:restartNumberingAfterBreak="0">
     <w:nsid w:val="66923156"/>
     <w:multiLevelType w:val="hybridMultilevel"/>
     <w:tmpl w:val="7EF891BA"/>
@@ -8918,7 +10493,7 @@
       </w:rPr>
     </w:lvl>
   </w:abstractNum>
-  <w:abstractNum w:abstractNumId="38" w15:restartNumberingAfterBreak="0">
+  <w:abstractNum w:abstractNumId="46" w15:restartNumberingAfterBreak="0">
     <w:nsid w:val="66940EDF"/>
     <w:multiLevelType w:val="multilevel"/>
     <w:tmpl w:val="52D06D3A"/>
@@ -9067,7 +10642,7 @@
       </w:rPr>
     </w:lvl>
   </w:abstractNum>
-  <w:abstractNum w:abstractNumId="39" w15:restartNumberingAfterBreak="0">
+  <w:abstractNum w:abstractNumId="47" w15:restartNumberingAfterBreak="0">
     <w:nsid w:val="67F854B4"/>
     <w:multiLevelType w:val="multilevel"/>
     <w:tmpl w:val="28EADF76"/>
@@ -9214,7 +10789,7 @@
       </w:rPr>
     </w:lvl>
   </w:abstractNum>
-  <w:abstractNum w:abstractNumId="40" w15:restartNumberingAfterBreak="0">
+  <w:abstractNum w:abstractNumId="48" w15:restartNumberingAfterBreak="0">
     <w:nsid w:val="69000435"/>
     <w:multiLevelType w:val="multilevel"/>
     <w:tmpl w:val="13A4FECC"/>
@@ -9363,7 +10938,7 @@
       </w:rPr>
     </w:lvl>
   </w:abstractNum>
-  <w:abstractNum w:abstractNumId="41" w15:restartNumberingAfterBreak="0">
+  <w:abstractNum w:abstractNumId="49" w15:restartNumberingAfterBreak="0">
     <w:nsid w:val="6A2E3503"/>
     <w:multiLevelType w:val="hybridMultilevel"/>
     <w:tmpl w:val="E514E014"/>
@@ -9449,7 +11024,96 @@
       </w:pPr>
     </w:lvl>
   </w:abstractNum>
-  <w:abstractNum w:abstractNumId="42" w15:restartNumberingAfterBreak="0">
+  <w:abstractNum w:abstractNumId="50" w15:restartNumberingAfterBreak="0">
+    <w:nsid w:val="6B9E5965"/>
+    <w:multiLevelType w:val="hybridMultilevel"/>
+    <w:tmpl w:val="7AF22500"/>
+    <w:lvl w:ilvl="0" w:tplc="20B8AEEA">
+      <w:start w:val="1"/>
+      <w:numFmt w:val="decimal"/>
+      <w:lvlText w:val="%1."/>
+      <w:lvlJc w:val="left"/>
+      <w:pPr>
+        <w:ind w:left="1080" w:hanging="720"/>
+      </w:pPr>
+      <w:rPr>
+        <w:rFonts w:hint="default"/>
+      </w:rPr>
+    </w:lvl>
+    <w:lvl w:ilvl="1" w:tplc="34090019" w:tentative="1">
+      <w:start w:val="1"/>
+      <w:numFmt w:val="lowerLetter"/>
+      <w:lvlText w:val="%2."/>
+      <w:lvlJc w:val="left"/>
+      <w:pPr>
+        <w:ind w:left="1440" w:hanging="360"/>
+      </w:pPr>
+    </w:lvl>
+    <w:lvl w:ilvl="2" w:tplc="3409001B" w:tentative="1">
+      <w:start w:val="1"/>
+      <w:numFmt w:val="lowerRoman"/>
+      <w:lvlText w:val="%3."/>
+      <w:lvlJc w:val="right"/>
+      <w:pPr>
+        <w:ind w:left="2160" w:hanging="180"/>
+      </w:pPr>
+    </w:lvl>
+    <w:lvl w:ilvl="3" w:tplc="3409000F" w:tentative="1">
+      <w:start w:val="1"/>
+      <w:numFmt w:val="decimal"/>
+      <w:lvlText w:val="%4."/>
+      <w:lvlJc w:val="left"/>
+      <w:pPr>
+        <w:ind w:left="2880" w:hanging="360"/>
+      </w:pPr>
+    </w:lvl>
+    <w:lvl w:ilvl="4" w:tplc="34090019" w:tentative="1">
+      <w:start w:val="1"/>
+      <w:numFmt w:val="lowerLetter"/>
+      <w:lvlText w:val="%5."/>
+      <w:lvlJc w:val="left"/>
+      <w:pPr>
+        <w:ind w:left="3600" w:hanging="360"/>
+      </w:pPr>
+    </w:lvl>
+    <w:lvl w:ilvl="5" w:tplc="3409001B" w:tentative="1">
+      <w:start w:val="1"/>
+      <w:numFmt w:val="lowerRoman"/>
+      <w:lvlText w:val="%6."/>
+      <w:lvlJc w:val="right"/>
+      <w:pPr>
+        <w:ind w:left="4320" w:hanging="180"/>
+      </w:pPr>
+    </w:lvl>
+    <w:lvl w:ilvl="6" w:tplc="3409000F" w:tentative="1">
+      <w:start w:val="1"/>
+      <w:numFmt w:val="decimal"/>
+      <w:lvlText w:val="%7."/>
+      <w:lvlJc w:val="left"/>
+      <w:pPr>
+        <w:ind w:left="5040" w:hanging="360"/>
+      </w:pPr>
+    </w:lvl>
+    <w:lvl w:ilvl="7" w:tplc="34090019" w:tentative="1">
+      <w:start w:val="1"/>
+      <w:numFmt w:val="lowerLetter"/>
+      <w:lvlText w:val="%8."/>
+      <w:lvlJc w:val="left"/>
+      <w:pPr>
+        <w:ind w:left="5760" w:hanging="360"/>
+      </w:pPr>
+    </w:lvl>
+    <w:lvl w:ilvl="8" w:tplc="3409001B" w:tentative="1">
+      <w:start w:val="1"/>
+      <w:numFmt w:val="lowerRoman"/>
+      <w:lvlText w:val="%9."/>
+      <w:lvlJc w:val="right"/>
+      <w:pPr>
+        <w:ind w:left="6480" w:hanging="180"/>
+      </w:pPr>
+    </w:lvl>
+  </w:abstractNum>
+  <w:abstractNum w:abstractNumId="51" w15:restartNumberingAfterBreak="0">
     <w:nsid w:val="6E533A07"/>
     <w:multiLevelType w:val="hybridMultilevel"/>
     <w:tmpl w:val="D320F776"/>
@@ -9562,7 +11226,7 @@
       </w:rPr>
     </w:lvl>
   </w:abstractNum>
-  <w:abstractNum w:abstractNumId="43" w15:restartNumberingAfterBreak="0">
+  <w:abstractNum w:abstractNumId="52" w15:restartNumberingAfterBreak="0">
     <w:nsid w:val="73B41CC9"/>
     <w:multiLevelType w:val="hybridMultilevel"/>
     <w:tmpl w:val="57141086"/>
@@ -9651,7 +11315,7 @@
       </w:pPr>
     </w:lvl>
   </w:abstractNum>
-  <w:abstractNum w:abstractNumId="44" w15:restartNumberingAfterBreak="0">
+  <w:abstractNum w:abstractNumId="53" w15:restartNumberingAfterBreak="0">
     <w:nsid w:val="74B50E48"/>
     <w:multiLevelType w:val="hybridMultilevel"/>
     <w:tmpl w:val="16422390"/>
@@ -9791,7 +11455,7 @@
       </w:rPr>
     </w:lvl>
   </w:abstractNum>
-  <w:abstractNum w:abstractNumId="45" w15:restartNumberingAfterBreak="0">
+  <w:abstractNum w:abstractNumId="54" w15:restartNumberingAfterBreak="0">
     <w:nsid w:val="760578BC"/>
     <w:multiLevelType w:val="hybridMultilevel"/>
     <w:tmpl w:val="3FCE50DC"/>
@@ -9880,7 +11544,7 @@
       </w:pPr>
     </w:lvl>
   </w:abstractNum>
-  <w:abstractNum w:abstractNumId="46" w15:restartNumberingAfterBreak="0">
+  <w:abstractNum w:abstractNumId="55" w15:restartNumberingAfterBreak="0">
     <w:nsid w:val="772A6082"/>
     <w:multiLevelType w:val="hybridMultilevel"/>
     <w:tmpl w:val="2E747E5A"/>
@@ -10021,7 +11685,7 @@
       </w:rPr>
     </w:lvl>
   </w:abstractNum>
-  <w:abstractNum w:abstractNumId="47" w15:restartNumberingAfterBreak="0">
+  <w:abstractNum w:abstractNumId="56" w15:restartNumberingAfterBreak="0">
     <w:nsid w:val="79977872"/>
     <w:multiLevelType w:val="hybridMultilevel"/>
     <w:tmpl w:val="DCA42B30"/>
@@ -10134,7 +11798,7 @@
       </w:rPr>
     </w:lvl>
   </w:abstractNum>
-  <w:abstractNum w:abstractNumId="48" w15:restartNumberingAfterBreak="0">
+  <w:abstractNum w:abstractNumId="57" w15:restartNumberingAfterBreak="0">
     <w:nsid w:val="7A683685"/>
     <w:multiLevelType w:val="hybridMultilevel"/>
     <w:tmpl w:val="A3E65DA8"/>
@@ -10275,7 +11939,7 @@
       </w:rPr>
     </w:lvl>
   </w:abstractNum>
-  <w:abstractNum w:abstractNumId="49" w15:restartNumberingAfterBreak="0">
+  <w:abstractNum w:abstractNumId="58" w15:restartNumberingAfterBreak="0">
     <w:nsid w:val="7D707756"/>
     <w:multiLevelType w:val="hybridMultilevel"/>
     <w:tmpl w:val="C0AE5FCC"/>
@@ -10388,7 +12052,7 @@
       </w:rPr>
     </w:lvl>
   </w:abstractNum>
-  <w:abstractNum w:abstractNumId="50" w15:restartNumberingAfterBreak="0">
+  <w:abstractNum w:abstractNumId="59" w15:restartNumberingAfterBreak="0">
     <w:nsid w:val="7E0B42F9"/>
     <w:multiLevelType w:val="hybridMultilevel"/>
     <w:tmpl w:val="AED49A6C"/>
@@ -10501,7 +12165,7 @@
       </w:rPr>
     </w:lvl>
   </w:abstractNum>
-  <w:abstractNum w:abstractNumId="51" w15:restartNumberingAfterBreak="0">
+  <w:abstractNum w:abstractNumId="60" w15:restartNumberingAfterBreak="0">
     <w:nsid w:val="7EF840BF"/>
     <w:multiLevelType w:val="multilevel"/>
     <w:tmpl w:val="604CB07E"/>
@@ -10657,157 +12321,184 @@
     <w:abstractNumId w:val="0"/>
   </w:num>
   <w:num w:numId="3" w16cid:durableId="342631455">
+    <w:abstractNumId w:val="24"/>
+  </w:num>
+  <w:num w:numId="4" w16cid:durableId="2100366199">
+    <w:abstractNumId w:val="32"/>
+  </w:num>
+  <w:num w:numId="5" w16cid:durableId="1052390702">
+    <w:abstractNumId w:val="22"/>
+  </w:num>
+  <w:num w:numId="6" w16cid:durableId="140537461">
+    <w:abstractNumId w:val="14"/>
+  </w:num>
+  <w:num w:numId="7" w16cid:durableId="1905021011">
+    <w:abstractNumId w:val="47"/>
+  </w:num>
+  <w:num w:numId="8" w16cid:durableId="2073041597">
+    <w:abstractNumId w:val="16"/>
+  </w:num>
+  <w:num w:numId="9" w16cid:durableId="586887094">
+    <w:abstractNumId w:val="45"/>
+  </w:num>
+  <w:num w:numId="10" w16cid:durableId="861552011">
+    <w:abstractNumId w:val="40"/>
+  </w:num>
+  <w:num w:numId="11" w16cid:durableId="183713938">
+    <w:abstractNumId w:val="57"/>
+  </w:num>
+  <w:num w:numId="12" w16cid:durableId="532811822">
+    <w:abstractNumId w:val="15"/>
+  </w:num>
+  <w:num w:numId="13" w16cid:durableId="1438213875">
+    <w:abstractNumId w:val="30"/>
+  </w:num>
+  <w:num w:numId="14" w16cid:durableId="818301846">
+    <w:abstractNumId w:val="55"/>
+  </w:num>
+  <w:num w:numId="15" w16cid:durableId="1802728220">
+    <w:abstractNumId w:val="37"/>
+  </w:num>
+  <w:num w:numId="16" w16cid:durableId="1704088734">
+    <w:abstractNumId w:val="8"/>
+  </w:num>
+  <w:num w:numId="17" w16cid:durableId="150096873">
+    <w:abstractNumId w:val="35"/>
+  </w:num>
+  <w:num w:numId="18" w16cid:durableId="738096844">
+    <w:abstractNumId w:val="53"/>
+  </w:num>
+  <w:num w:numId="19" w16cid:durableId="565335346">
+    <w:abstractNumId w:val="5"/>
+  </w:num>
+  <w:num w:numId="20" w16cid:durableId="793133125">
+    <w:abstractNumId w:val="23"/>
+  </w:num>
+  <w:num w:numId="21" w16cid:durableId="1343701556">
+    <w:abstractNumId w:val="51"/>
+  </w:num>
+  <w:num w:numId="22" w16cid:durableId="1382171348">
+    <w:abstractNumId w:val="28"/>
+  </w:num>
+  <w:num w:numId="23" w16cid:durableId="781923162">
+    <w:abstractNumId w:val="60"/>
+  </w:num>
+  <w:num w:numId="24" w16cid:durableId="958604601">
+    <w:abstractNumId w:val="7"/>
+  </w:num>
+  <w:num w:numId="25" w16cid:durableId="325672768">
+    <w:abstractNumId w:val="27"/>
+  </w:num>
+  <w:num w:numId="26" w16cid:durableId="298845016">
+    <w:abstractNumId w:val="4"/>
+  </w:num>
+  <w:num w:numId="27" w16cid:durableId="911160180">
+    <w:abstractNumId w:val="46"/>
+  </w:num>
+  <w:num w:numId="28" w16cid:durableId="198444273">
     <w:abstractNumId w:val="20"/>
   </w:num>
-  <w:num w:numId="4" w16cid:durableId="2100366199">
+  <w:num w:numId="29" w16cid:durableId="1969704873">
+    <w:abstractNumId w:val="48"/>
+  </w:num>
+  <w:num w:numId="30" w16cid:durableId="1592201783">
+    <w:abstractNumId w:val="19"/>
+  </w:num>
+  <w:num w:numId="31" w16cid:durableId="2018463371">
+    <w:abstractNumId w:val="49"/>
+  </w:num>
+  <w:num w:numId="32" w16cid:durableId="876165785">
+    <w:abstractNumId w:val="44"/>
+  </w:num>
+  <w:num w:numId="33" w16cid:durableId="1550871502">
+    <w:abstractNumId w:val="56"/>
+  </w:num>
+  <w:num w:numId="34" w16cid:durableId="18089585">
+    <w:abstractNumId w:val="43"/>
+  </w:num>
+  <w:num w:numId="35" w16cid:durableId="163907249">
+    <w:abstractNumId w:val="59"/>
+  </w:num>
+  <w:num w:numId="36" w16cid:durableId="467667461">
+    <w:abstractNumId w:val="6"/>
+  </w:num>
+  <w:num w:numId="37" w16cid:durableId="1222324195">
+    <w:abstractNumId w:val="34"/>
+  </w:num>
+  <w:num w:numId="38" w16cid:durableId="1978681140">
+    <w:abstractNumId w:val="38"/>
+  </w:num>
+  <w:num w:numId="39" w16cid:durableId="622464371">
+    <w:abstractNumId w:val="52"/>
+  </w:num>
+  <w:num w:numId="40" w16cid:durableId="453518718">
+    <w:abstractNumId w:val="58"/>
+  </w:num>
+  <w:num w:numId="41" w16cid:durableId="1669824289">
+    <w:abstractNumId w:val="33"/>
+  </w:num>
+  <w:num w:numId="42" w16cid:durableId="104542295">
+    <w:abstractNumId w:val="17"/>
+  </w:num>
+  <w:num w:numId="43" w16cid:durableId="908347597">
+    <w:abstractNumId w:val="9"/>
+  </w:num>
+  <w:num w:numId="44" w16cid:durableId="1027756194">
+    <w:abstractNumId w:val="10"/>
+  </w:num>
+  <w:num w:numId="45" w16cid:durableId="1856069623">
+    <w:abstractNumId w:val="41"/>
+  </w:num>
+  <w:num w:numId="46" w16cid:durableId="1625767819">
+    <w:abstractNumId w:val="3"/>
+  </w:num>
+  <w:num w:numId="47" w16cid:durableId="18481540">
+    <w:abstractNumId w:val="36"/>
+  </w:num>
+  <w:num w:numId="48" w16cid:durableId="611281364">
     <w:abstractNumId w:val="25"/>
   </w:num>
-  <w:num w:numId="5" w16cid:durableId="1052390702">
+  <w:num w:numId="49" w16cid:durableId="1167288957">
+    <w:abstractNumId w:val="42"/>
+  </w:num>
+  <w:num w:numId="50" w16cid:durableId="1826512868">
     <w:abstractNumId w:val="18"/>
   </w:num>
-  <w:num w:numId="6" w16cid:durableId="140537461">
+  <w:num w:numId="51" w16cid:durableId="323162859">
+    <w:abstractNumId w:val="13"/>
+  </w:num>
+  <w:num w:numId="52" w16cid:durableId="667756530">
+    <w:abstractNumId w:val="54"/>
+  </w:num>
+  <w:num w:numId="53" w16cid:durableId="728386793">
+    <w:abstractNumId w:val="24"/>
+  </w:num>
+  <w:num w:numId="54" w16cid:durableId="99225673">
+    <w:abstractNumId w:val="2"/>
+  </w:num>
+  <w:num w:numId="55" w16cid:durableId="1879971521">
     <w:abstractNumId w:val="11"/>
   </w:num>
-  <w:num w:numId="7" w16cid:durableId="1905021011">
+  <w:num w:numId="56" w16cid:durableId="2034918705">
+    <w:abstractNumId w:val="31"/>
+  </w:num>
+  <w:num w:numId="57" w16cid:durableId="1374767583">
+    <w:abstractNumId w:val="21"/>
+  </w:num>
+  <w:num w:numId="58" w16cid:durableId="983006721">
+    <w:abstractNumId w:val="29"/>
+  </w:num>
+  <w:num w:numId="59" w16cid:durableId="1741440176">
+    <w:abstractNumId w:val="12"/>
+  </w:num>
+  <w:num w:numId="60" w16cid:durableId="982545386">
+    <w:abstractNumId w:val="26"/>
+  </w:num>
+  <w:num w:numId="61" w16cid:durableId="535167005">
     <w:abstractNumId w:val="39"/>
   </w:num>
-  <w:num w:numId="8" w16cid:durableId="2073041597">
-    <w:abstractNumId w:val="13"/>
-  </w:num>
-  <w:num w:numId="9" w16cid:durableId="586887094">
-    <w:abstractNumId w:val="37"/>
-  </w:num>
-  <w:num w:numId="10" w16cid:durableId="861552011">
-    <w:abstractNumId w:val="32"/>
-  </w:num>
-  <w:num w:numId="11" w16cid:durableId="183713938">
-    <w:abstractNumId w:val="48"/>
-  </w:num>
-  <w:num w:numId="12" w16cid:durableId="532811822">
-    <w:abstractNumId w:val="12"/>
-  </w:num>
-  <w:num w:numId="13" w16cid:durableId="1438213875">
-    <w:abstractNumId w:val="24"/>
-  </w:num>
-  <w:num w:numId="14" w16cid:durableId="818301846">
-    <w:abstractNumId w:val="46"/>
-  </w:num>
-  <w:num w:numId="15" w16cid:durableId="1802728220">
-    <w:abstractNumId w:val="30"/>
-  </w:num>
-  <w:num w:numId="16" w16cid:durableId="1704088734">
-    <w:abstractNumId w:val="7"/>
-  </w:num>
-  <w:num w:numId="17" w16cid:durableId="150096873">
-    <w:abstractNumId w:val="28"/>
-  </w:num>
-  <w:num w:numId="18" w16cid:durableId="738096844">
-    <w:abstractNumId w:val="44"/>
-  </w:num>
-  <w:num w:numId="19" w16cid:durableId="565335346">
-    <w:abstractNumId w:val="4"/>
-  </w:num>
-  <w:num w:numId="20" w16cid:durableId="793133125">
-    <w:abstractNumId w:val="19"/>
-  </w:num>
-  <w:num w:numId="21" w16cid:durableId="1343701556">
-    <w:abstractNumId w:val="42"/>
-  </w:num>
-  <w:num w:numId="22" w16cid:durableId="1382171348">
-    <w:abstractNumId w:val="23"/>
-  </w:num>
-  <w:num w:numId="23" w16cid:durableId="781923162">
-    <w:abstractNumId w:val="51"/>
-  </w:num>
-  <w:num w:numId="24" w16cid:durableId="958604601">
-    <w:abstractNumId w:val="6"/>
-  </w:num>
-  <w:num w:numId="25" w16cid:durableId="325672768">
-    <w:abstractNumId w:val="22"/>
-  </w:num>
-  <w:num w:numId="26" w16cid:durableId="298845016">
-    <w:abstractNumId w:val="3"/>
-  </w:num>
-  <w:num w:numId="27" w16cid:durableId="911160180">
-    <w:abstractNumId w:val="38"/>
-  </w:num>
-  <w:num w:numId="28" w16cid:durableId="198444273">
-    <w:abstractNumId w:val="17"/>
-  </w:num>
-  <w:num w:numId="29" w16cid:durableId="1969704873">
-    <w:abstractNumId w:val="40"/>
-  </w:num>
-  <w:num w:numId="30" w16cid:durableId="1592201783">
-    <w:abstractNumId w:val="16"/>
-  </w:num>
-  <w:num w:numId="31" w16cid:durableId="2018463371">
-    <w:abstractNumId w:val="41"/>
-  </w:num>
-  <w:num w:numId="32" w16cid:durableId="876165785">
-    <w:abstractNumId w:val="36"/>
-  </w:num>
-  <w:num w:numId="33" w16cid:durableId="1550871502">
-    <w:abstractNumId w:val="47"/>
-  </w:num>
-  <w:num w:numId="34" w16cid:durableId="18089585">
-    <w:abstractNumId w:val="35"/>
-  </w:num>
-  <w:num w:numId="35" w16cid:durableId="163907249">
+  <w:num w:numId="62" w16cid:durableId="108399454">
     <w:abstractNumId w:val="50"/>
-  </w:num>
-  <w:num w:numId="36" w16cid:durableId="467667461">
-    <w:abstractNumId w:val="5"/>
-  </w:num>
-  <w:num w:numId="37" w16cid:durableId="1222324195">
-    <w:abstractNumId w:val="27"/>
-  </w:num>
-  <w:num w:numId="38" w16cid:durableId="1978681140">
-    <w:abstractNumId w:val="31"/>
-  </w:num>
-  <w:num w:numId="39" w16cid:durableId="622464371">
-    <w:abstractNumId w:val="43"/>
-  </w:num>
-  <w:num w:numId="40" w16cid:durableId="453518718">
-    <w:abstractNumId w:val="49"/>
-  </w:num>
-  <w:num w:numId="41" w16cid:durableId="1669824289">
-    <w:abstractNumId w:val="26"/>
-  </w:num>
-  <w:num w:numId="42" w16cid:durableId="104542295">
-    <w:abstractNumId w:val="14"/>
-  </w:num>
-  <w:num w:numId="43" w16cid:durableId="908347597">
-    <w:abstractNumId w:val="8"/>
-  </w:num>
-  <w:num w:numId="44" w16cid:durableId="1027756194">
-    <w:abstractNumId w:val="9"/>
-  </w:num>
-  <w:num w:numId="45" w16cid:durableId="1856069623">
-    <w:abstractNumId w:val="33"/>
-  </w:num>
-  <w:num w:numId="46" w16cid:durableId="1625767819">
-    <w:abstractNumId w:val="2"/>
-  </w:num>
-  <w:num w:numId="47" w16cid:durableId="18481540">
-    <w:abstractNumId w:val="29"/>
-  </w:num>
-  <w:num w:numId="48" w16cid:durableId="611281364">
-    <w:abstractNumId w:val="21"/>
-  </w:num>
-  <w:num w:numId="49" w16cid:durableId="1167288957">
-    <w:abstractNumId w:val="34"/>
-  </w:num>
-  <w:num w:numId="50" w16cid:durableId="1826512868">
-    <w:abstractNumId w:val="15"/>
-  </w:num>
-  <w:num w:numId="51" w16cid:durableId="323162859">
-    <w:abstractNumId w:val="10"/>
-  </w:num>
-  <w:num w:numId="52" w16cid:durableId="667756530">
-    <w:abstractNumId w:val="45"/>
-  </w:num>
-  <w:num w:numId="53" w16cid:durableId="728386793">
-    <w:abstractNumId w:val="20"/>
   </w:num>
   <w:numIdMacAtCleanup w:val="10"/>
 </w:numbering>
@@ -11211,13 +12902,14 @@
   <w:style w:type="paragraph" w:default="1" w:styleId="Normal">
     <w:name w:val="Normal"/>
     <w:qFormat/>
-    <w:rsid w:val="005D1E10"/>
+    <w:rsid w:val="00FF57BA"/>
     <w:pPr>
       <w:keepLines/>
       <w:spacing w:before="60" w:after="60" w:line="240" w:lineRule="auto"/>
       <w:jc w:val="both"/>
     </w:pPr>
     <w:rPr>
+      <w:rFonts w:ascii="Arial" w:hAnsi="Arial"/>
       <w:lang w:val="en-AU"/>
     </w:rPr>
   </w:style>
@@ -11265,7 +12957,6 @@
         <w:numId w:val="3"/>
       </w:numPr>
       <w:spacing w:before="360" w:after="200" w:line="276" w:lineRule="auto"/>
-      <w:ind w:left="0" w:firstLine="0"/>
       <w:outlineLvl w:val="1"/>
     </w:pPr>
     <w:rPr>
@@ -11293,7 +12984,6 @@
         <w:numId w:val="3"/>
       </w:numPr>
       <w:spacing w:before="240"/>
-      <w:ind w:left="720" w:firstLine="0"/>
       <w:outlineLvl w:val="2"/>
     </w:pPr>
     <w:rPr>
@@ -11321,7 +13011,6 @@
         <w:numId w:val="3"/>
       </w:numPr>
       <w:spacing w:before="180"/>
-      <w:ind w:left="-284" w:firstLine="0"/>
       <w:outlineLvl w:val="3"/>
     </w:pPr>
     <w:rPr>
@@ -11347,7 +13036,6 @@
         <w:numId w:val="3"/>
       </w:numPr>
       <w:spacing w:before="180"/>
-      <w:ind w:left="-142" w:firstLine="0"/>
       <w:outlineLvl w:val="4"/>
     </w:pPr>
     <w:rPr>
@@ -11899,7 +13587,7 @@
       <w:ind w:left="-1134"/>
     </w:pPr>
     <w:rPr>
-      <w:rFonts w:ascii="Arial" w:hAnsi="Arial" w:cs="Arial"/>
+      <w:rFonts w:cs="Arial"/>
       <w:noProof/>
       <w:color w:val="595959" w:themeColor="text1" w:themeTint="A6"/>
       <w:sz w:val="16"/>
@@ -11936,7 +13624,7 @@
       <w:ind w:left="-1134"/>
     </w:pPr>
     <w:rPr>
-      <w:rFonts w:ascii="Arial" w:hAnsi="Arial" w:cs="Arial"/>
+      <w:rFonts w:cs="Arial"/>
       <w:color w:val="595959" w:themeColor="text1" w:themeTint="A6"/>
       <w:sz w:val="16"/>
     </w:rPr>
@@ -12574,7 +14262,7 @@
       <w:jc w:val="left"/>
     </w:pPr>
     <w:rPr>
-      <w:rFonts w:ascii="Arial" w:eastAsia="Times New Roman" w:hAnsi="Arial" w:cs="Times New Roman"/>
+      <w:rFonts w:eastAsia="Times New Roman" w:cs="Times New Roman"/>
       <w:szCs w:val="24"/>
       <w:lang w:eastAsia="en-AU"/>
     </w:rPr>
@@ -12590,7 +14278,7 @@
       <w:jc w:val="left"/>
     </w:pPr>
     <w:rPr>
-      <w:rFonts w:ascii="Arial" w:eastAsia="Times New Roman" w:hAnsi="Arial" w:cs="Times New Roman"/>
+      <w:rFonts w:eastAsia="Times New Roman" w:cs="Times New Roman"/>
       <w:szCs w:val="24"/>
       <w:lang w:eastAsia="en-AU"/>
     </w:rPr>
@@ -12640,7 +14328,7 @@
       <w:jc w:val="left"/>
     </w:pPr>
     <w:rPr>
-      <w:rFonts w:ascii="Arial" w:eastAsia="Times New Roman" w:hAnsi="Arial" w:cs="Arial"/>
+      <w:rFonts w:eastAsia="Times New Roman" w:cs="Arial"/>
       <w:color w:val="D06F1A"/>
       <w:sz w:val="20"/>
       <w:szCs w:val="24"/>
@@ -12658,7 +14346,7 @@
       <w:ind w:left="714" w:hanging="357"/>
     </w:pPr>
     <w:rPr>
-      <w:rFonts w:ascii="Arial" w:eastAsia="Times New Roman" w:hAnsi="Arial" w:cs="Times New Roman"/>
+      <w:rFonts w:eastAsia="Times New Roman" w:cs="Times New Roman"/>
       <w:sz w:val="24"/>
       <w:szCs w:val="24"/>
     </w:rPr>
@@ -12677,7 +14365,7 @@
       <w:textAlignment w:val="baseline"/>
     </w:pPr>
     <w:rPr>
-      <w:rFonts w:ascii="Arial" w:eastAsia="Times New Roman" w:hAnsi="Arial" w:cs="Times New Roman"/>
+      <w:rFonts w:eastAsia="Times New Roman" w:cs="Times New Roman"/>
       <w:color w:val="FFFFFF"/>
       <w:sz w:val="20"/>
       <w:szCs w:val="20"/>
@@ -12693,7 +14381,7 @@
       <w:spacing w:before="120" w:after="120"/>
     </w:pPr>
     <w:rPr>
-      <w:rFonts w:ascii="Arial" w:eastAsia="Times New Roman" w:hAnsi="Arial" w:cs="Arial"/>
+      <w:rFonts w:eastAsia="Times New Roman" w:cs="Arial"/>
       <w:bCs/>
       <w:color w:val="000000"/>
       <w:kern w:val="32"/>
@@ -13054,117 +14742,6 @@
 </file>
 
 <file path=customXml/item3.xml><?xml version="1.0" encoding="utf-8"?>
-<p:properties xmlns:p="http://schemas.microsoft.com/office/2006/metadata/properties" xmlns:xsi="http://www.w3.org/2001/XMLSchema-instance" xmlns:pc="http://schemas.microsoft.com/office/infopath/2007/PartnerControls">
-  <documentManagement/>
-</p:properties>
-</file>
-
-<file path=customXml/item4.xml><?xml version="1.0" encoding="utf-8"?>
-<b:Sources xmlns:b="http://schemas.openxmlformats.org/officeDocument/2006/bibliography" xmlns="http://schemas.openxmlformats.org/officeDocument/2006/bibliography" SelectedStyle="\ISO690Nmerical.XSL" StyleName="ISO 690 - Numerical Reference">
-  <b:Source>
-    <b:Tag>Mur10</b:Tag>
-    <b:SourceType>ElectronicSource</b:SourceType>
-    <b:Guid>{E75CFD88-278B-4BD2-BFE0-B5D77039ACDB}</b:Guid>
-    <b:Author>
-      <b:Author>
-        <b:NameList>
-          <b:Person>
-            <b:Last>Murphy</b:Last>
-            <b:First>Andrew</b:First>
-            <b:Middle>C.</b:Middle>
-          </b:Person>
-        </b:NameList>
-      </b:Author>
-    </b:Author>
-    <b:Title>Learning Hub, Information TEchnology (IT) - Solutions Options Document</b:Title>
-    <b:Year>2010</b:Year>
-    <b:Month>December</b:Month>
-    <b:Day>20</b:Day>
-    <b:RefOrder>2</b:RefOrder>
-  </b:Source>
-  <b:Source>
-    <b:Tag>Uni102</b:Tag>
-    <b:SourceType>ElectronicSource</b:SourceType>
-    <b:Guid>{CFF64624-6B4A-4D95-8C21-8EFEEBFCFC15}</b:Guid>
-    <b:Author>
-      <b:Author>
-        <b:Corporate>University of Adelaide</b:Corporate>
-      </b:Author>
-    </b:Author>
-    <b:Title>The Learning Hub - Major Benfits Framework</b:Title>
-    <b:City>Adelaide</b:City>
-    <b:StateProvince>South Australia</b:StateProvince>
-    <b:CountryRegion>Australia</b:CountryRegion>
-    <b:Year>2010</b:Year>
-    <b:Month>October </b:Month>
-    <b:Day>1</b:Day>
-    <b:RefOrder>1</b:RefOrder>
-  </b:Source>
-  <b:Source>
-    <b:Tag>Uni103</b:Tag>
-    <b:SourceType>ElectronicSource</b:SourceType>
-    <b:Guid>{EA296C68-87DB-45A5-8A3B-9C55D6B368E9}</b:Guid>
-    <b:Author>
-      <b:Author>
-        <b:Corporate>University of Adelaide</b:Corporate>
-      </b:Author>
-    </b:Author>
-    <b:Title>Learning Hub Aspirational Brief</b:Title>
-    <b:City>Adelaide</b:City>
-    <b:StateProvince>South Australia</b:StateProvince>
-    <b:CountryRegion>Australia</b:CountryRegion>
-    <b:Year>2010</b:Year>
-    <b:Month>February</b:Month>
-    <b:Day>26</b:Day>
-    <b:RefOrder>3</b:RefOrder>
-  </b:Source>
-  <b:Source>
-    <b:Tag>Thr101</b:Tag>
-    <b:SourceType>ElectronicSource</b:SourceType>
-    <b:Guid>{FD90471F-D036-40D8-B5F1-01F338828976}</b:Guid>
-    <b:Author>
-      <b:Author>
-        <b:NameList>
-          <b:Person>
-            <b:Last>Threapleton</b:Last>
-            <b:First>Noel</b:First>
-          </b:Person>
-        </b:NameList>
-      </b:Author>
-    </b:Author>
-    <b:Title>Learning Hub Information Technology (IT )Program,  Business Requirements Document</b:Title>
-    <b:City>Adelaide</b:City>
-    <b:StateProvince>SA</b:StateProvince>
-    <b:CountryRegion>Australia</b:CountryRegion>
-    <b:Year>2010</b:Year>
-    <b:Month>September</b:Month>
-    <b:Day>28</b:Day>
-    <b:RefOrder>4</b:RefOrder>
-  </b:Source>
-  <b:Source>
-    <b:Tag>Mur101</b:Tag>
-    <b:SourceType>ElectronicSource</b:SourceType>
-    <b:Guid>{7DEBC7F4-8EBF-4E48-9113-C0A2A3597C8A}</b:Guid>
-    <b:Author>
-      <b:Author>
-        <b:NameList>
-          <b:Person>
-            <b:Last>Murphy</b:Last>
-            <b:First>Andrew</b:First>
-            <b:Middle>C.</b:Middle>
-          </b:Person>
-        </b:NameList>
-      </b:Author>
-    </b:Author>
-    <b:Title>Learning Hub - IT Options Summary</b:Title>
-    <b:Medium>Spreadsheet</b:Medium>
-    <b:Year>2010</b:Year>
-    <b:RefOrder>5</b:RefOrder>
-  </b:Source>
-</b:Sources>
-</file>
-
-<file path=customXml/item5.xml><?xml version="1.0" encoding="utf-8"?>
 <ct:contentTypeSchema xmlns:ct="http://schemas.microsoft.com/office/2006/metadata/contentType" xmlns:ma="http://schemas.microsoft.com/office/2006/metadata/properties/metaAttributes" ct:_="" ma:_="" ma:contentTypeName="Document" ma:contentTypeID="0x010100AEC883FF319BE849BFF65DC659415D8A" ma:contentTypeVersion="0" ma:contentTypeDescription="Create a new document." ma:contentTypeScope="" ma:versionID="f516feb59148968d1bc22af06eeae06c">
   <xsd:schema xmlns:xsd="http://www.w3.org/2001/XMLSchema" xmlns:xs="http://www.w3.org/2001/XMLSchema" xmlns:p="http://schemas.microsoft.com/office/2006/metadata/properties" targetNamespace="http://schemas.microsoft.com/office/2006/metadata/properties" ma:root="true" ma:fieldsID="31d5eec3c12ee2e8127422d567928fa7">
     <xsd:element name="properties">
@@ -13278,6 +14855,117 @@
 </ct:contentTypeSchema>
 </file>
 
+<file path=customXml/item4.xml><?xml version="1.0" encoding="utf-8"?>
+<b:Sources xmlns:b="http://schemas.openxmlformats.org/officeDocument/2006/bibliography" xmlns="http://schemas.openxmlformats.org/officeDocument/2006/bibliography" SelectedStyle="\ISO690Nmerical.XSL" StyleName="ISO 690 - Numerical Reference">
+  <b:Source>
+    <b:Tag>Mur10</b:Tag>
+    <b:SourceType>ElectronicSource</b:SourceType>
+    <b:Guid>{E75CFD88-278B-4BD2-BFE0-B5D77039ACDB}</b:Guid>
+    <b:Author>
+      <b:Author>
+        <b:NameList>
+          <b:Person>
+            <b:Last>Murphy</b:Last>
+            <b:First>Andrew</b:First>
+            <b:Middle>C.</b:Middle>
+          </b:Person>
+        </b:NameList>
+      </b:Author>
+    </b:Author>
+    <b:Title>Learning Hub, Information TEchnology (IT) - Solutions Options Document</b:Title>
+    <b:Year>2010</b:Year>
+    <b:Month>December</b:Month>
+    <b:Day>20</b:Day>
+    <b:RefOrder>2</b:RefOrder>
+  </b:Source>
+  <b:Source>
+    <b:Tag>Uni102</b:Tag>
+    <b:SourceType>ElectronicSource</b:SourceType>
+    <b:Guid>{CFF64624-6B4A-4D95-8C21-8EFEEBFCFC15}</b:Guid>
+    <b:Author>
+      <b:Author>
+        <b:Corporate>University of Adelaide</b:Corporate>
+      </b:Author>
+    </b:Author>
+    <b:Title>The Learning Hub - Major Benfits Framework</b:Title>
+    <b:City>Adelaide</b:City>
+    <b:StateProvince>South Australia</b:StateProvince>
+    <b:CountryRegion>Australia</b:CountryRegion>
+    <b:Year>2010</b:Year>
+    <b:Month>October </b:Month>
+    <b:Day>1</b:Day>
+    <b:RefOrder>1</b:RefOrder>
+  </b:Source>
+  <b:Source>
+    <b:Tag>Uni103</b:Tag>
+    <b:SourceType>ElectronicSource</b:SourceType>
+    <b:Guid>{EA296C68-87DB-45A5-8A3B-9C55D6B368E9}</b:Guid>
+    <b:Author>
+      <b:Author>
+        <b:Corporate>University of Adelaide</b:Corporate>
+      </b:Author>
+    </b:Author>
+    <b:Title>Learning Hub Aspirational Brief</b:Title>
+    <b:City>Adelaide</b:City>
+    <b:StateProvince>South Australia</b:StateProvince>
+    <b:CountryRegion>Australia</b:CountryRegion>
+    <b:Year>2010</b:Year>
+    <b:Month>February</b:Month>
+    <b:Day>26</b:Day>
+    <b:RefOrder>3</b:RefOrder>
+  </b:Source>
+  <b:Source>
+    <b:Tag>Thr101</b:Tag>
+    <b:SourceType>ElectronicSource</b:SourceType>
+    <b:Guid>{FD90471F-D036-40D8-B5F1-01F338828976}</b:Guid>
+    <b:Author>
+      <b:Author>
+        <b:NameList>
+          <b:Person>
+            <b:Last>Threapleton</b:Last>
+            <b:First>Noel</b:First>
+          </b:Person>
+        </b:NameList>
+      </b:Author>
+    </b:Author>
+    <b:Title>Learning Hub Information Technology (IT )Program,  Business Requirements Document</b:Title>
+    <b:City>Adelaide</b:City>
+    <b:StateProvince>SA</b:StateProvince>
+    <b:CountryRegion>Australia</b:CountryRegion>
+    <b:Year>2010</b:Year>
+    <b:Month>September</b:Month>
+    <b:Day>28</b:Day>
+    <b:RefOrder>4</b:RefOrder>
+  </b:Source>
+  <b:Source>
+    <b:Tag>Mur101</b:Tag>
+    <b:SourceType>ElectronicSource</b:SourceType>
+    <b:Guid>{7DEBC7F4-8EBF-4E48-9113-C0A2A3597C8A}</b:Guid>
+    <b:Author>
+      <b:Author>
+        <b:NameList>
+          <b:Person>
+            <b:Last>Murphy</b:Last>
+            <b:First>Andrew</b:First>
+            <b:Middle>C.</b:Middle>
+          </b:Person>
+        </b:NameList>
+      </b:Author>
+    </b:Author>
+    <b:Title>Learning Hub - IT Options Summary</b:Title>
+    <b:Medium>Spreadsheet</b:Medium>
+    <b:Year>2010</b:Year>
+    <b:RefOrder>5</b:RefOrder>
+  </b:Source>
+</b:Sources>
+</file>
+
+<file path=customXml/item5.xml><?xml version="1.0" encoding="utf-8"?>
+<p:properties xmlns:p="http://schemas.microsoft.com/office/2006/metadata/properties" xmlns:xsi="http://www.w3.org/2001/XMLSchema-instance" xmlns:pc="http://schemas.microsoft.com/office/infopath/2007/PartnerControls">
+  <documentManagement/>
+</p:properties>
+</file>
+
 <file path=customXml/itemProps1.xml><?xml version="1.0" encoding="utf-8"?>
 <ds:datastoreItem xmlns:ds="http://schemas.openxmlformats.org/officeDocument/2006/customXml" ds:itemID="{55AF091B-3C7A-41E3-B477-F2FDAA23CFDA}">
   <ds:schemaRefs>
@@ -13295,9 +14983,16 @@
 </file>
 
 <file path=customXml/itemProps3.xml><?xml version="1.0" encoding="utf-8"?>
-<ds:datastoreItem xmlns:ds="http://schemas.openxmlformats.org/officeDocument/2006/customXml" ds:itemID="{72D5E17C-664A-4D1B-AB0F-2FFC8B0EBA81}">
+<ds:datastoreItem xmlns:ds="http://schemas.openxmlformats.org/officeDocument/2006/customXml" ds:itemID="{F9507D17-DE9A-4614-B481-0B5B317D0515}">
   <ds:schemaRefs>
+    <ds:schemaRef ds:uri="http://schemas.microsoft.com/office/2006/metadata/contentType"/>
+    <ds:schemaRef ds:uri="http://schemas.microsoft.com/office/2006/metadata/properties/metaAttributes"/>
+    <ds:schemaRef ds:uri="http://www.w3.org/2001/XMLSchema"/>
     <ds:schemaRef ds:uri="http://schemas.microsoft.com/office/2006/metadata/properties"/>
+    <ds:schemaRef ds:uri="http://schemas.openxmlformats.org/package/2006/metadata/core-properties"/>
+    <ds:schemaRef ds:uri="http://purl.org/dc/elements/1.1/"/>
+    <ds:schemaRef ds:uri="http://purl.org/dc/terms/"/>
+    <ds:schemaRef ds:uri="http://schemas.microsoft.com/internal/obd"/>
     <ds:schemaRef ds:uri="http://schemas.microsoft.com/office/infopath/2007/PartnerControls"/>
   </ds:schemaRefs>
 </ds:datastoreItem>
@@ -13312,16 +15007,9 @@
 </file>
 
 <file path=customXml/itemProps5.xml><?xml version="1.0" encoding="utf-8"?>
-<ds:datastoreItem xmlns:ds="http://schemas.openxmlformats.org/officeDocument/2006/customXml" ds:itemID="{F9507D17-DE9A-4614-B481-0B5B317D0515}">
+<ds:datastoreItem xmlns:ds="http://schemas.openxmlformats.org/officeDocument/2006/customXml" ds:itemID="{72D5E17C-664A-4D1B-AB0F-2FFC8B0EBA81}">
   <ds:schemaRefs>
-    <ds:schemaRef ds:uri="http://schemas.microsoft.com/office/2006/metadata/contentType"/>
-    <ds:schemaRef ds:uri="http://schemas.microsoft.com/office/2006/metadata/properties/metaAttributes"/>
-    <ds:schemaRef ds:uri="http://www.w3.org/2001/XMLSchema"/>
     <ds:schemaRef ds:uri="http://schemas.microsoft.com/office/2006/metadata/properties"/>
-    <ds:schemaRef ds:uri="http://schemas.openxmlformats.org/package/2006/metadata/core-properties"/>
-    <ds:schemaRef ds:uri="http://purl.org/dc/elements/1.1/"/>
-    <ds:schemaRef ds:uri="http://purl.org/dc/terms/"/>
-    <ds:schemaRef ds:uri="http://schemas.microsoft.com/internal/obd"/>
     <ds:schemaRef ds:uri="http://schemas.microsoft.com/office/infopath/2007/PartnerControls"/>
   </ds:schemaRefs>
 </ds:datastoreItem>

</xml_diff>

<commit_message>
Update entry and exit criteria in TEST PLAN- TEAM DEVELOPMENTALITY.docx
</commit_message>
<xml_diff>
--- a/QUALITY/TEST PLAN- TEAM DEVELOPMENTALITY.docx
+++ b/QUALITY/TEST PLAN- TEAM DEVELOPMENTALITY.docx
@@ -47,23 +47,7 @@
           <w:rFonts w:cs="Arial"/>
           <w:sz w:val="32"/>
         </w:rPr>
-        <w:t xml:space="preserve">D7 Auto Service </w:t>
-      </w:r>
-      <w:proofErr w:type="spellStart"/>
-      <w:r>
-        <w:rPr>
-          <w:rFonts w:cs="Arial"/>
-          <w:sz w:val="32"/>
-        </w:rPr>
-        <w:t>Center</w:t>
-      </w:r>
-      <w:proofErr w:type="spellEnd"/>
-      <w:r>
-        <w:rPr>
-          <w:rFonts w:cs="Arial"/>
-          <w:sz w:val="32"/>
-        </w:rPr>
-        <w:t xml:space="preserve"> Web-App </w:t>
+        <w:t xml:space="preserve">D7 Auto Service Center Web-App </w:t>
       </w:r>
     </w:p>
     <w:p>
@@ -1190,6 +1174,12 @@
     </w:p>
     <w:sdt>
       <w:sdtPr>
+        <w:rPr>
+          <w:rFonts w:ascii="Arial" w:hAnsi="Arial"/>
+          <w:color w:val="auto"/>
+          <w:sz w:val="22"/>
+          <w:szCs w:val="22"/>
+        </w:rPr>
         <w:id w:val="922303631"/>
         <w:docPartObj>
           <w:docPartGallery w:val="Table of Contents"/>
@@ -1198,13 +1188,9 @@
       </w:sdtPr>
       <w:sdtEndPr>
         <w:rPr>
-          <w:rFonts w:ascii="Arial" w:hAnsi="Arial"/>
           <w:b/>
           <w:bCs/>
           <w:noProof/>
-          <w:color w:val="auto"/>
-          <w:sz w:val="22"/>
-          <w:szCs w:val="22"/>
         </w:rPr>
       </w:sdtEndPr>
       <w:sdtContent>
@@ -1255,7 +1241,7 @@
           <w:r>
             <w:fldChar w:fldCharType="separate"/>
           </w:r>
-          <w:hyperlink w:anchor="_Toc144558459" w:history="1">
+          <w:hyperlink w:anchor="_Toc144573089" w:history="1">
             <w:r>
               <w:rPr>
                 <w:rStyle w:val="Hyperlink"/>
@@ -1279,7 +1265,7 @@
               <w:rPr>
                 <w:webHidden/>
               </w:rPr>
-              <w:instrText xml:space="preserve"> PAGEREF _Toc144558459 \h </w:instrText>
+              <w:instrText xml:space="preserve"> PAGEREF _Toc144573089 \h </w:instrText>
             </w:r>
             <w:r>
               <w:rPr>
@@ -1317,7 +1303,7 @@
               <w14:ligatures w14:val="standardContextual"/>
             </w:rPr>
           </w:pPr>
-          <w:hyperlink w:anchor="_Toc144558460" w:history="1">
+          <w:hyperlink w:anchor="_Toc144573090" w:history="1">
             <w:r>
               <w:rPr>
                 <w:rStyle w:val="Hyperlink"/>
@@ -1341,7 +1327,7 @@
               <w:rPr>
                 <w:webHidden/>
               </w:rPr>
-              <w:instrText xml:space="preserve"> PAGEREF _Toc144558460 \h </w:instrText>
+              <w:instrText xml:space="preserve"> PAGEREF _Toc144573090 \h </w:instrText>
             </w:r>
             <w:r>
               <w:rPr>
@@ -1379,7 +1365,7 @@
               <w14:ligatures w14:val="standardContextual"/>
             </w:rPr>
           </w:pPr>
-          <w:hyperlink w:anchor="_Toc144558461" w:history="1">
+          <w:hyperlink w:anchor="_Toc144573091" w:history="1">
             <w:r>
               <w:rPr>
                 <w:rStyle w:val="Hyperlink"/>
@@ -1403,7 +1389,7 @@
               <w:rPr>
                 <w:webHidden/>
               </w:rPr>
-              <w:instrText xml:space="preserve"> PAGEREF _Toc144558461 \h </w:instrText>
+              <w:instrText xml:space="preserve"> PAGEREF _Toc144573091 \h </w:instrText>
             </w:r>
             <w:r>
               <w:rPr>
@@ -1441,7 +1427,7 @@
               <w14:ligatures w14:val="standardContextual"/>
             </w:rPr>
           </w:pPr>
-          <w:hyperlink w:anchor="_Toc144558462" w:history="1">
+          <w:hyperlink w:anchor="_Toc144573092" w:history="1">
             <w:r>
               <w:rPr>
                 <w:rStyle w:val="Hyperlink"/>
@@ -1465,7 +1451,7 @@
               <w:rPr>
                 <w:webHidden/>
               </w:rPr>
-              <w:instrText xml:space="preserve"> PAGEREF _Toc144558462 \h </w:instrText>
+              <w:instrText xml:space="preserve"> PAGEREF _Toc144573092 \h </w:instrText>
             </w:r>
             <w:r>
               <w:rPr>
@@ -1505,7 +1491,7 @@
               <w14:ligatures w14:val="standardContextual"/>
             </w:rPr>
           </w:pPr>
-          <w:hyperlink w:anchor="_Toc144558463" w:history="1">
+          <w:hyperlink w:anchor="_Toc144573093" w:history="1">
             <w:r>
               <w:rPr>
                 <w:rStyle w:val="Hyperlink"/>
@@ -1529,7 +1515,7 @@
               <w:rPr>
                 <w:webHidden/>
               </w:rPr>
-              <w:instrText xml:space="preserve"> PAGEREF _Toc144558463 \h </w:instrText>
+              <w:instrText xml:space="preserve"> PAGEREF _Toc144573093 \h </w:instrText>
             </w:r>
             <w:r>
               <w:rPr>
@@ -1567,7 +1553,7 @@
               <w14:ligatures w14:val="standardContextual"/>
             </w:rPr>
           </w:pPr>
-          <w:hyperlink w:anchor="_Toc144558464" w:history="1">
+          <w:hyperlink w:anchor="_Toc144573094" w:history="1">
             <w:r>
               <w:rPr>
                 <w:rStyle w:val="Hyperlink"/>
@@ -1591,7 +1577,7 @@
               <w:rPr>
                 <w:webHidden/>
               </w:rPr>
-              <w:instrText xml:space="preserve"> PAGEREF _Toc144558464 \h </w:instrText>
+              <w:instrText xml:space="preserve"> PAGEREF _Toc144573094 \h </w:instrText>
             </w:r>
             <w:r>
               <w:rPr>
@@ -1629,7 +1615,7 @@
               <w14:ligatures w14:val="standardContextual"/>
             </w:rPr>
           </w:pPr>
-          <w:hyperlink w:anchor="_Toc144558465" w:history="1">
+          <w:hyperlink w:anchor="_Toc144573095" w:history="1">
             <w:r>
               <w:rPr>
                 <w:rStyle w:val="Hyperlink"/>
@@ -1653,7 +1639,7 @@
               <w:rPr>
                 <w:webHidden/>
               </w:rPr>
-              <w:instrText xml:space="preserve"> PAGEREF _Toc144558465 \h </w:instrText>
+              <w:instrText xml:space="preserve"> PAGEREF _Toc144573095 \h </w:instrText>
             </w:r>
             <w:r>
               <w:rPr>
@@ -1691,7 +1677,7 @@
               <w14:ligatures w14:val="standardContextual"/>
             </w:rPr>
           </w:pPr>
-          <w:hyperlink w:anchor="_Toc144558466" w:history="1">
+          <w:hyperlink w:anchor="_Toc144573096" w:history="1">
             <w:r>
               <w:rPr>
                 <w:rStyle w:val="Hyperlink"/>
@@ -1715,7 +1701,7 @@
               <w:rPr>
                 <w:webHidden/>
               </w:rPr>
-              <w:instrText xml:space="preserve"> PAGEREF _Toc144558466 \h </w:instrText>
+              <w:instrText xml:space="preserve"> PAGEREF _Toc144573096 \h </w:instrText>
             </w:r>
             <w:r>
               <w:rPr>
@@ -1753,7 +1739,7 @@
               <w14:ligatures w14:val="standardContextual"/>
             </w:rPr>
           </w:pPr>
-          <w:hyperlink w:anchor="_Toc144558467" w:history="1">
+          <w:hyperlink w:anchor="_Toc144573097" w:history="1">
             <w:r>
               <w:rPr>
                 <w:rStyle w:val="Hyperlink"/>
@@ -1777,7 +1763,7 @@
               <w:rPr>
                 <w:webHidden/>
               </w:rPr>
-              <w:instrText xml:space="preserve"> PAGEREF _Toc144558467 \h </w:instrText>
+              <w:instrText xml:space="preserve"> PAGEREF _Toc144573097 \h </w:instrText>
             </w:r>
             <w:r>
               <w:rPr>
@@ -1815,7 +1801,7 @@
               <w14:ligatures w14:val="standardContextual"/>
             </w:rPr>
           </w:pPr>
-          <w:hyperlink w:anchor="_Toc144558468" w:history="1">
+          <w:hyperlink w:anchor="_Toc144573098" w:history="1">
             <w:r>
               <w:rPr>
                 <w:rStyle w:val="Hyperlink"/>
@@ -1839,7 +1825,7 @@
               <w:rPr>
                 <w:webHidden/>
               </w:rPr>
-              <w:instrText xml:space="preserve"> PAGEREF _Toc144558468 \h </w:instrText>
+              <w:instrText xml:space="preserve"> PAGEREF _Toc144573098 \h </w:instrText>
             </w:r>
             <w:r>
               <w:rPr>
@@ -1877,7 +1863,7 @@
               <w14:ligatures w14:val="standardContextual"/>
             </w:rPr>
           </w:pPr>
-          <w:hyperlink w:anchor="_Toc144558469" w:history="1">
+          <w:hyperlink w:anchor="_Toc144573099" w:history="1">
             <w:r>
               <w:rPr>
                 <w:rStyle w:val="Hyperlink"/>
@@ -1900,7 +1886,7 @@
               <w:rPr>
                 <w:webHidden/>
               </w:rPr>
-              <w:instrText xml:space="preserve"> PAGEREF _Toc144558469 \h </w:instrText>
+              <w:instrText xml:space="preserve"> PAGEREF _Toc144573099 \h </w:instrText>
             </w:r>
             <w:r>
               <w:rPr>
@@ -1938,7 +1924,7 @@
               <w14:ligatures w14:val="standardContextual"/>
             </w:rPr>
           </w:pPr>
-          <w:hyperlink w:anchor="_Toc144558470" w:history="1">
+          <w:hyperlink w:anchor="_Toc144573100" w:history="1">
             <w:r>
               <w:rPr>
                 <w:rStyle w:val="Hyperlink"/>
@@ -1961,7 +1947,7 @@
               <w:rPr>
                 <w:webHidden/>
               </w:rPr>
-              <w:instrText xml:space="preserve"> PAGEREF _Toc144558470 \h </w:instrText>
+              <w:instrText xml:space="preserve"> PAGEREF _Toc144573100 \h </w:instrText>
             </w:r>
             <w:r>
               <w:rPr>
@@ -1999,7 +1985,7 @@
               <w14:ligatures w14:val="standardContextual"/>
             </w:rPr>
           </w:pPr>
-          <w:hyperlink w:anchor="_Toc144558471" w:history="1">
+          <w:hyperlink w:anchor="_Toc144573101" w:history="1">
             <w:r>
               <w:rPr>
                 <w:rStyle w:val="Hyperlink"/>
@@ -2022,7 +2008,7 @@
               <w:rPr>
                 <w:webHidden/>
               </w:rPr>
-              <w:instrText xml:space="preserve"> PAGEREF _Toc144558471 \h </w:instrText>
+              <w:instrText xml:space="preserve"> PAGEREF _Toc144573101 \h </w:instrText>
             </w:r>
             <w:r>
               <w:rPr>
@@ -2060,7 +2046,7 @@
               <w14:ligatures w14:val="standardContextual"/>
             </w:rPr>
           </w:pPr>
-          <w:hyperlink w:anchor="_Toc144558472" w:history="1">
+          <w:hyperlink w:anchor="_Toc144573102" w:history="1">
             <w:r>
               <w:rPr>
                 <w:rStyle w:val="Hyperlink"/>
@@ -2084,7 +2070,7 @@
               <w:rPr>
                 <w:webHidden/>
               </w:rPr>
-              <w:instrText xml:space="preserve"> PAGEREF _Toc144558472 \h </w:instrText>
+              <w:instrText xml:space="preserve"> PAGEREF _Toc144573102 \h </w:instrText>
             </w:r>
             <w:r>
               <w:rPr>
@@ -2124,7 +2110,7 @@
               <w14:ligatures w14:val="standardContextual"/>
             </w:rPr>
           </w:pPr>
-          <w:hyperlink w:anchor="_Toc144558473" w:history="1">
+          <w:hyperlink w:anchor="_Toc144573103" w:history="1">
             <w:r>
               <w:rPr>
                 <w:rStyle w:val="Hyperlink"/>
@@ -2148,89 +2134,7 @@
               <w:rPr>
                 <w:webHidden/>
               </w:rPr>
-              <w:instrText xml:space="preserve"> PAGEREF _Toc144558473 \h </w:instrText>
-            </w:r>
-            <w:r>
-              <w:rPr>
-                <w:webHidden/>
-              </w:rPr>
-            </w:r>
-            <w:r>
-              <w:rPr>
-                <w:webHidden/>
-              </w:rPr>
-              <w:fldChar w:fldCharType="separate"/>
-            </w:r>
-            <w:r>
-              <w:rPr>
-                <w:webHidden/>
-              </w:rPr>
-              <w:t>9</w:t>
-            </w:r>
-            <w:r>
-              <w:rPr>
-                <w:webHidden/>
-              </w:rPr>
-              <w:fldChar w:fldCharType="end"/>
-            </w:r>
-          </w:hyperlink>
-        </w:p>
-        <w:p>
-          <w:pPr>
-            <w:pStyle w:val="TOC2"/>
-            <w:tabs>
-              <w:tab w:val="left" w:pos="3072"/>
-            </w:tabs>
-            <w:rPr>
-              <w:rFonts w:asciiTheme="minorHAnsi" w:eastAsiaTheme="minorEastAsia" w:hAnsiTheme="minorHAnsi" w:cstheme="minorBidi"/>
-              <w:kern w:val="2"/>
-              <w:szCs w:val="22"/>
-              <w:lang w:val="en-PH" w:eastAsia="en-PH"/>
-              <w14:ligatures w14:val="standardContextual"/>
-            </w:rPr>
-          </w:pPr>
-          <w:hyperlink w:anchor="_Toc144558474" w:history="1">
-            <w:r>
-              <w:rPr>
-                <w:rStyle w:val="Hyperlink"/>
-                <w:rFonts w:eastAsiaTheme="majorEastAsia"/>
-              </w:rPr>
-              <w:t>3.1. Entry and Exit Criteria</w:t>
-            </w:r>
-            <w:r>
-              <w:rPr>
-                <w:rFonts w:asciiTheme="minorHAnsi" w:eastAsiaTheme="minorEastAsia" w:hAnsiTheme="minorHAnsi" w:cstheme="minorBidi"/>
-                <w:kern w:val="2"/>
-                <w:szCs w:val="22"/>
-                <w:lang w:val="en-PH" w:eastAsia="en-PH"/>
-                <w14:ligatures w14:val="standardContextual"/>
-              </w:rPr>
-              <w:tab/>
-            </w:r>
-            <w:r>
-              <w:rPr>
-                <w:rStyle w:val="Hyperlink"/>
-                <w:rFonts w:eastAsiaTheme="majorEastAsia"/>
-              </w:rPr>
-              <w:t>10</w:t>
-            </w:r>
-            <w:r>
-              <w:rPr>
-                <w:webHidden/>
-              </w:rPr>
-              <w:tab/>
-            </w:r>
-            <w:r>
-              <w:rPr>
-                <w:webHidden/>
-              </w:rPr>
-              <w:fldChar w:fldCharType="begin"/>
-            </w:r>
-            <w:r>
-              <w:rPr>
-                <w:webHidden/>
-              </w:rPr>
-              <w:instrText xml:space="preserve"> PAGEREF _Toc144558474 \h </w:instrText>
+              <w:instrText xml:space="preserve"> PAGEREF _Toc144573103 \h </w:instrText>
             </w:r>
             <w:r>
               <w:rPr>
@@ -2268,13 +2172,27 @@
               <w14:ligatures w14:val="standardContextual"/>
             </w:rPr>
           </w:pPr>
-          <w:hyperlink w:anchor="_Toc144558475" w:history="1">
+          <w:hyperlink w:anchor="_Toc144573104" w:history="1">
             <w:r>
               <w:rPr>
                 <w:rStyle w:val="Hyperlink"/>
                 <w:rFonts w:eastAsiaTheme="majorEastAsia"/>
               </w:rPr>
-              <w:t>3.2. Test Cycles</w:t>
+              <w:t xml:space="preserve">3.1. Entry and Exit </w:t>
+            </w:r>
+            <w:r>
+              <w:rPr>
+                <w:rStyle w:val="Hyperlink"/>
+                <w:rFonts w:eastAsiaTheme="majorEastAsia"/>
+              </w:rPr>
+              <w:t>C</w:t>
+            </w:r>
+            <w:r>
+              <w:rPr>
+                <w:rStyle w:val="Hyperlink"/>
+                <w:rFonts w:eastAsiaTheme="majorEastAsia"/>
+              </w:rPr>
+              <w:t>riteria</w:t>
             </w:r>
             <w:r>
               <w:rPr>
@@ -2292,7 +2210,7 @@
               <w:rPr>
                 <w:webHidden/>
               </w:rPr>
-              <w:instrText xml:space="preserve"> PAGEREF _Toc144558475 \h </w:instrText>
+              <w:instrText xml:space="preserve"> PAGEREF _Toc144573104 \h </w:instrText>
             </w:r>
             <w:r>
               <w:rPr>
@@ -2330,13 +2248,13 @@
               <w14:ligatures w14:val="standardContextual"/>
             </w:rPr>
           </w:pPr>
-          <w:hyperlink w:anchor="_Toc144558476" w:history="1">
+          <w:hyperlink w:anchor="_Toc144573105" w:history="1">
             <w:r>
               <w:rPr>
                 <w:rStyle w:val="Hyperlink"/>
                 <w:rFonts w:eastAsiaTheme="majorEastAsia"/>
               </w:rPr>
-              <w:t>3.3. Validation and Defect Management</w:t>
+              <w:t>3.2. Test Cycles</w:t>
             </w:r>
             <w:r>
               <w:rPr>
@@ -2354,7 +2272,7 @@
               <w:rPr>
                 <w:webHidden/>
               </w:rPr>
-              <w:instrText xml:space="preserve"> PAGEREF _Toc144558476 \h </w:instrText>
+              <w:instrText xml:space="preserve"> PAGEREF _Toc144573105 \h </w:instrText>
             </w:r>
             <w:r>
               <w:rPr>
@@ -2392,13 +2310,13 @@
               <w14:ligatures w14:val="standardContextual"/>
             </w:rPr>
           </w:pPr>
-          <w:hyperlink w:anchor="_Toc144558477" w:history="1">
+          <w:hyperlink w:anchor="_Toc144573106" w:history="1">
             <w:r>
               <w:rPr>
                 <w:rStyle w:val="Hyperlink"/>
                 <w:rFonts w:eastAsiaTheme="majorEastAsia"/>
               </w:rPr>
-              <w:t>3.4. Test Metrics</w:t>
+              <w:t>3.3. Validation and Defect Management</w:t>
             </w:r>
             <w:r>
               <w:rPr>
@@ -2416,7 +2334,7 @@
               <w:rPr>
                 <w:webHidden/>
               </w:rPr>
-              <w:instrText xml:space="preserve"> PAGEREF _Toc144558477 \h </w:instrText>
+              <w:instrText xml:space="preserve"> PAGEREF _Toc144573106 \h </w:instrText>
             </w:r>
             <w:r>
               <w:rPr>
@@ -2454,12 +2372,74 @@
               <w14:ligatures w14:val="standardContextual"/>
             </w:rPr>
           </w:pPr>
-          <w:hyperlink w:anchor="_Toc144558478" w:history="1">
+          <w:hyperlink w:anchor="_Toc144573107" w:history="1">
             <w:r>
               <w:rPr>
                 <w:rStyle w:val="Hyperlink"/>
                 <w:rFonts w:eastAsiaTheme="majorEastAsia"/>
               </w:rPr>
+              <w:t>3.4. Test Metrics</w:t>
+            </w:r>
+            <w:r>
+              <w:rPr>
+                <w:webHidden/>
+              </w:rPr>
+              <w:tab/>
+            </w:r>
+            <w:r>
+              <w:rPr>
+                <w:webHidden/>
+              </w:rPr>
+              <w:fldChar w:fldCharType="begin"/>
+            </w:r>
+            <w:r>
+              <w:rPr>
+                <w:webHidden/>
+              </w:rPr>
+              <w:instrText xml:space="preserve"> PAGEREF _Toc144573107 \h </w:instrText>
+            </w:r>
+            <w:r>
+              <w:rPr>
+                <w:webHidden/>
+              </w:rPr>
+            </w:r>
+            <w:r>
+              <w:rPr>
+                <w:webHidden/>
+              </w:rPr>
+              <w:fldChar w:fldCharType="separate"/>
+            </w:r>
+            <w:r>
+              <w:rPr>
+                <w:webHidden/>
+              </w:rPr>
+              <w:t>9</w:t>
+            </w:r>
+            <w:r>
+              <w:rPr>
+                <w:webHidden/>
+              </w:rPr>
+              <w:fldChar w:fldCharType="end"/>
+            </w:r>
+          </w:hyperlink>
+        </w:p>
+        <w:p>
+          <w:pPr>
+            <w:pStyle w:val="TOC2"/>
+            <w:rPr>
+              <w:rFonts w:asciiTheme="minorHAnsi" w:eastAsiaTheme="minorEastAsia" w:hAnsiTheme="minorHAnsi" w:cstheme="minorBidi"/>
+              <w:kern w:val="2"/>
+              <w:szCs w:val="22"/>
+              <w:lang w:val="en-PH" w:eastAsia="en-PH"/>
+              <w14:ligatures w14:val="standardContextual"/>
+            </w:rPr>
+          </w:pPr>
+          <w:hyperlink w:anchor="_Toc144573108" w:history="1">
+            <w:r>
+              <w:rPr>
+                <w:rStyle w:val="Hyperlink"/>
+                <w:rFonts w:eastAsiaTheme="majorEastAsia"/>
+              </w:rPr>
               <w:t>3.5. Defect tracking &amp; Reporting</w:t>
             </w:r>
             <w:r>
@@ -2478,7 +2458,7 @@
               <w:rPr>
                 <w:webHidden/>
               </w:rPr>
-              <w:instrText xml:space="preserve"> PAGEREF _Toc144558478 \h </w:instrText>
+              <w:instrText xml:space="preserve"> PAGEREF _Toc144573108 \h </w:instrText>
             </w:r>
             <w:r>
               <w:rPr>
@@ -2518,7 +2498,7 @@
               <w14:ligatures w14:val="standardContextual"/>
             </w:rPr>
           </w:pPr>
-          <w:hyperlink w:anchor="_Toc144558479" w:history="1">
+          <w:hyperlink w:anchor="_Toc144573109" w:history="1">
             <w:r>
               <w:rPr>
                 <w:rStyle w:val="Hyperlink"/>
@@ -2549,7 +2529,7 @@
               <w:rPr>
                 <w:webHidden/>
               </w:rPr>
-              <w:instrText xml:space="preserve"> PAGEREF _Toc144558479 \h </w:instrText>
+              <w:instrText xml:space="preserve"> PAGEREF _Toc144573109 \h </w:instrText>
             </w:r>
             <w:r>
               <w:rPr>
@@ -2587,7 +2567,7 @@
               <w14:ligatures w14:val="standardContextual"/>
             </w:rPr>
           </w:pPr>
-          <w:hyperlink w:anchor="_Toc144558480" w:history="1">
+          <w:hyperlink w:anchor="_Toc144573110" w:history="1">
             <w:r>
               <w:rPr>
                 <w:rStyle w:val="Hyperlink"/>
@@ -2611,7 +2591,7 @@
               <w:rPr>
                 <w:webHidden/>
               </w:rPr>
-              <w:instrText xml:space="preserve"> PAGEREF _Toc144558480 \h </w:instrText>
+              <w:instrText xml:space="preserve"> PAGEREF _Toc144573110 \h </w:instrText>
             </w:r>
             <w:r>
               <w:rPr>
@@ -2649,7 +2629,7 @@
               <w14:ligatures w14:val="standardContextual"/>
             </w:rPr>
           </w:pPr>
-          <w:hyperlink w:anchor="_Toc144558481" w:history="1">
+          <w:hyperlink w:anchor="_Toc144573111" w:history="1">
             <w:r>
               <w:rPr>
                 <w:rStyle w:val="Hyperlink"/>
@@ -2673,7 +2653,7 @@
               <w:rPr>
                 <w:webHidden/>
               </w:rPr>
-              <w:instrText xml:space="preserve"> PAGEREF _Toc144558481 \h </w:instrText>
+              <w:instrText xml:space="preserve"> PAGEREF _Toc144573111 \h </w:instrText>
             </w:r>
             <w:r>
               <w:rPr>
@@ -2711,7 +2691,7 @@
               <w14:ligatures w14:val="standardContextual"/>
             </w:rPr>
           </w:pPr>
-          <w:hyperlink w:anchor="_Toc144558482" w:history="1">
+          <w:hyperlink w:anchor="_Toc144573112" w:history="1">
             <w:r>
               <w:rPr>
                 <w:rStyle w:val="Hyperlink"/>
@@ -2735,7 +2715,7 @@
               <w:rPr>
                 <w:webHidden/>
               </w:rPr>
-              <w:instrText xml:space="preserve"> PAGEREF _Toc144558482 \h </w:instrText>
+              <w:instrText xml:space="preserve"> PAGEREF _Toc144573112 \h </w:instrText>
             </w:r>
             <w:r>
               <w:rPr>
@@ -2773,7 +2753,7 @@
               <w14:ligatures w14:val="standardContextual"/>
             </w:rPr>
           </w:pPr>
-          <w:hyperlink w:anchor="_Toc144558483" w:history="1">
+          <w:hyperlink w:anchor="_Toc144573113" w:history="1">
             <w:r>
               <w:rPr>
                 <w:rStyle w:val="Hyperlink"/>
@@ -2797,7 +2777,7 @@
               <w:rPr>
                 <w:webHidden/>
               </w:rPr>
-              <w:instrText xml:space="preserve"> PAGEREF _Toc144558483 \h </w:instrText>
+              <w:instrText xml:space="preserve"> PAGEREF _Toc144573113 \h </w:instrText>
             </w:r>
             <w:r>
               <w:rPr>
@@ -2835,7 +2815,7 @@
               <w14:ligatures w14:val="standardContextual"/>
             </w:rPr>
           </w:pPr>
-          <w:hyperlink w:anchor="_Toc144558484" w:history="1">
+          <w:hyperlink w:anchor="_Toc144573114" w:history="1">
             <w:r>
               <w:rPr>
                 <w:rStyle w:val="Hyperlink"/>
@@ -2859,7 +2839,7 @@
               <w:rPr>
                 <w:webHidden/>
               </w:rPr>
-              <w:instrText xml:space="preserve"> PAGEREF _Toc144558484 \h </w:instrText>
+              <w:instrText xml:space="preserve"> PAGEREF _Toc144573114 \h </w:instrText>
             </w:r>
             <w:r>
               <w:rPr>
@@ -2897,7 +2877,7 @@
               <w14:ligatures w14:val="standardContextual"/>
             </w:rPr>
           </w:pPr>
-          <w:hyperlink w:anchor="_Toc144558485" w:history="1">
+          <w:hyperlink w:anchor="_Toc144573115" w:history="1">
             <w:r>
               <w:rPr>
                 <w:rStyle w:val="Hyperlink"/>
@@ -2921,7 +2901,7 @@
               <w:rPr>
                 <w:webHidden/>
               </w:rPr>
-              <w:instrText xml:space="preserve"> PAGEREF _Toc144558485 \h </w:instrText>
+              <w:instrText xml:space="preserve"> PAGEREF _Toc144573115 \h </w:instrText>
             </w:r>
             <w:r>
               <w:rPr>
@@ -2959,7 +2939,7 @@
               <w14:ligatures w14:val="standardContextual"/>
             </w:rPr>
           </w:pPr>
-          <w:hyperlink w:anchor="_Toc144558486" w:history="1">
+          <w:hyperlink w:anchor="_Toc144573116" w:history="1">
             <w:r>
               <w:rPr>
                 <w:rStyle w:val="Hyperlink"/>
@@ -2982,7 +2962,7 @@
               <w:rPr>
                 <w:webHidden/>
               </w:rPr>
-              <w:instrText xml:space="preserve"> PAGEREF _Toc144558486 \h </w:instrText>
+              <w:instrText xml:space="preserve"> PAGEREF _Toc144573116 \h </w:instrText>
             </w:r>
             <w:r>
               <w:rPr>
@@ -3020,7 +3000,7 @@
               <w14:ligatures w14:val="standardContextual"/>
             </w:rPr>
           </w:pPr>
-          <w:hyperlink w:anchor="_Toc144558487" w:history="1">
+          <w:hyperlink w:anchor="_Toc144573117" w:history="1">
             <w:r>
               <w:rPr>
                 <w:rStyle w:val="Hyperlink"/>
@@ -3043,7 +3023,7 @@
               <w:rPr>
                 <w:webHidden/>
               </w:rPr>
-              <w:instrText xml:space="preserve"> PAGEREF _Toc144558487 \h </w:instrText>
+              <w:instrText xml:space="preserve"> PAGEREF _Toc144573117 \h </w:instrText>
             </w:r>
             <w:r>
               <w:rPr>
@@ -3081,7 +3061,7 @@
               <w14:ligatures w14:val="standardContextual"/>
             </w:rPr>
           </w:pPr>
-          <w:hyperlink w:anchor="_Toc144558488" w:history="1">
+          <w:hyperlink w:anchor="_Toc144573118" w:history="1">
             <w:r>
               <w:rPr>
                 <w:rStyle w:val="Hyperlink"/>
@@ -3104,7 +3084,7 @@
               <w:rPr>
                 <w:webHidden/>
               </w:rPr>
-              <w:instrText xml:space="preserve"> PAGEREF _Toc144558488 \h </w:instrText>
+              <w:instrText xml:space="preserve"> PAGEREF _Toc144573118 \h </w:instrText>
             </w:r>
             <w:r>
               <w:rPr>
@@ -3142,7 +3122,7 @@
               <w14:ligatures w14:val="standardContextual"/>
             </w:rPr>
           </w:pPr>
-          <w:hyperlink w:anchor="_Toc144558489" w:history="1">
+          <w:hyperlink w:anchor="_Toc144573119" w:history="1">
             <w:r>
               <w:rPr>
                 <w:rStyle w:val="Hyperlink"/>
@@ -3165,7 +3145,7 @@
               <w:rPr>
                 <w:webHidden/>
               </w:rPr>
-              <w:instrText xml:space="preserve"> PAGEREF _Toc144558489 \h </w:instrText>
+              <w:instrText xml:space="preserve"> PAGEREF _Toc144573119 \h </w:instrText>
             </w:r>
             <w:r>
               <w:rPr>
@@ -3203,7 +3183,7 @@
               <w14:ligatures w14:val="standardContextual"/>
             </w:rPr>
           </w:pPr>
-          <w:hyperlink w:anchor="_Toc144558490" w:history="1">
+          <w:hyperlink w:anchor="_Toc144573120" w:history="1">
             <w:r>
               <w:rPr>
                 <w:rStyle w:val="Hyperlink"/>
@@ -3226,7 +3206,7 @@
               <w:rPr>
                 <w:webHidden/>
               </w:rPr>
-              <w:instrText xml:space="preserve"> PAGEREF _Toc144558490 \h </w:instrText>
+              <w:instrText xml:space="preserve"> PAGEREF _Toc144573120 \h </w:instrText>
             </w:r>
             <w:r>
               <w:rPr>
@@ -3266,7 +3246,7 @@
               <w14:ligatures w14:val="standardContextual"/>
             </w:rPr>
           </w:pPr>
-          <w:hyperlink w:anchor="_Toc144558491" w:history="1">
+          <w:hyperlink w:anchor="_Toc144573121" w:history="1">
             <w:r>
               <w:rPr>
                 <w:rStyle w:val="Hyperlink"/>
@@ -3290,7 +3270,7 @@
               <w:rPr>
                 <w:webHidden/>
               </w:rPr>
-              <w:instrText xml:space="preserve"> PAGEREF _Toc144558491 \h </w:instrText>
+              <w:instrText xml:space="preserve"> PAGEREF _Toc144573121 \h </w:instrText>
             </w:r>
             <w:r>
               <w:rPr>
@@ -3330,7 +3310,7 @@
               <w14:ligatures w14:val="standardContextual"/>
             </w:rPr>
           </w:pPr>
-          <w:hyperlink w:anchor="_Toc144558492" w:history="1">
+          <w:hyperlink w:anchor="_Toc144573122" w:history="1">
             <w:r>
               <w:rPr>
                 <w:rStyle w:val="Hyperlink"/>
@@ -3361,7 +3341,7 @@
               <w:rPr>
                 <w:webHidden/>
               </w:rPr>
-              <w:instrText xml:space="preserve"> PAGEREF _Toc144558492 \h </w:instrText>
+              <w:instrText xml:space="preserve"> PAGEREF _Toc144573122 \h </w:instrText>
             </w:r>
             <w:r>
               <w:rPr>
@@ -3430,7 +3410,7 @@
           <w:rFonts w:ascii="Arial" w:hAnsi="Arial" w:cs="Arial"/>
         </w:rPr>
       </w:pPr>
-      <w:bookmarkStart w:id="0" w:name="_Toc144558459"/>
+      <w:bookmarkStart w:id="0" w:name="_Toc144573089"/>
       <w:r>
         <w:rPr>
           <w:rFonts w:ascii="Arial" w:hAnsi="Arial" w:cs="Arial"/>
@@ -3444,7 +3424,7 @@
       <w:pPr>
         <w:pStyle w:val="Heading2"/>
       </w:pPr>
-      <w:bookmarkStart w:id="1" w:name="_Toc144558460"/>
+      <w:bookmarkStart w:id="1" w:name="_Toc144573090"/>
       <w:r>
         <w:t>Purpose</w:t>
       </w:r>
@@ -3514,7 +3494,7 @@
       <w:pPr>
         <w:pStyle w:val="Heading2"/>
       </w:pPr>
-      <w:bookmarkStart w:id="2" w:name="_Toc144558461"/>
+      <w:bookmarkStart w:id="2" w:name="_Toc144573091"/>
       <w:r>
         <w:t>Project Overview</w:t>
       </w:r>
@@ -3531,42 +3511,14 @@
         <w:rPr>
           <w:rFonts w:cs="Arial"/>
         </w:rPr>
-        <w:t xml:space="preserve">The goal of the "D7 Auto Service </w:t>
-      </w:r>
-      <w:proofErr w:type="spellStart"/>
-      <w:r>
-        <w:rPr>
-          <w:rFonts w:cs="Arial"/>
-        </w:rPr>
-        <w:t>Center</w:t>
-      </w:r>
-      <w:proofErr w:type="spellEnd"/>
-      <w:r>
-        <w:rPr>
-          <w:rFonts w:cs="Arial"/>
-        </w:rPr>
-        <w:t xml:space="preserve"> Web-App" project is to create a management tool for the auto repair business D7 Auto Service </w:t>
-      </w:r>
-      <w:proofErr w:type="spellStart"/>
-      <w:r>
-        <w:rPr>
-          <w:rFonts w:cs="Arial"/>
-        </w:rPr>
-        <w:t>Center</w:t>
-      </w:r>
-      <w:proofErr w:type="spellEnd"/>
-      <w:r>
-        <w:rPr>
-          <w:rFonts w:cs="Arial"/>
-        </w:rPr>
-        <w:t>, which specializes in vehicle maintenance and repair. The project was initiated to assist D7 with their challenges in keeping up with how they could convince customers to use their services. The project's goal is to enhance their existing advertising methods by adding an online presence platform. The Elite Four group of BSIT-MI students from Asia Pacific College made this project for their PBL (Project Based Learning) course.</w:t>
+        <w:t>The goal of the "D7 Auto Service Center Web-App" project is to create a management tool for the auto repair business D7 Auto Service Center, which specializes in vehicle maintenance and repair. The project was initiated to assist D7 with their challenges in keeping up with how they could convince customers to use their services. The project's goal is to enhance their existing advertising methods by adding an online presence platform. The Elite Four group of BSIT-MI students from Asia Pacific College made this project for their PBL (Project Based Learning) course.</w:t>
       </w:r>
     </w:p>
     <w:p>
       <w:pPr>
         <w:pStyle w:val="Heading2"/>
       </w:pPr>
-      <w:bookmarkStart w:id="3" w:name="_Toc144558462"/>
+      <w:bookmarkStart w:id="3" w:name="_Toc144573092"/>
       <w:r>
         <w:lastRenderedPageBreak/>
         <w:t>Audience</w:t>
@@ -3770,21 +3722,7 @@
         <w:rPr>
           <w:rFonts w:cs="Arial"/>
         </w:rPr>
-        <w:t xml:space="preserve">The stakeholders may have representatives to take part in testing, including User Acceptance Testing (UAT), to confirm that the system meets business requirements </w:t>
-      </w:r>
-      <w:proofErr w:type="gramStart"/>
-      <w:r>
-        <w:rPr>
-          <w:rFonts w:cs="Arial"/>
-        </w:rPr>
-        <w:t>and also</w:t>
-      </w:r>
-      <w:proofErr w:type="gramEnd"/>
-      <w:r>
-        <w:rPr>
-          <w:rFonts w:cs="Arial"/>
-        </w:rPr>
-        <w:t xml:space="preserve"> offer clarifications to the testing team if necessary and assess the test results.</w:t>
+        <w:t>The stakeholders may have representatives to take part in testing, including User Acceptance Testing (UAT), to confirm that the system meets business requirements and also offer clarifications to the testing team if necessary and assess the test results.</w:t>
       </w:r>
     </w:p>
     <w:p>
@@ -3794,7 +3732,7 @@
           <w:rFonts w:ascii="Arial" w:hAnsi="Arial" w:cs="Arial"/>
         </w:rPr>
       </w:pPr>
-      <w:bookmarkStart w:id="4" w:name="_Toc144558463"/>
+      <w:bookmarkStart w:id="4" w:name="_Toc144573093"/>
       <w:r>
         <w:rPr>
           <w:rFonts w:ascii="Arial" w:hAnsi="Arial" w:cs="Arial"/>
@@ -3808,7 +3746,7 @@
       <w:pPr>
         <w:pStyle w:val="Heading2"/>
       </w:pPr>
-      <w:bookmarkStart w:id="5" w:name="_Toc144558464"/>
+      <w:bookmarkStart w:id="5" w:name="_Toc144573094"/>
       <w:r>
         <w:t>Test Objectives</w:t>
       </w:r>
@@ -3818,7 +3756,7 @@
       <w:pPr>
         <w:pStyle w:val="Heading2"/>
       </w:pPr>
-      <w:bookmarkStart w:id="6" w:name="_Toc144558465"/>
+      <w:bookmarkStart w:id="6" w:name="_Toc144573095"/>
       <w:r>
         <w:t>Test Assumptions</w:t>
       </w:r>
@@ -3828,7 +3766,7 @@
       <w:pPr>
         <w:pStyle w:val="Heading2"/>
       </w:pPr>
-      <w:bookmarkStart w:id="7" w:name="_Toc144558466"/>
+      <w:bookmarkStart w:id="7" w:name="_Toc144573096"/>
       <w:r>
         <w:t>Test Principles</w:t>
       </w:r>
@@ -3838,7 +3776,7 @@
       <w:pPr>
         <w:pStyle w:val="Heading2"/>
       </w:pPr>
-      <w:bookmarkStart w:id="8" w:name="_Toc144558467"/>
+      <w:bookmarkStart w:id="8" w:name="_Toc144573097"/>
       <w:r>
         <w:t>Data Approach</w:t>
       </w:r>
@@ -3848,7 +3786,7 @@
       <w:pPr>
         <w:pStyle w:val="Heading2"/>
       </w:pPr>
-      <w:bookmarkStart w:id="9" w:name="_Toc144558468"/>
+      <w:bookmarkStart w:id="9" w:name="_Toc144573098"/>
       <w:r>
         <w:t>Scope and Levels of Testing</w:t>
       </w:r>
@@ -3861,7 +3799,7 @@
       <w:pPr>
         <w:pStyle w:val="Heading3"/>
       </w:pPr>
-      <w:bookmarkStart w:id="10" w:name="_Toc144558469"/>
+      <w:bookmarkStart w:id="10" w:name="_Toc144573099"/>
       <w:r>
         <w:t>Exploratory</w:t>
       </w:r>
@@ -3874,7 +3812,7 @@
       <w:pPr>
         <w:pStyle w:val="Heading3"/>
       </w:pPr>
-      <w:bookmarkStart w:id="11" w:name="_Toc144558470"/>
+      <w:bookmarkStart w:id="11" w:name="_Toc144573100"/>
       <w:r>
         <w:t>Functional Test</w:t>
       </w:r>
@@ -3904,15 +3842,7 @@
         <w:t xml:space="preserve"> </w:t>
       </w:r>
       <w:r>
-        <w:t xml:space="preserve">Functional Testing will be performed to check and verify the different features of the D7 Auto Service </w:t>
-      </w:r>
-      <w:proofErr w:type="spellStart"/>
-      <w:r>
-        <w:t>Center</w:t>
-      </w:r>
-      <w:proofErr w:type="spellEnd"/>
-      <w:r>
-        <w:t xml:space="preserve"> Web-App. This testing will be conducted by providing inputs to the system and validating the output from the systems.</w:t>
+        <w:t>Functional Testing will be performed to check and verify the different features of the D7 Auto Service Center Web-App. This testing will be conducted by providing inputs to the system and validating the output from the systems.</w:t>
       </w:r>
     </w:p>
     <w:p>
@@ -3934,15 +3864,7 @@
         <w:t>SCOPE:</w:t>
       </w:r>
       <w:r>
-        <w:t xml:space="preserve"> The scope of the functional testing for D7 Auto Service </w:t>
-      </w:r>
-      <w:proofErr w:type="spellStart"/>
-      <w:r>
-        <w:t>Center</w:t>
-      </w:r>
-      <w:proofErr w:type="spellEnd"/>
-      <w:r>
-        <w:t xml:space="preserve"> Web-App are based on the functional requirements outlined in the project documentation and different features of the system, including but not limited to:</w:t>
+        <w:t xml:space="preserve"> The scope of the functional testing for D7 Auto Service Center Web-App are based on the functional requirements outlined in the project documentation and different features of the system, including but not limited to:</w:t>
       </w:r>
     </w:p>
     <w:p>
@@ -4093,15 +4015,7 @@
         <w:t>METHOD:</w:t>
       </w:r>
       <w:r>
-        <w:t xml:space="preserve"> The test will be performed according to the functional requirements outlined in the project documentation for D7 Auto Service </w:t>
-      </w:r>
-      <w:proofErr w:type="spellStart"/>
-      <w:r>
-        <w:t>Center</w:t>
-      </w:r>
-      <w:proofErr w:type="spellEnd"/>
-      <w:r>
-        <w:t xml:space="preserve"> Web-App. </w:t>
+        <w:t xml:space="preserve"> The test will be performed according to the functional requirements outlined in the project documentation for D7 Auto Service Center Web-App. </w:t>
       </w:r>
     </w:p>
     <w:p>
@@ -4482,7 +4396,7 @@
       <w:pPr>
         <w:pStyle w:val="Heading3"/>
       </w:pPr>
-      <w:bookmarkStart w:id="12" w:name="_Toc144558471"/>
+      <w:bookmarkStart w:id="12" w:name="_Toc144573101"/>
       <w:r>
         <w:t>User Acceptance Test (UAT)</w:t>
       </w:r>
@@ -4492,7 +4406,7 @@
       <w:pPr>
         <w:pStyle w:val="Heading2"/>
       </w:pPr>
-      <w:bookmarkStart w:id="13" w:name="_Toc144558472"/>
+      <w:bookmarkStart w:id="13" w:name="_Toc144573102"/>
       <w:r>
         <w:t>Test Effort Estimate</w:t>
       </w:r>
@@ -4520,7 +4434,7 @@
           <w:rFonts w:ascii="Arial" w:hAnsi="Arial" w:cs="Arial"/>
         </w:rPr>
       </w:pPr>
-      <w:bookmarkStart w:id="14" w:name="_Toc144558473"/>
+      <w:bookmarkStart w:id="14" w:name="_Toc144573103"/>
       <w:r>
         <w:rPr>
           <w:rFonts w:ascii="Arial" w:hAnsi="Arial" w:cs="Arial"/>
@@ -4534,21 +4448,2341 @@
       <w:pPr>
         <w:pStyle w:val="Heading2"/>
       </w:pPr>
-      <w:bookmarkStart w:id="15" w:name="_Toc144558474"/>
+      <w:bookmarkStart w:id="15" w:name="_Toc144573104"/>
       <w:r>
         <w:t>Entry and Exit Criteria</w:t>
-      </w:r>
-      <w:r>
-        <w:tab/>
-        <w:t>10</w:t>
       </w:r>
       <w:bookmarkEnd w:id="15"/>
     </w:p>
     <w:p>
       <w:pPr>
+        <w:spacing w:line="360" w:lineRule="auto"/>
+      </w:pPr>
+      <w:r>
+        <w:t>The following entry criteria are the desirable conditions to be able the testing team to start the testing activities according to the phases:</w:t>
+      </w:r>
+    </w:p>
+    <w:tbl>
+      <w:tblPr>
+        <w:tblStyle w:val="TableGrid"/>
+        <w:tblW w:w="0" w:type="auto"/>
+        <w:tblLook w:val="04A0" w:firstRow="1" w:lastRow="0" w:firstColumn="1" w:lastColumn="0" w:noHBand="0" w:noVBand="1"/>
+      </w:tblPr>
+      <w:tblGrid>
+        <w:gridCol w:w="1691"/>
+        <w:gridCol w:w="1875"/>
+        <w:gridCol w:w="1656"/>
+        <w:gridCol w:w="1801"/>
+        <w:gridCol w:w="1675"/>
+      </w:tblGrid>
+      <w:tr>
+        <w:trPr>
+          <w:cnfStyle w:val="100000000000" w:firstRow="1" w:lastRow="0" w:firstColumn="0" w:lastColumn="0" w:oddVBand="0" w:evenVBand="0" w:oddHBand="0" w:evenHBand="0" w:firstRowFirstColumn="0" w:firstRowLastColumn="0" w:lastRowFirstColumn="0" w:lastRowLastColumn="0"/>
+        </w:trPr>
+        <w:tc>
+          <w:tcPr>
+            <w:tcW w:w="1715" w:type="dxa"/>
+          </w:tcPr>
+          <w:p>
+            <w:pPr>
+              <w:jc w:val="center"/>
+              <w:rPr>
+                <w:lang w:val="en-US"/>
+              </w:rPr>
+            </w:pPr>
+            <w:r>
+              <w:rPr>
+                <w:lang w:val="en-US"/>
+              </w:rPr>
+              <w:t>Phase:</w:t>
+            </w:r>
+          </w:p>
+        </w:tc>
+        <w:tc>
+          <w:tcPr>
+            <w:tcW w:w="1924" w:type="dxa"/>
+          </w:tcPr>
+          <w:p>
+            <w:pPr>
+              <w:jc w:val="center"/>
+              <w:rPr>
+                <w:lang w:val="en-US"/>
+              </w:rPr>
+            </w:pPr>
+            <w:r>
+              <w:rPr>
+                <w:lang w:val="en-US"/>
+              </w:rPr>
+              <w:t>Entry Criteria:</w:t>
+            </w:r>
+          </w:p>
+        </w:tc>
+        <w:tc>
+          <w:tcPr>
+            <w:tcW w:w="1871" w:type="dxa"/>
+          </w:tcPr>
+          <w:p>
+            <w:pPr>
+              <w:jc w:val="center"/>
+              <w:rPr>
+                <w:lang w:val="en-US"/>
+              </w:rPr>
+            </w:pPr>
+            <w:r>
+              <w:rPr>
+                <w:lang w:val="en-US"/>
+              </w:rPr>
+              <w:t>Test Team:</w:t>
+            </w:r>
+          </w:p>
+        </w:tc>
+        <w:tc>
+          <w:tcPr>
+            <w:tcW w:w="1955" w:type="dxa"/>
+          </w:tcPr>
+          <w:p>
+            <w:pPr>
+              <w:jc w:val="center"/>
+              <w:rPr>
+                <w:lang w:val="en-US"/>
+              </w:rPr>
+            </w:pPr>
+            <w:r>
+              <w:rPr>
+                <w:lang w:val="en-US"/>
+              </w:rPr>
+              <w:t>Technical team:</w:t>
+            </w:r>
+          </w:p>
+        </w:tc>
+        <w:tc>
+          <w:tcPr>
+            <w:tcW w:w="1885" w:type="dxa"/>
+          </w:tcPr>
+          <w:p>
+            <w:pPr>
+              <w:jc w:val="center"/>
+              <w:rPr>
+                <w:lang w:val="en-US"/>
+              </w:rPr>
+            </w:pPr>
+            <w:r>
+              <w:rPr>
+                <w:lang w:val="en-US"/>
+              </w:rPr>
+              <w:t>Notes:</w:t>
+            </w:r>
+          </w:p>
+        </w:tc>
+      </w:tr>
+      <w:tr>
+        <w:tc>
+          <w:tcPr>
+            <w:tcW w:w="1715" w:type="dxa"/>
+            <w:vMerge w:val="restart"/>
+            <w:vAlign w:val="center"/>
+          </w:tcPr>
+          <w:p>
+            <w:pPr>
+              <w:jc w:val="center"/>
+              <w:rPr>
+                <w:b/>
+                <w:bCs/>
+                <w:lang w:val="en-US"/>
+              </w:rPr>
+            </w:pPr>
+            <w:r>
+              <w:rPr>
+                <w:b/>
+                <w:bCs/>
+                <w:lang w:val="en-US"/>
+              </w:rPr>
+              <w:t>Requirement Analysis</w:t>
+            </w:r>
+          </w:p>
+        </w:tc>
+        <w:tc>
+          <w:tcPr>
+            <w:tcW w:w="1924" w:type="dxa"/>
+          </w:tcPr>
+          <w:p>
+            <w:pPr>
+              <w:rPr>
+                <w:lang w:val="en-US"/>
+              </w:rPr>
+            </w:pPr>
+            <w:r>
+              <w:t>Documentation Requirements</w:t>
+            </w:r>
+            <w:r>
+              <w:t xml:space="preserve"> </w:t>
+            </w:r>
+            <w:r>
+              <w:t xml:space="preserve">of the system </w:t>
+            </w:r>
+            <w:r>
+              <w:t xml:space="preserve">encompassing </w:t>
+            </w:r>
+            <w:r>
+              <w:t>both functional and non-functional requirements.</w:t>
+            </w:r>
+          </w:p>
+        </w:tc>
+        <w:tc>
+          <w:tcPr>
+            <w:tcW w:w="1871" w:type="dxa"/>
+          </w:tcPr>
+          <w:p>
+            <w:pPr>
+              <w:rPr>
+                <w:lang w:val="en-US"/>
+              </w:rPr>
+            </w:pPr>
+          </w:p>
+        </w:tc>
+        <w:tc>
+          <w:tcPr>
+            <w:tcW w:w="1955" w:type="dxa"/>
+          </w:tcPr>
+          <w:p>
+            <w:pPr>
+              <w:rPr>
+                <w:lang w:val="en-US"/>
+              </w:rPr>
+            </w:pPr>
+          </w:p>
+        </w:tc>
+        <w:tc>
+          <w:tcPr>
+            <w:tcW w:w="1885" w:type="dxa"/>
+          </w:tcPr>
+          <w:p>
+            <w:pPr>
+              <w:rPr>
+                <w:lang w:val="en-US"/>
+              </w:rPr>
+            </w:pPr>
+          </w:p>
+        </w:tc>
+      </w:tr>
+      <w:tr>
+        <w:tc>
+          <w:tcPr>
+            <w:tcW w:w="1715" w:type="dxa"/>
+            <w:vMerge/>
+          </w:tcPr>
+          <w:p>
+            <w:pPr>
+              <w:rPr>
+                <w:lang w:val="en-US"/>
+              </w:rPr>
+            </w:pPr>
+          </w:p>
+        </w:tc>
+        <w:tc>
+          <w:tcPr>
+            <w:tcW w:w="1924" w:type="dxa"/>
+          </w:tcPr>
+          <w:p>
+            <w:pPr>
+              <w:rPr>
+                <w:lang w:val="en-US"/>
+              </w:rPr>
+            </w:pPr>
+            <w:r>
+              <w:t>Documentation for Design and Analysis</w:t>
+            </w:r>
+          </w:p>
+        </w:tc>
+        <w:tc>
+          <w:tcPr>
+            <w:tcW w:w="1871" w:type="dxa"/>
+          </w:tcPr>
+          <w:p>
+            <w:pPr>
+              <w:rPr>
+                <w:lang w:val="en-US"/>
+              </w:rPr>
+            </w:pPr>
+          </w:p>
+        </w:tc>
+        <w:tc>
+          <w:tcPr>
+            <w:tcW w:w="1955" w:type="dxa"/>
+          </w:tcPr>
+          <w:p>
+            <w:pPr>
+              <w:rPr>
+                <w:lang w:val="en-US"/>
+              </w:rPr>
+            </w:pPr>
+          </w:p>
+        </w:tc>
+        <w:tc>
+          <w:tcPr>
+            <w:tcW w:w="1885" w:type="dxa"/>
+          </w:tcPr>
+          <w:p>
+            <w:pPr>
+              <w:rPr>
+                <w:lang w:val="en-US"/>
+              </w:rPr>
+            </w:pPr>
+          </w:p>
+        </w:tc>
+      </w:tr>
+      <w:tr>
+        <w:tc>
+          <w:tcPr>
+            <w:tcW w:w="1715" w:type="dxa"/>
+            <w:vMerge/>
+          </w:tcPr>
+          <w:p>
+            <w:pPr>
+              <w:rPr>
+                <w:lang w:val="en-US"/>
+              </w:rPr>
+            </w:pPr>
+          </w:p>
+        </w:tc>
+        <w:tc>
+          <w:tcPr>
+            <w:tcW w:w="1924" w:type="dxa"/>
+          </w:tcPr>
+          <w:p>
+            <w:pPr>
+              <w:rPr>
+                <w:lang w:val="en-US"/>
+              </w:rPr>
+            </w:pPr>
+            <w:r>
+              <w:t xml:space="preserve">User </w:t>
+            </w:r>
+            <w:r>
+              <w:t xml:space="preserve">stories and </w:t>
+            </w:r>
+            <w:r>
+              <w:t>acceptance criteria document</w:t>
+            </w:r>
+          </w:p>
+        </w:tc>
+        <w:tc>
+          <w:tcPr>
+            <w:tcW w:w="1871" w:type="dxa"/>
+          </w:tcPr>
+          <w:p>
+            <w:pPr>
+              <w:rPr>
+                <w:lang w:val="en-US"/>
+              </w:rPr>
+            </w:pPr>
+          </w:p>
+        </w:tc>
+        <w:tc>
+          <w:tcPr>
+            <w:tcW w:w="1955" w:type="dxa"/>
+          </w:tcPr>
+          <w:p>
+            <w:pPr>
+              <w:rPr>
+                <w:lang w:val="en-US"/>
+              </w:rPr>
+            </w:pPr>
+          </w:p>
+        </w:tc>
+        <w:tc>
+          <w:tcPr>
+            <w:tcW w:w="1885" w:type="dxa"/>
+          </w:tcPr>
+          <w:p>
+            <w:pPr>
+              <w:rPr>
+                <w:lang w:val="en-US"/>
+              </w:rPr>
+            </w:pPr>
+          </w:p>
+        </w:tc>
+      </w:tr>
+      <w:tr>
+        <w:tc>
+          <w:tcPr>
+            <w:tcW w:w="1715" w:type="dxa"/>
+            <w:vMerge w:val="restart"/>
+            <w:vAlign w:val="center"/>
+          </w:tcPr>
+          <w:p>
+            <w:pPr>
+              <w:jc w:val="center"/>
+              <w:rPr>
+                <w:b/>
+                <w:bCs/>
+                <w:lang w:val="en-US"/>
+              </w:rPr>
+            </w:pPr>
+            <w:r>
+              <w:rPr>
+                <w:b/>
+                <w:bCs/>
+                <w:lang w:val="en-US"/>
+              </w:rPr>
+              <w:t>Test Planning</w:t>
+            </w:r>
+            <w:r>
+              <w:rPr>
+                <w:b/>
+                <w:bCs/>
+              </w:rPr>
+              <w:t xml:space="preserve"> </w:t>
+            </w:r>
+            <w:r>
+              <w:rPr>
+                <w:b/>
+                <w:bCs/>
+                <w:lang w:val="en-US"/>
+              </w:rPr>
+              <w:t>and Control</w:t>
+            </w:r>
+          </w:p>
+        </w:tc>
+        <w:tc>
+          <w:tcPr>
+            <w:tcW w:w="1924" w:type="dxa"/>
+          </w:tcPr>
+          <w:p>
+            <w:pPr>
+              <w:rPr>
+                <w:lang w:val="en-US"/>
+              </w:rPr>
+            </w:pPr>
+            <w:r>
+              <w:rPr>
+                <w:lang w:val="en-US"/>
+              </w:rPr>
+              <w:t>Requirement Analysis</w:t>
+            </w:r>
+          </w:p>
+        </w:tc>
+        <w:tc>
+          <w:tcPr>
+            <w:tcW w:w="1871" w:type="dxa"/>
+          </w:tcPr>
+          <w:p>
+            <w:pPr>
+              <w:rPr>
+                <w:lang w:val="en-US"/>
+              </w:rPr>
+            </w:pPr>
+          </w:p>
+        </w:tc>
+        <w:tc>
+          <w:tcPr>
+            <w:tcW w:w="1955" w:type="dxa"/>
+          </w:tcPr>
+          <w:p>
+            <w:pPr>
+              <w:rPr>
+                <w:lang w:val="en-US"/>
+              </w:rPr>
+            </w:pPr>
+          </w:p>
+        </w:tc>
+        <w:tc>
+          <w:tcPr>
+            <w:tcW w:w="1885" w:type="dxa"/>
+          </w:tcPr>
+          <w:p>
+            <w:pPr>
+              <w:rPr>
+                <w:lang w:val="en-US"/>
+              </w:rPr>
+            </w:pPr>
+          </w:p>
+        </w:tc>
+      </w:tr>
+      <w:tr>
+        <w:tc>
+          <w:tcPr>
+            <w:tcW w:w="1715" w:type="dxa"/>
+            <w:vMerge/>
+          </w:tcPr>
+          <w:p>
+            <w:pPr>
+              <w:rPr>
+                <w:lang w:val="en-US"/>
+              </w:rPr>
+            </w:pPr>
+          </w:p>
+        </w:tc>
+        <w:tc>
+          <w:tcPr>
+            <w:tcW w:w="1924" w:type="dxa"/>
+          </w:tcPr>
+          <w:p>
+            <w:pPr>
+              <w:rPr>
+                <w:lang w:val="en-US"/>
+              </w:rPr>
+            </w:pPr>
+            <w:r>
+              <w:rPr>
+                <w:lang w:val="en-US"/>
+              </w:rPr>
+              <w:t>Document assessing the feasibility of test automation</w:t>
+            </w:r>
+          </w:p>
+        </w:tc>
+        <w:tc>
+          <w:tcPr>
+            <w:tcW w:w="1871" w:type="dxa"/>
+          </w:tcPr>
+          <w:p>
+            <w:pPr>
+              <w:rPr>
+                <w:lang w:val="en-US"/>
+              </w:rPr>
+            </w:pPr>
+          </w:p>
+        </w:tc>
+        <w:tc>
+          <w:tcPr>
+            <w:tcW w:w="1955" w:type="dxa"/>
+          </w:tcPr>
+          <w:p>
+            <w:pPr>
+              <w:rPr>
+                <w:lang w:val="en-US"/>
+              </w:rPr>
+            </w:pPr>
+          </w:p>
+        </w:tc>
+        <w:tc>
+          <w:tcPr>
+            <w:tcW w:w="1885" w:type="dxa"/>
+          </w:tcPr>
+          <w:p>
+            <w:pPr>
+              <w:rPr>
+                <w:lang w:val="en-US"/>
+              </w:rPr>
+            </w:pPr>
+          </w:p>
+        </w:tc>
+      </w:tr>
+      <w:tr>
+        <w:tc>
+          <w:tcPr>
+            <w:tcW w:w="1715" w:type="dxa"/>
+            <w:vMerge/>
+          </w:tcPr>
+          <w:p>
+            <w:pPr>
+              <w:rPr>
+                <w:lang w:val="en-US"/>
+              </w:rPr>
+            </w:pPr>
+          </w:p>
+        </w:tc>
+        <w:tc>
+          <w:tcPr>
+            <w:tcW w:w="1924" w:type="dxa"/>
+          </w:tcPr>
+          <w:p>
+            <w:pPr>
+              <w:rPr>
+                <w:lang w:val="en-US"/>
+              </w:rPr>
+            </w:pPr>
+            <w:r>
+              <w:rPr>
+                <w:lang w:val="en-US"/>
+              </w:rPr>
+              <w:t>Requirements traceability matrix (RTM)</w:t>
+            </w:r>
+          </w:p>
+        </w:tc>
+        <w:tc>
+          <w:tcPr>
+            <w:tcW w:w="1871" w:type="dxa"/>
+          </w:tcPr>
+          <w:p>
+            <w:pPr>
+              <w:rPr>
+                <w:lang w:val="en-US"/>
+              </w:rPr>
+            </w:pPr>
+          </w:p>
+        </w:tc>
+        <w:tc>
+          <w:tcPr>
+            <w:tcW w:w="1955" w:type="dxa"/>
+          </w:tcPr>
+          <w:p>
+            <w:pPr>
+              <w:rPr>
+                <w:lang w:val="en-US"/>
+              </w:rPr>
+            </w:pPr>
+          </w:p>
+        </w:tc>
+        <w:tc>
+          <w:tcPr>
+            <w:tcW w:w="1885" w:type="dxa"/>
+          </w:tcPr>
+          <w:p>
+            <w:pPr>
+              <w:rPr>
+                <w:lang w:val="en-US"/>
+              </w:rPr>
+            </w:pPr>
+          </w:p>
+        </w:tc>
+      </w:tr>
+      <w:tr>
+        <w:tc>
+          <w:tcPr>
+            <w:tcW w:w="1715" w:type="dxa"/>
+            <w:vMerge w:val="restart"/>
+            <w:vAlign w:val="center"/>
+          </w:tcPr>
+          <w:p>
+            <w:pPr>
+              <w:jc w:val="center"/>
+              <w:rPr>
+                <w:b/>
+                <w:bCs/>
+                <w:lang w:val="en-US"/>
+              </w:rPr>
+            </w:pPr>
+            <w:r>
+              <w:rPr>
+                <w:b/>
+                <w:bCs/>
+                <w:lang w:val="en-US"/>
+              </w:rPr>
+              <w:t>Test Case Development</w:t>
+            </w:r>
+          </w:p>
+        </w:tc>
+        <w:tc>
+          <w:tcPr>
+            <w:tcW w:w="1924" w:type="dxa"/>
+          </w:tcPr>
+          <w:p>
+            <w:pPr>
+              <w:rPr>
+                <w:lang w:val="en-US"/>
+              </w:rPr>
+            </w:pPr>
+            <w:r>
+              <w:rPr>
+                <w:lang w:val="en-US"/>
+              </w:rPr>
+              <w:t>Requirements document</w:t>
+            </w:r>
+          </w:p>
+        </w:tc>
+        <w:tc>
+          <w:tcPr>
+            <w:tcW w:w="1871" w:type="dxa"/>
+          </w:tcPr>
+          <w:p>
+            <w:pPr>
+              <w:rPr>
+                <w:lang w:val="en-US"/>
+              </w:rPr>
+            </w:pPr>
+          </w:p>
+        </w:tc>
+        <w:tc>
+          <w:tcPr>
+            <w:tcW w:w="1955" w:type="dxa"/>
+          </w:tcPr>
+          <w:p>
+            <w:pPr>
+              <w:rPr>
+                <w:lang w:val="en-US"/>
+              </w:rPr>
+            </w:pPr>
+          </w:p>
+        </w:tc>
+        <w:tc>
+          <w:tcPr>
+            <w:tcW w:w="1885" w:type="dxa"/>
+          </w:tcPr>
+          <w:p>
+            <w:pPr>
+              <w:rPr>
+                <w:lang w:val="en-US"/>
+              </w:rPr>
+            </w:pPr>
+          </w:p>
+        </w:tc>
+      </w:tr>
+      <w:tr>
+        <w:tc>
+          <w:tcPr>
+            <w:tcW w:w="1715" w:type="dxa"/>
+            <w:vMerge/>
+          </w:tcPr>
+          <w:p>
+            <w:pPr>
+              <w:rPr>
+                <w:lang w:val="en-US"/>
+              </w:rPr>
+            </w:pPr>
+          </w:p>
+        </w:tc>
+        <w:tc>
+          <w:tcPr>
+            <w:tcW w:w="1924" w:type="dxa"/>
+          </w:tcPr>
+          <w:p>
+            <w:pPr>
+              <w:rPr>
+                <w:lang w:val="en-US"/>
+              </w:rPr>
+            </w:pPr>
+            <w:r>
+              <w:rPr>
+                <w:lang w:val="en-US"/>
+              </w:rPr>
+              <w:t>RTM</w:t>
+            </w:r>
+          </w:p>
+        </w:tc>
+        <w:tc>
+          <w:tcPr>
+            <w:tcW w:w="1871" w:type="dxa"/>
+          </w:tcPr>
+          <w:p>
+            <w:pPr>
+              <w:rPr>
+                <w:lang w:val="en-US"/>
+              </w:rPr>
+            </w:pPr>
+          </w:p>
+        </w:tc>
+        <w:tc>
+          <w:tcPr>
+            <w:tcW w:w="1955" w:type="dxa"/>
+          </w:tcPr>
+          <w:p>
+            <w:pPr>
+              <w:rPr>
+                <w:lang w:val="en-US"/>
+              </w:rPr>
+            </w:pPr>
+          </w:p>
+        </w:tc>
+        <w:tc>
+          <w:tcPr>
+            <w:tcW w:w="1885" w:type="dxa"/>
+          </w:tcPr>
+          <w:p>
+            <w:pPr>
+              <w:rPr>
+                <w:lang w:val="en-US"/>
+              </w:rPr>
+            </w:pPr>
+          </w:p>
+        </w:tc>
+      </w:tr>
+      <w:tr>
+        <w:tc>
+          <w:tcPr>
+            <w:tcW w:w="1715" w:type="dxa"/>
+            <w:vMerge/>
+          </w:tcPr>
+          <w:p>
+            <w:pPr>
+              <w:rPr>
+                <w:lang w:val="en-US"/>
+              </w:rPr>
+            </w:pPr>
+          </w:p>
+        </w:tc>
+        <w:tc>
+          <w:tcPr>
+            <w:tcW w:w="1924" w:type="dxa"/>
+          </w:tcPr>
+          <w:p>
+            <w:pPr>
+              <w:rPr>
+                <w:lang w:val="en-US"/>
+              </w:rPr>
+            </w:pPr>
+            <w:r>
+              <w:rPr>
+                <w:lang w:val="en-US"/>
+              </w:rPr>
+              <w:t>Test Plan</w:t>
+            </w:r>
+          </w:p>
+        </w:tc>
+        <w:tc>
+          <w:tcPr>
+            <w:tcW w:w="1871" w:type="dxa"/>
+          </w:tcPr>
+          <w:p>
+            <w:pPr>
+              <w:rPr>
+                <w:lang w:val="en-US"/>
+              </w:rPr>
+            </w:pPr>
+          </w:p>
+        </w:tc>
+        <w:tc>
+          <w:tcPr>
+            <w:tcW w:w="1955" w:type="dxa"/>
+          </w:tcPr>
+          <w:p>
+            <w:pPr>
+              <w:rPr>
+                <w:lang w:val="en-US"/>
+              </w:rPr>
+            </w:pPr>
+          </w:p>
+        </w:tc>
+        <w:tc>
+          <w:tcPr>
+            <w:tcW w:w="1885" w:type="dxa"/>
+          </w:tcPr>
+          <w:p>
+            <w:pPr>
+              <w:rPr>
+                <w:lang w:val="en-US"/>
+              </w:rPr>
+            </w:pPr>
+          </w:p>
+        </w:tc>
+      </w:tr>
+      <w:tr>
+        <w:tc>
+          <w:tcPr>
+            <w:tcW w:w="1715" w:type="dxa"/>
+            <w:vMerge/>
+          </w:tcPr>
+          <w:p>
+            <w:pPr>
+              <w:rPr>
+                <w:lang w:val="en-US"/>
+              </w:rPr>
+            </w:pPr>
+          </w:p>
+        </w:tc>
+        <w:tc>
+          <w:tcPr>
+            <w:tcW w:w="1924" w:type="dxa"/>
+          </w:tcPr>
+          <w:p>
+            <w:pPr>
+              <w:rPr>
+                <w:lang w:val="en-US"/>
+              </w:rPr>
+            </w:pPr>
+            <w:r>
+              <w:rPr>
+                <w:lang w:val="en-US"/>
+              </w:rPr>
+              <w:t>Analysis Report for automation</w:t>
+            </w:r>
+          </w:p>
+        </w:tc>
+        <w:tc>
+          <w:tcPr>
+            <w:tcW w:w="1871" w:type="dxa"/>
+          </w:tcPr>
+          <w:p>
+            <w:pPr>
+              <w:rPr>
+                <w:lang w:val="en-US"/>
+              </w:rPr>
+            </w:pPr>
+          </w:p>
+        </w:tc>
+        <w:tc>
+          <w:tcPr>
+            <w:tcW w:w="1955" w:type="dxa"/>
+          </w:tcPr>
+          <w:p>
+            <w:pPr>
+              <w:rPr>
+                <w:lang w:val="en-US"/>
+              </w:rPr>
+            </w:pPr>
+          </w:p>
+        </w:tc>
+        <w:tc>
+          <w:tcPr>
+            <w:tcW w:w="1885" w:type="dxa"/>
+          </w:tcPr>
+          <w:p>
+            <w:pPr>
+              <w:rPr>
+                <w:lang w:val="en-US"/>
+              </w:rPr>
+            </w:pPr>
+          </w:p>
+        </w:tc>
+      </w:tr>
+      <w:tr>
+        <w:tc>
+          <w:tcPr>
+            <w:tcW w:w="1715" w:type="dxa"/>
+            <w:vMerge w:val="restart"/>
+            <w:vAlign w:val="center"/>
+          </w:tcPr>
+          <w:p>
+            <w:pPr>
+              <w:jc w:val="center"/>
+              <w:rPr>
+                <w:b/>
+                <w:bCs/>
+                <w:lang w:val="en-US"/>
+              </w:rPr>
+            </w:pPr>
+            <w:r>
+              <w:rPr>
+                <w:b/>
+                <w:bCs/>
+                <w:lang w:val="en-US"/>
+              </w:rPr>
+              <w:t>Test Environment Setup</w:t>
+            </w:r>
+          </w:p>
+        </w:tc>
+        <w:tc>
+          <w:tcPr>
+            <w:tcW w:w="1924" w:type="dxa"/>
+          </w:tcPr>
+          <w:p>
+            <w:pPr>
+              <w:rPr>
+                <w:lang w:val="en-US"/>
+              </w:rPr>
+            </w:pPr>
+            <w:r>
+              <w:rPr>
+                <w:lang w:val="en-US"/>
+              </w:rPr>
+              <w:t>Plan for environment setup plan</w:t>
+            </w:r>
+          </w:p>
+        </w:tc>
+        <w:tc>
+          <w:tcPr>
+            <w:tcW w:w="1871" w:type="dxa"/>
+          </w:tcPr>
+          <w:p>
+            <w:pPr>
+              <w:rPr>
+                <w:lang w:val="en-US"/>
+              </w:rPr>
+            </w:pPr>
+          </w:p>
+        </w:tc>
+        <w:tc>
+          <w:tcPr>
+            <w:tcW w:w="1955" w:type="dxa"/>
+          </w:tcPr>
+          <w:p>
+            <w:pPr>
+              <w:rPr>
+                <w:lang w:val="en-US"/>
+              </w:rPr>
+            </w:pPr>
+          </w:p>
+        </w:tc>
+        <w:tc>
+          <w:tcPr>
+            <w:tcW w:w="1885" w:type="dxa"/>
+          </w:tcPr>
+          <w:p>
+            <w:pPr>
+              <w:rPr>
+                <w:lang w:val="en-US"/>
+              </w:rPr>
+            </w:pPr>
+          </w:p>
+        </w:tc>
+      </w:tr>
+      <w:tr>
+        <w:tc>
+          <w:tcPr>
+            <w:tcW w:w="1715" w:type="dxa"/>
+            <w:vMerge/>
+          </w:tcPr>
+          <w:p>
+            <w:pPr>
+              <w:rPr>
+                <w:lang w:val="en-US"/>
+              </w:rPr>
+            </w:pPr>
+          </w:p>
+        </w:tc>
+        <w:tc>
+          <w:tcPr>
+            <w:tcW w:w="1924" w:type="dxa"/>
+          </w:tcPr>
+          <w:p>
+            <w:pPr>
+              <w:rPr>
+                <w:lang w:val="en-US"/>
+              </w:rPr>
+            </w:pPr>
+            <w:r>
+              <w:rPr>
+                <w:lang w:val="en-US"/>
+              </w:rPr>
+              <w:t>Source Codes and system design documentation</w:t>
+            </w:r>
+          </w:p>
+        </w:tc>
+        <w:tc>
+          <w:tcPr>
+            <w:tcW w:w="1871" w:type="dxa"/>
+          </w:tcPr>
+          <w:p>
+            <w:pPr>
+              <w:rPr>
+                <w:lang w:val="en-US"/>
+              </w:rPr>
+            </w:pPr>
+          </w:p>
+        </w:tc>
+        <w:tc>
+          <w:tcPr>
+            <w:tcW w:w="1955" w:type="dxa"/>
+          </w:tcPr>
+          <w:p>
+            <w:pPr>
+              <w:rPr>
+                <w:lang w:val="en-US"/>
+              </w:rPr>
+            </w:pPr>
+          </w:p>
+        </w:tc>
+        <w:tc>
+          <w:tcPr>
+            <w:tcW w:w="1885" w:type="dxa"/>
+          </w:tcPr>
+          <w:p>
+            <w:pPr>
+              <w:rPr>
+                <w:lang w:val="en-US"/>
+              </w:rPr>
+            </w:pPr>
+          </w:p>
+        </w:tc>
+      </w:tr>
+      <w:tr>
+        <w:tc>
+          <w:tcPr>
+            <w:tcW w:w="1715" w:type="dxa"/>
+            <w:vMerge w:val="restart"/>
+            <w:vAlign w:val="center"/>
+          </w:tcPr>
+          <w:p>
+            <w:pPr>
+              <w:jc w:val="center"/>
+              <w:rPr>
+                <w:b/>
+                <w:bCs/>
+                <w:lang w:val="en-US"/>
+              </w:rPr>
+            </w:pPr>
+            <w:r>
+              <w:rPr>
+                <w:b/>
+                <w:bCs/>
+                <w:lang w:val="en-US"/>
+              </w:rPr>
+              <w:t>Test Execution</w:t>
+            </w:r>
+          </w:p>
+        </w:tc>
+        <w:tc>
+          <w:tcPr>
+            <w:tcW w:w="1924" w:type="dxa"/>
+          </w:tcPr>
+          <w:p>
+            <w:pPr>
+              <w:rPr>
+                <w:lang w:val="en-US"/>
+              </w:rPr>
+            </w:pPr>
+            <w:r>
+              <w:rPr>
+                <w:lang w:val="en-US"/>
+              </w:rPr>
+              <w:t>Test data</w:t>
+            </w:r>
+          </w:p>
+        </w:tc>
+        <w:tc>
+          <w:tcPr>
+            <w:tcW w:w="1871" w:type="dxa"/>
+          </w:tcPr>
+          <w:p>
+            <w:pPr>
+              <w:rPr>
+                <w:lang w:val="en-US"/>
+              </w:rPr>
+            </w:pPr>
+          </w:p>
+        </w:tc>
+        <w:tc>
+          <w:tcPr>
+            <w:tcW w:w="1955" w:type="dxa"/>
+          </w:tcPr>
+          <w:p>
+            <w:pPr>
+              <w:rPr>
+                <w:lang w:val="en-US"/>
+              </w:rPr>
+            </w:pPr>
+          </w:p>
+        </w:tc>
+        <w:tc>
+          <w:tcPr>
+            <w:tcW w:w="1885" w:type="dxa"/>
+          </w:tcPr>
+          <w:p>
+            <w:pPr>
+              <w:rPr>
+                <w:lang w:val="en-US"/>
+              </w:rPr>
+            </w:pPr>
+          </w:p>
+        </w:tc>
+      </w:tr>
+      <w:tr>
+        <w:tc>
+          <w:tcPr>
+            <w:tcW w:w="1715" w:type="dxa"/>
+            <w:vMerge/>
+          </w:tcPr>
+          <w:p>
+            <w:pPr>
+              <w:rPr>
+                <w:lang w:val="en-US"/>
+              </w:rPr>
+            </w:pPr>
+          </w:p>
+        </w:tc>
+        <w:tc>
+          <w:tcPr>
+            <w:tcW w:w="1924" w:type="dxa"/>
+          </w:tcPr>
+          <w:p>
+            <w:pPr>
+              <w:rPr>
+                <w:lang w:val="en-US"/>
+              </w:rPr>
+            </w:pPr>
+            <w:r>
+              <w:rPr>
+                <w:lang w:val="en-US"/>
+              </w:rPr>
+              <w:t xml:space="preserve">Working testing Environment </w:t>
+            </w:r>
+          </w:p>
+        </w:tc>
+        <w:tc>
+          <w:tcPr>
+            <w:tcW w:w="1871" w:type="dxa"/>
+          </w:tcPr>
+          <w:p>
+            <w:pPr>
+              <w:rPr>
+                <w:lang w:val="en-US"/>
+              </w:rPr>
+            </w:pPr>
+          </w:p>
+        </w:tc>
+        <w:tc>
+          <w:tcPr>
+            <w:tcW w:w="1955" w:type="dxa"/>
+          </w:tcPr>
+          <w:p>
+            <w:pPr>
+              <w:rPr>
+                <w:lang w:val="en-US"/>
+              </w:rPr>
+            </w:pPr>
+          </w:p>
+        </w:tc>
+        <w:tc>
+          <w:tcPr>
+            <w:tcW w:w="1885" w:type="dxa"/>
+          </w:tcPr>
+          <w:p>
+            <w:pPr>
+              <w:rPr>
+                <w:lang w:val="en-US"/>
+              </w:rPr>
+            </w:pPr>
+          </w:p>
+        </w:tc>
+      </w:tr>
+      <w:tr>
+        <w:tc>
+          <w:tcPr>
+            <w:tcW w:w="1715" w:type="dxa"/>
+            <w:vMerge/>
+          </w:tcPr>
+          <w:p>
+            <w:pPr>
+              <w:rPr>
+                <w:lang w:val="en-US"/>
+              </w:rPr>
+            </w:pPr>
+          </w:p>
+        </w:tc>
+        <w:tc>
+          <w:tcPr>
+            <w:tcW w:w="1924" w:type="dxa"/>
+          </w:tcPr>
+          <w:p>
+            <w:pPr>
+              <w:rPr>
+                <w:lang w:val="en-US"/>
+              </w:rPr>
+            </w:pPr>
+            <w:r>
+              <w:rPr>
+                <w:lang w:val="en-US"/>
+              </w:rPr>
+              <w:t>Requirements Traceability Matrix (RTM), test plan, and test scripts are ready and accessible.</w:t>
+            </w:r>
+          </w:p>
+        </w:tc>
+        <w:tc>
+          <w:tcPr>
+            <w:tcW w:w="1871" w:type="dxa"/>
+          </w:tcPr>
+          <w:p>
+            <w:pPr>
+              <w:rPr>
+                <w:lang w:val="en-US"/>
+              </w:rPr>
+            </w:pPr>
+          </w:p>
+        </w:tc>
+        <w:tc>
+          <w:tcPr>
+            <w:tcW w:w="1955" w:type="dxa"/>
+          </w:tcPr>
+          <w:p>
+            <w:pPr>
+              <w:rPr>
+                <w:lang w:val="en-US"/>
+              </w:rPr>
+            </w:pPr>
+          </w:p>
+        </w:tc>
+        <w:tc>
+          <w:tcPr>
+            <w:tcW w:w="1885" w:type="dxa"/>
+          </w:tcPr>
+          <w:p>
+            <w:pPr>
+              <w:rPr>
+                <w:lang w:val="en-US"/>
+              </w:rPr>
+            </w:pPr>
+          </w:p>
+        </w:tc>
+      </w:tr>
+      <w:tr>
+        <w:tc>
+          <w:tcPr>
+            <w:tcW w:w="1715" w:type="dxa"/>
+            <w:vMerge w:val="restart"/>
+            <w:vAlign w:val="center"/>
+          </w:tcPr>
+          <w:p>
+            <w:pPr>
+              <w:jc w:val="center"/>
+              <w:rPr>
+                <w:b/>
+                <w:bCs/>
+                <w:lang w:val="en-US"/>
+              </w:rPr>
+            </w:pPr>
+            <w:r>
+              <w:rPr>
+                <w:b/>
+                <w:bCs/>
+                <w:lang w:val="en-US"/>
+              </w:rPr>
+              <w:t>Test Closure</w:t>
+            </w:r>
+          </w:p>
+        </w:tc>
+        <w:tc>
+          <w:tcPr>
+            <w:tcW w:w="1924" w:type="dxa"/>
+          </w:tcPr>
+          <w:p>
+            <w:pPr>
+              <w:rPr>
+                <w:lang w:val="en-US"/>
+              </w:rPr>
+            </w:pPr>
+            <w:r>
+              <w:rPr>
+                <w:lang w:val="en-US"/>
+              </w:rPr>
+              <w:t>Results of testing</w:t>
+            </w:r>
+          </w:p>
+        </w:tc>
+        <w:tc>
+          <w:tcPr>
+            <w:tcW w:w="1871" w:type="dxa"/>
+          </w:tcPr>
+          <w:p>
+            <w:pPr>
+              <w:rPr>
+                <w:lang w:val="en-US"/>
+              </w:rPr>
+            </w:pPr>
+          </w:p>
+        </w:tc>
+        <w:tc>
+          <w:tcPr>
+            <w:tcW w:w="1955" w:type="dxa"/>
+          </w:tcPr>
+          <w:p>
+            <w:pPr>
+              <w:rPr>
+                <w:lang w:val="en-US"/>
+              </w:rPr>
+            </w:pPr>
+          </w:p>
+        </w:tc>
+        <w:tc>
+          <w:tcPr>
+            <w:tcW w:w="1885" w:type="dxa"/>
+          </w:tcPr>
+          <w:p>
+            <w:pPr>
+              <w:rPr>
+                <w:lang w:val="en-US"/>
+              </w:rPr>
+            </w:pPr>
+          </w:p>
+        </w:tc>
+      </w:tr>
+      <w:tr>
+        <w:tc>
+          <w:tcPr>
+            <w:tcW w:w="1715" w:type="dxa"/>
+            <w:vMerge/>
+          </w:tcPr>
+          <w:p>
+            <w:pPr>
+              <w:rPr>
+                <w:lang w:val="en-US"/>
+              </w:rPr>
+            </w:pPr>
+          </w:p>
+        </w:tc>
+        <w:tc>
+          <w:tcPr>
+            <w:tcW w:w="1924" w:type="dxa"/>
+          </w:tcPr>
+          <w:p>
+            <w:pPr>
+              <w:rPr>
+                <w:lang w:val="en-US"/>
+              </w:rPr>
+            </w:pPr>
+            <w:r>
+              <w:rPr>
+                <w:lang w:val="en-US"/>
+              </w:rPr>
+              <w:t>Completed Testing</w:t>
+            </w:r>
+          </w:p>
+        </w:tc>
+        <w:tc>
+          <w:tcPr>
+            <w:tcW w:w="1871" w:type="dxa"/>
+          </w:tcPr>
+          <w:p>
+            <w:pPr>
+              <w:rPr>
+                <w:lang w:val="en-US"/>
+              </w:rPr>
+            </w:pPr>
+          </w:p>
+        </w:tc>
+        <w:tc>
+          <w:tcPr>
+            <w:tcW w:w="1955" w:type="dxa"/>
+          </w:tcPr>
+          <w:p>
+            <w:pPr>
+              <w:rPr>
+                <w:lang w:val="en-US"/>
+              </w:rPr>
+            </w:pPr>
+          </w:p>
+        </w:tc>
+        <w:tc>
+          <w:tcPr>
+            <w:tcW w:w="1885" w:type="dxa"/>
+          </w:tcPr>
+          <w:p>
+            <w:pPr>
+              <w:rPr>
+                <w:lang w:val="en-US"/>
+              </w:rPr>
+            </w:pPr>
+          </w:p>
+        </w:tc>
+      </w:tr>
+      <w:tr>
+        <w:tc>
+          <w:tcPr>
+            <w:tcW w:w="1715" w:type="dxa"/>
+            <w:vMerge/>
+          </w:tcPr>
+          <w:p>
+            <w:pPr>
+              <w:rPr>
+                <w:lang w:val="en-US"/>
+              </w:rPr>
+            </w:pPr>
+          </w:p>
+        </w:tc>
+        <w:tc>
+          <w:tcPr>
+            <w:tcW w:w="1924" w:type="dxa"/>
+          </w:tcPr>
+          <w:p>
+            <w:pPr>
+              <w:jc w:val="left"/>
+              <w:rPr>
+                <w:lang w:val="en-US"/>
+              </w:rPr>
+            </w:pPr>
+            <w:r>
+              <w:rPr>
+                <w:lang w:val="en-US"/>
+              </w:rPr>
+              <w:t>Logs for defects</w:t>
+            </w:r>
+          </w:p>
+        </w:tc>
+        <w:tc>
+          <w:tcPr>
+            <w:tcW w:w="1871" w:type="dxa"/>
+          </w:tcPr>
+          <w:p>
+            <w:pPr>
+              <w:rPr>
+                <w:lang w:val="en-US"/>
+              </w:rPr>
+            </w:pPr>
+          </w:p>
+        </w:tc>
+        <w:tc>
+          <w:tcPr>
+            <w:tcW w:w="1955" w:type="dxa"/>
+          </w:tcPr>
+          <w:p>
+            <w:pPr>
+              <w:rPr>
+                <w:lang w:val="en-US"/>
+              </w:rPr>
+            </w:pPr>
+          </w:p>
+        </w:tc>
+        <w:tc>
+          <w:tcPr>
+            <w:tcW w:w="1885" w:type="dxa"/>
+          </w:tcPr>
+          <w:p>
+            <w:pPr>
+              <w:rPr>
+                <w:lang w:val="en-US"/>
+              </w:rPr>
+            </w:pPr>
+          </w:p>
+        </w:tc>
+      </w:tr>
+    </w:tbl>
+    <w:p>
+      <w:pPr>
+        <w:spacing w:line="360" w:lineRule="auto"/>
+      </w:pPr>
+    </w:p>
+    <w:p>
+      <w:pPr>
+        <w:spacing w:line="360" w:lineRule="auto"/>
+      </w:pPr>
+      <w:r>
+        <w:t>The following exit criteria are the desirable conditions that need to be met in order to proceed with the implementations of the system:</w:t>
+      </w:r>
+    </w:p>
+    <w:tbl>
+      <w:tblPr>
+        <w:tblStyle w:val="TableGrid"/>
+        <w:tblW w:w="0" w:type="auto"/>
+        <w:tblLook w:val="04A0" w:firstRow="1" w:lastRow="0" w:firstColumn="1" w:lastColumn="0" w:noHBand="0" w:noVBand="1"/>
+      </w:tblPr>
+      <w:tblGrid>
+        <w:gridCol w:w="1813"/>
+        <w:gridCol w:w="1812"/>
+        <w:gridCol w:w="1663"/>
+        <w:gridCol w:w="1739"/>
+        <w:gridCol w:w="1671"/>
+      </w:tblGrid>
+      <w:tr>
+        <w:trPr>
+          <w:cnfStyle w:val="100000000000" w:firstRow="1" w:lastRow="0" w:firstColumn="0" w:lastColumn="0" w:oddVBand="0" w:evenVBand="0" w:oddHBand="0" w:evenHBand="0" w:firstRowFirstColumn="0" w:firstRowLastColumn="0" w:lastRowFirstColumn="0" w:lastRowLastColumn="0"/>
+        </w:trPr>
+        <w:tc>
+          <w:tcPr>
+            <w:tcW w:w="1813" w:type="dxa"/>
+          </w:tcPr>
+          <w:p>
+            <w:pPr>
+              <w:jc w:val="center"/>
+              <w:rPr>
+                <w:lang w:val="en-US"/>
+              </w:rPr>
+            </w:pPr>
+            <w:r>
+              <w:rPr>
+                <w:lang w:val="en-US"/>
+              </w:rPr>
+              <w:t>Phase:</w:t>
+            </w:r>
+          </w:p>
+        </w:tc>
+        <w:tc>
+          <w:tcPr>
+            <w:tcW w:w="1812" w:type="dxa"/>
+          </w:tcPr>
+          <w:p>
+            <w:pPr>
+              <w:jc w:val="center"/>
+              <w:rPr>
+                <w:lang w:val="en-US"/>
+              </w:rPr>
+            </w:pPr>
+            <w:r>
+              <w:rPr>
+                <w:lang w:val="en-US"/>
+              </w:rPr>
+              <w:t>Exit Criteria:</w:t>
+            </w:r>
+          </w:p>
+        </w:tc>
+        <w:tc>
+          <w:tcPr>
+            <w:tcW w:w="1663" w:type="dxa"/>
+          </w:tcPr>
+          <w:p>
+            <w:pPr>
+              <w:jc w:val="center"/>
+              <w:rPr>
+                <w:lang w:val="en-US"/>
+              </w:rPr>
+            </w:pPr>
+            <w:r>
+              <w:rPr>
+                <w:lang w:val="en-US"/>
+              </w:rPr>
+              <w:t>Test Team:</w:t>
+            </w:r>
+          </w:p>
+        </w:tc>
+        <w:tc>
+          <w:tcPr>
+            <w:tcW w:w="1739" w:type="dxa"/>
+          </w:tcPr>
+          <w:p>
+            <w:pPr>
+              <w:jc w:val="center"/>
+              <w:rPr>
+                <w:lang w:val="en-US"/>
+              </w:rPr>
+            </w:pPr>
+            <w:r>
+              <w:rPr>
+                <w:lang w:val="en-US"/>
+              </w:rPr>
+              <w:t>Technical team:</w:t>
+            </w:r>
+          </w:p>
+        </w:tc>
+        <w:tc>
+          <w:tcPr>
+            <w:tcW w:w="1671" w:type="dxa"/>
+          </w:tcPr>
+          <w:p>
+            <w:pPr>
+              <w:jc w:val="center"/>
+              <w:rPr>
+                <w:lang w:val="en-US"/>
+              </w:rPr>
+            </w:pPr>
+            <w:r>
+              <w:rPr>
+                <w:lang w:val="en-US"/>
+              </w:rPr>
+              <w:t>Notes:</w:t>
+            </w:r>
+          </w:p>
+        </w:tc>
+      </w:tr>
+      <w:tr>
+        <w:tc>
+          <w:tcPr>
+            <w:tcW w:w="1813" w:type="dxa"/>
+            <w:vAlign w:val="center"/>
+          </w:tcPr>
+          <w:p>
+            <w:pPr>
+              <w:jc w:val="center"/>
+              <w:rPr>
+                <w:b/>
+                <w:bCs/>
+                <w:lang w:val="en-US"/>
+              </w:rPr>
+            </w:pPr>
+            <w:r>
+              <w:rPr>
+                <w:b/>
+                <w:bCs/>
+                <w:lang w:val="en-US"/>
+              </w:rPr>
+              <w:t>Requirement Analysis</w:t>
+            </w:r>
+          </w:p>
+        </w:tc>
+        <w:tc>
+          <w:tcPr>
+            <w:tcW w:w="1812" w:type="dxa"/>
+          </w:tcPr>
+          <w:p>
+            <w:pPr>
+              <w:rPr>
+                <w:lang w:val="en-US"/>
+              </w:rPr>
+            </w:pPr>
+            <w:r>
+              <w:rPr>
+                <w:lang w:val="en-US"/>
+              </w:rPr>
+              <w:t xml:space="preserve">Signed </w:t>
+            </w:r>
+            <w:r>
+              <w:rPr>
+                <w:lang w:val="en-US"/>
+              </w:rPr>
+              <w:t>Requirements Traceability Matrix (RTM)</w:t>
+            </w:r>
+          </w:p>
+        </w:tc>
+        <w:tc>
+          <w:tcPr>
+            <w:tcW w:w="1663" w:type="dxa"/>
+          </w:tcPr>
+          <w:p>
+            <w:pPr>
+              <w:rPr>
+                <w:lang w:val="en-US"/>
+              </w:rPr>
+            </w:pPr>
+          </w:p>
+        </w:tc>
+        <w:tc>
+          <w:tcPr>
+            <w:tcW w:w="1739" w:type="dxa"/>
+          </w:tcPr>
+          <w:p>
+            <w:pPr>
+              <w:rPr>
+                <w:lang w:val="en-US"/>
+              </w:rPr>
+            </w:pPr>
+          </w:p>
+        </w:tc>
+        <w:tc>
+          <w:tcPr>
+            <w:tcW w:w="1671" w:type="dxa"/>
+          </w:tcPr>
+          <w:p>
+            <w:pPr>
+              <w:rPr>
+                <w:lang w:val="en-US"/>
+              </w:rPr>
+            </w:pPr>
+          </w:p>
+        </w:tc>
+      </w:tr>
+      <w:tr>
+        <w:tc>
+          <w:tcPr>
+            <w:tcW w:w="1813" w:type="dxa"/>
+            <w:vAlign w:val="center"/>
+          </w:tcPr>
+          <w:p>
+            <w:pPr>
+              <w:jc w:val="center"/>
+              <w:rPr>
+                <w:b/>
+                <w:bCs/>
+                <w:lang w:val="en-US"/>
+              </w:rPr>
+            </w:pPr>
+            <w:r>
+              <w:rPr>
+                <w:b/>
+                <w:bCs/>
+                <w:lang w:val="en-US"/>
+              </w:rPr>
+              <w:t>Test Planning and Control</w:t>
+            </w:r>
+          </w:p>
+        </w:tc>
+        <w:tc>
+          <w:tcPr>
+            <w:tcW w:w="1812" w:type="dxa"/>
+          </w:tcPr>
+          <w:p>
+            <w:pPr>
+              <w:rPr>
+                <w:lang w:val="en-US"/>
+              </w:rPr>
+            </w:pPr>
+            <w:r>
+              <w:rPr>
+                <w:lang w:val="en-US"/>
+              </w:rPr>
+              <w:t>Approved test plan strategy</w:t>
+            </w:r>
+          </w:p>
+        </w:tc>
+        <w:tc>
+          <w:tcPr>
+            <w:tcW w:w="1663" w:type="dxa"/>
+          </w:tcPr>
+          <w:p>
+            <w:pPr>
+              <w:rPr>
+                <w:lang w:val="en-US"/>
+              </w:rPr>
+            </w:pPr>
+          </w:p>
+        </w:tc>
+        <w:tc>
+          <w:tcPr>
+            <w:tcW w:w="1739" w:type="dxa"/>
+          </w:tcPr>
+          <w:p>
+            <w:pPr>
+              <w:rPr>
+                <w:lang w:val="en-US"/>
+              </w:rPr>
+            </w:pPr>
+          </w:p>
+        </w:tc>
+        <w:tc>
+          <w:tcPr>
+            <w:tcW w:w="1671" w:type="dxa"/>
+          </w:tcPr>
+          <w:p>
+            <w:pPr>
+              <w:rPr>
+                <w:lang w:val="en-US"/>
+              </w:rPr>
+            </w:pPr>
+          </w:p>
+        </w:tc>
+      </w:tr>
+      <w:tr>
+        <w:tc>
+          <w:tcPr>
+            <w:tcW w:w="1813" w:type="dxa"/>
+            <w:vMerge w:val="restart"/>
+            <w:vAlign w:val="center"/>
+          </w:tcPr>
+          <w:p>
+            <w:pPr>
+              <w:jc w:val="center"/>
+              <w:rPr>
+                <w:b/>
+                <w:bCs/>
+                <w:lang w:val="en-US"/>
+              </w:rPr>
+            </w:pPr>
+            <w:r>
+              <w:rPr>
+                <w:b/>
+                <w:bCs/>
+                <w:lang w:val="en-US"/>
+              </w:rPr>
+              <w:t>Test Case Development</w:t>
+            </w:r>
+          </w:p>
+        </w:tc>
+        <w:tc>
+          <w:tcPr>
+            <w:tcW w:w="1812" w:type="dxa"/>
+          </w:tcPr>
+          <w:p>
+            <w:pPr>
+              <w:rPr>
+                <w:lang w:val="en-US"/>
+              </w:rPr>
+            </w:pPr>
+            <w:r>
+              <w:rPr>
+                <w:lang w:val="en-US"/>
+              </w:rPr>
+              <w:t>Test cases and automation scripts have been thoroughly reviewed and approved.</w:t>
+            </w:r>
+          </w:p>
+        </w:tc>
+        <w:tc>
+          <w:tcPr>
+            <w:tcW w:w="1663" w:type="dxa"/>
+          </w:tcPr>
+          <w:p>
+            <w:pPr>
+              <w:rPr>
+                <w:lang w:val="en-US"/>
+              </w:rPr>
+            </w:pPr>
+          </w:p>
+        </w:tc>
+        <w:tc>
+          <w:tcPr>
+            <w:tcW w:w="1739" w:type="dxa"/>
+          </w:tcPr>
+          <w:p>
+            <w:pPr>
+              <w:rPr>
+                <w:lang w:val="en-US"/>
+              </w:rPr>
+            </w:pPr>
+          </w:p>
+        </w:tc>
+        <w:tc>
+          <w:tcPr>
+            <w:tcW w:w="1671" w:type="dxa"/>
+          </w:tcPr>
+          <w:p>
+            <w:pPr>
+              <w:rPr>
+                <w:lang w:val="en-US"/>
+              </w:rPr>
+            </w:pPr>
+          </w:p>
+        </w:tc>
+      </w:tr>
+      <w:tr>
+        <w:tc>
+          <w:tcPr>
+            <w:tcW w:w="1813" w:type="dxa"/>
+            <w:vMerge/>
+          </w:tcPr>
+          <w:p>
+            <w:pPr>
+              <w:rPr>
+                <w:lang w:val="en-US"/>
+              </w:rPr>
+            </w:pPr>
+          </w:p>
+        </w:tc>
+        <w:tc>
+          <w:tcPr>
+            <w:tcW w:w="1812" w:type="dxa"/>
+          </w:tcPr>
+          <w:p>
+            <w:pPr>
+              <w:rPr>
+                <w:lang w:val="en-US"/>
+              </w:rPr>
+            </w:pPr>
+            <w:r>
+              <w:rPr>
+                <w:lang w:val="en-US"/>
+              </w:rPr>
+              <w:t>Test data has also undergone review and approval.</w:t>
+            </w:r>
+          </w:p>
+        </w:tc>
+        <w:tc>
+          <w:tcPr>
+            <w:tcW w:w="1663" w:type="dxa"/>
+          </w:tcPr>
+          <w:p>
+            <w:pPr>
+              <w:rPr>
+                <w:lang w:val="en-US"/>
+              </w:rPr>
+            </w:pPr>
+          </w:p>
+        </w:tc>
+        <w:tc>
+          <w:tcPr>
+            <w:tcW w:w="1739" w:type="dxa"/>
+          </w:tcPr>
+          <w:p>
+            <w:pPr>
+              <w:rPr>
+                <w:lang w:val="en-US"/>
+              </w:rPr>
+            </w:pPr>
+          </w:p>
+        </w:tc>
+        <w:tc>
+          <w:tcPr>
+            <w:tcW w:w="1671" w:type="dxa"/>
+          </w:tcPr>
+          <w:p>
+            <w:pPr>
+              <w:rPr>
+                <w:lang w:val="en-US"/>
+              </w:rPr>
+            </w:pPr>
+          </w:p>
+        </w:tc>
+      </w:tr>
+      <w:tr>
+        <w:tc>
+          <w:tcPr>
+            <w:tcW w:w="1813" w:type="dxa"/>
+            <w:vMerge w:val="restart"/>
+            <w:vAlign w:val="center"/>
+          </w:tcPr>
+          <w:p>
+            <w:pPr>
+              <w:jc w:val="center"/>
+              <w:rPr>
+                <w:b/>
+                <w:bCs/>
+                <w:lang w:val="en-US"/>
+              </w:rPr>
+            </w:pPr>
+            <w:r>
+              <w:rPr>
+                <w:b/>
+                <w:bCs/>
+                <w:lang w:val="en-US"/>
+              </w:rPr>
+              <w:t>Test Environment Setup</w:t>
+            </w:r>
+          </w:p>
+        </w:tc>
+        <w:tc>
+          <w:tcPr>
+            <w:tcW w:w="1812" w:type="dxa"/>
+          </w:tcPr>
+          <w:p>
+            <w:pPr>
+              <w:rPr>
+                <w:lang w:val="en-US"/>
+              </w:rPr>
+            </w:pPr>
+            <w:r>
+              <w:rPr>
+                <w:lang w:val="en-US"/>
+              </w:rPr>
+              <w:t>Completed Test Data that has already setup</w:t>
+            </w:r>
+          </w:p>
+        </w:tc>
+        <w:tc>
+          <w:tcPr>
+            <w:tcW w:w="1663" w:type="dxa"/>
+          </w:tcPr>
+          <w:p>
+            <w:pPr>
+              <w:rPr>
+                <w:lang w:val="en-US"/>
+              </w:rPr>
+            </w:pPr>
+          </w:p>
+        </w:tc>
+        <w:tc>
+          <w:tcPr>
+            <w:tcW w:w="1739" w:type="dxa"/>
+          </w:tcPr>
+          <w:p>
+            <w:pPr>
+              <w:rPr>
+                <w:lang w:val="en-US"/>
+              </w:rPr>
+            </w:pPr>
+          </w:p>
+        </w:tc>
+        <w:tc>
+          <w:tcPr>
+            <w:tcW w:w="1671" w:type="dxa"/>
+          </w:tcPr>
+          <w:p>
+            <w:pPr>
+              <w:rPr>
+                <w:lang w:val="en-US"/>
+              </w:rPr>
+            </w:pPr>
+          </w:p>
+        </w:tc>
+      </w:tr>
+      <w:tr>
+        <w:tc>
+          <w:tcPr>
+            <w:tcW w:w="1813" w:type="dxa"/>
+            <w:vMerge/>
+          </w:tcPr>
+          <w:p>
+            <w:pPr>
+              <w:rPr>
+                <w:lang w:val="en-US"/>
+              </w:rPr>
+            </w:pPr>
+          </w:p>
+        </w:tc>
+        <w:tc>
+          <w:tcPr>
+            <w:tcW w:w="1812" w:type="dxa"/>
+          </w:tcPr>
+          <w:p>
+            <w:pPr>
+              <w:rPr>
+                <w:lang w:val="en-US"/>
+              </w:rPr>
+            </w:pPr>
+            <w:r>
+              <w:rPr>
+                <w:lang w:val="en-US"/>
+              </w:rPr>
+              <w:t>Testing</w:t>
+            </w:r>
+            <w:r>
+              <w:rPr>
+                <w:lang w:val="en-US"/>
+              </w:rPr>
+              <w:t xml:space="preserve"> environment established in accordance with the specified criteria.</w:t>
+            </w:r>
+          </w:p>
+        </w:tc>
+        <w:tc>
+          <w:tcPr>
+            <w:tcW w:w="1663" w:type="dxa"/>
+          </w:tcPr>
+          <w:p>
+            <w:pPr>
+              <w:rPr>
+                <w:lang w:val="en-US"/>
+              </w:rPr>
+            </w:pPr>
+          </w:p>
+        </w:tc>
+        <w:tc>
+          <w:tcPr>
+            <w:tcW w:w="1739" w:type="dxa"/>
+          </w:tcPr>
+          <w:p>
+            <w:pPr>
+              <w:rPr>
+                <w:lang w:val="en-US"/>
+              </w:rPr>
+            </w:pPr>
+          </w:p>
+        </w:tc>
+        <w:tc>
+          <w:tcPr>
+            <w:tcW w:w="1671" w:type="dxa"/>
+          </w:tcPr>
+          <w:p>
+            <w:pPr>
+              <w:rPr>
+                <w:lang w:val="en-US"/>
+              </w:rPr>
+            </w:pPr>
+          </w:p>
+        </w:tc>
+      </w:tr>
+      <w:tr>
+        <w:tc>
+          <w:tcPr>
+            <w:tcW w:w="1813" w:type="dxa"/>
+            <w:vMerge w:val="restart"/>
+            <w:vAlign w:val="center"/>
+          </w:tcPr>
+          <w:p>
+            <w:pPr>
+              <w:jc w:val="center"/>
+              <w:rPr>
+                <w:b/>
+                <w:bCs/>
+                <w:lang w:val="en-US"/>
+              </w:rPr>
+            </w:pPr>
+            <w:r>
+              <w:rPr>
+                <w:b/>
+                <w:bCs/>
+                <w:lang w:val="en-US"/>
+              </w:rPr>
+              <w:t>Test Execution</w:t>
+            </w:r>
+          </w:p>
+        </w:tc>
+        <w:tc>
+          <w:tcPr>
+            <w:tcW w:w="1812" w:type="dxa"/>
+          </w:tcPr>
+          <w:p>
+            <w:pPr>
+              <w:rPr>
+                <w:lang w:val="en-US"/>
+              </w:rPr>
+            </w:pPr>
+            <w:r>
+              <w:rPr>
+                <w:lang w:val="en-US"/>
+              </w:rPr>
+              <w:t xml:space="preserve">All the planned tests have been executed according to the requirements. </w:t>
+            </w:r>
+          </w:p>
+        </w:tc>
+        <w:tc>
+          <w:tcPr>
+            <w:tcW w:w="1663" w:type="dxa"/>
+          </w:tcPr>
+          <w:p>
+            <w:pPr>
+              <w:rPr>
+                <w:lang w:val="en-US"/>
+              </w:rPr>
+            </w:pPr>
+          </w:p>
+        </w:tc>
+        <w:tc>
+          <w:tcPr>
+            <w:tcW w:w="1739" w:type="dxa"/>
+          </w:tcPr>
+          <w:p>
+            <w:pPr>
+              <w:rPr>
+                <w:lang w:val="en-US"/>
+              </w:rPr>
+            </w:pPr>
+          </w:p>
+        </w:tc>
+        <w:tc>
+          <w:tcPr>
+            <w:tcW w:w="1671" w:type="dxa"/>
+          </w:tcPr>
+          <w:p>
+            <w:pPr>
+              <w:rPr>
+                <w:lang w:val="en-US"/>
+              </w:rPr>
+            </w:pPr>
+          </w:p>
+        </w:tc>
+      </w:tr>
+      <w:tr>
+        <w:tc>
+          <w:tcPr>
+            <w:tcW w:w="1813" w:type="dxa"/>
+            <w:vMerge/>
+          </w:tcPr>
+          <w:p>
+            <w:pPr>
+              <w:rPr>
+                <w:lang w:val="en-US"/>
+              </w:rPr>
+            </w:pPr>
+          </w:p>
+        </w:tc>
+        <w:tc>
+          <w:tcPr>
+            <w:tcW w:w="1812" w:type="dxa"/>
+          </w:tcPr>
+          <w:p>
+            <w:pPr>
+              <w:rPr>
+                <w:lang w:val="en-US"/>
+              </w:rPr>
+            </w:pPr>
+            <w:r>
+              <w:rPr>
+                <w:lang w:val="en-US"/>
+              </w:rPr>
+              <w:t>Defects logged</w:t>
+            </w:r>
+          </w:p>
+        </w:tc>
+        <w:tc>
+          <w:tcPr>
+            <w:tcW w:w="1663" w:type="dxa"/>
+          </w:tcPr>
+          <w:p>
+            <w:pPr>
+              <w:rPr>
+                <w:lang w:val="en-US"/>
+              </w:rPr>
+            </w:pPr>
+          </w:p>
+        </w:tc>
+        <w:tc>
+          <w:tcPr>
+            <w:tcW w:w="1739" w:type="dxa"/>
+          </w:tcPr>
+          <w:p>
+            <w:pPr>
+              <w:rPr>
+                <w:lang w:val="en-US"/>
+              </w:rPr>
+            </w:pPr>
+          </w:p>
+        </w:tc>
+        <w:tc>
+          <w:tcPr>
+            <w:tcW w:w="1671" w:type="dxa"/>
+          </w:tcPr>
+          <w:p>
+            <w:pPr>
+              <w:rPr>
+                <w:lang w:val="en-US"/>
+              </w:rPr>
+            </w:pPr>
+          </w:p>
+        </w:tc>
+      </w:tr>
+      <w:tr>
+        <w:tc>
+          <w:tcPr>
+            <w:tcW w:w="1813" w:type="dxa"/>
+            <w:vAlign w:val="center"/>
+          </w:tcPr>
+          <w:p>
+            <w:pPr>
+              <w:jc w:val="center"/>
+              <w:rPr>
+                <w:b/>
+                <w:bCs/>
+                <w:lang w:val="en-US"/>
+              </w:rPr>
+            </w:pPr>
+            <w:r>
+              <w:rPr>
+                <w:b/>
+                <w:bCs/>
+                <w:lang w:val="en-US"/>
+              </w:rPr>
+              <w:t>Test Closure</w:t>
+            </w:r>
+          </w:p>
+        </w:tc>
+        <w:tc>
+          <w:tcPr>
+            <w:tcW w:w="1812" w:type="dxa"/>
+          </w:tcPr>
+          <w:p>
+            <w:pPr>
+              <w:rPr>
+                <w:lang w:val="en-US"/>
+              </w:rPr>
+            </w:pPr>
+            <w:r>
+              <w:rPr>
+                <w:lang w:val="en-US"/>
+              </w:rPr>
+              <w:t>Test closure report signed off by clients.</w:t>
+            </w:r>
+          </w:p>
+        </w:tc>
+        <w:tc>
+          <w:tcPr>
+            <w:tcW w:w="1663" w:type="dxa"/>
+          </w:tcPr>
+          <w:p>
+            <w:pPr>
+              <w:rPr>
+                <w:lang w:val="en-US"/>
+              </w:rPr>
+            </w:pPr>
+          </w:p>
+        </w:tc>
+        <w:tc>
+          <w:tcPr>
+            <w:tcW w:w="1739" w:type="dxa"/>
+          </w:tcPr>
+          <w:p>
+            <w:pPr>
+              <w:rPr>
+                <w:lang w:val="en-US"/>
+              </w:rPr>
+            </w:pPr>
+          </w:p>
+        </w:tc>
+        <w:tc>
+          <w:tcPr>
+            <w:tcW w:w="1671" w:type="dxa"/>
+          </w:tcPr>
+          <w:p>
+            <w:pPr>
+              <w:rPr>
+                <w:lang w:val="en-US"/>
+              </w:rPr>
+            </w:pPr>
+          </w:p>
+        </w:tc>
+      </w:tr>
+    </w:tbl>
+    <w:p>
+      <w:pPr>
+        <w:rPr>
+          <w:b/>
+          <w:bCs/>
+          <w:i/>
+          <w:iCs/>
+          <w:lang w:val="en-US"/>
+        </w:rPr>
+      </w:pPr>
+      <w:r>
+        <w:rPr>
+          <w:b/>
+          <w:bCs/>
+          <w:i/>
+          <w:iCs/>
+          <w:lang w:val="en-US"/>
+        </w:rPr>
+        <w:t xml:space="preserve">Note: mark the necessary criteria if met accordingly. </w:t>
+      </w:r>
+    </w:p>
+    <w:p>
+      <w:pPr>
+        <w:spacing w:line="360" w:lineRule="auto"/>
+      </w:pPr>
+    </w:p>
+    <w:p>
+      <w:pPr>
+        <w:spacing w:line="360" w:lineRule="auto"/>
+      </w:pPr>
+      <w:r>
+        <w:t>Entry and exit criteria are flexible standards which if they aren't met, the testing team evaluates the risks, suggests solutions, and informs the project manager and the development team’s representative for a final decision on whether to proceed or not.</w:t>
+      </w:r>
+    </w:p>
+    <w:p>
+      <w:pPr>
         <w:pStyle w:val="Heading2"/>
       </w:pPr>
-      <w:bookmarkStart w:id="16" w:name="_Toc144558475"/>
+      <w:bookmarkStart w:id="16" w:name="_Toc144573105"/>
       <w:r>
         <w:t>Test Cycles</w:t>
       </w:r>
@@ -4561,7 +6795,7 @@
       <w:pPr>
         <w:pStyle w:val="Heading2"/>
       </w:pPr>
-      <w:bookmarkStart w:id="17" w:name="_Toc144558476"/>
+      <w:bookmarkStart w:id="17" w:name="_Toc144573106"/>
       <w:r>
         <w:t>Validation and Defect Management</w:t>
       </w:r>
@@ -4571,7 +6805,7 @@
       <w:pPr>
         <w:pStyle w:val="Heading2"/>
       </w:pPr>
-      <w:bookmarkStart w:id="18" w:name="_Toc144558477"/>
+      <w:bookmarkStart w:id="18" w:name="_Toc144573107"/>
       <w:r>
         <w:t>Test Metrics</w:t>
       </w:r>
@@ -4584,7 +6818,7 @@
       <w:pPr>
         <w:pStyle w:val="Heading2"/>
       </w:pPr>
-      <w:bookmarkStart w:id="19" w:name="_Toc144558478"/>
+      <w:bookmarkStart w:id="19" w:name="_Toc144573108"/>
       <w:r>
         <w:t>Defect tracking &amp; Reporting</w:t>
       </w:r>
@@ -4613,7 +6847,7 @@
       <w:pPr>
         <w:pStyle w:val="Heading1"/>
       </w:pPr>
-      <w:bookmarkStart w:id="20" w:name="_Toc144558479"/>
+      <w:bookmarkStart w:id="20" w:name="_Toc144573109"/>
       <w:r>
         <w:lastRenderedPageBreak/>
         <w:t>TEST MANAGEMENT PROCESS</w:t>
@@ -4627,7 +6861,7 @@
       <w:pPr>
         <w:pStyle w:val="Heading2"/>
       </w:pPr>
-      <w:bookmarkStart w:id="21" w:name="_Toc144558480"/>
+      <w:bookmarkStart w:id="21" w:name="_Toc144573110"/>
       <w:r>
         <w:t>Test Management Tool</w:t>
       </w:r>
@@ -4637,7 +6871,7 @@
       <w:pPr>
         <w:pStyle w:val="Heading2"/>
       </w:pPr>
-      <w:bookmarkStart w:id="22" w:name="_Toc144558481"/>
+      <w:bookmarkStart w:id="22" w:name="_Toc144573111"/>
       <w:r>
         <w:t>Test Design Process</w:t>
       </w:r>
@@ -4650,7 +6884,7 @@
       <w:pPr>
         <w:pStyle w:val="Heading2"/>
       </w:pPr>
-      <w:bookmarkStart w:id="23" w:name="_Toc144558482"/>
+      <w:bookmarkStart w:id="23" w:name="_Toc144573112"/>
       <w:r>
         <w:t>Test Execution Process</w:t>
       </w:r>
@@ -4663,7 +6897,7 @@
       <w:pPr>
         <w:pStyle w:val="Heading2"/>
       </w:pPr>
-      <w:bookmarkStart w:id="24" w:name="_Toc144558483"/>
+      <w:bookmarkStart w:id="24" w:name="_Toc144573113"/>
       <w:r>
         <w:t>Test Risks and Mitigation Factors</w:t>
       </w:r>
@@ -4676,7 +6910,7 @@
       <w:pPr>
         <w:pStyle w:val="Heading2"/>
       </w:pPr>
-      <w:bookmarkStart w:id="25" w:name="_Toc144558484"/>
+      <w:bookmarkStart w:id="25" w:name="_Toc144573114"/>
       <w:r>
         <w:t>Communications Plan and Team Roster</w:t>
       </w:r>
@@ -4689,7 +6923,7 @@
       <w:pPr>
         <w:pStyle w:val="Heading2"/>
       </w:pPr>
-      <w:bookmarkStart w:id="26" w:name="_Toc144558485"/>
+      <w:bookmarkStart w:id="26" w:name="_Toc144573115"/>
       <w:r>
         <w:t>Role Expectations</w:t>
       </w:r>
@@ -4702,7 +6936,7 @@
       <w:pPr>
         <w:pStyle w:val="Heading3"/>
       </w:pPr>
-      <w:bookmarkStart w:id="27" w:name="_Toc144558486"/>
+      <w:bookmarkStart w:id="27" w:name="_Toc144573116"/>
       <w:r>
         <w:t>Project Management</w:t>
       </w:r>
@@ -4712,7 +6946,7 @@
       <w:pPr>
         <w:pStyle w:val="Heading3"/>
       </w:pPr>
-      <w:bookmarkStart w:id="28" w:name="_Toc144558487"/>
+      <w:bookmarkStart w:id="28" w:name="_Toc144573117"/>
       <w:r>
         <w:t>Test Planning (Test Lead)</w:t>
       </w:r>
@@ -4722,7 +6956,7 @@
       <w:pPr>
         <w:pStyle w:val="Heading3"/>
       </w:pPr>
-      <w:bookmarkStart w:id="29" w:name="_Toc144558488"/>
+      <w:bookmarkStart w:id="29" w:name="_Toc144573118"/>
       <w:r>
         <w:t>Test Team</w:t>
       </w:r>
@@ -4732,7 +6966,7 @@
       <w:pPr>
         <w:pStyle w:val="Heading3"/>
       </w:pPr>
-      <w:bookmarkStart w:id="30" w:name="_Toc144558489"/>
+      <w:bookmarkStart w:id="30" w:name="_Toc144573119"/>
       <w:r>
         <w:t>Test Lead</w:t>
       </w:r>
@@ -4745,7 +6979,7 @@
       <w:pPr>
         <w:pStyle w:val="Heading3"/>
       </w:pPr>
-      <w:bookmarkStart w:id="31" w:name="_Toc144558490"/>
+      <w:bookmarkStart w:id="31" w:name="_Toc144573120"/>
       <w:r>
         <w:t>Development Team</w:t>
       </w:r>
@@ -4760,15 +6994,7 @@
         <w:t xml:space="preserve">The Development Team is the representative of the </w:t>
       </w:r>
       <w:r>
-        <w:t xml:space="preserve">D7 Auto Service </w:t>
-      </w:r>
-      <w:proofErr w:type="spellStart"/>
-      <w:r>
-        <w:t>Center</w:t>
-      </w:r>
-      <w:proofErr w:type="spellEnd"/>
-      <w:r>
-        <w:t xml:space="preserve"> Web-App</w:t>
+        <w:t>D7 Auto Service Center Web-App</w:t>
       </w:r>
       <w:r>
         <w:t xml:space="preserve"> who are working with the testing team. </w:t>
@@ -4851,15 +7077,7 @@
         <w:ind w:left="1080"/>
       </w:pPr>
       <w:r>
-        <w:t xml:space="preserve">Clarify any uncertainties or inquiries that the testing team may have </w:t>
-      </w:r>
-      <w:proofErr w:type="gramStart"/>
-      <w:r>
-        <w:t>with regard to</w:t>
-      </w:r>
-      <w:proofErr w:type="gramEnd"/>
-      <w:r>
-        <w:t xml:space="preserve"> the software's requirements or design.</w:t>
+        <w:t>Clarify any uncertainties or inquiries that the testing team may have with regard to the software's requirements or design.</w:t>
       </w:r>
       <w:r>
         <w:t xml:space="preserve"> This makes sure the testing team understands what exactly must be validated.</w:t>
@@ -4921,7 +7139,7 @@
           <w:rFonts w:ascii="Arial" w:hAnsi="Arial" w:cs="Arial"/>
         </w:rPr>
       </w:pPr>
-      <w:bookmarkStart w:id="32" w:name="_Toc144558491"/>
+      <w:bookmarkStart w:id="32" w:name="_Toc144573121"/>
       <w:r>
         <w:rPr>
           <w:rFonts w:ascii="Arial" w:hAnsi="Arial" w:cs="Arial"/>
@@ -4951,7 +7169,7 @@
       <w:pPr>
         <w:pStyle w:val="Heading1"/>
       </w:pPr>
-      <w:bookmarkStart w:id="33" w:name="_Toc144558492"/>
+      <w:bookmarkStart w:id="33" w:name="_Toc144573122"/>
       <w:r>
         <w:lastRenderedPageBreak/>
         <w:t>APPROVALS</w:t>
@@ -13459,7 +15677,7 @@
     <w:lsdException w:name="Table Web 2" w:semiHidden="1" w:unhideWhenUsed="1"/>
     <w:lsdException w:name="Table Web 3" w:semiHidden="1" w:unhideWhenUsed="1"/>
     <w:lsdException w:name="Balloon Text" w:semiHidden="1" w:unhideWhenUsed="1"/>
-    <w:lsdException w:name="Table Grid" w:uiPriority="59"/>
+    <w:lsdException w:name="Table Grid" w:uiPriority="39"/>
     <w:lsdException w:name="Table Theme" w:semiHidden="1" w:unhideWhenUsed="1"/>
     <w:lsdException w:name="Placeholder Text" w:semiHidden="1"/>
     <w:lsdException w:name="No Spacing" w:uiPriority="1" w:qFormat="1"/>
@@ -14453,7 +16671,7 @@
   <w:style w:type="table" w:styleId="TableGrid">
     <w:name w:val="Table Grid"/>
     <w:basedOn w:val="TableNormal"/>
-    <w:uiPriority w:val="59"/>
+    <w:uiPriority w:val="39"/>
     <w:rsid w:val="00400F16"/>
     <w:pPr>
       <w:spacing w:after="0" w:line="240" w:lineRule="auto"/>
@@ -15516,6 +17734,126 @@
 </file>
 
 <file path=customXml/item2.xml><?xml version="1.0" encoding="utf-8"?>
+<b:Sources xmlns:b="http://schemas.openxmlformats.org/officeDocument/2006/bibliography" xmlns="http://schemas.openxmlformats.org/officeDocument/2006/bibliography" SelectedStyle="\ISO690Nmerical.XSL" StyleName="ISO 690 - Numerical Reference">
+  <b:Source>
+    <b:Tag>Mur10</b:Tag>
+    <b:SourceType>ElectronicSource</b:SourceType>
+    <b:Guid>{E75CFD88-278B-4BD2-BFE0-B5D77039ACDB}</b:Guid>
+    <b:Author>
+      <b:Author>
+        <b:NameList>
+          <b:Person>
+            <b:Last>Murphy</b:Last>
+            <b:First>Andrew</b:First>
+            <b:Middle>C.</b:Middle>
+          </b:Person>
+        </b:NameList>
+      </b:Author>
+    </b:Author>
+    <b:Title>Learning Hub, Information TEchnology (IT) - Solutions Options Document</b:Title>
+    <b:Year>2010</b:Year>
+    <b:Month>December</b:Month>
+    <b:Day>20</b:Day>
+    <b:RefOrder>2</b:RefOrder>
+  </b:Source>
+  <b:Source>
+    <b:Tag>Uni102</b:Tag>
+    <b:SourceType>ElectronicSource</b:SourceType>
+    <b:Guid>{CFF64624-6B4A-4D95-8C21-8EFEEBFCFC15}</b:Guid>
+    <b:Author>
+      <b:Author>
+        <b:Corporate>University of Adelaide</b:Corporate>
+      </b:Author>
+    </b:Author>
+    <b:Title>The Learning Hub - Major Benfits Framework</b:Title>
+    <b:City>Adelaide</b:City>
+    <b:StateProvince>South Australia</b:StateProvince>
+    <b:CountryRegion>Australia</b:CountryRegion>
+    <b:Year>2010</b:Year>
+    <b:Month>October </b:Month>
+    <b:Day>1</b:Day>
+    <b:RefOrder>1</b:RefOrder>
+  </b:Source>
+  <b:Source>
+    <b:Tag>Uni103</b:Tag>
+    <b:SourceType>ElectronicSource</b:SourceType>
+    <b:Guid>{EA296C68-87DB-45A5-8A3B-9C55D6B368E9}</b:Guid>
+    <b:Author>
+      <b:Author>
+        <b:Corporate>University of Adelaide</b:Corporate>
+      </b:Author>
+    </b:Author>
+    <b:Title>Learning Hub Aspirational Brief</b:Title>
+    <b:City>Adelaide</b:City>
+    <b:StateProvince>South Australia</b:StateProvince>
+    <b:CountryRegion>Australia</b:CountryRegion>
+    <b:Year>2010</b:Year>
+    <b:Month>February</b:Month>
+    <b:Day>26</b:Day>
+    <b:RefOrder>3</b:RefOrder>
+  </b:Source>
+  <b:Source>
+    <b:Tag>Thr101</b:Tag>
+    <b:SourceType>ElectronicSource</b:SourceType>
+    <b:Guid>{FD90471F-D036-40D8-B5F1-01F338828976}</b:Guid>
+    <b:Author>
+      <b:Author>
+        <b:NameList>
+          <b:Person>
+            <b:Last>Threapleton</b:Last>
+            <b:First>Noel</b:First>
+          </b:Person>
+        </b:NameList>
+      </b:Author>
+    </b:Author>
+    <b:Title>Learning Hub Information Technology (IT )Program,  Business Requirements Document</b:Title>
+    <b:City>Adelaide</b:City>
+    <b:StateProvince>SA</b:StateProvince>
+    <b:CountryRegion>Australia</b:CountryRegion>
+    <b:Year>2010</b:Year>
+    <b:Month>September</b:Month>
+    <b:Day>28</b:Day>
+    <b:RefOrder>4</b:RefOrder>
+  </b:Source>
+  <b:Source>
+    <b:Tag>Mur101</b:Tag>
+    <b:SourceType>ElectronicSource</b:SourceType>
+    <b:Guid>{7DEBC7F4-8EBF-4E48-9113-C0A2A3597C8A}</b:Guid>
+    <b:Author>
+      <b:Author>
+        <b:NameList>
+          <b:Person>
+            <b:Last>Murphy</b:Last>
+            <b:First>Andrew</b:First>
+            <b:Middle>C.</b:Middle>
+          </b:Person>
+        </b:NameList>
+      </b:Author>
+    </b:Author>
+    <b:Title>Learning Hub - IT Options Summary</b:Title>
+    <b:Medium>Spreadsheet</b:Medium>
+    <b:Year>2010</b:Year>
+    <b:RefOrder>5</b:RefOrder>
+  </b:Source>
+</b:Sources>
+</file>
+
+<file path=customXml/item3.xml><?xml version="1.0" encoding="utf-8"?>
+<p:properties xmlns:p="http://schemas.microsoft.com/office/2006/metadata/properties" xmlns:xsi="http://www.w3.org/2001/XMLSchema-instance" xmlns:pc="http://schemas.microsoft.com/office/infopath/2007/PartnerControls">
+  <documentManagement/>
+</p:properties>
+</file>
+
+<file path=customXml/item4.xml><?xml version="1.0" encoding="utf-8"?>
+<?mso-contentType ?>
+<FormTemplates xmlns="http://schemas.microsoft.com/sharepoint/v3/contenttype/forms">
+  <Display>DocumentLibraryForm</Display>
+  <Edit>DocumentLibraryForm</Edit>
+  <New>DocumentLibraryForm</New>
+</FormTemplates>
+</file>
+
+<file path=customXml/item5.xml><?xml version="1.0" encoding="utf-8"?>
 <ct:contentTypeSchema xmlns:ct="http://schemas.microsoft.com/office/2006/metadata/contentType" xmlns:ma="http://schemas.microsoft.com/office/2006/metadata/properties/metaAttributes" ct:_="" ma:_="" ma:contentTypeName="Document" ma:contentTypeID="0x010100AEC883FF319BE849BFF65DC659415D8A" ma:contentTypeVersion="0" ma:contentTypeDescription="Create a new document." ma:contentTypeScope="" ma:versionID="f516feb59148968d1bc22af06eeae06c">
   <xsd:schema xmlns:xsd="http://www.w3.org/2001/XMLSchema" xmlns:xs="http://www.w3.org/2001/XMLSchema" xmlns:p="http://schemas.microsoft.com/office/2006/metadata/properties" targetNamespace="http://schemas.microsoft.com/office/2006/metadata/properties" ma:root="true" ma:fieldsID="31d5eec3c12ee2e8127422d567928fa7">
     <xsd:element name="properties">
@@ -15629,126 +17967,6 @@
 </ct:contentTypeSchema>
 </file>
 
-<file path=customXml/item3.xml><?xml version="1.0" encoding="utf-8"?>
-<?mso-contentType ?>
-<FormTemplates xmlns="http://schemas.microsoft.com/sharepoint/v3/contenttype/forms">
-  <Display>DocumentLibraryForm</Display>
-  <Edit>DocumentLibraryForm</Edit>
-  <New>DocumentLibraryForm</New>
-</FormTemplates>
-</file>
-
-<file path=customXml/item4.xml><?xml version="1.0" encoding="utf-8"?>
-<p:properties xmlns:p="http://schemas.microsoft.com/office/2006/metadata/properties" xmlns:xsi="http://www.w3.org/2001/XMLSchema-instance" xmlns:pc="http://schemas.microsoft.com/office/infopath/2007/PartnerControls">
-  <documentManagement/>
-</p:properties>
-</file>
-
-<file path=customXml/item5.xml><?xml version="1.0" encoding="utf-8"?>
-<b:Sources xmlns:b="http://schemas.openxmlformats.org/officeDocument/2006/bibliography" xmlns="http://schemas.openxmlformats.org/officeDocument/2006/bibliography" SelectedStyle="\ISO690Nmerical.XSL" StyleName="ISO 690 - Numerical Reference">
-  <b:Source>
-    <b:Tag>Mur10</b:Tag>
-    <b:SourceType>ElectronicSource</b:SourceType>
-    <b:Guid>{E75CFD88-278B-4BD2-BFE0-B5D77039ACDB}</b:Guid>
-    <b:Author>
-      <b:Author>
-        <b:NameList>
-          <b:Person>
-            <b:Last>Murphy</b:Last>
-            <b:First>Andrew</b:First>
-            <b:Middle>C.</b:Middle>
-          </b:Person>
-        </b:NameList>
-      </b:Author>
-    </b:Author>
-    <b:Title>Learning Hub, Information TEchnology (IT) - Solutions Options Document</b:Title>
-    <b:Year>2010</b:Year>
-    <b:Month>December</b:Month>
-    <b:Day>20</b:Day>
-    <b:RefOrder>2</b:RefOrder>
-  </b:Source>
-  <b:Source>
-    <b:Tag>Uni102</b:Tag>
-    <b:SourceType>ElectronicSource</b:SourceType>
-    <b:Guid>{CFF64624-6B4A-4D95-8C21-8EFEEBFCFC15}</b:Guid>
-    <b:Author>
-      <b:Author>
-        <b:Corporate>University of Adelaide</b:Corporate>
-      </b:Author>
-    </b:Author>
-    <b:Title>The Learning Hub - Major Benfits Framework</b:Title>
-    <b:City>Adelaide</b:City>
-    <b:StateProvince>South Australia</b:StateProvince>
-    <b:CountryRegion>Australia</b:CountryRegion>
-    <b:Year>2010</b:Year>
-    <b:Month>October </b:Month>
-    <b:Day>1</b:Day>
-    <b:RefOrder>1</b:RefOrder>
-  </b:Source>
-  <b:Source>
-    <b:Tag>Uni103</b:Tag>
-    <b:SourceType>ElectronicSource</b:SourceType>
-    <b:Guid>{EA296C68-87DB-45A5-8A3B-9C55D6B368E9}</b:Guid>
-    <b:Author>
-      <b:Author>
-        <b:Corporate>University of Adelaide</b:Corporate>
-      </b:Author>
-    </b:Author>
-    <b:Title>Learning Hub Aspirational Brief</b:Title>
-    <b:City>Adelaide</b:City>
-    <b:StateProvince>South Australia</b:StateProvince>
-    <b:CountryRegion>Australia</b:CountryRegion>
-    <b:Year>2010</b:Year>
-    <b:Month>February</b:Month>
-    <b:Day>26</b:Day>
-    <b:RefOrder>3</b:RefOrder>
-  </b:Source>
-  <b:Source>
-    <b:Tag>Thr101</b:Tag>
-    <b:SourceType>ElectronicSource</b:SourceType>
-    <b:Guid>{FD90471F-D036-40D8-B5F1-01F338828976}</b:Guid>
-    <b:Author>
-      <b:Author>
-        <b:NameList>
-          <b:Person>
-            <b:Last>Threapleton</b:Last>
-            <b:First>Noel</b:First>
-          </b:Person>
-        </b:NameList>
-      </b:Author>
-    </b:Author>
-    <b:Title>Learning Hub Information Technology (IT )Program,  Business Requirements Document</b:Title>
-    <b:City>Adelaide</b:City>
-    <b:StateProvince>SA</b:StateProvince>
-    <b:CountryRegion>Australia</b:CountryRegion>
-    <b:Year>2010</b:Year>
-    <b:Month>September</b:Month>
-    <b:Day>28</b:Day>
-    <b:RefOrder>4</b:RefOrder>
-  </b:Source>
-  <b:Source>
-    <b:Tag>Mur101</b:Tag>
-    <b:SourceType>ElectronicSource</b:SourceType>
-    <b:Guid>{7DEBC7F4-8EBF-4E48-9113-C0A2A3597C8A}</b:Guid>
-    <b:Author>
-      <b:Author>
-        <b:NameList>
-          <b:Person>
-            <b:Last>Murphy</b:Last>
-            <b:First>Andrew</b:First>
-            <b:Middle>C.</b:Middle>
-          </b:Person>
-        </b:NameList>
-      </b:Author>
-    </b:Author>
-    <b:Title>Learning Hub - IT Options Summary</b:Title>
-    <b:Medium>Spreadsheet</b:Medium>
-    <b:Year>2010</b:Year>
-    <b:RefOrder>5</b:RefOrder>
-  </b:Source>
-</b:Sources>
-</file>
-
 <file path=customXml/itemProps1.xml><?xml version="1.0" encoding="utf-8"?>
 <ds:datastoreItem xmlns:ds="http://schemas.openxmlformats.org/officeDocument/2006/customXml" ds:itemID="{55AF091B-3C7A-41E3-B477-F2FDAA23CFDA}">
   <ds:schemaRefs>
@@ -15758,6 +17976,31 @@
 </file>
 
 <file path=customXml/itemProps2.xml><?xml version="1.0" encoding="utf-8"?>
+<ds:datastoreItem xmlns:ds="http://schemas.openxmlformats.org/officeDocument/2006/customXml" ds:itemID="{D203A911-614E-4174-A487-13689FBFBC8C}">
+  <ds:schemaRefs>
+    <ds:schemaRef ds:uri="http://schemas.openxmlformats.org/officeDocument/2006/bibliography"/>
+  </ds:schemaRefs>
+</ds:datastoreItem>
+</file>
+
+<file path=customXml/itemProps3.xml><?xml version="1.0" encoding="utf-8"?>
+<ds:datastoreItem xmlns:ds="http://schemas.openxmlformats.org/officeDocument/2006/customXml" ds:itemID="{72D5E17C-664A-4D1B-AB0F-2FFC8B0EBA81}">
+  <ds:schemaRefs>
+    <ds:schemaRef ds:uri="http://schemas.microsoft.com/office/2006/metadata/properties"/>
+    <ds:schemaRef ds:uri="http://schemas.microsoft.com/office/infopath/2007/PartnerControls"/>
+  </ds:schemaRefs>
+</ds:datastoreItem>
+</file>
+
+<file path=customXml/itemProps4.xml><?xml version="1.0" encoding="utf-8"?>
+<ds:datastoreItem xmlns:ds="http://schemas.openxmlformats.org/officeDocument/2006/customXml" ds:itemID="{EB1DA797-6577-43A3-8817-66EB9EBCE507}">
+  <ds:schemaRefs>
+    <ds:schemaRef ds:uri="http://schemas.microsoft.com/sharepoint/v3/contenttype/forms"/>
+  </ds:schemaRefs>
+</ds:datastoreItem>
+</file>
+
+<file path=customXml/itemProps5.xml><?xml version="1.0" encoding="utf-8"?>
 <ds:datastoreItem xmlns:ds="http://schemas.openxmlformats.org/officeDocument/2006/customXml" ds:itemID="{F9507D17-DE9A-4614-B481-0B5B317D0515}">
   <ds:schemaRefs>
     <ds:schemaRef ds:uri="http://schemas.microsoft.com/office/2006/metadata/contentType"/>
@@ -15771,29 +18014,4 @@
     <ds:schemaRef ds:uri="http://schemas.microsoft.com/office/infopath/2007/PartnerControls"/>
   </ds:schemaRefs>
 </ds:datastoreItem>
-</file>
-
-<file path=customXml/itemProps3.xml><?xml version="1.0" encoding="utf-8"?>
-<ds:datastoreItem xmlns:ds="http://schemas.openxmlformats.org/officeDocument/2006/customXml" ds:itemID="{EB1DA797-6577-43A3-8817-66EB9EBCE507}">
-  <ds:schemaRefs>
-    <ds:schemaRef ds:uri="http://schemas.microsoft.com/sharepoint/v3/contenttype/forms"/>
-  </ds:schemaRefs>
-</ds:datastoreItem>
-</file>
-
-<file path=customXml/itemProps4.xml><?xml version="1.0" encoding="utf-8"?>
-<ds:datastoreItem xmlns:ds="http://schemas.openxmlformats.org/officeDocument/2006/customXml" ds:itemID="{72D5E17C-664A-4D1B-AB0F-2FFC8B0EBA81}">
-  <ds:schemaRefs>
-    <ds:schemaRef ds:uri="http://schemas.microsoft.com/office/2006/metadata/properties"/>
-    <ds:schemaRef ds:uri="http://schemas.microsoft.com/office/infopath/2007/PartnerControls"/>
-  </ds:schemaRefs>
-</ds:datastoreItem>
-</file>
-
-<file path=customXml/itemProps5.xml><?xml version="1.0" encoding="utf-8"?>
-<ds:datastoreItem xmlns:ds="http://schemas.openxmlformats.org/officeDocument/2006/customXml" ds:itemID="{D203A911-614E-4174-A487-13689FBFBC8C}">
-  <ds:schemaRefs>
-    <ds:schemaRef ds:uri="http://schemas.openxmlformats.org/officeDocument/2006/bibliography"/>
-  </ds:schemaRefs>
-</ds:datastoreItem>
 </file>
</xml_diff>

<commit_message>
Test Execution Process Update and Revise
</commit_message>
<xml_diff>
--- a/QUALITY/TEST PLAN- TEAM DEVELOPMENTALITY.docx
+++ b/QUALITY/TEST PLAN- TEAM DEVELOPMENTALITY.docx
@@ -47,7 +47,23 @@
           <w:rFonts w:cs="Arial"/>
           <w:sz w:val="32"/>
         </w:rPr>
-        <w:t xml:space="preserve">D7 Auto Service Center Web-App </w:t>
+        <w:t xml:space="preserve">D7 Auto Service </w:t>
+      </w:r>
+      <w:proofErr w:type="spellStart"/>
+      <w:r>
+        <w:rPr>
+          <w:rFonts w:cs="Arial"/>
+          <w:sz w:val="32"/>
+        </w:rPr>
+        <w:t>Center</w:t>
+      </w:r>
+      <w:proofErr w:type="spellEnd"/>
+      <w:r>
+        <w:rPr>
+          <w:rFonts w:cs="Arial"/>
+          <w:sz w:val="32"/>
+        </w:rPr>
+        <w:t xml:space="preserve"> Web-App </w:t>
       </w:r>
     </w:p>
     <w:p>
@@ -3503,7 +3519,35 @@
         <w:rPr>
           <w:rFonts w:cs="Arial"/>
         </w:rPr>
-        <w:t>The goal of the "D7 Auto Service Center Web-App" project is to create a management tool for the auto repair business D7 Auto Service Center, which specializes in vehicle maintenance and repair. The project was initiated to assist D7 with their challenges in keeping up with how they could convince customers to use their services. The project's goal is to enhance their existing advertising methods by adding an online presence platform. The Elite Four group of BSIT-MI students from Asia Pacific College made this project for their PBL (Project Based Learning) course.</w:t>
+        <w:t xml:space="preserve">The goal of the "D7 Auto Service </w:t>
+      </w:r>
+      <w:proofErr w:type="spellStart"/>
+      <w:r>
+        <w:rPr>
+          <w:rFonts w:cs="Arial"/>
+        </w:rPr>
+        <w:t>Center</w:t>
+      </w:r>
+      <w:proofErr w:type="spellEnd"/>
+      <w:r>
+        <w:rPr>
+          <w:rFonts w:cs="Arial"/>
+        </w:rPr>
+        <w:t xml:space="preserve"> Web-App" project is to create a management tool for the auto repair business D7 Auto Service </w:t>
+      </w:r>
+      <w:proofErr w:type="spellStart"/>
+      <w:r>
+        <w:rPr>
+          <w:rFonts w:cs="Arial"/>
+        </w:rPr>
+        <w:t>Center</w:t>
+      </w:r>
+      <w:proofErr w:type="spellEnd"/>
+      <w:r>
+        <w:rPr>
+          <w:rFonts w:cs="Arial"/>
+        </w:rPr>
+        <w:t>, which specializes in vehicle maintenance and repair. The project was initiated to assist D7 with their challenges in keeping up with how they could convince customers to use their services. The project's goal is to enhance their existing advertising methods by adding an online presence platform. The Elite Four group of BSIT-MI students from Asia Pacific College made this project for their PBL (Project Based Learning) course.</w:t>
       </w:r>
     </w:p>
     <w:p>
@@ -3714,7 +3758,21 @@
         <w:rPr>
           <w:rFonts w:cs="Arial"/>
         </w:rPr>
-        <w:t>The stakeholders may have representatives to take part in testing, including User Acceptance Testing (UAT), to confirm that the system meets business requirements and also offer clarifications to the testing team if necessary and assess the test results.</w:t>
+        <w:t xml:space="preserve">The stakeholders may have representatives to take part in testing, including User Acceptance Testing (UAT), to confirm that the system meets business requirements </w:t>
+      </w:r>
+      <w:proofErr w:type="gramStart"/>
+      <w:r>
+        <w:rPr>
+          <w:rFonts w:cs="Arial"/>
+        </w:rPr>
+        <w:t>and also</w:t>
+      </w:r>
+      <w:proofErr w:type="gramEnd"/>
+      <w:r>
+        <w:rPr>
+          <w:rFonts w:cs="Arial"/>
+        </w:rPr>
+        <w:t xml:space="preserve"> offer clarifications to the testing team if necessary and assess the test results.</w:t>
       </w:r>
     </w:p>
     <w:p>
@@ -4522,7 +4580,15 @@
         <w:t xml:space="preserve"> </w:t>
       </w:r>
       <w:r>
-        <w:t>Functional Testing will be performed to check and verify the different features of the D7 Auto Service Center Web-App. This testing will be conducted by providing inputs to the system and validating the output from the systems.</w:t>
+        <w:t xml:space="preserve">Functional Testing will be performed to check and verify the different features of the D7 Auto Service </w:t>
+      </w:r>
+      <w:proofErr w:type="spellStart"/>
+      <w:r>
+        <w:t>Center</w:t>
+      </w:r>
+      <w:proofErr w:type="spellEnd"/>
+      <w:r>
+        <w:t xml:space="preserve"> Web-App. This testing will be conducted by providing inputs to the system and validating the output from the systems.</w:t>
       </w:r>
     </w:p>
     <w:p>
@@ -4544,7 +4610,15 @@
         <w:t>SCOPE:</w:t>
       </w:r>
       <w:r>
-        <w:t xml:space="preserve"> The scope of the functional testing for D7 Auto Service Center Web-App are based on the functional requirements outlined in the project documentation and different features of the system, including but not limited to:</w:t>
+        <w:t xml:space="preserve"> The scope of the functional testing for D7 Auto Service </w:t>
+      </w:r>
+      <w:proofErr w:type="spellStart"/>
+      <w:r>
+        <w:t>Center</w:t>
+      </w:r>
+      <w:proofErr w:type="spellEnd"/>
+      <w:r>
+        <w:t xml:space="preserve"> Web-App are based on the functional requirements outlined in the project documentation and different features of the system, including but not limited to:</w:t>
       </w:r>
     </w:p>
     <w:p>
@@ -4694,7 +4768,15 @@
         <w:t>METHOD:</w:t>
       </w:r>
       <w:r>
-        <w:t xml:space="preserve"> The test will be performed according to the functional requirements outlined in the project documentation for D7 Auto Service Center Web-App. </w:t>
+        <w:t xml:space="preserve"> The test will be performed according to the functional requirements outlined in the project documentation for D7 Auto Service </w:t>
+      </w:r>
+      <w:proofErr w:type="spellStart"/>
+      <w:r>
+        <w:t>Center</w:t>
+      </w:r>
+      <w:proofErr w:type="spellEnd"/>
+      <w:r>
+        <w:t xml:space="preserve"> Web-App. </w:t>
       </w:r>
     </w:p>
     <w:p>
@@ -5496,6 +5578,7 @@
                 <w:lang w:val="en-PH" w:eastAsia="en-PH"/>
               </w:rPr>
             </w:pPr>
+            <w:proofErr w:type="spellStart"/>
             <w:r>
               <w:rPr>
                 <w:rFonts w:eastAsia="Times New Roman" w:cs="Arial"/>
@@ -5503,7 +5586,17 @@
                 <w:bCs/>
                 <w:lang w:val="en-US" w:eastAsia="en-PH"/>
               </w:rPr>
-              <w:t>S.No.</w:t>
+              <w:t>S.No</w:t>
+            </w:r>
+            <w:proofErr w:type="spellEnd"/>
+            <w:r>
+              <w:rPr>
+                <w:rFonts w:eastAsia="Times New Roman" w:cs="Arial"/>
+                <w:b/>
+                <w:bCs/>
+                <w:lang w:val="en-US" w:eastAsia="en-PH"/>
+              </w:rPr>
+              <w:t>.</w:t>
             </w:r>
             <w:r>
               <w:rPr>
@@ -8118,7 +8211,15 @@
         <w:spacing w:line="360" w:lineRule="auto"/>
       </w:pPr>
       <w:r>
-        <w:t>The following exit criteria are the desirable conditions that need to be met in order to proceed with the implementations of the system:</w:t>
+        <w:t xml:space="preserve">The following exit criteria are the desirable conditions that need to be met </w:t>
+      </w:r>
+      <w:proofErr w:type="gramStart"/>
+      <w:r>
+        <w:t>in order to</w:t>
+      </w:r>
+      <w:proofErr w:type="gramEnd"/>
+      <w:r>
+        <w:t xml:space="preserve"> proceed with the implementations of the system:</w:t>
       </w:r>
     </w:p>
     <w:tbl>
@@ -9088,6 +9189,73 @@
     </w:p>
     <w:p>
       <w:pPr>
+        <w:spacing w:line="360" w:lineRule="auto"/>
+      </w:pPr>
+      <w:r>
+        <w:t>The testing team will utilize testing tools at different phases of the software testing life cycle. The mentioned testing tools serve to streamline various testing procedures, covering User Acceptance Testing, Functional Testing, Performance Testing, and other important activities within the field of software testing.</w:t>
+      </w:r>
+    </w:p>
+    <w:p>
+      <w:pPr>
+        <w:spacing w:line="360" w:lineRule="auto"/>
+      </w:pPr>
+    </w:p>
+    <w:p>
+      <w:pPr>
+        <w:spacing w:line="360" w:lineRule="auto"/>
+      </w:pPr>
+      <w:r>
+        <w:t xml:space="preserve">The main emphasis of the testing team will be on functional testing, which will be accomplished through using TestLink, a test management tool that is </w:t>
+      </w:r>
+      <w:r>
+        <w:t>open source</w:t>
+      </w:r>
+      <w:r>
+        <w:t xml:space="preserve"> in nature. TestLink plays a crucial role in the organization of test plans, strategies, and executions. The system offers a centralized framework that facilitates collaboration across the entire software testing life cycle, streamlining progress monitoring and guaranteeing the quality of software testing activities.</w:t>
+      </w:r>
+    </w:p>
+    <w:p>
+      <w:pPr>
+        <w:spacing w:line="360" w:lineRule="auto"/>
+      </w:pPr>
+    </w:p>
+    <w:p>
+      <w:pPr>
+        <w:spacing w:line="360" w:lineRule="auto"/>
+      </w:pPr>
+      <w:r>
+        <w:t>Each member of the team will be provided with access to TestLink, enabling them to effectively generate, organize, and oversee test cases in accordance with the predetermined test plan. By utilizing this tool, the execution process of the software testing life cycle will be optimized, enabling the team to efficiently document outcomes and effectively monitor the advancement.</w:t>
+      </w:r>
+    </w:p>
+    <w:p>
+      <w:pPr>
+        <w:spacing w:line="360" w:lineRule="auto"/>
+      </w:pPr>
+    </w:p>
+    <w:p>
+      <w:pPr>
+        <w:spacing w:line="360" w:lineRule="auto"/>
+      </w:pPr>
+      <w:r>
+        <w:t>In addition, the testing team will utilize Selenium, a test automation tool that is open-source and well-suited for automating web applications. The team will utilize Selenium-IDE, an Integrated Development Environment (IDE) plugin that provides a Graphical User Interface (GUI) that is easy for users to navigate. This integrated development environment (IDE) functions seamlessly with popular web browsers such as Mozilla Firefox and Google Chrome, allowing for the tracking of user actions and input values. The utilization of Selenium-IDE can prove to be a valuable resource for the testing team in the process of verifying the alignment of specific functions with the project requirements.</w:t>
+      </w:r>
+    </w:p>
+    <w:p>
+      <w:pPr>
+        <w:spacing w:line="360" w:lineRule="auto"/>
+      </w:pPr>
+    </w:p>
+    <w:p>
+      <w:pPr>
+        <w:spacing w:line="360" w:lineRule="auto"/>
+      </w:pPr>
+      <w:r>
+        <w:lastRenderedPageBreak/>
+        <w:t>This approach guarantees a thorough and effective software testing procedure by leveraging the capabilities of TestLink and Selenium-IDE to optimize test case management and automation.</w:t>
+      </w:r>
+    </w:p>
+    <w:p>
+      <w:pPr>
         <w:pStyle w:val="Heading2"/>
       </w:pPr>
       <w:bookmarkStart w:id="24" w:name="_Toc144573382"/>
@@ -9187,7 +9355,15 @@
         <w:t xml:space="preserve">The Development Team is the representative of the </w:t>
       </w:r>
       <w:r>
-        <w:t>D7 Auto Service Center Web-App</w:t>
+        <w:t xml:space="preserve">D7 Auto Service </w:t>
+      </w:r>
+      <w:proofErr w:type="spellStart"/>
+      <w:r>
+        <w:t>Center</w:t>
+      </w:r>
+      <w:proofErr w:type="spellEnd"/>
+      <w:r>
+        <w:t xml:space="preserve"> Web-App</w:t>
       </w:r>
       <w:r>
         <w:t xml:space="preserve"> who are working with the testing team. </w:t>
@@ -9270,7 +9446,15 @@
         <w:ind w:left="1080"/>
       </w:pPr>
       <w:r>
-        <w:t>Clarify any uncertainties or inquiries that the testing team may have with regard to the software's requirements or design.</w:t>
+        <w:t xml:space="preserve">Clarify any uncertainties or inquiries that the testing team may have </w:t>
+      </w:r>
+      <w:proofErr w:type="gramStart"/>
+      <w:r>
+        <w:t>with regard to</w:t>
+      </w:r>
+      <w:proofErr w:type="gramEnd"/>
+      <w:r>
+        <w:t xml:space="preserve"> the software's requirements or design.</w:t>
       </w:r>
       <w:r>
         <w:t xml:space="preserve"> This makes sure the testing team understands what exactly must be validated.</w:t>
@@ -9315,7 +9499,6 @@
         <w:ind w:left="1080"/>
       </w:pPr>
       <w:r>
-        <w:lastRenderedPageBreak/>
         <w:t>When the testing team determines defects (bugs) during testing, the representative of the development team can help the testing team understand the source of the issues and work with developers to prioritize and resolve them.</w:t>
       </w:r>
     </w:p>
@@ -10430,6 +10613,7 @@
         <w:dataBinding w:prefixMappings="xmlns:ns0='http://purl.org/dc/elements/1.1/' xmlns:ns1='http://schemas.openxmlformats.org/package/2006/metadata/core-properties' " w:xpath="/ns1:coreProperties[1]/ns0:title[1]" w:storeItemID="{6C3C8BC8-F283-45AE-878A-BAB7291924A1}"/>
         <w:text/>
       </w:sdtPr>
+      <w:sdtEndPr/>
       <w:sdtContent>
         <w:r>
           <w:t xml:space="preserve">     </w:t>
@@ -10550,6 +10734,7 @@
         <w:dataBinding w:prefixMappings="xmlns:ns0='http://purl.org/dc/elements/1.1/' xmlns:ns1='http://schemas.openxmlformats.org/package/2006/metadata/core-properties' " w:xpath="/ns1:coreProperties[1]/ns0:title[1]" w:storeItemID="{6C3C8BC8-F283-45AE-878A-BAB7291924A1}"/>
         <w:text/>
       </w:sdtPr>
+      <w:sdtEndPr/>
       <w:sdtContent>
         <w:r>
           <w:t xml:space="preserve">     </w:t>
@@ -10577,6 +10762,7 @@
         <w:dataBinding w:prefixMappings="xmlns:ns0='http://purl.org/dc/elements/1.1/' xmlns:ns1='http://schemas.openxmlformats.org/package/2006/metadata/core-properties' " w:xpath="/ns1:coreProperties[1]/ns0:title[1]" w:storeItemID="{6C3C8BC8-F283-45AE-878A-BAB7291924A1}"/>
         <w:text/>
       </w:sdtPr>
+      <w:sdtEndPr/>
       <w:sdtContent>
         <w:r>
           <w:t xml:space="preserve">     </w:t>
@@ -15701,117 +15887,6 @@
 </file>
 
 <file path=customXml/item3.xml><?xml version="1.0" encoding="utf-8"?>
-<p:properties xmlns:p="http://schemas.microsoft.com/office/2006/metadata/properties" xmlns:xsi="http://www.w3.org/2001/XMLSchema-instance" xmlns:pc="http://schemas.microsoft.com/office/infopath/2007/PartnerControls">
-  <documentManagement/>
-</p:properties>
-</file>
-
-<file path=customXml/item4.xml><?xml version="1.0" encoding="utf-8"?>
-<b:Sources xmlns:b="http://schemas.openxmlformats.org/officeDocument/2006/bibliography" xmlns="http://schemas.openxmlformats.org/officeDocument/2006/bibliography" SelectedStyle="\ISO690Nmerical.XSL" StyleName="ISO 690 - Numerical Reference">
-  <b:Source>
-    <b:Tag>Mur10</b:Tag>
-    <b:SourceType>ElectronicSource</b:SourceType>
-    <b:Guid>{E75CFD88-278B-4BD2-BFE0-B5D77039ACDB}</b:Guid>
-    <b:Author>
-      <b:Author>
-        <b:NameList>
-          <b:Person>
-            <b:Last>Murphy</b:Last>
-            <b:First>Andrew</b:First>
-            <b:Middle>C.</b:Middle>
-          </b:Person>
-        </b:NameList>
-      </b:Author>
-    </b:Author>
-    <b:Title>Learning Hub, Information TEchnology (IT) - Solutions Options Document</b:Title>
-    <b:Year>2010</b:Year>
-    <b:Month>December</b:Month>
-    <b:Day>20</b:Day>
-    <b:RefOrder>2</b:RefOrder>
-  </b:Source>
-  <b:Source>
-    <b:Tag>Uni102</b:Tag>
-    <b:SourceType>ElectronicSource</b:SourceType>
-    <b:Guid>{CFF64624-6B4A-4D95-8C21-8EFEEBFCFC15}</b:Guid>
-    <b:Author>
-      <b:Author>
-        <b:Corporate>University of Adelaide</b:Corporate>
-      </b:Author>
-    </b:Author>
-    <b:Title>The Learning Hub - Major Benfits Framework</b:Title>
-    <b:City>Adelaide</b:City>
-    <b:StateProvince>South Australia</b:StateProvince>
-    <b:CountryRegion>Australia</b:CountryRegion>
-    <b:Year>2010</b:Year>
-    <b:Month>October </b:Month>
-    <b:Day>1</b:Day>
-    <b:RefOrder>1</b:RefOrder>
-  </b:Source>
-  <b:Source>
-    <b:Tag>Uni103</b:Tag>
-    <b:SourceType>ElectronicSource</b:SourceType>
-    <b:Guid>{EA296C68-87DB-45A5-8A3B-9C55D6B368E9}</b:Guid>
-    <b:Author>
-      <b:Author>
-        <b:Corporate>University of Adelaide</b:Corporate>
-      </b:Author>
-    </b:Author>
-    <b:Title>Learning Hub Aspirational Brief</b:Title>
-    <b:City>Adelaide</b:City>
-    <b:StateProvince>South Australia</b:StateProvince>
-    <b:CountryRegion>Australia</b:CountryRegion>
-    <b:Year>2010</b:Year>
-    <b:Month>February</b:Month>
-    <b:Day>26</b:Day>
-    <b:RefOrder>3</b:RefOrder>
-  </b:Source>
-  <b:Source>
-    <b:Tag>Thr101</b:Tag>
-    <b:SourceType>ElectronicSource</b:SourceType>
-    <b:Guid>{FD90471F-D036-40D8-B5F1-01F338828976}</b:Guid>
-    <b:Author>
-      <b:Author>
-        <b:NameList>
-          <b:Person>
-            <b:Last>Threapleton</b:Last>
-            <b:First>Noel</b:First>
-          </b:Person>
-        </b:NameList>
-      </b:Author>
-    </b:Author>
-    <b:Title>Learning Hub Information Technology (IT )Program,  Business Requirements Document</b:Title>
-    <b:City>Adelaide</b:City>
-    <b:StateProvince>SA</b:StateProvince>
-    <b:CountryRegion>Australia</b:CountryRegion>
-    <b:Year>2010</b:Year>
-    <b:Month>September</b:Month>
-    <b:Day>28</b:Day>
-    <b:RefOrder>4</b:RefOrder>
-  </b:Source>
-  <b:Source>
-    <b:Tag>Mur101</b:Tag>
-    <b:SourceType>ElectronicSource</b:SourceType>
-    <b:Guid>{7DEBC7F4-8EBF-4E48-9113-C0A2A3597C8A}</b:Guid>
-    <b:Author>
-      <b:Author>
-        <b:NameList>
-          <b:Person>
-            <b:Last>Murphy</b:Last>
-            <b:First>Andrew</b:First>
-            <b:Middle>C.</b:Middle>
-          </b:Person>
-        </b:NameList>
-      </b:Author>
-    </b:Author>
-    <b:Title>Learning Hub - IT Options Summary</b:Title>
-    <b:Medium>Spreadsheet</b:Medium>
-    <b:Year>2010</b:Year>
-    <b:RefOrder>5</b:RefOrder>
-  </b:Source>
-</b:Sources>
-</file>
-
-<file path=customXml/item5.xml><?xml version="1.0" encoding="utf-8"?>
 <ct:contentTypeSchema xmlns:ct="http://schemas.microsoft.com/office/2006/metadata/contentType" xmlns:ma="http://schemas.microsoft.com/office/2006/metadata/properties/metaAttributes" ct:_="" ma:_="" ma:contentTypeName="Document" ma:contentTypeID="0x010100AEC883FF319BE849BFF65DC659415D8A" ma:contentTypeVersion="0" ma:contentTypeDescription="Create a new document." ma:contentTypeScope="" ma:versionID="f516feb59148968d1bc22af06eeae06c">
   <xsd:schema xmlns:xsd="http://www.w3.org/2001/XMLSchema" xmlns:xs="http://www.w3.org/2001/XMLSchema" xmlns:p="http://schemas.microsoft.com/office/2006/metadata/properties" targetNamespace="http://schemas.microsoft.com/office/2006/metadata/properties" ma:root="true" ma:fieldsID="31d5eec3c12ee2e8127422d567928fa7">
     <xsd:element name="properties">
@@ -15925,6 +16000,117 @@
 </ct:contentTypeSchema>
 </file>
 
+<file path=customXml/item4.xml><?xml version="1.0" encoding="utf-8"?>
+<b:Sources xmlns:b="http://schemas.openxmlformats.org/officeDocument/2006/bibliography" xmlns="http://schemas.openxmlformats.org/officeDocument/2006/bibliography" SelectedStyle="\ISO690Nmerical.XSL" StyleName="ISO 690 - Numerical Reference">
+  <b:Source>
+    <b:Tag>Mur10</b:Tag>
+    <b:SourceType>ElectronicSource</b:SourceType>
+    <b:Guid>{E75CFD88-278B-4BD2-BFE0-B5D77039ACDB}</b:Guid>
+    <b:Author>
+      <b:Author>
+        <b:NameList>
+          <b:Person>
+            <b:Last>Murphy</b:Last>
+            <b:First>Andrew</b:First>
+            <b:Middle>C.</b:Middle>
+          </b:Person>
+        </b:NameList>
+      </b:Author>
+    </b:Author>
+    <b:Title>Learning Hub, Information TEchnology (IT) - Solutions Options Document</b:Title>
+    <b:Year>2010</b:Year>
+    <b:Month>December</b:Month>
+    <b:Day>20</b:Day>
+    <b:RefOrder>2</b:RefOrder>
+  </b:Source>
+  <b:Source>
+    <b:Tag>Uni102</b:Tag>
+    <b:SourceType>ElectronicSource</b:SourceType>
+    <b:Guid>{CFF64624-6B4A-4D95-8C21-8EFEEBFCFC15}</b:Guid>
+    <b:Author>
+      <b:Author>
+        <b:Corporate>University of Adelaide</b:Corporate>
+      </b:Author>
+    </b:Author>
+    <b:Title>The Learning Hub - Major Benfits Framework</b:Title>
+    <b:City>Adelaide</b:City>
+    <b:StateProvince>South Australia</b:StateProvince>
+    <b:CountryRegion>Australia</b:CountryRegion>
+    <b:Year>2010</b:Year>
+    <b:Month>October </b:Month>
+    <b:Day>1</b:Day>
+    <b:RefOrder>1</b:RefOrder>
+  </b:Source>
+  <b:Source>
+    <b:Tag>Uni103</b:Tag>
+    <b:SourceType>ElectronicSource</b:SourceType>
+    <b:Guid>{EA296C68-87DB-45A5-8A3B-9C55D6B368E9}</b:Guid>
+    <b:Author>
+      <b:Author>
+        <b:Corporate>University of Adelaide</b:Corporate>
+      </b:Author>
+    </b:Author>
+    <b:Title>Learning Hub Aspirational Brief</b:Title>
+    <b:City>Adelaide</b:City>
+    <b:StateProvince>South Australia</b:StateProvince>
+    <b:CountryRegion>Australia</b:CountryRegion>
+    <b:Year>2010</b:Year>
+    <b:Month>February</b:Month>
+    <b:Day>26</b:Day>
+    <b:RefOrder>3</b:RefOrder>
+  </b:Source>
+  <b:Source>
+    <b:Tag>Thr101</b:Tag>
+    <b:SourceType>ElectronicSource</b:SourceType>
+    <b:Guid>{FD90471F-D036-40D8-B5F1-01F338828976}</b:Guid>
+    <b:Author>
+      <b:Author>
+        <b:NameList>
+          <b:Person>
+            <b:Last>Threapleton</b:Last>
+            <b:First>Noel</b:First>
+          </b:Person>
+        </b:NameList>
+      </b:Author>
+    </b:Author>
+    <b:Title>Learning Hub Information Technology (IT )Program,  Business Requirements Document</b:Title>
+    <b:City>Adelaide</b:City>
+    <b:StateProvince>SA</b:StateProvince>
+    <b:CountryRegion>Australia</b:CountryRegion>
+    <b:Year>2010</b:Year>
+    <b:Month>September</b:Month>
+    <b:Day>28</b:Day>
+    <b:RefOrder>4</b:RefOrder>
+  </b:Source>
+  <b:Source>
+    <b:Tag>Mur101</b:Tag>
+    <b:SourceType>ElectronicSource</b:SourceType>
+    <b:Guid>{7DEBC7F4-8EBF-4E48-9113-C0A2A3597C8A}</b:Guid>
+    <b:Author>
+      <b:Author>
+        <b:NameList>
+          <b:Person>
+            <b:Last>Murphy</b:Last>
+            <b:First>Andrew</b:First>
+            <b:Middle>C.</b:Middle>
+          </b:Person>
+        </b:NameList>
+      </b:Author>
+    </b:Author>
+    <b:Title>Learning Hub - IT Options Summary</b:Title>
+    <b:Medium>Spreadsheet</b:Medium>
+    <b:Year>2010</b:Year>
+    <b:RefOrder>5</b:RefOrder>
+  </b:Source>
+</b:Sources>
+</file>
+
+<file path=customXml/item5.xml><?xml version="1.0" encoding="utf-8"?>
+<p:properties xmlns:p="http://schemas.microsoft.com/office/2006/metadata/properties" xmlns:xsi="http://www.w3.org/2001/XMLSchema-instance" xmlns:pc="http://schemas.microsoft.com/office/infopath/2007/PartnerControls">
+  <documentManagement/>
+</p:properties>
+</file>
+
 <file path=customXml/itemProps1.xml><?xml version="1.0" encoding="utf-8"?>
 <ds:datastoreItem xmlns:ds="http://schemas.openxmlformats.org/officeDocument/2006/customXml" ds:itemID="{55AF091B-3C7A-41E3-B477-F2FDAA23CFDA}">
   <ds:schemaRefs>
@@ -15942,9 +16128,16 @@
 </file>
 
 <file path=customXml/itemProps3.xml><?xml version="1.0" encoding="utf-8"?>
-<ds:datastoreItem xmlns:ds="http://schemas.openxmlformats.org/officeDocument/2006/customXml" ds:itemID="{72D5E17C-664A-4D1B-AB0F-2FFC8B0EBA81}">
+<ds:datastoreItem xmlns:ds="http://schemas.openxmlformats.org/officeDocument/2006/customXml" ds:itemID="{F9507D17-DE9A-4614-B481-0B5B317D0515}">
   <ds:schemaRefs>
+    <ds:schemaRef ds:uri="http://schemas.microsoft.com/office/2006/metadata/contentType"/>
+    <ds:schemaRef ds:uri="http://schemas.microsoft.com/office/2006/metadata/properties/metaAttributes"/>
+    <ds:schemaRef ds:uri="http://www.w3.org/2001/XMLSchema"/>
     <ds:schemaRef ds:uri="http://schemas.microsoft.com/office/2006/metadata/properties"/>
+    <ds:schemaRef ds:uri="http://schemas.openxmlformats.org/package/2006/metadata/core-properties"/>
+    <ds:schemaRef ds:uri="http://purl.org/dc/elements/1.1/"/>
+    <ds:schemaRef ds:uri="http://purl.org/dc/terms/"/>
+    <ds:schemaRef ds:uri="http://schemas.microsoft.com/internal/obd"/>
     <ds:schemaRef ds:uri="http://schemas.microsoft.com/office/infopath/2007/PartnerControls"/>
   </ds:schemaRefs>
 </ds:datastoreItem>
@@ -15959,16 +16152,9 @@
 </file>
 
 <file path=customXml/itemProps5.xml><?xml version="1.0" encoding="utf-8"?>
-<ds:datastoreItem xmlns:ds="http://schemas.openxmlformats.org/officeDocument/2006/customXml" ds:itemID="{F9507D17-DE9A-4614-B481-0B5B317D0515}">
+<ds:datastoreItem xmlns:ds="http://schemas.openxmlformats.org/officeDocument/2006/customXml" ds:itemID="{72D5E17C-664A-4D1B-AB0F-2FFC8B0EBA81}">
   <ds:schemaRefs>
-    <ds:schemaRef ds:uri="http://schemas.microsoft.com/office/2006/metadata/contentType"/>
-    <ds:schemaRef ds:uri="http://schemas.microsoft.com/office/2006/metadata/properties/metaAttributes"/>
-    <ds:schemaRef ds:uri="http://www.w3.org/2001/XMLSchema"/>
     <ds:schemaRef ds:uri="http://schemas.microsoft.com/office/2006/metadata/properties"/>
-    <ds:schemaRef ds:uri="http://schemas.openxmlformats.org/package/2006/metadata/core-properties"/>
-    <ds:schemaRef ds:uri="http://purl.org/dc/elements/1.1/"/>
-    <ds:schemaRef ds:uri="http://purl.org/dc/terms/"/>
-    <ds:schemaRef ds:uri="http://schemas.microsoft.com/internal/obd"/>
     <ds:schemaRef ds:uri="http://schemas.microsoft.com/office/infopath/2007/PartnerControls"/>
   </ds:schemaRefs>
 </ds:datastoreItem>

</xml_diff>

<commit_message>
Added QUALITY/TEST PLAN- TEAM DEVELOPMENTALITY.docx
</commit_message>
<xml_diff>
--- a/QUALITY/TEST PLAN- TEAM DEVELOPMENTALITY.docx
+++ b/QUALITY/TEST PLAN- TEAM DEVELOPMENTALITY.docx
@@ -1,6 +1,6 @@
 
 <file path=word/document.xml><?xml version="1.0" encoding="utf-8"?>
-<w:document xmlns:wpc="http://schemas.microsoft.com/office/word/2010/wordprocessingCanvas" xmlns:cx="http://schemas.microsoft.com/office/drawing/2014/chartex" xmlns:cx1="http://schemas.microsoft.com/office/drawing/2015/9/8/chartex" xmlns:cx2="http://schemas.microsoft.com/office/drawing/2015/10/21/chartex" xmlns:cx3="http://schemas.microsoft.com/office/drawing/2016/5/9/chartex" xmlns:cx4="http://schemas.microsoft.com/office/drawing/2016/5/10/chartex" xmlns:cx5="http://schemas.microsoft.com/office/drawing/2016/5/11/chartex" xmlns:cx6="http://schemas.microsoft.com/office/drawing/2016/5/12/chartex" xmlns:cx7="http://schemas.microsoft.com/office/drawing/2016/5/13/chartex" xmlns:cx8="http://schemas.microsoft.com/office/drawing/2016/5/14/chartex" xmlns:mc="http://schemas.openxmlformats.org/markup-compatibility/2006" xmlns:aink="http://schemas.microsoft.com/office/drawing/2016/ink" xmlns:am3d="http://schemas.microsoft.com/office/drawing/2017/model3d" xmlns:o="urn:schemas-microsoft-com:office:office" xmlns:oel="http://schemas.microsoft.com/office/2019/extlst" xmlns:r="http://schemas.openxmlformats.org/officeDocument/2006/relationships" xmlns:m="http://schemas.openxmlformats.org/officeDocument/2006/math" xmlns:v="urn:schemas-microsoft-com:vml" xmlns:wp14="http://schemas.microsoft.com/office/word/2010/wordprocessingDrawing" xmlns:wp="http://schemas.openxmlformats.org/drawingml/2006/wordprocessingDrawing" xmlns:w10="urn:schemas-microsoft-com:office:word" xmlns:w="http://schemas.openxmlformats.org/wordprocessingml/2006/main" xmlns:w14="http://schemas.microsoft.com/office/word/2010/wordml" xmlns:w15="http://schemas.microsoft.com/office/word/2012/wordml" xmlns:w16cex="http://schemas.microsoft.com/office/word/2018/wordml/cex" xmlns:w16cid="http://schemas.microsoft.com/office/word/2016/wordml/cid" xmlns:w16="http://schemas.microsoft.com/office/word/2018/wordml" xmlns:w16sdtdh="http://schemas.microsoft.com/office/word/2020/wordml/sdtdatahash" xmlns:w16se="http://schemas.microsoft.com/office/word/2015/wordml/symex" xmlns:wpg="http://schemas.microsoft.com/office/word/2010/wordprocessingGroup" xmlns:wpi="http://schemas.microsoft.com/office/word/2010/wordprocessingInk" xmlns:wne="http://schemas.microsoft.com/office/word/2006/wordml" xmlns:wps="http://schemas.microsoft.com/office/word/2010/wordprocessingShape" mc:Ignorable="w14 w15 w16se w16cid w16 w16cex w16sdtdh wp14">
+<w:document xmlns:wpc="http://schemas.microsoft.com/office/word/2010/wordprocessingCanvas" xmlns:cx="http://schemas.microsoft.com/office/drawing/2014/chartex" xmlns:cx1="http://schemas.microsoft.com/office/drawing/2015/9/8/chartex" xmlns:cx2="http://schemas.microsoft.com/office/drawing/2015/10/21/chartex" xmlns:cx3="http://schemas.microsoft.com/office/drawing/2016/5/9/chartex" xmlns:cx4="http://schemas.microsoft.com/office/drawing/2016/5/10/chartex" xmlns:cx5="http://schemas.microsoft.com/office/drawing/2016/5/11/chartex" xmlns:cx6="http://schemas.microsoft.com/office/drawing/2016/5/12/chartex" xmlns:cx7="http://schemas.microsoft.com/office/drawing/2016/5/13/chartex" xmlns:cx8="http://schemas.microsoft.com/office/drawing/2016/5/14/chartex" xmlns:mc="http://schemas.openxmlformats.org/markup-compatibility/2006" xmlns:aink="http://schemas.microsoft.com/office/drawing/2016/ink" xmlns:am3d="http://schemas.microsoft.com/office/drawing/2017/model3d" xmlns:o="urn:schemas-microsoft-com:office:office" xmlns:r="http://schemas.openxmlformats.org/officeDocument/2006/relationships" xmlns:m="http://schemas.openxmlformats.org/officeDocument/2006/math" xmlns:v="urn:schemas-microsoft-com:vml" xmlns:wp14="http://schemas.microsoft.com/office/word/2010/wordprocessingDrawing" xmlns:wp="http://schemas.openxmlformats.org/drawingml/2006/wordprocessingDrawing" xmlns:w10="urn:schemas-microsoft-com:office:word" xmlns:w="http://schemas.openxmlformats.org/wordprocessingml/2006/main" xmlns:w14="http://schemas.microsoft.com/office/word/2010/wordml" xmlns:w15="http://schemas.microsoft.com/office/word/2012/wordml" xmlns:w16cid="http://schemas.microsoft.com/office/word/2016/wordml/cid" xmlns:w16se="http://schemas.microsoft.com/office/word/2015/wordml/symex" xmlns:wpg="http://schemas.microsoft.com/office/word/2010/wordprocessingGroup" xmlns:wpi="http://schemas.microsoft.com/office/word/2010/wordprocessingInk" xmlns:wne="http://schemas.microsoft.com/office/word/2006/wordml" xmlns:wps="http://schemas.microsoft.com/office/word/2010/wordprocessingShape" mc:Ignorable="w14 w15 w16se w16cid wp14">
   <w:body>
     <w:p>
       <w:pPr>
@@ -3758,21 +3758,7 @@
         <w:rPr>
           <w:rFonts w:cs="Arial"/>
         </w:rPr>
-        <w:t xml:space="preserve">The stakeholders may have representatives to take part in testing, including User Acceptance Testing (UAT), to confirm that the system meets business requirements </w:t>
-      </w:r>
-      <w:proofErr w:type="gramStart"/>
-      <w:r>
-        <w:rPr>
-          <w:rFonts w:cs="Arial"/>
-        </w:rPr>
-        <w:t>and also</w:t>
-      </w:r>
-      <w:proofErr w:type="gramEnd"/>
-      <w:r>
-        <w:rPr>
-          <w:rFonts w:cs="Arial"/>
-        </w:rPr>
-        <w:t xml:space="preserve"> offer clarifications to the testing team if necessary and assess the test results.</w:t>
+        <w:t>The stakeholders may have representatives to take part in testing, including User Acceptance Testing (UAT), to confirm that the system meets business requirements and also offer clarifications to the testing team if necessary and assess the test results.</w:t>
       </w:r>
     </w:p>
     <w:p>
@@ -4522,13 +4508,52 @@
     </w:p>
     <w:p>
       <w:pPr>
+        <w:spacing w:line="360" w:lineRule="auto"/>
+        <w:rPr>
+          <w:rFonts w:cs="Arial"/>
+        </w:rPr>
+      </w:pPr>
+      <w:r>
+        <w:rPr>
+          <w:rStyle w:val="normaltextrun"/>
+          <w:rFonts w:cs="Arial"/>
+          <w:color w:val="000000"/>
+          <w:shd w:val="clear" w:color="auto" w:fill="FFFFFF"/>
+          <w:lang w:val="en-US"/>
+        </w:rPr>
+        <w:t>The primary objective of the data approach within the test plan is to ensure the correct and secure operation of the web application while managing data associated with auto service center operations. Pre-loaded data will be available for functional testing, and this approach entails gaining a comprehensive understanding of the data encompassed by the web application, including customer information, reserv</w:t>
+      </w:r>
+      <w:bookmarkStart w:id="9" w:name="_GoBack"/>
+      <w:bookmarkEnd w:id="9"/>
+      <w:r>
+        <w:rPr>
+          <w:rStyle w:val="normaltextrun"/>
+          <w:rFonts w:cs="Arial"/>
+          <w:color w:val="000000"/>
+          <w:shd w:val="clear" w:color="auto" w:fill="FFFFFF"/>
+          <w:lang w:val="en-US"/>
+        </w:rPr>
+        <w:t>ation details, vehicle records, and user interactions. Furthermore, it involves the identification of key data entities, their associated attributes, and their relationships within the application's data structure.</w:t>
+      </w:r>
+      <w:r>
+        <w:rPr>
+          <w:rStyle w:val="eop"/>
+          <w:rFonts w:cs="Arial"/>
+          <w:color w:val="000000"/>
+          <w:shd w:val="clear" w:color="auto" w:fill="FFFFFF"/>
+        </w:rPr>
+        <w:t> </w:t>
+      </w:r>
+    </w:p>
+    <w:p>
+      <w:pPr>
         <w:pStyle w:val="Heading2"/>
       </w:pPr>
-      <w:bookmarkStart w:id="9" w:name="_Toc144573367"/>
+      <w:bookmarkStart w:id="10" w:name="_Toc144573367"/>
       <w:r>
         <w:t>Scope and Levels of Testing</w:t>
       </w:r>
-      <w:bookmarkEnd w:id="9"/>
+      <w:bookmarkEnd w:id="10"/>
       <w:r>
         <w:t xml:space="preserve"> </w:t>
       </w:r>
@@ -4537,11 +4562,11 @@
       <w:pPr>
         <w:pStyle w:val="Heading3"/>
       </w:pPr>
-      <w:bookmarkStart w:id="10" w:name="_Toc144573368"/>
+      <w:bookmarkStart w:id="11" w:name="_Toc144573368"/>
       <w:r>
         <w:t>Exploratory</w:t>
       </w:r>
-      <w:bookmarkEnd w:id="10"/>
+      <w:bookmarkEnd w:id="11"/>
       <w:r>
         <w:t xml:space="preserve"> </w:t>
       </w:r>
@@ -4550,11 +4575,11 @@
       <w:pPr>
         <w:pStyle w:val="Heading3"/>
       </w:pPr>
-      <w:bookmarkStart w:id="11" w:name="_Toc144573369"/>
+      <w:bookmarkStart w:id="12" w:name="_Toc144573369"/>
       <w:r>
         <w:t>Functional Test</w:t>
       </w:r>
-      <w:bookmarkEnd w:id="11"/>
+      <w:bookmarkEnd w:id="12"/>
       <w:r>
         <w:t xml:space="preserve"> </w:t>
       </w:r>
@@ -4743,6 +4768,7 @@
           <w:b/>
           <w:bCs/>
         </w:rPr>
+        <w:lastRenderedPageBreak/>
         <w:t>TESTERS:</w:t>
       </w:r>
       <w:r>
@@ -4822,7 +4848,6 @@
         <w:ind w:left="1647"/>
       </w:pPr>
       <w:r>
-        <w:lastRenderedPageBreak/>
         <w:t>All the features and functionalities that were outlined in the system documentation, including the product backlog and use case have been successfully implemented according to the given requirements.</w:t>
       </w:r>
     </w:p>
@@ -5094,6 +5119,7 @@
         <w:ind w:left="1647"/>
       </w:pPr>
       <w:r>
+        <w:lastRenderedPageBreak/>
         <w:t>Executing the functional testing</w:t>
       </w:r>
     </w:p>
@@ -5157,11 +5183,11 @@
       <w:pPr>
         <w:pStyle w:val="Heading3"/>
       </w:pPr>
-      <w:bookmarkStart w:id="12" w:name="_Toc144573370"/>
+      <w:bookmarkStart w:id="13" w:name="_Toc144573370"/>
       <w:r>
         <w:t>User Acceptance Test (UAT)</w:t>
       </w:r>
-      <w:bookmarkEnd w:id="12"/>
+      <w:bookmarkEnd w:id="13"/>
     </w:p>
     <w:p>
       <w:pPr>
@@ -5196,18 +5222,7 @@
           <w:szCs w:val="22"/>
           <w:lang w:val="en-US"/>
         </w:rPr>
-        <w:t xml:space="preserve"> is a crucial step that checks to see if the system matches business theory. It gives the end users their last chance to look </w:t>
-      </w:r>
-      <w:r>
-        <w:rPr>
-          <w:rStyle w:val="normaltextrun"/>
-          <w:rFonts w:ascii="Arial" w:eastAsiaTheme="majorEastAsia" w:hAnsi="Arial" w:cs="Arial"/>
-          <w:sz w:val="22"/>
-          <w:szCs w:val="22"/>
-          <w:lang w:val="en-US"/>
-        </w:rPr>
-        <w:lastRenderedPageBreak/>
-        <w:t>over the system carefully before it goes live, making sure it meets their practical needs well.</w:t>
+        <w:t xml:space="preserve"> is a crucial step that checks to see if the system matches business theory. It gives the end users their last chance to look over the system carefully before it goes live, making sure it meets their practical needs well.</w:t>
       </w:r>
       <w:r>
         <w:rPr>
@@ -6010,7 +6025,15 @@
                 <w:rFonts w:eastAsia="Times New Roman" w:cs="Arial"/>
                 <w:lang w:val="en-US" w:eastAsia="en-PH"/>
               </w:rPr>
-              <w:t>Business Analyst’s Sign off</w:t>
+              <w:t xml:space="preserve">Business </w:t>
+            </w:r>
+            <w:r>
+              <w:rPr>
+                <w:rFonts w:eastAsia="Times New Roman" w:cs="Arial"/>
+                <w:lang w:val="en-US" w:eastAsia="en-PH"/>
+              </w:rPr>
+              <w:lastRenderedPageBreak/>
+              <w:t>Analyst’s Sign off</w:t>
             </w:r>
           </w:p>
         </w:tc>
@@ -6047,6 +6070,7 @@
                 <w:rFonts w:eastAsia="Times New Roman" w:cs="Arial"/>
                 <w:lang w:val="en-US" w:eastAsia="en-PH"/>
               </w:rPr>
+              <w:lastRenderedPageBreak/>
               <w:t>3</w:t>
             </w:r>
           </w:p>
@@ -6579,7 +6603,6 @@
                 <w:rFonts w:eastAsia="Times New Roman" w:cs="Arial"/>
                 <w:lang w:val="en-US" w:eastAsia="en-PH"/>
               </w:rPr>
-              <w:lastRenderedPageBreak/>
               <w:t>7</w:t>
             </w:r>
           </w:p>
@@ -6692,11 +6715,11 @@
       <w:pPr>
         <w:pStyle w:val="Heading2"/>
       </w:pPr>
-      <w:bookmarkStart w:id="13" w:name="_Toc144573371"/>
+      <w:bookmarkStart w:id="14" w:name="_Toc144573371"/>
       <w:r>
         <w:t>Test Effort Estimate</w:t>
       </w:r>
-      <w:bookmarkEnd w:id="13"/>
+      <w:bookmarkEnd w:id="14"/>
     </w:p>
     <w:p/>
     <w:p>
@@ -6720,7 +6743,7 @@
           <w:rFonts w:ascii="Arial" w:hAnsi="Arial" w:cs="Arial"/>
         </w:rPr>
       </w:pPr>
-      <w:bookmarkStart w:id="14" w:name="_Toc144573372"/>
+      <w:bookmarkStart w:id="15" w:name="_Toc144573372"/>
       <w:r>
         <w:rPr>
           <w:rFonts w:ascii="Arial" w:hAnsi="Arial" w:cs="Arial"/>
@@ -6728,17 +6751,17 @@
         <w:lastRenderedPageBreak/>
         <w:t>EXECUTION STRATEGY</w:t>
       </w:r>
-      <w:bookmarkEnd w:id="14"/>
+      <w:bookmarkEnd w:id="15"/>
     </w:p>
     <w:p>
       <w:pPr>
         <w:pStyle w:val="Heading2"/>
       </w:pPr>
-      <w:bookmarkStart w:id="15" w:name="_Toc144573373"/>
+      <w:bookmarkStart w:id="16" w:name="_Toc144573373"/>
       <w:r>
         <w:t>Entry and Exit Criteria</w:t>
       </w:r>
-      <w:bookmarkEnd w:id="15"/>
+      <w:bookmarkEnd w:id="16"/>
     </w:p>
     <w:p>
       <w:pPr>
@@ -8211,15 +8234,7 @@
         <w:spacing w:line="360" w:lineRule="auto"/>
       </w:pPr>
       <w:r>
-        <w:t xml:space="preserve">The following exit criteria are the desirable conditions that need to be met </w:t>
-      </w:r>
-      <w:proofErr w:type="gramStart"/>
-      <w:r>
-        <w:t>in order to</w:t>
-      </w:r>
-      <w:proofErr w:type="gramEnd"/>
-      <w:r>
-        <w:t xml:space="preserve"> proceed with the implementations of the system:</w:t>
+        <w:t>The following exit criteria are the desirable conditions that need to be met in order to proceed with the implementations of the system:</w:t>
       </w:r>
     </w:p>
     <w:tbl>
@@ -9076,11 +9091,11 @@
       <w:pPr>
         <w:pStyle w:val="Heading2"/>
       </w:pPr>
-      <w:bookmarkStart w:id="16" w:name="_Toc144573374"/>
+      <w:bookmarkStart w:id="17" w:name="_Toc144573374"/>
       <w:r>
         <w:t>Test Cycles</w:t>
       </w:r>
-      <w:bookmarkEnd w:id="16"/>
+      <w:bookmarkEnd w:id="17"/>
       <w:r>
         <w:tab/>
       </w:r>
@@ -9089,21 +9104,21 @@
       <w:pPr>
         <w:pStyle w:val="Heading2"/>
       </w:pPr>
-      <w:bookmarkStart w:id="17" w:name="_Toc144573375"/>
+      <w:bookmarkStart w:id="18" w:name="_Toc144573375"/>
       <w:r>
         <w:t>Validation and Defect Management</w:t>
       </w:r>
-      <w:bookmarkEnd w:id="17"/>
+      <w:bookmarkEnd w:id="18"/>
     </w:p>
     <w:p>
       <w:pPr>
         <w:pStyle w:val="Heading2"/>
       </w:pPr>
-      <w:bookmarkStart w:id="18" w:name="_Toc144573376"/>
+      <w:bookmarkStart w:id="19" w:name="_Toc144573376"/>
       <w:r>
         <w:t>Test Metrics</w:t>
       </w:r>
-      <w:bookmarkEnd w:id="18"/>
+      <w:bookmarkEnd w:id="19"/>
       <w:r>
         <w:tab/>
       </w:r>
@@ -9112,11 +9127,11 @@
       <w:pPr>
         <w:pStyle w:val="Heading2"/>
       </w:pPr>
-      <w:bookmarkStart w:id="19" w:name="_Toc144573377"/>
+      <w:bookmarkStart w:id="20" w:name="_Toc144573377"/>
       <w:r>
         <w:t>Defect tracking &amp; Reporting</w:t>
       </w:r>
-      <w:bookmarkEnd w:id="19"/>
+      <w:bookmarkEnd w:id="20"/>
       <w:r>
         <w:tab/>
       </w:r>
@@ -9141,12 +9156,12 @@
       <w:pPr>
         <w:pStyle w:val="Heading1"/>
       </w:pPr>
-      <w:bookmarkStart w:id="20" w:name="_Toc144573378"/>
+      <w:bookmarkStart w:id="21" w:name="_Toc144573378"/>
       <w:r>
         <w:lastRenderedPageBreak/>
         <w:t>TEST MANAGEMENT PROCESS</w:t>
       </w:r>
-      <w:bookmarkEnd w:id="20"/>
+      <w:bookmarkEnd w:id="21"/>
       <w:r>
         <w:t xml:space="preserve"> </w:t>
       </w:r>
@@ -9155,21 +9170,21 @@
       <w:pPr>
         <w:pStyle w:val="Heading2"/>
       </w:pPr>
-      <w:bookmarkStart w:id="21" w:name="_Toc144573379"/>
+      <w:bookmarkStart w:id="22" w:name="_Toc144573379"/>
       <w:r>
         <w:t>Test Management Tool</w:t>
       </w:r>
-      <w:bookmarkEnd w:id="21"/>
+      <w:bookmarkEnd w:id="22"/>
     </w:p>
     <w:p>
       <w:pPr>
         <w:pStyle w:val="Heading2"/>
       </w:pPr>
-      <w:bookmarkStart w:id="22" w:name="_Toc144573380"/>
+      <w:bookmarkStart w:id="23" w:name="_Toc144573380"/>
       <w:r>
         <w:t>Test Design Process</w:t>
       </w:r>
-      <w:bookmarkEnd w:id="22"/>
+      <w:bookmarkEnd w:id="23"/>
       <w:r>
         <w:tab/>
       </w:r>
@@ -9178,11 +9193,11 @@
       <w:pPr>
         <w:pStyle w:val="Heading2"/>
       </w:pPr>
-      <w:bookmarkStart w:id="23" w:name="_Toc144573381"/>
+      <w:bookmarkStart w:id="24" w:name="_Toc144573381"/>
       <w:r>
         <w:t>Test Execution Process</w:t>
       </w:r>
-      <w:bookmarkEnd w:id="23"/>
+      <w:bookmarkEnd w:id="24"/>
       <w:r>
         <w:tab/>
       </w:r>
@@ -9205,13 +9220,7 @@
         <w:spacing w:line="360" w:lineRule="auto"/>
       </w:pPr>
       <w:r>
-        <w:t xml:space="preserve">The main emphasis of the testing team will be on functional testing, which will be accomplished through using TestLink, a test management tool that is </w:t>
-      </w:r>
-      <w:r>
-        <w:t>open source</w:t>
-      </w:r>
-      <w:r>
-        <w:t xml:space="preserve"> in nature. TestLink plays a crucial role in the organization of test plans, strategies, and executions. The system offers a centralized framework that facilitates collaboration across the entire software testing life cycle, streamlining progress monitoring and guaranteeing the quality of software testing activities.</w:t>
+        <w:t>The main emphasis of the testing team will be on functional testing, which will be accomplished through using TestLink, a test management tool that is open source in nature. TestLink plays a crucial role in the organization of test plans, strategies, and executions. The system offers a centralized framework that facilitates collaboration across the entire software testing life cycle, streamlining progress monitoring and guaranteeing the quality of software testing activities.</w:t>
       </w:r>
     </w:p>
     <w:p>
@@ -9258,11 +9267,11 @@
       <w:pPr>
         <w:pStyle w:val="Heading2"/>
       </w:pPr>
-      <w:bookmarkStart w:id="24" w:name="_Toc144573382"/>
+      <w:bookmarkStart w:id="25" w:name="_Toc144573382"/>
       <w:r>
         <w:t>Test Risks and Mitigation Factors</w:t>
       </w:r>
-      <w:bookmarkEnd w:id="24"/>
+      <w:bookmarkEnd w:id="25"/>
       <w:r>
         <w:tab/>
       </w:r>
@@ -9271,11 +9280,11 @@
       <w:pPr>
         <w:pStyle w:val="Heading2"/>
       </w:pPr>
-      <w:bookmarkStart w:id="25" w:name="_Toc144573383"/>
+      <w:bookmarkStart w:id="26" w:name="_Toc144573383"/>
       <w:r>
         <w:t>Communications Plan and Team Roster</w:t>
       </w:r>
-      <w:bookmarkEnd w:id="25"/>
+      <w:bookmarkEnd w:id="26"/>
       <w:r>
         <w:tab/>
       </w:r>
@@ -9284,11 +9293,11 @@
       <w:pPr>
         <w:pStyle w:val="Heading2"/>
       </w:pPr>
-      <w:bookmarkStart w:id="26" w:name="_Toc144573384"/>
+      <w:bookmarkStart w:id="27" w:name="_Toc144573384"/>
       <w:r>
         <w:t>Role Expectations</w:t>
       </w:r>
-      <w:bookmarkEnd w:id="26"/>
+      <w:bookmarkEnd w:id="27"/>
       <w:r>
         <w:tab/>
       </w:r>
@@ -9297,41 +9306,41 @@
       <w:pPr>
         <w:pStyle w:val="Heading3"/>
       </w:pPr>
-      <w:bookmarkStart w:id="27" w:name="_Toc144573385"/>
+      <w:bookmarkStart w:id="28" w:name="_Toc144573385"/>
       <w:r>
         <w:t>Project Management</w:t>
       </w:r>
-      <w:bookmarkEnd w:id="27"/>
+      <w:bookmarkEnd w:id="28"/>
     </w:p>
     <w:p>
       <w:pPr>
         <w:pStyle w:val="Heading3"/>
       </w:pPr>
-      <w:bookmarkStart w:id="28" w:name="_Toc144573386"/>
+      <w:bookmarkStart w:id="29" w:name="_Toc144573386"/>
       <w:r>
         <w:t>Test Planning (Test Lead)</w:t>
       </w:r>
-      <w:bookmarkEnd w:id="28"/>
+      <w:bookmarkEnd w:id="29"/>
     </w:p>
     <w:p>
       <w:pPr>
         <w:pStyle w:val="Heading3"/>
       </w:pPr>
-      <w:bookmarkStart w:id="29" w:name="_Toc144573387"/>
+      <w:bookmarkStart w:id="30" w:name="_Toc144573387"/>
       <w:r>
         <w:t>Test Team</w:t>
       </w:r>
-      <w:bookmarkEnd w:id="29"/>
+      <w:bookmarkEnd w:id="30"/>
     </w:p>
     <w:p>
       <w:pPr>
         <w:pStyle w:val="Heading3"/>
       </w:pPr>
-      <w:bookmarkStart w:id="30" w:name="_Toc144573388"/>
+      <w:bookmarkStart w:id="31" w:name="_Toc144573388"/>
       <w:r>
         <w:t>Test Lead</w:t>
       </w:r>
-      <w:bookmarkEnd w:id="30"/>
+      <w:bookmarkEnd w:id="31"/>
       <w:r>
         <w:tab/>
       </w:r>
@@ -9340,11 +9349,11 @@
       <w:pPr>
         <w:pStyle w:val="Heading3"/>
       </w:pPr>
-      <w:bookmarkStart w:id="31" w:name="_Toc144573389"/>
+      <w:bookmarkStart w:id="32" w:name="_Toc144573389"/>
       <w:r>
         <w:t>Development Team</w:t>
       </w:r>
-      <w:bookmarkEnd w:id="31"/>
+      <w:bookmarkEnd w:id="32"/>
     </w:p>
     <w:p>
       <w:pPr>
@@ -9446,15 +9455,7 @@
         <w:ind w:left="1080"/>
       </w:pPr>
       <w:r>
-        <w:t xml:space="preserve">Clarify any uncertainties or inquiries that the testing team may have </w:t>
-      </w:r>
-      <w:proofErr w:type="gramStart"/>
-      <w:r>
-        <w:t>with regard to</w:t>
-      </w:r>
-      <w:proofErr w:type="gramEnd"/>
-      <w:r>
-        <w:t xml:space="preserve"> the software's requirements or design.</w:t>
+        <w:t>Clarify any uncertainties or inquiries that the testing team may have with regard to the software's requirements or design.</w:t>
       </w:r>
       <w:r>
         <w:t xml:space="preserve"> This makes sure the testing team understands what exactly must be validated.</w:t>
@@ -9515,7 +9516,7 @@
           <w:rFonts w:ascii="Arial" w:hAnsi="Arial" w:cs="Arial"/>
         </w:rPr>
       </w:pPr>
-      <w:bookmarkStart w:id="32" w:name="_Toc144573390"/>
+      <w:bookmarkStart w:id="33" w:name="_Toc144573390"/>
       <w:r>
         <w:rPr>
           <w:rFonts w:ascii="Arial" w:hAnsi="Arial" w:cs="Arial"/>
@@ -9523,7 +9524,7 @@
         <w:lastRenderedPageBreak/>
         <w:t>TEST ENVIRONMENT</w:t>
       </w:r>
-      <w:bookmarkEnd w:id="32"/>
+      <w:bookmarkEnd w:id="33"/>
     </w:p>
     <w:p>
       <w:pPr>
@@ -9545,12 +9546,12 @@
       <w:pPr>
         <w:pStyle w:val="Heading1"/>
       </w:pPr>
-      <w:bookmarkStart w:id="33" w:name="_Toc144573391"/>
+      <w:bookmarkStart w:id="34" w:name="_Toc144573391"/>
       <w:r>
         <w:lastRenderedPageBreak/>
         <w:t>APPROVALS</w:t>
       </w:r>
-      <w:bookmarkEnd w:id="33"/>
+      <w:bookmarkEnd w:id="34"/>
       <w:r>
         <w:t xml:space="preserve"> </w:t>
       </w:r>
@@ -10481,7 +10482,7 @@
 </file>
 
 <file path=word/endnotes.xml><?xml version="1.0" encoding="utf-8"?>
-<w:endnotes xmlns:wpc="http://schemas.microsoft.com/office/word/2010/wordprocessingCanvas" xmlns:cx="http://schemas.microsoft.com/office/drawing/2014/chartex" xmlns:cx1="http://schemas.microsoft.com/office/drawing/2015/9/8/chartex" xmlns:cx2="http://schemas.microsoft.com/office/drawing/2015/10/21/chartex" xmlns:cx3="http://schemas.microsoft.com/office/drawing/2016/5/9/chartex" xmlns:cx4="http://schemas.microsoft.com/office/drawing/2016/5/10/chartex" xmlns:cx5="http://schemas.microsoft.com/office/drawing/2016/5/11/chartex" xmlns:cx6="http://schemas.microsoft.com/office/drawing/2016/5/12/chartex" xmlns:cx7="http://schemas.microsoft.com/office/drawing/2016/5/13/chartex" xmlns:cx8="http://schemas.microsoft.com/office/drawing/2016/5/14/chartex" xmlns:mc="http://schemas.openxmlformats.org/markup-compatibility/2006" xmlns:aink="http://schemas.microsoft.com/office/drawing/2016/ink" xmlns:am3d="http://schemas.microsoft.com/office/drawing/2017/model3d" xmlns:o="urn:schemas-microsoft-com:office:office" xmlns:oel="http://schemas.microsoft.com/office/2019/extlst" xmlns:r="http://schemas.openxmlformats.org/officeDocument/2006/relationships" xmlns:m="http://schemas.openxmlformats.org/officeDocument/2006/math" xmlns:v="urn:schemas-microsoft-com:vml" xmlns:wp14="http://schemas.microsoft.com/office/word/2010/wordprocessingDrawing" xmlns:wp="http://schemas.openxmlformats.org/drawingml/2006/wordprocessingDrawing" xmlns:w10="urn:schemas-microsoft-com:office:word" xmlns:w="http://schemas.openxmlformats.org/wordprocessingml/2006/main" xmlns:w14="http://schemas.microsoft.com/office/word/2010/wordml" xmlns:w15="http://schemas.microsoft.com/office/word/2012/wordml" xmlns:w16cex="http://schemas.microsoft.com/office/word/2018/wordml/cex" xmlns:w16cid="http://schemas.microsoft.com/office/word/2016/wordml/cid" xmlns:w16="http://schemas.microsoft.com/office/word/2018/wordml" xmlns:w16sdtdh="http://schemas.microsoft.com/office/word/2020/wordml/sdtdatahash" xmlns:w16se="http://schemas.microsoft.com/office/word/2015/wordml/symex" xmlns:wpg="http://schemas.microsoft.com/office/word/2010/wordprocessingGroup" xmlns:wpi="http://schemas.microsoft.com/office/word/2010/wordprocessingInk" xmlns:wne="http://schemas.microsoft.com/office/word/2006/wordml" xmlns:wps="http://schemas.microsoft.com/office/word/2010/wordprocessingShape" mc:Ignorable="w14 w15 w16se w16cid w16 w16cex w16sdtdh wp14">
+<w:endnotes xmlns:wpc="http://schemas.microsoft.com/office/word/2010/wordprocessingCanvas" xmlns:cx="http://schemas.microsoft.com/office/drawing/2014/chartex" xmlns:cx1="http://schemas.microsoft.com/office/drawing/2015/9/8/chartex" xmlns:cx2="http://schemas.microsoft.com/office/drawing/2015/10/21/chartex" xmlns:cx3="http://schemas.microsoft.com/office/drawing/2016/5/9/chartex" xmlns:cx4="http://schemas.microsoft.com/office/drawing/2016/5/10/chartex" xmlns:cx5="http://schemas.microsoft.com/office/drawing/2016/5/11/chartex" xmlns:cx6="http://schemas.microsoft.com/office/drawing/2016/5/12/chartex" xmlns:cx7="http://schemas.microsoft.com/office/drawing/2016/5/13/chartex" xmlns:cx8="http://schemas.microsoft.com/office/drawing/2016/5/14/chartex" xmlns:mc="http://schemas.openxmlformats.org/markup-compatibility/2006" xmlns:aink="http://schemas.microsoft.com/office/drawing/2016/ink" xmlns:am3d="http://schemas.microsoft.com/office/drawing/2017/model3d" xmlns:o="urn:schemas-microsoft-com:office:office" xmlns:r="http://schemas.openxmlformats.org/officeDocument/2006/relationships" xmlns:m="http://schemas.openxmlformats.org/officeDocument/2006/math" xmlns:v="urn:schemas-microsoft-com:vml" xmlns:wp14="http://schemas.microsoft.com/office/word/2010/wordprocessingDrawing" xmlns:wp="http://schemas.openxmlformats.org/drawingml/2006/wordprocessingDrawing" xmlns:w10="urn:schemas-microsoft-com:office:word" xmlns:w="http://schemas.openxmlformats.org/wordprocessingml/2006/main" xmlns:w14="http://schemas.microsoft.com/office/word/2010/wordml" xmlns:w15="http://schemas.microsoft.com/office/word/2012/wordml" xmlns:w16cid="http://schemas.microsoft.com/office/word/2016/wordml/cid" xmlns:w16se="http://schemas.microsoft.com/office/word/2015/wordml/symex" xmlns:wpg="http://schemas.microsoft.com/office/word/2010/wordprocessingGroup" xmlns:wpi="http://schemas.microsoft.com/office/word/2010/wordprocessingInk" xmlns:wne="http://schemas.microsoft.com/office/word/2006/wordml" xmlns:wps="http://schemas.microsoft.com/office/word/2010/wordprocessingShape" mc:Ignorable="w14 w15 w16se w16cid wp14">
   <w:endnote w:type="separator" w:id="-1">
     <w:p>
       <w:r>
@@ -10502,7 +10503,7 @@
 </file>
 
 <file path=word/footer1.xml><?xml version="1.0" encoding="utf-8"?>
-<w:ftr xmlns:wpc="http://schemas.microsoft.com/office/word/2010/wordprocessingCanvas" xmlns:cx="http://schemas.microsoft.com/office/drawing/2014/chartex" xmlns:cx1="http://schemas.microsoft.com/office/drawing/2015/9/8/chartex" xmlns:cx2="http://schemas.microsoft.com/office/drawing/2015/10/21/chartex" xmlns:cx3="http://schemas.microsoft.com/office/drawing/2016/5/9/chartex" xmlns:cx4="http://schemas.microsoft.com/office/drawing/2016/5/10/chartex" xmlns:cx5="http://schemas.microsoft.com/office/drawing/2016/5/11/chartex" xmlns:cx6="http://schemas.microsoft.com/office/drawing/2016/5/12/chartex" xmlns:cx7="http://schemas.microsoft.com/office/drawing/2016/5/13/chartex" xmlns:cx8="http://schemas.microsoft.com/office/drawing/2016/5/14/chartex" xmlns:mc="http://schemas.openxmlformats.org/markup-compatibility/2006" xmlns:aink="http://schemas.microsoft.com/office/drawing/2016/ink" xmlns:am3d="http://schemas.microsoft.com/office/drawing/2017/model3d" xmlns:o="urn:schemas-microsoft-com:office:office" xmlns:oel="http://schemas.microsoft.com/office/2019/extlst" xmlns:r="http://schemas.openxmlformats.org/officeDocument/2006/relationships" xmlns:m="http://schemas.openxmlformats.org/officeDocument/2006/math" xmlns:v="urn:schemas-microsoft-com:vml" xmlns:wp14="http://schemas.microsoft.com/office/word/2010/wordprocessingDrawing" xmlns:wp="http://schemas.openxmlformats.org/drawingml/2006/wordprocessingDrawing" xmlns:w10="urn:schemas-microsoft-com:office:word" xmlns:w="http://schemas.openxmlformats.org/wordprocessingml/2006/main" xmlns:w14="http://schemas.microsoft.com/office/word/2010/wordml" xmlns:w15="http://schemas.microsoft.com/office/word/2012/wordml" xmlns:w16cex="http://schemas.microsoft.com/office/word/2018/wordml/cex" xmlns:w16cid="http://schemas.microsoft.com/office/word/2016/wordml/cid" xmlns:w16="http://schemas.microsoft.com/office/word/2018/wordml" xmlns:w16sdtdh="http://schemas.microsoft.com/office/word/2020/wordml/sdtdatahash" xmlns:w16se="http://schemas.microsoft.com/office/word/2015/wordml/symex" xmlns:wpg="http://schemas.microsoft.com/office/word/2010/wordprocessingGroup" xmlns:wpi="http://schemas.microsoft.com/office/word/2010/wordprocessingInk" xmlns:wne="http://schemas.microsoft.com/office/word/2006/wordml" xmlns:wps="http://schemas.microsoft.com/office/word/2010/wordprocessingShape" mc:Ignorable="w14 w15 w16se w16cid w16 w16cex w16sdtdh wp14">
+<w:ftr xmlns:wpc="http://schemas.microsoft.com/office/word/2010/wordprocessingCanvas" xmlns:cx="http://schemas.microsoft.com/office/drawing/2014/chartex" xmlns:cx1="http://schemas.microsoft.com/office/drawing/2015/9/8/chartex" xmlns:cx2="http://schemas.microsoft.com/office/drawing/2015/10/21/chartex" xmlns:cx3="http://schemas.microsoft.com/office/drawing/2016/5/9/chartex" xmlns:cx4="http://schemas.microsoft.com/office/drawing/2016/5/10/chartex" xmlns:cx5="http://schemas.microsoft.com/office/drawing/2016/5/11/chartex" xmlns:cx6="http://schemas.microsoft.com/office/drawing/2016/5/12/chartex" xmlns:cx7="http://schemas.microsoft.com/office/drawing/2016/5/13/chartex" xmlns:cx8="http://schemas.microsoft.com/office/drawing/2016/5/14/chartex" xmlns:mc="http://schemas.openxmlformats.org/markup-compatibility/2006" xmlns:aink="http://schemas.microsoft.com/office/drawing/2016/ink" xmlns:am3d="http://schemas.microsoft.com/office/drawing/2017/model3d" xmlns:o="urn:schemas-microsoft-com:office:office" xmlns:r="http://schemas.openxmlformats.org/officeDocument/2006/relationships" xmlns:m="http://schemas.openxmlformats.org/officeDocument/2006/math" xmlns:v="urn:schemas-microsoft-com:vml" xmlns:wp14="http://schemas.microsoft.com/office/word/2010/wordprocessingDrawing" xmlns:wp="http://schemas.openxmlformats.org/drawingml/2006/wordprocessingDrawing" xmlns:w10="urn:schemas-microsoft-com:office:word" xmlns:w="http://schemas.openxmlformats.org/wordprocessingml/2006/main" xmlns:w14="http://schemas.microsoft.com/office/word/2010/wordml" xmlns:w15="http://schemas.microsoft.com/office/word/2012/wordml" xmlns:w16cid="http://schemas.microsoft.com/office/word/2016/wordml/cid" xmlns:w16se="http://schemas.microsoft.com/office/word/2015/wordml/symex" xmlns:wpg="http://schemas.microsoft.com/office/word/2010/wordprocessingGroup" xmlns:wpi="http://schemas.microsoft.com/office/word/2010/wordprocessingInk" xmlns:wne="http://schemas.microsoft.com/office/word/2006/wordml" xmlns:wps="http://schemas.microsoft.com/office/word/2010/wordprocessingShape" mc:Ignorable="w14 w15 w16se w16cid wp14">
   <w:p>
     <w:pPr>
       <w:pStyle w:val="Footer"/>
@@ -10592,7 +10593,7 @@
 </file>
 
 <file path=word/footer2.xml><?xml version="1.0" encoding="utf-8"?>
-<w:ftr xmlns:wpc="http://schemas.microsoft.com/office/word/2010/wordprocessingCanvas" xmlns:cx="http://schemas.microsoft.com/office/drawing/2014/chartex" xmlns:cx1="http://schemas.microsoft.com/office/drawing/2015/9/8/chartex" xmlns:cx2="http://schemas.microsoft.com/office/drawing/2015/10/21/chartex" xmlns:cx3="http://schemas.microsoft.com/office/drawing/2016/5/9/chartex" xmlns:cx4="http://schemas.microsoft.com/office/drawing/2016/5/10/chartex" xmlns:cx5="http://schemas.microsoft.com/office/drawing/2016/5/11/chartex" xmlns:cx6="http://schemas.microsoft.com/office/drawing/2016/5/12/chartex" xmlns:cx7="http://schemas.microsoft.com/office/drawing/2016/5/13/chartex" xmlns:cx8="http://schemas.microsoft.com/office/drawing/2016/5/14/chartex" xmlns:mc="http://schemas.openxmlformats.org/markup-compatibility/2006" xmlns:aink="http://schemas.microsoft.com/office/drawing/2016/ink" xmlns:am3d="http://schemas.microsoft.com/office/drawing/2017/model3d" xmlns:o="urn:schemas-microsoft-com:office:office" xmlns:oel="http://schemas.microsoft.com/office/2019/extlst" xmlns:r="http://schemas.openxmlformats.org/officeDocument/2006/relationships" xmlns:m="http://schemas.openxmlformats.org/officeDocument/2006/math" xmlns:v="urn:schemas-microsoft-com:vml" xmlns:wp14="http://schemas.microsoft.com/office/word/2010/wordprocessingDrawing" xmlns:wp="http://schemas.openxmlformats.org/drawingml/2006/wordprocessingDrawing" xmlns:w10="urn:schemas-microsoft-com:office:word" xmlns:w="http://schemas.openxmlformats.org/wordprocessingml/2006/main" xmlns:w14="http://schemas.microsoft.com/office/word/2010/wordml" xmlns:w15="http://schemas.microsoft.com/office/word/2012/wordml" xmlns:w16cex="http://schemas.microsoft.com/office/word/2018/wordml/cex" xmlns:w16cid="http://schemas.microsoft.com/office/word/2016/wordml/cid" xmlns:w16="http://schemas.microsoft.com/office/word/2018/wordml" xmlns:w16sdtdh="http://schemas.microsoft.com/office/word/2020/wordml/sdtdatahash" xmlns:w16se="http://schemas.microsoft.com/office/word/2015/wordml/symex" xmlns:wpg="http://schemas.microsoft.com/office/word/2010/wordprocessingGroup" xmlns:wpi="http://schemas.microsoft.com/office/word/2010/wordprocessingInk" xmlns:wne="http://schemas.microsoft.com/office/word/2006/wordml" xmlns:wps="http://schemas.microsoft.com/office/word/2010/wordprocessingShape" mc:Ignorable="w14 w15 w16se w16cid w16 w16cex w16sdtdh wp14">
+<w:ftr xmlns:wpc="http://schemas.microsoft.com/office/word/2010/wordprocessingCanvas" xmlns:cx="http://schemas.microsoft.com/office/drawing/2014/chartex" xmlns:cx1="http://schemas.microsoft.com/office/drawing/2015/9/8/chartex" xmlns:cx2="http://schemas.microsoft.com/office/drawing/2015/10/21/chartex" xmlns:cx3="http://schemas.microsoft.com/office/drawing/2016/5/9/chartex" xmlns:cx4="http://schemas.microsoft.com/office/drawing/2016/5/10/chartex" xmlns:cx5="http://schemas.microsoft.com/office/drawing/2016/5/11/chartex" xmlns:cx6="http://schemas.microsoft.com/office/drawing/2016/5/12/chartex" xmlns:cx7="http://schemas.microsoft.com/office/drawing/2016/5/13/chartex" xmlns:cx8="http://schemas.microsoft.com/office/drawing/2016/5/14/chartex" xmlns:mc="http://schemas.openxmlformats.org/markup-compatibility/2006" xmlns:aink="http://schemas.microsoft.com/office/drawing/2016/ink" xmlns:am3d="http://schemas.microsoft.com/office/drawing/2017/model3d" xmlns:o="urn:schemas-microsoft-com:office:office" xmlns:r="http://schemas.openxmlformats.org/officeDocument/2006/relationships" xmlns:m="http://schemas.openxmlformats.org/officeDocument/2006/math" xmlns:v="urn:schemas-microsoft-com:vml" xmlns:wp14="http://schemas.microsoft.com/office/word/2010/wordprocessingDrawing" xmlns:wp="http://schemas.openxmlformats.org/drawingml/2006/wordprocessingDrawing" xmlns:w10="urn:schemas-microsoft-com:office:word" xmlns:w="http://schemas.openxmlformats.org/wordprocessingml/2006/main" xmlns:w14="http://schemas.microsoft.com/office/word/2010/wordml" xmlns:w15="http://schemas.microsoft.com/office/word/2012/wordml" xmlns:w16cid="http://schemas.microsoft.com/office/word/2016/wordml/cid" xmlns:w16se="http://schemas.microsoft.com/office/word/2015/wordml/symex" xmlns:wpg="http://schemas.microsoft.com/office/word/2010/wordprocessingGroup" xmlns:wpi="http://schemas.microsoft.com/office/word/2010/wordprocessingInk" xmlns:wne="http://schemas.microsoft.com/office/word/2006/wordml" xmlns:wps="http://schemas.microsoft.com/office/word/2010/wordprocessingShape" mc:Ignorable="w14 w15 w16se w16cid wp14">
   <w:p>
     <w:pPr>
       <w:pStyle w:val="Footer"/>
@@ -10700,7 +10701,7 @@
 </file>
 
 <file path=word/footnotes.xml><?xml version="1.0" encoding="utf-8"?>
-<w:footnotes xmlns:wpc="http://schemas.microsoft.com/office/word/2010/wordprocessingCanvas" xmlns:cx="http://schemas.microsoft.com/office/drawing/2014/chartex" xmlns:cx1="http://schemas.microsoft.com/office/drawing/2015/9/8/chartex" xmlns:cx2="http://schemas.microsoft.com/office/drawing/2015/10/21/chartex" xmlns:cx3="http://schemas.microsoft.com/office/drawing/2016/5/9/chartex" xmlns:cx4="http://schemas.microsoft.com/office/drawing/2016/5/10/chartex" xmlns:cx5="http://schemas.microsoft.com/office/drawing/2016/5/11/chartex" xmlns:cx6="http://schemas.microsoft.com/office/drawing/2016/5/12/chartex" xmlns:cx7="http://schemas.microsoft.com/office/drawing/2016/5/13/chartex" xmlns:cx8="http://schemas.microsoft.com/office/drawing/2016/5/14/chartex" xmlns:mc="http://schemas.openxmlformats.org/markup-compatibility/2006" xmlns:aink="http://schemas.microsoft.com/office/drawing/2016/ink" xmlns:am3d="http://schemas.microsoft.com/office/drawing/2017/model3d" xmlns:o="urn:schemas-microsoft-com:office:office" xmlns:oel="http://schemas.microsoft.com/office/2019/extlst" xmlns:r="http://schemas.openxmlformats.org/officeDocument/2006/relationships" xmlns:m="http://schemas.openxmlformats.org/officeDocument/2006/math" xmlns:v="urn:schemas-microsoft-com:vml" xmlns:wp14="http://schemas.microsoft.com/office/word/2010/wordprocessingDrawing" xmlns:wp="http://schemas.openxmlformats.org/drawingml/2006/wordprocessingDrawing" xmlns:w10="urn:schemas-microsoft-com:office:word" xmlns:w="http://schemas.openxmlformats.org/wordprocessingml/2006/main" xmlns:w14="http://schemas.microsoft.com/office/word/2010/wordml" xmlns:w15="http://schemas.microsoft.com/office/word/2012/wordml" xmlns:w16cex="http://schemas.microsoft.com/office/word/2018/wordml/cex" xmlns:w16cid="http://schemas.microsoft.com/office/word/2016/wordml/cid" xmlns:w16="http://schemas.microsoft.com/office/word/2018/wordml" xmlns:w16sdtdh="http://schemas.microsoft.com/office/word/2020/wordml/sdtdatahash" xmlns:w16se="http://schemas.microsoft.com/office/word/2015/wordml/symex" xmlns:wpg="http://schemas.microsoft.com/office/word/2010/wordprocessingGroup" xmlns:wpi="http://schemas.microsoft.com/office/word/2010/wordprocessingInk" xmlns:wne="http://schemas.microsoft.com/office/word/2006/wordml" xmlns:wps="http://schemas.microsoft.com/office/word/2010/wordprocessingShape" mc:Ignorable="w14 w15 w16se w16cid w16 w16cex w16sdtdh wp14">
+<w:footnotes xmlns:wpc="http://schemas.microsoft.com/office/word/2010/wordprocessingCanvas" xmlns:cx="http://schemas.microsoft.com/office/drawing/2014/chartex" xmlns:cx1="http://schemas.microsoft.com/office/drawing/2015/9/8/chartex" xmlns:cx2="http://schemas.microsoft.com/office/drawing/2015/10/21/chartex" xmlns:cx3="http://schemas.microsoft.com/office/drawing/2016/5/9/chartex" xmlns:cx4="http://schemas.microsoft.com/office/drawing/2016/5/10/chartex" xmlns:cx5="http://schemas.microsoft.com/office/drawing/2016/5/11/chartex" xmlns:cx6="http://schemas.microsoft.com/office/drawing/2016/5/12/chartex" xmlns:cx7="http://schemas.microsoft.com/office/drawing/2016/5/13/chartex" xmlns:cx8="http://schemas.microsoft.com/office/drawing/2016/5/14/chartex" xmlns:mc="http://schemas.openxmlformats.org/markup-compatibility/2006" xmlns:aink="http://schemas.microsoft.com/office/drawing/2016/ink" xmlns:am3d="http://schemas.microsoft.com/office/drawing/2017/model3d" xmlns:o="urn:schemas-microsoft-com:office:office" xmlns:r="http://schemas.openxmlformats.org/officeDocument/2006/relationships" xmlns:m="http://schemas.openxmlformats.org/officeDocument/2006/math" xmlns:v="urn:schemas-microsoft-com:vml" xmlns:wp14="http://schemas.microsoft.com/office/word/2010/wordprocessingDrawing" xmlns:wp="http://schemas.openxmlformats.org/drawingml/2006/wordprocessingDrawing" xmlns:w10="urn:schemas-microsoft-com:office:word" xmlns:w="http://schemas.openxmlformats.org/wordprocessingml/2006/main" xmlns:w14="http://schemas.microsoft.com/office/word/2010/wordml" xmlns:w15="http://schemas.microsoft.com/office/word/2012/wordml" xmlns:w16cid="http://schemas.microsoft.com/office/word/2016/wordml/cid" xmlns:w16se="http://schemas.microsoft.com/office/word/2015/wordml/symex" xmlns:wpg="http://schemas.microsoft.com/office/word/2010/wordprocessingGroup" xmlns:wpi="http://schemas.microsoft.com/office/word/2010/wordprocessingInk" xmlns:wne="http://schemas.microsoft.com/office/word/2006/wordml" xmlns:wps="http://schemas.microsoft.com/office/word/2010/wordprocessingShape" mc:Ignorable="w14 w15 w16se w16cid wp14">
   <w:footnote w:type="separator" w:id="-1">
     <w:p>
       <w:r>
@@ -10721,7 +10722,7 @@
 </file>
 
 <file path=word/header1.xml><?xml version="1.0" encoding="utf-8"?>
-<w:hdr xmlns:wpc="http://schemas.microsoft.com/office/word/2010/wordprocessingCanvas" xmlns:cx="http://schemas.microsoft.com/office/drawing/2014/chartex" xmlns:cx1="http://schemas.microsoft.com/office/drawing/2015/9/8/chartex" xmlns:cx2="http://schemas.microsoft.com/office/drawing/2015/10/21/chartex" xmlns:cx3="http://schemas.microsoft.com/office/drawing/2016/5/9/chartex" xmlns:cx4="http://schemas.microsoft.com/office/drawing/2016/5/10/chartex" xmlns:cx5="http://schemas.microsoft.com/office/drawing/2016/5/11/chartex" xmlns:cx6="http://schemas.microsoft.com/office/drawing/2016/5/12/chartex" xmlns:cx7="http://schemas.microsoft.com/office/drawing/2016/5/13/chartex" xmlns:cx8="http://schemas.microsoft.com/office/drawing/2016/5/14/chartex" xmlns:mc="http://schemas.openxmlformats.org/markup-compatibility/2006" xmlns:aink="http://schemas.microsoft.com/office/drawing/2016/ink" xmlns:am3d="http://schemas.microsoft.com/office/drawing/2017/model3d" xmlns:o="urn:schemas-microsoft-com:office:office" xmlns:oel="http://schemas.microsoft.com/office/2019/extlst" xmlns:r="http://schemas.openxmlformats.org/officeDocument/2006/relationships" xmlns:m="http://schemas.openxmlformats.org/officeDocument/2006/math" xmlns:v="urn:schemas-microsoft-com:vml" xmlns:wp14="http://schemas.microsoft.com/office/word/2010/wordprocessingDrawing" xmlns:wp="http://schemas.openxmlformats.org/drawingml/2006/wordprocessingDrawing" xmlns:w10="urn:schemas-microsoft-com:office:word" xmlns:w="http://schemas.openxmlformats.org/wordprocessingml/2006/main" xmlns:w14="http://schemas.microsoft.com/office/word/2010/wordml" xmlns:w15="http://schemas.microsoft.com/office/word/2012/wordml" xmlns:w16cex="http://schemas.microsoft.com/office/word/2018/wordml/cex" xmlns:w16cid="http://schemas.microsoft.com/office/word/2016/wordml/cid" xmlns:w16="http://schemas.microsoft.com/office/word/2018/wordml" xmlns:w16sdtdh="http://schemas.microsoft.com/office/word/2020/wordml/sdtdatahash" xmlns:w16se="http://schemas.microsoft.com/office/word/2015/wordml/symex" xmlns:wpg="http://schemas.microsoft.com/office/word/2010/wordprocessingGroup" xmlns:wpi="http://schemas.microsoft.com/office/word/2010/wordprocessingInk" xmlns:wne="http://schemas.microsoft.com/office/word/2006/wordml" xmlns:wps="http://schemas.microsoft.com/office/word/2010/wordprocessingShape" mc:Ignorable="w14 w15 w16se w16cid w16 w16cex w16sdtdh wp14">
+<w:hdr xmlns:wpc="http://schemas.microsoft.com/office/word/2010/wordprocessingCanvas" xmlns:cx="http://schemas.microsoft.com/office/drawing/2014/chartex" xmlns:cx1="http://schemas.microsoft.com/office/drawing/2015/9/8/chartex" xmlns:cx2="http://schemas.microsoft.com/office/drawing/2015/10/21/chartex" xmlns:cx3="http://schemas.microsoft.com/office/drawing/2016/5/9/chartex" xmlns:cx4="http://schemas.microsoft.com/office/drawing/2016/5/10/chartex" xmlns:cx5="http://schemas.microsoft.com/office/drawing/2016/5/11/chartex" xmlns:cx6="http://schemas.microsoft.com/office/drawing/2016/5/12/chartex" xmlns:cx7="http://schemas.microsoft.com/office/drawing/2016/5/13/chartex" xmlns:cx8="http://schemas.microsoft.com/office/drawing/2016/5/14/chartex" xmlns:mc="http://schemas.openxmlformats.org/markup-compatibility/2006" xmlns:aink="http://schemas.microsoft.com/office/drawing/2016/ink" xmlns:am3d="http://schemas.microsoft.com/office/drawing/2017/model3d" xmlns:o="urn:schemas-microsoft-com:office:office" xmlns:r="http://schemas.openxmlformats.org/officeDocument/2006/relationships" xmlns:m="http://schemas.openxmlformats.org/officeDocument/2006/math" xmlns:v="urn:schemas-microsoft-com:vml" xmlns:wp14="http://schemas.microsoft.com/office/word/2010/wordprocessingDrawing" xmlns:wp="http://schemas.openxmlformats.org/drawingml/2006/wordprocessingDrawing" xmlns:w10="urn:schemas-microsoft-com:office:word" xmlns:w="http://schemas.openxmlformats.org/wordprocessingml/2006/main" xmlns:w14="http://schemas.microsoft.com/office/word/2010/wordml" xmlns:w15="http://schemas.microsoft.com/office/word/2012/wordml" xmlns:w16cid="http://schemas.microsoft.com/office/word/2016/wordml/cid" xmlns:w16se="http://schemas.microsoft.com/office/word/2015/wordml/symex" xmlns:wpg="http://schemas.microsoft.com/office/word/2010/wordprocessingGroup" xmlns:wpi="http://schemas.microsoft.com/office/word/2010/wordprocessingInk" xmlns:wne="http://schemas.microsoft.com/office/word/2006/wordml" xmlns:wps="http://schemas.microsoft.com/office/word/2010/wordprocessingShape" mc:Ignorable="w14 w15 w16se w16cid wp14">
   <w:p>
     <w:pPr>
       <w:pStyle w:val="Header"/>
@@ -10749,7 +10750,7 @@
 </file>
 
 <file path=word/header2.xml><?xml version="1.0" encoding="utf-8"?>
-<w:hdr xmlns:wpc="http://schemas.microsoft.com/office/word/2010/wordprocessingCanvas" xmlns:cx="http://schemas.microsoft.com/office/drawing/2014/chartex" xmlns:cx1="http://schemas.microsoft.com/office/drawing/2015/9/8/chartex" xmlns:cx2="http://schemas.microsoft.com/office/drawing/2015/10/21/chartex" xmlns:cx3="http://schemas.microsoft.com/office/drawing/2016/5/9/chartex" xmlns:cx4="http://schemas.microsoft.com/office/drawing/2016/5/10/chartex" xmlns:cx5="http://schemas.microsoft.com/office/drawing/2016/5/11/chartex" xmlns:cx6="http://schemas.microsoft.com/office/drawing/2016/5/12/chartex" xmlns:cx7="http://schemas.microsoft.com/office/drawing/2016/5/13/chartex" xmlns:cx8="http://schemas.microsoft.com/office/drawing/2016/5/14/chartex" xmlns:mc="http://schemas.openxmlformats.org/markup-compatibility/2006" xmlns:aink="http://schemas.microsoft.com/office/drawing/2016/ink" xmlns:am3d="http://schemas.microsoft.com/office/drawing/2017/model3d" xmlns:o="urn:schemas-microsoft-com:office:office" xmlns:oel="http://schemas.microsoft.com/office/2019/extlst" xmlns:r="http://schemas.openxmlformats.org/officeDocument/2006/relationships" xmlns:m="http://schemas.openxmlformats.org/officeDocument/2006/math" xmlns:v="urn:schemas-microsoft-com:vml" xmlns:wp14="http://schemas.microsoft.com/office/word/2010/wordprocessingDrawing" xmlns:wp="http://schemas.openxmlformats.org/drawingml/2006/wordprocessingDrawing" xmlns:w10="urn:schemas-microsoft-com:office:word" xmlns:w="http://schemas.openxmlformats.org/wordprocessingml/2006/main" xmlns:w14="http://schemas.microsoft.com/office/word/2010/wordml" xmlns:w15="http://schemas.microsoft.com/office/word/2012/wordml" xmlns:w16cex="http://schemas.microsoft.com/office/word/2018/wordml/cex" xmlns:w16cid="http://schemas.microsoft.com/office/word/2016/wordml/cid" xmlns:w16="http://schemas.microsoft.com/office/word/2018/wordml" xmlns:w16sdtdh="http://schemas.microsoft.com/office/word/2020/wordml/sdtdatahash" xmlns:w16se="http://schemas.microsoft.com/office/word/2015/wordml/symex" xmlns:wpg="http://schemas.microsoft.com/office/word/2010/wordprocessingGroup" xmlns:wpi="http://schemas.microsoft.com/office/word/2010/wordprocessingInk" xmlns:wne="http://schemas.microsoft.com/office/word/2006/wordml" xmlns:wps="http://schemas.microsoft.com/office/word/2010/wordprocessingShape" mc:Ignorable="w14 w15 w16se w16cid w16 w16cex w16sdtdh wp14">
+<w:hdr xmlns:wpc="http://schemas.microsoft.com/office/word/2010/wordprocessingCanvas" xmlns:cx="http://schemas.microsoft.com/office/drawing/2014/chartex" xmlns:cx1="http://schemas.microsoft.com/office/drawing/2015/9/8/chartex" xmlns:cx2="http://schemas.microsoft.com/office/drawing/2015/10/21/chartex" xmlns:cx3="http://schemas.microsoft.com/office/drawing/2016/5/9/chartex" xmlns:cx4="http://schemas.microsoft.com/office/drawing/2016/5/10/chartex" xmlns:cx5="http://schemas.microsoft.com/office/drawing/2016/5/11/chartex" xmlns:cx6="http://schemas.microsoft.com/office/drawing/2016/5/12/chartex" xmlns:cx7="http://schemas.microsoft.com/office/drawing/2016/5/13/chartex" xmlns:cx8="http://schemas.microsoft.com/office/drawing/2016/5/14/chartex" xmlns:mc="http://schemas.openxmlformats.org/markup-compatibility/2006" xmlns:aink="http://schemas.microsoft.com/office/drawing/2016/ink" xmlns:am3d="http://schemas.microsoft.com/office/drawing/2017/model3d" xmlns:o="urn:schemas-microsoft-com:office:office" xmlns:r="http://schemas.openxmlformats.org/officeDocument/2006/relationships" xmlns:m="http://schemas.openxmlformats.org/officeDocument/2006/math" xmlns:v="urn:schemas-microsoft-com:vml" xmlns:wp14="http://schemas.microsoft.com/office/word/2010/wordprocessingDrawing" xmlns:wp="http://schemas.openxmlformats.org/drawingml/2006/wordprocessingDrawing" xmlns:w10="urn:schemas-microsoft-com:office:word" xmlns:w="http://schemas.openxmlformats.org/wordprocessingml/2006/main" xmlns:w14="http://schemas.microsoft.com/office/word/2010/wordml" xmlns:w15="http://schemas.microsoft.com/office/word/2012/wordml" xmlns:w16cid="http://schemas.microsoft.com/office/word/2016/wordml/cid" xmlns:w16se="http://schemas.microsoft.com/office/word/2015/wordml/symex" xmlns:wpg="http://schemas.microsoft.com/office/word/2010/wordprocessingGroup" xmlns:wpi="http://schemas.microsoft.com/office/word/2010/wordprocessingInk" xmlns:wne="http://schemas.microsoft.com/office/word/2006/wordml" xmlns:wps="http://schemas.microsoft.com/office/word/2010/wordprocessingShape" mc:Ignorable="w14 w15 w16se w16cid wp14">
   <w:p>
     <w:pPr>
       <w:pStyle w:val="Header"/>
@@ -10774,7 +10775,7 @@
 </file>
 
 <file path=word/numbering.xml><?xml version="1.0" encoding="utf-8"?>
-<w:numbering xmlns:wpc="http://schemas.microsoft.com/office/word/2010/wordprocessingCanvas" xmlns:cx="http://schemas.microsoft.com/office/drawing/2014/chartex" xmlns:cx1="http://schemas.microsoft.com/office/drawing/2015/9/8/chartex" xmlns:cx2="http://schemas.microsoft.com/office/drawing/2015/10/21/chartex" xmlns:cx3="http://schemas.microsoft.com/office/drawing/2016/5/9/chartex" xmlns:cx4="http://schemas.microsoft.com/office/drawing/2016/5/10/chartex" xmlns:cx5="http://schemas.microsoft.com/office/drawing/2016/5/11/chartex" xmlns:cx6="http://schemas.microsoft.com/office/drawing/2016/5/12/chartex" xmlns:cx7="http://schemas.microsoft.com/office/drawing/2016/5/13/chartex" xmlns:cx8="http://schemas.microsoft.com/office/drawing/2016/5/14/chartex" xmlns:mc="http://schemas.openxmlformats.org/markup-compatibility/2006" xmlns:aink="http://schemas.microsoft.com/office/drawing/2016/ink" xmlns:am3d="http://schemas.microsoft.com/office/drawing/2017/model3d" xmlns:o="urn:schemas-microsoft-com:office:office" xmlns:oel="http://schemas.microsoft.com/office/2019/extlst" xmlns:r="http://schemas.openxmlformats.org/officeDocument/2006/relationships" xmlns:m="http://schemas.openxmlformats.org/officeDocument/2006/math" xmlns:v="urn:schemas-microsoft-com:vml" xmlns:wp14="http://schemas.microsoft.com/office/word/2010/wordprocessingDrawing" xmlns:wp="http://schemas.openxmlformats.org/drawingml/2006/wordprocessingDrawing" xmlns:w10="urn:schemas-microsoft-com:office:word" xmlns:w="http://schemas.openxmlformats.org/wordprocessingml/2006/main" xmlns:w14="http://schemas.microsoft.com/office/word/2010/wordml" xmlns:w15="http://schemas.microsoft.com/office/word/2012/wordml" xmlns:w16cex="http://schemas.microsoft.com/office/word/2018/wordml/cex" xmlns:w16cid="http://schemas.microsoft.com/office/word/2016/wordml/cid" xmlns:w16="http://schemas.microsoft.com/office/word/2018/wordml" xmlns:w16sdtdh="http://schemas.microsoft.com/office/word/2020/wordml/sdtdatahash" xmlns:w16se="http://schemas.microsoft.com/office/word/2015/wordml/symex" xmlns:wpg="http://schemas.microsoft.com/office/word/2010/wordprocessingGroup" xmlns:wpi="http://schemas.microsoft.com/office/word/2010/wordprocessingInk" xmlns:wne="http://schemas.microsoft.com/office/word/2006/wordml" xmlns:wps="http://schemas.microsoft.com/office/word/2010/wordprocessingShape" mc:Ignorable="w14 w15 w16se w16cid w16 w16cex w16sdtdh wp14">
+<w:numbering xmlns:wpc="http://schemas.microsoft.com/office/word/2010/wordprocessingCanvas" xmlns:cx="http://schemas.microsoft.com/office/drawing/2014/chartex" xmlns:cx1="http://schemas.microsoft.com/office/drawing/2015/9/8/chartex" xmlns:cx2="http://schemas.microsoft.com/office/drawing/2015/10/21/chartex" xmlns:cx3="http://schemas.microsoft.com/office/drawing/2016/5/9/chartex" xmlns:cx4="http://schemas.microsoft.com/office/drawing/2016/5/10/chartex" xmlns:cx5="http://schemas.microsoft.com/office/drawing/2016/5/11/chartex" xmlns:cx6="http://schemas.microsoft.com/office/drawing/2016/5/12/chartex" xmlns:cx7="http://schemas.microsoft.com/office/drawing/2016/5/13/chartex" xmlns:cx8="http://schemas.microsoft.com/office/drawing/2016/5/14/chartex" xmlns:mc="http://schemas.openxmlformats.org/markup-compatibility/2006" xmlns:aink="http://schemas.microsoft.com/office/drawing/2016/ink" xmlns:am3d="http://schemas.microsoft.com/office/drawing/2017/model3d" xmlns:o="urn:schemas-microsoft-com:office:office" xmlns:r="http://schemas.openxmlformats.org/officeDocument/2006/relationships" xmlns:m="http://schemas.openxmlformats.org/officeDocument/2006/math" xmlns:v="urn:schemas-microsoft-com:vml" xmlns:wp14="http://schemas.microsoft.com/office/word/2010/wordprocessingDrawing" xmlns:wp="http://schemas.openxmlformats.org/drawingml/2006/wordprocessingDrawing" xmlns:w10="urn:schemas-microsoft-com:office:word" xmlns:w="http://schemas.openxmlformats.org/wordprocessingml/2006/main" xmlns:w14="http://schemas.microsoft.com/office/word/2010/wordml" xmlns:w15="http://schemas.microsoft.com/office/word/2012/wordml" xmlns:w16cid="http://schemas.microsoft.com/office/word/2016/wordml/cid" xmlns:w16se="http://schemas.microsoft.com/office/word/2015/wordml/symex" xmlns:wpg="http://schemas.microsoft.com/office/word/2010/wordprocessingGroup" xmlns:wpi="http://schemas.microsoft.com/office/word/2010/wordprocessingInk" xmlns:wne="http://schemas.microsoft.com/office/word/2006/wordml" xmlns:wps="http://schemas.microsoft.com/office/word/2010/wordprocessingShape" mc:Ignorable="w14 w15 w16se w16cid wp14">
   <w:abstractNum w:abstractNumId="0" w15:restartNumberingAfterBreak="0">
     <w:nsid w:val="FFFFFF83"/>
     <w:multiLevelType w:val="singleLevel"/>
@@ -13544,79 +13545,79 @@
       </w:rPr>
     </w:lvl>
   </w:abstractNum>
-  <w:num w:numId="1" w16cid:durableId="773980877">
+  <w:num w:numId="1">
     <w:abstractNumId w:val="1"/>
   </w:num>
-  <w:num w:numId="2" w16cid:durableId="354160504">
+  <w:num w:numId="2">
     <w:abstractNumId w:val="0"/>
   </w:num>
-  <w:num w:numId="3" w16cid:durableId="342631455">
+  <w:num w:numId="3">
     <w:abstractNumId w:val="12"/>
   </w:num>
-  <w:num w:numId="4" w16cid:durableId="2100366199">
+  <w:num w:numId="4">
     <w:abstractNumId w:val="16"/>
   </w:num>
-  <w:num w:numId="5" w16cid:durableId="1052390702">
+  <w:num w:numId="5">
     <w:abstractNumId w:val="10"/>
   </w:num>
-  <w:num w:numId="6" w16cid:durableId="140537461">
+  <w:num w:numId="6">
     <w:abstractNumId w:val="7"/>
   </w:num>
-  <w:num w:numId="7" w16cid:durableId="1905021011">
+  <w:num w:numId="7">
     <w:abstractNumId w:val="19"/>
   </w:num>
-  <w:num w:numId="8" w16cid:durableId="818301846">
+  <w:num w:numId="8">
     <w:abstractNumId w:val="22"/>
   </w:num>
-  <w:num w:numId="9" w16cid:durableId="1879971521">
+  <w:num w:numId="9">
     <w:abstractNumId w:val="5"/>
   </w:num>
-  <w:num w:numId="10" w16cid:durableId="1374767583">
+  <w:num w:numId="10">
     <w:abstractNumId w:val="8"/>
   </w:num>
-  <w:num w:numId="11" w16cid:durableId="1741440176">
+  <w:num w:numId="11">
     <w:abstractNumId w:val="6"/>
   </w:num>
-  <w:num w:numId="12" w16cid:durableId="535167005">
+  <w:num w:numId="12">
     <w:abstractNumId w:val="17"/>
   </w:num>
-  <w:num w:numId="13" w16cid:durableId="108399454">
+  <w:num w:numId="13">
     <w:abstractNumId w:val="20"/>
   </w:num>
-  <w:num w:numId="14" w16cid:durableId="811481988">
+  <w:num w:numId="14">
     <w:abstractNumId w:val="21"/>
   </w:num>
-  <w:num w:numId="15" w16cid:durableId="1428651272">
+  <w:num w:numId="15">
     <w:abstractNumId w:val="13"/>
   </w:num>
-  <w:num w:numId="16" w16cid:durableId="1694378299">
+  <w:num w:numId="16">
     <w:abstractNumId w:val="24"/>
   </w:num>
-  <w:num w:numId="17" w16cid:durableId="123159077">
+  <w:num w:numId="17">
     <w:abstractNumId w:val="14"/>
   </w:num>
-  <w:num w:numId="18" w16cid:durableId="1019628230">
+  <w:num w:numId="18">
     <w:abstractNumId w:val="11"/>
   </w:num>
-  <w:num w:numId="19" w16cid:durableId="1184051866">
+  <w:num w:numId="19">
     <w:abstractNumId w:val="23"/>
   </w:num>
-  <w:num w:numId="20" w16cid:durableId="1792360991">
+  <w:num w:numId="20">
     <w:abstractNumId w:val="18"/>
   </w:num>
-  <w:num w:numId="21" w16cid:durableId="1508208508">
+  <w:num w:numId="21">
     <w:abstractNumId w:val="4"/>
   </w:num>
-  <w:num w:numId="22" w16cid:durableId="834952004">
+  <w:num w:numId="22">
     <w:abstractNumId w:val="2"/>
   </w:num>
-  <w:num w:numId="23" w16cid:durableId="494615762">
+  <w:num w:numId="23">
     <w:abstractNumId w:val="3"/>
   </w:num>
-  <w:num w:numId="24" w16cid:durableId="864250058">
+  <w:num w:numId="24">
     <w:abstractNumId w:val="15"/>
   </w:num>
-  <w:num w:numId="25" w16cid:durableId="1390222999">
+  <w:num w:numId="25">
     <w:abstractNumId w:val="9"/>
   </w:num>
   <w:numIdMacAtCleanup w:val="14"/>
@@ -13624,7 +13625,7 @@
 </file>
 
 <file path=word/styles.xml><?xml version="1.0" encoding="utf-8"?>
-<w:styles xmlns:mc="http://schemas.openxmlformats.org/markup-compatibility/2006" xmlns:r="http://schemas.openxmlformats.org/officeDocument/2006/relationships" xmlns:w="http://schemas.openxmlformats.org/wordprocessingml/2006/main" xmlns:w14="http://schemas.microsoft.com/office/word/2010/wordml" xmlns:w15="http://schemas.microsoft.com/office/word/2012/wordml" xmlns:w16cex="http://schemas.microsoft.com/office/word/2018/wordml/cex" xmlns:w16cid="http://schemas.microsoft.com/office/word/2016/wordml/cid" xmlns:w16="http://schemas.microsoft.com/office/word/2018/wordml" xmlns:w16sdtdh="http://schemas.microsoft.com/office/word/2020/wordml/sdtdatahash" xmlns:w16se="http://schemas.microsoft.com/office/word/2015/wordml/symex" mc:Ignorable="w14 w15 w16se w16cid w16 w16cex w16sdtdh">
+<w:styles xmlns:mc="http://schemas.openxmlformats.org/markup-compatibility/2006" xmlns:r="http://schemas.openxmlformats.org/officeDocument/2006/relationships" xmlns:w="http://schemas.openxmlformats.org/wordprocessingml/2006/main" xmlns:w14="http://schemas.microsoft.com/office/word/2010/wordml" xmlns:w15="http://schemas.microsoft.com/office/word/2012/wordml" xmlns:w16cid="http://schemas.microsoft.com/office/word/2016/wordml/cid" xmlns:w16se="http://schemas.microsoft.com/office/word/2015/wordml/symex" mc:Ignorable="w14 w15 w16se w16cid">
   <w:docDefaults>
     <w:rPrDefault>
       <w:rPr>
@@ -13640,7 +13641,7 @@
       </w:pPr>
     </w:pPrDefault>
   </w:docDefaults>
-  <w:latentStyles w:defLockedState="0" w:defUIPriority="99" w:defSemiHidden="0" w:defUnhideWhenUsed="0" w:defQFormat="0" w:count="376">
+  <w:latentStyles w:defLockedState="0" w:defUIPriority="99" w:defSemiHidden="0" w:defUnhideWhenUsed="0" w:defQFormat="0" w:count="375">
     <w:lsdException w:name="Normal" w:uiPriority="0" w:qFormat="1"/>
     <w:lsdException w:name="heading 1" w:uiPriority="0" w:qFormat="1"/>
     <w:lsdException w:name="heading 2" w:semiHidden="1" w:uiPriority="0" w:unhideWhenUsed="1" w:qFormat="1"/>
@@ -14016,7 +14017,6 @@
     <w:lsdException w:name="Smart Hyperlink" w:semiHidden="1" w:unhideWhenUsed="1"/>
     <w:lsdException w:name="Hashtag" w:semiHidden="1" w:unhideWhenUsed="1"/>
     <w:lsdException w:name="Unresolved Mention" w:semiHidden="1" w:unhideWhenUsed="1"/>
-    <w:lsdException w:name="Smart Link" w:semiHidden="1" w:unhideWhenUsed="1"/>
   </w:latentStyles>
   <w:style w:type="paragraph" w:default="1" w:styleId="Normal">
     <w:name w:val="Normal"/>
@@ -15887,6 +15887,12 @@
 </file>
 
 <file path=customXml/item3.xml><?xml version="1.0" encoding="utf-8"?>
+<p:properties xmlns:p="http://schemas.microsoft.com/office/2006/metadata/properties" xmlns:xsi="http://www.w3.org/2001/XMLSchema-instance" xmlns:pc="http://schemas.microsoft.com/office/infopath/2007/PartnerControls">
+  <documentManagement/>
+</p:properties>
+</file>
+
+<file path=customXml/item4.xml><?xml version="1.0" encoding="utf-8"?>
 <ct:contentTypeSchema xmlns:ct="http://schemas.microsoft.com/office/2006/metadata/contentType" xmlns:ma="http://schemas.microsoft.com/office/2006/metadata/properties/metaAttributes" ct:_="" ma:_="" ma:contentTypeName="Document" ma:contentTypeID="0x010100AEC883FF319BE849BFF65DC659415D8A" ma:contentTypeVersion="0" ma:contentTypeDescription="Create a new document." ma:contentTypeScope="" ma:versionID="f516feb59148968d1bc22af06eeae06c">
   <xsd:schema xmlns:xsd="http://www.w3.org/2001/XMLSchema" xmlns:xs="http://www.w3.org/2001/XMLSchema" xmlns:p="http://schemas.microsoft.com/office/2006/metadata/properties" targetNamespace="http://schemas.microsoft.com/office/2006/metadata/properties" ma:root="true" ma:fieldsID="31d5eec3c12ee2e8127422d567928fa7">
     <xsd:element name="properties">
@@ -16000,7 +16006,7 @@
 </ct:contentTypeSchema>
 </file>
 
-<file path=customXml/item4.xml><?xml version="1.0" encoding="utf-8"?>
+<file path=customXml/item5.xml><?xml version="1.0" encoding="utf-8"?>
 <b:Sources xmlns:b="http://schemas.openxmlformats.org/officeDocument/2006/bibliography" xmlns="http://schemas.openxmlformats.org/officeDocument/2006/bibliography" SelectedStyle="\ISO690Nmerical.XSL" StyleName="ISO 690 - Numerical Reference">
   <b:Source>
     <b:Tag>Mur10</b:Tag>
@@ -16105,12 +16111,6 @@
 </b:Sources>
 </file>
 
-<file path=customXml/item5.xml><?xml version="1.0" encoding="utf-8"?>
-<p:properties xmlns:p="http://schemas.microsoft.com/office/2006/metadata/properties" xmlns:xsi="http://www.w3.org/2001/XMLSchema-instance" xmlns:pc="http://schemas.microsoft.com/office/infopath/2007/PartnerControls">
-  <documentManagement/>
-</p:properties>
-</file>
-
 <file path=customXml/itemProps1.xml><?xml version="1.0" encoding="utf-8"?>
 <ds:datastoreItem xmlns:ds="http://schemas.openxmlformats.org/officeDocument/2006/customXml" ds:itemID="{55AF091B-3C7A-41E3-B477-F2FDAA23CFDA}">
   <ds:schemaRefs>
@@ -16128,6 +16128,15 @@
 </file>
 
 <file path=customXml/itemProps3.xml><?xml version="1.0" encoding="utf-8"?>
+<ds:datastoreItem xmlns:ds="http://schemas.openxmlformats.org/officeDocument/2006/customXml" ds:itemID="{72D5E17C-664A-4D1B-AB0F-2FFC8B0EBA81}">
+  <ds:schemaRefs>
+    <ds:schemaRef ds:uri="http://schemas.microsoft.com/office/2006/metadata/properties"/>
+    <ds:schemaRef ds:uri="http://schemas.microsoft.com/office/infopath/2007/PartnerControls"/>
+  </ds:schemaRefs>
+</ds:datastoreItem>
+</file>
+
+<file path=customXml/itemProps4.xml><?xml version="1.0" encoding="utf-8"?>
 <ds:datastoreItem xmlns:ds="http://schemas.openxmlformats.org/officeDocument/2006/customXml" ds:itemID="{F9507D17-DE9A-4614-B481-0B5B317D0515}">
   <ds:schemaRefs>
     <ds:schemaRef ds:uri="http://schemas.microsoft.com/office/2006/metadata/contentType"/>
@@ -16143,19 +16152,10 @@
 </ds:datastoreItem>
 </file>
 
-<file path=customXml/itemProps4.xml><?xml version="1.0" encoding="utf-8"?>
-<ds:datastoreItem xmlns:ds="http://schemas.openxmlformats.org/officeDocument/2006/customXml" ds:itemID="{D203A911-614E-4174-A487-13689FBFBC8C}">
+<file path=customXml/itemProps5.xml><?xml version="1.0" encoding="utf-8"?>
+<ds:datastoreItem xmlns:ds="http://schemas.openxmlformats.org/officeDocument/2006/customXml" ds:itemID="{A33A955A-4BE8-4A0F-94EA-FFCFED335902}">
   <ds:schemaRefs>
     <ds:schemaRef ds:uri="http://schemas.openxmlformats.org/officeDocument/2006/bibliography"/>
   </ds:schemaRefs>
 </ds:datastoreItem>
-</file>
-
-<file path=customXml/itemProps5.xml><?xml version="1.0" encoding="utf-8"?>
-<ds:datastoreItem xmlns:ds="http://schemas.openxmlformats.org/officeDocument/2006/customXml" ds:itemID="{72D5E17C-664A-4D1B-AB0F-2FFC8B0EBA81}">
-  <ds:schemaRefs>
-    <ds:schemaRef ds:uri="http://schemas.microsoft.com/office/2006/metadata/properties"/>
-    <ds:schemaRef ds:uri="http://schemas.microsoft.com/office/infopath/2007/PartnerControls"/>
-  </ds:schemaRefs>
-</ds:datastoreItem>
 </file>
</xml_diff>

<commit_message>
Test Team Role Expectation
</commit_message>
<xml_diff>
--- a/QUALITY/TEST PLAN- TEAM DEVELOPMENTALITY.docx
+++ b/QUALITY/TEST PLAN- TEAM DEVELOPMENTALITY.docx
@@ -10291,10 +10291,134 @@
     </w:p>
     <w:p>
       <w:pPr>
+        <w:spacing w:line="360" w:lineRule="auto"/>
+      </w:pPr>
+      <w:r>
+        <w:t>The Test Team is responsible for evaluating the software to identify defects/ bugs. They will also verify if the software meets the requirements and ensure that it is fully functional. Below is the expected role of the test team:</w:t>
+      </w:r>
+    </w:p>
+    <w:p>
+      <w:pPr>
+        <w:rPr>
+          <w:rFonts w:cs="Arial"/>
+          <w:sz w:val="24"/>
+          <w:szCs w:val="24"/>
+        </w:rPr>
+      </w:pPr>
+    </w:p>
+    <w:p>
+      <w:pPr>
+        <w:pStyle w:val="ListParagraph"/>
+        <w:numPr>
+          <w:ilvl w:val="0"/>
+          <w:numId w:val="31"/>
+        </w:numPr>
+        <w:spacing w:line="360" w:lineRule="auto"/>
+      </w:pPr>
+      <w:r>
+        <w:t>Review and understand project requirements thoroughly to create a test plan that covers all aspects of the software.</w:t>
+      </w:r>
+    </w:p>
+    <w:p>
+      <w:pPr>
+        <w:pStyle w:val="ListParagraph"/>
+        <w:numPr>
+          <w:ilvl w:val="0"/>
+          <w:numId w:val="31"/>
+        </w:numPr>
+        <w:spacing w:line="360" w:lineRule="auto"/>
+      </w:pPr>
+      <w:r>
+        <w:t>Execute test cases, document test results, and report defects following the established test plan.</w:t>
+      </w:r>
+    </w:p>
+    <w:p>
+      <w:pPr>
+        <w:pStyle w:val="ListParagraph"/>
+        <w:numPr>
+          <w:ilvl w:val="0"/>
+          <w:numId w:val="31"/>
+        </w:numPr>
+        <w:spacing w:line="360" w:lineRule="auto"/>
+      </w:pPr>
+      <w:r>
+        <w:t>Create test cases, test scripts, and test data that cover different scenarios and use cases.</w:t>
+      </w:r>
+    </w:p>
+    <w:p>
+      <w:pPr>
+        <w:pStyle w:val="ListParagraph"/>
+        <w:numPr>
+          <w:ilvl w:val="0"/>
+          <w:numId w:val="31"/>
+        </w:numPr>
+        <w:spacing w:line="360" w:lineRule="auto"/>
+      </w:pPr>
+      <w:r>
+        <w:t>Log and track defects, communicate issues to the development team, and verify fixes.</w:t>
+      </w:r>
+    </w:p>
+    <w:p>
+      <w:pPr>
+        <w:pStyle w:val="ListParagraph"/>
+        <w:numPr>
+          <w:ilvl w:val="0"/>
+          <w:numId w:val="31"/>
+        </w:numPr>
+        <w:spacing w:line="360" w:lineRule="auto"/>
+      </w:pPr>
+      <w:r>
+        <w:t>Maintain detailed documentation of test cases, test results, and any issues discovered.</w:t>
+      </w:r>
+    </w:p>
+    <w:p>
+      <w:pPr>
+        <w:pStyle w:val="ListParagraph"/>
+        <w:numPr>
+          <w:ilvl w:val="0"/>
+          <w:numId w:val="31"/>
+        </w:numPr>
+        <w:spacing w:line="360" w:lineRule="auto"/>
+      </w:pPr>
+      <w:r>
+        <w:t>Develop a comprehensive test strategy and test plan that outlines the scope, objectives, resources, schedule, and deliverables.</w:t>
+      </w:r>
+    </w:p>
+    <w:p>
+      <w:pPr>
+        <w:pStyle w:val="paragraph"/>
+        <w:spacing w:before="0" w:beforeAutospacing="0" w:after="0" w:afterAutospacing="0" w:line="360" w:lineRule="auto"/>
+        <w:ind w:left="720"/>
+        <w:jc w:val="both"/>
+        <w:textAlignment w:val="baseline"/>
+        <w:rPr>
+          <w:rFonts w:ascii="Arial" w:hAnsi="Arial" w:cs="Arial"/>
+          <w:sz w:val="22"/>
+          <w:szCs w:val="22"/>
+        </w:rPr>
+      </w:pPr>
+    </w:p>
+    <w:p>
+      <w:pPr>
+        <w:pStyle w:val="paragraph"/>
+        <w:spacing w:before="0" w:beforeAutospacing="0" w:after="0" w:afterAutospacing="0" w:line="360" w:lineRule="auto"/>
+        <w:ind w:left="720"/>
+        <w:jc w:val="both"/>
+        <w:textAlignment w:val="baseline"/>
+        <w:rPr>
+          <w:rFonts w:ascii="Arial" w:hAnsi="Arial" w:cs="Arial"/>
+          <w:sz w:val="22"/>
+          <w:szCs w:val="22"/>
+        </w:rPr>
+      </w:pPr>
+    </w:p>
+    <w:p>
+      <w:pPr>
         <w:pStyle w:val="Heading3"/>
       </w:pPr>
       <w:bookmarkStart w:id="30" w:name="_Toc144573388"/>
       <w:r>
+        <w:lastRenderedPageBreak/>
         <w:t>Test Lead</w:t>
       </w:r>
       <w:bookmarkEnd w:id="30"/>
@@ -13772,6 +13896,119 @@
     </w:lvl>
   </w:abstractNum>
   <w:abstractNum w:abstractNumId="19" w15:restartNumberingAfterBreak="0">
+    <w:nsid w:val="50D125E6"/>
+    <w:multiLevelType w:val="hybridMultilevel"/>
+    <w:tmpl w:val="64465D40"/>
+    <w:lvl w:ilvl="0" w:tplc="34090001">
+      <w:start w:val="1"/>
+      <w:numFmt w:val="bullet"/>
+      <w:lvlText w:val=""/>
+      <w:lvlJc w:val="left"/>
+      <w:pPr>
+        <w:ind w:left="720" w:hanging="360"/>
+      </w:pPr>
+      <w:rPr>
+        <w:rFonts w:ascii="Symbol" w:hAnsi="Symbol" w:hint="default"/>
+      </w:rPr>
+    </w:lvl>
+    <w:lvl w:ilvl="1" w:tplc="34090003" w:tentative="1">
+      <w:start w:val="1"/>
+      <w:numFmt w:val="bullet"/>
+      <w:lvlText w:val="o"/>
+      <w:lvlJc w:val="left"/>
+      <w:pPr>
+        <w:ind w:left="1440" w:hanging="360"/>
+      </w:pPr>
+      <w:rPr>
+        <w:rFonts w:ascii="Courier New" w:hAnsi="Courier New" w:cs="Courier New" w:hint="default"/>
+      </w:rPr>
+    </w:lvl>
+    <w:lvl w:ilvl="2" w:tplc="34090005" w:tentative="1">
+      <w:start w:val="1"/>
+      <w:numFmt w:val="bullet"/>
+      <w:lvlText w:val=""/>
+      <w:lvlJc w:val="left"/>
+      <w:pPr>
+        <w:ind w:left="2160" w:hanging="360"/>
+      </w:pPr>
+      <w:rPr>
+        <w:rFonts w:ascii="Wingdings" w:hAnsi="Wingdings" w:hint="default"/>
+      </w:rPr>
+    </w:lvl>
+    <w:lvl w:ilvl="3" w:tplc="34090001" w:tentative="1">
+      <w:start w:val="1"/>
+      <w:numFmt w:val="bullet"/>
+      <w:lvlText w:val=""/>
+      <w:lvlJc w:val="left"/>
+      <w:pPr>
+        <w:ind w:left="2880" w:hanging="360"/>
+      </w:pPr>
+      <w:rPr>
+        <w:rFonts w:ascii="Symbol" w:hAnsi="Symbol" w:hint="default"/>
+      </w:rPr>
+    </w:lvl>
+    <w:lvl w:ilvl="4" w:tplc="34090003" w:tentative="1">
+      <w:start w:val="1"/>
+      <w:numFmt w:val="bullet"/>
+      <w:lvlText w:val="o"/>
+      <w:lvlJc w:val="left"/>
+      <w:pPr>
+        <w:ind w:left="3600" w:hanging="360"/>
+      </w:pPr>
+      <w:rPr>
+        <w:rFonts w:ascii="Courier New" w:hAnsi="Courier New" w:cs="Courier New" w:hint="default"/>
+      </w:rPr>
+    </w:lvl>
+    <w:lvl w:ilvl="5" w:tplc="34090005" w:tentative="1">
+      <w:start w:val="1"/>
+      <w:numFmt w:val="bullet"/>
+      <w:lvlText w:val=""/>
+      <w:lvlJc w:val="left"/>
+      <w:pPr>
+        <w:ind w:left="4320" w:hanging="360"/>
+      </w:pPr>
+      <w:rPr>
+        <w:rFonts w:ascii="Wingdings" w:hAnsi="Wingdings" w:hint="default"/>
+      </w:rPr>
+    </w:lvl>
+    <w:lvl w:ilvl="6" w:tplc="34090001" w:tentative="1">
+      <w:start w:val="1"/>
+      <w:numFmt w:val="bullet"/>
+      <w:lvlText w:val=""/>
+      <w:lvlJc w:val="left"/>
+      <w:pPr>
+        <w:ind w:left="5040" w:hanging="360"/>
+      </w:pPr>
+      <w:rPr>
+        <w:rFonts w:ascii="Symbol" w:hAnsi="Symbol" w:hint="default"/>
+      </w:rPr>
+    </w:lvl>
+    <w:lvl w:ilvl="7" w:tplc="34090003" w:tentative="1">
+      <w:start w:val="1"/>
+      <w:numFmt w:val="bullet"/>
+      <w:lvlText w:val="o"/>
+      <w:lvlJc w:val="left"/>
+      <w:pPr>
+        <w:ind w:left="5760" w:hanging="360"/>
+      </w:pPr>
+      <w:rPr>
+        <w:rFonts w:ascii="Courier New" w:hAnsi="Courier New" w:cs="Courier New" w:hint="default"/>
+      </w:rPr>
+    </w:lvl>
+    <w:lvl w:ilvl="8" w:tplc="34090005" w:tentative="1">
+      <w:start w:val="1"/>
+      <w:numFmt w:val="bullet"/>
+      <w:lvlText w:val=""/>
+      <w:lvlJc w:val="left"/>
+      <w:pPr>
+        <w:ind w:left="6480" w:hanging="360"/>
+      </w:pPr>
+      <w:rPr>
+        <w:rFonts w:ascii="Wingdings" w:hAnsi="Wingdings" w:hint="default"/>
+      </w:rPr>
+    </w:lvl>
+  </w:abstractNum>
+  <w:abstractNum w:abstractNumId="20" w15:restartNumberingAfterBreak="0">
     <w:nsid w:val="531634C1"/>
     <w:multiLevelType w:val="hybridMultilevel"/>
     <w:tmpl w:val="1236FD32"/>
@@ -13860,7 +14097,7 @@
       </w:pPr>
     </w:lvl>
   </w:abstractNum>
-  <w:abstractNum w:abstractNumId="20" w15:restartNumberingAfterBreak="0">
+  <w:abstractNum w:abstractNumId="21" w15:restartNumberingAfterBreak="0">
     <w:nsid w:val="5409192A"/>
     <w:multiLevelType w:val="hybridMultilevel"/>
     <w:tmpl w:val="3C667456"/>
@@ -13973,7 +14210,418 @@
       </w:rPr>
     </w:lvl>
   </w:abstractNum>
-  <w:abstractNum w:abstractNumId="21" w15:restartNumberingAfterBreak="0">
+  <w:abstractNum w:abstractNumId="22" w15:restartNumberingAfterBreak="0">
+    <w:nsid w:val="568753F3"/>
+    <w:multiLevelType w:val="multilevel"/>
+    <w:tmpl w:val="994C8046"/>
+    <w:lvl w:ilvl="0">
+      <w:start w:val="1"/>
+      <w:numFmt w:val="bullet"/>
+      <w:lvlText w:val=""/>
+      <w:lvlJc w:val="left"/>
+      <w:pPr>
+        <w:tabs>
+          <w:tab w:val="num" w:pos="720"/>
+        </w:tabs>
+        <w:ind w:left="720" w:hanging="360"/>
+      </w:pPr>
+      <w:rPr>
+        <w:rFonts w:ascii="Symbol" w:hAnsi="Symbol" w:hint="default"/>
+        <w:sz w:val="20"/>
+      </w:rPr>
+    </w:lvl>
+    <w:lvl w:ilvl="1" w:tentative="1">
+      <w:start w:val="1"/>
+      <w:numFmt w:val="bullet"/>
+      <w:lvlText w:val=""/>
+      <w:lvlJc w:val="left"/>
+      <w:pPr>
+        <w:tabs>
+          <w:tab w:val="num" w:pos="1440"/>
+        </w:tabs>
+        <w:ind w:left="1440" w:hanging="360"/>
+      </w:pPr>
+      <w:rPr>
+        <w:rFonts w:ascii="Symbol" w:hAnsi="Symbol" w:hint="default"/>
+        <w:sz w:val="20"/>
+      </w:rPr>
+    </w:lvl>
+    <w:lvl w:ilvl="2" w:tentative="1">
+      <w:start w:val="1"/>
+      <w:numFmt w:val="bullet"/>
+      <w:lvlText w:val=""/>
+      <w:lvlJc w:val="left"/>
+      <w:pPr>
+        <w:tabs>
+          <w:tab w:val="num" w:pos="2160"/>
+        </w:tabs>
+        <w:ind w:left="2160" w:hanging="360"/>
+      </w:pPr>
+      <w:rPr>
+        <w:rFonts w:ascii="Symbol" w:hAnsi="Symbol" w:hint="default"/>
+        <w:sz w:val="20"/>
+      </w:rPr>
+    </w:lvl>
+    <w:lvl w:ilvl="3" w:tentative="1">
+      <w:start w:val="1"/>
+      <w:numFmt w:val="bullet"/>
+      <w:lvlText w:val=""/>
+      <w:lvlJc w:val="left"/>
+      <w:pPr>
+        <w:tabs>
+          <w:tab w:val="num" w:pos="2880"/>
+        </w:tabs>
+        <w:ind w:left="2880" w:hanging="360"/>
+      </w:pPr>
+      <w:rPr>
+        <w:rFonts w:ascii="Symbol" w:hAnsi="Symbol" w:hint="default"/>
+        <w:sz w:val="20"/>
+      </w:rPr>
+    </w:lvl>
+    <w:lvl w:ilvl="4" w:tentative="1">
+      <w:start w:val="1"/>
+      <w:numFmt w:val="bullet"/>
+      <w:lvlText w:val=""/>
+      <w:lvlJc w:val="left"/>
+      <w:pPr>
+        <w:tabs>
+          <w:tab w:val="num" w:pos="3600"/>
+        </w:tabs>
+        <w:ind w:left="3600" w:hanging="360"/>
+      </w:pPr>
+      <w:rPr>
+        <w:rFonts w:ascii="Symbol" w:hAnsi="Symbol" w:hint="default"/>
+        <w:sz w:val="20"/>
+      </w:rPr>
+    </w:lvl>
+    <w:lvl w:ilvl="5" w:tentative="1">
+      <w:start w:val="1"/>
+      <w:numFmt w:val="bullet"/>
+      <w:lvlText w:val=""/>
+      <w:lvlJc w:val="left"/>
+      <w:pPr>
+        <w:tabs>
+          <w:tab w:val="num" w:pos="4320"/>
+        </w:tabs>
+        <w:ind w:left="4320" w:hanging="360"/>
+      </w:pPr>
+      <w:rPr>
+        <w:rFonts w:ascii="Symbol" w:hAnsi="Symbol" w:hint="default"/>
+        <w:sz w:val="20"/>
+      </w:rPr>
+    </w:lvl>
+    <w:lvl w:ilvl="6" w:tentative="1">
+      <w:start w:val="1"/>
+      <w:numFmt w:val="bullet"/>
+      <w:lvlText w:val=""/>
+      <w:lvlJc w:val="left"/>
+      <w:pPr>
+        <w:tabs>
+          <w:tab w:val="num" w:pos="5040"/>
+        </w:tabs>
+        <w:ind w:left="5040" w:hanging="360"/>
+      </w:pPr>
+      <w:rPr>
+        <w:rFonts w:ascii="Symbol" w:hAnsi="Symbol" w:hint="default"/>
+        <w:sz w:val="20"/>
+      </w:rPr>
+    </w:lvl>
+    <w:lvl w:ilvl="7" w:tentative="1">
+      <w:start w:val="1"/>
+      <w:numFmt w:val="bullet"/>
+      <w:lvlText w:val=""/>
+      <w:lvlJc w:val="left"/>
+      <w:pPr>
+        <w:tabs>
+          <w:tab w:val="num" w:pos="5760"/>
+        </w:tabs>
+        <w:ind w:left="5760" w:hanging="360"/>
+      </w:pPr>
+      <w:rPr>
+        <w:rFonts w:ascii="Symbol" w:hAnsi="Symbol" w:hint="default"/>
+        <w:sz w:val="20"/>
+      </w:rPr>
+    </w:lvl>
+    <w:lvl w:ilvl="8" w:tentative="1">
+      <w:start w:val="1"/>
+      <w:numFmt w:val="bullet"/>
+      <w:lvlText w:val=""/>
+      <w:lvlJc w:val="left"/>
+      <w:pPr>
+        <w:tabs>
+          <w:tab w:val="num" w:pos="6480"/>
+        </w:tabs>
+        <w:ind w:left="6480" w:hanging="360"/>
+      </w:pPr>
+      <w:rPr>
+        <w:rFonts w:ascii="Symbol" w:hAnsi="Symbol" w:hint="default"/>
+        <w:sz w:val="20"/>
+      </w:rPr>
+    </w:lvl>
+  </w:abstractNum>
+  <w:abstractNum w:abstractNumId="23" w15:restartNumberingAfterBreak="0">
+    <w:nsid w:val="5D3C19E6"/>
+    <w:multiLevelType w:val="hybridMultilevel"/>
+    <w:tmpl w:val="8DD808CC"/>
+    <w:lvl w:ilvl="0" w:tplc="34090001">
+      <w:start w:val="1"/>
+      <w:numFmt w:val="bullet"/>
+      <w:lvlText w:val=""/>
+      <w:lvlJc w:val="left"/>
+      <w:pPr>
+        <w:ind w:left="720" w:hanging="360"/>
+      </w:pPr>
+      <w:rPr>
+        <w:rFonts w:ascii="Symbol" w:hAnsi="Symbol" w:hint="default"/>
+      </w:rPr>
+    </w:lvl>
+    <w:lvl w:ilvl="1" w:tplc="34090003" w:tentative="1">
+      <w:start w:val="1"/>
+      <w:numFmt w:val="bullet"/>
+      <w:lvlText w:val="o"/>
+      <w:lvlJc w:val="left"/>
+      <w:pPr>
+        <w:ind w:left="1440" w:hanging="360"/>
+      </w:pPr>
+      <w:rPr>
+        <w:rFonts w:ascii="Courier New" w:hAnsi="Courier New" w:cs="Courier New" w:hint="default"/>
+      </w:rPr>
+    </w:lvl>
+    <w:lvl w:ilvl="2" w:tplc="34090005" w:tentative="1">
+      <w:start w:val="1"/>
+      <w:numFmt w:val="bullet"/>
+      <w:lvlText w:val=""/>
+      <w:lvlJc w:val="left"/>
+      <w:pPr>
+        <w:ind w:left="2160" w:hanging="360"/>
+      </w:pPr>
+      <w:rPr>
+        <w:rFonts w:ascii="Wingdings" w:hAnsi="Wingdings" w:hint="default"/>
+      </w:rPr>
+    </w:lvl>
+    <w:lvl w:ilvl="3" w:tplc="34090001" w:tentative="1">
+      <w:start w:val="1"/>
+      <w:numFmt w:val="bullet"/>
+      <w:lvlText w:val=""/>
+      <w:lvlJc w:val="left"/>
+      <w:pPr>
+        <w:ind w:left="2880" w:hanging="360"/>
+      </w:pPr>
+      <w:rPr>
+        <w:rFonts w:ascii="Symbol" w:hAnsi="Symbol" w:hint="default"/>
+      </w:rPr>
+    </w:lvl>
+    <w:lvl w:ilvl="4" w:tplc="34090003" w:tentative="1">
+      <w:start w:val="1"/>
+      <w:numFmt w:val="bullet"/>
+      <w:lvlText w:val="o"/>
+      <w:lvlJc w:val="left"/>
+      <w:pPr>
+        <w:ind w:left="3600" w:hanging="360"/>
+      </w:pPr>
+      <w:rPr>
+        <w:rFonts w:ascii="Courier New" w:hAnsi="Courier New" w:cs="Courier New" w:hint="default"/>
+      </w:rPr>
+    </w:lvl>
+    <w:lvl w:ilvl="5" w:tplc="34090005" w:tentative="1">
+      <w:start w:val="1"/>
+      <w:numFmt w:val="bullet"/>
+      <w:lvlText w:val=""/>
+      <w:lvlJc w:val="left"/>
+      <w:pPr>
+        <w:ind w:left="4320" w:hanging="360"/>
+      </w:pPr>
+      <w:rPr>
+        <w:rFonts w:ascii="Wingdings" w:hAnsi="Wingdings" w:hint="default"/>
+      </w:rPr>
+    </w:lvl>
+    <w:lvl w:ilvl="6" w:tplc="34090001" w:tentative="1">
+      <w:start w:val="1"/>
+      <w:numFmt w:val="bullet"/>
+      <w:lvlText w:val=""/>
+      <w:lvlJc w:val="left"/>
+      <w:pPr>
+        <w:ind w:left="5040" w:hanging="360"/>
+      </w:pPr>
+      <w:rPr>
+        <w:rFonts w:ascii="Symbol" w:hAnsi="Symbol" w:hint="default"/>
+      </w:rPr>
+    </w:lvl>
+    <w:lvl w:ilvl="7" w:tplc="34090003" w:tentative="1">
+      <w:start w:val="1"/>
+      <w:numFmt w:val="bullet"/>
+      <w:lvlText w:val="o"/>
+      <w:lvlJc w:val="left"/>
+      <w:pPr>
+        <w:ind w:left="5760" w:hanging="360"/>
+      </w:pPr>
+      <w:rPr>
+        <w:rFonts w:ascii="Courier New" w:hAnsi="Courier New" w:cs="Courier New" w:hint="default"/>
+      </w:rPr>
+    </w:lvl>
+    <w:lvl w:ilvl="8" w:tplc="34090005" w:tentative="1">
+      <w:start w:val="1"/>
+      <w:numFmt w:val="bullet"/>
+      <w:lvlText w:val=""/>
+      <w:lvlJc w:val="left"/>
+      <w:pPr>
+        <w:ind w:left="6480" w:hanging="360"/>
+      </w:pPr>
+      <w:rPr>
+        <w:rFonts w:ascii="Wingdings" w:hAnsi="Wingdings" w:hint="default"/>
+      </w:rPr>
+    </w:lvl>
+  </w:abstractNum>
+  <w:abstractNum w:abstractNumId="24" w15:restartNumberingAfterBreak="0">
+    <w:nsid w:val="64E87651"/>
+    <w:multiLevelType w:val="multilevel"/>
+    <w:tmpl w:val="A9281414"/>
+    <w:lvl w:ilvl="0">
+      <w:start w:val="1"/>
+      <w:numFmt w:val="bullet"/>
+      <w:lvlText w:val=""/>
+      <w:lvlJc w:val="left"/>
+      <w:pPr>
+        <w:tabs>
+          <w:tab w:val="num" w:pos="720"/>
+        </w:tabs>
+        <w:ind w:left="720" w:hanging="360"/>
+      </w:pPr>
+      <w:rPr>
+        <w:rFonts w:ascii="Symbol" w:hAnsi="Symbol" w:hint="default"/>
+        <w:sz w:val="20"/>
+      </w:rPr>
+    </w:lvl>
+    <w:lvl w:ilvl="1" w:tentative="1">
+      <w:start w:val="1"/>
+      <w:numFmt w:val="bullet"/>
+      <w:lvlText w:val=""/>
+      <w:lvlJc w:val="left"/>
+      <w:pPr>
+        <w:tabs>
+          <w:tab w:val="num" w:pos="1440"/>
+        </w:tabs>
+        <w:ind w:left="1440" w:hanging="360"/>
+      </w:pPr>
+      <w:rPr>
+        <w:rFonts w:ascii="Symbol" w:hAnsi="Symbol" w:hint="default"/>
+        <w:sz w:val="20"/>
+      </w:rPr>
+    </w:lvl>
+    <w:lvl w:ilvl="2" w:tentative="1">
+      <w:start w:val="1"/>
+      <w:numFmt w:val="bullet"/>
+      <w:lvlText w:val=""/>
+      <w:lvlJc w:val="left"/>
+      <w:pPr>
+        <w:tabs>
+          <w:tab w:val="num" w:pos="2160"/>
+        </w:tabs>
+        <w:ind w:left="2160" w:hanging="360"/>
+      </w:pPr>
+      <w:rPr>
+        <w:rFonts w:ascii="Symbol" w:hAnsi="Symbol" w:hint="default"/>
+        <w:sz w:val="20"/>
+      </w:rPr>
+    </w:lvl>
+    <w:lvl w:ilvl="3" w:tentative="1">
+      <w:start w:val="1"/>
+      <w:numFmt w:val="bullet"/>
+      <w:lvlText w:val=""/>
+      <w:lvlJc w:val="left"/>
+      <w:pPr>
+        <w:tabs>
+          <w:tab w:val="num" w:pos="2880"/>
+        </w:tabs>
+        <w:ind w:left="2880" w:hanging="360"/>
+      </w:pPr>
+      <w:rPr>
+        <w:rFonts w:ascii="Symbol" w:hAnsi="Symbol" w:hint="default"/>
+        <w:sz w:val="20"/>
+      </w:rPr>
+    </w:lvl>
+    <w:lvl w:ilvl="4" w:tentative="1">
+      <w:start w:val="1"/>
+      <w:numFmt w:val="bullet"/>
+      <w:lvlText w:val=""/>
+      <w:lvlJc w:val="left"/>
+      <w:pPr>
+        <w:tabs>
+          <w:tab w:val="num" w:pos="3600"/>
+        </w:tabs>
+        <w:ind w:left="3600" w:hanging="360"/>
+      </w:pPr>
+      <w:rPr>
+        <w:rFonts w:ascii="Symbol" w:hAnsi="Symbol" w:hint="default"/>
+        <w:sz w:val="20"/>
+      </w:rPr>
+    </w:lvl>
+    <w:lvl w:ilvl="5" w:tentative="1">
+      <w:start w:val="1"/>
+      <w:numFmt w:val="bullet"/>
+      <w:lvlText w:val=""/>
+      <w:lvlJc w:val="left"/>
+      <w:pPr>
+        <w:tabs>
+          <w:tab w:val="num" w:pos="4320"/>
+        </w:tabs>
+        <w:ind w:left="4320" w:hanging="360"/>
+      </w:pPr>
+      <w:rPr>
+        <w:rFonts w:ascii="Symbol" w:hAnsi="Symbol" w:hint="default"/>
+        <w:sz w:val="20"/>
+      </w:rPr>
+    </w:lvl>
+    <w:lvl w:ilvl="6" w:tentative="1">
+      <w:start w:val="1"/>
+      <w:numFmt w:val="bullet"/>
+      <w:lvlText w:val=""/>
+      <w:lvlJc w:val="left"/>
+      <w:pPr>
+        <w:tabs>
+          <w:tab w:val="num" w:pos="5040"/>
+        </w:tabs>
+        <w:ind w:left="5040" w:hanging="360"/>
+      </w:pPr>
+      <w:rPr>
+        <w:rFonts w:ascii="Symbol" w:hAnsi="Symbol" w:hint="default"/>
+        <w:sz w:val="20"/>
+      </w:rPr>
+    </w:lvl>
+    <w:lvl w:ilvl="7" w:tentative="1">
+      <w:start w:val="1"/>
+      <w:numFmt w:val="bullet"/>
+      <w:lvlText w:val=""/>
+      <w:lvlJc w:val="left"/>
+      <w:pPr>
+        <w:tabs>
+          <w:tab w:val="num" w:pos="5760"/>
+        </w:tabs>
+        <w:ind w:left="5760" w:hanging="360"/>
+      </w:pPr>
+      <w:rPr>
+        <w:rFonts w:ascii="Symbol" w:hAnsi="Symbol" w:hint="default"/>
+        <w:sz w:val="20"/>
+      </w:rPr>
+    </w:lvl>
+    <w:lvl w:ilvl="8" w:tentative="1">
+      <w:start w:val="1"/>
+      <w:numFmt w:val="bullet"/>
+      <w:lvlText w:val=""/>
+      <w:lvlJc w:val="left"/>
+      <w:pPr>
+        <w:tabs>
+          <w:tab w:val="num" w:pos="6480"/>
+        </w:tabs>
+        <w:ind w:left="6480" w:hanging="360"/>
+      </w:pPr>
+      <w:rPr>
+        <w:rFonts w:ascii="Symbol" w:hAnsi="Symbol" w:hint="default"/>
+        <w:sz w:val="20"/>
+      </w:rPr>
+    </w:lvl>
+  </w:abstractNum>
+  <w:abstractNum w:abstractNumId="25" w15:restartNumberingAfterBreak="0">
     <w:nsid w:val="67F854B4"/>
     <w:multiLevelType w:val="multilevel"/>
     <w:tmpl w:val="28EADF76"/>
@@ -14120,7 +14768,7 @@
       </w:rPr>
     </w:lvl>
   </w:abstractNum>
-  <w:abstractNum w:abstractNumId="22" w15:restartNumberingAfterBreak="0">
+  <w:abstractNum w:abstractNumId="26" w15:restartNumberingAfterBreak="0">
     <w:nsid w:val="6B9E5965"/>
     <w:multiLevelType w:val="hybridMultilevel"/>
     <w:tmpl w:val="7AF22500"/>
@@ -14209,7 +14857,7 @@
       </w:pPr>
     </w:lvl>
   </w:abstractNum>
-  <w:abstractNum w:abstractNumId="23" w15:restartNumberingAfterBreak="0">
+  <w:abstractNum w:abstractNumId="27" w15:restartNumberingAfterBreak="0">
     <w:nsid w:val="7500493A"/>
     <w:multiLevelType w:val="hybridMultilevel"/>
     <w:tmpl w:val="EB302372"/>
@@ -14322,7 +14970,7 @@
       </w:rPr>
     </w:lvl>
   </w:abstractNum>
-  <w:abstractNum w:abstractNumId="24" w15:restartNumberingAfterBreak="0">
+  <w:abstractNum w:abstractNumId="28" w15:restartNumberingAfterBreak="0">
     <w:nsid w:val="772A6082"/>
     <w:multiLevelType w:val="hybridMultilevel"/>
     <w:tmpl w:val="2E747E5A"/>
@@ -14463,7 +15111,7 @@
       </w:rPr>
     </w:lvl>
   </w:abstractNum>
-  <w:abstractNum w:abstractNumId="25" w15:restartNumberingAfterBreak="0">
+  <w:abstractNum w:abstractNumId="29" w15:restartNumberingAfterBreak="0">
     <w:nsid w:val="7745718D"/>
     <w:multiLevelType w:val="multilevel"/>
     <w:tmpl w:val="0C94E894"/>
@@ -14612,7 +15260,7 @@
       </w:rPr>
     </w:lvl>
   </w:abstractNum>
-  <w:abstractNum w:abstractNumId="26" w15:restartNumberingAfterBreak="0">
+  <w:abstractNum w:abstractNumId="30" w15:restartNumberingAfterBreak="0">
     <w:nsid w:val="7EC06AC6"/>
     <w:multiLevelType w:val="multilevel"/>
     <w:tmpl w:val="014C352A"/>
@@ -14780,10 +15428,10 @@
     <w:abstractNumId w:val="7"/>
   </w:num>
   <w:num w:numId="7" w16cid:durableId="1486358702">
-    <w:abstractNumId w:val="21"/>
+    <w:abstractNumId w:val="25"/>
   </w:num>
   <w:num w:numId="8" w16cid:durableId="312949636">
-    <w:abstractNumId w:val="24"/>
+    <w:abstractNumId w:val="28"/>
   </w:num>
   <w:num w:numId="9" w16cid:durableId="190075526">
     <w:abstractNumId w:val="5"/>
@@ -14795,19 +15443,19 @@
     <w:abstractNumId w:val="6"/>
   </w:num>
   <w:num w:numId="12" w16cid:durableId="1226260001">
-    <w:abstractNumId w:val="19"/>
+    <w:abstractNumId w:val="20"/>
   </w:num>
   <w:num w:numId="13" w16cid:durableId="2009746114">
-    <w:abstractNumId w:val="22"/>
+    <w:abstractNumId w:val="26"/>
   </w:num>
   <w:num w:numId="14" w16cid:durableId="413749459">
-    <w:abstractNumId w:val="23"/>
+    <w:abstractNumId w:val="27"/>
   </w:num>
   <w:num w:numId="15" w16cid:durableId="297228397">
     <w:abstractNumId w:val="15"/>
   </w:num>
   <w:num w:numId="16" w16cid:durableId="1073503535">
-    <w:abstractNumId w:val="26"/>
+    <w:abstractNumId w:val="30"/>
   </w:num>
   <w:num w:numId="17" w16cid:durableId="1530798191">
     <w:abstractNumId w:val="16"/>
@@ -14816,10 +15464,10 @@
     <w:abstractNumId w:val="12"/>
   </w:num>
   <w:num w:numId="19" w16cid:durableId="1019965864">
-    <w:abstractNumId w:val="25"/>
+    <w:abstractNumId w:val="29"/>
   </w:num>
   <w:num w:numId="20" w16cid:durableId="1374888056">
-    <w:abstractNumId w:val="20"/>
+    <w:abstractNumId w:val="21"/>
   </w:num>
   <w:num w:numId="21" w16cid:durableId="63262720">
     <w:abstractNumId w:val="4"/>
@@ -14841,6 +15489,18 @@
   </w:num>
   <w:num w:numId="27" w16cid:durableId="475684518">
     <w:abstractNumId w:val="8"/>
+  </w:num>
+  <w:num w:numId="28" w16cid:durableId="1616670119">
+    <w:abstractNumId w:val="24"/>
+  </w:num>
+  <w:num w:numId="29" w16cid:durableId="1934120799">
+    <w:abstractNumId w:val="22"/>
+  </w:num>
+  <w:num w:numId="30" w16cid:durableId="81923261">
+    <w:abstractNumId w:val="23"/>
+  </w:num>
+  <w:num w:numId="31" w16cid:durableId="155457932">
+    <w:abstractNumId w:val="19"/>
   </w:num>
   <w:numIdMacAtCleanup w:val="14"/>
 </w:numbering>
@@ -17215,21 +17875,6 @@
 </file>
 
 <file path=customXml/item3.xml><?xml version="1.0" encoding="utf-8"?>
-<p:properties xmlns:p="http://schemas.microsoft.com/office/2006/metadata/properties" xmlns:xsi="http://www.w3.org/2001/XMLSchema-instance" xmlns:pc="http://schemas.microsoft.com/office/infopath/2007/PartnerControls">
-  <documentManagement/>
-</p:properties>
-</file>
-
-<file path=customXml/item4.xml><?xml version="1.0" encoding="utf-8"?>
-<?mso-contentType ?>
-<FormTemplates xmlns="http://schemas.microsoft.com/sharepoint/v3/contenttype/forms">
-  <Display>DocumentLibraryForm</Display>
-  <Edit>DocumentLibraryForm</Edit>
-  <New>DocumentLibraryForm</New>
-</FormTemplates>
-</file>
-
-<file path=customXml/item5.xml><?xml version="1.0" encoding="utf-8"?>
 <b:Sources xmlns:b="http://schemas.openxmlformats.org/officeDocument/2006/bibliography" xmlns="http://schemas.openxmlformats.org/officeDocument/2006/bibliography" SelectedStyle="\ISO690Nmerical.XSL" StyleName="ISO 690 - Numerical Reference">
   <b:Source>
     <b:Tag>Mur10</b:Tag>
@@ -17334,6 +17979,21 @@
 </b:Sources>
 </file>
 
+<file path=customXml/item4.xml><?xml version="1.0" encoding="utf-8"?>
+<?mso-contentType ?>
+<FormTemplates xmlns="http://schemas.microsoft.com/sharepoint/v3/contenttype/forms">
+  <Display>DocumentLibraryForm</Display>
+  <Edit>DocumentLibraryForm</Edit>
+  <New>DocumentLibraryForm</New>
+</FormTemplates>
+</file>
+
+<file path=customXml/item5.xml><?xml version="1.0" encoding="utf-8"?>
+<p:properties xmlns:p="http://schemas.microsoft.com/office/2006/metadata/properties" xmlns:xsi="http://www.w3.org/2001/XMLSchema-instance" xmlns:pc="http://schemas.microsoft.com/office/infopath/2007/PartnerControls">
+  <documentManagement/>
+</p:properties>
+</file>
+
 <file path=customXml/itemProps1.xml><?xml version="1.0" encoding="utf-8"?>
 <ds:datastoreItem xmlns:ds="http://schemas.openxmlformats.org/officeDocument/2006/customXml" ds:itemID="{55AF091B-3C7A-41E3-B477-F2FDAA23CFDA}">
   <ds:schemaRefs>
@@ -17359,10 +18019,9 @@
 </file>
 
 <file path=customXml/itemProps3.xml><?xml version="1.0" encoding="utf-8"?>
-<ds:datastoreItem xmlns:ds="http://schemas.openxmlformats.org/officeDocument/2006/customXml" ds:itemID="{72D5E17C-664A-4D1B-AB0F-2FFC8B0EBA81}">
+<ds:datastoreItem xmlns:ds="http://schemas.openxmlformats.org/officeDocument/2006/customXml" ds:itemID="{A33A955A-4BE8-4A0F-94EA-FFCFED335902}">
   <ds:schemaRefs>
-    <ds:schemaRef ds:uri="http://schemas.microsoft.com/office/2006/metadata/properties"/>
-    <ds:schemaRef ds:uri="http://schemas.microsoft.com/office/infopath/2007/PartnerControls"/>
+    <ds:schemaRef ds:uri="http://schemas.openxmlformats.org/officeDocument/2006/bibliography"/>
   </ds:schemaRefs>
 </ds:datastoreItem>
 </file>
@@ -17376,9 +18035,10 @@
 </file>
 
 <file path=customXml/itemProps5.xml><?xml version="1.0" encoding="utf-8"?>
-<ds:datastoreItem xmlns:ds="http://schemas.openxmlformats.org/officeDocument/2006/customXml" ds:itemID="{A33A955A-4BE8-4A0F-94EA-FFCFED335902}">
+<ds:datastoreItem xmlns:ds="http://schemas.openxmlformats.org/officeDocument/2006/customXml" ds:itemID="{72D5E17C-664A-4D1B-AB0F-2FFC8B0EBA81}">
   <ds:schemaRefs>
-    <ds:schemaRef ds:uri="http://schemas.openxmlformats.org/officeDocument/2006/bibliography"/>
+    <ds:schemaRef ds:uri="http://schemas.microsoft.com/office/2006/metadata/properties"/>
+    <ds:schemaRef ds:uri="http://schemas.microsoft.com/office/infopath/2007/PartnerControls"/>
   </ds:schemaRefs>
 </ds:datastoreItem>
 </file>
</xml_diff>

<commit_message>
Changes in the files
</commit_message>
<xml_diff>
--- a/QUALITY/TEST PLAN- TEAM DEVELOPMENTALITY.docx
+++ b/QUALITY/TEST PLAN- TEAM DEVELOPMENTALITY.docx
@@ -3503,7 +3503,19 @@
         <w:rPr>
           <w:rFonts w:cs="Arial"/>
         </w:rPr>
-        <w:t>The goal of the "D7 Auto Service Center Web-App" project is to create a management tool for the auto repair business D7 Auto Service Center, which specializes in vehicle maintenance and repair. The project was initiated to assist D7 with their challenges in keeping up with how they could convince customers to use their services. The project's goal is to enhance their existing advertising methods by adding an online presence platform. The Elite Four group of BSIT-MI students from Asia Pacific College made this project for their PBL (Project Based Learning) course.</w:t>
+        <w:t>The goal of the "D7 Auto Service Center Web-App" project is to create a management tool for the auto repair business D7 Auto Service Center, which specializes in vehicle maintenance and repair. The project was initiated to assist D7 with their challenges in keeping up with how they could convince</w:t>
+      </w:r>
+      <w:r>
+        <w:rPr>
+          <w:rFonts w:cs="Arial"/>
+        </w:rPr>
+        <w:t xml:space="preserve"> the</w:t>
+      </w:r>
+      <w:r>
+        <w:rPr>
+          <w:rFonts w:cs="Arial"/>
+        </w:rPr>
+        <w:t xml:space="preserve"> customers to use their services. The project's goal is to enhance their existing advertising methods by adding an online presence platform. The Elite Four group of BSIT-MI students from Asia Pacific College made this project for their PBL (Project Based Learning) course.</w:t>
       </w:r>
     </w:p>
     <w:p>
@@ -17248,6 +17260,117 @@
 </file>
 
 <file path=customXml/item3.xml><?xml version="1.0" encoding="utf-8"?>
+<p:properties xmlns:p="http://schemas.microsoft.com/office/2006/metadata/properties" xmlns:xsi="http://www.w3.org/2001/XMLSchema-instance" xmlns:pc="http://schemas.microsoft.com/office/infopath/2007/PartnerControls">
+  <documentManagement/>
+</p:properties>
+</file>
+
+<file path=customXml/item4.xml><?xml version="1.0" encoding="utf-8"?>
+<b:Sources xmlns:b="http://schemas.openxmlformats.org/officeDocument/2006/bibliography" xmlns="http://schemas.openxmlformats.org/officeDocument/2006/bibliography" SelectedStyle="\ISO690Nmerical.XSL" StyleName="ISO 690 - Numerical Reference">
+  <b:Source>
+    <b:Tag>Mur10</b:Tag>
+    <b:SourceType>ElectronicSource</b:SourceType>
+    <b:Guid>{E75CFD88-278B-4BD2-BFE0-B5D77039ACDB}</b:Guid>
+    <b:Author>
+      <b:Author>
+        <b:NameList>
+          <b:Person>
+            <b:Last>Murphy</b:Last>
+            <b:First>Andrew</b:First>
+            <b:Middle>C.</b:Middle>
+          </b:Person>
+        </b:NameList>
+      </b:Author>
+    </b:Author>
+    <b:Title>Learning Hub, Information TEchnology (IT) - Solutions Options Document</b:Title>
+    <b:Year>2010</b:Year>
+    <b:Month>December</b:Month>
+    <b:Day>20</b:Day>
+    <b:RefOrder>2</b:RefOrder>
+  </b:Source>
+  <b:Source>
+    <b:Tag>Uni102</b:Tag>
+    <b:SourceType>ElectronicSource</b:SourceType>
+    <b:Guid>{CFF64624-6B4A-4D95-8C21-8EFEEBFCFC15}</b:Guid>
+    <b:Author>
+      <b:Author>
+        <b:Corporate>University of Adelaide</b:Corporate>
+      </b:Author>
+    </b:Author>
+    <b:Title>The Learning Hub - Major Benfits Framework</b:Title>
+    <b:City>Adelaide</b:City>
+    <b:StateProvince>South Australia</b:StateProvince>
+    <b:CountryRegion>Australia</b:CountryRegion>
+    <b:Year>2010</b:Year>
+    <b:Month>October </b:Month>
+    <b:Day>1</b:Day>
+    <b:RefOrder>1</b:RefOrder>
+  </b:Source>
+  <b:Source>
+    <b:Tag>Uni103</b:Tag>
+    <b:SourceType>ElectronicSource</b:SourceType>
+    <b:Guid>{EA296C68-87DB-45A5-8A3B-9C55D6B368E9}</b:Guid>
+    <b:Author>
+      <b:Author>
+        <b:Corporate>University of Adelaide</b:Corporate>
+      </b:Author>
+    </b:Author>
+    <b:Title>Learning Hub Aspirational Brief</b:Title>
+    <b:City>Adelaide</b:City>
+    <b:StateProvince>South Australia</b:StateProvince>
+    <b:CountryRegion>Australia</b:CountryRegion>
+    <b:Year>2010</b:Year>
+    <b:Month>February</b:Month>
+    <b:Day>26</b:Day>
+    <b:RefOrder>3</b:RefOrder>
+  </b:Source>
+  <b:Source>
+    <b:Tag>Thr101</b:Tag>
+    <b:SourceType>ElectronicSource</b:SourceType>
+    <b:Guid>{FD90471F-D036-40D8-B5F1-01F338828976}</b:Guid>
+    <b:Author>
+      <b:Author>
+        <b:NameList>
+          <b:Person>
+            <b:Last>Threapleton</b:Last>
+            <b:First>Noel</b:First>
+          </b:Person>
+        </b:NameList>
+      </b:Author>
+    </b:Author>
+    <b:Title>Learning Hub Information Technology (IT )Program,  Business Requirements Document</b:Title>
+    <b:City>Adelaide</b:City>
+    <b:StateProvince>SA</b:StateProvince>
+    <b:CountryRegion>Australia</b:CountryRegion>
+    <b:Year>2010</b:Year>
+    <b:Month>September</b:Month>
+    <b:Day>28</b:Day>
+    <b:RefOrder>4</b:RefOrder>
+  </b:Source>
+  <b:Source>
+    <b:Tag>Mur101</b:Tag>
+    <b:SourceType>ElectronicSource</b:SourceType>
+    <b:Guid>{7DEBC7F4-8EBF-4E48-9113-C0A2A3597C8A}</b:Guid>
+    <b:Author>
+      <b:Author>
+        <b:NameList>
+          <b:Person>
+            <b:Last>Murphy</b:Last>
+            <b:First>Andrew</b:First>
+            <b:Middle>C.</b:Middle>
+          </b:Person>
+        </b:NameList>
+      </b:Author>
+    </b:Author>
+    <b:Title>Learning Hub - IT Options Summary</b:Title>
+    <b:Medium>Spreadsheet</b:Medium>
+    <b:Year>2010</b:Year>
+    <b:RefOrder>5</b:RefOrder>
+  </b:Source>
+</b:Sources>
+</file>
+
+<file path=customXml/item5.xml><?xml version="1.0" encoding="utf-8"?>
 <ct:contentTypeSchema xmlns:ct="http://schemas.microsoft.com/office/2006/metadata/contentType" xmlns:ma="http://schemas.microsoft.com/office/2006/metadata/properties/metaAttributes" ct:_="" ma:_="" ma:contentTypeName="Document" ma:contentTypeID="0x010100AEC883FF319BE849BFF65DC659415D8A" ma:contentTypeVersion="0" ma:contentTypeDescription="Create a new document." ma:contentTypeScope="" ma:versionID="f516feb59148968d1bc22af06eeae06c">
   <xsd:schema xmlns:xsd="http://www.w3.org/2001/XMLSchema" xmlns:xs="http://www.w3.org/2001/XMLSchema" xmlns:p="http://schemas.microsoft.com/office/2006/metadata/properties" targetNamespace="http://schemas.microsoft.com/office/2006/metadata/properties" ma:root="true" ma:fieldsID="31d5eec3c12ee2e8127422d567928fa7">
     <xsd:element name="properties">
@@ -17361,117 +17484,6 @@
 </ct:contentTypeSchema>
 </file>
 
-<file path=customXml/item4.xml><?xml version="1.0" encoding="utf-8"?>
-<b:Sources xmlns:b="http://schemas.openxmlformats.org/officeDocument/2006/bibliography" xmlns="http://schemas.openxmlformats.org/officeDocument/2006/bibliography" SelectedStyle="\ISO690Nmerical.XSL" StyleName="ISO 690 - Numerical Reference">
-  <b:Source>
-    <b:Tag>Mur10</b:Tag>
-    <b:SourceType>ElectronicSource</b:SourceType>
-    <b:Guid>{E75CFD88-278B-4BD2-BFE0-B5D77039ACDB}</b:Guid>
-    <b:Author>
-      <b:Author>
-        <b:NameList>
-          <b:Person>
-            <b:Last>Murphy</b:Last>
-            <b:First>Andrew</b:First>
-            <b:Middle>C.</b:Middle>
-          </b:Person>
-        </b:NameList>
-      </b:Author>
-    </b:Author>
-    <b:Title>Learning Hub, Information TEchnology (IT) - Solutions Options Document</b:Title>
-    <b:Year>2010</b:Year>
-    <b:Month>December</b:Month>
-    <b:Day>20</b:Day>
-    <b:RefOrder>2</b:RefOrder>
-  </b:Source>
-  <b:Source>
-    <b:Tag>Uni102</b:Tag>
-    <b:SourceType>ElectronicSource</b:SourceType>
-    <b:Guid>{CFF64624-6B4A-4D95-8C21-8EFEEBFCFC15}</b:Guid>
-    <b:Author>
-      <b:Author>
-        <b:Corporate>University of Adelaide</b:Corporate>
-      </b:Author>
-    </b:Author>
-    <b:Title>The Learning Hub - Major Benfits Framework</b:Title>
-    <b:City>Adelaide</b:City>
-    <b:StateProvince>South Australia</b:StateProvince>
-    <b:CountryRegion>Australia</b:CountryRegion>
-    <b:Year>2010</b:Year>
-    <b:Month>October </b:Month>
-    <b:Day>1</b:Day>
-    <b:RefOrder>1</b:RefOrder>
-  </b:Source>
-  <b:Source>
-    <b:Tag>Uni103</b:Tag>
-    <b:SourceType>ElectronicSource</b:SourceType>
-    <b:Guid>{EA296C68-87DB-45A5-8A3B-9C55D6B368E9}</b:Guid>
-    <b:Author>
-      <b:Author>
-        <b:Corporate>University of Adelaide</b:Corporate>
-      </b:Author>
-    </b:Author>
-    <b:Title>Learning Hub Aspirational Brief</b:Title>
-    <b:City>Adelaide</b:City>
-    <b:StateProvince>South Australia</b:StateProvince>
-    <b:CountryRegion>Australia</b:CountryRegion>
-    <b:Year>2010</b:Year>
-    <b:Month>February</b:Month>
-    <b:Day>26</b:Day>
-    <b:RefOrder>3</b:RefOrder>
-  </b:Source>
-  <b:Source>
-    <b:Tag>Thr101</b:Tag>
-    <b:SourceType>ElectronicSource</b:SourceType>
-    <b:Guid>{FD90471F-D036-40D8-B5F1-01F338828976}</b:Guid>
-    <b:Author>
-      <b:Author>
-        <b:NameList>
-          <b:Person>
-            <b:Last>Threapleton</b:Last>
-            <b:First>Noel</b:First>
-          </b:Person>
-        </b:NameList>
-      </b:Author>
-    </b:Author>
-    <b:Title>Learning Hub Information Technology (IT )Program,  Business Requirements Document</b:Title>
-    <b:City>Adelaide</b:City>
-    <b:StateProvince>SA</b:StateProvince>
-    <b:CountryRegion>Australia</b:CountryRegion>
-    <b:Year>2010</b:Year>
-    <b:Month>September</b:Month>
-    <b:Day>28</b:Day>
-    <b:RefOrder>4</b:RefOrder>
-  </b:Source>
-  <b:Source>
-    <b:Tag>Mur101</b:Tag>
-    <b:SourceType>ElectronicSource</b:SourceType>
-    <b:Guid>{7DEBC7F4-8EBF-4E48-9113-C0A2A3597C8A}</b:Guid>
-    <b:Author>
-      <b:Author>
-        <b:NameList>
-          <b:Person>
-            <b:Last>Murphy</b:Last>
-            <b:First>Andrew</b:First>
-            <b:Middle>C.</b:Middle>
-          </b:Person>
-        </b:NameList>
-      </b:Author>
-    </b:Author>
-    <b:Title>Learning Hub - IT Options Summary</b:Title>
-    <b:Medium>Spreadsheet</b:Medium>
-    <b:Year>2010</b:Year>
-    <b:RefOrder>5</b:RefOrder>
-  </b:Source>
-</b:Sources>
-</file>
-
-<file path=customXml/item5.xml><?xml version="1.0" encoding="utf-8"?>
-<p:properties xmlns:p="http://schemas.microsoft.com/office/2006/metadata/properties" xmlns:xsi="http://www.w3.org/2001/XMLSchema-instance" xmlns:pc="http://schemas.microsoft.com/office/infopath/2007/PartnerControls">
-  <documentManagement/>
-</p:properties>
-</file>
-
 <file path=customXml/itemProps1.xml><?xml version="1.0" encoding="utf-8"?>
 <ds:datastoreItem xmlns:ds="http://schemas.openxmlformats.org/officeDocument/2006/customXml" ds:itemID="{55AF091B-3C7A-41E3-B477-F2FDAA23CFDA}">
   <ds:schemaRefs>
@@ -17489,16 +17501,9 @@
 </file>
 
 <file path=customXml/itemProps3.xml><?xml version="1.0" encoding="utf-8"?>
-<ds:datastoreItem xmlns:ds="http://schemas.openxmlformats.org/officeDocument/2006/customXml" ds:itemID="{F9507D17-DE9A-4614-B481-0B5B317D0515}">
+<ds:datastoreItem xmlns:ds="http://schemas.openxmlformats.org/officeDocument/2006/customXml" ds:itemID="{72D5E17C-664A-4D1B-AB0F-2FFC8B0EBA81}">
   <ds:schemaRefs>
-    <ds:schemaRef ds:uri="http://schemas.microsoft.com/office/2006/metadata/contentType"/>
-    <ds:schemaRef ds:uri="http://schemas.microsoft.com/office/2006/metadata/properties/metaAttributes"/>
-    <ds:schemaRef ds:uri="http://www.w3.org/2001/XMLSchema"/>
     <ds:schemaRef ds:uri="http://schemas.microsoft.com/office/2006/metadata/properties"/>
-    <ds:schemaRef ds:uri="http://schemas.openxmlformats.org/package/2006/metadata/core-properties"/>
-    <ds:schemaRef ds:uri="http://purl.org/dc/elements/1.1/"/>
-    <ds:schemaRef ds:uri="http://purl.org/dc/terms/"/>
-    <ds:schemaRef ds:uri="http://schemas.microsoft.com/internal/obd"/>
     <ds:schemaRef ds:uri="http://schemas.microsoft.com/office/infopath/2007/PartnerControls"/>
   </ds:schemaRefs>
 </ds:datastoreItem>
@@ -17513,9 +17518,16 @@
 </file>
 
 <file path=customXml/itemProps5.xml><?xml version="1.0" encoding="utf-8"?>
-<ds:datastoreItem xmlns:ds="http://schemas.openxmlformats.org/officeDocument/2006/customXml" ds:itemID="{72D5E17C-664A-4D1B-AB0F-2FFC8B0EBA81}">
+<ds:datastoreItem xmlns:ds="http://schemas.openxmlformats.org/officeDocument/2006/customXml" ds:itemID="{F9507D17-DE9A-4614-B481-0B5B317D0515}">
   <ds:schemaRefs>
+    <ds:schemaRef ds:uri="http://schemas.microsoft.com/office/2006/metadata/contentType"/>
+    <ds:schemaRef ds:uri="http://schemas.microsoft.com/office/2006/metadata/properties/metaAttributes"/>
+    <ds:schemaRef ds:uri="http://www.w3.org/2001/XMLSchema"/>
     <ds:schemaRef ds:uri="http://schemas.microsoft.com/office/2006/metadata/properties"/>
+    <ds:schemaRef ds:uri="http://schemas.openxmlformats.org/package/2006/metadata/core-properties"/>
+    <ds:schemaRef ds:uri="http://purl.org/dc/elements/1.1/"/>
+    <ds:schemaRef ds:uri="http://purl.org/dc/terms/"/>
+    <ds:schemaRef ds:uri="http://schemas.microsoft.com/internal/obd"/>
     <ds:schemaRef ds:uri="http://schemas.microsoft.com/office/infopath/2007/PartnerControls"/>
   </ds:schemaRefs>
 </ds:datastoreItem>

</xml_diff>

<commit_message>
Changes in the documents
</commit_message>
<xml_diff>
--- a/QUALITY/TEST PLAN- TEAM DEVELOPMENTALITY.docx
+++ b/QUALITY/TEST PLAN- TEAM DEVELOPMENTALITY.docx
@@ -4977,6 +4977,12 @@
       <w:r>
         <w:t>Test Summary Report</w:t>
       </w:r>
+      <w:r>
+        <w:t xml:space="preserve"> - </w:t>
+      </w:r>
+      <w:r>
+        <w:t>a comprehensive document that provides an overview of the entire testing process for a software application or system.</w:t>
+      </w:r>
     </w:p>
     <w:p>
       <w:pPr>
@@ -5021,6 +5027,7 @@
         <w:ind w:left="567"/>
       </w:pPr>
       <w:r>
+        <w:lastRenderedPageBreak/>
         <w:t>Following are the milestone lists in functional testing, including but not limited to:</w:t>
       </w:r>
     </w:p>
@@ -5035,7 +5042,6 @@
         <w:ind w:left="1647"/>
       </w:pPr>
       <w:r>
-        <w:lastRenderedPageBreak/>
         <w:t>Completion of Test Planning</w:t>
       </w:r>
     </w:p>
@@ -5720,6 +5726,7 @@
                 <w:rFonts w:eastAsia="Times New Roman" w:cs="Arial"/>
                 <w:lang w:val="en-US" w:eastAsia="en-PH"/>
               </w:rPr>
+              <w:lastRenderedPageBreak/>
               <w:t>1.</w:t>
             </w:r>
           </w:p>
@@ -5825,15 +5832,7 @@
                 <w:rFonts w:eastAsia="Times New Roman" w:cs="Arial"/>
                 <w:lang w:val="en-US" w:eastAsia="en-PH"/>
               </w:rPr>
-              <w:t xml:space="preserve">Business </w:t>
-            </w:r>
-            <w:r>
-              <w:rPr>
-                <w:rFonts w:eastAsia="Times New Roman" w:cs="Arial"/>
-                <w:lang w:val="en-US" w:eastAsia="en-PH"/>
-              </w:rPr>
-              <w:lastRenderedPageBreak/>
-              <w:t>Analyst’s Sign off</w:t>
+              <w:t>Business Analyst’s Sign off</w:t>
             </w:r>
           </w:p>
         </w:tc>
@@ -5870,7 +5869,6 @@
                 <w:rFonts w:eastAsia="Times New Roman" w:cs="Arial"/>
                 <w:lang w:val="en-US" w:eastAsia="en-PH"/>
               </w:rPr>
-              <w:lastRenderedPageBreak/>
               <w:t>2</w:t>
             </w:r>
           </w:p>

</xml_diff>

<commit_message>
updated QUALITY/TEST PLAN- TEAM DEVELOPMENTALITY.docx
</commit_message>
<xml_diff>
--- a/QUALITY/TEST PLAN- TEAM DEVELOPMENTALITY.docx
+++ b/QUALITY/TEST PLAN- TEAM DEVELOPMENTALITY.docx
@@ -6745,6 +6745,650 @@
       </w:r>
       <w:bookmarkEnd w:id="13"/>
     </w:p>
+    <w:p>
+      <w:pPr>
+        <w:keepLines w:val="0"/>
+        <w:spacing w:before="0" w:after="0" w:line="360" w:lineRule="auto"/>
+        <w:textAlignment w:val="baseline"/>
+        <w:rPr>
+          <w:rFonts w:eastAsia="Times New Roman" w:cs="Arial"/>
+          <w:color w:val="000000" w:themeColor="text1"/>
+          <w:sz w:val="18"/>
+          <w:szCs w:val="18"/>
+          <w:lang w:val="en-PH" w:eastAsia="en-PH"/>
+        </w:rPr>
+      </w:pPr>
+      <w:r>
+        <w:rPr>
+          <w:rFonts w:eastAsia="Times New Roman" w:cs="Arial"/>
+          <w:color w:val="000000" w:themeColor="text1"/>
+          <w:lang w:val="en-US" w:eastAsia="en-PH"/>
+        </w:rPr>
+        <w:t>This document lists out all the activities that have to be performed by the QA team and estimates how many man-hours each activity is going to take.</w:t>
+      </w:r>
+      <w:r>
+        <w:rPr>
+          <w:rFonts w:eastAsia="Times New Roman" w:cs="Arial"/>
+          <w:color w:val="000000" w:themeColor="text1"/>
+          <w:lang w:val="en-PH" w:eastAsia="en-PH"/>
+        </w:rPr>
+        <w:t> </w:t>
+      </w:r>
+      <w:bookmarkStart w:id="14" w:name="_GoBack"/>
+      <w:bookmarkEnd w:id="14"/>
+    </w:p>
+    <w:p/>
+    <w:p>
+      <w:pPr>
+        <w:keepLines w:val="0"/>
+        <w:spacing w:before="0" w:after="0"/>
+        <w:ind w:left="990"/>
+        <w:textAlignment w:val="baseline"/>
+        <w:rPr>
+          <w:rFonts w:ascii="Segoe UI" w:eastAsia="Times New Roman" w:hAnsi="Segoe UI" w:cs="Segoe UI"/>
+          <w:sz w:val="18"/>
+          <w:szCs w:val="18"/>
+          <w:lang w:val="en-PH" w:eastAsia="en-PH"/>
+        </w:rPr>
+      </w:pPr>
+      <w:r>
+        <w:rPr>
+          <w:rFonts w:ascii="Calibri" w:eastAsia="Times New Roman" w:hAnsi="Calibri" w:cs="Calibri"/>
+          <w:lang w:val="en-PH" w:eastAsia="en-PH"/>
+        </w:rPr>
+        <w:t> </w:t>
+      </w:r>
+    </w:p>
+    <w:tbl>
+      <w:tblPr>
+        <w:tblW w:w="0" w:type="dxa"/>
+        <w:tblInd w:w="990" w:type="dxa"/>
+        <w:tblBorders>
+          <w:top w:val="outset" w:sz="6" w:space="0" w:color="auto"/>
+          <w:left w:val="outset" w:sz="6" w:space="0" w:color="auto"/>
+          <w:bottom w:val="outset" w:sz="6" w:space="0" w:color="auto"/>
+          <w:right w:val="outset" w:sz="6" w:space="0" w:color="auto"/>
+        </w:tblBorders>
+        <w:tblCellMar>
+          <w:left w:w="0" w:type="dxa"/>
+          <w:right w:w="0" w:type="dxa"/>
+        </w:tblCellMar>
+        <w:tblLook w:val="04A0" w:firstRow="1" w:lastRow="0" w:firstColumn="1" w:lastColumn="0" w:noHBand="0" w:noVBand="1"/>
+      </w:tblPr>
+      <w:tblGrid>
+        <w:gridCol w:w="3961"/>
+        <w:gridCol w:w="3689"/>
+      </w:tblGrid>
+      <w:tr>
+        <w:trPr>
+          <w:trHeight w:val="300"/>
+        </w:trPr>
+        <w:tc>
+          <w:tcPr>
+            <w:tcW w:w="4545" w:type="dxa"/>
+            <w:tcBorders>
+              <w:top w:val="single" w:sz="6" w:space="0" w:color="auto"/>
+              <w:left w:val="single" w:sz="6" w:space="0" w:color="auto"/>
+              <w:bottom w:val="single" w:sz="6" w:space="0" w:color="auto"/>
+              <w:right w:val="single" w:sz="6" w:space="0" w:color="auto"/>
+            </w:tcBorders>
+            <w:shd w:val="clear" w:color="auto" w:fill="auto"/>
+            <w:hideMark/>
+          </w:tcPr>
+          <w:p>
+            <w:pPr>
+              <w:keepLines w:val="0"/>
+              <w:spacing w:before="0" w:after="0" w:line="360" w:lineRule="auto"/>
+              <w:jc w:val="center"/>
+              <w:textAlignment w:val="baseline"/>
+              <w:rPr>
+                <w:rFonts w:eastAsia="Times New Roman" w:cs="Arial"/>
+                <w:b/>
+                <w:sz w:val="24"/>
+                <w:szCs w:val="24"/>
+                <w:lang w:val="en-PH" w:eastAsia="en-PH"/>
+              </w:rPr>
+            </w:pPr>
+            <w:r>
+              <w:rPr>
+                <w:rFonts w:eastAsia="Times New Roman" w:cs="Arial"/>
+                <w:b/>
+                <w:lang w:val="en-US" w:eastAsia="en-PH"/>
+              </w:rPr>
+              <w:t>ACTIVITY</w:t>
+            </w:r>
+          </w:p>
+        </w:tc>
+        <w:tc>
+          <w:tcPr>
+            <w:tcW w:w="4545" w:type="dxa"/>
+            <w:tcBorders>
+              <w:top w:val="single" w:sz="6" w:space="0" w:color="auto"/>
+              <w:left w:val="single" w:sz="6" w:space="0" w:color="auto"/>
+              <w:bottom w:val="single" w:sz="6" w:space="0" w:color="auto"/>
+              <w:right w:val="single" w:sz="6" w:space="0" w:color="auto"/>
+            </w:tcBorders>
+            <w:shd w:val="clear" w:color="auto" w:fill="auto"/>
+            <w:hideMark/>
+          </w:tcPr>
+          <w:p>
+            <w:pPr>
+              <w:keepLines w:val="0"/>
+              <w:spacing w:before="0" w:after="0" w:line="360" w:lineRule="auto"/>
+              <w:jc w:val="center"/>
+              <w:textAlignment w:val="baseline"/>
+              <w:rPr>
+                <w:rFonts w:eastAsia="Times New Roman" w:cs="Arial"/>
+                <w:b/>
+                <w:sz w:val="24"/>
+                <w:szCs w:val="24"/>
+                <w:lang w:val="en-PH" w:eastAsia="en-PH"/>
+              </w:rPr>
+            </w:pPr>
+            <w:r>
+              <w:rPr>
+                <w:rFonts w:eastAsia="Times New Roman" w:cs="Arial"/>
+                <w:b/>
+                <w:lang w:val="en-US" w:eastAsia="en-PH"/>
+              </w:rPr>
+              <w:t>HOURS</w:t>
+            </w:r>
+          </w:p>
+        </w:tc>
+      </w:tr>
+      <w:tr>
+        <w:trPr>
+          <w:trHeight w:val="300"/>
+        </w:trPr>
+        <w:tc>
+          <w:tcPr>
+            <w:tcW w:w="4545" w:type="dxa"/>
+            <w:tcBorders>
+              <w:top w:val="single" w:sz="6" w:space="0" w:color="auto"/>
+              <w:left w:val="single" w:sz="6" w:space="0" w:color="auto"/>
+              <w:bottom w:val="single" w:sz="6" w:space="0" w:color="auto"/>
+              <w:right w:val="single" w:sz="6" w:space="0" w:color="auto"/>
+            </w:tcBorders>
+            <w:shd w:val="clear" w:color="auto" w:fill="auto"/>
+            <w:hideMark/>
+          </w:tcPr>
+          <w:p>
+            <w:pPr>
+              <w:keepLines w:val="0"/>
+              <w:numPr>
+                <w:ilvl w:val="0"/>
+                <w:numId w:val="30"/>
+              </w:numPr>
+              <w:spacing w:before="0" w:after="0" w:line="360" w:lineRule="auto"/>
+              <w:ind w:left="360" w:firstLine="0"/>
+              <w:textAlignment w:val="baseline"/>
+              <w:rPr>
+                <w:rFonts w:eastAsia="Times New Roman" w:cs="Arial"/>
+                <w:lang w:val="en-PH" w:eastAsia="en-PH"/>
+              </w:rPr>
+            </w:pPr>
+            <w:r>
+              <w:rPr>
+                <w:rFonts w:eastAsia="Times New Roman" w:cs="Arial"/>
+                <w:lang w:val="en-US" w:eastAsia="en-PH"/>
+              </w:rPr>
+              <w:t>Requirement Analysis</w:t>
+            </w:r>
+            <w:r>
+              <w:rPr>
+                <w:rFonts w:eastAsia="Times New Roman" w:cs="Arial"/>
+                <w:lang w:val="en-PH" w:eastAsia="en-PH"/>
+              </w:rPr>
+              <w:t> </w:t>
+            </w:r>
+          </w:p>
+        </w:tc>
+        <w:tc>
+          <w:tcPr>
+            <w:tcW w:w="4545" w:type="dxa"/>
+            <w:tcBorders>
+              <w:top w:val="single" w:sz="6" w:space="0" w:color="auto"/>
+              <w:left w:val="single" w:sz="6" w:space="0" w:color="auto"/>
+              <w:bottom w:val="single" w:sz="6" w:space="0" w:color="auto"/>
+              <w:right w:val="single" w:sz="6" w:space="0" w:color="auto"/>
+            </w:tcBorders>
+            <w:shd w:val="clear" w:color="auto" w:fill="auto"/>
+            <w:hideMark/>
+          </w:tcPr>
+          <w:p>
+            <w:pPr>
+              <w:keepLines w:val="0"/>
+              <w:spacing w:before="0" w:after="0" w:line="360" w:lineRule="auto"/>
+              <w:jc w:val="center"/>
+              <w:textAlignment w:val="baseline"/>
+              <w:rPr>
+                <w:rFonts w:eastAsia="Times New Roman" w:cs="Arial"/>
+                <w:sz w:val="24"/>
+                <w:szCs w:val="24"/>
+                <w:lang w:val="en-PH" w:eastAsia="en-PH"/>
+              </w:rPr>
+            </w:pPr>
+            <w:r>
+              <w:rPr>
+                <w:rFonts w:eastAsia="Times New Roman" w:cs="Arial"/>
+                <w:lang w:val="en-US" w:eastAsia="en-PH"/>
+              </w:rPr>
+              <w:t>24 Hours</w:t>
+            </w:r>
+          </w:p>
+        </w:tc>
+      </w:tr>
+      <w:tr>
+        <w:trPr>
+          <w:trHeight w:val="300"/>
+        </w:trPr>
+        <w:tc>
+          <w:tcPr>
+            <w:tcW w:w="4545" w:type="dxa"/>
+            <w:tcBorders>
+              <w:top w:val="single" w:sz="6" w:space="0" w:color="auto"/>
+              <w:left w:val="single" w:sz="6" w:space="0" w:color="auto"/>
+              <w:bottom w:val="single" w:sz="6" w:space="0" w:color="auto"/>
+              <w:right w:val="single" w:sz="6" w:space="0" w:color="auto"/>
+            </w:tcBorders>
+            <w:shd w:val="clear" w:color="auto" w:fill="auto"/>
+            <w:hideMark/>
+          </w:tcPr>
+          <w:p>
+            <w:pPr>
+              <w:keepLines w:val="0"/>
+              <w:numPr>
+                <w:ilvl w:val="0"/>
+                <w:numId w:val="31"/>
+              </w:numPr>
+              <w:spacing w:before="0" w:after="0" w:line="360" w:lineRule="auto"/>
+              <w:ind w:left="360" w:firstLine="0"/>
+              <w:textAlignment w:val="baseline"/>
+              <w:rPr>
+                <w:rFonts w:eastAsia="Times New Roman" w:cs="Arial"/>
+                <w:lang w:val="en-PH" w:eastAsia="en-PH"/>
+              </w:rPr>
+            </w:pPr>
+            <w:r>
+              <w:rPr>
+                <w:rFonts w:eastAsia="Times New Roman" w:cs="Arial"/>
+                <w:lang w:val="en-US" w:eastAsia="en-PH"/>
+              </w:rPr>
+              <w:t>Test Planning </w:t>
+            </w:r>
+            <w:r>
+              <w:rPr>
+                <w:rFonts w:eastAsia="Times New Roman" w:cs="Arial"/>
+                <w:lang w:val="en-PH" w:eastAsia="en-PH"/>
+              </w:rPr>
+              <w:t> </w:t>
+            </w:r>
+          </w:p>
+        </w:tc>
+        <w:tc>
+          <w:tcPr>
+            <w:tcW w:w="4545" w:type="dxa"/>
+            <w:tcBorders>
+              <w:top w:val="single" w:sz="6" w:space="0" w:color="auto"/>
+              <w:left w:val="single" w:sz="6" w:space="0" w:color="auto"/>
+              <w:bottom w:val="single" w:sz="6" w:space="0" w:color="auto"/>
+              <w:right w:val="single" w:sz="6" w:space="0" w:color="auto"/>
+            </w:tcBorders>
+            <w:shd w:val="clear" w:color="auto" w:fill="auto"/>
+            <w:hideMark/>
+          </w:tcPr>
+          <w:p>
+            <w:pPr>
+              <w:keepLines w:val="0"/>
+              <w:spacing w:before="0" w:after="0" w:line="360" w:lineRule="auto"/>
+              <w:jc w:val="center"/>
+              <w:textAlignment w:val="baseline"/>
+              <w:rPr>
+                <w:rFonts w:eastAsia="Times New Roman" w:cs="Arial"/>
+                <w:sz w:val="24"/>
+                <w:szCs w:val="24"/>
+                <w:lang w:val="en-PH" w:eastAsia="en-PH"/>
+              </w:rPr>
+            </w:pPr>
+            <w:r>
+              <w:rPr>
+                <w:rFonts w:eastAsia="Times New Roman" w:cs="Arial"/>
+                <w:lang w:val="en-US" w:eastAsia="en-PH"/>
+              </w:rPr>
+              <w:t>48 Hours</w:t>
+            </w:r>
+          </w:p>
+        </w:tc>
+      </w:tr>
+      <w:tr>
+        <w:trPr>
+          <w:trHeight w:val="300"/>
+        </w:trPr>
+        <w:tc>
+          <w:tcPr>
+            <w:tcW w:w="4545" w:type="dxa"/>
+            <w:tcBorders>
+              <w:top w:val="single" w:sz="6" w:space="0" w:color="auto"/>
+              <w:left w:val="single" w:sz="6" w:space="0" w:color="auto"/>
+              <w:bottom w:val="single" w:sz="6" w:space="0" w:color="auto"/>
+              <w:right w:val="single" w:sz="6" w:space="0" w:color="auto"/>
+            </w:tcBorders>
+            <w:shd w:val="clear" w:color="auto" w:fill="auto"/>
+            <w:hideMark/>
+          </w:tcPr>
+          <w:p>
+            <w:pPr>
+              <w:keepLines w:val="0"/>
+              <w:numPr>
+                <w:ilvl w:val="0"/>
+                <w:numId w:val="32"/>
+              </w:numPr>
+              <w:spacing w:before="0" w:after="0" w:line="360" w:lineRule="auto"/>
+              <w:ind w:left="360" w:firstLine="0"/>
+              <w:textAlignment w:val="baseline"/>
+              <w:rPr>
+                <w:rFonts w:eastAsia="Times New Roman" w:cs="Arial"/>
+                <w:lang w:val="en-PH" w:eastAsia="en-PH"/>
+              </w:rPr>
+            </w:pPr>
+            <w:r>
+              <w:rPr>
+                <w:rFonts w:eastAsia="Times New Roman" w:cs="Arial"/>
+                <w:lang w:val="en-US" w:eastAsia="en-PH"/>
+              </w:rPr>
+              <w:t>Test Case Development</w:t>
+            </w:r>
+            <w:r>
+              <w:rPr>
+                <w:rFonts w:eastAsia="Times New Roman" w:cs="Arial"/>
+                <w:lang w:val="en-PH" w:eastAsia="en-PH"/>
+              </w:rPr>
+              <w:t> </w:t>
+            </w:r>
+          </w:p>
+        </w:tc>
+        <w:tc>
+          <w:tcPr>
+            <w:tcW w:w="4545" w:type="dxa"/>
+            <w:tcBorders>
+              <w:top w:val="single" w:sz="6" w:space="0" w:color="auto"/>
+              <w:left w:val="single" w:sz="6" w:space="0" w:color="auto"/>
+              <w:bottom w:val="single" w:sz="6" w:space="0" w:color="auto"/>
+              <w:right w:val="single" w:sz="6" w:space="0" w:color="auto"/>
+            </w:tcBorders>
+            <w:shd w:val="clear" w:color="auto" w:fill="auto"/>
+            <w:hideMark/>
+          </w:tcPr>
+          <w:p>
+            <w:pPr>
+              <w:keepLines w:val="0"/>
+              <w:spacing w:before="0" w:after="0" w:line="360" w:lineRule="auto"/>
+              <w:jc w:val="center"/>
+              <w:textAlignment w:val="baseline"/>
+              <w:rPr>
+                <w:rFonts w:eastAsia="Times New Roman" w:cs="Arial"/>
+                <w:sz w:val="24"/>
+                <w:szCs w:val="24"/>
+                <w:lang w:val="en-PH" w:eastAsia="en-PH"/>
+              </w:rPr>
+            </w:pPr>
+            <w:r>
+              <w:rPr>
+                <w:rFonts w:eastAsia="Times New Roman" w:cs="Arial"/>
+                <w:lang w:val="en-US" w:eastAsia="en-PH"/>
+              </w:rPr>
+              <w:t>96 Hours</w:t>
+            </w:r>
+          </w:p>
+        </w:tc>
+      </w:tr>
+      <w:tr>
+        <w:trPr>
+          <w:trHeight w:val="300"/>
+        </w:trPr>
+        <w:tc>
+          <w:tcPr>
+            <w:tcW w:w="4545" w:type="dxa"/>
+            <w:tcBorders>
+              <w:top w:val="single" w:sz="6" w:space="0" w:color="auto"/>
+              <w:left w:val="single" w:sz="6" w:space="0" w:color="auto"/>
+              <w:bottom w:val="single" w:sz="6" w:space="0" w:color="auto"/>
+              <w:right w:val="single" w:sz="6" w:space="0" w:color="auto"/>
+            </w:tcBorders>
+            <w:shd w:val="clear" w:color="auto" w:fill="auto"/>
+            <w:hideMark/>
+          </w:tcPr>
+          <w:p>
+            <w:pPr>
+              <w:keepLines w:val="0"/>
+              <w:numPr>
+                <w:ilvl w:val="0"/>
+                <w:numId w:val="33"/>
+              </w:numPr>
+              <w:spacing w:before="0" w:after="0" w:line="360" w:lineRule="auto"/>
+              <w:ind w:left="360" w:firstLine="0"/>
+              <w:textAlignment w:val="baseline"/>
+              <w:rPr>
+                <w:rFonts w:eastAsia="Times New Roman" w:cs="Arial"/>
+                <w:lang w:val="en-PH" w:eastAsia="en-PH"/>
+              </w:rPr>
+            </w:pPr>
+            <w:r>
+              <w:rPr>
+                <w:rFonts w:eastAsia="Times New Roman" w:cs="Arial"/>
+                <w:lang w:val="en-US" w:eastAsia="en-PH"/>
+              </w:rPr>
+              <w:t>Test Environment Setup</w:t>
+            </w:r>
+            <w:r>
+              <w:rPr>
+                <w:rFonts w:eastAsia="Times New Roman" w:cs="Arial"/>
+                <w:lang w:val="en-PH" w:eastAsia="en-PH"/>
+              </w:rPr>
+              <w:t> </w:t>
+            </w:r>
+          </w:p>
+        </w:tc>
+        <w:tc>
+          <w:tcPr>
+            <w:tcW w:w="4545" w:type="dxa"/>
+            <w:tcBorders>
+              <w:top w:val="single" w:sz="6" w:space="0" w:color="auto"/>
+              <w:left w:val="single" w:sz="6" w:space="0" w:color="auto"/>
+              <w:bottom w:val="single" w:sz="6" w:space="0" w:color="auto"/>
+              <w:right w:val="single" w:sz="6" w:space="0" w:color="auto"/>
+            </w:tcBorders>
+            <w:shd w:val="clear" w:color="auto" w:fill="auto"/>
+            <w:hideMark/>
+          </w:tcPr>
+          <w:p>
+            <w:pPr>
+              <w:keepLines w:val="0"/>
+              <w:spacing w:before="0" w:after="0" w:line="360" w:lineRule="auto"/>
+              <w:jc w:val="center"/>
+              <w:textAlignment w:val="baseline"/>
+              <w:rPr>
+                <w:rFonts w:eastAsia="Times New Roman" w:cs="Arial"/>
+                <w:sz w:val="24"/>
+                <w:szCs w:val="24"/>
+                <w:lang w:val="en-PH" w:eastAsia="en-PH"/>
+              </w:rPr>
+            </w:pPr>
+            <w:r>
+              <w:rPr>
+                <w:rFonts w:eastAsia="Times New Roman" w:cs="Arial"/>
+                <w:lang w:val="en-US" w:eastAsia="en-PH"/>
+              </w:rPr>
+              <w:t>48 Hours</w:t>
+            </w:r>
+          </w:p>
+        </w:tc>
+      </w:tr>
+      <w:tr>
+        <w:trPr>
+          <w:trHeight w:val="300"/>
+        </w:trPr>
+        <w:tc>
+          <w:tcPr>
+            <w:tcW w:w="4545" w:type="dxa"/>
+            <w:tcBorders>
+              <w:top w:val="single" w:sz="6" w:space="0" w:color="auto"/>
+              <w:left w:val="single" w:sz="6" w:space="0" w:color="auto"/>
+              <w:bottom w:val="single" w:sz="6" w:space="0" w:color="auto"/>
+              <w:right w:val="single" w:sz="6" w:space="0" w:color="auto"/>
+            </w:tcBorders>
+            <w:shd w:val="clear" w:color="auto" w:fill="auto"/>
+            <w:hideMark/>
+          </w:tcPr>
+          <w:p>
+            <w:pPr>
+              <w:keepLines w:val="0"/>
+              <w:numPr>
+                <w:ilvl w:val="0"/>
+                <w:numId w:val="34"/>
+              </w:numPr>
+              <w:spacing w:before="0" w:after="0" w:line="360" w:lineRule="auto"/>
+              <w:ind w:left="360" w:firstLine="0"/>
+              <w:textAlignment w:val="baseline"/>
+              <w:rPr>
+                <w:rFonts w:eastAsia="Times New Roman" w:cs="Arial"/>
+                <w:lang w:val="en-PH" w:eastAsia="en-PH"/>
+              </w:rPr>
+            </w:pPr>
+            <w:r>
+              <w:rPr>
+                <w:rFonts w:eastAsia="Times New Roman" w:cs="Arial"/>
+                <w:lang w:val="en-US" w:eastAsia="en-PH"/>
+              </w:rPr>
+              <w:t>Test Execution</w:t>
+            </w:r>
+            <w:r>
+              <w:rPr>
+                <w:rFonts w:eastAsia="Times New Roman" w:cs="Arial"/>
+                <w:lang w:val="en-PH" w:eastAsia="en-PH"/>
+              </w:rPr>
+              <w:t> </w:t>
+            </w:r>
+          </w:p>
+        </w:tc>
+        <w:tc>
+          <w:tcPr>
+            <w:tcW w:w="4545" w:type="dxa"/>
+            <w:tcBorders>
+              <w:top w:val="single" w:sz="6" w:space="0" w:color="auto"/>
+              <w:left w:val="single" w:sz="6" w:space="0" w:color="auto"/>
+              <w:bottom w:val="single" w:sz="6" w:space="0" w:color="auto"/>
+              <w:right w:val="single" w:sz="6" w:space="0" w:color="auto"/>
+            </w:tcBorders>
+            <w:shd w:val="clear" w:color="auto" w:fill="auto"/>
+            <w:hideMark/>
+          </w:tcPr>
+          <w:p>
+            <w:pPr>
+              <w:keepLines w:val="0"/>
+              <w:spacing w:before="0" w:after="0" w:line="360" w:lineRule="auto"/>
+              <w:jc w:val="center"/>
+              <w:textAlignment w:val="baseline"/>
+              <w:rPr>
+                <w:rFonts w:eastAsia="Times New Roman" w:cs="Arial"/>
+                <w:sz w:val="24"/>
+                <w:szCs w:val="24"/>
+                <w:lang w:val="en-PH" w:eastAsia="en-PH"/>
+              </w:rPr>
+            </w:pPr>
+            <w:r>
+              <w:rPr>
+                <w:rFonts w:eastAsia="Times New Roman" w:cs="Arial"/>
+                <w:lang w:val="en-US" w:eastAsia="en-PH"/>
+              </w:rPr>
+              <w:t>48 Hours</w:t>
+            </w:r>
+          </w:p>
+        </w:tc>
+      </w:tr>
+      <w:tr>
+        <w:trPr>
+          <w:trHeight w:val="300"/>
+        </w:trPr>
+        <w:tc>
+          <w:tcPr>
+            <w:tcW w:w="4545" w:type="dxa"/>
+            <w:tcBorders>
+              <w:top w:val="single" w:sz="6" w:space="0" w:color="auto"/>
+              <w:left w:val="single" w:sz="6" w:space="0" w:color="auto"/>
+              <w:bottom w:val="single" w:sz="6" w:space="0" w:color="auto"/>
+              <w:right w:val="single" w:sz="6" w:space="0" w:color="auto"/>
+            </w:tcBorders>
+            <w:shd w:val="clear" w:color="auto" w:fill="auto"/>
+            <w:hideMark/>
+          </w:tcPr>
+          <w:p>
+            <w:pPr>
+              <w:keepLines w:val="0"/>
+              <w:numPr>
+                <w:ilvl w:val="0"/>
+                <w:numId w:val="35"/>
+              </w:numPr>
+              <w:spacing w:before="0" w:after="0" w:line="360" w:lineRule="auto"/>
+              <w:ind w:left="360" w:firstLine="0"/>
+              <w:textAlignment w:val="baseline"/>
+              <w:rPr>
+                <w:rFonts w:eastAsia="Times New Roman" w:cs="Arial"/>
+                <w:lang w:val="en-PH" w:eastAsia="en-PH"/>
+              </w:rPr>
+            </w:pPr>
+            <w:r>
+              <w:rPr>
+                <w:rFonts w:eastAsia="Times New Roman" w:cs="Arial"/>
+                <w:lang w:val="en-US" w:eastAsia="en-PH"/>
+              </w:rPr>
+              <w:t>Test Cycle Closure</w:t>
+            </w:r>
+            <w:r>
+              <w:rPr>
+                <w:rFonts w:eastAsia="Times New Roman" w:cs="Arial"/>
+                <w:lang w:val="en-PH" w:eastAsia="en-PH"/>
+              </w:rPr>
+              <w:t> </w:t>
+            </w:r>
+          </w:p>
+        </w:tc>
+        <w:tc>
+          <w:tcPr>
+            <w:tcW w:w="4545" w:type="dxa"/>
+            <w:tcBorders>
+              <w:top w:val="single" w:sz="6" w:space="0" w:color="auto"/>
+              <w:left w:val="single" w:sz="6" w:space="0" w:color="auto"/>
+              <w:bottom w:val="single" w:sz="6" w:space="0" w:color="auto"/>
+              <w:right w:val="single" w:sz="6" w:space="0" w:color="auto"/>
+            </w:tcBorders>
+            <w:shd w:val="clear" w:color="auto" w:fill="auto"/>
+            <w:hideMark/>
+          </w:tcPr>
+          <w:p>
+            <w:pPr>
+              <w:keepLines w:val="0"/>
+              <w:spacing w:before="0" w:after="0" w:line="360" w:lineRule="auto"/>
+              <w:jc w:val="center"/>
+              <w:textAlignment w:val="baseline"/>
+              <w:rPr>
+                <w:rFonts w:eastAsia="Times New Roman" w:cs="Arial"/>
+                <w:sz w:val="24"/>
+                <w:szCs w:val="24"/>
+                <w:lang w:val="en-PH" w:eastAsia="en-PH"/>
+              </w:rPr>
+            </w:pPr>
+            <w:r>
+              <w:rPr>
+                <w:rFonts w:eastAsia="Times New Roman" w:cs="Arial"/>
+                <w:lang w:val="en-US" w:eastAsia="en-PH"/>
+              </w:rPr>
+              <w:t>36 Hours</w:t>
+            </w:r>
+          </w:p>
+        </w:tc>
+      </w:tr>
+    </w:tbl>
     <w:p/>
     <w:p>
       <w:pPr>
@@ -6767,7 +7411,7 @@
           <w:rFonts w:ascii="Arial" w:hAnsi="Arial" w:cs="Arial"/>
         </w:rPr>
       </w:pPr>
-      <w:bookmarkStart w:id="14" w:name="_Toc144573372"/>
+      <w:bookmarkStart w:id="15" w:name="_Toc144573372"/>
       <w:r>
         <w:rPr>
           <w:rFonts w:ascii="Arial" w:hAnsi="Arial" w:cs="Arial"/>
@@ -6775,18 +7419,18 @@
         <w:lastRenderedPageBreak/>
         <w:t>EXECUTION STRATEGY</w:t>
       </w:r>
-      <w:bookmarkEnd w:id="14"/>
+      <w:bookmarkEnd w:id="15"/>
     </w:p>
     <w:p>
       <w:pPr>
         <w:pStyle w:val="Heading2"/>
         <w:ind w:left="491"/>
       </w:pPr>
-      <w:bookmarkStart w:id="15" w:name="_Toc144573373"/>
+      <w:bookmarkStart w:id="16" w:name="_Toc144573373"/>
       <w:r>
         <w:t>Entry and Exit Criteria</w:t>
       </w:r>
-      <w:bookmarkEnd w:id="15"/>
+      <w:bookmarkEnd w:id="16"/>
     </w:p>
     <w:p>
       <w:pPr>
@@ -9117,11 +9761,11 @@
         <w:pStyle w:val="Heading2"/>
         <w:ind w:left="491"/>
       </w:pPr>
-      <w:bookmarkStart w:id="16" w:name="_Toc144573374"/>
+      <w:bookmarkStart w:id="17" w:name="_Toc144573374"/>
       <w:r>
         <w:t>Test Cycles</w:t>
       </w:r>
-      <w:bookmarkEnd w:id="16"/>
+      <w:bookmarkEnd w:id="17"/>
       <w:r>
         <w:tab/>
       </w:r>
@@ -9131,22 +9775,22 @@
         <w:pStyle w:val="Heading2"/>
         <w:ind w:left="491"/>
       </w:pPr>
-      <w:bookmarkStart w:id="17" w:name="_Toc144573375"/>
+      <w:bookmarkStart w:id="18" w:name="_Toc144573375"/>
       <w:r>
         <w:t>Validation and Defect Management</w:t>
       </w:r>
-      <w:bookmarkEnd w:id="17"/>
+      <w:bookmarkEnd w:id="18"/>
     </w:p>
     <w:p>
       <w:pPr>
         <w:pStyle w:val="Heading2"/>
         <w:ind w:left="491"/>
       </w:pPr>
-      <w:bookmarkStart w:id="18" w:name="_Toc144573376"/>
+      <w:bookmarkStart w:id="19" w:name="_Toc144573376"/>
       <w:r>
         <w:t>Test Metrics</w:t>
       </w:r>
-      <w:bookmarkEnd w:id="18"/>
+      <w:bookmarkEnd w:id="19"/>
       <w:r>
         <w:tab/>
       </w:r>
@@ -9731,11 +10375,11 @@
         <w:pStyle w:val="Heading2"/>
         <w:ind w:left="491"/>
       </w:pPr>
-      <w:bookmarkStart w:id="19" w:name="_Toc144573377"/>
+      <w:bookmarkStart w:id="20" w:name="_Toc144573377"/>
       <w:r>
         <w:t>Defect tracking &amp; Reporting</w:t>
       </w:r>
-      <w:bookmarkEnd w:id="19"/>
+      <w:bookmarkEnd w:id="20"/>
       <w:r>
         <w:tab/>
       </w:r>
@@ -9760,12 +10404,12 @@
       <w:pPr>
         <w:pStyle w:val="Heading1"/>
       </w:pPr>
-      <w:bookmarkStart w:id="20" w:name="_Toc144573378"/>
+      <w:bookmarkStart w:id="21" w:name="_Toc144573378"/>
       <w:r>
         <w:lastRenderedPageBreak/>
         <w:t>TEST MANAGEMENT PROCESS</w:t>
       </w:r>
-      <w:bookmarkEnd w:id="20"/>
+      <w:bookmarkEnd w:id="21"/>
       <w:r>
         <w:t xml:space="preserve"> </w:t>
       </w:r>
@@ -9775,22 +10419,22 @@
         <w:pStyle w:val="Heading2"/>
         <w:ind w:left="491"/>
       </w:pPr>
-      <w:bookmarkStart w:id="21" w:name="_Toc144573379"/>
+      <w:bookmarkStart w:id="22" w:name="_Toc144573379"/>
       <w:r>
         <w:t>Test Management Tool</w:t>
       </w:r>
-      <w:bookmarkEnd w:id="21"/>
+      <w:bookmarkEnd w:id="22"/>
     </w:p>
     <w:p>
       <w:pPr>
         <w:pStyle w:val="Heading2"/>
         <w:ind w:left="491"/>
       </w:pPr>
-      <w:bookmarkStart w:id="22" w:name="_Toc144573380"/>
+      <w:bookmarkStart w:id="23" w:name="_Toc144573380"/>
       <w:r>
         <w:t>Test Design Process</w:t>
       </w:r>
-      <w:bookmarkEnd w:id="22"/>
+      <w:bookmarkEnd w:id="23"/>
       <w:r>
         <w:tab/>
       </w:r>
@@ -10073,11 +10717,11 @@
       <w:pPr>
         <w:pStyle w:val="Heading2"/>
       </w:pPr>
-      <w:bookmarkStart w:id="23" w:name="_Toc144573381"/>
+      <w:bookmarkStart w:id="24" w:name="_Toc144573381"/>
       <w:r>
         <w:t>Test Execution Process</w:t>
       </w:r>
-      <w:bookmarkEnd w:id="23"/>
+      <w:bookmarkEnd w:id="24"/>
       <w:r>
         <w:tab/>
       </w:r>
@@ -10086,11 +10730,11 @@
       <w:pPr>
         <w:pStyle w:val="Heading2"/>
       </w:pPr>
-      <w:bookmarkStart w:id="24" w:name="_Toc144573382"/>
+      <w:bookmarkStart w:id="25" w:name="_Toc144573382"/>
       <w:r>
         <w:t>Test Risks and Mitigation Factors</w:t>
       </w:r>
-      <w:bookmarkEnd w:id="24"/>
+      <w:bookmarkEnd w:id="25"/>
       <w:r>
         <w:tab/>
       </w:r>
@@ -11543,12 +12187,12 @@
       <w:pPr>
         <w:pStyle w:val="Heading2"/>
       </w:pPr>
-      <w:bookmarkStart w:id="25" w:name="_Toc144573383"/>
+      <w:bookmarkStart w:id="26" w:name="_Toc144573383"/>
       <w:r>
         <w:lastRenderedPageBreak/>
         <w:t>Communications Plan and Team Roster</w:t>
       </w:r>
-      <w:bookmarkEnd w:id="25"/>
+      <w:bookmarkEnd w:id="26"/>
       <w:r>
         <w:tab/>
       </w:r>
@@ -11557,11 +12201,11 @@
       <w:pPr>
         <w:pStyle w:val="Heading2"/>
       </w:pPr>
-      <w:bookmarkStart w:id="26" w:name="_Toc144573384"/>
+      <w:bookmarkStart w:id="27" w:name="_Toc144573384"/>
       <w:r>
         <w:t>Role Expectations</w:t>
       </w:r>
-      <w:bookmarkEnd w:id="26"/>
+      <w:bookmarkEnd w:id="27"/>
       <w:r>
         <w:tab/>
       </w:r>
@@ -11570,11 +12214,11 @@
       <w:pPr>
         <w:pStyle w:val="Heading3"/>
       </w:pPr>
-      <w:bookmarkStart w:id="27" w:name="_Toc144573385"/>
+      <w:bookmarkStart w:id="28" w:name="_Toc144573385"/>
       <w:r>
         <w:t>Project Management</w:t>
       </w:r>
-      <w:bookmarkEnd w:id="27"/>
+      <w:bookmarkEnd w:id="28"/>
     </w:p>
     <w:p>
       <w:pPr>
@@ -11619,19 +12263,9 @@
       <w:pPr>
         <w:pStyle w:val="Heading3"/>
       </w:pPr>
-      <w:bookmarkStart w:id="28" w:name="_Toc144573386"/>
+      <w:bookmarkStart w:id="29" w:name="_Toc144573386"/>
       <w:r>
         <w:t>Test Planning (Test Lead)</w:t>
-      </w:r>
-      <w:bookmarkEnd w:id="28"/>
-    </w:p>
-    <w:p>
-      <w:pPr>
-        <w:pStyle w:val="Heading3"/>
-      </w:pPr>
-      <w:bookmarkStart w:id="29" w:name="_Toc144573387"/>
-      <w:r>
-        <w:t>Test Team</w:t>
       </w:r>
       <w:bookmarkEnd w:id="29"/>
     </w:p>
@@ -11639,24 +12273,34 @@
       <w:pPr>
         <w:pStyle w:val="Heading3"/>
       </w:pPr>
-      <w:bookmarkStart w:id="30" w:name="_Toc144573388"/>
-      <w:r>
-        <w:t>Test Lead</w:t>
+      <w:bookmarkStart w:id="30" w:name="_Toc144573387"/>
+      <w:r>
+        <w:t>Test Team</w:t>
       </w:r>
       <w:bookmarkEnd w:id="30"/>
-      <w:r>
-        <w:tab/>
-      </w:r>
     </w:p>
     <w:p>
       <w:pPr>
         <w:pStyle w:val="Heading3"/>
       </w:pPr>
-      <w:bookmarkStart w:id="31" w:name="_Toc144573389"/>
+      <w:bookmarkStart w:id="31" w:name="_Toc144573388"/>
+      <w:r>
+        <w:t>Test Lead</w:t>
+      </w:r>
+      <w:bookmarkEnd w:id="31"/>
+      <w:r>
+        <w:tab/>
+      </w:r>
+    </w:p>
+    <w:p>
+      <w:pPr>
+        <w:pStyle w:val="Heading3"/>
+      </w:pPr>
+      <w:bookmarkStart w:id="32" w:name="_Toc144573389"/>
       <w:r>
         <w:t>Development Team</w:t>
       </w:r>
-      <w:bookmarkEnd w:id="31"/>
+      <w:bookmarkEnd w:id="32"/>
     </w:p>
     <w:p>
       <w:pPr>
@@ -11791,8 +12435,6 @@
       <w:r>
         <w:t>Assist in setting up some testing environment that the testing team will be utilized.</w:t>
       </w:r>
-      <w:bookmarkStart w:id="32" w:name="_GoBack"/>
-      <w:bookmarkEnd w:id="32"/>
     </w:p>
     <w:p>
       <w:pPr>
@@ -12919,6 +13561,7 @@
         <w:dataBinding w:prefixMappings="xmlns:ns0='http://purl.org/dc/elements/1.1/' xmlns:ns1='http://schemas.openxmlformats.org/package/2006/metadata/core-properties' " w:xpath="/ns1:coreProperties[1]/ns0:title[1]" w:storeItemID="{6C3C8BC8-F283-45AE-878A-BAB7291924A1}"/>
         <w:text/>
       </w:sdtPr>
+      <w:sdtEndPr/>
       <w:sdtContent>
         <w:r>
           <w:t xml:space="preserve">     </w:t>
@@ -13036,6 +13679,7 @@
         <w:dataBinding w:prefixMappings="xmlns:ns0='http://purl.org/dc/elements/1.1/' xmlns:ns1='http://schemas.openxmlformats.org/package/2006/metadata/core-properties' " w:xpath="/ns1:coreProperties[1]/ns0:title[1]" w:storeItemID="{6C3C8BC8-F283-45AE-878A-BAB7291924A1}"/>
         <w:text/>
       </w:sdtPr>
+      <w:sdtEndPr/>
       <w:sdtContent>
         <w:r>
           <w:t xml:space="preserve">     </w:t>
@@ -13063,6 +13707,7 @@
         <w:dataBinding w:prefixMappings="xmlns:ns0='http://purl.org/dc/elements/1.1/' xmlns:ns1='http://schemas.openxmlformats.org/package/2006/metadata/core-properties' " w:xpath="/ns1:coreProperties[1]/ns0:title[1]" w:storeItemID="{6C3C8BC8-F283-45AE-878A-BAB7291924A1}"/>
         <w:text/>
       </w:sdtPr>
+      <w:sdtEndPr/>
       <w:sdtContent>
         <w:r>
           <w:t xml:space="preserve">     </w:t>
@@ -13267,6 +13912,119 @@
     </w:lvl>
   </w:abstractNum>
   <w:abstractNum w:abstractNumId="3" w15:restartNumberingAfterBreak="0">
+    <w:nsid w:val="08DB6F54"/>
+    <w:multiLevelType w:val="multilevel"/>
+    <w:tmpl w:val="739A4D40"/>
+    <w:lvl w:ilvl="0">
+      <w:start w:val="3"/>
+      <w:numFmt w:val="decimal"/>
+      <w:lvlText w:val="%1."/>
+      <w:lvlJc w:val="left"/>
+      <w:pPr>
+        <w:tabs>
+          <w:tab w:val="num" w:pos="720"/>
+        </w:tabs>
+        <w:ind w:left="720" w:hanging="360"/>
+      </w:pPr>
+    </w:lvl>
+    <w:lvl w:ilvl="1" w:tentative="1">
+      <w:start w:val="1"/>
+      <w:numFmt w:val="decimal"/>
+      <w:lvlText w:val="%2."/>
+      <w:lvlJc w:val="left"/>
+      <w:pPr>
+        <w:tabs>
+          <w:tab w:val="num" w:pos="1440"/>
+        </w:tabs>
+        <w:ind w:left="1440" w:hanging="360"/>
+      </w:pPr>
+    </w:lvl>
+    <w:lvl w:ilvl="2" w:tentative="1">
+      <w:start w:val="1"/>
+      <w:numFmt w:val="decimal"/>
+      <w:lvlText w:val="%3."/>
+      <w:lvlJc w:val="left"/>
+      <w:pPr>
+        <w:tabs>
+          <w:tab w:val="num" w:pos="2160"/>
+        </w:tabs>
+        <w:ind w:left="2160" w:hanging="360"/>
+      </w:pPr>
+    </w:lvl>
+    <w:lvl w:ilvl="3" w:tentative="1">
+      <w:start w:val="1"/>
+      <w:numFmt w:val="decimal"/>
+      <w:lvlText w:val="%4."/>
+      <w:lvlJc w:val="left"/>
+      <w:pPr>
+        <w:tabs>
+          <w:tab w:val="num" w:pos="2880"/>
+        </w:tabs>
+        <w:ind w:left="2880" w:hanging="360"/>
+      </w:pPr>
+    </w:lvl>
+    <w:lvl w:ilvl="4" w:tentative="1">
+      <w:start w:val="1"/>
+      <w:numFmt w:val="decimal"/>
+      <w:lvlText w:val="%5."/>
+      <w:lvlJc w:val="left"/>
+      <w:pPr>
+        <w:tabs>
+          <w:tab w:val="num" w:pos="3600"/>
+        </w:tabs>
+        <w:ind w:left="3600" w:hanging="360"/>
+      </w:pPr>
+    </w:lvl>
+    <w:lvl w:ilvl="5" w:tentative="1">
+      <w:start w:val="1"/>
+      <w:numFmt w:val="decimal"/>
+      <w:lvlText w:val="%6."/>
+      <w:lvlJc w:val="left"/>
+      <w:pPr>
+        <w:tabs>
+          <w:tab w:val="num" w:pos="4320"/>
+        </w:tabs>
+        <w:ind w:left="4320" w:hanging="360"/>
+      </w:pPr>
+    </w:lvl>
+    <w:lvl w:ilvl="6" w:tentative="1">
+      <w:start w:val="1"/>
+      <w:numFmt w:val="decimal"/>
+      <w:lvlText w:val="%7."/>
+      <w:lvlJc w:val="left"/>
+      <w:pPr>
+        <w:tabs>
+          <w:tab w:val="num" w:pos="5040"/>
+        </w:tabs>
+        <w:ind w:left="5040" w:hanging="360"/>
+      </w:pPr>
+    </w:lvl>
+    <w:lvl w:ilvl="7" w:tentative="1">
+      <w:start w:val="1"/>
+      <w:numFmt w:val="decimal"/>
+      <w:lvlText w:val="%8."/>
+      <w:lvlJc w:val="left"/>
+      <w:pPr>
+        <w:tabs>
+          <w:tab w:val="num" w:pos="5760"/>
+        </w:tabs>
+        <w:ind w:left="5760" w:hanging="360"/>
+      </w:pPr>
+    </w:lvl>
+    <w:lvl w:ilvl="8" w:tentative="1">
+      <w:start w:val="1"/>
+      <w:numFmt w:val="decimal"/>
+      <w:lvlText w:val="%9."/>
+      <w:lvlJc w:val="left"/>
+      <w:pPr>
+        <w:tabs>
+          <w:tab w:val="num" w:pos="6480"/>
+        </w:tabs>
+        <w:ind w:left="6480" w:hanging="360"/>
+      </w:pPr>
+    </w:lvl>
+  </w:abstractNum>
+  <w:abstractNum w:abstractNumId="4" w15:restartNumberingAfterBreak="0">
     <w:nsid w:val="11157964"/>
     <w:multiLevelType w:val="hybridMultilevel"/>
     <w:tmpl w:val="25A2196A"/>
@@ -13379,7 +14137,7 @@
       </w:rPr>
     </w:lvl>
   </w:abstractNum>
-  <w:abstractNum w:abstractNumId="4" w15:restartNumberingAfterBreak="0">
+  <w:abstractNum w:abstractNumId="5" w15:restartNumberingAfterBreak="0">
     <w:nsid w:val="13526000"/>
     <w:multiLevelType w:val="hybridMultilevel"/>
     <w:tmpl w:val="4D42461E"/>
@@ -13465,7 +14223,7 @@
       </w:pPr>
     </w:lvl>
   </w:abstractNum>
-  <w:abstractNum w:abstractNumId="5" w15:restartNumberingAfterBreak="0">
+  <w:abstractNum w:abstractNumId="6" w15:restartNumberingAfterBreak="0">
     <w:nsid w:val="18553221"/>
     <w:multiLevelType w:val="hybridMultilevel"/>
     <w:tmpl w:val="6DD87658"/>
@@ -13578,7 +14336,7 @@
       </w:rPr>
     </w:lvl>
   </w:abstractNum>
-  <w:abstractNum w:abstractNumId="6" w15:restartNumberingAfterBreak="0">
+  <w:abstractNum w:abstractNumId="7" w15:restartNumberingAfterBreak="0">
     <w:nsid w:val="1CAD432D"/>
     <w:multiLevelType w:val="hybridMultilevel"/>
     <w:tmpl w:val="D070E31C"/>
@@ -13667,7 +14425,7 @@
       </w:pPr>
     </w:lvl>
   </w:abstractNum>
-  <w:abstractNum w:abstractNumId="7" w15:restartNumberingAfterBreak="0">
+  <w:abstractNum w:abstractNumId="8" w15:restartNumberingAfterBreak="0">
     <w:nsid w:val="1CE40676"/>
     <w:multiLevelType w:val="hybridMultilevel"/>
     <w:tmpl w:val="B7B08220"/>
@@ -13756,7 +14514,7 @@
       </w:pPr>
     </w:lvl>
   </w:abstractNum>
-  <w:abstractNum w:abstractNumId="8" w15:restartNumberingAfterBreak="0">
+  <w:abstractNum w:abstractNumId="9" w15:restartNumberingAfterBreak="0">
     <w:nsid w:val="218235EE"/>
     <w:multiLevelType w:val="hybridMultilevel"/>
     <w:tmpl w:val="C656598C"/>
@@ -13891,7 +14649,7 @@
       </w:rPr>
     </w:lvl>
   </w:abstractNum>
-  <w:abstractNum w:abstractNumId="9" w15:restartNumberingAfterBreak="0">
+  <w:abstractNum w:abstractNumId="10" w15:restartNumberingAfterBreak="0">
     <w:nsid w:val="31CF19A8"/>
     <w:multiLevelType w:val="hybridMultilevel"/>
     <w:tmpl w:val="742892A0"/>
@@ -13980,7 +14738,7 @@
       </w:pPr>
     </w:lvl>
   </w:abstractNum>
-  <w:abstractNum w:abstractNumId="10" w15:restartNumberingAfterBreak="0">
+  <w:abstractNum w:abstractNumId="11" w15:restartNumberingAfterBreak="0">
     <w:nsid w:val="332129DA"/>
     <w:multiLevelType w:val="hybridMultilevel"/>
     <w:tmpl w:val="BA445BB4"/>
@@ -14070,7 +14828,7 @@
       </w:pPr>
     </w:lvl>
   </w:abstractNum>
-  <w:abstractNum w:abstractNumId="11" w15:restartNumberingAfterBreak="0">
+  <w:abstractNum w:abstractNumId="12" w15:restartNumberingAfterBreak="0">
     <w:nsid w:val="33F752E9"/>
     <w:multiLevelType w:val="hybridMultilevel"/>
     <w:tmpl w:val="B48614C4"/>
@@ -14209,7 +14967,7 @@
       </w:rPr>
     </w:lvl>
   </w:abstractNum>
-  <w:abstractNum w:abstractNumId="12" w15:restartNumberingAfterBreak="0">
+  <w:abstractNum w:abstractNumId="13" w15:restartNumberingAfterBreak="0">
     <w:nsid w:val="3710156B"/>
     <w:multiLevelType w:val="multilevel"/>
     <w:tmpl w:val="E2A8D5A0"/>
@@ -14358,7 +15116,7 @@
       </w:rPr>
     </w:lvl>
   </w:abstractNum>
-  <w:abstractNum w:abstractNumId="13" w15:restartNumberingAfterBreak="0">
+  <w:abstractNum w:abstractNumId="14" w15:restartNumberingAfterBreak="0">
     <w:nsid w:val="393D2565"/>
     <w:multiLevelType w:val="multilevel"/>
     <w:tmpl w:val="FAAA0F66"/>
@@ -14505,7 +15263,7 @@
       </w:rPr>
     </w:lvl>
   </w:abstractNum>
-  <w:abstractNum w:abstractNumId="14" w15:restartNumberingAfterBreak="0">
+  <w:abstractNum w:abstractNumId="15" w15:restartNumberingAfterBreak="0">
     <w:nsid w:val="43A604A6"/>
     <w:multiLevelType w:val="multilevel"/>
     <w:tmpl w:val="2916AA38"/>
@@ -14654,7 +15412,233 @@
       </w:rPr>
     </w:lvl>
   </w:abstractNum>
-  <w:abstractNum w:abstractNumId="15" w15:restartNumberingAfterBreak="0">
+  <w:abstractNum w:abstractNumId="16" w15:restartNumberingAfterBreak="0">
+    <w:nsid w:val="455921CD"/>
+    <w:multiLevelType w:val="multilevel"/>
+    <w:tmpl w:val="E4F2CCFA"/>
+    <w:lvl w:ilvl="0">
+      <w:start w:val="4"/>
+      <w:numFmt w:val="decimal"/>
+      <w:lvlText w:val="%1."/>
+      <w:lvlJc w:val="left"/>
+      <w:pPr>
+        <w:tabs>
+          <w:tab w:val="num" w:pos="720"/>
+        </w:tabs>
+        <w:ind w:left="720" w:hanging="360"/>
+      </w:pPr>
+    </w:lvl>
+    <w:lvl w:ilvl="1" w:tentative="1">
+      <w:start w:val="1"/>
+      <w:numFmt w:val="decimal"/>
+      <w:lvlText w:val="%2."/>
+      <w:lvlJc w:val="left"/>
+      <w:pPr>
+        <w:tabs>
+          <w:tab w:val="num" w:pos="1440"/>
+        </w:tabs>
+        <w:ind w:left="1440" w:hanging="360"/>
+      </w:pPr>
+    </w:lvl>
+    <w:lvl w:ilvl="2" w:tentative="1">
+      <w:start w:val="1"/>
+      <w:numFmt w:val="decimal"/>
+      <w:lvlText w:val="%3."/>
+      <w:lvlJc w:val="left"/>
+      <w:pPr>
+        <w:tabs>
+          <w:tab w:val="num" w:pos="2160"/>
+        </w:tabs>
+        <w:ind w:left="2160" w:hanging="360"/>
+      </w:pPr>
+    </w:lvl>
+    <w:lvl w:ilvl="3" w:tentative="1">
+      <w:start w:val="1"/>
+      <w:numFmt w:val="decimal"/>
+      <w:lvlText w:val="%4."/>
+      <w:lvlJc w:val="left"/>
+      <w:pPr>
+        <w:tabs>
+          <w:tab w:val="num" w:pos="2880"/>
+        </w:tabs>
+        <w:ind w:left="2880" w:hanging="360"/>
+      </w:pPr>
+    </w:lvl>
+    <w:lvl w:ilvl="4" w:tentative="1">
+      <w:start w:val="1"/>
+      <w:numFmt w:val="decimal"/>
+      <w:lvlText w:val="%5."/>
+      <w:lvlJc w:val="left"/>
+      <w:pPr>
+        <w:tabs>
+          <w:tab w:val="num" w:pos="3600"/>
+        </w:tabs>
+        <w:ind w:left="3600" w:hanging="360"/>
+      </w:pPr>
+    </w:lvl>
+    <w:lvl w:ilvl="5" w:tentative="1">
+      <w:start w:val="1"/>
+      <w:numFmt w:val="decimal"/>
+      <w:lvlText w:val="%6."/>
+      <w:lvlJc w:val="left"/>
+      <w:pPr>
+        <w:tabs>
+          <w:tab w:val="num" w:pos="4320"/>
+        </w:tabs>
+        <w:ind w:left="4320" w:hanging="360"/>
+      </w:pPr>
+    </w:lvl>
+    <w:lvl w:ilvl="6" w:tentative="1">
+      <w:start w:val="1"/>
+      <w:numFmt w:val="decimal"/>
+      <w:lvlText w:val="%7."/>
+      <w:lvlJc w:val="left"/>
+      <w:pPr>
+        <w:tabs>
+          <w:tab w:val="num" w:pos="5040"/>
+        </w:tabs>
+        <w:ind w:left="5040" w:hanging="360"/>
+      </w:pPr>
+    </w:lvl>
+    <w:lvl w:ilvl="7" w:tentative="1">
+      <w:start w:val="1"/>
+      <w:numFmt w:val="decimal"/>
+      <w:lvlText w:val="%8."/>
+      <w:lvlJc w:val="left"/>
+      <w:pPr>
+        <w:tabs>
+          <w:tab w:val="num" w:pos="5760"/>
+        </w:tabs>
+        <w:ind w:left="5760" w:hanging="360"/>
+      </w:pPr>
+    </w:lvl>
+    <w:lvl w:ilvl="8" w:tentative="1">
+      <w:start w:val="1"/>
+      <w:numFmt w:val="decimal"/>
+      <w:lvlText w:val="%9."/>
+      <w:lvlJc w:val="left"/>
+      <w:pPr>
+        <w:tabs>
+          <w:tab w:val="num" w:pos="6480"/>
+        </w:tabs>
+        <w:ind w:left="6480" w:hanging="360"/>
+      </w:pPr>
+    </w:lvl>
+  </w:abstractNum>
+  <w:abstractNum w:abstractNumId="17" w15:restartNumberingAfterBreak="0">
+    <w:nsid w:val="46C4237F"/>
+    <w:multiLevelType w:val="multilevel"/>
+    <w:tmpl w:val="F4E0F8C4"/>
+    <w:lvl w:ilvl="0">
+      <w:start w:val="5"/>
+      <w:numFmt w:val="decimal"/>
+      <w:lvlText w:val="%1."/>
+      <w:lvlJc w:val="left"/>
+      <w:pPr>
+        <w:tabs>
+          <w:tab w:val="num" w:pos="720"/>
+        </w:tabs>
+        <w:ind w:left="720" w:hanging="360"/>
+      </w:pPr>
+    </w:lvl>
+    <w:lvl w:ilvl="1" w:tentative="1">
+      <w:start w:val="1"/>
+      <w:numFmt w:val="decimal"/>
+      <w:lvlText w:val="%2."/>
+      <w:lvlJc w:val="left"/>
+      <w:pPr>
+        <w:tabs>
+          <w:tab w:val="num" w:pos="1440"/>
+        </w:tabs>
+        <w:ind w:left="1440" w:hanging="360"/>
+      </w:pPr>
+    </w:lvl>
+    <w:lvl w:ilvl="2" w:tentative="1">
+      <w:start w:val="1"/>
+      <w:numFmt w:val="decimal"/>
+      <w:lvlText w:val="%3."/>
+      <w:lvlJc w:val="left"/>
+      <w:pPr>
+        <w:tabs>
+          <w:tab w:val="num" w:pos="2160"/>
+        </w:tabs>
+        <w:ind w:left="2160" w:hanging="360"/>
+      </w:pPr>
+    </w:lvl>
+    <w:lvl w:ilvl="3" w:tentative="1">
+      <w:start w:val="1"/>
+      <w:numFmt w:val="decimal"/>
+      <w:lvlText w:val="%4."/>
+      <w:lvlJc w:val="left"/>
+      <w:pPr>
+        <w:tabs>
+          <w:tab w:val="num" w:pos="2880"/>
+        </w:tabs>
+        <w:ind w:left="2880" w:hanging="360"/>
+      </w:pPr>
+    </w:lvl>
+    <w:lvl w:ilvl="4" w:tentative="1">
+      <w:start w:val="1"/>
+      <w:numFmt w:val="decimal"/>
+      <w:lvlText w:val="%5."/>
+      <w:lvlJc w:val="left"/>
+      <w:pPr>
+        <w:tabs>
+          <w:tab w:val="num" w:pos="3600"/>
+        </w:tabs>
+        <w:ind w:left="3600" w:hanging="360"/>
+      </w:pPr>
+    </w:lvl>
+    <w:lvl w:ilvl="5" w:tentative="1">
+      <w:start w:val="1"/>
+      <w:numFmt w:val="decimal"/>
+      <w:lvlText w:val="%6."/>
+      <w:lvlJc w:val="left"/>
+      <w:pPr>
+        <w:tabs>
+          <w:tab w:val="num" w:pos="4320"/>
+        </w:tabs>
+        <w:ind w:left="4320" w:hanging="360"/>
+      </w:pPr>
+    </w:lvl>
+    <w:lvl w:ilvl="6" w:tentative="1">
+      <w:start w:val="1"/>
+      <w:numFmt w:val="decimal"/>
+      <w:lvlText w:val="%7."/>
+      <w:lvlJc w:val="left"/>
+      <w:pPr>
+        <w:tabs>
+          <w:tab w:val="num" w:pos="5040"/>
+        </w:tabs>
+        <w:ind w:left="5040" w:hanging="360"/>
+      </w:pPr>
+    </w:lvl>
+    <w:lvl w:ilvl="7" w:tentative="1">
+      <w:start w:val="1"/>
+      <w:numFmt w:val="decimal"/>
+      <w:lvlText w:val="%8."/>
+      <w:lvlJc w:val="left"/>
+      <w:pPr>
+        <w:tabs>
+          <w:tab w:val="num" w:pos="5760"/>
+        </w:tabs>
+        <w:ind w:left="5760" w:hanging="360"/>
+      </w:pPr>
+    </w:lvl>
+    <w:lvl w:ilvl="8" w:tentative="1">
+      <w:start w:val="1"/>
+      <w:numFmt w:val="decimal"/>
+      <w:lvlText w:val="%9."/>
+      <w:lvlJc w:val="left"/>
+      <w:pPr>
+        <w:tabs>
+          <w:tab w:val="num" w:pos="6480"/>
+        </w:tabs>
+        <w:ind w:left="6480" w:hanging="360"/>
+      </w:pPr>
+    </w:lvl>
+  </w:abstractNum>
+  <w:abstractNum w:abstractNumId="18" w15:restartNumberingAfterBreak="0">
     <w:nsid w:val="47891B96"/>
     <w:multiLevelType w:val="multilevel"/>
     <w:tmpl w:val="0F6AD03C"/>
@@ -14803,7 +15787,7 @@
       </w:rPr>
     </w:lvl>
   </w:abstractNum>
-  <w:abstractNum w:abstractNumId="16" w15:restartNumberingAfterBreak="0">
+  <w:abstractNum w:abstractNumId="19" w15:restartNumberingAfterBreak="0">
     <w:nsid w:val="49BA221F"/>
     <w:multiLevelType w:val="hybridMultilevel"/>
     <w:tmpl w:val="83745D30"/>
@@ -14889,7 +15873,120 @@
       </w:pPr>
     </w:lvl>
   </w:abstractNum>
-  <w:abstractNum w:abstractNumId="17" w15:restartNumberingAfterBreak="0">
+  <w:abstractNum w:abstractNumId="20" w15:restartNumberingAfterBreak="0">
+    <w:nsid w:val="4BC34726"/>
+    <w:multiLevelType w:val="multilevel"/>
+    <w:tmpl w:val="A4CCBB3A"/>
+    <w:lvl w:ilvl="0">
+      <w:start w:val="1"/>
+      <w:numFmt w:val="decimal"/>
+      <w:lvlText w:val="%1."/>
+      <w:lvlJc w:val="left"/>
+      <w:pPr>
+        <w:tabs>
+          <w:tab w:val="num" w:pos="720"/>
+        </w:tabs>
+        <w:ind w:left="720" w:hanging="360"/>
+      </w:pPr>
+    </w:lvl>
+    <w:lvl w:ilvl="1" w:tentative="1">
+      <w:start w:val="1"/>
+      <w:numFmt w:val="decimal"/>
+      <w:lvlText w:val="%2."/>
+      <w:lvlJc w:val="left"/>
+      <w:pPr>
+        <w:tabs>
+          <w:tab w:val="num" w:pos="1440"/>
+        </w:tabs>
+        <w:ind w:left="1440" w:hanging="360"/>
+      </w:pPr>
+    </w:lvl>
+    <w:lvl w:ilvl="2" w:tentative="1">
+      <w:start w:val="1"/>
+      <w:numFmt w:val="decimal"/>
+      <w:lvlText w:val="%3."/>
+      <w:lvlJc w:val="left"/>
+      <w:pPr>
+        <w:tabs>
+          <w:tab w:val="num" w:pos="2160"/>
+        </w:tabs>
+        <w:ind w:left="2160" w:hanging="360"/>
+      </w:pPr>
+    </w:lvl>
+    <w:lvl w:ilvl="3" w:tentative="1">
+      <w:start w:val="1"/>
+      <w:numFmt w:val="decimal"/>
+      <w:lvlText w:val="%4."/>
+      <w:lvlJc w:val="left"/>
+      <w:pPr>
+        <w:tabs>
+          <w:tab w:val="num" w:pos="2880"/>
+        </w:tabs>
+        <w:ind w:left="2880" w:hanging="360"/>
+      </w:pPr>
+    </w:lvl>
+    <w:lvl w:ilvl="4" w:tentative="1">
+      <w:start w:val="1"/>
+      <w:numFmt w:val="decimal"/>
+      <w:lvlText w:val="%5."/>
+      <w:lvlJc w:val="left"/>
+      <w:pPr>
+        <w:tabs>
+          <w:tab w:val="num" w:pos="3600"/>
+        </w:tabs>
+        <w:ind w:left="3600" w:hanging="360"/>
+      </w:pPr>
+    </w:lvl>
+    <w:lvl w:ilvl="5" w:tentative="1">
+      <w:start w:val="1"/>
+      <w:numFmt w:val="decimal"/>
+      <w:lvlText w:val="%6."/>
+      <w:lvlJc w:val="left"/>
+      <w:pPr>
+        <w:tabs>
+          <w:tab w:val="num" w:pos="4320"/>
+        </w:tabs>
+        <w:ind w:left="4320" w:hanging="360"/>
+      </w:pPr>
+    </w:lvl>
+    <w:lvl w:ilvl="6" w:tentative="1">
+      <w:start w:val="1"/>
+      <w:numFmt w:val="decimal"/>
+      <w:lvlText w:val="%7."/>
+      <w:lvlJc w:val="left"/>
+      <w:pPr>
+        <w:tabs>
+          <w:tab w:val="num" w:pos="5040"/>
+        </w:tabs>
+        <w:ind w:left="5040" w:hanging="360"/>
+      </w:pPr>
+    </w:lvl>
+    <w:lvl w:ilvl="7" w:tentative="1">
+      <w:start w:val="1"/>
+      <w:numFmt w:val="decimal"/>
+      <w:lvlText w:val="%8."/>
+      <w:lvlJc w:val="left"/>
+      <w:pPr>
+        <w:tabs>
+          <w:tab w:val="num" w:pos="5760"/>
+        </w:tabs>
+        <w:ind w:left="5760" w:hanging="360"/>
+      </w:pPr>
+    </w:lvl>
+    <w:lvl w:ilvl="8" w:tentative="1">
+      <w:start w:val="1"/>
+      <w:numFmt w:val="decimal"/>
+      <w:lvlText w:val="%9."/>
+      <w:lvlJc w:val="left"/>
+      <w:pPr>
+        <w:tabs>
+          <w:tab w:val="num" w:pos="6480"/>
+        </w:tabs>
+        <w:ind w:left="6480" w:hanging="360"/>
+      </w:pPr>
+    </w:lvl>
+  </w:abstractNum>
+  <w:abstractNum w:abstractNumId="21" w15:restartNumberingAfterBreak="0">
     <w:nsid w:val="4C5D5F32"/>
     <w:multiLevelType w:val="hybridMultilevel"/>
     <w:tmpl w:val="05F25A9A"/>
@@ -15003,7 +16100,7 @@
       </w:rPr>
     </w:lvl>
   </w:abstractNum>
-  <w:abstractNum w:abstractNumId="18" w15:restartNumberingAfterBreak="0">
+  <w:abstractNum w:abstractNumId="22" w15:restartNumberingAfterBreak="0">
     <w:nsid w:val="531634C1"/>
     <w:multiLevelType w:val="hybridMultilevel"/>
     <w:tmpl w:val="1236FD32"/>
@@ -15092,7 +16189,7 @@
       </w:pPr>
     </w:lvl>
   </w:abstractNum>
-  <w:abstractNum w:abstractNumId="19" w15:restartNumberingAfterBreak="0">
+  <w:abstractNum w:abstractNumId="23" w15:restartNumberingAfterBreak="0">
     <w:nsid w:val="5409192A"/>
     <w:multiLevelType w:val="hybridMultilevel"/>
     <w:tmpl w:val="3C667456"/>
@@ -15205,7 +16302,233 @@
       </w:rPr>
     </w:lvl>
   </w:abstractNum>
-  <w:abstractNum w:abstractNumId="20" w15:restartNumberingAfterBreak="0">
+  <w:abstractNum w:abstractNumId="24" w15:restartNumberingAfterBreak="0">
+    <w:nsid w:val="54D066F7"/>
+    <w:multiLevelType w:val="multilevel"/>
+    <w:tmpl w:val="BA8878B6"/>
+    <w:lvl w:ilvl="0">
+      <w:start w:val="2"/>
+      <w:numFmt w:val="decimal"/>
+      <w:lvlText w:val="%1."/>
+      <w:lvlJc w:val="left"/>
+      <w:pPr>
+        <w:tabs>
+          <w:tab w:val="num" w:pos="720"/>
+        </w:tabs>
+        <w:ind w:left="720" w:hanging="360"/>
+      </w:pPr>
+    </w:lvl>
+    <w:lvl w:ilvl="1" w:tentative="1">
+      <w:start w:val="1"/>
+      <w:numFmt w:val="decimal"/>
+      <w:lvlText w:val="%2."/>
+      <w:lvlJc w:val="left"/>
+      <w:pPr>
+        <w:tabs>
+          <w:tab w:val="num" w:pos="1440"/>
+        </w:tabs>
+        <w:ind w:left="1440" w:hanging="360"/>
+      </w:pPr>
+    </w:lvl>
+    <w:lvl w:ilvl="2" w:tentative="1">
+      <w:start w:val="1"/>
+      <w:numFmt w:val="decimal"/>
+      <w:lvlText w:val="%3."/>
+      <w:lvlJc w:val="left"/>
+      <w:pPr>
+        <w:tabs>
+          <w:tab w:val="num" w:pos="2160"/>
+        </w:tabs>
+        <w:ind w:left="2160" w:hanging="360"/>
+      </w:pPr>
+    </w:lvl>
+    <w:lvl w:ilvl="3" w:tentative="1">
+      <w:start w:val="1"/>
+      <w:numFmt w:val="decimal"/>
+      <w:lvlText w:val="%4."/>
+      <w:lvlJc w:val="left"/>
+      <w:pPr>
+        <w:tabs>
+          <w:tab w:val="num" w:pos="2880"/>
+        </w:tabs>
+        <w:ind w:left="2880" w:hanging="360"/>
+      </w:pPr>
+    </w:lvl>
+    <w:lvl w:ilvl="4" w:tentative="1">
+      <w:start w:val="1"/>
+      <w:numFmt w:val="decimal"/>
+      <w:lvlText w:val="%5."/>
+      <w:lvlJc w:val="left"/>
+      <w:pPr>
+        <w:tabs>
+          <w:tab w:val="num" w:pos="3600"/>
+        </w:tabs>
+        <w:ind w:left="3600" w:hanging="360"/>
+      </w:pPr>
+    </w:lvl>
+    <w:lvl w:ilvl="5" w:tentative="1">
+      <w:start w:val="1"/>
+      <w:numFmt w:val="decimal"/>
+      <w:lvlText w:val="%6."/>
+      <w:lvlJc w:val="left"/>
+      <w:pPr>
+        <w:tabs>
+          <w:tab w:val="num" w:pos="4320"/>
+        </w:tabs>
+        <w:ind w:left="4320" w:hanging="360"/>
+      </w:pPr>
+    </w:lvl>
+    <w:lvl w:ilvl="6" w:tentative="1">
+      <w:start w:val="1"/>
+      <w:numFmt w:val="decimal"/>
+      <w:lvlText w:val="%7."/>
+      <w:lvlJc w:val="left"/>
+      <w:pPr>
+        <w:tabs>
+          <w:tab w:val="num" w:pos="5040"/>
+        </w:tabs>
+        <w:ind w:left="5040" w:hanging="360"/>
+      </w:pPr>
+    </w:lvl>
+    <w:lvl w:ilvl="7" w:tentative="1">
+      <w:start w:val="1"/>
+      <w:numFmt w:val="decimal"/>
+      <w:lvlText w:val="%8."/>
+      <w:lvlJc w:val="left"/>
+      <w:pPr>
+        <w:tabs>
+          <w:tab w:val="num" w:pos="5760"/>
+        </w:tabs>
+        <w:ind w:left="5760" w:hanging="360"/>
+      </w:pPr>
+    </w:lvl>
+    <w:lvl w:ilvl="8" w:tentative="1">
+      <w:start w:val="1"/>
+      <w:numFmt w:val="decimal"/>
+      <w:lvlText w:val="%9."/>
+      <w:lvlJc w:val="left"/>
+      <w:pPr>
+        <w:tabs>
+          <w:tab w:val="num" w:pos="6480"/>
+        </w:tabs>
+        <w:ind w:left="6480" w:hanging="360"/>
+      </w:pPr>
+    </w:lvl>
+  </w:abstractNum>
+  <w:abstractNum w:abstractNumId="25" w15:restartNumberingAfterBreak="0">
+    <w:nsid w:val="637A15BD"/>
+    <w:multiLevelType w:val="multilevel"/>
+    <w:tmpl w:val="5A3E715C"/>
+    <w:lvl w:ilvl="0">
+      <w:start w:val="6"/>
+      <w:numFmt w:val="decimal"/>
+      <w:lvlText w:val="%1."/>
+      <w:lvlJc w:val="left"/>
+      <w:pPr>
+        <w:tabs>
+          <w:tab w:val="num" w:pos="720"/>
+        </w:tabs>
+        <w:ind w:left="720" w:hanging="360"/>
+      </w:pPr>
+    </w:lvl>
+    <w:lvl w:ilvl="1" w:tentative="1">
+      <w:start w:val="1"/>
+      <w:numFmt w:val="decimal"/>
+      <w:lvlText w:val="%2."/>
+      <w:lvlJc w:val="left"/>
+      <w:pPr>
+        <w:tabs>
+          <w:tab w:val="num" w:pos="1440"/>
+        </w:tabs>
+        <w:ind w:left="1440" w:hanging="360"/>
+      </w:pPr>
+    </w:lvl>
+    <w:lvl w:ilvl="2" w:tentative="1">
+      <w:start w:val="1"/>
+      <w:numFmt w:val="decimal"/>
+      <w:lvlText w:val="%3."/>
+      <w:lvlJc w:val="left"/>
+      <w:pPr>
+        <w:tabs>
+          <w:tab w:val="num" w:pos="2160"/>
+        </w:tabs>
+        <w:ind w:left="2160" w:hanging="360"/>
+      </w:pPr>
+    </w:lvl>
+    <w:lvl w:ilvl="3" w:tentative="1">
+      <w:start w:val="1"/>
+      <w:numFmt w:val="decimal"/>
+      <w:lvlText w:val="%4."/>
+      <w:lvlJc w:val="left"/>
+      <w:pPr>
+        <w:tabs>
+          <w:tab w:val="num" w:pos="2880"/>
+        </w:tabs>
+        <w:ind w:left="2880" w:hanging="360"/>
+      </w:pPr>
+    </w:lvl>
+    <w:lvl w:ilvl="4" w:tentative="1">
+      <w:start w:val="1"/>
+      <w:numFmt w:val="decimal"/>
+      <w:lvlText w:val="%5."/>
+      <w:lvlJc w:val="left"/>
+      <w:pPr>
+        <w:tabs>
+          <w:tab w:val="num" w:pos="3600"/>
+        </w:tabs>
+        <w:ind w:left="3600" w:hanging="360"/>
+      </w:pPr>
+    </w:lvl>
+    <w:lvl w:ilvl="5" w:tentative="1">
+      <w:start w:val="1"/>
+      <w:numFmt w:val="decimal"/>
+      <w:lvlText w:val="%6."/>
+      <w:lvlJc w:val="left"/>
+      <w:pPr>
+        <w:tabs>
+          <w:tab w:val="num" w:pos="4320"/>
+        </w:tabs>
+        <w:ind w:left="4320" w:hanging="360"/>
+      </w:pPr>
+    </w:lvl>
+    <w:lvl w:ilvl="6" w:tentative="1">
+      <w:start w:val="1"/>
+      <w:numFmt w:val="decimal"/>
+      <w:lvlText w:val="%7."/>
+      <w:lvlJc w:val="left"/>
+      <w:pPr>
+        <w:tabs>
+          <w:tab w:val="num" w:pos="5040"/>
+        </w:tabs>
+        <w:ind w:left="5040" w:hanging="360"/>
+      </w:pPr>
+    </w:lvl>
+    <w:lvl w:ilvl="7" w:tentative="1">
+      <w:start w:val="1"/>
+      <w:numFmt w:val="decimal"/>
+      <w:lvlText w:val="%8."/>
+      <w:lvlJc w:val="left"/>
+      <w:pPr>
+        <w:tabs>
+          <w:tab w:val="num" w:pos="5760"/>
+        </w:tabs>
+        <w:ind w:left="5760" w:hanging="360"/>
+      </w:pPr>
+    </w:lvl>
+    <w:lvl w:ilvl="8" w:tentative="1">
+      <w:start w:val="1"/>
+      <w:numFmt w:val="decimal"/>
+      <w:lvlText w:val="%9."/>
+      <w:lvlJc w:val="left"/>
+      <w:pPr>
+        <w:tabs>
+          <w:tab w:val="num" w:pos="6480"/>
+        </w:tabs>
+        <w:ind w:left="6480" w:hanging="360"/>
+      </w:pPr>
+    </w:lvl>
+  </w:abstractNum>
+  <w:abstractNum w:abstractNumId="26" w15:restartNumberingAfterBreak="0">
     <w:nsid w:val="63E91DEB"/>
     <w:multiLevelType w:val="multilevel"/>
     <w:tmpl w:val="146E4608"/>
@@ -15318,7 +16641,7 @@
       </w:pPr>
     </w:lvl>
   </w:abstractNum>
-  <w:abstractNum w:abstractNumId="21" w15:restartNumberingAfterBreak="0">
+  <w:abstractNum w:abstractNumId="27" w15:restartNumberingAfterBreak="0">
     <w:nsid w:val="6572176F"/>
     <w:multiLevelType w:val="hybridMultilevel"/>
     <w:tmpl w:val="42B201CE"/>
@@ -15431,7 +16754,7 @@
       </w:rPr>
     </w:lvl>
   </w:abstractNum>
-  <w:abstractNum w:abstractNumId="22" w15:restartNumberingAfterBreak="0">
+  <w:abstractNum w:abstractNumId="28" w15:restartNumberingAfterBreak="0">
     <w:nsid w:val="67F854B4"/>
     <w:multiLevelType w:val="multilevel"/>
     <w:tmpl w:val="28EADF76"/>
@@ -15578,7 +16901,7 @@
       </w:rPr>
     </w:lvl>
   </w:abstractNum>
-  <w:abstractNum w:abstractNumId="23" w15:restartNumberingAfterBreak="0">
+  <w:abstractNum w:abstractNumId="29" w15:restartNumberingAfterBreak="0">
     <w:nsid w:val="6B9E5965"/>
     <w:multiLevelType w:val="hybridMultilevel"/>
     <w:tmpl w:val="7AF22500"/>
@@ -15667,7 +16990,7 @@
       </w:pPr>
     </w:lvl>
   </w:abstractNum>
-  <w:abstractNum w:abstractNumId="24" w15:restartNumberingAfterBreak="0">
+  <w:abstractNum w:abstractNumId="30" w15:restartNumberingAfterBreak="0">
     <w:nsid w:val="6ECB2303"/>
     <w:multiLevelType w:val="multilevel"/>
     <w:tmpl w:val="AFC46A1A"/>
@@ -15816,7 +17139,7 @@
       </w:rPr>
     </w:lvl>
   </w:abstractNum>
-  <w:abstractNum w:abstractNumId="25" w15:restartNumberingAfterBreak="0">
+  <w:abstractNum w:abstractNumId="31" w15:restartNumberingAfterBreak="0">
     <w:nsid w:val="7500493A"/>
     <w:multiLevelType w:val="hybridMultilevel"/>
     <w:tmpl w:val="EB302372"/>
@@ -15929,7 +17252,7 @@
       </w:rPr>
     </w:lvl>
   </w:abstractNum>
-  <w:abstractNum w:abstractNumId="26" w15:restartNumberingAfterBreak="0">
+  <w:abstractNum w:abstractNumId="32" w15:restartNumberingAfterBreak="0">
     <w:nsid w:val="772A6082"/>
     <w:multiLevelType w:val="hybridMultilevel"/>
     <w:tmpl w:val="2E747E5A"/>
@@ -16070,7 +17393,7 @@
       </w:rPr>
     </w:lvl>
   </w:abstractNum>
-  <w:abstractNum w:abstractNumId="27" w15:restartNumberingAfterBreak="0">
+  <w:abstractNum w:abstractNumId="33" w15:restartNumberingAfterBreak="0">
     <w:nsid w:val="7745718D"/>
     <w:multiLevelType w:val="multilevel"/>
     <w:tmpl w:val="0C94E894"/>
@@ -16219,7 +17542,7 @@
       </w:rPr>
     </w:lvl>
   </w:abstractNum>
-  <w:abstractNum w:abstractNumId="28" w15:restartNumberingAfterBreak="0">
+  <w:abstractNum w:abstractNumId="34" w15:restartNumberingAfterBreak="0">
     <w:nsid w:val="7EC06AC6"/>
     <w:multiLevelType w:val="multilevel"/>
     <w:tmpl w:val="014C352A"/>
@@ -16375,85 +17698,103 @@
     <w:abstractNumId w:val="0"/>
   </w:num>
   <w:num w:numId="3">
+    <w:abstractNumId w:val="14"/>
+  </w:num>
+  <w:num w:numId="4">
+    <w:abstractNumId w:val="21"/>
+  </w:num>
+  <w:num w:numId="5">
+    <w:abstractNumId w:val="12"/>
+  </w:num>
+  <w:num w:numId="6">
+    <w:abstractNumId w:val="9"/>
+  </w:num>
+  <w:num w:numId="7">
+    <w:abstractNumId w:val="28"/>
+  </w:num>
+  <w:num w:numId="8">
+    <w:abstractNumId w:val="32"/>
+  </w:num>
+  <w:num w:numId="9">
+    <w:abstractNumId w:val="7"/>
+  </w:num>
+  <w:num w:numId="10">
+    <w:abstractNumId w:val="10"/>
+  </w:num>
+  <w:num w:numId="11">
+    <w:abstractNumId w:val="8"/>
+  </w:num>
+  <w:num w:numId="12">
+    <w:abstractNumId w:val="22"/>
+  </w:num>
+  <w:num w:numId="13">
+    <w:abstractNumId w:val="29"/>
+  </w:num>
+  <w:num w:numId="14">
+    <w:abstractNumId w:val="31"/>
+  </w:num>
+  <w:num w:numId="15">
+    <w:abstractNumId w:val="15"/>
+  </w:num>
+  <w:num w:numId="16">
+    <w:abstractNumId w:val="34"/>
+  </w:num>
+  <w:num w:numId="17">
+    <w:abstractNumId w:val="18"/>
+  </w:num>
+  <w:num w:numId="18">
     <w:abstractNumId w:val="13"/>
   </w:num>
-  <w:num w:numId="4">
-    <w:abstractNumId w:val="17"/>
+  <w:num w:numId="19">
+    <w:abstractNumId w:val="33"/>
   </w:num>
-  <w:num w:numId="5">
+  <w:num w:numId="20">
+    <w:abstractNumId w:val="23"/>
+  </w:num>
+  <w:num w:numId="21">
+    <w:abstractNumId w:val="6"/>
+  </w:num>
+  <w:num w:numId="22">
+    <w:abstractNumId w:val="4"/>
+  </w:num>
+  <w:num w:numId="23">
+    <w:abstractNumId w:val="5"/>
+  </w:num>
+  <w:num w:numId="24">
+    <w:abstractNumId w:val="19"/>
+  </w:num>
+  <w:num w:numId="25">
     <w:abstractNumId w:val="11"/>
   </w:num>
-  <w:num w:numId="6">
-    <w:abstractNumId w:val="8"/>
-  </w:num>
-  <w:num w:numId="7">
-    <w:abstractNumId w:val="22"/>
-  </w:num>
-  <w:num w:numId="8">
+  <w:num w:numId="26">
     <w:abstractNumId w:val="26"/>
-  </w:num>
-  <w:num w:numId="9">
-    <w:abstractNumId w:val="6"/>
-  </w:num>
-  <w:num w:numId="10">
-    <w:abstractNumId w:val="9"/>
-  </w:num>
-  <w:num w:numId="11">
-    <w:abstractNumId w:val="7"/>
-  </w:num>
-  <w:num w:numId="12">
-    <w:abstractNumId w:val="18"/>
-  </w:num>
-  <w:num w:numId="13">
-    <w:abstractNumId w:val="23"/>
-  </w:num>
-  <w:num w:numId="14">
-    <w:abstractNumId w:val="25"/>
-  </w:num>
-  <w:num w:numId="15">
-    <w:abstractNumId w:val="14"/>
-  </w:num>
-  <w:num w:numId="16">
-    <w:abstractNumId w:val="28"/>
-  </w:num>
-  <w:num w:numId="17">
-    <w:abstractNumId w:val="15"/>
-  </w:num>
-  <w:num w:numId="18">
-    <w:abstractNumId w:val="12"/>
-  </w:num>
-  <w:num w:numId="19">
-    <w:abstractNumId w:val="27"/>
-  </w:num>
-  <w:num w:numId="20">
-    <w:abstractNumId w:val="19"/>
-  </w:num>
-  <w:num w:numId="21">
-    <w:abstractNumId w:val="5"/>
-  </w:num>
-  <w:num w:numId="22">
-    <w:abstractNumId w:val="3"/>
-  </w:num>
-  <w:num w:numId="23">
-    <w:abstractNumId w:val="4"/>
-  </w:num>
-  <w:num w:numId="24">
-    <w:abstractNumId w:val="16"/>
-  </w:num>
-  <w:num w:numId="25">
-    <w:abstractNumId w:val="10"/>
-  </w:num>
-  <w:num w:numId="26">
-    <w:abstractNumId w:val="20"/>
   </w:num>
   <w:num w:numId="27">
     <w:abstractNumId w:val="2"/>
   </w:num>
   <w:num w:numId="28">
+    <w:abstractNumId w:val="30"/>
+  </w:num>
+  <w:num w:numId="29">
+    <w:abstractNumId w:val="27"/>
+  </w:num>
+  <w:num w:numId="30">
+    <w:abstractNumId w:val="20"/>
+  </w:num>
+  <w:num w:numId="31">
     <w:abstractNumId w:val="24"/>
   </w:num>
-  <w:num w:numId="29">
-    <w:abstractNumId w:val="21"/>
+  <w:num w:numId="32">
+    <w:abstractNumId w:val="3"/>
+  </w:num>
+  <w:num w:numId="33">
+    <w:abstractNumId w:val="16"/>
+  </w:num>
+  <w:num w:numId="34">
+    <w:abstractNumId w:val="17"/>
+  </w:num>
+  <w:num w:numId="35">
+    <w:abstractNumId w:val="25"/>
   </w:num>
   <w:numIdMacAtCleanup w:val="14"/>
 </w:numbering>
@@ -22432,12 +23773,6 @@
 </file>
 
 <file path=customXml/item3.xml><?xml version="1.0" encoding="utf-8"?>
-<p:properties xmlns:p="http://schemas.microsoft.com/office/2006/metadata/properties" xmlns:xsi="http://www.w3.org/2001/XMLSchema-instance" xmlns:pc="http://schemas.microsoft.com/office/infopath/2007/PartnerControls">
-  <documentManagement/>
-</p:properties>
-</file>
-
-<file path=customXml/item4.xml><?xml version="1.0" encoding="utf-8"?>
 <ct:contentTypeSchema xmlns:ct="http://schemas.microsoft.com/office/2006/metadata/contentType" xmlns:ma="http://schemas.microsoft.com/office/2006/metadata/properties/metaAttributes" ct:_="" ma:_="" ma:contentTypeName="Document" ma:contentTypeID="0x010100AEC883FF319BE849BFF65DC659415D8A" ma:contentTypeVersion="0" ma:contentTypeDescription="Create a new document." ma:contentTypeScope="" ma:versionID="f516feb59148968d1bc22af06eeae06c">
   <xsd:schema xmlns:xsd="http://www.w3.org/2001/XMLSchema" xmlns:xs="http://www.w3.org/2001/XMLSchema" xmlns:p="http://schemas.microsoft.com/office/2006/metadata/properties" targetNamespace="http://schemas.microsoft.com/office/2006/metadata/properties" ma:root="true" ma:fieldsID="31d5eec3c12ee2e8127422d567928fa7">
     <xsd:element name="properties">
@@ -22549,6 +23884,12 @@
     <xs:element name="TermId" type="xs:string"/>
   </xs:schema>
 </ct:contentTypeSchema>
+</file>
+
+<file path=customXml/item4.xml><?xml version="1.0" encoding="utf-8"?>
+<p:properties xmlns:p="http://schemas.microsoft.com/office/2006/metadata/properties" xmlns:xsi="http://www.w3.org/2001/XMLSchema-instance" xmlns:pc="http://schemas.microsoft.com/office/infopath/2007/PartnerControls">
+  <documentManagement/>
+</p:properties>
 </file>
 
 <file path=customXml/item5.xml><?xml version="1.0" encoding="utf-8"?>
@@ -22673,15 +24014,6 @@
 </file>
 
 <file path=customXml/itemProps3.xml><?xml version="1.0" encoding="utf-8"?>
-<ds:datastoreItem xmlns:ds="http://schemas.openxmlformats.org/officeDocument/2006/customXml" ds:itemID="{72D5E17C-664A-4D1B-AB0F-2FFC8B0EBA81}">
-  <ds:schemaRefs>
-    <ds:schemaRef ds:uri="http://schemas.microsoft.com/office/2006/metadata/properties"/>
-    <ds:schemaRef ds:uri="http://schemas.microsoft.com/office/infopath/2007/PartnerControls"/>
-  </ds:schemaRefs>
-</ds:datastoreItem>
-</file>
-
-<file path=customXml/itemProps4.xml><?xml version="1.0" encoding="utf-8"?>
 <ds:datastoreItem xmlns:ds="http://schemas.openxmlformats.org/officeDocument/2006/customXml" ds:itemID="{F9507D17-DE9A-4614-B481-0B5B317D0515}">
   <ds:schemaRefs>
     <ds:schemaRef ds:uri="http://schemas.microsoft.com/office/2006/metadata/contentType"/>
@@ -22697,8 +24029,17 @@
 </ds:datastoreItem>
 </file>
 
+<file path=customXml/itemProps4.xml><?xml version="1.0" encoding="utf-8"?>
+<ds:datastoreItem xmlns:ds="http://schemas.openxmlformats.org/officeDocument/2006/customXml" ds:itemID="{72D5E17C-664A-4D1B-AB0F-2FFC8B0EBA81}">
+  <ds:schemaRefs>
+    <ds:schemaRef ds:uri="http://schemas.microsoft.com/office/2006/metadata/properties"/>
+    <ds:schemaRef ds:uri="http://schemas.microsoft.com/office/infopath/2007/PartnerControls"/>
+  </ds:schemaRefs>
+</ds:datastoreItem>
+</file>
+
 <file path=customXml/itemProps5.xml><?xml version="1.0" encoding="utf-8"?>
-<ds:datastoreItem xmlns:ds="http://schemas.openxmlformats.org/officeDocument/2006/customXml" ds:itemID="{2DA2D6CF-4E7C-422C-959F-246CA2A18389}">
+<ds:datastoreItem xmlns:ds="http://schemas.openxmlformats.org/officeDocument/2006/customXml" ds:itemID="{D55DADAF-B750-445D-8A4C-B08592AB4EEB}">
   <ds:schemaRefs>
     <ds:schemaRef ds:uri="http://schemas.openxmlformats.org/officeDocument/2006/bibliography"/>
   </ds:schemaRefs>

</xml_diff>

<commit_message>
update test effort estimate
</commit_message>
<xml_diff>
--- a/QUALITY/TEST PLAN- TEAM DEVELOPMENTALITY.docx
+++ b/QUALITY/TEST PLAN- TEAM DEVELOPMENTALITY.docx
@@ -47,23 +47,7 @@
           <w:rFonts w:cs="Arial"/>
           <w:sz w:val="32"/>
         </w:rPr>
-        <w:t xml:space="preserve">D7 Auto Service </w:t>
-      </w:r>
-      <w:proofErr w:type="spellStart"/>
-      <w:r>
-        <w:rPr>
-          <w:rFonts w:cs="Arial"/>
-          <w:sz w:val="32"/>
-        </w:rPr>
-        <w:t>Center</w:t>
-      </w:r>
-      <w:proofErr w:type="spellEnd"/>
-      <w:r>
-        <w:rPr>
-          <w:rFonts w:cs="Arial"/>
-          <w:sz w:val="32"/>
-        </w:rPr>
-        <w:t xml:space="preserve"> Web-App </w:t>
+        <w:t xml:space="preserve">D7 Auto Service Center Web-App </w:t>
       </w:r>
     </w:p>
     <w:p>
@@ -3519,35 +3503,7 @@
         <w:rPr>
           <w:rFonts w:cs="Arial"/>
         </w:rPr>
-        <w:t xml:space="preserve">The goal of the "D7 Auto Service </w:t>
-      </w:r>
-      <w:proofErr w:type="spellStart"/>
-      <w:r>
-        <w:rPr>
-          <w:rFonts w:cs="Arial"/>
-        </w:rPr>
-        <w:t>Center</w:t>
-      </w:r>
-      <w:proofErr w:type="spellEnd"/>
-      <w:r>
-        <w:rPr>
-          <w:rFonts w:cs="Arial"/>
-        </w:rPr>
-        <w:t xml:space="preserve"> Web-App" project is to create a management tool for the auto repair business D7 Auto Service </w:t>
-      </w:r>
-      <w:proofErr w:type="spellStart"/>
-      <w:r>
-        <w:rPr>
-          <w:rFonts w:cs="Arial"/>
-        </w:rPr>
-        <w:t>Center</w:t>
-      </w:r>
-      <w:proofErr w:type="spellEnd"/>
-      <w:r>
-        <w:rPr>
-          <w:rFonts w:cs="Arial"/>
-        </w:rPr>
-        <w:t>, which specializes in vehicle maintenance and repair. The project was initiated to assist D7 with their challenges in keeping up with how they could convince</w:t>
+        <w:t>The goal of the "D7 Auto Service Center Web-App" project is to create a management tool for the auto repair business D7 Auto Service Center, which specializes in vehicle maintenance and repair. The project was initiated to assist D7 with their challenges in keeping up with how they could convince</w:t>
       </w:r>
       <w:r>
         <w:rPr>
@@ -4829,15 +4785,7 @@
         <w:t xml:space="preserve"> </w:t>
       </w:r>
       <w:r>
-        <w:t xml:space="preserve">Functional Testing will be performed to check and verify the different features of the D7 Auto Service </w:t>
-      </w:r>
-      <w:proofErr w:type="spellStart"/>
-      <w:r>
-        <w:t>Center</w:t>
-      </w:r>
-      <w:proofErr w:type="spellEnd"/>
-      <w:r>
-        <w:t xml:space="preserve"> Web-App. This testing will be conducted by providing inputs to the system and validating the output from the systems.</w:t>
+        <w:t>Functional Testing will be performed to check and verify the different features of the D7 Auto Service Center Web-App. This testing will be conducted by providing inputs to the system and validating the output from the systems.</w:t>
       </w:r>
     </w:p>
     <w:p>
@@ -4859,15 +4807,7 @@
         <w:t>SCOPE:</w:t>
       </w:r>
       <w:r>
-        <w:t xml:space="preserve"> The scope of the functional testing for D7 Auto Service </w:t>
-      </w:r>
-      <w:proofErr w:type="spellStart"/>
-      <w:r>
-        <w:t>Center</w:t>
-      </w:r>
-      <w:proofErr w:type="spellEnd"/>
-      <w:r>
-        <w:t xml:space="preserve"> Web-App are based on the functional requirements outlined in the project documentation and different features of the system, including but not limited to:</w:t>
+        <w:t xml:space="preserve"> The scope of the functional testing for D7 Auto Service Center Web-App are based on the functional requirements outlined in the project documentation and different features of the system, including but not limited to:</w:t>
       </w:r>
     </w:p>
     <w:p>
@@ -5018,15 +4958,7 @@
         <w:t>METHOD:</w:t>
       </w:r>
       <w:r>
-        <w:t xml:space="preserve"> The test will be performed according to the functional requirements outlined in the project documentation for D7 Auto Service </w:t>
-      </w:r>
-      <w:proofErr w:type="spellStart"/>
-      <w:r>
-        <w:t>Center</w:t>
-      </w:r>
-      <w:proofErr w:type="spellEnd"/>
-      <w:r>
-        <w:t xml:space="preserve"> Web-App. </w:t>
+        <w:t xml:space="preserve"> The test will be performed according to the functional requirements outlined in the project documentation for D7 Auto Service Center Web-App. </w:t>
       </w:r>
     </w:p>
     <w:p>
@@ -5828,7 +5760,6 @@
                 <w:lang w:val="en-PH" w:eastAsia="en-PH"/>
               </w:rPr>
             </w:pPr>
-            <w:proofErr w:type="spellStart"/>
             <w:r>
               <w:rPr>
                 <w:rFonts w:eastAsia="Times New Roman" w:cs="Arial"/>
@@ -5836,17 +5767,7 @@
                 <w:bCs/>
                 <w:lang w:val="en-US" w:eastAsia="en-PH"/>
               </w:rPr>
-              <w:t>S.No</w:t>
-            </w:r>
-            <w:proofErr w:type="spellEnd"/>
-            <w:r>
-              <w:rPr>
-                <w:rFonts w:eastAsia="Times New Roman" w:cs="Arial"/>
-                <w:b/>
-                <w:bCs/>
-                <w:lang w:val="en-US" w:eastAsia="en-PH"/>
-              </w:rPr>
-              <w:t>.</w:t>
+              <w:t>S.No.</w:t>
             </w:r>
             <w:r>
               <w:rPr>
@@ -6948,16 +6869,656 @@
       </w:r>
       <w:bookmarkEnd w:id="13"/>
     </w:p>
-    <w:p/>
+    <w:tbl>
+      <w:tblPr>
+        <w:tblW w:w="7650" w:type="dxa"/>
+        <w:tblInd w:w="8" w:type="dxa"/>
+        <w:tblBorders>
+          <w:top w:val="outset" w:sz="6" w:space="0" w:color="auto"/>
+          <w:left w:val="outset" w:sz="6" w:space="0" w:color="auto"/>
+          <w:bottom w:val="outset" w:sz="6" w:space="0" w:color="auto"/>
+          <w:right w:val="outset" w:sz="6" w:space="0" w:color="auto"/>
+        </w:tblBorders>
+        <w:tblCellMar>
+          <w:left w:w="0" w:type="dxa"/>
+          <w:right w:w="0" w:type="dxa"/>
+        </w:tblCellMar>
+        <w:tblLook w:val="04A0" w:firstRow="1" w:lastRow="0" w:firstColumn="1" w:lastColumn="0" w:noHBand="0" w:noVBand="1"/>
+      </w:tblPr>
+      <w:tblGrid>
+        <w:gridCol w:w="4129"/>
+        <w:gridCol w:w="3521"/>
+      </w:tblGrid>
+      <w:tr>
+        <w:trPr>
+          <w:trHeight w:val="300"/>
+        </w:trPr>
+        <w:tc>
+          <w:tcPr>
+            <w:tcW w:w="4129" w:type="dxa"/>
+            <w:tcBorders>
+              <w:top w:val="single" w:sz="6" w:space="0" w:color="auto"/>
+              <w:left w:val="single" w:sz="6" w:space="0" w:color="auto"/>
+              <w:bottom w:val="single" w:sz="6" w:space="0" w:color="auto"/>
+              <w:right w:val="single" w:sz="6" w:space="0" w:color="auto"/>
+            </w:tcBorders>
+            <w:shd w:val="clear" w:color="auto" w:fill="auto"/>
+            <w:hideMark/>
+          </w:tcPr>
+          <w:p>
+            <w:pPr>
+              <w:keepLines w:val="0"/>
+              <w:spacing w:before="0" w:after="0" w:line="480" w:lineRule="auto"/>
+              <w:jc w:val="center"/>
+              <w:textAlignment w:val="baseline"/>
+              <w:rPr>
+                <w:rFonts w:ascii="Segoe UI" w:eastAsia="Times New Roman" w:hAnsi="Segoe UI" w:cs="Segoe UI"/>
+                <w:sz w:val="18"/>
+                <w:szCs w:val="18"/>
+                <w:lang w:val="en-PH" w:eastAsia="en-PH"/>
+              </w:rPr>
+            </w:pPr>
+            <w:r>
+              <w:rPr>
+                <w:rFonts w:ascii="Calibri" w:eastAsia="Times New Roman" w:hAnsi="Calibri" w:cs="Calibri"/>
+                <w:lang w:val="en-US" w:eastAsia="en-PH"/>
+              </w:rPr>
+              <w:t>ACTIVITY</w:t>
+            </w:r>
+            <w:r>
+              <w:rPr>
+                <w:rFonts w:ascii="Calibri" w:eastAsia="Times New Roman" w:hAnsi="Calibri" w:cs="Calibri"/>
+                <w:lang w:val="en-PH" w:eastAsia="en-PH"/>
+              </w:rPr>
+              <w:t> </w:t>
+            </w:r>
+          </w:p>
+        </w:tc>
+        <w:tc>
+          <w:tcPr>
+            <w:tcW w:w="3521" w:type="dxa"/>
+            <w:tcBorders>
+              <w:top w:val="single" w:sz="6" w:space="0" w:color="auto"/>
+              <w:left w:val="single" w:sz="6" w:space="0" w:color="auto"/>
+              <w:bottom w:val="single" w:sz="6" w:space="0" w:color="auto"/>
+              <w:right w:val="single" w:sz="6" w:space="0" w:color="auto"/>
+            </w:tcBorders>
+            <w:shd w:val="clear" w:color="auto" w:fill="auto"/>
+            <w:hideMark/>
+          </w:tcPr>
+          <w:p>
+            <w:pPr>
+              <w:keepLines w:val="0"/>
+              <w:spacing w:before="0" w:after="0" w:line="480" w:lineRule="auto"/>
+              <w:jc w:val="center"/>
+              <w:textAlignment w:val="baseline"/>
+              <w:rPr>
+                <w:rFonts w:ascii="Segoe UI" w:eastAsia="Times New Roman" w:hAnsi="Segoe UI" w:cs="Segoe UI"/>
+                <w:sz w:val="18"/>
+                <w:szCs w:val="18"/>
+                <w:lang w:val="en-PH" w:eastAsia="en-PH"/>
+              </w:rPr>
+            </w:pPr>
+            <w:r>
+              <w:rPr>
+                <w:rFonts w:ascii="Calibri" w:eastAsia="Times New Roman" w:hAnsi="Calibri" w:cs="Calibri"/>
+                <w:lang w:val="en-US" w:eastAsia="en-PH"/>
+              </w:rPr>
+              <w:t>HOURS</w:t>
+            </w:r>
+            <w:r>
+              <w:rPr>
+                <w:rFonts w:ascii="Calibri" w:eastAsia="Times New Roman" w:hAnsi="Calibri" w:cs="Calibri"/>
+                <w:lang w:val="en-PH" w:eastAsia="en-PH"/>
+              </w:rPr>
+              <w:t> </w:t>
+            </w:r>
+          </w:p>
+        </w:tc>
+      </w:tr>
+      <w:tr>
+        <w:trPr>
+          <w:trHeight w:val="300"/>
+        </w:trPr>
+        <w:tc>
+          <w:tcPr>
+            <w:tcW w:w="4129" w:type="dxa"/>
+            <w:tcBorders>
+              <w:top w:val="single" w:sz="6" w:space="0" w:color="auto"/>
+              <w:left w:val="single" w:sz="6" w:space="0" w:color="auto"/>
+              <w:bottom w:val="single" w:sz="6" w:space="0" w:color="auto"/>
+              <w:right w:val="single" w:sz="6" w:space="0" w:color="auto"/>
+            </w:tcBorders>
+            <w:shd w:val="clear" w:color="auto" w:fill="auto"/>
+            <w:hideMark/>
+          </w:tcPr>
+          <w:p>
+            <w:pPr>
+              <w:keepLines w:val="0"/>
+              <w:numPr>
+                <w:ilvl w:val="0"/>
+                <w:numId w:val="36"/>
+              </w:numPr>
+              <w:spacing w:before="0" w:after="0" w:line="480" w:lineRule="auto"/>
+              <w:ind w:left="1080" w:firstLine="0"/>
+              <w:textAlignment w:val="baseline"/>
+              <w:rPr>
+                <w:rFonts w:ascii="Calibri" w:eastAsia="Times New Roman" w:hAnsi="Calibri" w:cs="Calibri"/>
+                <w:lang w:val="en-PH" w:eastAsia="en-PH"/>
+              </w:rPr>
+            </w:pPr>
+            <w:r>
+              <w:rPr>
+                <w:rFonts w:ascii="Calibri" w:eastAsia="Times New Roman" w:hAnsi="Calibri" w:cs="Calibri"/>
+                <w:lang w:val="en-US" w:eastAsia="en-PH"/>
+              </w:rPr>
+              <w:t>Requirement Analysis</w:t>
+            </w:r>
+            <w:r>
+              <w:rPr>
+                <w:rFonts w:ascii="Calibri" w:eastAsia="Times New Roman" w:hAnsi="Calibri" w:cs="Calibri"/>
+                <w:lang w:val="en-PH" w:eastAsia="en-PH"/>
+              </w:rPr>
+              <w:t> </w:t>
+            </w:r>
+          </w:p>
+        </w:tc>
+        <w:tc>
+          <w:tcPr>
+            <w:tcW w:w="3521" w:type="dxa"/>
+            <w:tcBorders>
+              <w:top w:val="single" w:sz="6" w:space="0" w:color="auto"/>
+              <w:left w:val="single" w:sz="6" w:space="0" w:color="auto"/>
+              <w:bottom w:val="single" w:sz="6" w:space="0" w:color="auto"/>
+              <w:right w:val="single" w:sz="6" w:space="0" w:color="auto"/>
+            </w:tcBorders>
+            <w:shd w:val="clear" w:color="auto" w:fill="auto"/>
+            <w:hideMark/>
+          </w:tcPr>
+          <w:p>
+            <w:pPr>
+              <w:keepLines w:val="0"/>
+              <w:spacing w:before="0" w:after="0" w:line="480" w:lineRule="auto"/>
+              <w:jc w:val="left"/>
+              <w:textAlignment w:val="baseline"/>
+              <w:rPr>
+                <w:rFonts w:ascii="Segoe UI" w:eastAsia="Times New Roman" w:hAnsi="Segoe UI" w:cs="Segoe UI"/>
+                <w:sz w:val="18"/>
+                <w:szCs w:val="18"/>
+                <w:lang w:val="en-PH" w:eastAsia="en-PH"/>
+              </w:rPr>
+            </w:pPr>
+            <w:r>
+              <w:rPr>
+                <w:rFonts w:ascii="Calibri" w:eastAsia="Times New Roman" w:hAnsi="Calibri" w:cs="Calibri"/>
+                <w:lang w:val="en-US" w:eastAsia="en-PH"/>
+              </w:rPr>
+              <w:t>24 Hours</w:t>
+            </w:r>
+            <w:r>
+              <w:rPr>
+                <w:rFonts w:ascii="Calibri" w:eastAsia="Times New Roman" w:hAnsi="Calibri" w:cs="Calibri"/>
+                <w:lang w:val="en-PH" w:eastAsia="en-PH"/>
+              </w:rPr>
+              <w:t> </w:t>
+            </w:r>
+          </w:p>
+        </w:tc>
+      </w:tr>
+      <w:tr>
+        <w:trPr>
+          <w:trHeight w:val="300"/>
+        </w:trPr>
+        <w:tc>
+          <w:tcPr>
+            <w:tcW w:w="4129" w:type="dxa"/>
+            <w:tcBorders>
+              <w:top w:val="single" w:sz="6" w:space="0" w:color="auto"/>
+              <w:left w:val="single" w:sz="6" w:space="0" w:color="auto"/>
+              <w:bottom w:val="single" w:sz="6" w:space="0" w:color="auto"/>
+              <w:right w:val="single" w:sz="6" w:space="0" w:color="auto"/>
+            </w:tcBorders>
+            <w:shd w:val="clear" w:color="auto" w:fill="auto"/>
+            <w:hideMark/>
+          </w:tcPr>
+          <w:p>
+            <w:pPr>
+              <w:keepLines w:val="0"/>
+              <w:numPr>
+                <w:ilvl w:val="0"/>
+                <w:numId w:val="37"/>
+              </w:numPr>
+              <w:spacing w:before="0" w:after="0" w:line="480" w:lineRule="auto"/>
+              <w:ind w:left="1080" w:firstLine="0"/>
+              <w:jc w:val="left"/>
+              <w:textAlignment w:val="baseline"/>
+              <w:rPr>
+                <w:rFonts w:ascii="Calibri" w:eastAsia="Times New Roman" w:hAnsi="Calibri" w:cs="Calibri"/>
+                <w:lang w:val="en-PH" w:eastAsia="en-PH"/>
+              </w:rPr>
+            </w:pPr>
+            <w:r>
+              <w:rPr>
+                <w:rFonts w:ascii="Calibri" w:eastAsia="Times New Roman" w:hAnsi="Calibri" w:cs="Calibri"/>
+                <w:lang w:val="en-US" w:eastAsia="en-PH"/>
+              </w:rPr>
+              <w:t>Test Planning </w:t>
+            </w:r>
+            <w:r>
+              <w:rPr>
+                <w:rFonts w:ascii="Calibri" w:eastAsia="Times New Roman" w:hAnsi="Calibri" w:cs="Calibri"/>
+                <w:lang w:val="en-PH" w:eastAsia="en-PH"/>
+              </w:rPr>
+              <w:t> </w:t>
+            </w:r>
+          </w:p>
+        </w:tc>
+        <w:tc>
+          <w:tcPr>
+            <w:tcW w:w="3521" w:type="dxa"/>
+            <w:tcBorders>
+              <w:top w:val="single" w:sz="6" w:space="0" w:color="auto"/>
+              <w:left w:val="single" w:sz="6" w:space="0" w:color="auto"/>
+              <w:bottom w:val="single" w:sz="6" w:space="0" w:color="auto"/>
+              <w:right w:val="single" w:sz="6" w:space="0" w:color="auto"/>
+            </w:tcBorders>
+            <w:shd w:val="clear" w:color="auto" w:fill="auto"/>
+            <w:hideMark/>
+          </w:tcPr>
+          <w:p>
+            <w:pPr>
+              <w:keepLines w:val="0"/>
+              <w:spacing w:before="0" w:after="0" w:line="480" w:lineRule="auto"/>
+              <w:jc w:val="left"/>
+              <w:textAlignment w:val="baseline"/>
+              <w:rPr>
+                <w:rFonts w:ascii="Segoe UI" w:eastAsia="Times New Roman" w:hAnsi="Segoe UI" w:cs="Segoe UI"/>
+                <w:sz w:val="18"/>
+                <w:szCs w:val="18"/>
+                <w:lang w:val="en-PH" w:eastAsia="en-PH"/>
+              </w:rPr>
+            </w:pPr>
+            <w:r>
+              <w:rPr>
+                <w:rFonts w:ascii="Calibri" w:eastAsia="Times New Roman" w:hAnsi="Calibri" w:cs="Calibri"/>
+                <w:lang w:val="en-US" w:eastAsia="en-PH"/>
+              </w:rPr>
+              <w:t>48 Hours</w:t>
+            </w:r>
+            <w:r>
+              <w:rPr>
+                <w:rFonts w:ascii="Calibri" w:eastAsia="Times New Roman" w:hAnsi="Calibri" w:cs="Calibri"/>
+                <w:lang w:val="en-PH" w:eastAsia="en-PH"/>
+              </w:rPr>
+              <w:t> </w:t>
+            </w:r>
+          </w:p>
+        </w:tc>
+      </w:tr>
+      <w:tr>
+        <w:trPr>
+          <w:trHeight w:val="300"/>
+        </w:trPr>
+        <w:tc>
+          <w:tcPr>
+            <w:tcW w:w="4129" w:type="dxa"/>
+            <w:tcBorders>
+              <w:top w:val="single" w:sz="6" w:space="0" w:color="auto"/>
+              <w:left w:val="single" w:sz="6" w:space="0" w:color="auto"/>
+              <w:bottom w:val="single" w:sz="6" w:space="0" w:color="auto"/>
+              <w:right w:val="single" w:sz="6" w:space="0" w:color="auto"/>
+            </w:tcBorders>
+            <w:shd w:val="clear" w:color="auto" w:fill="auto"/>
+            <w:hideMark/>
+          </w:tcPr>
+          <w:p>
+            <w:pPr>
+              <w:keepLines w:val="0"/>
+              <w:numPr>
+                <w:ilvl w:val="0"/>
+                <w:numId w:val="38"/>
+              </w:numPr>
+              <w:spacing w:before="0" w:after="0" w:line="480" w:lineRule="auto"/>
+              <w:ind w:left="1080" w:firstLine="0"/>
+              <w:jc w:val="left"/>
+              <w:textAlignment w:val="baseline"/>
+              <w:rPr>
+                <w:rFonts w:ascii="Calibri" w:eastAsia="Times New Roman" w:hAnsi="Calibri" w:cs="Calibri"/>
+                <w:lang w:val="en-PH" w:eastAsia="en-PH"/>
+              </w:rPr>
+            </w:pPr>
+            <w:r>
+              <w:rPr>
+                <w:rFonts w:ascii="Calibri" w:eastAsia="Times New Roman" w:hAnsi="Calibri" w:cs="Calibri"/>
+                <w:lang w:val="en-US" w:eastAsia="en-PH"/>
+              </w:rPr>
+              <w:t>Test Case Development</w:t>
+            </w:r>
+            <w:r>
+              <w:rPr>
+                <w:rFonts w:ascii="Calibri" w:eastAsia="Times New Roman" w:hAnsi="Calibri" w:cs="Calibri"/>
+                <w:lang w:val="en-PH" w:eastAsia="en-PH"/>
+              </w:rPr>
+              <w:t> </w:t>
+            </w:r>
+          </w:p>
+        </w:tc>
+        <w:tc>
+          <w:tcPr>
+            <w:tcW w:w="3521" w:type="dxa"/>
+            <w:tcBorders>
+              <w:top w:val="single" w:sz="6" w:space="0" w:color="auto"/>
+              <w:left w:val="single" w:sz="6" w:space="0" w:color="auto"/>
+              <w:bottom w:val="single" w:sz="6" w:space="0" w:color="auto"/>
+              <w:right w:val="single" w:sz="6" w:space="0" w:color="auto"/>
+            </w:tcBorders>
+            <w:shd w:val="clear" w:color="auto" w:fill="auto"/>
+            <w:hideMark/>
+          </w:tcPr>
+          <w:p>
+            <w:pPr>
+              <w:keepLines w:val="0"/>
+              <w:spacing w:before="0" w:after="0" w:line="480" w:lineRule="auto"/>
+              <w:jc w:val="left"/>
+              <w:textAlignment w:val="baseline"/>
+              <w:rPr>
+                <w:rFonts w:ascii="Segoe UI" w:eastAsia="Times New Roman" w:hAnsi="Segoe UI" w:cs="Segoe UI"/>
+                <w:sz w:val="18"/>
+                <w:szCs w:val="18"/>
+                <w:lang w:val="en-PH" w:eastAsia="en-PH"/>
+              </w:rPr>
+            </w:pPr>
+            <w:r>
+              <w:rPr>
+                <w:rFonts w:ascii="Calibri" w:eastAsia="Times New Roman" w:hAnsi="Calibri" w:cs="Calibri"/>
+                <w:lang w:val="en-US" w:eastAsia="en-PH"/>
+              </w:rPr>
+              <w:t>96 Hours</w:t>
+            </w:r>
+            <w:r>
+              <w:rPr>
+                <w:rFonts w:ascii="Calibri" w:eastAsia="Times New Roman" w:hAnsi="Calibri" w:cs="Calibri"/>
+                <w:lang w:val="en-PH" w:eastAsia="en-PH"/>
+              </w:rPr>
+              <w:t> </w:t>
+            </w:r>
+          </w:p>
+        </w:tc>
+      </w:tr>
+      <w:tr>
+        <w:trPr>
+          <w:trHeight w:val="300"/>
+        </w:trPr>
+        <w:tc>
+          <w:tcPr>
+            <w:tcW w:w="4129" w:type="dxa"/>
+            <w:tcBorders>
+              <w:top w:val="single" w:sz="6" w:space="0" w:color="auto"/>
+              <w:left w:val="single" w:sz="6" w:space="0" w:color="auto"/>
+              <w:bottom w:val="single" w:sz="6" w:space="0" w:color="auto"/>
+              <w:right w:val="single" w:sz="6" w:space="0" w:color="auto"/>
+            </w:tcBorders>
+            <w:shd w:val="clear" w:color="auto" w:fill="auto"/>
+            <w:hideMark/>
+          </w:tcPr>
+          <w:p>
+            <w:pPr>
+              <w:keepLines w:val="0"/>
+              <w:numPr>
+                <w:ilvl w:val="0"/>
+                <w:numId w:val="39"/>
+              </w:numPr>
+              <w:spacing w:before="0" w:after="0" w:line="480" w:lineRule="auto"/>
+              <w:ind w:left="1080" w:firstLine="0"/>
+              <w:jc w:val="left"/>
+              <w:textAlignment w:val="baseline"/>
+              <w:rPr>
+                <w:rFonts w:ascii="Calibri" w:eastAsia="Times New Roman" w:hAnsi="Calibri" w:cs="Calibri"/>
+                <w:lang w:val="en-PH" w:eastAsia="en-PH"/>
+              </w:rPr>
+            </w:pPr>
+            <w:r>
+              <w:rPr>
+                <w:rFonts w:ascii="Calibri" w:eastAsia="Times New Roman" w:hAnsi="Calibri" w:cs="Calibri"/>
+                <w:lang w:val="en-US" w:eastAsia="en-PH"/>
+              </w:rPr>
+              <w:t>Test Environment Setup</w:t>
+            </w:r>
+            <w:r>
+              <w:rPr>
+                <w:rFonts w:ascii="Calibri" w:eastAsia="Times New Roman" w:hAnsi="Calibri" w:cs="Calibri"/>
+                <w:lang w:val="en-PH" w:eastAsia="en-PH"/>
+              </w:rPr>
+              <w:t> </w:t>
+            </w:r>
+          </w:p>
+        </w:tc>
+        <w:tc>
+          <w:tcPr>
+            <w:tcW w:w="3521" w:type="dxa"/>
+            <w:tcBorders>
+              <w:top w:val="single" w:sz="6" w:space="0" w:color="auto"/>
+              <w:left w:val="single" w:sz="6" w:space="0" w:color="auto"/>
+              <w:bottom w:val="single" w:sz="6" w:space="0" w:color="auto"/>
+              <w:right w:val="single" w:sz="6" w:space="0" w:color="auto"/>
+            </w:tcBorders>
+            <w:shd w:val="clear" w:color="auto" w:fill="auto"/>
+            <w:hideMark/>
+          </w:tcPr>
+          <w:p>
+            <w:pPr>
+              <w:keepLines w:val="0"/>
+              <w:spacing w:before="0" w:after="0" w:line="480" w:lineRule="auto"/>
+              <w:jc w:val="left"/>
+              <w:textAlignment w:val="baseline"/>
+              <w:rPr>
+                <w:rFonts w:ascii="Segoe UI" w:eastAsia="Times New Roman" w:hAnsi="Segoe UI" w:cs="Segoe UI"/>
+                <w:sz w:val="18"/>
+                <w:szCs w:val="18"/>
+                <w:lang w:val="en-PH" w:eastAsia="en-PH"/>
+              </w:rPr>
+            </w:pPr>
+            <w:r>
+              <w:rPr>
+                <w:rFonts w:ascii="Calibri" w:eastAsia="Times New Roman" w:hAnsi="Calibri" w:cs="Calibri"/>
+                <w:lang w:val="en-US" w:eastAsia="en-PH"/>
+              </w:rPr>
+              <w:t>48 Hours</w:t>
+            </w:r>
+            <w:r>
+              <w:rPr>
+                <w:rFonts w:ascii="Calibri" w:eastAsia="Times New Roman" w:hAnsi="Calibri" w:cs="Calibri"/>
+                <w:lang w:val="en-PH" w:eastAsia="en-PH"/>
+              </w:rPr>
+              <w:t> </w:t>
+            </w:r>
+          </w:p>
+        </w:tc>
+      </w:tr>
+      <w:tr>
+        <w:trPr>
+          <w:trHeight w:val="300"/>
+        </w:trPr>
+        <w:tc>
+          <w:tcPr>
+            <w:tcW w:w="4129" w:type="dxa"/>
+            <w:tcBorders>
+              <w:top w:val="single" w:sz="6" w:space="0" w:color="auto"/>
+              <w:left w:val="single" w:sz="6" w:space="0" w:color="auto"/>
+              <w:bottom w:val="single" w:sz="6" w:space="0" w:color="auto"/>
+              <w:right w:val="single" w:sz="6" w:space="0" w:color="auto"/>
+            </w:tcBorders>
+            <w:shd w:val="clear" w:color="auto" w:fill="auto"/>
+            <w:hideMark/>
+          </w:tcPr>
+          <w:p>
+            <w:pPr>
+              <w:keepLines w:val="0"/>
+              <w:numPr>
+                <w:ilvl w:val="0"/>
+                <w:numId w:val="40"/>
+              </w:numPr>
+              <w:spacing w:before="0" w:after="0" w:line="480" w:lineRule="auto"/>
+              <w:ind w:left="1080" w:firstLine="0"/>
+              <w:jc w:val="left"/>
+              <w:textAlignment w:val="baseline"/>
+              <w:rPr>
+                <w:rFonts w:ascii="Calibri" w:eastAsia="Times New Roman" w:hAnsi="Calibri" w:cs="Calibri"/>
+                <w:lang w:val="en-PH" w:eastAsia="en-PH"/>
+              </w:rPr>
+            </w:pPr>
+            <w:r>
+              <w:rPr>
+                <w:rFonts w:ascii="Calibri" w:eastAsia="Times New Roman" w:hAnsi="Calibri" w:cs="Calibri"/>
+                <w:lang w:val="en-US" w:eastAsia="en-PH"/>
+              </w:rPr>
+              <w:t>Test Execution</w:t>
+            </w:r>
+            <w:r>
+              <w:rPr>
+                <w:rFonts w:ascii="Calibri" w:eastAsia="Times New Roman" w:hAnsi="Calibri" w:cs="Calibri"/>
+                <w:lang w:val="en-PH" w:eastAsia="en-PH"/>
+              </w:rPr>
+              <w:t> </w:t>
+            </w:r>
+          </w:p>
+        </w:tc>
+        <w:tc>
+          <w:tcPr>
+            <w:tcW w:w="3521" w:type="dxa"/>
+            <w:tcBorders>
+              <w:top w:val="single" w:sz="6" w:space="0" w:color="auto"/>
+              <w:left w:val="single" w:sz="6" w:space="0" w:color="auto"/>
+              <w:bottom w:val="single" w:sz="6" w:space="0" w:color="auto"/>
+              <w:right w:val="single" w:sz="6" w:space="0" w:color="auto"/>
+            </w:tcBorders>
+            <w:shd w:val="clear" w:color="auto" w:fill="auto"/>
+            <w:hideMark/>
+          </w:tcPr>
+          <w:p>
+            <w:pPr>
+              <w:keepLines w:val="0"/>
+              <w:spacing w:before="0" w:after="0" w:line="480" w:lineRule="auto"/>
+              <w:jc w:val="left"/>
+              <w:textAlignment w:val="baseline"/>
+              <w:rPr>
+                <w:rFonts w:ascii="Segoe UI" w:eastAsia="Times New Roman" w:hAnsi="Segoe UI" w:cs="Segoe UI"/>
+                <w:sz w:val="18"/>
+                <w:szCs w:val="18"/>
+                <w:lang w:val="en-PH" w:eastAsia="en-PH"/>
+              </w:rPr>
+            </w:pPr>
+            <w:r>
+              <w:rPr>
+                <w:rFonts w:ascii="Calibri" w:eastAsia="Times New Roman" w:hAnsi="Calibri" w:cs="Calibri"/>
+                <w:lang w:val="en-US" w:eastAsia="en-PH"/>
+              </w:rPr>
+              <w:t>48 Hours</w:t>
+            </w:r>
+            <w:r>
+              <w:rPr>
+                <w:rFonts w:ascii="Calibri" w:eastAsia="Times New Roman" w:hAnsi="Calibri" w:cs="Calibri"/>
+                <w:lang w:val="en-PH" w:eastAsia="en-PH"/>
+              </w:rPr>
+              <w:t> </w:t>
+            </w:r>
+          </w:p>
+        </w:tc>
+      </w:tr>
+      <w:tr>
+        <w:trPr>
+          <w:trHeight w:val="300"/>
+        </w:trPr>
+        <w:tc>
+          <w:tcPr>
+            <w:tcW w:w="4129" w:type="dxa"/>
+            <w:tcBorders>
+              <w:top w:val="single" w:sz="6" w:space="0" w:color="auto"/>
+              <w:left w:val="single" w:sz="6" w:space="0" w:color="auto"/>
+              <w:bottom w:val="single" w:sz="6" w:space="0" w:color="auto"/>
+              <w:right w:val="single" w:sz="6" w:space="0" w:color="auto"/>
+            </w:tcBorders>
+            <w:shd w:val="clear" w:color="auto" w:fill="auto"/>
+            <w:hideMark/>
+          </w:tcPr>
+          <w:p>
+            <w:pPr>
+              <w:keepLines w:val="0"/>
+              <w:numPr>
+                <w:ilvl w:val="0"/>
+                <w:numId w:val="41"/>
+              </w:numPr>
+              <w:spacing w:before="0" w:after="0" w:line="480" w:lineRule="auto"/>
+              <w:ind w:left="1080" w:firstLine="0"/>
+              <w:jc w:val="left"/>
+              <w:textAlignment w:val="baseline"/>
+              <w:rPr>
+                <w:rFonts w:ascii="Calibri" w:eastAsia="Times New Roman" w:hAnsi="Calibri" w:cs="Calibri"/>
+                <w:lang w:val="en-PH" w:eastAsia="en-PH"/>
+              </w:rPr>
+            </w:pPr>
+            <w:r>
+              <w:rPr>
+                <w:rFonts w:ascii="Calibri" w:eastAsia="Times New Roman" w:hAnsi="Calibri" w:cs="Calibri"/>
+                <w:lang w:val="en-US" w:eastAsia="en-PH"/>
+              </w:rPr>
+              <w:t>Test Cycle Closure</w:t>
+            </w:r>
+            <w:r>
+              <w:rPr>
+                <w:rFonts w:ascii="Calibri" w:eastAsia="Times New Roman" w:hAnsi="Calibri" w:cs="Calibri"/>
+                <w:lang w:val="en-PH" w:eastAsia="en-PH"/>
+              </w:rPr>
+              <w:t> </w:t>
+            </w:r>
+          </w:p>
+        </w:tc>
+        <w:tc>
+          <w:tcPr>
+            <w:tcW w:w="3521" w:type="dxa"/>
+            <w:tcBorders>
+              <w:top w:val="single" w:sz="6" w:space="0" w:color="auto"/>
+              <w:left w:val="single" w:sz="6" w:space="0" w:color="auto"/>
+              <w:bottom w:val="single" w:sz="6" w:space="0" w:color="auto"/>
+              <w:right w:val="single" w:sz="6" w:space="0" w:color="auto"/>
+            </w:tcBorders>
+            <w:shd w:val="clear" w:color="auto" w:fill="auto"/>
+            <w:hideMark/>
+          </w:tcPr>
+          <w:p>
+            <w:pPr>
+              <w:keepLines w:val="0"/>
+              <w:spacing w:before="0" w:after="0" w:line="480" w:lineRule="auto"/>
+              <w:jc w:val="left"/>
+              <w:textAlignment w:val="baseline"/>
+              <w:rPr>
+                <w:rFonts w:ascii="Segoe UI" w:eastAsia="Times New Roman" w:hAnsi="Segoe UI" w:cs="Segoe UI"/>
+                <w:sz w:val="18"/>
+                <w:szCs w:val="18"/>
+                <w:lang w:val="en-PH" w:eastAsia="en-PH"/>
+              </w:rPr>
+            </w:pPr>
+            <w:r>
+              <w:rPr>
+                <w:rFonts w:ascii="Calibri" w:eastAsia="Times New Roman" w:hAnsi="Calibri" w:cs="Calibri"/>
+                <w:lang w:val="en-US" w:eastAsia="en-PH"/>
+              </w:rPr>
+              <w:t>36 Hours</w:t>
+            </w:r>
+            <w:r>
+              <w:rPr>
+                <w:rFonts w:ascii="Calibri" w:eastAsia="Times New Roman" w:hAnsi="Calibri" w:cs="Calibri"/>
+                <w:lang w:val="en-PH" w:eastAsia="en-PH"/>
+              </w:rPr>
+              <w:t> </w:t>
+            </w:r>
+          </w:p>
+        </w:tc>
+      </w:tr>
+    </w:tbl>
     <w:p>
       <w:pPr>
-        <w:rPr>
-          <w:rFonts w:cs="Arial"/>
-        </w:rPr>
-      </w:pPr>
-    </w:p>
-    <w:p>
-      <w:pPr>
+        <w:spacing w:line="480" w:lineRule="auto"/>
         <w:rPr>
           <w:rFonts w:cs="Arial"/>
         </w:rPr>
@@ -11276,33 +11837,7 @@
           <w:szCs w:val="24"/>
           <w:lang w:val="en-US"/>
         </w:rPr>
-        <w:t xml:space="preserve">Test Risks and Mitigation Factors (Jake &amp; </w:t>
-      </w:r>
-      <w:proofErr w:type="spellStart"/>
-      <w:r>
-        <w:rPr>
-          <w:rFonts w:ascii="Cambria" w:eastAsia="Times New Roman" w:hAnsi="Cambria" w:cs="Segoe UI"/>
-          <w:b/>
-          <w:bCs/>
-          <w:color w:val="365F91"/>
-          <w:sz w:val="24"/>
-          <w:szCs w:val="24"/>
-          <w:lang w:val="en-US"/>
-        </w:rPr>
-        <w:t>Rark</w:t>
-      </w:r>
-      <w:proofErr w:type="spellEnd"/>
-      <w:r>
-        <w:rPr>
-          <w:rFonts w:ascii="Cambria" w:eastAsia="Times New Roman" w:hAnsi="Cambria" w:cs="Segoe UI"/>
-          <w:b/>
-          <w:bCs/>
-          <w:color w:val="365F91"/>
-          <w:sz w:val="24"/>
-          <w:szCs w:val="24"/>
-          <w:lang w:val="en-US"/>
-        </w:rPr>
-        <w:t>) (DONEE) </w:t>
+        <w:t>Test Risks and Mitigation Factors (Jake &amp; Rark) (DONEE) </w:t>
       </w:r>
     </w:p>
     <w:tbl>
@@ -12915,15 +13450,7 @@
         <w:t xml:space="preserve">The Development Team is the representative of the </w:t>
       </w:r>
       <w:r>
-        <w:t xml:space="preserve">D7 Auto Service </w:t>
-      </w:r>
-      <w:proofErr w:type="spellStart"/>
-      <w:r>
-        <w:t>Center</w:t>
-      </w:r>
-      <w:proofErr w:type="spellEnd"/>
-      <w:r>
-        <w:t xml:space="preserve"> Web-App</w:t>
+        <w:t>D7 Auto Service Center Web-App</w:t>
       </w:r>
       <w:r>
         <w:t xml:space="preserve"> who are working with the testing team. </w:t>
@@ -14627,6 +15154,119 @@
     </w:lvl>
   </w:abstractNum>
   <w:abstractNum w:abstractNumId="4" w15:restartNumberingAfterBreak="0">
+    <w:nsid w:val="0AE51CDC"/>
+    <w:multiLevelType w:val="multilevel"/>
+    <w:tmpl w:val="D6F61944"/>
+    <w:lvl w:ilvl="0">
+      <w:start w:val="3"/>
+      <w:numFmt w:val="decimal"/>
+      <w:lvlText w:val="%1."/>
+      <w:lvlJc w:val="left"/>
+      <w:pPr>
+        <w:tabs>
+          <w:tab w:val="num" w:pos="720"/>
+        </w:tabs>
+        <w:ind w:left="720" w:hanging="360"/>
+      </w:pPr>
+    </w:lvl>
+    <w:lvl w:ilvl="1" w:tentative="1">
+      <w:start w:val="1"/>
+      <w:numFmt w:val="decimal"/>
+      <w:lvlText w:val="%2."/>
+      <w:lvlJc w:val="left"/>
+      <w:pPr>
+        <w:tabs>
+          <w:tab w:val="num" w:pos="1440"/>
+        </w:tabs>
+        <w:ind w:left="1440" w:hanging="360"/>
+      </w:pPr>
+    </w:lvl>
+    <w:lvl w:ilvl="2" w:tentative="1">
+      <w:start w:val="1"/>
+      <w:numFmt w:val="decimal"/>
+      <w:lvlText w:val="%3."/>
+      <w:lvlJc w:val="left"/>
+      <w:pPr>
+        <w:tabs>
+          <w:tab w:val="num" w:pos="2160"/>
+        </w:tabs>
+        <w:ind w:left="2160" w:hanging="360"/>
+      </w:pPr>
+    </w:lvl>
+    <w:lvl w:ilvl="3" w:tentative="1">
+      <w:start w:val="1"/>
+      <w:numFmt w:val="decimal"/>
+      <w:lvlText w:val="%4."/>
+      <w:lvlJc w:val="left"/>
+      <w:pPr>
+        <w:tabs>
+          <w:tab w:val="num" w:pos="2880"/>
+        </w:tabs>
+        <w:ind w:left="2880" w:hanging="360"/>
+      </w:pPr>
+    </w:lvl>
+    <w:lvl w:ilvl="4" w:tentative="1">
+      <w:start w:val="1"/>
+      <w:numFmt w:val="decimal"/>
+      <w:lvlText w:val="%5."/>
+      <w:lvlJc w:val="left"/>
+      <w:pPr>
+        <w:tabs>
+          <w:tab w:val="num" w:pos="3600"/>
+        </w:tabs>
+        <w:ind w:left="3600" w:hanging="360"/>
+      </w:pPr>
+    </w:lvl>
+    <w:lvl w:ilvl="5" w:tentative="1">
+      <w:start w:val="1"/>
+      <w:numFmt w:val="decimal"/>
+      <w:lvlText w:val="%6."/>
+      <w:lvlJc w:val="left"/>
+      <w:pPr>
+        <w:tabs>
+          <w:tab w:val="num" w:pos="4320"/>
+        </w:tabs>
+        <w:ind w:left="4320" w:hanging="360"/>
+      </w:pPr>
+    </w:lvl>
+    <w:lvl w:ilvl="6" w:tentative="1">
+      <w:start w:val="1"/>
+      <w:numFmt w:val="decimal"/>
+      <w:lvlText w:val="%7."/>
+      <w:lvlJc w:val="left"/>
+      <w:pPr>
+        <w:tabs>
+          <w:tab w:val="num" w:pos="5040"/>
+        </w:tabs>
+        <w:ind w:left="5040" w:hanging="360"/>
+      </w:pPr>
+    </w:lvl>
+    <w:lvl w:ilvl="7" w:tentative="1">
+      <w:start w:val="1"/>
+      <w:numFmt w:val="decimal"/>
+      <w:lvlText w:val="%8."/>
+      <w:lvlJc w:val="left"/>
+      <w:pPr>
+        <w:tabs>
+          <w:tab w:val="num" w:pos="5760"/>
+        </w:tabs>
+        <w:ind w:left="5760" w:hanging="360"/>
+      </w:pPr>
+    </w:lvl>
+    <w:lvl w:ilvl="8" w:tentative="1">
+      <w:start w:val="1"/>
+      <w:numFmt w:val="decimal"/>
+      <w:lvlText w:val="%9."/>
+      <w:lvlJc w:val="left"/>
+      <w:pPr>
+        <w:tabs>
+          <w:tab w:val="num" w:pos="6480"/>
+        </w:tabs>
+        <w:ind w:left="6480" w:hanging="360"/>
+      </w:pPr>
+    </w:lvl>
+  </w:abstractNum>
+  <w:abstractNum w:abstractNumId="5" w15:restartNumberingAfterBreak="0">
     <w:nsid w:val="11157964"/>
     <w:multiLevelType w:val="hybridMultilevel"/>
     <w:tmpl w:val="25A2196A"/>
@@ -14739,7 +15379,7 @@
       </w:rPr>
     </w:lvl>
   </w:abstractNum>
-  <w:abstractNum w:abstractNumId="5" w15:restartNumberingAfterBreak="0">
+  <w:abstractNum w:abstractNumId="6" w15:restartNumberingAfterBreak="0">
     <w:nsid w:val="13526000"/>
     <w:multiLevelType w:val="hybridMultilevel"/>
     <w:tmpl w:val="4D42461E"/>
@@ -14825,7 +15465,233 @@
       </w:pPr>
     </w:lvl>
   </w:abstractNum>
-  <w:abstractNum w:abstractNumId="6" w15:restartNumberingAfterBreak="0">
+  <w:abstractNum w:abstractNumId="7" w15:restartNumberingAfterBreak="0">
+    <w:nsid w:val="158C608B"/>
+    <w:multiLevelType w:val="multilevel"/>
+    <w:tmpl w:val="10FE5AD8"/>
+    <w:lvl w:ilvl="0">
+      <w:start w:val="4"/>
+      <w:numFmt w:val="decimal"/>
+      <w:lvlText w:val="%1."/>
+      <w:lvlJc w:val="left"/>
+      <w:pPr>
+        <w:tabs>
+          <w:tab w:val="num" w:pos="720"/>
+        </w:tabs>
+        <w:ind w:left="720" w:hanging="360"/>
+      </w:pPr>
+    </w:lvl>
+    <w:lvl w:ilvl="1" w:tentative="1">
+      <w:start w:val="1"/>
+      <w:numFmt w:val="decimal"/>
+      <w:lvlText w:val="%2."/>
+      <w:lvlJc w:val="left"/>
+      <w:pPr>
+        <w:tabs>
+          <w:tab w:val="num" w:pos="1440"/>
+        </w:tabs>
+        <w:ind w:left="1440" w:hanging="360"/>
+      </w:pPr>
+    </w:lvl>
+    <w:lvl w:ilvl="2" w:tentative="1">
+      <w:start w:val="1"/>
+      <w:numFmt w:val="decimal"/>
+      <w:lvlText w:val="%3."/>
+      <w:lvlJc w:val="left"/>
+      <w:pPr>
+        <w:tabs>
+          <w:tab w:val="num" w:pos="2160"/>
+        </w:tabs>
+        <w:ind w:left="2160" w:hanging="360"/>
+      </w:pPr>
+    </w:lvl>
+    <w:lvl w:ilvl="3" w:tentative="1">
+      <w:start w:val="1"/>
+      <w:numFmt w:val="decimal"/>
+      <w:lvlText w:val="%4."/>
+      <w:lvlJc w:val="left"/>
+      <w:pPr>
+        <w:tabs>
+          <w:tab w:val="num" w:pos="2880"/>
+        </w:tabs>
+        <w:ind w:left="2880" w:hanging="360"/>
+      </w:pPr>
+    </w:lvl>
+    <w:lvl w:ilvl="4" w:tentative="1">
+      <w:start w:val="1"/>
+      <w:numFmt w:val="decimal"/>
+      <w:lvlText w:val="%5."/>
+      <w:lvlJc w:val="left"/>
+      <w:pPr>
+        <w:tabs>
+          <w:tab w:val="num" w:pos="3600"/>
+        </w:tabs>
+        <w:ind w:left="3600" w:hanging="360"/>
+      </w:pPr>
+    </w:lvl>
+    <w:lvl w:ilvl="5" w:tentative="1">
+      <w:start w:val="1"/>
+      <w:numFmt w:val="decimal"/>
+      <w:lvlText w:val="%6."/>
+      <w:lvlJc w:val="left"/>
+      <w:pPr>
+        <w:tabs>
+          <w:tab w:val="num" w:pos="4320"/>
+        </w:tabs>
+        <w:ind w:left="4320" w:hanging="360"/>
+      </w:pPr>
+    </w:lvl>
+    <w:lvl w:ilvl="6" w:tentative="1">
+      <w:start w:val="1"/>
+      <w:numFmt w:val="decimal"/>
+      <w:lvlText w:val="%7."/>
+      <w:lvlJc w:val="left"/>
+      <w:pPr>
+        <w:tabs>
+          <w:tab w:val="num" w:pos="5040"/>
+        </w:tabs>
+        <w:ind w:left="5040" w:hanging="360"/>
+      </w:pPr>
+    </w:lvl>
+    <w:lvl w:ilvl="7" w:tentative="1">
+      <w:start w:val="1"/>
+      <w:numFmt w:val="decimal"/>
+      <w:lvlText w:val="%8."/>
+      <w:lvlJc w:val="left"/>
+      <w:pPr>
+        <w:tabs>
+          <w:tab w:val="num" w:pos="5760"/>
+        </w:tabs>
+        <w:ind w:left="5760" w:hanging="360"/>
+      </w:pPr>
+    </w:lvl>
+    <w:lvl w:ilvl="8" w:tentative="1">
+      <w:start w:val="1"/>
+      <w:numFmt w:val="decimal"/>
+      <w:lvlText w:val="%9."/>
+      <w:lvlJc w:val="left"/>
+      <w:pPr>
+        <w:tabs>
+          <w:tab w:val="num" w:pos="6480"/>
+        </w:tabs>
+        <w:ind w:left="6480" w:hanging="360"/>
+      </w:pPr>
+    </w:lvl>
+  </w:abstractNum>
+  <w:abstractNum w:abstractNumId="8" w15:restartNumberingAfterBreak="0">
+    <w:nsid w:val="172355D1"/>
+    <w:multiLevelType w:val="multilevel"/>
+    <w:tmpl w:val="0426A86E"/>
+    <w:lvl w:ilvl="0">
+      <w:start w:val="5"/>
+      <w:numFmt w:val="decimal"/>
+      <w:lvlText w:val="%1."/>
+      <w:lvlJc w:val="left"/>
+      <w:pPr>
+        <w:tabs>
+          <w:tab w:val="num" w:pos="720"/>
+        </w:tabs>
+        <w:ind w:left="720" w:hanging="360"/>
+      </w:pPr>
+    </w:lvl>
+    <w:lvl w:ilvl="1" w:tentative="1">
+      <w:start w:val="1"/>
+      <w:numFmt w:val="decimal"/>
+      <w:lvlText w:val="%2."/>
+      <w:lvlJc w:val="left"/>
+      <w:pPr>
+        <w:tabs>
+          <w:tab w:val="num" w:pos="1440"/>
+        </w:tabs>
+        <w:ind w:left="1440" w:hanging="360"/>
+      </w:pPr>
+    </w:lvl>
+    <w:lvl w:ilvl="2" w:tentative="1">
+      <w:start w:val="1"/>
+      <w:numFmt w:val="decimal"/>
+      <w:lvlText w:val="%3."/>
+      <w:lvlJc w:val="left"/>
+      <w:pPr>
+        <w:tabs>
+          <w:tab w:val="num" w:pos="2160"/>
+        </w:tabs>
+        <w:ind w:left="2160" w:hanging="360"/>
+      </w:pPr>
+    </w:lvl>
+    <w:lvl w:ilvl="3" w:tentative="1">
+      <w:start w:val="1"/>
+      <w:numFmt w:val="decimal"/>
+      <w:lvlText w:val="%4."/>
+      <w:lvlJc w:val="left"/>
+      <w:pPr>
+        <w:tabs>
+          <w:tab w:val="num" w:pos="2880"/>
+        </w:tabs>
+        <w:ind w:left="2880" w:hanging="360"/>
+      </w:pPr>
+    </w:lvl>
+    <w:lvl w:ilvl="4" w:tentative="1">
+      <w:start w:val="1"/>
+      <w:numFmt w:val="decimal"/>
+      <w:lvlText w:val="%5."/>
+      <w:lvlJc w:val="left"/>
+      <w:pPr>
+        <w:tabs>
+          <w:tab w:val="num" w:pos="3600"/>
+        </w:tabs>
+        <w:ind w:left="3600" w:hanging="360"/>
+      </w:pPr>
+    </w:lvl>
+    <w:lvl w:ilvl="5" w:tentative="1">
+      <w:start w:val="1"/>
+      <w:numFmt w:val="decimal"/>
+      <w:lvlText w:val="%6."/>
+      <w:lvlJc w:val="left"/>
+      <w:pPr>
+        <w:tabs>
+          <w:tab w:val="num" w:pos="4320"/>
+        </w:tabs>
+        <w:ind w:left="4320" w:hanging="360"/>
+      </w:pPr>
+    </w:lvl>
+    <w:lvl w:ilvl="6" w:tentative="1">
+      <w:start w:val="1"/>
+      <w:numFmt w:val="decimal"/>
+      <w:lvlText w:val="%7."/>
+      <w:lvlJc w:val="left"/>
+      <w:pPr>
+        <w:tabs>
+          <w:tab w:val="num" w:pos="5040"/>
+        </w:tabs>
+        <w:ind w:left="5040" w:hanging="360"/>
+      </w:pPr>
+    </w:lvl>
+    <w:lvl w:ilvl="7" w:tentative="1">
+      <w:start w:val="1"/>
+      <w:numFmt w:val="decimal"/>
+      <w:lvlText w:val="%8."/>
+      <w:lvlJc w:val="left"/>
+      <w:pPr>
+        <w:tabs>
+          <w:tab w:val="num" w:pos="5760"/>
+        </w:tabs>
+        <w:ind w:left="5760" w:hanging="360"/>
+      </w:pPr>
+    </w:lvl>
+    <w:lvl w:ilvl="8" w:tentative="1">
+      <w:start w:val="1"/>
+      <w:numFmt w:val="decimal"/>
+      <w:lvlText w:val="%9."/>
+      <w:lvlJc w:val="left"/>
+      <w:pPr>
+        <w:tabs>
+          <w:tab w:val="num" w:pos="6480"/>
+        </w:tabs>
+        <w:ind w:left="6480" w:hanging="360"/>
+      </w:pPr>
+    </w:lvl>
+  </w:abstractNum>
+  <w:abstractNum w:abstractNumId="9" w15:restartNumberingAfterBreak="0">
     <w:nsid w:val="18553221"/>
     <w:multiLevelType w:val="hybridMultilevel"/>
     <w:tmpl w:val="6DD87658"/>
@@ -14938,7 +15804,7 @@
       </w:rPr>
     </w:lvl>
   </w:abstractNum>
-  <w:abstractNum w:abstractNumId="7" w15:restartNumberingAfterBreak="0">
+  <w:abstractNum w:abstractNumId="10" w15:restartNumberingAfterBreak="0">
     <w:nsid w:val="1CAD432D"/>
     <w:multiLevelType w:val="hybridMultilevel"/>
     <w:tmpl w:val="D070E31C"/>
@@ -15027,7 +15893,7 @@
       </w:pPr>
     </w:lvl>
   </w:abstractNum>
-  <w:abstractNum w:abstractNumId="8" w15:restartNumberingAfterBreak="0">
+  <w:abstractNum w:abstractNumId="11" w15:restartNumberingAfterBreak="0">
     <w:nsid w:val="1CE40676"/>
     <w:multiLevelType w:val="hybridMultilevel"/>
     <w:tmpl w:val="B7B08220"/>
@@ -15116,7 +15982,120 @@
       </w:pPr>
     </w:lvl>
   </w:abstractNum>
-  <w:abstractNum w:abstractNumId="9" w15:restartNumberingAfterBreak="0">
+  <w:abstractNum w:abstractNumId="12" w15:restartNumberingAfterBreak="0">
+    <w:nsid w:val="1DA60E58"/>
+    <w:multiLevelType w:val="multilevel"/>
+    <w:tmpl w:val="11125FAA"/>
+    <w:lvl w:ilvl="0">
+      <w:start w:val="1"/>
+      <w:numFmt w:val="decimal"/>
+      <w:lvlText w:val="%1."/>
+      <w:lvlJc w:val="left"/>
+      <w:pPr>
+        <w:tabs>
+          <w:tab w:val="num" w:pos="720"/>
+        </w:tabs>
+        <w:ind w:left="720" w:hanging="360"/>
+      </w:pPr>
+    </w:lvl>
+    <w:lvl w:ilvl="1" w:tentative="1">
+      <w:start w:val="1"/>
+      <w:numFmt w:val="decimal"/>
+      <w:lvlText w:val="%2."/>
+      <w:lvlJc w:val="left"/>
+      <w:pPr>
+        <w:tabs>
+          <w:tab w:val="num" w:pos="1440"/>
+        </w:tabs>
+        <w:ind w:left="1440" w:hanging="360"/>
+      </w:pPr>
+    </w:lvl>
+    <w:lvl w:ilvl="2" w:tentative="1">
+      <w:start w:val="1"/>
+      <w:numFmt w:val="decimal"/>
+      <w:lvlText w:val="%3."/>
+      <w:lvlJc w:val="left"/>
+      <w:pPr>
+        <w:tabs>
+          <w:tab w:val="num" w:pos="2160"/>
+        </w:tabs>
+        <w:ind w:left="2160" w:hanging="360"/>
+      </w:pPr>
+    </w:lvl>
+    <w:lvl w:ilvl="3" w:tentative="1">
+      <w:start w:val="1"/>
+      <w:numFmt w:val="decimal"/>
+      <w:lvlText w:val="%4."/>
+      <w:lvlJc w:val="left"/>
+      <w:pPr>
+        <w:tabs>
+          <w:tab w:val="num" w:pos="2880"/>
+        </w:tabs>
+        <w:ind w:left="2880" w:hanging="360"/>
+      </w:pPr>
+    </w:lvl>
+    <w:lvl w:ilvl="4" w:tentative="1">
+      <w:start w:val="1"/>
+      <w:numFmt w:val="decimal"/>
+      <w:lvlText w:val="%5."/>
+      <w:lvlJc w:val="left"/>
+      <w:pPr>
+        <w:tabs>
+          <w:tab w:val="num" w:pos="3600"/>
+        </w:tabs>
+        <w:ind w:left="3600" w:hanging="360"/>
+      </w:pPr>
+    </w:lvl>
+    <w:lvl w:ilvl="5" w:tentative="1">
+      <w:start w:val="1"/>
+      <w:numFmt w:val="decimal"/>
+      <w:lvlText w:val="%6."/>
+      <w:lvlJc w:val="left"/>
+      <w:pPr>
+        <w:tabs>
+          <w:tab w:val="num" w:pos="4320"/>
+        </w:tabs>
+        <w:ind w:left="4320" w:hanging="360"/>
+      </w:pPr>
+    </w:lvl>
+    <w:lvl w:ilvl="6" w:tentative="1">
+      <w:start w:val="1"/>
+      <w:numFmt w:val="decimal"/>
+      <w:lvlText w:val="%7."/>
+      <w:lvlJc w:val="left"/>
+      <w:pPr>
+        <w:tabs>
+          <w:tab w:val="num" w:pos="5040"/>
+        </w:tabs>
+        <w:ind w:left="5040" w:hanging="360"/>
+      </w:pPr>
+    </w:lvl>
+    <w:lvl w:ilvl="7" w:tentative="1">
+      <w:start w:val="1"/>
+      <w:numFmt w:val="decimal"/>
+      <w:lvlText w:val="%8."/>
+      <w:lvlJc w:val="left"/>
+      <w:pPr>
+        <w:tabs>
+          <w:tab w:val="num" w:pos="5760"/>
+        </w:tabs>
+        <w:ind w:left="5760" w:hanging="360"/>
+      </w:pPr>
+    </w:lvl>
+    <w:lvl w:ilvl="8" w:tentative="1">
+      <w:start w:val="1"/>
+      <w:numFmt w:val="decimal"/>
+      <w:lvlText w:val="%9."/>
+      <w:lvlJc w:val="left"/>
+      <w:pPr>
+        <w:tabs>
+          <w:tab w:val="num" w:pos="6480"/>
+        </w:tabs>
+        <w:ind w:left="6480" w:hanging="360"/>
+      </w:pPr>
+    </w:lvl>
+  </w:abstractNum>
+  <w:abstractNum w:abstractNumId="13" w15:restartNumberingAfterBreak="0">
     <w:nsid w:val="218235EE"/>
     <w:multiLevelType w:val="hybridMultilevel"/>
     <w:tmpl w:val="C656598C"/>
@@ -15251,7 +16230,7 @@
       </w:rPr>
     </w:lvl>
   </w:abstractNum>
-  <w:abstractNum w:abstractNumId="10" w15:restartNumberingAfterBreak="0">
+  <w:abstractNum w:abstractNumId="14" w15:restartNumberingAfterBreak="0">
     <w:nsid w:val="29402EA1"/>
     <w:multiLevelType w:val="hybridMultilevel"/>
     <w:tmpl w:val="0E787714"/>
@@ -15364,7 +16343,7 @@
       </w:rPr>
     </w:lvl>
   </w:abstractNum>
-  <w:abstractNum w:abstractNumId="11" w15:restartNumberingAfterBreak="0">
+  <w:abstractNum w:abstractNumId="15" w15:restartNumberingAfterBreak="0">
     <w:nsid w:val="2BD259E1"/>
     <w:multiLevelType w:val="hybridMultilevel"/>
     <w:tmpl w:val="C8527460"/>
@@ -15477,7 +16456,7 @@
       </w:rPr>
     </w:lvl>
   </w:abstractNum>
-  <w:abstractNum w:abstractNumId="12" w15:restartNumberingAfterBreak="0">
+  <w:abstractNum w:abstractNumId="16" w15:restartNumberingAfterBreak="0">
     <w:nsid w:val="31CF19A8"/>
     <w:multiLevelType w:val="hybridMultilevel"/>
     <w:tmpl w:val="742892A0"/>
@@ -15566,7 +16545,7 @@
       </w:pPr>
     </w:lvl>
   </w:abstractNum>
-  <w:abstractNum w:abstractNumId="13" w15:restartNumberingAfterBreak="0">
+  <w:abstractNum w:abstractNumId="17" w15:restartNumberingAfterBreak="0">
     <w:nsid w:val="332129DA"/>
     <w:multiLevelType w:val="hybridMultilevel"/>
     <w:tmpl w:val="BA445BB4"/>
@@ -15656,7 +16635,7 @@
       </w:pPr>
     </w:lvl>
   </w:abstractNum>
-  <w:abstractNum w:abstractNumId="14" w15:restartNumberingAfterBreak="0">
+  <w:abstractNum w:abstractNumId="18" w15:restartNumberingAfterBreak="0">
     <w:nsid w:val="33F752E9"/>
     <w:multiLevelType w:val="hybridMultilevel"/>
     <w:tmpl w:val="B48614C4"/>
@@ -15795,7 +16774,7 @@
       </w:rPr>
     </w:lvl>
   </w:abstractNum>
-  <w:abstractNum w:abstractNumId="15" w15:restartNumberingAfterBreak="0">
+  <w:abstractNum w:abstractNumId="19" w15:restartNumberingAfterBreak="0">
     <w:nsid w:val="3710156B"/>
     <w:multiLevelType w:val="multilevel"/>
     <w:tmpl w:val="E2A8D5A0"/>
@@ -15944,7 +16923,7 @@
       </w:rPr>
     </w:lvl>
   </w:abstractNum>
-  <w:abstractNum w:abstractNumId="16" w15:restartNumberingAfterBreak="0">
+  <w:abstractNum w:abstractNumId="20" w15:restartNumberingAfterBreak="0">
     <w:nsid w:val="393D2565"/>
     <w:multiLevelType w:val="multilevel"/>
     <w:tmpl w:val="FAAA0F66"/>
@@ -16091,7 +17070,7 @@
       </w:rPr>
     </w:lvl>
   </w:abstractNum>
-  <w:abstractNum w:abstractNumId="17" w15:restartNumberingAfterBreak="0">
+  <w:abstractNum w:abstractNumId="21" w15:restartNumberingAfterBreak="0">
     <w:nsid w:val="3D761F33"/>
     <w:multiLevelType w:val="multilevel"/>
     <w:tmpl w:val="4568F2B6"/>
@@ -16240,7 +17219,7 @@
       </w:rPr>
     </w:lvl>
   </w:abstractNum>
-  <w:abstractNum w:abstractNumId="18" w15:restartNumberingAfterBreak="0">
+  <w:abstractNum w:abstractNumId="22" w15:restartNumberingAfterBreak="0">
     <w:nsid w:val="43A604A6"/>
     <w:multiLevelType w:val="multilevel"/>
     <w:tmpl w:val="2916AA38"/>
@@ -16389,7 +17368,7 @@
       </w:rPr>
     </w:lvl>
   </w:abstractNum>
-  <w:abstractNum w:abstractNumId="19" w15:restartNumberingAfterBreak="0">
+  <w:abstractNum w:abstractNumId="23" w15:restartNumberingAfterBreak="0">
     <w:nsid w:val="47891B96"/>
     <w:multiLevelType w:val="multilevel"/>
     <w:tmpl w:val="0F6AD03C"/>
@@ -16538,7 +17517,7 @@
       </w:rPr>
     </w:lvl>
   </w:abstractNum>
-  <w:abstractNum w:abstractNumId="20" w15:restartNumberingAfterBreak="0">
+  <w:abstractNum w:abstractNumId="24" w15:restartNumberingAfterBreak="0">
     <w:nsid w:val="49BA221F"/>
     <w:multiLevelType w:val="hybridMultilevel"/>
     <w:tmpl w:val="83745D30"/>
@@ -16624,7 +17603,120 @@
       </w:pPr>
     </w:lvl>
   </w:abstractNum>
-  <w:abstractNum w:abstractNumId="21" w15:restartNumberingAfterBreak="0">
+  <w:abstractNum w:abstractNumId="25" w15:restartNumberingAfterBreak="0">
+    <w:nsid w:val="4AC35599"/>
+    <w:multiLevelType w:val="multilevel"/>
+    <w:tmpl w:val="118C9BEE"/>
+    <w:lvl w:ilvl="0">
+      <w:start w:val="6"/>
+      <w:numFmt w:val="decimal"/>
+      <w:lvlText w:val="%1."/>
+      <w:lvlJc w:val="left"/>
+      <w:pPr>
+        <w:tabs>
+          <w:tab w:val="num" w:pos="720"/>
+        </w:tabs>
+        <w:ind w:left="720" w:hanging="360"/>
+      </w:pPr>
+    </w:lvl>
+    <w:lvl w:ilvl="1" w:tentative="1">
+      <w:start w:val="1"/>
+      <w:numFmt w:val="decimal"/>
+      <w:lvlText w:val="%2."/>
+      <w:lvlJc w:val="left"/>
+      <w:pPr>
+        <w:tabs>
+          <w:tab w:val="num" w:pos="1440"/>
+        </w:tabs>
+        <w:ind w:left="1440" w:hanging="360"/>
+      </w:pPr>
+    </w:lvl>
+    <w:lvl w:ilvl="2" w:tentative="1">
+      <w:start w:val="1"/>
+      <w:numFmt w:val="decimal"/>
+      <w:lvlText w:val="%3."/>
+      <w:lvlJc w:val="left"/>
+      <w:pPr>
+        <w:tabs>
+          <w:tab w:val="num" w:pos="2160"/>
+        </w:tabs>
+        <w:ind w:left="2160" w:hanging="360"/>
+      </w:pPr>
+    </w:lvl>
+    <w:lvl w:ilvl="3" w:tentative="1">
+      <w:start w:val="1"/>
+      <w:numFmt w:val="decimal"/>
+      <w:lvlText w:val="%4."/>
+      <w:lvlJc w:val="left"/>
+      <w:pPr>
+        <w:tabs>
+          <w:tab w:val="num" w:pos="2880"/>
+        </w:tabs>
+        <w:ind w:left="2880" w:hanging="360"/>
+      </w:pPr>
+    </w:lvl>
+    <w:lvl w:ilvl="4" w:tentative="1">
+      <w:start w:val="1"/>
+      <w:numFmt w:val="decimal"/>
+      <w:lvlText w:val="%5."/>
+      <w:lvlJc w:val="left"/>
+      <w:pPr>
+        <w:tabs>
+          <w:tab w:val="num" w:pos="3600"/>
+        </w:tabs>
+        <w:ind w:left="3600" w:hanging="360"/>
+      </w:pPr>
+    </w:lvl>
+    <w:lvl w:ilvl="5" w:tentative="1">
+      <w:start w:val="1"/>
+      <w:numFmt w:val="decimal"/>
+      <w:lvlText w:val="%6."/>
+      <w:lvlJc w:val="left"/>
+      <w:pPr>
+        <w:tabs>
+          <w:tab w:val="num" w:pos="4320"/>
+        </w:tabs>
+        <w:ind w:left="4320" w:hanging="360"/>
+      </w:pPr>
+    </w:lvl>
+    <w:lvl w:ilvl="6" w:tentative="1">
+      <w:start w:val="1"/>
+      <w:numFmt w:val="decimal"/>
+      <w:lvlText w:val="%7."/>
+      <w:lvlJc w:val="left"/>
+      <w:pPr>
+        <w:tabs>
+          <w:tab w:val="num" w:pos="5040"/>
+        </w:tabs>
+        <w:ind w:left="5040" w:hanging="360"/>
+      </w:pPr>
+    </w:lvl>
+    <w:lvl w:ilvl="7" w:tentative="1">
+      <w:start w:val="1"/>
+      <w:numFmt w:val="decimal"/>
+      <w:lvlText w:val="%8."/>
+      <w:lvlJc w:val="left"/>
+      <w:pPr>
+        <w:tabs>
+          <w:tab w:val="num" w:pos="5760"/>
+        </w:tabs>
+        <w:ind w:left="5760" w:hanging="360"/>
+      </w:pPr>
+    </w:lvl>
+    <w:lvl w:ilvl="8" w:tentative="1">
+      <w:start w:val="1"/>
+      <w:numFmt w:val="decimal"/>
+      <w:lvlText w:val="%9."/>
+      <w:lvlJc w:val="left"/>
+      <w:pPr>
+        <w:tabs>
+          <w:tab w:val="num" w:pos="6480"/>
+        </w:tabs>
+        <w:ind w:left="6480" w:hanging="360"/>
+      </w:pPr>
+    </w:lvl>
+  </w:abstractNum>
+  <w:abstractNum w:abstractNumId="26" w15:restartNumberingAfterBreak="0">
     <w:nsid w:val="4C5D5F32"/>
     <w:multiLevelType w:val="hybridMultilevel"/>
     <w:tmpl w:val="05F25A9A"/>
@@ -16738,7 +17830,7 @@
       </w:rPr>
     </w:lvl>
   </w:abstractNum>
-  <w:abstractNum w:abstractNumId="22" w15:restartNumberingAfterBreak="0">
+  <w:abstractNum w:abstractNumId="27" w15:restartNumberingAfterBreak="0">
     <w:nsid w:val="50D125E6"/>
     <w:multiLevelType w:val="hybridMultilevel"/>
     <w:tmpl w:val="64465D40"/>
@@ -16851,7 +17943,7 @@
       </w:rPr>
     </w:lvl>
   </w:abstractNum>
-  <w:abstractNum w:abstractNumId="23" w15:restartNumberingAfterBreak="0">
+  <w:abstractNum w:abstractNumId="28" w15:restartNumberingAfterBreak="0">
     <w:nsid w:val="531634C1"/>
     <w:multiLevelType w:val="hybridMultilevel"/>
     <w:tmpl w:val="1236FD32"/>
@@ -16940,7 +18032,120 @@
       </w:pPr>
     </w:lvl>
   </w:abstractNum>
-  <w:abstractNum w:abstractNumId="24" w15:restartNumberingAfterBreak="0">
+  <w:abstractNum w:abstractNumId="29" w15:restartNumberingAfterBreak="0">
+    <w:nsid w:val="535C4146"/>
+    <w:multiLevelType w:val="multilevel"/>
+    <w:tmpl w:val="D3B2CCC0"/>
+    <w:lvl w:ilvl="0">
+      <w:start w:val="2"/>
+      <w:numFmt w:val="decimal"/>
+      <w:lvlText w:val="%1."/>
+      <w:lvlJc w:val="left"/>
+      <w:pPr>
+        <w:tabs>
+          <w:tab w:val="num" w:pos="720"/>
+        </w:tabs>
+        <w:ind w:left="720" w:hanging="360"/>
+      </w:pPr>
+    </w:lvl>
+    <w:lvl w:ilvl="1" w:tentative="1">
+      <w:start w:val="1"/>
+      <w:numFmt w:val="decimal"/>
+      <w:lvlText w:val="%2."/>
+      <w:lvlJc w:val="left"/>
+      <w:pPr>
+        <w:tabs>
+          <w:tab w:val="num" w:pos="1440"/>
+        </w:tabs>
+        <w:ind w:left="1440" w:hanging="360"/>
+      </w:pPr>
+    </w:lvl>
+    <w:lvl w:ilvl="2" w:tentative="1">
+      <w:start w:val="1"/>
+      <w:numFmt w:val="decimal"/>
+      <w:lvlText w:val="%3."/>
+      <w:lvlJc w:val="left"/>
+      <w:pPr>
+        <w:tabs>
+          <w:tab w:val="num" w:pos="2160"/>
+        </w:tabs>
+        <w:ind w:left="2160" w:hanging="360"/>
+      </w:pPr>
+    </w:lvl>
+    <w:lvl w:ilvl="3" w:tentative="1">
+      <w:start w:val="1"/>
+      <w:numFmt w:val="decimal"/>
+      <w:lvlText w:val="%4."/>
+      <w:lvlJc w:val="left"/>
+      <w:pPr>
+        <w:tabs>
+          <w:tab w:val="num" w:pos="2880"/>
+        </w:tabs>
+        <w:ind w:left="2880" w:hanging="360"/>
+      </w:pPr>
+    </w:lvl>
+    <w:lvl w:ilvl="4" w:tentative="1">
+      <w:start w:val="1"/>
+      <w:numFmt w:val="decimal"/>
+      <w:lvlText w:val="%5."/>
+      <w:lvlJc w:val="left"/>
+      <w:pPr>
+        <w:tabs>
+          <w:tab w:val="num" w:pos="3600"/>
+        </w:tabs>
+        <w:ind w:left="3600" w:hanging="360"/>
+      </w:pPr>
+    </w:lvl>
+    <w:lvl w:ilvl="5" w:tentative="1">
+      <w:start w:val="1"/>
+      <w:numFmt w:val="decimal"/>
+      <w:lvlText w:val="%6."/>
+      <w:lvlJc w:val="left"/>
+      <w:pPr>
+        <w:tabs>
+          <w:tab w:val="num" w:pos="4320"/>
+        </w:tabs>
+        <w:ind w:left="4320" w:hanging="360"/>
+      </w:pPr>
+    </w:lvl>
+    <w:lvl w:ilvl="6" w:tentative="1">
+      <w:start w:val="1"/>
+      <w:numFmt w:val="decimal"/>
+      <w:lvlText w:val="%7."/>
+      <w:lvlJc w:val="left"/>
+      <w:pPr>
+        <w:tabs>
+          <w:tab w:val="num" w:pos="5040"/>
+        </w:tabs>
+        <w:ind w:left="5040" w:hanging="360"/>
+      </w:pPr>
+    </w:lvl>
+    <w:lvl w:ilvl="7" w:tentative="1">
+      <w:start w:val="1"/>
+      <w:numFmt w:val="decimal"/>
+      <w:lvlText w:val="%8."/>
+      <w:lvlJc w:val="left"/>
+      <w:pPr>
+        <w:tabs>
+          <w:tab w:val="num" w:pos="5760"/>
+        </w:tabs>
+        <w:ind w:left="5760" w:hanging="360"/>
+      </w:pPr>
+    </w:lvl>
+    <w:lvl w:ilvl="8" w:tentative="1">
+      <w:start w:val="1"/>
+      <w:numFmt w:val="decimal"/>
+      <w:lvlText w:val="%9."/>
+      <w:lvlJc w:val="left"/>
+      <w:pPr>
+        <w:tabs>
+          <w:tab w:val="num" w:pos="6480"/>
+        </w:tabs>
+        <w:ind w:left="6480" w:hanging="360"/>
+      </w:pPr>
+    </w:lvl>
+  </w:abstractNum>
+  <w:abstractNum w:abstractNumId="30" w15:restartNumberingAfterBreak="0">
     <w:nsid w:val="5409192A"/>
     <w:multiLevelType w:val="hybridMultilevel"/>
     <w:tmpl w:val="3C667456"/>
@@ -17053,7 +18258,7 @@
       </w:rPr>
     </w:lvl>
   </w:abstractNum>
-  <w:abstractNum w:abstractNumId="25" w15:restartNumberingAfterBreak="0">
+  <w:abstractNum w:abstractNumId="31" w15:restartNumberingAfterBreak="0">
     <w:nsid w:val="5FF6235F"/>
     <w:multiLevelType w:val="multilevel"/>
     <w:tmpl w:val="522000B2"/>
@@ -17202,7 +18407,7 @@
       </w:rPr>
     </w:lvl>
   </w:abstractNum>
-  <w:abstractNum w:abstractNumId="26" w15:restartNumberingAfterBreak="0">
+  <w:abstractNum w:abstractNumId="32" w15:restartNumberingAfterBreak="0">
     <w:nsid w:val="63E91DEB"/>
     <w:multiLevelType w:val="multilevel"/>
     <w:tmpl w:val="146E4608"/>
@@ -17315,7 +18520,7 @@
       </w:pPr>
     </w:lvl>
   </w:abstractNum>
-  <w:abstractNum w:abstractNumId="27" w15:restartNumberingAfterBreak="0">
+  <w:abstractNum w:abstractNumId="33" w15:restartNumberingAfterBreak="0">
     <w:nsid w:val="6572176F"/>
     <w:multiLevelType w:val="hybridMultilevel"/>
     <w:tmpl w:val="42B201CE"/>
@@ -17428,7 +18633,7 @@
       </w:rPr>
     </w:lvl>
   </w:abstractNum>
-  <w:abstractNum w:abstractNumId="28" w15:restartNumberingAfterBreak="0">
+  <w:abstractNum w:abstractNumId="34" w15:restartNumberingAfterBreak="0">
     <w:nsid w:val="67F854B4"/>
     <w:multiLevelType w:val="multilevel"/>
     <w:tmpl w:val="28EADF76"/>
@@ -17575,7 +18780,7 @@
       </w:rPr>
     </w:lvl>
   </w:abstractNum>
-  <w:abstractNum w:abstractNumId="29" w15:restartNumberingAfterBreak="0">
+  <w:abstractNum w:abstractNumId="35" w15:restartNumberingAfterBreak="0">
     <w:nsid w:val="6B9E5965"/>
     <w:multiLevelType w:val="hybridMultilevel"/>
     <w:tmpl w:val="7AF22500"/>
@@ -17664,7 +18869,7 @@
       </w:pPr>
     </w:lvl>
   </w:abstractNum>
-  <w:abstractNum w:abstractNumId="30" w15:restartNumberingAfterBreak="0">
+  <w:abstractNum w:abstractNumId="36" w15:restartNumberingAfterBreak="0">
     <w:nsid w:val="6ECB2303"/>
     <w:multiLevelType w:val="multilevel"/>
     <w:tmpl w:val="AFC46A1A"/>
@@ -17813,7 +19018,7 @@
       </w:rPr>
     </w:lvl>
   </w:abstractNum>
-  <w:abstractNum w:abstractNumId="31" w15:restartNumberingAfterBreak="0">
+  <w:abstractNum w:abstractNumId="37" w15:restartNumberingAfterBreak="0">
     <w:nsid w:val="7500493A"/>
     <w:multiLevelType w:val="hybridMultilevel"/>
     <w:tmpl w:val="EB302372"/>
@@ -17926,7 +19131,7 @@
       </w:rPr>
     </w:lvl>
   </w:abstractNum>
-  <w:abstractNum w:abstractNumId="32" w15:restartNumberingAfterBreak="0">
+  <w:abstractNum w:abstractNumId="38" w15:restartNumberingAfterBreak="0">
     <w:nsid w:val="772A6082"/>
     <w:multiLevelType w:val="hybridMultilevel"/>
     <w:tmpl w:val="2E747E5A"/>
@@ -18067,7 +19272,7 @@
       </w:rPr>
     </w:lvl>
   </w:abstractNum>
-  <w:abstractNum w:abstractNumId="33" w15:restartNumberingAfterBreak="0">
+  <w:abstractNum w:abstractNumId="39" w15:restartNumberingAfterBreak="0">
     <w:nsid w:val="7745718D"/>
     <w:multiLevelType w:val="multilevel"/>
     <w:tmpl w:val="0C94E894"/>
@@ -18216,7 +19421,7 @@
       </w:rPr>
     </w:lvl>
   </w:abstractNum>
-  <w:abstractNum w:abstractNumId="34" w15:restartNumberingAfterBreak="0">
+  <w:abstractNum w:abstractNumId="40" w15:restartNumberingAfterBreak="0">
     <w:nsid w:val="7EC06AC6"/>
     <w:multiLevelType w:val="multilevel"/>
     <w:tmpl w:val="014C352A"/>
@@ -18372,103 +19577,121 @@
     <w:abstractNumId w:val="0"/>
   </w:num>
   <w:num w:numId="3" w16cid:durableId="211814228">
+    <w:abstractNumId w:val="20"/>
+  </w:num>
+  <w:num w:numId="4" w16cid:durableId="1607926750">
+    <w:abstractNumId w:val="26"/>
+  </w:num>
+  <w:num w:numId="5" w16cid:durableId="1521166072">
+    <w:abstractNumId w:val="18"/>
+  </w:num>
+  <w:num w:numId="6" w16cid:durableId="1247107566">
+    <w:abstractNumId w:val="13"/>
+  </w:num>
+  <w:num w:numId="7" w16cid:durableId="807893448">
+    <w:abstractNumId w:val="34"/>
+  </w:num>
+  <w:num w:numId="8" w16cid:durableId="1394235353">
+    <w:abstractNumId w:val="38"/>
+  </w:num>
+  <w:num w:numId="9" w16cid:durableId="1522165648">
+    <w:abstractNumId w:val="10"/>
+  </w:num>
+  <w:num w:numId="10" w16cid:durableId="1984238148">
     <w:abstractNumId w:val="16"/>
   </w:num>
-  <w:num w:numId="4" w16cid:durableId="1607926750">
-    <w:abstractNumId w:val="21"/>
+  <w:num w:numId="11" w16cid:durableId="1173884986">
+    <w:abstractNumId w:val="11"/>
   </w:num>
-  <w:num w:numId="5" w16cid:durableId="1521166072">
-    <w:abstractNumId w:val="14"/>
+  <w:num w:numId="12" w16cid:durableId="1075279359">
+    <w:abstractNumId w:val="28"/>
   </w:num>
-  <w:num w:numId="6" w16cid:durableId="1247107566">
+  <w:num w:numId="13" w16cid:durableId="708260734">
+    <w:abstractNumId w:val="35"/>
+  </w:num>
+  <w:num w:numId="14" w16cid:durableId="23019937">
+    <w:abstractNumId w:val="37"/>
+  </w:num>
+  <w:num w:numId="15" w16cid:durableId="837502512">
+    <w:abstractNumId w:val="22"/>
+  </w:num>
+  <w:num w:numId="16" w16cid:durableId="374893192">
+    <w:abstractNumId w:val="40"/>
+  </w:num>
+  <w:num w:numId="17" w16cid:durableId="863634349">
+    <w:abstractNumId w:val="23"/>
+  </w:num>
+  <w:num w:numId="18" w16cid:durableId="1075201194">
+    <w:abstractNumId w:val="19"/>
+  </w:num>
+  <w:num w:numId="19" w16cid:durableId="1634754310">
+    <w:abstractNumId w:val="39"/>
+  </w:num>
+  <w:num w:numId="20" w16cid:durableId="951790756">
+    <w:abstractNumId w:val="30"/>
+  </w:num>
+  <w:num w:numId="21" w16cid:durableId="702365349">
     <w:abstractNumId w:val="9"/>
   </w:num>
-  <w:num w:numId="7" w16cid:durableId="807893448">
-    <w:abstractNumId w:val="28"/>
+  <w:num w:numId="22" w16cid:durableId="511072269">
+    <w:abstractNumId w:val="5"/>
   </w:num>
-  <w:num w:numId="8" w16cid:durableId="1394235353">
-    <w:abstractNumId w:val="32"/>
+  <w:num w:numId="23" w16cid:durableId="616719995">
+    <w:abstractNumId w:val="6"/>
   </w:num>
-  <w:num w:numId="9" w16cid:durableId="1522165648">
-    <w:abstractNumId w:val="7"/>
-  </w:num>
-  <w:num w:numId="10" w16cid:durableId="1984238148">
-    <w:abstractNumId w:val="12"/>
-  </w:num>
-  <w:num w:numId="11" w16cid:durableId="1173884986">
-    <w:abstractNumId w:val="8"/>
-  </w:num>
-  <w:num w:numId="12" w16cid:durableId="1075279359">
-    <w:abstractNumId w:val="23"/>
-  </w:num>
-  <w:num w:numId="13" w16cid:durableId="708260734">
-    <w:abstractNumId w:val="29"/>
-  </w:num>
-  <w:num w:numId="14" w16cid:durableId="23019937">
-    <w:abstractNumId w:val="31"/>
-  </w:num>
-  <w:num w:numId="15" w16cid:durableId="837502512">
-    <w:abstractNumId w:val="18"/>
-  </w:num>
-  <w:num w:numId="16" w16cid:durableId="374893192">
-    <w:abstractNumId w:val="34"/>
-  </w:num>
-  <w:num w:numId="17" w16cid:durableId="863634349">
-    <w:abstractNumId w:val="19"/>
-  </w:num>
-  <w:num w:numId="18" w16cid:durableId="1075201194">
-    <w:abstractNumId w:val="15"/>
-  </w:num>
-  <w:num w:numId="19" w16cid:durableId="1634754310">
-    <w:abstractNumId w:val="33"/>
-  </w:num>
-  <w:num w:numId="20" w16cid:durableId="951790756">
+  <w:num w:numId="24" w16cid:durableId="1888642134">
     <w:abstractNumId w:val="24"/>
   </w:num>
-  <w:num w:numId="21" w16cid:durableId="702365349">
-    <w:abstractNumId w:val="6"/>
-  </w:num>
-  <w:num w:numId="22" w16cid:durableId="511072269">
-    <w:abstractNumId w:val="4"/>
-  </w:num>
-  <w:num w:numId="23" w16cid:durableId="616719995">
-    <w:abstractNumId w:val="5"/>
-  </w:num>
-  <w:num w:numId="24" w16cid:durableId="1888642134">
-    <w:abstractNumId w:val="20"/>
-  </w:num>
   <w:num w:numId="25" w16cid:durableId="2133866742">
-    <w:abstractNumId w:val="13"/>
+    <w:abstractNumId w:val="17"/>
   </w:num>
   <w:num w:numId="26" w16cid:durableId="2067364465">
-    <w:abstractNumId w:val="26"/>
+    <w:abstractNumId w:val="32"/>
   </w:num>
   <w:num w:numId="27" w16cid:durableId="1599824741">
     <w:abstractNumId w:val="2"/>
   </w:num>
   <w:num w:numId="28" w16cid:durableId="1996765272">
-    <w:abstractNumId w:val="30"/>
+    <w:abstractNumId w:val="36"/>
   </w:num>
   <w:num w:numId="29" w16cid:durableId="945113710">
-    <w:abstractNumId w:val="27"/>
+    <w:abstractNumId w:val="33"/>
   </w:num>
   <w:num w:numId="30" w16cid:durableId="277875153">
-    <w:abstractNumId w:val="25"/>
+    <w:abstractNumId w:val="31"/>
   </w:num>
   <w:num w:numId="31" w16cid:durableId="678579842">
     <w:abstractNumId w:val="3"/>
   </w:num>
   <w:num w:numId="32" w16cid:durableId="1299798920">
-    <w:abstractNumId w:val="17"/>
+    <w:abstractNumId w:val="21"/>
   </w:num>
   <w:num w:numId="33" w16cid:durableId="1818766332">
-    <w:abstractNumId w:val="10"/>
+    <w:abstractNumId w:val="14"/>
   </w:num>
   <w:num w:numId="34" w16cid:durableId="399787473">
-    <w:abstractNumId w:val="11"/>
+    <w:abstractNumId w:val="15"/>
   </w:num>
   <w:num w:numId="35" w16cid:durableId="942106322">
-    <w:abstractNumId w:val="22"/>
+    <w:abstractNumId w:val="27"/>
+  </w:num>
+  <w:num w:numId="36" w16cid:durableId="968629275">
+    <w:abstractNumId w:val="12"/>
+  </w:num>
+  <w:num w:numId="37" w16cid:durableId="2001153758">
+    <w:abstractNumId w:val="29"/>
+  </w:num>
+  <w:num w:numId="38" w16cid:durableId="1102729235">
+    <w:abstractNumId w:val="4"/>
+  </w:num>
+  <w:num w:numId="39" w16cid:durableId="954212878">
+    <w:abstractNumId w:val="7"/>
+  </w:num>
+  <w:num w:numId="40" w16cid:durableId="1038510149">
+    <w:abstractNumId w:val="8"/>
+  </w:num>
+  <w:num w:numId="41" w16cid:durableId="1849325157">
+    <w:abstractNumId w:val="25"/>
   </w:num>
   <w:numIdMacAtCleanup w:val="14"/>
 </w:numbering>
@@ -24448,9 +25671,108 @@
 </file>
 
 <file path=customXml/item3.xml><?xml version="1.0" encoding="utf-8"?>
-<p:properties xmlns:p="http://schemas.microsoft.com/office/2006/metadata/properties" xmlns:xsi="http://www.w3.org/2001/XMLSchema-instance" xmlns:pc="http://schemas.microsoft.com/office/infopath/2007/PartnerControls">
-  <documentManagement/>
-</p:properties>
+<b:Sources xmlns:b="http://schemas.openxmlformats.org/officeDocument/2006/bibliography" xmlns="http://schemas.openxmlformats.org/officeDocument/2006/bibliography" SelectedStyle="\ISO690Nmerical.XSL" StyleName="ISO 690 - Numerical Reference">
+  <b:Source>
+    <b:Tag>Mur10</b:Tag>
+    <b:SourceType>ElectronicSource</b:SourceType>
+    <b:Guid>{E75CFD88-278B-4BD2-BFE0-B5D77039ACDB}</b:Guid>
+    <b:Author>
+      <b:Author>
+        <b:NameList>
+          <b:Person>
+            <b:Last>Murphy</b:Last>
+            <b:First>Andrew</b:First>
+            <b:Middle>C.</b:Middle>
+          </b:Person>
+        </b:NameList>
+      </b:Author>
+    </b:Author>
+    <b:Title>Learning Hub, Information TEchnology (IT) - Solutions Options Document</b:Title>
+    <b:Year>2010</b:Year>
+    <b:Month>December</b:Month>
+    <b:Day>20</b:Day>
+    <b:RefOrder>2</b:RefOrder>
+  </b:Source>
+  <b:Source>
+    <b:Tag>Uni102</b:Tag>
+    <b:SourceType>ElectronicSource</b:SourceType>
+    <b:Guid>{CFF64624-6B4A-4D95-8C21-8EFEEBFCFC15}</b:Guid>
+    <b:Author>
+      <b:Author>
+        <b:Corporate>University of Adelaide</b:Corporate>
+      </b:Author>
+    </b:Author>
+    <b:Title>The Learning Hub - Major Benfits Framework</b:Title>
+    <b:City>Adelaide</b:City>
+    <b:StateProvince>South Australia</b:StateProvince>
+    <b:CountryRegion>Australia</b:CountryRegion>
+    <b:Year>2010</b:Year>
+    <b:Month>October </b:Month>
+    <b:Day>1</b:Day>
+    <b:RefOrder>1</b:RefOrder>
+  </b:Source>
+  <b:Source>
+    <b:Tag>Uni103</b:Tag>
+    <b:SourceType>ElectronicSource</b:SourceType>
+    <b:Guid>{EA296C68-87DB-45A5-8A3B-9C55D6B368E9}</b:Guid>
+    <b:Author>
+      <b:Author>
+        <b:Corporate>University of Adelaide</b:Corporate>
+      </b:Author>
+    </b:Author>
+    <b:Title>Learning Hub Aspirational Brief</b:Title>
+    <b:City>Adelaide</b:City>
+    <b:StateProvince>South Australia</b:StateProvince>
+    <b:CountryRegion>Australia</b:CountryRegion>
+    <b:Year>2010</b:Year>
+    <b:Month>February</b:Month>
+    <b:Day>26</b:Day>
+    <b:RefOrder>3</b:RefOrder>
+  </b:Source>
+  <b:Source>
+    <b:Tag>Thr101</b:Tag>
+    <b:SourceType>ElectronicSource</b:SourceType>
+    <b:Guid>{FD90471F-D036-40D8-B5F1-01F338828976}</b:Guid>
+    <b:Author>
+      <b:Author>
+        <b:NameList>
+          <b:Person>
+            <b:Last>Threapleton</b:Last>
+            <b:First>Noel</b:First>
+          </b:Person>
+        </b:NameList>
+      </b:Author>
+    </b:Author>
+    <b:Title>Learning Hub Information Technology (IT )Program,  Business Requirements Document</b:Title>
+    <b:City>Adelaide</b:City>
+    <b:StateProvince>SA</b:StateProvince>
+    <b:CountryRegion>Australia</b:CountryRegion>
+    <b:Year>2010</b:Year>
+    <b:Month>September</b:Month>
+    <b:Day>28</b:Day>
+    <b:RefOrder>4</b:RefOrder>
+  </b:Source>
+  <b:Source>
+    <b:Tag>Mur101</b:Tag>
+    <b:SourceType>ElectronicSource</b:SourceType>
+    <b:Guid>{7DEBC7F4-8EBF-4E48-9113-C0A2A3597C8A}</b:Guid>
+    <b:Author>
+      <b:Author>
+        <b:NameList>
+          <b:Person>
+            <b:Last>Murphy</b:Last>
+            <b:First>Andrew</b:First>
+            <b:Middle>C.</b:Middle>
+          </b:Person>
+        </b:NameList>
+      </b:Author>
+    </b:Author>
+    <b:Title>Learning Hub - IT Options Summary</b:Title>
+    <b:Medium>Spreadsheet</b:Medium>
+    <b:Year>2010</b:Year>
+    <b:RefOrder>5</b:RefOrder>
+  </b:Source>
+</b:Sources>
 </file>
 
 <file path=customXml/item4.xml><?xml version="1.0" encoding="utf-8"?>
@@ -24568,108 +25890,9 @@
 </file>
 
 <file path=customXml/item5.xml><?xml version="1.0" encoding="utf-8"?>
-<b:Sources xmlns:b="http://schemas.openxmlformats.org/officeDocument/2006/bibliography" xmlns="http://schemas.openxmlformats.org/officeDocument/2006/bibliography" SelectedStyle="\ISO690Nmerical.XSL" StyleName="ISO 690 - Numerical Reference">
-  <b:Source>
-    <b:Tag>Mur10</b:Tag>
-    <b:SourceType>ElectronicSource</b:SourceType>
-    <b:Guid>{E75CFD88-278B-4BD2-BFE0-B5D77039ACDB}</b:Guid>
-    <b:Author>
-      <b:Author>
-        <b:NameList>
-          <b:Person>
-            <b:Last>Murphy</b:Last>
-            <b:First>Andrew</b:First>
-            <b:Middle>C.</b:Middle>
-          </b:Person>
-        </b:NameList>
-      </b:Author>
-    </b:Author>
-    <b:Title>Learning Hub, Information TEchnology (IT) - Solutions Options Document</b:Title>
-    <b:Year>2010</b:Year>
-    <b:Month>December</b:Month>
-    <b:Day>20</b:Day>
-    <b:RefOrder>2</b:RefOrder>
-  </b:Source>
-  <b:Source>
-    <b:Tag>Uni102</b:Tag>
-    <b:SourceType>ElectronicSource</b:SourceType>
-    <b:Guid>{CFF64624-6B4A-4D95-8C21-8EFEEBFCFC15}</b:Guid>
-    <b:Author>
-      <b:Author>
-        <b:Corporate>University of Adelaide</b:Corporate>
-      </b:Author>
-    </b:Author>
-    <b:Title>The Learning Hub - Major Benfits Framework</b:Title>
-    <b:City>Adelaide</b:City>
-    <b:StateProvince>South Australia</b:StateProvince>
-    <b:CountryRegion>Australia</b:CountryRegion>
-    <b:Year>2010</b:Year>
-    <b:Month>October </b:Month>
-    <b:Day>1</b:Day>
-    <b:RefOrder>1</b:RefOrder>
-  </b:Source>
-  <b:Source>
-    <b:Tag>Uni103</b:Tag>
-    <b:SourceType>ElectronicSource</b:SourceType>
-    <b:Guid>{EA296C68-87DB-45A5-8A3B-9C55D6B368E9}</b:Guid>
-    <b:Author>
-      <b:Author>
-        <b:Corporate>University of Adelaide</b:Corporate>
-      </b:Author>
-    </b:Author>
-    <b:Title>Learning Hub Aspirational Brief</b:Title>
-    <b:City>Adelaide</b:City>
-    <b:StateProvince>South Australia</b:StateProvince>
-    <b:CountryRegion>Australia</b:CountryRegion>
-    <b:Year>2010</b:Year>
-    <b:Month>February</b:Month>
-    <b:Day>26</b:Day>
-    <b:RefOrder>3</b:RefOrder>
-  </b:Source>
-  <b:Source>
-    <b:Tag>Thr101</b:Tag>
-    <b:SourceType>ElectronicSource</b:SourceType>
-    <b:Guid>{FD90471F-D036-40D8-B5F1-01F338828976}</b:Guid>
-    <b:Author>
-      <b:Author>
-        <b:NameList>
-          <b:Person>
-            <b:Last>Threapleton</b:Last>
-            <b:First>Noel</b:First>
-          </b:Person>
-        </b:NameList>
-      </b:Author>
-    </b:Author>
-    <b:Title>Learning Hub Information Technology (IT )Program,  Business Requirements Document</b:Title>
-    <b:City>Adelaide</b:City>
-    <b:StateProvince>SA</b:StateProvince>
-    <b:CountryRegion>Australia</b:CountryRegion>
-    <b:Year>2010</b:Year>
-    <b:Month>September</b:Month>
-    <b:Day>28</b:Day>
-    <b:RefOrder>4</b:RefOrder>
-  </b:Source>
-  <b:Source>
-    <b:Tag>Mur101</b:Tag>
-    <b:SourceType>ElectronicSource</b:SourceType>
-    <b:Guid>{7DEBC7F4-8EBF-4E48-9113-C0A2A3597C8A}</b:Guid>
-    <b:Author>
-      <b:Author>
-        <b:NameList>
-          <b:Person>
-            <b:Last>Murphy</b:Last>
-            <b:First>Andrew</b:First>
-            <b:Middle>C.</b:Middle>
-          </b:Person>
-        </b:NameList>
-      </b:Author>
-    </b:Author>
-    <b:Title>Learning Hub - IT Options Summary</b:Title>
-    <b:Medium>Spreadsheet</b:Medium>
-    <b:Year>2010</b:Year>
-    <b:RefOrder>5</b:RefOrder>
-  </b:Source>
-</b:Sources>
+<p:properties xmlns:p="http://schemas.microsoft.com/office/2006/metadata/properties" xmlns:xsi="http://www.w3.org/2001/XMLSchema-instance" xmlns:pc="http://schemas.microsoft.com/office/infopath/2007/PartnerControls">
+  <documentManagement/>
+</p:properties>
 </file>
 
 <file path=customXml/itemProps1.xml><?xml version="1.0" encoding="utf-8"?>
@@ -24689,10 +25912,9 @@
 </file>
 
 <file path=customXml/itemProps3.xml><?xml version="1.0" encoding="utf-8"?>
-<ds:datastoreItem xmlns:ds="http://schemas.openxmlformats.org/officeDocument/2006/customXml" ds:itemID="{72D5E17C-664A-4D1B-AB0F-2FFC8B0EBA81}">
+<ds:datastoreItem xmlns:ds="http://schemas.openxmlformats.org/officeDocument/2006/customXml" ds:itemID="{2DA2D6CF-4E7C-422C-959F-246CA2A18389}">
   <ds:schemaRefs>
-    <ds:schemaRef ds:uri="http://schemas.microsoft.com/office/2006/metadata/properties"/>
-    <ds:schemaRef ds:uri="http://schemas.microsoft.com/office/infopath/2007/PartnerControls"/>
+    <ds:schemaRef ds:uri="http://schemas.openxmlformats.org/officeDocument/2006/bibliography"/>
   </ds:schemaRefs>
 </ds:datastoreItem>
 </file>
@@ -24714,9 +25936,10 @@
 </file>
 
 <file path=customXml/itemProps5.xml><?xml version="1.0" encoding="utf-8"?>
-<ds:datastoreItem xmlns:ds="http://schemas.openxmlformats.org/officeDocument/2006/customXml" ds:itemID="{2DA2D6CF-4E7C-422C-959F-246CA2A18389}">
+<ds:datastoreItem xmlns:ds="http://schemas.openxmlformats.org/officeDocument/2006/customXml" ds:itemID="{72D5E17C-664A-4D1B-AB0F-2FFC8B0EBA81}">
   <ds:schemaRefs>
-    <ds:schemaRef ds:uri="http://schemas.openxmlformats.org/officeDocument/2006/bibliography"/>
+    <ds:schemaRef ds:uri="http://schemas.microsoft.com/office/2006/metadata/properties"/>
+    <ds:schemaRef ds:uri="http://schemas.microsoft.com/office/infopath/2007/PartnerControls"/>
   </ds:schemaRefs>
 </ds:datastoreItem>
 </file>
</xml_diff>

<commit_message>
update defect tracking and reporting
</commit_message>
<xml_diff>
--- a/QUALITY/TEST PLAN- TEAM DEVELOPMENTALITY.docx
+++ b/QUALITY/TEST PLAN- TEAM DEVELOPMENTALITY.docx
@@ -47,7 +47,23 @@
           <w:rFonts w:cs="Arial"/>
           <w:sz w:val="32"/>
         </w:rPr>
-        <w:t xml:space="preserve">D7 Auto Service Center Web-App </w:t>
+        <w:t xml:space="preserve">D7 Auto Service </w:t>
+      </w:r>
+      <w:proofErr w:type="spellStart"/>
+      <w:r>
+        <w:rPr>
+          <w:rFonts w:cs="Arial"/>
+          <w:sz w:val="32"/>
+        </w:rPr>
+        <w:t>Center</w:t>
+      </w:r>
+      <w:proofErr w:type="spellEnd"/>
+      <w:r>
+        <w:rPr>
+          <w:rFonts w:cs="Arial"/>
+          <w:sz w:val="32"/>
+        </w:rPr>
+        <w:t xml:space="preserve"> Web-App </w:t>
       </w:r>
     </w:p>
     <w:p>
@@ -3503,7 +3519,35 @@
         <w:rPr>
           <w:rFonts w:cs="Arial"/>
         </w:rPr>
-        <w:t>The goal of the "D7 Auto Service Center Web-App" project is to create a management tool for the auto repair business D7 Auto Service Center, which specializes in vehicle maintenance and repair. The project was initiated to assist D7 with their challenges in keeping up with how they could convince</w:t>
+        <w:t xml:space="preserve">The goal of the "D7 Auto Service </w:t>
+      </w:r>
+      <w:proofErr w:type="spellStart"/>
+      <w:r>
+        <w:rPr>
+          <w:rFonts w:cs="Arial"/>
+        </w:rPr>
+        <w:t>Center</w:t>
+      </w:r>
+      <w:proofErr w:type="spellEnd"/>
+      <w:r>
+        <w:rPr>
+          <w:rFonts w:cs="Arial"/>
+        </w:rPr>
+        <w:t xml:space="preserve"> Web-App" project is to create a management tool for the auto repair business D7 Auto Service </w:t>
+      </w:r>
+      <w:proofErr w:type="spellStart"/>
+      <w:r>
+        <w:rPr>
+          <w:rFonts w:cs="Arial"/>
+        </w:rPr>
+        <w:t>Center</w:t>
+      </w:r>
+      <w:proofErr w:type="spellEnd"/>
+      <w:r>
+        <w:rPr>
+          <w:rFonts w:cs="Arial"/>
+        </w:rPr>
+        <w:t>, which specializes in vehicle maintenance and repair. The project was initiated to assist D7 with their challenges in keeping up with how they could convince</w:t>
       </w:r>
       <w:r>
         <w:rPr>
@@ -4785,7 +4829,15 @@
         <w:t xml:space="preserve"> </w:t>
       </w:r>
       <w:r>
-        <w:t>Functional Testing will be performed to check and verify the different features of the D7 Auto Service Center Web-App. This testing will be conducted by providing inputs to the system and validating the output from the systems.</w:t>
+        <w:t xml:space="preserve">Functional Testing will be performed to check and verify the different features of the D7 Auto Service </w:t>
+      </w:r>
+      <w:proofErr w:type="spellStart"/>
+      <w:r>
+        <w:t>Center</w:t>
+      </w:r>
+      <w:proofErr w:type="spellEnd"/>
+      <w:r>
+        <w:t xml:space="preserve"> Web-App. This testing will be conducted by providing inputs to the system and validating the output from the systems.</w:t>
       </w:r>
     </w:p>
     <w:p>
@@ -4807,7 +4859,15 @@
         <w:t>SCOPE:</w:t>
       </w:r>
       <w:r>
-        <w:t xml:space="preserve"> The scope of the functional testing for D7 Auto Service Center Web-App are based on the functional requirements outlined in the project documentation and different features of the system, including but not limited to:</w:t>
+        <w:t xml:space="preserve"> The scope of the functional testing for D7 Auto Service </w:t>
+      </w:r>
+      <w:proofErr w:type="spellStart"/>
+      <w:r>
+        <w:t>Center</w:t>
+      </w:r>
+      <w:proofErr w:type="spellEnd"/>
+      <w:r>
+        <w:t xml:space="preserve"> Web-App are based on the functional requirements outlined in the project documentation and different features of the system, including but not limited to:</w:t>
       </w:r>
     </w:p>
     <w:p>
@@ -4958,7 +5018,15 @@
         <w:t>METHOD:</w:t>
       </w:r>
       <w:r>
-        <w:t xml:space="preserve"> The test will be performed according to the functional requirements outlined in the project documentation for D7 Auto Service Center Web-App. </w:t>
+        <w:t xml:space="preserve"> The test will be performed according to the functional requirements outlined in the project documentation for D7 Auto Service </w:t>
+      </w:r>
+      <w:proofErr w:type="spellStart"/>
+      <w:r>
+        <w:t>Center</w:t>
+      </w:r>
+      <w:proofErr w:type="spellEnd"/>
+      <w:r>
+        <w:t xml:space="preserve"> Web-App. </w:t>
       </w:r>
     </w:p>
     <w:p>
@@ -5760,6 +5828,7 @@
                 <w:lang w:val="en-PH" w:eastAsia="en-PH"/>
               </w:rPr>
             </w:pPr>
+            <w:proofErr w:type="spellStart"/>
             <w:r>
               <w:rPr>
                 <w:rFonts w:eastAsia="Times New Roman" w:cs="Arial"/>
@@ -5767,7 +5836,17 @@
                 <w:bCs/>
                 <w:lang w:val="en-US" w:eastAsia="en-PH"/>
               </w:rPr>
-              <w:t>S.No.</w:t>
+              <w:t>S.No</w:t>
+            </w:r>
+            <w:proofErr w:type="spellEnd"/>
+            <w:r>
+              <w:rPr>
+                <w:rFonts w:eastAsia="Times New Roman" w:cs="Arial"/>
+                <w:b/>
+                <w:bCs/>
+                <w:lang w:val="en-US" w:eastAsia="en-PH"/>
+              </w:rPr>
+              <w:t>.</w:t>
             </w:r>
             <w:r>
               <w:rPr>
@@ -11455,6 +11534,108 @@
     <w:p>
       <w:pPr>
         <w:keepLines w:val="0"/>
+        <w:spacing w:before="0" w:after="0"/>
+        <w:textAlignment w:val="baseline"/>
+        <w:rPr>
+          <w:rFonts w:ascii="Calibri" w:eastAsia="Times New Roman" w:hAnsi="Calibri" w:cs="Calibri"/>
+          <w:lang w:val="en-PH" w:eastAsia="en-PH"/>
+        </w:rPr>
+      </w:pPr>
+      <w:r>
+        <w:rPr>
+          <w:rFonts w:ascii="Calibri" w:eastAsia="Times New Roman" w:hAnsi="Calibri" w:cs="Calibri"/>
+          <w:lang w:val="en-US" w:eastAsia="en-PH"/>
+        </w:rPr>
+        <w:t>Following flowchart depicts Defect Tracking Process:</w:t>
+      </w:r>
+      <w:r>
+        <w:rPr>
+          <w:rFonts w:ascii="Calibri" w:eastAsia="Times New Roman" w:hAnsi="Calibri" w:cs="Calibri"/>
+          <w:lang w:val="en-PH" w:eastAsia="en-PH"/>
+        </w:rPr>
+        <w:t> </w:t>
+      </w:r>
+    </w:p>
+    <w:p>
+      <w:pPr>
+        <w:keepLines w:val="0"/>
+        <w:spacing w:before="0" w:after="0"/>
+        <w:textAlignment w:val="baseline"/>
+        <w:rPr>
+          <w:rFonts w:ascii="Times New Roman" w:eastAsia="Times New Roman" w:hAnsi="Times New Roman" w:cs="Times New Roman"/>
+          <w:sz w:val="24"/>
+          <w:szCs w:val="24"/>
+          <w:lang w:val="en-PH" w:eastAsia="en-PH"/>
+        </w:rPr>
+      </w:pPr>
+    </w:p>
+    <w:p>
+      <w:r>
+        <w:rPr>
+          <w:noProof/>
+        </w:rPr>
+        <w:drawing>
+          <wp:inline distT="0" distB="0" distL="0" distR="0" wp14:anchorId="3DF93CA6" wp14:editId="6BF9B8BF">
+            <wp:extent cx="5476240" cy="3828415"/>
+            <wp:effectExtent l="0" t="0" r="0" b="0"/>
+            <wp:docPr id="1704759758" name="Picture 1" descr="A diagram of a process flow&#10;&#10;Description automatically generated"/>
+            <wp:cNvGraphicFramePr>
+              <a:graphicFrameLocks xmlns:a="http://schemas.openxmlformats.org/drawingml/2006/main" noChangeAspect="1"/>
+            </wp:cNvGraphicFramePr>
+            <a:graphic xmlns:a="http://schemas.openxmlformats.org/drawingml/2006/main">
+              <a:graphicData uri="http://schemas.openxmlformats.org/drawingml/2006/picture">
+                <pic:pic xmlns:pic="http://schemas.openxmlformats.org/drawingml/2006/picture">
+                  <pic:nvPicPr>
+                    <pic:cNvPr id="1704759758" name="Picture 1" descr="A diagram of a process flow&#10;&#10;Description automatically generated"/>
+                    <pic:cNvPicPr>
+                      <a:picLocks noChangeAspect="1" noChangeArrowheads="1"/>
+                    </pic:cNvPicPr>
+                  </pic:nvPicPr>
+                  <pic:blipFill>
+                    <a:blip r:embed="rId16">
+                      <a:extLst>
+                        <a:ext uri="{28A0092B-C50C-407E-A947-70E740481C1C}">
+                          <a14:useLocalDpi xmlns:a14="http://schemas.microsoft.com/office/drawing/2010/main" val="0"/>
+                        </a:ext>
+                      </a:extLst>
+                    </a:blip>
+                    <a:srcRect/>
+                    <a:stretch>
+                      <a:fillRect/>
+                    </a:stretch>
+                  </pic:blipFill>
+                  <pic:spPr bwMode="auto">
+                    <a:xfrm>
+                      <a:off x="0" y="0"/>
+                      <a:ext cx="5476240" cy="3828415"/>
+                    </a:xfrm>
+                    <a:prstGeom prst="rect">
+                      <a:avLst/>
+                    </a:prstGeom>
+                    <a:noFill/>
+                    <a:ln>
+                      <a:noFill/>
+                    </a:ln>
+                  </pic:spPr>
+                </pic:pic>
+              </a:graphicData>
+            </a:graphic>
+          </wp:inline>
+        </w:drawing>
+      </w:r>
+      <w:r>
+        <w:rPr>
+          <w:rFonts w:ascii="Calibri" w:eastAsia="Times New Roman" w:hAnsi="Calibri" w:cs="Calibri"/>
+          <w:color w:val="000000"/>
+          <w:shd w:val="clear" w:color="auto" w:fill="FFFFFF"/>
+          <w:lang w:val="en-US" w:eastAsia="en-PH"/>
+        </w:rPr>
+        <w:br/>
+      </w:r>
+    </w:p>
+    <w:p>
+      <w:pPr>
+        <w:keepLines w:val="0"/>
         <w:spacing w:before="0" w:after="200" w:line="276" w:lineRule="auto"/>
         <w:jc w:val="left"/>
         <w:rPr>
@@ -11520,7 +11701,7 @@
             <wp:cNvGraphicFramePr/>
             <a:graphic xmlns:a="http://schemas.openxmlformats.org/drawingml/2006/main">
               <a:graphicData uri="http://schemas.openxmlformats.org/drawingml/2006/diagram">
-                <dgm:relIds xmlns:dgm="http://schemas.openxmlformats.org/drawingml/2006/diagram" xmlns:r="http://schemas.openxmlformats.org/officeDocument/2006/relationships" r:dm="rId16" r:lo="rId17" r:qs="rId18" r:cs="rId19"/>
+                <dgm:relIds xmlns:dgm="http://schemas.openxmlformats.org/drawingml/2006/diagram" xmlns:r="http://schemas.openxmlformats.org/officeDocument/2006/relationships" r:dm="rId17" r:lo="rId18" r:qs="rId19" r:cs="rId20"/>
               </a:graphicData>
             </a:graphic>
           </wp:inline>
@@ -11837,7 +12018,33 @@
           <w:szCs w:val="24"/>
           <w:lang w:val="en-US"/>
         </w:rPr>
-        <w:t>Test Risks and Mitigation Factors (Jake &amp; Rark) (DONEE) </w:t>
+        <w:t xml:space="preserve">Test Risks and Mitigation Factors (Jake &amp; </w:t>
+      </w:r>
+      <w:proofErr w:type="spellStart"/>
+      <w:r>
+        <w:rPr>
+          <w:rFonts w:ascii="Cambria" w:eastAsia="Times New Roman" w:hAnsi="Cambria" w:cs="Segoe UI"/>
+          <w:b/>
+          <w:bCs/>
+          <w:color w:val="365F91"/>
+          <w:sz w:val="24"/>
+          <w:szCs w:val="24"/>
+          <w:lang w:val="en-US"/>
+        </w:rPr>
+        <w:t>Rark</w:t>
+      </w:r>
+      <w:proofErr w:type="spellEnd"/>
+      <w:r>
+        <w:rPr>
+          <w:rFonts w:ascii="Cambria" w:eastAsia="Times New Roman" w:hAnsi="Cambria" w:cs="Segoe UI"/>
+          <w:b/>
+          <w:bCs/>
+          <w:color w:val="365F91"/>
+          <w:sz w:val="24"/>
+          <w:szCs w:val="24"/>
+          <w:lang w:val="en-US"/>
+        </w:rPr>
+        <w:t>) (DONEE) </w:t>
       </w:r>
     </w:p>
     <w:tbl>
@@ -13450,7 +13657,15 @@
         <w:t xml:space="preserve">The Development Team is the representative of the </w:t>
       </w:r>
       <w:r>
-        <w:t>D7 Auto Service Center Web-App</w:t>
+        <w:t xml:space="preserve">D7 Auto Service </w:t>
+      </w:r>
+      <w:proofErr w:type="spellStart"/>
+      <w:r>
+        <w:t>Center</w:t>
+      </w:r>
+      <w:proofErr w:type="spellEnd"/>
+      <w:r>
+        <w:t xml:space="preserve"> Web-App</w:t>
       </w:r>
       <w:r>
         <w:t xml:space="preserve"> who are working with the testing team. </w:t>
@@ -22846,7 +23061,7 @@
   <dgm:whole/>
   <dgm:extLst>
     <a:ext uri="http://schemas.microsoft.com/office/drawing/2008/diagram">
-      <dsp:dataModelExt xmlns:dsp="http://schemas.microsoft.com/office/drawing/2008/diagram" relId="rId20" minVer="http://schemas.openxmlformats.org/drawingml/2006/diagram"/>
+      <dsp:dataModelExt xmlns:dsp="http://schemas.microsoft.com/office/drawing/2008/diagram" relId="rId21" minVer="http://schemas.openxmlformats.org/drawingml/2006/diagram"/>
     </a:ext>
   </dgm:extLst>
 </dgm:dataModel>
@@ -25671,108 +25886,9 @@
 </file>
 
 <file path=customXml/item3.xml><?xml version="1.0" encoding="utf-8"?>
-<b:Sources xmlns:b="http://schemas.openxmlformats.org/officeDocument/2006/bibliography" xmlns="http://schemas.openxmlformats.org/officeDocument/2006/bibliography" SelectedStyle="\ISO690Nmerical.XSL" StyleName="ISO 690 - Numerical Reference">
-  <b:Source>
-    <b:Tag>Mur10</b:Tag>
-    <b:SourceType>ElectronicSource</b:SourceType>
-    <b:Guid>{E75CFD88-278B-4BD2-BFE0-B5D77039ACDB}</b:Guid>
-    <b:Author>
-      <b:Author>
-        <b:NameList>
-          <b:Person>
-            <b:Last>Murphy</b:Last>
-            <b:First>Andrew</b:First>
-            <b:Middle>C.</b:Middle>
-          </b:Person>
-        </b:NameList>
-      </b:Author>
-    </b:Author>
-    <b:Title>Learning Hub, Information TEchnology (IT) - Solutions Options Document</b:Title>
-    <b:Year>2010</b:Year>
-    <b:Month>December</b:Month>
-    <b:Day>20</b:Day>
-    <b:RefOrder>2</b:RefOrder>
-  </b:Source>
-  <b:Source>
-    <b:Tag>Uni102</b:Tag>
-    <b:SourceType>ElectronicSource</b:SourceType>
-    <b:Guid>{CFF64624-6B4A-4D95-8C21-8EFEEBFCFC15}</b:Guid>
-    <b:Author>
-      <b:Author>
-        <b:Corporate>University of Adelaide</b:Corporate>
-      </b:Author>
-    </b:Author>
-    <b:Title>The Learning Hub - Major Benfits Framework</b:Title>
-    <b:City>Adelaide</b:City>
-    <b:StateProvince>South Australia</b:StateProvince>
-    <b:CountryRegion>Australia</b:CountryRegion>
-    <b:Year>2010</b:Year>
-    <b:Month>October </b:Month>
-    <b:Day>1</b:Day>
-    <b:RefOrder>1</b:RefOrder>
-  </b:Source>
-  <b:Source>
-    <b:Tag>Uni103</b:Tag>
-    <b:SourceType>ElectronicSource</b:SourceType>
-    <b:Guid>{EA296C68-87DB-45A5-8A3B-9C55D6B368E9}</b:Guid>
-    <b:Author>
-      <b:Author>
-        <b:Corporate>University of Adelaide</b:Corporate>
-      </b:Author>
-    </b:Author>
-    <b:Title>Learning Hub Aspirational Brief</b:Title>
-    <b:City>Adelaide</b:City>
-    <b:StateProvince>South Australia</b:StateProvince>
-    <b:CountryRegion>Australia</b:CountryRegion>
-    <b:Year>2010</b:Year>
-    <b:Month>February</b:Month>
-    <b:Day>26</b:Day>
-    <b:RefOrder>3</b:RefOrder>
-  </b:Source>
-  <b:Source>
-    <b:Tag>Thr101</b:Tag>
-    <b:SourceType>ElectronicSource</b:SourceType>
-    <b:Guid>{FD90471F-D036-40D8-B5F1-01F338828976}</b:Guid>
-    <b:Author>
-      <b:Author>
-        <b:NameList>
-          <b:Person>
-            <b:Last>Threapleton</b:Last>
-            <b:First>Noel</b:First>
-          </b:Person>
-        </b:NameList>
-      </b:Author>
-    </b:Author>
-    <b:Title>Learning Hub Information Technology (IT )Program,  Business Requirements Document</b:Title>
-    <b:City>Adelaide</b:City>
-    <b:StateProvince>SA</b:StateProvince>
-    <b:CountryRegion>Australia</b:CountryRegion>
-    <b:Year>2010</b:Year>
-    <b:Month>September</b:Month>
-    <b:Day>28</b:Day>
-    <b:RefOrder>4</b:RefOrder>
-  </b:Source>
-  <b:Source>
-    <b:Tag>Mur101</b:Tag>
-    <b:SourceType>ElectronicSource</b:SourceType>
-    <b:Guid>{7DEBC7F4-8EBF-4E48-9113-C0A2A3597C8A}</b:Guid>
-    <b:Author>
-      <b:Author>
-        <b:NameList>
-          <b:Person>
-            <b:Last>Murphy</b:Last>
-            <b:First>Andrew</b:First>
-            <b:Middle>C.</b:Middle>
-          </b:Person>
-        </b:NameList>
-      </b:Author>
-    </b:Author>
-    <b:Title>Learning Hub - IT Options Summary</b:Title>
-    <b:Medium>Spreadsheet</b:Medium>
-    <b:Year>2010</b:Year>
-    <b:RefOrder>5</b:RefOrder>
-  </b:Source>
-</b:Sources>
+<p:properties xmlns:p="http://schemas.microsoft.com/office/2006/metadata/properties" xmlns:xsi="http://www.w3.org/2001/XMLSchema-instance" xmlns:pc="http://schemas.microsoft.com/office/infopath/2007/PartnerControls">
+  <documentManagement/>
+</p:properties>
 </file>
 
 <file path=customXml/item4.xml><?xml version="1.0" encoding="utf-8"?>
@@ -25890,9 +26006,108 @@
 </file>
 
 <file path=customXml/item5.xml><?xml version="1.0" encoding="utf-8"?>
-<p:properties xmlns:p="http://schemas.microsoft.com/office/2006/metadata/properties" xmlns:xsi="http://www.w3.org/2001/XMLSchema-instance" xmlns:pc="http://schemas.microsoft.com/office/infopath/2007/PartnerControls">
-  <documentManagement/>
-</p:properties>
+<b:Sources xmlns:b="http://schemas.openxmlformats.org/officeDocument/2006/bibliography" xmlns="http://schemas.openxmlformats.org/officeDocument/2006/bibliography" SelectedStyle="\ISO690Nmerical.XSL" StyleName="ISO 690 - Numerical Reference">
+  <b:Source>
+    <b:Tag>Mur10</b:Tag>
+    <b:SourceType>ElectronicSource</b:SourceType>
+    <b:Guid>{E75CFD88-278B-4BD2-BFE0-B5D77039ACDB}</b:Guid>
+    <b:Author>
+      <b:Author>
+        <b:NameList>
+          <b:Person>
+            <b:Last>Murphy</b:Last>
+            <b:First>Andrew</b:First>
+            <b:Middle>C.</b:Middle>
+          </b:Person>
+        </b:NameList>
+      </b:Author>
+    </b:Author>
+    <b:Title>Learning Hub, Information TEchnology (IT) - Solutions Options Document</b:Title>
+    <b:Year>2010</b:Year>
+    <b:Month>December</b:Month>
+    <b:Day>20</b:Day>
+    <b:RefOrder>2</b:RefOrder>
+  </b:Source>
+  <b:Source>
+    <b:Tag>Uni102</b:Tag>
+    <b:SourceType>ElectronicSource</b:SourceType>
+    <b:Guid>{CFF64624-6B4A-4D95-8C21-8EFEEBFCFC15}</b:Guid>
+    <b:Author>
+      <b:Author>
+        <b:Corporate>University of Adelaide</b:Corporate>
+      </b:Author>
+    </b:Author>
+    <b:Title>The Learning Hub - Major Benfits Framework</b:Title>
+    <b:City>Adelaide</b:City>
+    <b:StateProvince>South Australia</b:StateProvince>
+    <b:CountryRegion>Australia</b:CountryRegion>
+    <b:Year>2010</b:Year>
+    <b:Month>October </b:Month>
+    <b:Day>1</b:Day>
+    <b:RefOrder>1</b:RefOrder>
+  </b:Source>
+  <b:Source>
+    <b:Tag>Uni103</b:Tag>
+    <b:SourceType>ElectronicSource</b:SourceType>
+    <b:Guid>{EA296C68-87DB-45A5-8A3B-9C55D6B368E9}</b:Guid>
+    <b:Author>
+      <b:Author>
+        <b:Corporate>University of Adelaide</b:Corporate>
+      </b:Author>
+    </b:Author>
+    <b:Title>Learning Hub Aspirational Brief</b:Title>
+    <b:City>Adelaide</b:City>
+    <b:StateProvince>South Australia</b:StateProvince>
+    <b:CountryRegion>Australia</b:CountryRegion>
+    <b:Year>2010</b:Year>
+    <b:Month>February</b:Month>
+    <b:Day>26</b:Day>
+    <b:RefOrder>3</b:RefOrder>
+  </b:Source>
+  <b:Source>
+    <b:Tag>Thr101</b:Tag>
+    <b:SourceType>ElectronicSource</b:SourceType>
+    <b:Guid>{FD90471F-D036-40D8-B5F1-01F338828976}</b:Guid>
+    <b:Author>
+      <b:Author>
+        <b:NameList>
+          <b:Person>
+            <b:Last>Threapleton</b:Last>
+            <b:First>Noel</b:First>
+          </b:Person>
+        </b:NameList>
+      </b:Author>
+    </b:Author>
+    <b:Title>Learning Hub Information Technology (IT )Program,  Business Requirements Document</b:Title>
+    <b:City>Adelaide</b:City>
+    <b:StateProvince>SA</b:StateProvince>
+    <b:CountryRegion>Australia</b:CountryRegion>
+    <b:Year>2010</b:Year>
+    <b:Month>September</b:Month>
+    <b:Day>28</b:Day>
+    <b:RefOrder>4</b:RefOrder>
+  </b:Source>
+  <b:Source>
+    <b:Tag>Mur101</b:Tag>
+    <b:SourceType>ElectronicSource</b:SourceType>
+    <b:Guid>{7DEBC7F4-8EBF-4E48-9113-C0A2A3597C8A}</b:Guid>
+    <b:Author>
+      <b:Author>
+        <b:NameList>
+          <b:Person>
+            <b:Last>Murphy</b:Last>
+            <b:First>Andrew</b:First>
+            <b:Middle>C.</b:Middle>
+          </b:Person>
+        </b:NameList>
+      </b:Author>
+    </b:Author>
+    <b:Title>Learning Hub - IT Options Summary</b:Title>
+    <b:Medium>Spreadsheet</b:Medium>
+    <b:Year>2010</b:Year>
+    <b:RefOrder>5</b:RefOrder>
+  </b:Source>
+</b:Sources>
 </file>
 
 <file path=customXml/itemProps1.xml><?xml version="1.0" encoding="utf-8"?>
@@ -25912,9 +26127,10 @@
 </file>
 
 <file path=customXml/itemProps3.xml><?xml version="1.0" encoding="utf-8"?>
-<ds:datastoreItem xmlns:ds="http://schemas.openxmlformats.org/officeDocument/2006/customXml" ds:itemID="{2DA2D6CF-4E7C-422C-959F-246CA2A18389}">
+<ds:datastoreItem xmlns:ds="http://schemas.openxmlformats.org/officeDocument/2006/customXml" ds:itemID="{72D5E17C-664A-4D1B-AB0F-2FFC8B0EBA81}">
   <ds:schemaRefs>
-    <ds:schemaRef ds:uri="http://schemas.openxmlformats.org/officeDocument/2006/bibliography"/>
+    <ds:schemaRef ds:uri="http://schemas.microsoft.com/office/2006/metadata/properties"/>
+    <ds:schemaRef ds:uri="http://schemas.microsoft.com/office/infopath/2007/PartnerControls"/>
   </ds:schemaRefs>
 </ds:datastoreItem>
 </file>
@@ -25936,10 +26152,9 @@
 </file>
 
 <file path=customXml/itemProps5.xml><?xml version="1.0" encoding="utf-8"?>
-<ds:datastoreItem xmlns:ds="http://schemas.openxmlformats.org/officeDocument/2006/customXml" ds:itemID="{72D5E17C-664A-4D1B-AB0F-2FFC8B0EBA81}">
+<ds:datastoreItem xmlns:ds="http://schemas.openxmlformats.org/officeDocument/2006/customXml" ds:itemID="{2DA2D6CF-4E7C-422C-959F-246CA2A18389}">
   <ds:schemaRefs>
-    <ds:schemaRef ds:uri="http://schemas.microsoft.com/office/2006/metadata/properties"/>
-    <ds:schemaRef ds:uri="http://schemas.microsoft.com/office/infopath/2007/PartnerControls"/>
+    <ds:schemaRef ds:uri="http://schemas.openxmlformats.org/officeDocument/2006/bibliography"/>
   </ds:schemaRefs>
 </ds:datastoreItem>
 </file>
</xml_diff>

<commit_message>
Test Execution Process Update
</commit_message>
<xml_diff>
--- a/QUALITY/TEST PLAN- TEAM DEVELOPMENTALITY.docx
+++ b/QUALITY/TEST PLAN- TEAM DEVELOPMENTALITY.docx
@@ -11975,6 +11975,438 @@
         <w:tab/>
       </w:r>
     </w:p>
+    <w:p/>
+    <w:p>
+      <w:pPr>
+        <w:pStyle w:val="paragraph"/>
+        <w:numPr>
+          <w:ilvl w:val="0"/>
+          <w:numId w:val="54"/>
+        </w:numPr>
+        <w:spacing w:before="0" w:beforeAutospacing="0" w:after="0" w:afterAutospacing="0" w:line="276" w:lineRule="auto"/>
+        <w:jc w:val="both"/>
+        <w:textAlignment w:val="baseline"/>
+        <w:rPr>
+          <w:rFonts w:ascii="Calibri" w:hAnsi="Calibri" w:cs="Calibri"/>
+          <w:sz w:val="22"/>
+          <w:szCs w:val="22"/>
+        </w:rPr>
+      </w:pPr>
+      <w:r>
+        <w:rPr>
+          <w:rStyle w:val="normaltextrun"/>
+          <w:rFonts w:ascii="Calibri" w:eastAsiaTheme="majorEastAsia" w:hAnsi="Calibri" w:cs="Calibri"/>
+          <w:lang w:val="en-US"/>
+        </w:rPr>
+        <w:t>After all test cases are approved and the testing environment is prepared, testers will initiate exploratory testing of the application to ensure its stability.</w:t>
+      </w:r>
+      <w:r>
+        <w:rPr>
+          <w:rStyle w:val="eop"/>
+          <w:rFonts w:ascii="Calibri" w:eastAsiaTheme="majorEastAsia" w:hAnsi="Calibri" w:cs="Calibri"/>
+        </w:rPr>
+        <w:t> </w:t>
+      </w:r>
+    </w:p>
+    <w:p>
+      <w:pPr>
+        <w:pStyle w:val="paragraph"/>
+        <w:numPr>
+          <w:ilvl w:val="0"/>
+          <w:numId w:val="54"/>
+        </w:numPr>
+        <w:spacing w:before="0" w:beforeAutospacing="0" w:after="0" w:afterAutospacing="0" w:line="276" w:lineRule="auto"/>
+        <w:jc w:val="both"/>
+        <w:textAlignment w:val="baseline"/>
+        <w:rPr>
+          <w:rFonts w:ascii="Calibri" w:hAnsi="Calibri" w:cs="Calibri"/>
+          <w:sz w:val="22"/>
+          <w:szCs w:val="22"/>
+        </w:rPr>
+      </w:pPr>
+      <w:r>
+        <w:rPr>
+          <w:rStyle w:val="normaltextrun"/>
+          <w:rFonts w:ascii="Calibri" w:eastAsiaTheme="majorEastAsia" w:hAnsi="Calibri" w:cs="Calibri"/>
+          <w:lang w:val="en-US"/>
+        </w:rPr>
+        <w:t>Each tester will access their assigned test cases directly through HP ALM.</w:t>
+      </w:r>
+      <w:r>
+        <w:rPr>
+          <w:rStyle w:val="eop"/>
+          <w:rFonts w:ascii="Calibri" w:eastAsiaTheme="majorEastAsia" w:hAnsi="Calibri" w:cs="Calibri"/>
+        </w:rPr>
+        <w:t> </w:t>
+      </w:r>
+    </w:p>
+    <w:p>
+      <w:pPr>
+        <w:pStyle w:val="paragraph"/>
+        <w:numPr>
+          <w:ilvl w:val="0"/>
+          <w:numId w:val="54"/>
+        </w:numPr>
+        <w:spacing w:before="0" w:beforeAutospacing="0" w:after="0" w:afterAutospacing="0" w:line="276" w:lineRule="auto"/>
+        <w:jc w:val="both"/>
+        <w:textAlignment w:val="baseline"/>
+        <w:rPr>
+          <w:rFonts w:ascii="Calibri" w:hAnsi="Calibri" w:cs="Calibri"/>
+          <w:sz w:val="22"/>
+          <w:szCs w:val="22"/>
+        </w:rPr>
+      </w:pPr>
+      <w:r>
+        <w:rPr>
+          <w:rStyle w:val="normaltextrun"/>
+          <w:rFonts w:ascii="Calibri" w:eastAsiaTheme="majorEastAsia" w:hAnsi="Calibri" w:cs="Calibri"/>
+          <w:lang w:val="en-US"/>
+        </w:rPr>
+        <w:t xml:space="preserve">Testers must have access to the testing environment and HP ALM to report defects and update test statuses. If challenges arise, they will be escalated to the </w:t>
+      </w:r>
+      <w:r>
+        <w:rPr>
+          <w:rStyle w:val="findhit"/>
+          <w:rFonts w:ascii="Calibri" w:eastAsiaTheme="majorEastAsia" w:hAnsi="Calibri" w:cs="Calibri"/>
+          <w:lang w:val="en-US"/>
+        </w:rPr>
+        <w:t>Test Lead</w:t>
+      </w:r>
+      <w:r>
+        <w:rPr>
+          <w:rStyle w:val="normaltextrun"/>
+          <w:rFonts w:ascii="Calibri" w:eastAsiaTheme="majorEastAsia" w:hAnsi="Calibri" w:cs="Calibri"/>
+          <w:lang w:val="en-US"/>
+        </w:rPr>
+        <w:t xml:space="preserve"> initially, and if unresolved, to the Project Manager.</w:t>
+      </w:r>
+      <w:r>
+        <w:rPr>
+          <w:rStyle w:val="eop"/>
+          <w:rFonts w:ascii="Calibri" w:eastAsiaTheme="majorEastAsia" w:hAnsi="Calibri" w:cs="Calibri"/>
+        </w:rPr>
+        <w:t> </w:t>
+      </w:r>
+    </w:p>
+    <w:p>
+      <w:pPr>
+        <w:pStyle w:val="paragraph"/>
+        <w:numPr>
+          <w:ilvl w:val="0"/>
+          <w:numId w:val="54"/>
+        </w:numPr>
+        <w:spacing w:before="0" w:beforeAutospacing="0" w:after="0" w:afterAutospacing="0" w:line="276" w:lineRule="auto"/>
+        <w:jc w:val="both"/>
+        <w:textAlignment w:val="baseline"/>
+        <w:rPr>
+          <w:rFonts w:ascii="Calibri" w:hAnsi="Calibri" w:cs="Calibri"/>
+          <w:sz w:val="22"/>
+          <w:szCs w:val="22"/>
+        </w:rPr>
+      </w:pPr>
+      <w:r>
+        <w:rPr>
+          <w:rStyle w:val="normaltextrun"/>
+          <w:rFonts w:ascii="Calibri" w:eastAsiaTheme="majorEastAsia" w:hAnsi="Calibri" w:cs="Calibri"/>
+          <w:lang w:val="en-US"/>
+        </w:rPr>
+        <w:t>Significant issues uncovered during the exploratory phase will be communicated to the development team for prompt resolution.</w:t>
+      </w:r>
+      <w:r>
+        <w:rPr>
+          <w:rStyle w:val="eop"/>
+          <w:rFonts w:ascii="Calibri" w:eastAsiaTheme="majorEastAsia" w:hAnsi="Calibri" w:cs="Calibri"/>
+        </w:rPr>
+        <w:t> </w:t>
+      </w:r>
+    </w:p>
+    <w:p>
+      <w:pPr>
+        <w:pStyle w:val="paragraph"/>
+        <w:numPr>
+          <w:ilvl w:val="0"/>
+          <w:numId w:val="54"/>
+        </w:numPr>
+        <w:spacing w:before="0" w:beforeAutospacing="0" w:after="0" w:afterAutospacing="0" w:line="276" w:lineRule="auto"/>
+        <w:jc w:val="both"/>
+        <w:textAlignment w:val="baseline"/>
+        <w:rPr>
+          <w:rFonts w:ascii="Calibri" w:hAnsi="Calibri" w:cs="Calibri"/>
+          <w:sz w:val="22"/>
+          <w:szCs w:val="22"/>
+        </w:rPr>
+      </w:pPr>
+      <w:r>
+        <w:rPr>
+          <w:rStyle w:val="normaltextrun"/>
+          <w:rFonts w:ascii="Calibri" w:eastAsiaTheme="majorEastAsia" w:hAnsi="Calibri" w:cs="Calibri"/>
+          <w:lang w:val="en-US"/>
+        </w:rPr>
+        <w:t>Testers will systematically follow test steps and update the status (Pass or Fail) within HP ALM.</w:t>
+      </w:r>
+      <w:r>
+        <w:rPr>
+          <w:rStyle w:val="eop"/>
+          <w:rFonts w:ascii="Calibri" w:eastAsiaTheme="majorEastAsia" w:hAnsi="Calibri" w:cs="Calibri"/>
+        </w:rPr>
+        <w:t> </w:t>
+      </w:r>
+    </w:p>
+    <w:p>
+      <w:pPr>
+        <w:pStyle w:val="paragraph"/>
+        <w:numPr>
+          <w:ilvl w:val="0"/>
+          <w:numId w:val="54"/>
+        </w:numPr>
+        <w:spacing w:before="0" w:beforeAutospacing="0" w:after="0" w:afterAutospacing="0" w:line="276" w:lineRule="auto"/>
+        <w:jc w:val="both"/>
+        <w:textAlignment w:val="baseline"/>
+        <w:rPr>
+          <w:rFonts w:ascii="Calibri" w:hAnsi="Calibri" w:cs="Calibri"/>
+          <w:sz w:val="22"/>
+          <w:szCs w:val="22"/>
+        </w:rPr>
+      </w:pPr>
+      <w:r>
+        <w:rPr>
+          <w:rStyle w:val="normaltextrun"/>
+          <w:rFonts w:ascii="Calibri" w:eastAsiaTheme="majorEastAsia" w:hAnsi="Calibri" w:cs="Calibri"/>
+          <w:lang w:val="en-US"/>
+        </w:rPr>
+        <w:t>Every tester will create a chart illustrating the progress of daily test execution.</w:t>
+      </w:r>
+      <w:r>
+        <w:rPr>
+          <w:rStyle w:val="eop"/>
+          <w:rFonts w:ascii="Calibri" w:eastAsiaTheme="majorEastAsia" w:hAnsi="Calibri" w:cs="Calibri"/>
+        </w:rPr>
+        <w:t> </w:t>
+      </w:r>
+    </w:p>
+    <w:p>
+      <w:pPr>
+        <w:pStyle w:val="paragraph"/>
+        <w:numPr>
+          <w:ilvl w:val="0"/>
+          <w:numId w:val="54"/>
+        </w:numPr>
+        <w:spacing w:before="0" w:beforeAutospacing="0" w:after="0" w:afterAutospacing="0" w:line="276" w:lineRule="auto"/>
+        <w:jc w:val="both"/>
+        <w:textAlignment w:val="baseline"/>
+        <w:rPr>
+          <w:rFonts w:ascii="Calibri" w:hAnsi="Calibri" w:cs="Calibri"/>
+          <w:sz w:val="22"/>
+          <w:szCs w:val="22"/>
+        </w:rPr>
+      </w:pPr>
+      <w:r>
+        <w:rPr>
+          <w:rStyle w:val="normaltextrun"/>
+          <w:rFonts w:ascii="Calibri" w:eastAsiaTheme="majorEastAsia" w:hAnsi="Calibri" w:cs="Calibri"/>
+          <w:lang w:val="en-US"/>
+        </w:rPr>
+        <w:t>In the event of problems, testers will document defects in HP ALM, providing explanations and, if applicable, visual evidence.</w:t>
+      </w:r>
+      <w:r>
+        <w:rPr>
+          <w:rStyle w:val="eop"/>
+          <w:rFonts w:ascii="Calibri" w:eastAsiaTheme="majorEastAsia" w:hAnsi="Calibri" w:cs="Calibri"/>
+        </w:rPr>
+        <w:t> </w:t>
+      </w:r>
+    </w:p>
+    <w:p>
+      <w:pPr>
+        <w:pStyle w:val="paragraph"/>
+        <w:numPr>
+          <w:ilvl w:val="0"/>
+          <w:numId w:val="54"/>
+        </w:numPr>
+        <w:spacing w:before="0" w:beforeAutospacing="0" w:after="0" w:afterAutospacing="0" w:line="276" w:lineRule="auto"/>
+        <w:jc w:val="both"/>
+        <w:textAlignment w:val="baseline"/>
+        <w:rPr>
+          <w:rFonts w:ascii="Calibri" w:hAnsi="Calibri" w:cs="Calibri"/>
+          <w:sz w:val="22"/>
+          <w:szCs w:val="22"/>
+        </w:rPr>
+      </w:pPr>
+      <w:r>
+        <w:rPr>
+          <w:rStyle w:val="normaltextrun"/>
+          <w:rFonts w:ascii="Calibri" w:eastAsiaTheme="majorEastAsia" w:hAnsi="Calibri" w:cs="Calibri"/>
+          <w:lang w:val="en-US"/>
+        </w:rPr>
+        <w:t>Stakeholders will receive daily updates on test execution progress and the status of identified defects.</w:t>
+      </w:r>
+      <w:r>
+        <w:rPr>
+          <w:rStyle w:val="eop"/>
+          <w:rFonts w:ascii="Calibri" w:eastAsiaTheme="majorEastAsia" w:hAnsi="Calibri" w:cs="Calibri"/>
+        </w:rPr>
+        <w:t> </w:t>
+      </w:r>
+    </w:p>
+    <w:p>
+      <w:pPr>
+        <w:pStyle w:val="paragraph"/>
+        <w:numPr>
+          <w:ilvl w:val="0"/>
+          <w:numId w:val="54"/>
+        </w:numPr>
+        <w:spacing w:before="0" w:beforeAutospacing="0" w:after="0" w:afterAutospacing="0" w:line="276" w:lineRule="auto"/>
+        <w:jc w:val="both"/>
+        <w:textAlignment w:val="baseline"/>
+        <w:rPr>
+          <w:rFonts w:ascii="Calibri" w:hAnsi="Calibri" w:cs="Calibri"/>
+          <w:sz w:val="22"/>
+          <w:szCs w:val="22"/>
+        </w:rPr>
+      </w:pPr>
+      <w:r>
+        <w:rPr>
+          <w:rStyle w:val="normaltextrun"/>
+          <w:rFonts w:ascii="Calibri" w:eastAsiaTheme="majorEastAsia" w:hAnsi="Calibri" w:cs="Calibri"/>
+          <w:lang w:val="en-US"/>
+        </w:rPr>
+        <w:t>The testing team will actively participate in defect triage meetings to ensure accurate categorization of test cases as Pass or Fail.</w:t>
+      </w:r>
+      <w:r>
+        <w:rPr>
+          <w:rStyle w:val="eop"/>
+          <w:rFonts w:ascii="Calibri" w:eastAsiaTheme="majorEastAsia" w:hAnsi="Calibri" w:cs="Calibri"/>
+        </w:rPr>
+        <w:t> </w:t>
+      </w:r>
+    </w:p>
+    <w:p>
+      <w:pPr>
+        <w:pStyle w:val="paragraph"/>
+        <w:numPr>
+          <w:ilvl w:val="0"/>
+          <w:numId w:val="54"/>
+        </w:numPr>
+        <w:spacing w:before="0" w:beforeAutospacing="0" w:after="0" w:afterAutospacing="0" w:line="276" w:lineRule="auto"/>
+        <w:jc w:val="both"/>
+        <w:textAlignment w:val="baseline"/>
+        <w:rPr>
+          <w:rFonts w:ascii="Calibri" w:hAnsi="Calibri" w:cs="Calibri"/>
+          <w:sz w:val="22"/>
+          <w:szCs w:val="22"/>
+        </w:rPr>
+      </w:pPr>
+      <w:r>
+        <w:rPr>
+          <w:rStyle w:val="normaltextrun"/>
+          <w:rFonts w:ascii="Calibri" w:eastAsiaTheme="majorEastAsia" w:hAnsi="Calibri" w:cs="Calibri"/>
+          <w:lang w:val="en-US"/>
+        </w:rPr>
+        <w:t xml:space="preserve">If approved by the </w:t>
+      </w:r>
+      <w:r>
+        <w:rPr>
+          <w:rStyle w:val="findhit"/>
+          <w:rFonts w:ascii="Calibri" w:eastAsiaTheme="majorEastAsia" w:hAnsi="Calibri" w:cs="Calibri"/>
+          <w:lang w:val="en-US"/>
+        </w:rPr>
+        <w:t>Test Lead</w:t>
+      </w:r>
+      <w:r>
+        <w:rPr>
+          <w:rStyle w:val="normaltextrun"/>
+          <w:rFonts w:ascii="Calibri" w:eastAsiaTheme="majorEastAsia" w:hAnsi="Calibri" w:cs="Calibri"/>
+          <w:lang w:val="en-US"/>
+        </w:rPr>
+        <w:t>, noteworthy issues not covered by test steps but still relevant will be documented in HP ALM and linked to the corresponding test case or step.</w:t>
+      </w:r>
+      <w:r>
+        <w:rPr>
+          <w:rStyle w:val="eop"/>
+          <w:rFonts w:ascii="Calibri" w:eastAsiaTheme="majorEastAsia" w:hAnsi="Calibri" w:cs="Calibri"/>
+        </w:rPr>
+        <w:t> </w:t>
+      </w:r>
+    </w:p>
+    <w:p>
+      <w:pPr>
+        <w:pStyle w:val="paragraph"/>
+        <w:numPr>
+          <w:ilvl w:val="0"/>
+          <w:numId w:val="54"/>
+        </w:numPr>
+        <w:spacing w:before="0" w:beforeAutospacing="0" w:after="0" w:afterAutospacing="0" w:line="276" w:lineRule="auto"/>
+        <w:jc w:val="both"/>
+        <w:textAlignment w:val="baseline"/>
+        <w:rPr>
+          <w:rFonts w:ascii="Calibri" w:hAnsi="Calibri" w:cs="Calibri"/>
+          <w:sz w:val="22"/>
+          <w:szCs w:val="22"/>
+        </w:rPr>
+      </w:pPr>
+      <w:r>
+        <w:rPr>
+          <w:rStyle w:val="normaltextrun"/>
+          <w:rFonts w:ascii="Calibri" w:eastAsiaTheme="majorEastAsia" w:hAnsi="Calibri" w:cs="Calibri"/>
+          <w:lang w:val="en-US"/>
+        </w:rPr>
+        <w:t>This iterative process will persist, aiming to achieve comprehensive testing coverage and accurate Pass/Fail outcomes.</w:t>
+      </w:r>
+      <w:r>
+        <w:rPr>
+          <w:rStyle w:val="eop"/>
+          <w:rFonts w:ascii="Calibri" w:eastAsiaTheme="majorEastAsia" w:hAnsi="Calibri" w:cs="Calibri"/>
+        </w:rPr>
+        <w:t> </w:t>
+      </w:r>
+    </w:p>
+    <w:p>
+      <w:pPr>
+        <w:pStyle w:val="paragraph"/>
+        <w:spacing w:before="0" w:beforeAutospacing="0" w:after="0" w:afterAutospacing="0" w:line="276" w:lineRule="auto"/>
+        <w:ind w:left="630" w:firstLine="50"/>
+        <w:jc w:val="both"/>
+        <w:textAlignment w:val="baseline"/>
+        <w:rPr>
+          <w:rFonts w:ascii="Calibri" w:hAnsi="Calibri" w:cs="Calibri"/>
+          <w:sz w:val="22"/>
+          <w:szCs w:val="22"/>
+        </w:rPr>
+      </w:pPr>
+    </w:p>
+    <w:p>
+      <w:pPr>
+        <w:pStyle w:val="paragraph"/>
+        <w:numPr>
+          <w:ilvl w:val="0"/>
+          <w:numId w:val="54"/>
+        </w:numPr>
+        <w:spacing w:before="0" w:beforeAutospacing="0" w:after="0" w:afterAutospacing="0" w:line="276" w:lineRule="auto"/>
+        <w:jc w:val="both"/>
+        <w:textAlignment w:val="baseline"/>
+        <w:rPr>
+          <w:rFonts w:ascii="Calibri" w:hAnsi="Calibri" w:cs="Calibri"/>
+          <w:sz w:val="22"/>
+          <w:szCs w:val="22"/>
+        </w:rPr>
+      </w:pPr>
+      <w:r>
+        <w:rPr>
+          <w:rStyle w:val="normaltextrun"/>
+          <w:rFonts w:ascii="Calibri" w:eastAsiaTheme="majorEastAsia" w:hAnsi="Calibri" w:cs="Calibri"/>
+          <w:lang w:val="en-US"/>
+        </w:rPr>
+        <w:t>As per Process, final sign-off or project completion process will be followed.</w:t>
+      </w:r>
+      <w:r>
+        <w:rPr>
+          <w:rStyle w:val="eop"/>
+          <w:rFonts w:ascii="Calibri" w:eastAsiaTheme="majorEastAsia" w:hAnsi="Calibri" w:cs="Calibri"/>
+        </w:rPr>
+        <w:t> </w:t>
+      </w:r>
+    </w:p>
+    <w:p/>
     <w:p>
       <w:pPr>
         <w:pStyle w:val="Heading2"/>
@@ -12524,7 +12956,15 @@
                 <w:rFonts w:ascii="Calibri" w:eastAsia="Times New Roman" w:hAnsi="Calibri" w:cs="Calibri"/>
                 <w:lang w:val="en-US"/>
               </w:rPr>
-              <w:t>Poor application performance can result in slow load times, leading to poor user experience. </w:t>
+              <w:t xml:space="preserve">Poor application performance </w:t>
+            </w:r>
+            <w:r>
+              <w:rPr>
+                <w:rFonts w:ascii="Calibri" w:eastAsia="Times New Roman" w:hAnsi="Calibri" w:cs="Calibri"/>
+                <w:lang w:val="en-US"/>
+              </w:rPr>
+              <w:lastRenderedPageBreak/>
+              <w:t>can result in slow load times, leading to poor user experience. </w:t>
             </w:r>
           </w:p>
           <w:p>
@@ -12582,6 +13022,7 @@
                 <w:rFonts w:ascii="Calibri" w:eastAsia="Times New Roman" w:hAnsi="Calibri" w:cs="Calibri"/>
                 <w:lang w:val="en-US"/>
               </w:rPr>
+              <w:lastRenderedPageBreak/>
               <w:t>Medium </w:t>
             </w:r>
           </w:p>
@@ -12652,7 +13093,15 @@
                 <w:rFonts w:ascii="Calibri" w:eastAsia="Times New Roman" w:hAnsi="Calibri" w:cs="Calibri"/>
                 <w:lang w:val="en-US"/>
               </w:rPr>
-              <w:t>Employ performance testing throughout development, optimize code and database queries, and consider scalability from the beginning. </w:t>
+              <w:t xml:space="preserve">Employ performance testing throughout development, </w:t>
+            </w:r>
+            <w:r>
+              <w:rPr>
+                <w:rFonts w:ascii="Calibri" w:eastAsia="Times New Roman" w:hAnsi="Calibri" w:cs="Calibri"/>
+                <w:lang w:val="en-US"/>
+              </w:rPr>
+              <w:lastRenderedPageBreak/>
+              <w:t>optimize code and database queries, and consider scalability from the beginning. </w:t>
             </w:r>
           </w:p>
         </w:tc>
@@ -12693,6 +13142,7 @@
                 <w:bCs/>
                 <w:lang w:val="en-US"/>
               </w:rPr>
+              <w:lastRenderedPageBreak/>
               <w:t>Data Loss Risks</w:t>
             </w:r>
             <w:r>
@@ -13438,7 +13888,6 @@
       </w:pPr>
       <w:bookmarkStart w:id="25" w:name="_Toc144573383"/>
       <w:r>
-        <w:lastRenderedPageBreak/>
         <w:t>Communications Plan and Team Roster</w:t>
       </w:r>
       <w:bookmarkEnd w:id="25"/>
@@ -13683,7 +14132,6 @@
       </w:pPr>
       <w:bookmarkStart w:id="31" w:name="_Toc144573389"/>
       <w:r>
-        <w:lastRenderedPageBreak/>
         <w:t>Development Team</w:t>
       </w:r>
       <w:bookmarkEnd w:id="31"/>
@@ -13833,6 +14281,7 @@
         <w:ind w:left="1080"/>
       </w:pPr>
       <w:r>
+        <w:lastRenderedPageBreak/>
         <w:t>When the testing team determines defects (bugs) during testing, the representative of the development team can help the testing team understand the source of the issues and work with developers to prioritize and resolve them.</w:t>
       </w:r>
     </w:p>
@@ -15946,6 +16395,119 @@
     </w:lvl>
   </w:abstractNum>
   <w:abstractNum w:abstractNumId="9" w15:restartNumberingAfterBreak="0">
+    <w:nsid w:val="176F2BD8"/>
+    <w:multiLevelType w:val="multilevel"/>
+    <w:tmpl w:val="540E1396"/>
+    <w:lvl w:ilvl="0">
+      <w:start w:val="5"/>
+      <w:numFmt w:val="decimal"/>
+      <w:lvlText w:val="%1."/>
+      <w:lvlJc w:val="left"/>
+      <w:pPr>
+        <w:tabs>
+          <w:tab w:val="num" w:pos="720"/>
+        </w:tabs>
+        <w:ind w:left="720" w:hanging="360"/>
+      </w:pPr>
+    </w:lvl>
+    <w:lvl w:ilvl="1" w:tentative="1">
+      <w:start w:val="1"/>
+      <w:numFmt w:val="decimal"/>
+      <w:lvlText w:val="%2."/>
+      <w:lvlJc w:val="left"/>
+      <w:pPr>
+        <w:tabs>
+          <w:tab w:val="num" w:pos="1440"/>
+        </w:tabs>
+        <w:ind w:left="1440" w:hanging="360"/>
+      </w:pPr>
+    </w:lvl>
+    <w:lvl w:ilvl="2" w:tentative="1">
+      <w:start w:val="1"/>
+      <w:numFmt w:val="decimal"/>
+      <w:lvlText w:val="%3."/>
+      <w:lvlJc w:val="left"/>
+      <w:pPr>
+        <w:tabs>
+          <w:tab w:val="num" w:pos="2160"/>
+        </w:tabs>
+        <w:ind w:left="2160" w:hanging="360"/>
+      </w:pPr>
+    </w:lvl>
+    <w:lvl w:ilvl="3" w:tentative="1">
+      <w:start w:val="1"/>
+      <w:numFmt w:val="decimal"/>
+      <w:lvlText w:val="%4."/>
+      <w:lvlJc w:val="left"/>
+      <w:pPr>
+        <w:tabs>
+          <w:tab w:val="num" w:pos="2880"/>
+        </w:tabs>
+        <w:ind w:left="2880" w:hanging="360"/>
+      </w:pPr>
+    </w:lvl>
+    <w:lvl w:ilvl="4" w:tentative="1">
+      <w:start w:val="1"/>
+      <w:numFmt w:val="decimal"/>
+      <w:lvlText w:val="%5."/>
+      <w:lvlJc w:val="left"/>
+      <w:pPr>
+        <w:tabs>
+          <w:tab w:val="num" w:pos="3600"/>
+        </w:tabs>
+        <w:ind w:left="3600" w:hanging="360"/>
+      </w:pPr>
+    </w:lvl>
+    <w:lvl w:ilvl="5" w:tentative="1">
+      <w:start w:val="1"/>
+      <w:numFmt w:val="decimal"/>
+      <w:lvlText w:val="%6."/>
+      <w:lvlJc w:val="left"/>
+      <w:pPr>
+        <w:tabs>
+          <w:tab w:val="num" w:pos="4320"/>
+        </w:tabs>
+        <w:ind w:left="4320" w:hanging="360"/>
+      </w:pPr>
+    </w:lvl>
+    <w:lvl w:ilvl="6" w:tentative="1">
+      <w:start w:val="1"/>
+      <w:numFmt w:val="decimal"/>
+      <w:lvlText w:val="%7."/>
+      <w:lvlJc w:val="left"/>
+      <w:pPr>
+        <w:tabs>
+          <w:tab w:val="num" w:pos="5040"/>
+        </w:tabs>
+        <w:ind w:left="5040" w:hanging="360"/>
+      </w:pPr>
+    </w:lvl>
+    <w:lvl w:ilvl="7" w:tentative="1">
+      <w:start w:val="1"/>
+      <w:numFmt w:val="decimal"/>
+      <w:lvlText w:val="%8."/>
+      <w:lvlJc w:val="left"/>
+      <w:pPr>
+        <w:tabs>
+          <w:tab w:val="num" w:pos="5760"/>
+        </w:tabs>
+        <w:ind w:left="5760" w:hanging="360"/>
+      </w:pPr>
+    </w:lvl>
+    <w:lvl w:ilvl="8" w:tentative="1">
+      <w:start w:val="1"/>
+      <w:numFmt w:val="decimal"/>
+      <w:lvlText w:val="%9."/>
+      <w:lvlJc w:val="left"/>
+      <w:pPr>
+        <w:tabs>
+          <w:tab w:val="num" w:pos="6480"/>
+        </w:tabs>
+        <w:ind w:left="6480" w:hanging="360"/>
+      </w:pPr>
+    </w:lvl>
+  </w:abstractNum>
+  <w:abstractNum w:abstractNumId="10" w15:restartNumberingAfterBreak="0">
     <w:nsid w:val="18553221"/>
     <w:multiLevelType w:val="hybridMultilevel"/>
     <w:tmpl w:val="6DD87658"/>
@@ -16058,7 +16620,7 @@
       </w:rPr>
     </w:lvl>
   </w:abstractNum>
-  <w:abstractNum w:abstractNumId="10" w15:restartNumberingAfterBreak="0">
+  <w:abstractNum w:abstractNumId="11" w15:restartNumberingAfterBreak="0">
     <w:nsid w:val="1CAD432D"/>
     <w:multiLevelType w:val="hybridMultilevel"/>
     <w:tmpl w:val="D070E31C"/>
@@ -16147,7 +16709,7 @@
       </w:pPr>
     </w:lvl>
   </w:abstractNum>
-  <w:abstractNum w:abstractNumId="11" w15:restartNumberingAfterBreak="0">
+  <w:abstractNum w:abstractNumId="12" w15:restartNumberingAfterBreak="0">
     <w:nsid w:val="1CE40676"/>
     <w:multiLevelType w:val="hybridMultilevel"/>
     <w:tmpl w:val="B7B08220"/>
@@ -16236,7 +16798,120 @@
       </w:pPr>
     </w:lvl>
   </w:abstractNum>
-  <w:abstractNum w:abstractNumId="12" w15:restartNumberingAfterBreak="0">
+  <w:abstractNum w:abstractNumId="13" w15:restartNumberingAfterBreak="0">
+    <w:nsid w:val="1D684DCD"/>
+    <w:multiLevelType w:val="multilevel"/>
+    <w:tmpl w:val="E99A7644"/>
+    <w:lvl w:ilvl="0">
+      <w:start w:val="10"/>
+      <w:numFmt w:val="decimal"/>
+      <w:lvlText w:val="%1."/>
+      <w:lvlJc w:val="left"/>
+      <w:pPr>
+        <w:tabs>
+          <w:tab w:val="num" w:pos="720"/>
+        </w:tabs>
+        <w:ind w:left="720" w:hanging="360"/>
+      </w:pPr>
+    </w:lvl>
+    <w:lvl w:ilvl="1" w:tentative="1">
+      <w:start w:val="1"/>
+      <w:numFmt w:val="decimal"/>
+      <w:lvlText w:val="%2."/>
+      <w:lvlJc w:val="left"/>
+      <w:pPr>
+        <w:tabs>
+          <w:tab w:val="num" w:pos="1440"/>
+        </w:tabs>
+        <w:ind w:left="1440" w:hanging="360"/>
+      </w:pPr>
+    </w:lvl>
+    <w:lvl w:ilvl="2" w:tentative="1">
+      <w:start w:val="1"/>
+      <w:numFmt w:val="decimal"/>
+      <w:lvlText w:val="%3."/>
+      <w:lvlJc w:val="left"/>
+      <w:pPr>
+        <w:tabs>
+          <w:tab w:val="num" w:pos="2160"/>
+        </w:tabs>
+        <w:ind w:left="2160" w:hanging="360"/>
+      </w:pPr>
+    </w:lvl>
+    <w:lvl w:ilvl="3" w:tentative="1">
+      <w:start w:val="1"/>
+      <w:numFmt w:val="decimal"/>
+      <w:lvlText w:val="%4."/>
+      <w:lvlJc w:val="left"/>
+      <w:pPr>
+        <w:tabs>
+          <w:tab w:val="num" w:pos="2880"/>
+        </w:tabs>
+        <w:ind w:left="2880" w:hanging="360"/>
+      </w:pPr>
+    </w:lvl>
+    <w:lvl w:ilvl="4" w:tentative="1">
+      <w:start w:val="1"/>
+      <w:numFmt w:val="decimal"/>
+      <w:lvlText w:val="%5."/>
+      <w:lvlJc w:val="left"/>
+      <w:pPr>
+        <w:tabs>
+          <w:tab w:val="num" w:pos="3600"/>
+        </w:tabs>
+        <w:ind w:left="3600" w:hanging="360"/>
+      </w:pPr>
+    </w:lvl>
+    <w:lvl w:ilvl="5" w:tentative="1">
+      <w:start w:val="1"/>
+      <w:numFmt w:val="decimal"/>
+      <w:lvlText w:val="%6."/>
+      <w:lvlJc w:val="left"/>
+      <w:pPr>
+        <w:tabs>
+          <w:tab w:val="num" w:pos="4320"/>
+        </w:tabs>
+        <w:ind w:left="4320" w:hanging="360"/>
+      </w:pPr>
+    </w:lvl>
+    <w:lvl w:ilvl="6" w:tentative="1">
+      <w:start w:val="1"/>
+      <w:numFmt w:val="decimal"/>
+      <w:lvlText w:val="%7."/>
+      <w:lvlJc w:val="left"/>
+      <w:pPr>
+        <w:tabs>
+          <w:tab w:val="num" w:pos="5040"/>
+        </w:tabs>
+        <w:ind w:left="5040" w:hanging="360"/>
+      </w:pPr>
+    </w:lvl>
+    <w:lvl w:ilvl="7" w:tentative="1">
+      <w:start w:val="1"/>
+      <w:numFmt w:val="decimal"/>
+      <w:lvlText w:val="%8."/>
+      <w:lvlJc w:val="left"/>
+      <w:pPr>
+        <w:tabs>
+          <w:tab w:val="num" w:pos="5760"/>
+        </w:tabs>
+        <w:ind w:left="5760" w:hanging="360"/>
+      </w:pPr>
+    </w:lvl>
+    <w:lvl w:ilvl="8" w:tentative="1">
+      <w:start w:val="1"/>
+      <w:numFmt w:val="decimal"/>
+      <w:lvlText w:val="%9."/>
+      <w:lvlJc w:val="left"/>
+      <w:pPr>
+        <w:tabs>
+          <w:tab w:val="num" w:pos="6480"/>
+        </w:tabs>
+        <w:ind w:left="6480" w:hanging="360"/>
+      </w:pPr>
+    </w:lvl>
+  </w:abstractNum>
+  <w:abstractNum w:abstractNumId="14" w15:restartNumberingAfterBreak="0">
     <w:nsid w:val="1DA60E58"/>
     <w:multiLevelType w:val="multilevel"/>
     <w:tmpl w:val="11125FAA"/>
@@ -16349,7 +17024,7 @@
       </w:pPr>
     </w:lvl>
   </w:abstractNum>
-  <w:abstractNum w:abstractNumId="13" w15:restartNumberingAfterBreak="0">
+  <w:abstractNum w:abstractNumId="15" w15:restartNumberingAfterBreak="0">
     <w:nsid w:val="218235EE"/>
     <w:multiLevelType w:val="hybridMultilevel"/>
     <w:tmpl w:val="C656598C"/>
@@ -16484,7 +17159,7 @@
       </w:rPr>
     </w:lvl>
   </w:abstractNum>
-  <w:abstractNum w:abstractNumId="14" w15:restartNumberingAfterBreak="0">
+  <w:abstractNum w:abstractNumId="16" w15:restartNumberingAfterBreak="0">
     <w:nsid w:val="29402EA1"/>
     <w:multiLevelType w:val="hybridMultilevel"/>
     <w:tmpl w:val="0E787714"/>
@@ -16597,7 +17272,7 @@
       </w:rPr>
     </w:lvl>
   </w:abstractNum>
-  <w:abstractNum w:abstractNumId="15" w15:restartNumberingAfterBreak="0">
+  <w:abstractNum w:abstractNumId="17" w15:restartNumberingAfterBreak="0">
     <w:nsid w:val="2BD259E1"/>
     <w:multiLevelType w:val="hybridMultilevel"/>
     <w:tmpl w:val="C8527460"/>
@@ -16710,7 +17385,7 @@
       </w:rPr>
     </w:lvl>
   </w:abstractNum>
-  <w:abstractNum w:abstractNumId="16" w15:restartNumberingAfterBreak="0">
+  <w:abstractNum w:abstractNumId="18" w15:restartNumberingAfterBreak="0">
     <w:nsid w:val="31CF19A8"/>
     <w:multiLevelType w:val="hybridMultilevel"/>
     <w:tmpl w:val="742892A0"/>
@@ -16799,7 +17474,7 @@
       </w:pPr>
     </w:lvl>
   </w:abstractNum>
-  <w:abstractNum w:abstractNumId="17" w15:restartNumberingAfterBreak="0">
+  <w:abstractNum w:abstractNumId="19" w15:restartNumberingAfterBreak="0">
     <w:nsid w:val="332129DA"/>
     <w:multiLevelType w:val="hybridMultilevel"/>
     <w:tmpl w:val="BA445BB4"/>
@@ -16889,7 +17564,7 @@
       </w:pPr>
     </w:lvl>
   </w:abstractNum>
-  <w:abstractNum w:abstractNumId="18" w15:restartNumberingAfterBreak="0">
+  <w:abstractNum w:abstractNumId="20" w15:restartNumberingAfterBreak="0">
     <w:nsid w:val="33B30DC8"/>
     <w:multiLevelType w:val="hybridMultilevel"/>
     <w:tmpl w:val="ADD8B720"/>
@@ -17002,7 +17677,7 @@
       </w:rPr>
     </w:lvl>
   </w:abstractNum>
-  <w:abstractNum w:abstractNumId="19" w15:restartNumberingAfterBreak="0">
+  <w:abstractNum w:abstractNumId="21" w15:restartNumberingAfterBreak="0">
     <w:nsid w:val="33F752E9"/>
     <w:multiLevelType w:val="hybridMultilevel"/>
     <w:tmpl w:val="B48614C4"/>
@@ -17141,7 +17816,7 @@
       </w:rPr>
     </w:lvl>
   </w:abstractNum>
-  <w:abstractNum w:abstractNumId="20" w15:restartNumberingAfterBreak="0">
+  <w:abstractNum w:abstractNumId="22" w15:restartNumberingAfterBreak="0">
     <w:nsid w:val="3710156B"/>
     <w:multiLevelType w:val="multilevel"/>
     <w:tmpl w:val="E2A8D5A0"/>
@@ -17290,7 +17965,7 @@
       </w:rPr>
     </w:lvl>
   </w:abstractNum>
-  <w:abstractNum w:abstractNumId="21" w15:restartNumberingAfterBreak="0">
+  <w:abstractNum w:abstractNumId="23" w15:restartNumberingAfterBreak="0">
     <w:nsid w:val="393D2565"/>
     <w:multiLevelType w:val="multilevel"/>
     <w:tmpl w:val="FAAA0F66"/>
@@ -17437,7 +18112,120 @@
       </w:rPr>
     </w:lvl>
   </w:abstractNum>
-  <w:abstractNum w:abstractNumId="22" w15:restartNumberingAfterBreak="0">
+  <w:abstractNum w:abstractNumId="24" w15:restartNumberingAfterBreak="0">
+    <w:nsid w:val="3B3110B4"/>
+    <w:multiLevelType w:val="multilevel"/>
+    <w:tmpl w:val="D96209A0"/>
+    <w:lvl w:ilvl="0">
+      <w:start w:val="6"/>
+      <w:numFmt w:val="decimal"/>
+      <w:lvlText w:val="%1."/>
+      <w:lvlJc w:val="left"/>
+      <w:pPr>
+        <w:tabs>
+          <w:tab w:val="num" w:pos="720"/>
+        </w:tabs>
+        <w:ind w:left="720" w:hanging="360"/>
+      </w:pPr>
+    </w:lvl>
+    <w:lvl w:ilvl="1" w:tentative="1">
+      <w:start w:val="1"/>
+      <w:numFmt w:val="decimal"/>
+      <w:lvlText w:val="%2."/>
+      <w:lvlJc w:val="left"/>
+      <w:pPr>
+        <w:tabs>
+          <w:tab w:val="num" w:pos="1440"/>
+        </w:tabs>
+        <w:ind w:left="1440" w:hanging="360"/>
+      </w:pPr>
+    </w:lvl>
+    <w:lvl w:ilvl="2" w:tentative="1">
+      <w:start w:val="1"/>
+      <w:numFmt w:val="decimal"/>
+      <w:lvlText w:val="%3."/>
+      <w:lvlJc w:val="left"/>
+      <w:pPr>
+        <w:tabs>
+          <w:tab w:val="num" w:pos="2160"/>
+        </w:tabs>
+        <w:ind w:left="2160" w:hanging="360"/>
+      </w:pPr>
+    </w:lvl>
+    <w:lvl w:ilvl="3" w:tentative="1">
+      <w:start w:val="1"/>
+      <w:numFmt w:val="decimal"/>
+      <w:lvlText w:val="%4."/>
+      <w:lvlJc w:val="left"/>
+      <w:pPr>
+        <w:tabs>
+          <w:tab w:val="num" w:pos="2880"/>
+        </w:tabs>
+        <w:ind w:left="2880" w:hanging="360"/>
+      </w:pPr>
+    </w:lvl>
+    <w:lvl w:ilvl="4" w:tentative="1">
+      <w:start w:val="1"/>
+      <w:numFmt w:val="decimal"/>
+      <w:lvlText w:val="%5."/>
+      <w:lvlJc w:val="left"/>
+      <w:pPr>
+        <w:tabs>
+          <w:tab w:val="num" w:pos="3600"/>
+        </w:tabs>
+        <w:ind w:left="3600" w:hanging="360"/>
+      </w:pPr>
+    </w:lvl>
+    <w:lvl w:ilvl="5" w:tentative="1">
+      <w:start w:val="1"/>
+      <w:numFmt w:val="decimal"/>
+      <w:lvlText w:val="%6."/>
+      <w:lvlJc w:val="left"/>
+      <w:pPr>
+        <w:tabs>
+          <w:tab w:val="num" w:pos="4320"/>
+        </w:tabs>
+        <w:ind w:left="4320" w:hanging="360"/>
+      </w:pPr>
+    </w:lvl>
+    <w:lvl w:ilvl="6" w:tentative="1">
+      <w:start w:val="1"/>
+      <w:numFmt w:val="decimal"/>
+      <w:lvlText w:val="%7."/>
+      <w:lvlJc w:val="left"/>
+      <w:pPr>
+        <w:tabs>
+          <w:tab w:val="num" w:pos="5040"/>
+        </w:tabs>
+        <w:ind w:left="5040" w:hanging="360"/>
+      </w:pPr>
+    </w:lvl>
+    <w:lvl w:ilvl="7" w:tentative="1">
+      <w:start w:val="1"/>
+      <w:numFmt w:val="decimal"/>
+      <w:lvlText w:val="%8."/>
+      <w:lvlJc w:val="left"/>
+      <w:pPr>
+        <w:tabs>
+          <w:tab w:val="num" w:pos="5760"/>
+        </w:tabs>
+        <w:ind w:left="5760" w:hanging="360"/>
+      </w:pPr>
+    </w:lvl>
+    <w:lvl w:ilvl="8" w:tentative="1">
+      <w:start w:val="1"/>
+      <w:numFmt w:val="decimal"/>
+      <w:lvlText w:val="%9."/>
+      <w:lvlJc w:val="left"/>
+      <w:pPr>
+        <w:tabs>
+          <w:tab w:val="num" w:pos="6480"/>
+        </w:tabs>
+        <w:ind w:left="6480" w:hanging="360"/>
+      </w:pPr>
+    </w:lvl>
+  </w:abstractNum>
+  <w:abstractNum w:abstractNumId="25" w15:restartNumberingAfterBreak="0">
     <w:nsid w:val="3D761F33"/>
     <w:multiLevelType w:val="multilevel"/>
     <w:tmpl w:val="4568F2B6"/>
@@ -17586,7 +18374,7 @@
       </w:rPr>
     </w:lvl>
   </w:abstractNum>
-  <w:abstractNum w:abstractNumId="23" w15:restartNumberingAfterBreak="0">
+  <w:abstractNum w:abstractNumId="26" w15:restartNumberingAfterBreak="0">
     <w:nsid w:val="43A604A6"/>
     <w:multiLevelType w:val="multilevel"/>
     <w:tmpl w:val="2916AA38"/>
@@ -17735,7 +18523,7 @@
       </w:rPr>
     </w:lvl>
   </w:abstractNum>
-  <w:abstractNum w:abstractNumId="24" w15:restartNumberingAfterBreak="0">
+  <w:abstractNum w:abstractNumId="27" w15:restartNumberingAfterBreak="0">
     <w:nsid w:val="47891B96"/>
     <w:multiLevelType w:val="multilevel"/>
     <w:tmpl w:val="0F6AD03C"/>
@@ -17884,7 +18672,7 @@
       </w:rPr>
     </w:lvl>
   </w:abstractNum>
-  <w:abstractNum w:abstractNumId="25" w15:restartNumberingAfterBreak="0">
+  <w:abstractNum w:abstractNumId="28" w15:restartNumberingAfterBreak="0">
     <w:nsid w:val="49BA221F"/>
     <w:multiLevelType w:val="hybridMultilevel"/>
     <w:tmpl w:val="83745D30"/>
@@ -17970,7 +18758,7 @@
       </w:pPr>
     </w:lvl>
   </w:abstractNum>
-  <w:abstractNum w:abstractNumId="26" w15:restartNumberingAfterBreak="0">
+  <w:abstractNum w:abstractNumId="29" w15:restartNumberingAfterBreak="0">
     <w:nsid w:val="4AC35599"/>
     <w:multiLevelType w:val="multilevel"/>
     <w:tmpl w:val="118C9BEE"/>
@@ -18083,7 +18871,7 @@
       </w:pPr>
     </w:lvl>
   </w:abstractNum>
-  <w:abstractNum w:abstractNumId="27" w15:restartNumberingAfterBreak="0">
+  <w:abstractNum w:abstractNumId="30" w15:restartNumberingAfterBreak="0">
     <w:nsid w:val="4C5D5F32"/>
     <w:multiLevelType w:val="hybridMultilevel"/>
     <w:tmpl w:val="05F25A9A"/>
@@ -18197,7 +18985,120 @@
       </w:rPr>
     </w:lvl>
   </w:abstractNum>
-  <w:abstractNum w:abstractNumId="28" w15:restartNumberingAfterBreak="0">
+  <w:abstractNum w:abstractNumId="31" w15:restartNumberingAfterBreak="0">
+    <w:nsid w:val="4CF10DCD"/>
+    <w:multiLevelType w:val="multilevel"/>
+    <w:tmpl w:val="25466E6E"/>
+    <w:lvl w:ilvl="0">
+      <w:start w:val="1"/>
+      <w:numFmt w:val="decimal"/>
+      <w:lvlText w:val="%1."/>
+      <w:lvlJc w:val="left"/>
+      <w:pPr>
+        <w:tabs>
+          <w:tab w:val="num" w:pos="720"/>
+        </w:tabs>
+        <w:ind w:left="720" w:hanging="360"/>
+      </w:pPr>
+    </w:lvl>
+    <w:lvl w:ilvl="1" w:tentative="1">
+      <w:start w:val="1"/>
+      <w:numFmt w:val="decimal"/>
+      <w:lvlText w:val="%2."/>
+      <w:lvlJc w:val="left"/>
+      <w:pPr>
+        <w:tabs>
+          <w:tab w:val="num" w:pos="1440"/>
+        </w:tabs>
+        <w:ind w:left="1440" w:hanging="360"/>
+      </w:pPr>
+    </w:lvl>
+    <w:lvl w:ilvl="2" w:tentative="1">
+      <w:start w:val="1"/>
+      <w:numFmt w:val="decimal"/>
+      <w:lvlText w:val="%3."/>
+      <w:lvlJc w:val="left"/>
+      <w:pPr>
+        <w:tabs>
+          <w:tab w:val="num" w:pos="2160"/>
+        </w:tabs>
+        <w:ind w:left="2160" w:hanging="360"/>
+      </w:pPr>
+    </w:lvl>
+    <w:lvl w:ilvl="3" w:tentative="1">
+      <w:start w:val="1"/>
+      <w:numFmt w:val="decimal"/>
+      <w:lvlText w:val="%4."/>
+      <w:lvlJc w:val="left"/>
+      <w:pPr>
+        <w:tabs>
+          <w:tab w:val="num" w:pos="2880"/>
+        </w:tabs>
+        <w:ind w:left="2880" w:hanging="360"/>
+      </w:pPr>
+    </w:lvl>
+    <w:lvl w:ilvl="4" w:tentative="1">
+      <w:start w:val="1"/>
+      <w:numFmt w:val="decimal"/>
+      <w:lvlText w:val="%5."/>
+      <w:lvlJc w:val="left"/>
+      <w:pPr>
+        <w:tabs>
+          <w:tab w:val="num" w:pos="3600"/>
+        </w:tabs>
+        <w:ind w:left="3600" w:hanging="360"/>
+      </w:pPr>
+    </w:lvl>
+    <w:lvl w:ilvl="5" w:tentative="1">
+      <w:start w:val="1"/>
+      <w:numFmt w:val="decimal"/>
+      <w:lvlText w:val="%6."/>
+      <w:lvlJc w:val="left"/>
+      <w:pPr>
+        <w:tabs>
+          <w:tab w:val="num" w:pos="4320"/>
+        </w:tabs>
+        <w:ind w:left="4320" w:hanging="360"/>
+      </w:pPr>
+    </w:lvl>
+    <w:lvl w:ilvl="6" w:tentative="1">
+      <w:start w:val="1"/>
+      <w:numFmt w:val="decimal"/>
+      <w:lvlText w:val="%7."/>
+      <w:lvlJc w:val="left"/>
+      <w:pPr>
+        <w:tabs>
+          <w:tab w:val="num" w:pos="5040"/>
+        </w:tabs>
+        <w:ind w:left="5040" w:hanging="360"/>
+      </w:pPr>
+    </w:lvl>
+    <w:lvl w:ilvl="7" w:tentative="1">
+      <w:start w:val="1"/>
+      <w:numFmt w:val="decimal"/>
+      <w:lvlText w:val="%8."/>
+      <w:lvlJc w:val="left"/>
+      <w:pPr>
+        <w:tabs>
+          <w:tab w:val="num" w:pos="5760"/>
+        </w:tabs>
+        <w:ind w:left="5760" w:hanging="360"/>
+      </w:pPr>
+    </w:lvl>
+    <w:lvl w:ilvl="8" w:tentative="1">
+      <w:start w:val="1"/>
+      <w:numFmt w:val="decimal"/>
+      <w:lvlText w:val="%9."/>
+      <w:lvlJc w:val="left"/>
+      <w:pPr>
+        <w:tabs>
+          <w:tab w:val="num" w:pos="6480"/>
+        </w:tabs>
+        <w:ind w:left="6480" w:hanging="360"/>
+      </w:pPr>
+    </w:lvl>
+  </w:abstractNum>
+  <w:abstractNum w:abstractNumId="32" w15:restartNumberingAfterBreak="0">
     <w:nsid w:val="50D125E6"/>
     <w:multiLevelType w:val="hybridMultilevel"/>
     <w:tmpl w:val="64465D40"/>
@@ -18310,7 +19211,7 @@
       </w:rPr>
     </w:lvl>
   </w:abstractNum>
-  <w:abstractNum w:abstractNumId="29" w15:restartNumberingAfterBreak="0">
+  <w:abstractNum w:abstractNumId="33" w15:restartNumberingAfterBreak="0">
     <w:nsid w:val="531634C1"/>
     <w:multiLevelType w:val="hybridMultilevel"/>
     <w:tmpl w:val="1236FD32"/>
@@ -18399,7 +19300,7 @@
       </w:pPr>
     </w:lvl>
   </w:abstractNum>
-  <w:abstractNum w:abstractNumId="30" w15:restartNumberingAfterBreak="0">
+  <w:abstractNum w:abstractNumId="34" w15:restartNumberingAfterBreak="0">
     <w:nsid w:val="535C4146"/>
     <w:multiLevelType w:val="multilevel"/>
     <w:tmpl w:val="D3B2CCC0"/>
@@ -18512,7 +19413,7 @@
       </w:pPr>
     </w:lvl>
   </w:abstractNum>
-  <w:abstractNum w:abstractNumId="31" w15:restartNumberingAfterBreak="0">
+  <w:abstractNum w:abstractNumId="35" w15:restartNumberingAfterBreak="0">
     <w:nsid w:val="5409192A"/>
     <w:multiLevelType w:val="hybridMultilevel"/>
     <w:tmpl w:val="3C667456"/>
@@ -18625,7 +19526,233 @@
       </w:rPr>
     </w:lvl>
   </w:abstractNum>
-  <w:abstractNum w:abstractNumId="32" w15:restartNumberingAfterBreak="0">
+  <w:abstractNum w:abstractNumId="36" w15:restartNumberingAfterBreak="0">
+    <w:nsid w:val="5AAD6536"/>
+    <w:multiLevelType w:val="multilevel"/>
+    <w:tmpl w:val="15A4889E"/>
+    <w:lvl w:ilvl="0">
+      <w:start w:val="4"/>
+      <w:numFmt w:val="decimal"/>
+      <w:lvlText w:val="%1."/>
+      <w:lvlJc w:val="left"/>
+      <w:pPr>
+        <w:tabs>
+          <w:tab w:val="num" w:pos="720"/>
+        </w:tabs>
+        <w:ind w:left="720" w:hanging="360"/>
+      </w:pPr>
+    </w:lvl>
+    <w:lvl w:ilvl="1" w:tentative="1">
+      <w:start w:val="1"/>
+      <w:numFmt w:val="decimal"/>
+      <w:lvlText w:val="%2."/>
+      <w:lvlJc w:val="left"/>
+      <w:pPr>
+        <w:tabs>
+          <w:tab w:val="num" w:pos="1440"/>
+        </w:tabs>
+        <w:ind w:left="1440" w:hanging="360"/>
+      </w:pPr>
+    </w:lvl>
+    <w:lvl w:ilvl="2" w:tentative="1">
+      <w:start w:val="1"/>
+      <w:numFmt w:val="decimal"/>
+      <w:lvlText w:val="%3."/>
+      <w:lvlJc w:val="left"/>
+      <w:pPr>
+        <w:tabs>
+          <w:tab w:val="num" w:pos="2160"/>
+        </w:tabs>
+        <w:ind w:left="2160" w:hanging="360"/>
+      </w:pPr>
+    </w:lvl>
+    <w:lvl w:ilvl="3" w:tentative="1">
+      <w:start w:val="1"/>
+      <w:numFmt w:val="decimal"/>
+      <w:lvlText w:val="%4."/>
+      <w:lvlJc w:val="left"/>
+      <w:pPr>
+        <w:tabs>
+          <w:tab w:val="num" w:pos="2880"/>
+        </w:tabs>
+        <w:ind w:left="2880" w:hanging="360"/>
+      </w:pPr>
+    </w:lvl>
+    <w:lvl w:ilvl="4" w:tentative="1">
+      <w:start w:val="1"/>
+      <w:numFmt w:val="decimal"/>
+      <w:lvlText w:val="%5."/>
+      <w:lvlJc w:val="left"/>
+      <w:pPr>
+        <w:tabs>
+          <w:tab w:val="num" w:pos="3600"/>
+        </w:tabs>
+        <w:ind w:left="3600" w:hanging="360"/>
+      </w:pPr>
+    </w:lvl>
+    <w:lvl w:ilvl="5" w:tentative="1">
+      <w:start w:val="1"/>
+      <w:numFmt w:val="decimal"/>
+      <w:lvlText w:val="%6."/>
+      <w:lvlJc w:val="left"/>
+      <w:pPr>
+        <w:tabs>
+          <w:tab w:val="num" w:pos="4320"/>
+        </w:tabs>
+        <w:ind w:left="4320" w:hanging="360"/>
+      </w:pPr>
+    </w:lvl>
+    <w:lvl w:ilvl="6" w:tentative="1">
+      <w:start w:val="1"/>
+      <w:numFmt w:val="decimal"/>
+      <w:lvlText w:val="%7."/>
+      <w:lvlJc w:val="left"/>
+      <w:pPr>
+        <w:tabs>
+          <w:tab w:val="num" w:pos="5040"/>
+        </w:tabs>
+        <w:ind w:left="5040" w:hanging="360"/>
+      </w:pPr>
+    </w:lvl>
+    <w:lvl w:ilvl="7" w:tentative="1">
+      <w:start w:val="1"/>
+      <w:numFmt w:val="decimal"/>
+      <w:lvlText w:val="%8."/>
+      <w:lvlJc w:val="left"/>
+      <w:pPr>
+        <w:tabs>
+          <w:tab w:val="num" w:pos="5760"/>
+        </w:tabs>
+        <w:ind w:left="5760" w:hanging="360"/>
+      </w:pPr>
+    </w:lvl>
+    <w:lvl w:ilvl="8" w:tentative="1">
+      <w:start w:val="1"/>
+      <w:numFmt w:val="decimal"/>
+      <w:lvlText w:val="%9."/>
+      <w:lvlJc w:val="left"/>
+      <w:pPr>
+        <w:tabs>
+          <w:tab w:val="num" w:pos="6480"/>
+        </w:tabs>
+        <w:ind w:left="6480" w:hanging="360"/>
+      </w:pPr>
+    </w:lvl>
+  </w:abstractNum>
+  <w:abstractNum w:abstractNumId="37" w15:restartNumberingAfterBreak="0">
+    <w:nsid w:val="5CE17718"/>
+    <w:multiLevelType w:val="hybridMultilevel"/>
+    <w:tmpl w:val="4C62E16C"/>
+    <w:lvl w:ilvl="0" w:tplc="34090001">
+      <w:start w:val="1"/>
+      <w:numFmt w:val="bullet"/>
+      <w:lvlText w:val=""/>
+      <w:lvlJc w:val="left"/>
+      <w:pPr>
+        <w:ind w:left="720" w:hanging="360"/>
+      </w:pPr>
+      <w:rPr>
+        <w:rFonts w:ascii="Symbol" w:hAnsi="Symbol" w:hint="default"/>
+      </w:rPr>
+    </w:lvl>
+    <w:lvl w:ilvl="1" w:tplc="34090003" w:tentative="1">
+      <w:start w:val="1"/>
+      <w:numFmt w:val="bullet"/>
+      <w:lvlText w:val="o"/>
+      <w:lvlJc w:val="left"/>
+      <w:pPr>
+        <w:ind w:left="1440" w:hanging="360"/>
+      </w:pPr>
+      <w:rPr>
+        <w:rFonts w:ascii="Courier New" w:hAnsi="Courier New" w:cs="Courier New" w:hint="default"/>
+      </w:rPr>
+    </w:lvl>
+    <w:lvl w:ilvl="2" w:tplc="34090005" w:tentative="1">
+      <w:start w:val="1"/>
+      <w:numFmt w:val="bullet"/>
+      <w:lvlText w:val=""/>
+      <w:lvlJc w:val="left"/>
+      <w:pPr>
+        <w:ind w:left="2160" w:hanging="360"/>
+      </w:pPr>
+      <w:rPr>
+        <w:rFonts w:ascii="Wingdings" w:hAnsi="Wingdings" w:hint="default"/>
+      </w:rPr>
+    </w:lvl>
+    <w:lvl w:ilvl="3" w:tplc="34090001" w:tentative="1">
+      <w:start w:val="1"/>
+      <w:numFmt w:val="bullet"/>
+      <w:lvlText w:val=""/>
+      <w:lvlJc w:val="left"/>
+      <w:pPr>
+        <w:ind w:left="2880" w:hanging="360"/>
+      </w:pPr>
+      <w:rPr>
+        <w:rFonts w:ascii="Symbol" w:hAnsi="Symbol" w:hint="default"/>
+      </w:rPr>
+    </w:lvl>
+    <w:lvl w:ilvl="4" w:tplc="34090003" w:tentative="1">
+      <w:start w:val="1"/>
+      <w:numFmt w:val="bullet"/>
+      <w:lvlText w:val="o"/>
+      <w:lvlJc w:val="left"/>
+      <w:pPr>
+        <w:ind w:left="3600" w:hanging="360"/>
+      </w:pPr>
+      <w:rPr>
+        <w:rFonts w:ascii="Courier New" w:hAnsi="Courier New" w:cs="Courier New" w:hint="default"/>
+      </w:rPr>
+    </w:lvl>
+    <w:lvl w:ilvl="5" w:tplc="34090005" w:tentative="1">
+      <w:start w:val="1"/>
+      <w:numFmt w:val="bullet"/>
+      <w:lvlText w:val=""/>
+      <w:lvlJc w:val="left"/>
+      <w:pPr>
+        <w:ind w:left="4320" w:hanging="360"/>
+      </w:pPr>
+      <w:rPr>
+        <w:rFonts w:ascii="Wingdings" w:hAnsi="Wingdings" w:hint="default"/>
+      </w:rPr>
+    </w:lvl>
+    <w:lvl w:ilvl="6" w:tplc="34090001" w:tentative="1">
+      <w:start w:val="1"/>
+      <w:numFmt w:val="bullet"/>
+      <w:lvlText w:val=""/>
+      <w:lvlJc w:val="left"/>
+      <w:pPr>
+        <w:ind w:left="5040" w:hanging="360"/>
+      </w:pPr>
+      <w:rPr>
+        <w:rFonts w:ascii="Symbol" w:hAnsi="Symbol" w:hint="default"/>
+      </w:rPr>
+    </w:lvl>
+    <w:lvl w:ilvl="7" w:tplc="34090003" w:tentative="1">
+      <w:start w:val="1"/>
+      <w:numFmt w:val="bullet"/>
+      <w:lvlText w:val="o"/>
+      <w:lvlJc w:val="left"/>
+      <w:pPr>
+        <w:ind w:left="5760" w:hanging="360"/>
+      </w:pPr>
+      <w:rPr>
+        <w:rFonts w:ascii="Courier New" w:hAnsi="Courier New" w:cs="Courier New" w:hint="default"/>
+      </w:rPr>
+    </w:lvl>
+    <w:lvl w:ilvl="8" w:tplc="34090005" w:tentative="1">
+      <w:start w:val="1"/>
+      <w:numFmt w:val="bullet"/>
+      <w:lvlText w:val=""/>
+      <w:lvlJc w:val="left"/>
+      <w:pPr>
+        <w:ind w:left="6480" w:hanging="360"/>
+      </w:pPr>
+      <w:rPr>
+        <w:rFonts w:ascii="Wingdings" w:hAnsi="Wingdings" w:hint="default"/>
+      </w:rPr>
+    </w:lvl>
+  </w:abstractNum>
+  <w:abstractNum w:abstractNumId="38" w15:restartNumberingAfterBreak="0">
     <w:nsid w:val="5FF6235F"/>
     <w:multiLevelType w:val="multilevel"/>
     <w:tmpl w:val="522000B2"/>
@@ -18774,7 +19901,7 @@
       </w:rPr>
     </w:lvl>
   </w:abstractNum>
-  <w:abstractNum w:abstractNumId="33" w15:restartNumberingAfterBreak="0">
+  <w:abstractNum w:abstractNumId="39" w15:restartNumberingAfterBreak="0">
     <w:nsid w:val="63E91DEB"/>
     <w:multiLevelType w:val="multilevel"/>
     <w:tmpl w:val="146E4608"/>
@@ -18887,7 +20014,233 @@
       </w:pPr>
     </w:lvl>
   </w:abstractNum>
-  <w:abstractNum w:abstractNumId="34" w15:restartNumberingAfterBreak="0">
+  <w:abstractNum w:abstractNumId="40" w15:restartNumberingAfterBreak="0">
+    <w:nsid w:val="643F2429"/>
+    <w:multiLevelType w:val="multilevel"/>
+    <w:tmpl w:val="CB32E160"/>
+    <w:lvl w:ilvl="0">
+      <w:start w:val="7"/>
+      <w:numFmt w:val="decimal"/>
+      <w:lvlText w:val="%1."/>
+      <w:lvlJc w:val="left"/>
+      <w:pPr>
+        <w:tabs>
+          <w:tab w:val="num" w:pos="720"/>
+        </w:tabs>
+        <w:ind w:left="720" w:hanging="360"/>
+      </w:pPr>
+    </w:lvl>
+    <w:lvl w:ilvl="1" w:tentative="1">
+      <w:start w:val="1"/>
+      <w:numFmt w:val="decimal"/>
+      <w:lvlText w:val="%2."/>
+      <w:lvlJc w:val="left"/>
+      <w:pPr>
+        <w:tabs>
+          <w:tab w:val="num" w:pos="1440"/>
+        </w:tabs>
+        <w:ind w:left="1440" w:hanging="360"/>
+      </w:pPr>
+    </w:lvl>
+    <w:lvl w:ilvl="2" w:tentative="1">
+      <w:start w:val="1"/>
+      <w:numFmt w:val="decimal"/>
+      <w:lvlText w:val="%3."/>
+      <w:lvlJc w:val="left"/>
+      <w:pPr>
+        <w:tabs>
+          <w:tab w:val="num" w:pos="2160"/>
+        </w:tabs>
+        <w:ind w:left="2160" w:hanging="360"/>
+      </w:pPr>
+    </w:lvl>
+    <w:lvl w:ilvl="3" w:tentative="1">
+      <w:start w:val="1"/>
+      <w:numFmt w:val="decimal"/>
+      <w:lvlText w:val="%4."/>
+      <w:lvlJc w:val="left"/>
+      <w:pPr>
+        <w:tabs>
+          <w:tab w:val="num" w:pos="2880"/>
+        </w:tabs>
+        <w:ind w:left="2880" w:hanging="360"/>
+      </w:pPr>
+    </w:lvl>
+    <w:lvl w:ilvl="4" w:tentative="1">
+      <w:start w:val="1"/>
+      <w:numFmt w:val="decimal"/>
+      <w:lvlText w:val="%5."/>
+      <w:lvlJc w:val="left"/>
+      <w:pPr>
+        <w:tabs>
+          <w:tab w:val="num" w:pos="3600"/>
+        </w:tabs>
+        <w:ind w:left="3600" w:hanging="360"/>
+      </w:pPr>
+    </w:lvl>
+    <w:lvl w:ilvl="5" w:tentative="1">
+      <w:start w:val="1"/>
+      <w:numFmt w:val="decimal"/>
+      <w:lvlText w:val="%6."/>
+      <w:lvlJc w:val="left"/>
+      <w:pPr>
+        <w:tabs>
+          <w:tab w:val="num" w:pos="4320"/>
+        </w:tabs>
+        <w:ind w:left="4320" w:hanging="360"/>
+      </w:pPr>
+    </w:lvl>
+    <w:lvl w:ilvl="6" w:tentative="1">
+      <w:start w:val="1"/>
+      <w:numFmt w:val="decimal"/>
+      <w:lvlText w:val="%7."/>
+      <w:lvlJc w:val="left"/>
+      <w:pPr>
+        <w:tabs>
+          <w:tab w:val="num" w:pos="5040"/>
+        </w:tabs>
+        <w:ind w:left="5040" w:hanging="360"/>
+      </w:pPr>
+    </w:lvl>
+    <w:lvl w:ilvl="7" w:tentative="1">
+      <w:start w:val="1"/>
+      <w:numFmt w:val="decimal"/>
+      <w:lvlText w:val="%8."/>
+      <w:lvlJc w:val="left"/>
+      <w:pPr>
+        <w:tabs>
+          <w:tab w:val="num" w:pos="5760"/>
+        </w:tabs>
+        <w:ind w:left="5760" w:hanging="360"/>
+      </w:pPr>
+    </w:lvl>
+    <w:lvl w:ilvl="8" w:tentative="1">
+      <w:start w:val="1"/>
+      <w:numFmt w:val="decimal"/>
+      <w:lvlText w:val="%9."/>
+      <w:lvlJc w:val="left"/>
+      <w:pPr>
+        <w:tabs>
+          <w:tab w:val="num" w:pos="6480"/>
+        </w:tabs>
+        <w:ind w:left="6480" w:hanging="360"/>
+      </w:pPr>
+    </w:lvl>
+  </w:abstractNum>
+  <w:abstractNum w:abstractNumId="41" w15:restartNumberingAfterBreak="0">
+    <w:nsid w:val="65083CBB"/>
+    <w:multiLevelType w:val="multilevel"/>
+    <w:tmpl w:val="10F4E260"/>
+    <w:lvl w:ilvl="0">
+      <w:start w:val="11"/>
+      <w:numFmt w:val="decimal"/>
+      <w:lvlText w:val="%1."/>
+      <w:lvlJc w:val="left"/>
+      <w:pPr>
+        <w:tabs>
+          <w:tab w:val="num" w:pos="720"/>
+        </w:tabs>
+        <w:ind w:left="720" w:hanging="360"/>
+      </w:pPr>
+    </w:lvl>
+    <w:lvl w:ilvl="1" w:tentative="1">
+      <w:start w:val="1"/>
+      <w:numFmt w:val="decimal"/>
+      <w:lvlText w:val="%2."/>
+      <w:lvlJc w:val="left"/>
+      <w:pPr>
+        <w:tabs>
+          <w:tab w:val="num" w:pos="1440"/>
+        </w:tabs>
+        <w:ind w:left="1440" w:hanging="360"/>
+      </w:pPr>
+    </w:lvl>
+    <w:lvl w:ilvl="2" w:tentative="1">
+      <w:start w:val="1"/>
+      <w:numFmt w:val="decimal"/>
+      <w:lvlText w:val="%3."/>
+      <w:lvlJc w:val="left"/>
+      <w:pPr>
+        <w:tabs>
+          <w:tab w:val="num" w:pos="2160"/>
+        </w:tabs>
+        <w:ind w:left="2160" w:hanging="360"/>
+      </w:pPr>
+    </w:lvl>
+    <w:lvl w:ilvl="3" w:tentative="1">
+      <w:start w:val="1"/>
+      <w:numFmt w:val="decimal"/>
+      <w:lvlText w:val="%4."/>
+      <w:lvlJc w:val="left"/>
+      <w:pPr>
+        <w:tabs>
+          <w:tab w:val="num" w:pos="2880"/>
+        </w:tabs>
+        <w:ind w:left="2880" w:hanging="360"/>
+      </w:pPr>
+    </w:lvl>
+    <w:lvl w:ilvl="4" w:tentative="1">
+      <w:start w:val="1"/>
+      <w:numFmt w:val="decimal"/>
+      <w:lvlText w:val="%5."/>
+      <w:lvlJc w:val="left"/>
+      <w:pPr>
+        <w:tabs>
+          <w:tab w:val="num" w:pos="3600"/>
+        </w:tabs>
+        <w:ind w:left="3600" w:hanging="360"/>
+      </w:pPr>
+    </w:lvl>
+    <w:lvl w:ilvl="5" w:tentative="1">
+      <w:start w:val="1"/>
+      <w:numFmt w:val="decimal"/>
+      <w:lvlText w:val="%6."/>
+      <w:lvlJc w:val="left"/>
+      <w:pPr>
+        <w:tabs>
+          <w:tab w:val="num" w:pos="4320"/>
+        </w:tabs>
+        <w:ind w:left="4320" w:hanging="360"/>
+      </w:pPr>
+    </w:lvl>
+    <w:lvl w:ilvl="6" w:tentative="1">
+      <w:start w:val="1"/>
+      <w:numFmt w:val="decimal"/>
+      <w:lvlText w:val="%7."/>
+      <w:lvlJc w:val="left"/>
+      <w:pPr>
+        <w:tabs>
+          <w:tab w:val="num" w:pos="5040"/>
+        </w:tabs>
+        <w:ind w:left="5040" w:hanging="360"/>
+      </w:pPr>
+    </w:lvl>
+    <w:lvl w:ilvl="7" w:tentative="1">
+      <w:start w:val="1"/>
+      <w:numFmt w:val="decimal"/>
+      <w:lvlText w:val="%8."/>
+      <w:lvlJc w:val="left"/>
+      <w:pPr>
+        <w:tabs>
+          <w:tab w:val="num" w:pos="5760"/>
+        </w:tabs>
+        <w:ind w:left="5760" w:hanging="360"/>
+      </w:pPr>
+    </w:lvl>
+    <w:lvl w:ilvl="8" w:tentative="1">
+      <w:start w:val="1"/>
+      <w:numFmt w:val="decimal"/>
+      <w:lvlText w:val="%9."/>
+      <w:lvlJc w:val="left"/>
+      <w:pPr>
+        <w:tabs>
+          <w:tab w:val="num" w:pos="6480"/>
+        </w:tabs>
+        <w:ind w:left="6480" w:hanging="360"/>
+      </w:pPr>
+    </w:lvl>
+  </w:abstractNum>
+  <w:abstractNum w:abstractNumId="42" w15:restartNumberingAfterBreak="0">
     <w:nsid w:val="6572176F"/>
     <w:multiLevelType w:val="hybridMultilevel"/>
     <w:tmpl w:val="42B201CE"/>
@@ -19000,7 +20353,7 @@
       </w:rPr>
     </w:lvl>
   </w:abstractNum>
-  <w:abstractNum w:abstractNumId="35" w15:restartNumberingAfterBreak="0">
+  <w:abstractNum w:abstractNumId="43" w15:restartNumberingAfterBreak="0">
     <w:nsid w:val="67F854B4"/>
     <w:multiLevelType w:val="multilevel"/>
     <w:tmpl w:val="28EADF76"/>
@@ -19147,7 +20500,7 @@
       </w:rPr>
     </w:lvl>
   </w:abstractNum>
-  <w:abstractNum w:abstractNumId="36" w15:restartNumberingAfterBreak="0">
+  <w:abstractNum w:abstractNumId="44" w15:restartNumberingAfterBreak="0">
     <w:nsid w:val="6B9E5965"/>
     <w:multiLevelType w:val="hybridMultilevel"/>
     <w:tmpl w:val="7AF22500"/>
@@ -19236,7 +20589,7 @@
       </w:pPr>
     </w:lvl>
   </w:abstractNum>
-  <w:abstractNum w:abstractNumId="37" w15:restartNumberingAfterBreak="0">
+  <w:abstractNum w:abstractNumId="45" w15:restartNumberingAfterBreak="0">
     <w:nsid w:val="6ECB2303"/>
     <w:multiLevelType w:val="multilevel"/>
     <w:tmpl w:val="AFC46A1A"/>
@@ -19385,7 +20738,346 @@
       </w:rPr>
     </w:lvl>
   </w:abstractNum>
-  <w:abstractNum w:abstractNumId="38" w15:restartNumberingAfterBreak="0">
+  <w:abstractNum w:abstractNumId="46" w15:restartNumberingAfterBreak="0">
+    <w:nsid w:val="6F4C12D2"/>
+    <w:multiLevelType w:val="multilevel"/>
+    <w:tmpl w:val="8BAE1BD0"/>
+    <w:lvl w:ilvl="0">
+      <w:start w:val="3"/>
+      <w:numFmt w:val="decimal"/>
+      <w:lvlText w:val="%1."/>
+      <w:lvlJc w:val="left"/>
+      <w:pPr>
+        <w:tabs>
+          <w:tab w:val="num" w:pos="720"/>
+        </w:tabs>
+        <w:ind w:left="720" w:hanging="360"/>
+      </w:pPr>
+    </w:lvl>
+    <w:lvl w:ilvl="1" w:tentative="1">
+      <w:start w:val="1"/>
+      <w:numFmt w:val="decimal"/>
+      <w:lvlText w:val="%2."/>
+      <w:lvlJc w:val="left"/>
+      <w:pPr>
+        <w:tabs>
+          <w:tab w:val="num" w:pos="1440"/>
+        </w:tabs>
+        <w:ind w:left="1440" w:hanging="360"/>
+      </w:pPr>
+    </w:lvl>
+    <w:lvl w:ilvl="2" w:tentative="1">
+      <w:start w:val="1"/>
+      <w:numFmt w:val="decimal"/>
+      <w:lvlText w:val="%3."/>
+      <w:lvlJc w:val="left"/>
+      <w:pPr>
+        <w:tabs>
+          <w:tab w:val="num" w:pos="2160"/>
+        </w:tabs>
+        <w:ind w:left="2160" w:hanging="360"/>
+      </w:pPr>
+    </w:lvl>
+    <w:lvl w:ilvl="3" w:tentative="1">
+      <w:start w:val="1"/>
+      <w:numFmt w:val="decimal"/>
+      <w:lvlText w:val="%4."/>
+      <w:lvlJc w:val="left"/>
+      <w:pPr>
+        <w:tabs>
+          <w:tab w:val="num" w:pos="2880"/>
+        </w:tabs>
+        <w:ind w:left="2880" w:hanging="360"/>
+      </w:pPr>
+    </w:lvl>
+    <w:lvl w:ilvl="4" w:tentative="1">
+      <w:start w:val="1"/>
+      <w:numFmt w:val="decimal"/>
+      <w:lvlText w:val="%5."/>
+      <w:lvlJc w:val="left"/>
+      <w:pPr>
+        <w:tabs>
+          <w:tab w:val="num" w:pos="3600"/>
+        </w:tabs>
+        <w:ind w:left="3600" w:hanging="360"/>
+      </w:pPr>
+    </w:lvl>
+    <w:lvl w:ilvl="5" w:tentative="1">
+      <w:start w:val="1"/>
+      <w:numFmt w:val="decimal"/>
+      <w:lvlText w:val="%6."/>
+      <w:lvlJc w:val="left"/>
+      <w:pPr>
+        <w:tabs>
+          <w:tab w:val="num" w:pos="4320"/>
+        </w:tabs>
+        <w:ind w:left="4320" w:hanging="360"/>
+      </w:pPr>
+    </w:lvl>
+    <w:lvl w:ilvl="6" w:tentative="1">
+      <w:start w:val="1"/>
+      <w:numFmt w:val="decimal"/>
+      <w:lvlText w:val="%7."/>
+      <w:lvlJc w:val="left"/>
+      <w:pPr>
+        <w:tabs>
+          <w:tab w:val="num" w:pos="5040"/>
+        </w:tabs>
+        <w:ind w:left="5040" w:hanging="360"/>
+      </w:pPr>
+    </w:lvl>
+    <w:lvl w:ilvl="7" w:tentative="1">
+      <w:start w:val="1"/>
+      <w:numFmt w:val="decimal"/>
+      <w:lvlText w:val="%8."/>
+      <w:lvlJc w:val="left"/>
+      <w:pPr>
+        <w:tabs>
+          <w:tab w:val="num" w:pos="5760"/>
+        </w:tabs>
+        <w:ind w:left="5760" w:hanging="360"/>
+      </w:pPr>
+    </w:lvl>
+    <w:lvl w:ilvl="8" w:tentative="1">
+      <w:start w:val="1"/>
+      <w:numFmt w:val="decimal"/>
+      <w:lvlText w:val="%9."/>
+      <w:lvlJc w:val="left"/>
+      <w:pPr>
+        <w:tabs>
+          <w:tab w:val="num" w:pos="6480"/>
+        </w:tabs>
+        <w:ind w:left="6480" w:hanging="360"/>
+      </w:pPr>
+    </w:lvl>
+  </w:abstractNum>
+  <w:abstractNum w:abstractNumId="47" w15:restartNumberingAfterBreak="0">
+    <w:nsid w:val="710224BC"/>
+    <w:multiLevelType w:val="multilevel"/>
+    <w:tmpl w:val="D198476A"/>
+    <w:lvl w:ilvl="0">
+      <w:start w:val="2"/>
+      <w:numFmt w:val="decimal"/>
+      <w:lvlText w:val="%1."/>
+      <w:lvlJc w:val="left"/>
+      <w:pPr>
+        <w:tabs>
+          <w:tab w:val="num" w:pos="720"/>
+        </w:tabs>
+        <w:ind w:left="720" w:hanging="360"/>
+      </w:pPr>
+    </w:lvl>
+    <w:lvl w:ilvl="1" w:tentative="1">
+      <w:start w:val="1"/>
+      <w:numFmt w:val="decimal"/>
+      <w:lvlText w:val="%2."/>
+      <w:lvlJc w:val="left"/>
+      <w:pPr>
+        <w:tabs>
+          <w:tab w:val="num" w:pos="1440"/>
+        </w:tabs>
+        <w:ind w:left="1440" w:hanging="360"/>
+      </w:pPr>
+    </w:lvl>
+    <w:lvl w:ilvl="2" w:tentative="1">
+      <w:start w:val="1"/>
+      <w:numFmt w:val="decimal"/>
+      <w:lvlText w:val="%3."/>
+      <w:lvlJc w:val="left"/>
+      <w:pPr>
+        <w:tabs>
+          <w:tab w:val="num" w:pos="2160"/>
+        </w:tabs>
+        <w:ind w:left="2160" w:hanging="360"/>
+      </w:pPr>
+    </w:lvl>
+    <w:lvl w:ilvl="3" w:tentative="1">
+      <w:start w:val="1"/>
+      <w:numFmt w:val="decimal"/>
+      <w:lvlText w:val="%4."/>
+      <w:lvlJc w:val="left"/>
+      <w:pPr>
+        <w:tabs>
+          <w:tab w:val="num" w:pos="2880"/>
+        </w:tabs>
+        <w:ind w:left="2880" w:hanging="360"/>
+      </w:pPr>
+    </w:lvl>
+    <w:lvl w:ilvl="4" w:tentative="1">
+      <w:start w:val="1"/>
+      <w:numFmt w:val="decimal"/>
+      <w:lvlText w:val="%5."/>
+      <w:lvlJc w:val="left"/>
+      <w:pPr>
+        <w:tabs>
+          <w:tab w:val="num" w:pos="3600"/>
+        </w:tabs>
+        <w:ind w:left="3600" w:hanging="360"/>
+      </w:pPr>
+    </w:lvl>
+    <w:lvl w:ilvl="5" w:tentative="1">
+      <w:start w:val="1"/>
+      <w:numFmt w:val="decimal"/>
+      <w:lvlText w:val="%6."/>
+      <w:lvlJc w:val="left"/>
+      <w:pPr>
+        <w:tabs>
+          <w:tab w:val="num" w:pos="4320"/>
+        </w:tabs>
+        <w:ind w:left="4320" w:hanging="360"/>
+      </w:pPr>
+    </w:lvl>
+    <w:lvl w:ilvl="6" w:tentative="1">
+      <w:start w:val="1"/>
+      <w:numFmt w:val="decimal"/>
+      <w:lvlText w:val="%7."/>
+      <w:lvlJc w:val="left"/>
+      <w:pPr>
+        <w:tabs>
+          <w:tab w:val="num" w:pos="5040"/>
+        </w:tabs>
+        <w:ind w:left="5040" w:hanging="360"/>
+      </w:pPr>
+    </w:lvl>
+    <w:lvl w:ilvl="7" w:tentative="1">
+      <w:start w:val="1"/>
+      <w:numFmt w:val="decimal"/>
+      <w:lvlText w:val="%8."/>
+      <w:lvlJc w:val="left"/>
+      <w:pPr>
+        <w:tabs>
+          <w:tab w:val="num" w:pos="5760"/>
+        </w:tabs>
+        <w:ind w:left="5760" w:hanging="360"/>
+      </w:pPr>
+    </w:lvl>
+    <w:lvl w:ilvl="8" w:tentative="1">
+      <w:start w:val="1"/>
+      <w:numFmt w:val="decimal"/>
+      <w:lvlText w:val="%9."/>
+      <w:lvlJc w:val="left"/>
+      <w:pPr>
+        <w:tabs>
+          <w:tab w:val="num" w:pos="6480"/>
+        </w:tabs>
+        <w:ind w:left="6480" w:hanging="360"/>
+      </w:pPr>
+    </w:lvl>
+  </w:abstractNum>
+  <w:abstractNum w:abstractNumId="48" w15:restartNumberingAfterBreak="0">
+    <w:nsid w:val="73F556EB"/>
+    <w:multiLevelType w:val="multilevel"/>
+    <w:tmpl w:val="6CF8BDCE"/>
+    <w:lvl w:ilvl="0">
+      <w:start w:val="9"/>
+      <w:numFmt w:val="decimal"/>
+      <w:lvlText w:val="%1."/>
+      <w:lvlJc w:val="left"/>
+      <w:pPr>
+        <w:tabs>
+          <w:tab w:val="num" w:pos="720"/>
+        </w:tabs>
+        <w:ind w:left="720" w:hanging="360"/>
+      </w:pPr>
+    </w:lvl>
+    <w:lvl w:ilvl="1" w:tentative="1">
+      <w:start w:val="1"/>
+      <w:numFmt w:val="decimal"/>
+      <w:lvlText w:val="%2."/>
+      <w:lvlJc w:val="left"/>
+      <w:pPr>
+        <w:tabs>
+          <w:tab w:val="num" w:pos="1440"/>
+        </w:tabs>
+        <w:ind w:left="1440" w:hanging="360"/>
+      </w:pPr>
+    </w:lvl>
+    <w:lvl w:ilvl="2" w:tentative="1">
+      <w:start w:val="1"/>
+      <w:numFmt w:val="decimal"/>
+      <w:lvlText w:val="%3."/>
+      <w:lvlJc w:val="left"/>
+      <w:pPr>
+        <w:tabs>
+          <w:tab w:val="num" w:pos="2160"/>
+        </w:tabs>
+        <w:ind w:left="2160" w:hanging="360"/>
+      </w:pPr>
+    </w:lvl>
+    <w:lvl w:ilvl="3" w:tentative="1">
+      <w:start w:val="1"/>
+      <w:numFmt w:val="decimal"/>
+      <w:lvlText w:val="%4."/>
+      <w:lvlJc w:val="left"/>
+      <w:pPr>
+        <w:tabs>
+          <w:tab w:val="num" w:pos="2880"/>
+        </w:tabs>
+        <w:ind w:left="2880" w:hanging="360"/>
+      </w:pPr>
+    </w:lvl>
+    <w:lvl w:ilvl="4" w:tentative="1">
+      <w:start w:val="1"/>
+      <w:numFmt w:val="decimal"/>
+      <w:lvlText w:val="%5."/>
+      <w:lvlJc w:val="left"/>
+      <w:pPr>
+        <w:tabs>
+          <w:tab w:val="num" w:pos="3600"/>
+        </w:tabs>
+        <w:ind w:left="3600" w:hanging="360"/>
+      </w:pPr>
+    </w:lvl>
+    <w:lvl w:ilvl="5" w:tentative="1">
+      <w:start w:val="1"/>
+      <w:numFmt w:val="decimal"/>
+      <w:lvlText w:val="%6."/>
+      <w:lvlJc w:val="left"/>
+      <w:pPr>
+        <w:tabs>
+          <w:tab w:val="num" w:pos="4320"/>
+        </w:tabs>
+        <w:ind w:left="4320" w:hanging="360"/>
+      </w:pPr>
+    </w:lvl>
+    <w:lvl w:ilvl="6" w:tentative="1">
+      <w:start w:val="1"/>
+      <w:numFmt w:val="decimal"/>
+      <w:lvlText w:val="%7."/>
+      <w:lvlJc w:val="left"/>
+      <w:pPr>
+        <w:tabs>
+          <w:tab w:val="num" w:pos="5040"/>
+        </w:tabs>
+        <w:ind w:left="5040" w:hanging="360"/>
+      </w:pPr>
+    </w:lvl>
+    <w:lvl w:ilvl="7" w:tentative="1">
+      <w:start w:val="1"/>
+      <w:numFmt w:val="decimal"/>
+      <w:lvlText w:val="%8."/>
+      <w:lvlJc w:val="left"/>
+      <w:pPr>
+        <w:tabs>
+          <w:tab w:val="num" w:pos="5760"/>
+        </w:tabs>
+        <w:ind w:left="5760" w:hanging="360"/>
+      </w:pPr>
+    </w:lvl>
+    <w:lvl w:ilvl="8" w:tentative="1">
+      <w:start w:val="1"/>
+      <w:numFmt w:val="decimal"/>
+      <w:lvlText w:val="%9."/>
+      <w:lvlJc w:val="left"/>
+      <w:pPr>
+        <w:tabs>
+          <w:tab w:val="num" w:pos="6480"/>
+        </w:tabs>
+        <w:ind w:left="6480" w:hanging="360"/>
+      </w:pPr>
+    </w:lvl>
+  </w:abstractNum>
+  <w:abstractNum w:abstractNumId="49" w15:restartNumberingAfterBreak="0">
     <w:nsid w:val="7500493A"/>
     <w:multiLevelType w:val="hybridMultilevel"/>
     <w:tmpl w:val="EB302372"/>
@@ -19498,7 +21190,7 @@
       </w:rPr>
     </w:lvl>
   </w:abstractNum>
-  <w:abstractNum w:abstractNumId="39" w15:restartNumberingAfterBreak="0">
+  <w:abstractNum w:abstractNumId="50" w15:restartNumberingAfterBreak="0">
     <w:nsid w:val="772A6082"/>
     <w:multiLevelType w:val="hybridMultilevel"/>
     <w:tmpl w:val="2E747E5A"/>
@@ -19639,7 +21331,7 @@
       </w:rPr>
     </w:lvl>
   </w:abstractNum>
-  <w:abstractNum w:abstractNumId="40" w15:restartNumberingAfterBreak="0">
+  <w:abstractNum w:abstractNumId="51" w15:restartNumberingAfterBreak="0">
     <w:nsid w:val="7745718D"/>
     <w:multiLevelType w:val="multilevel"/>
     <w:tmpl w:val="0C94E894"/>
@@ -19788,7 +21480,120 @@
       </w:rPr>
     </w:lvl>
   </w:abstractNum>
-  <w:abstractNum w:abstractNumId="41" w15:restartNumberingAfterBreak="0">
+  <w:abstractNum w:abstractNumId="52" w15:restartNumberingAfterBreak="0">
+    <w:nsid w:val="7DEF061E"/>
+    <w:multiLevelType w:val="multilevel"/>
+    <w:tmpl w:val="AEB83A3C"/>
+    <w:lvl w:ilvl="0">
+      <w:start w:val="8"/>
+      <w:numFmt w:val="decimal"/>
+      <w:lvlText w:val="%1."/>
+      <w:lvlJc w:val="left"/>
+      <w:pPr>
+        <w:tabs>
+          <w:tab w:val="num" w:pos="720"/>
+        </w:tabs>
+        <w:ind w:left="720" w:hanging="360"/>
+      </w:pPr>
+    </w:lvl>
+    <w:lvl w:ilvl="1" w:tentative="1">
+      <w:start w:val="1"/>
+      <w:numFmt w:val="decimal"/>
+      <w:lvlText w:val="%2."/>
+      <w:lvlJc w:val="left"/>
+      <w:pPr>
+        <w:tabs>
+          <w:tab w:val="num" w:pos="1440"/>
+        </w:tabs>
+        <w:ind w:left="1440" w:hanging="360"/>
+      </w:pPr>
+    </w:lvl>
+    <w:lvl w:ilvl="2" w:tentative="1">
+      <w:start w:val="1"/>
+      <w:numFmt w:val="decimal"/>
+      <w:lvlText w:val="%3."/>
+      <w:lvlJc w:val="left"/>
+      <w:pPr>
+        <w:tabs>
+          <w:tab w:val="num" w:pos="2160"/>
+        </w:tabs>
+        <w:ind w:left="2160" w:hanging="360"/>
+      </w:pPr>
+    </w:lvl>
+    <w:lvl w:ilvl="3" w:tentative="1">
+      <w:start w:val="1"/>
+      <w:numFmt w:val="decimal"/>
+      <w:lvlText w:val="%4."/>
+      <w:lvlJc w:val="left"/>
+      <w:pPr>
+        <w:tabs>
+          <w:tab w:val="num" w:pos="2880"/>
+        </w:tabs>
+        <w:ind w:left="2880" w:hanging="360"/>
+      </w:pPr>
+    </w:lvl>
+    <w:lvl w:ilvl="4" w:tentative="1">
+      <w:start w:val="1"/>
+      <w:numFmt w:val="decimal"/>
+      <w:lvlText w:val="%5."/>
+      <w:lvlJc w:val="left"/>
+      <w:pPr>
+        <w:tabs>
+          <w:tab w:val="num" w:pos="3600"/>
+        </w:tabs>
+        <w:ind w:left="3600" w:hanging="360"/>
+      </w:pPr>
+    </w:lvl>
+    <w:lvl w:ilvl="5" w:tentative="1">
+      <w:start w:val="1"/>
+      <w:numFmt w:val="decimal"/>
+      <w:lvlText w:val="%6."/>
+      <w:lvlJc w:val="left"/>
+      <w:pPr>
+        <w:tabs>
+          <w:tab w:val="num" w:pos="4320"/>
+        </w:tabs>
+        <w:ind w:left="4320" w:hanging="360"/>
+      </w:pPr>
+    </w:lvl>
+    <w:lvl w:ilvl="6" w:tentative="1">
+      <w:start w:val="1"/>
+      <w:numFmt w:val="decimal"/>
+      <w:lvlText w:val="%7."/>
+      <w:lvlJc w:val="left"/>
+      <w:pPr>
+        <w:tabs>
+          <w:tab w:val="num" w:pos="5040"/>
+        </w:tabs>
+        <w:ind w:left="5040" w:hanging="360"/>
+      </w:pPr>
+    </w:lvl>
+    <w:lvl w:ilvl="7" w:tentative="1">
+      <w:start w:val="1"/>
+      <w:numFmt w:val="decimal"/>
+      <w:lvlText w:val="%8."/>
+      <w:lvlJc w:val="left"/>
+      <w:pPr>
+        <w:tabs>
+          <w:tab w:val="num" w:pos="5760"/>
+        </w:tabs>
+        <w:ind w:left="5760" w:hanging="360"/>
+      </w:pPr>
+    </w:lvl>
+    <w:lvl w:ilvl="8" w:tentative="1">
+      <w:start w:val="1"/>
+      <w:numFmt w:val="decimal"/>
+      <w:lvlText w:val="%9."/>
+      <w:lvlJc w:val="left"/>
+      <w:pPr>
+        <w:tabs>
+          <w:tab w:val="num" w:pos="6480"/>
+        </w:tabs>
+        <w:ind w:left="6480" w:hanging="360"/>
+      </w:pPr>
+    </w:lvl>
+  </w:abstractNum>
+  <w:abstractNum w:abstractNumId="53" w15:restartNumberingAfterBreak="0">
     <w:nsid w:val="7EC06AC6"/>
     <w:multiLevelType w:val="multilevel"/>
     <w:tmpl w:val="014C352A"/>
@@ -19944,61 +21749,61 @@
     <w:abstractNumId w:val="0"/>
   </w:num>
   <w:num w:numId="3" w16cid:durableId="211814228">
+    <w:abstractNumId w:val="23"/>
+  </w:num>
+  <w:num w:numId="4" w16cid:durableId="1607926750">
+    <w:abstractNumId w:val="30"/>
+  </w:num>
+  <w:num w:numId="5" w16cid:durableId="1521166072">
     <w:abstractNumId w:val="21"/>
   </w:num>
-  <w:num w:numId="4" w16cid:durableId="1607926750">
+  <w:num w:numId="6" w16cid:durableId="1247107566">
+    <w:abstractNumId w:val="15"/>
+  </w:num>
+  <w:num w:numId="7" w16cid:durableId="807893448">
+    <w:abstractNumId w:val="43"/>
+  </w:num>
+  <w:num w:numId="8" w16cid:durableId="1394235353">
+    <w:abstractNumId w:val="50"/>
+  </w:num>
+  <w:num w:numId="9" w16cid:durableId="1522165648">
+    <w:abstractNumId w:val="11"/>
+  </w:num>
+  <w:num w:numId="10" w16cid:durableId="1984238148">
+    <w:abstractNumId w:val="18"/>
+  </w:num>
+  <w:num w:numId="11" w16cid:durableId="1173884986">
+    <w:abstractNumId w:val="12"/>
+  </w:num>
+  <w:num w:numId="12" w16cid:durableId="1075279359">
+    <w:abstractNumId w:val="33"/>
+  </w:num>
+  <w:num w:numId="13" w16cid:durableId="708260734">
+    <w:abstractNumId w:val="44"/>
+  </w:num>
+  <w:num w:numId="14" w16cid:durableId="23019937">
+    <w:abstractNumId w:val="49"/>
+  </w:num>
+  <w:num w:numId="15" w16cid:durableId="837502512">
+    <w:abstractNumId w:val="26"/>
+  </w:num>
+  <w:num w:numId="16" w16cid:durableId="374893192">
+    <w:abstractNumId w:val="53"/>
+  </w:num>
+  <w:num w:numId="17" w16cid:durableId="863634349">
     <w:abstractNumId w:val="27"/>
   </w:num>
-  <w:num w:numId="5" w16cid:durableId="1521166072">
-    <w:abstractNumId w:val="19"/>
+  <w:num w:numId="18" w16cid:durableId="1075201194">
+    <w:abstractNumId w:val="22"/>
   </w:num>
-  <w:num w:numId="6" w16cid:durableId="1247107566">
-    <w:abstractNumId w:val="13"/>
+  <w:num w:numId="19" w16cid:durableId="1634754310">
+    <w:abstractNumId w:val="51"/>
   </w:num>
-  <w:num w:numId="7" w16cid:durableId="807893448">
+  <w:num w:numId="20" w16cid:durableId="951790756">
     <w:abstractNumId w:val="35"/>
   </w:num>
-  <w:num w:numId="8" w16cid:durableId="1394235353">
-    <w:abstractNumId w:val="39"/>
-  </w:num>
-  <w:num w:numId="9" w16cid:durableId="1522165648">
+  <w:num w:numId="21" w16cid:durableId="702365349">
     <w:abstractNumId w:val="10"/>
-  </w:num>
-  <w:num w:numId="10" w16cid:durableId="1984238148">
-    <w:abstractNumId w:val="16"/>
-  </w:num>
-  <w:num w:numId="11" w16cid:durableId="1173884986">
-    <w:abstractNumId w:val="11"/>
-  </w:num>
-  <w:num w:numId="12" w16cid:durableId="1075279359">
-    <w:abstractNumId w:val="29"/>
-  </w:num>
-  <w:num w:numId="13" w16cid:durableId="708260734">
-    <w:abstractNumId w:val="36"/>
-  </w:num>
-  <w:num w:numId="14" w16cid:durableId="23019937">
-    <w:abstractNumId w:val="38"/>
-  </w:num>
-  <w:num w:numId="15" w16cid:durableId="837502512">
-    <w:abstractNumId w:val="23"/>
-  </w:num>
-  <w:num w:numId="16" w16cid:durableId="374893192">
-    <w:abstractNumId w:val="41"/>
-  </w:num>
-  <w:num w:numId="17" w16cid:durableId="863634349">
-    <w:abstractNumId w:val="24"/>
-  </w:num>
-  <w:num w:numId="18" w16cid:durableId="1075201194">
-    <w:abstractNumId w:val="20"/>
-  </w:num>
-  <w:num w:numId="19" w16cid:durableId="1634754310">
-    <w:abstractNumId w:val="40"/>
-  </w:num>
-  <w:num w:numId="20" w16cid:durableId="951790756">
-    <w:abstractNumId w:val="31"/>
-  </w:num>
-  <w:num w:numId="21" w16cid:durableId="702365349">
-    <w:abstractNumId w:val="9"/>
   </w:num>
   <w:num w:numId="22" w16cid:durableId="511072269">
     <w:abstractNumId w:val="5"/>
@@ -20007,46 +21812,46 @@
     <w:abstractNumId w:val="6"/>
   </w:num>
   <w:num w:numId="24" w16cid:durableId="1888642134">
-    <w:abstractNumId w:val="25"/>
+    <w:abstractNumId w:val="28"/>
   </w:num>
   <w:num w:numId="25" w16cid:durableId="2133866742">
-    <w:abstractNumId w:val="17"/>
+    <w:abstractNumId w:val="19"/>
   </w:num>
   <w:num w:numId="26" w16cid:durableId="2067364465">
-    <w:abstractNumId w:val="33"/>
+    <w:abstractNumId w:val="39"/>
   </w:num>
   <w:num w:numId="27" w16cid:durableId="1599824741">
     <w:abstractNumId w:val="2"/>
   </w:num>
   <w:num w:numId="28" w16cid:durableId="1996765272">
-    <w:abstractNumId w:val="37"/>
+    <w:abstractNumId w:val="45"/>
   </w:num>
   <w:num w:numId="29" w16cid:durableId="945113710">
-    <w:abstractNumId w:val="34"/>
+    <w:abstractNumId w:val="42"/>
   </w:num>
   <w:num w:numId="30" w16cid:durableId="277875153">
-    <w:abstractNumId w:val="32"/>
+    <w:abstractNumId w:val="38"/>
   </w:num>
   <w:num w:numId="31" w16cid:durableId="678579842">
     <w:abstractNumId w:val="3"/>
   </w:num>
   <w:num w:numId="32" w16cid:durableId="1299798920">
-    <w:abstractNumId w:val="22"/>
+    <w:abstractNumId w:val="25"/>
   </w:num>
   <w:num w:numId="33" w16cid:durableId="1818766332">
+    <w:abstractNumId w:val="16"/>
+  </w:num>
+  <w:num w:numId="34" w16cid:durableId="399787473">
+    <w:abstractNumId w:val="17"/>
+  </w:num>
+  <w:num w:numId="35" w16cid:durableId="942106322">
+    <w:abstractNumId w:val="32"/>
+  </w:num>
+  <w:num w:numId="36" w16cid:durableId="968629275">
     <w:abstractNumId w:val="14"/>
   </w:num>
-  <w:num w:numId="34" w16cid:durableId="399787473">
-    <w:abstractNumId w:val="15"/>
-  </w:num>
-  <w:num w:numId="35" w16cid:durableId="942106322">
-    <w:abstractNumId w:val="28"/>
-  </w:num>
-  <w:num w:numId="36" w16cid:durableId="968629275">
-    <w:abstractNumId w:val="12"/>
-  </w:num>
   <w:num w:numId="37" w16cid:durableId="2001153758">
-    <w:abstractNumId w:val="30"/>
+    <w:abstractNumId w:val="34"/>
   </w:num>
   <w:num w:numId="38" w16cid:durableId="1102729235">
     <w:abstractNumId w:val="4"/>
@@ -20058,10 +21863,46 @@
     <w:abstractNumId w:val="8"/>
   </w:num>
   <w:num w:numId="41" w16cid:durableId="1849325157">
-    <w:abstractNumId w:val="26"/>
+    <w:abstractNumId w:val="29"/>
   </w:num>
   <w:num w:numId="42" w16cid:durableId="1506897811">
-    <w:abstractNumId w:val="18"/>
+    <w:abstractNumId w:val="20"/>
+  </w:num>
+  <w:num w:numId="43" w16cid:durableId="1860728933">
+    <w:abstractNumId w:val="31"/>
+  </w:num>
+  <w:num w:numId="44" w16cid:durableId="426737363">
+    <w:abstractNumId w:val="47"/>
+  </w:num>
+  <w:num w:numId="45" w16cid:durableId="1179389115">
+    <w:abstractNumId w:val="46"/>
+  </w:num>
+  <w:num w:numId="46" w16cid:durableId="19019504">
+    <w:abstractNumId w:val="36"/>
+  </w:num>
+  <w:num w:numId="47" w16cid:durableId="1129199594">
+    <w:abstractNumId w:val="9"/>
+  </w:num>
+  <w:num w:numId="48" w16cid:durableId="964776667">
+    <w:abstractNumId w:val="24"/>
+  </w:num>
+  <w:num w:numId="49" w16cid:durableId="1492789004">
+    <w:abstractNumId w:val="40"/>
+  </w:num>
+  <w:num w:numId="50" w16cid:durableId="1109007455">
+    <w:abstractNumId w:val="52"/>
+  </w:num>
+  <w:num w:numId="51" w16cid:durableId="324865156">
+    <w:abstractNumId w:val="48"/>
+  </w:num>
+  <w:num w:numId="52" w16cid:durableId="1386106415">
+    <w:abstractNumId w:val="13"/>
+  </w:num>
+  <w:num w:numId="53" w16cid:durableId="709034967">
+    <w:abstractNumId w:val="41"/>
+  </w:num>
+  <w:num w:numId="54" w16cid:durableId="2079329325">
+    <w:abstractNumId w:val="37"/>
   </w:num>
   <w:numIdMacAtCleanup w:val="14"/>
 </w:numbering>
@@ -22033,6 +23874,11 @@
     <w:name w:val="scxw36424229"/>
     <w:basedOn w:val="DefaultParagraphFont"/>
     <w:rsid w:val="009A68CB"/>
+  </w:style>
+  <w:style w:type="character" w:customStyle="1" w:styleId="findhit">
+    <w:name w:val="findhit"/>
+    <w:basedOn w:val="DefaultParagraphFont"/>
+    <w:rsid w:val="003E782A"/>
   </w:style>
 </w:styles>
 </file>
@@ -26041,108 +27887,9 @@
 </file>
 
 <file path=customXml/item3.xml><?xml version="1.0" encoding="utf-8"?>
-<b:Sources xmlns:b="http://schemas.openxmlformats.org/officeDocument/2006/bibliography" xmlns="http://schemas.openxmlformats.org/officeDocument/2006/bibliography" SelectedStyle="\ISO690Nmerical.XSL" StyleName="ISO 690 - Numerical Reference">
-  <b:Source>
-    <b:Tag>Mur10</b:Tag>
-    <b:SourceType>ElectronicSource</b:SourceType>
-    <b:Guid>{E75CFD88-278B-4BD2-BFE0-B5D77039ACDB}</b:Guid>
-    <b:Author>
-      <b:Author>
-        <b:NameList>
-          <b:Person>
-            <b:Last>Murphy</b:Last>
-            <b:First>Andrew</b:First>
-            <b:Middle>C.</b:Middle>
-          </b:Person>
-        </b:NameList>
-      </b:Author>
-    </b:Author>
-    <b:Title>Learning Hub, Information TEchnology (IT) - Solutions Options Document</b:Title>
-    <b:Year>2010</b:Year>
-    <b:Month>December</b:Month>
-    <b:Day>20</b:Day>
-    <b:RefOrder>2</b:RefOrder>
-  </b:Source>
-  <b:Source>
-    <b:Tag>Uni102</b:Tag>
-    <b:SourceType>ElectronicSource</b:SourceType>
-    <b:Guid>{CFF64624-6B4A-4D95-8C21-8EFEEBFCFC15}</b:Guid>
-    <b:Author>
-      <b:Author>
-        <b:Corporate>University of Adelaide</b:Corporate>
-      </b:Author>
-    </b:Author>
-    <b:Title>The Learning Hub - Major Benfits Framework</b:Title>
-    <b:City>Adelaide</b:City>
-    <b:StateProvince>South Australia</b:StateProvince>
-    <b:CountryRegion>Australia</b:CountryRegion>
-    <b:Year>2010</b:Year>
-    <b:Month>October </b:Month>
-    <b:Day>1</b:Day>
-    <b:RefOrder>1</b:RefOrder>
-  </b:Source>
-  <b:Source>
-    <b:Tag>Uni103</b:Tag>
-    <b:SourceType>ElectronicSource</b:SourceType>
-    <b:Guid>{EA296C68-87DB-45A5-8A3B-9C55D6B368E9}</b:Guid>
-    <b:Author>
-      <b:Author>
-        <b:Corporate>University of Adelaide</b:Corporate>
-      </b:Author>
-    </b:Author>
-    <b:Title>Learning Hub Aspirational Brief</b:Title>
-    <b:City>Adelaide</b:City>
-    <b:StateProvince>South Australia</b:StateProvince>
-    <b:CountryRegion>Australia</b:CountryRegion>
-    <b:Year>2010</b:Year>
-    <b:Month>February</b:Month>
-    <b:Day>26</b:Day>
-    <b:RefOrder>3</b:RefOrder>
-  </b:Source>
-  <b:Source>
-    <b:Tag>Thr101</b:Tag>
-    <b:SourceType>ElectronicSource</b:SourceType>
-    <b:Guid>{FD90471F-D036-40D8-B5F1-01F338828976}</b:Guid>
-    <b:Author>
-      <b:Author>
-        <b:NameList>
-          <b:Person>
-            <b:Last>Threapleton</b:Last>
-            <b:First>Noel</b:First>
-          </b:Person>
-        </b:NameList>
-      </b:Author>
-    </b:Author>
-    <b:Title>Learning Hub Information Technology (IT )Program,  Business Requirements Document</b:Title>
-    <b:City>Adelaide</b:City>
-    <b:StateProvince>SA</b:StateProvince>
-    <b:CountryRegion>Australia</b:CountryRegion>
-    <b:Year>2010</b:Year>
-    <b:Month>September</b:Month>
-    <b:Day>28</b:Day>
-    <b:RefOrder>4</b:RefOrder>
-  </b:Source>
-  <b:Source>
-    <b:Tag>Mur101</b:Tag>
-    <b:SourceType>ElectronicSource</b:SourceType>
-    <b:Guid>{7DEBC7F4-8EBF-4E48-9113-C0A2A3597C8A}</b:Guid>
-    <b:Author>
-      <b:Author>
-        <b:NameList>
-          <b:Person>
-            <b:Last>Murphy</b:Last>
-            <b:First>Andrew</b:First>
-            <b:Middle>C.</b:Middle>
-          </b:Person>
-        </b:NameList>
-      </b:Author>
-    </b:Author>
-    <b:Title>Learning Hub - IT Options Summary</b:Title>
-    <b:Medium>Spreadsheet</b:Medium>
-    <b:Year>2010</b:Year>
-    <b:RefOrder>5</b:RefOrder>
-  </b:Source>
-</b:Sources>
+<p:properties xmlns:p="http://schemas.microsoft.com/office/2006/metadata/properties" xmlns:xsi="http://www.w3.org/2001/XMLSchema-instance" xmlns:pc="http://schemas.microsoft.com/office/infopath/2007/PartnerControls">
+  <documentManagement/>
+</p:properties>
 </file>
 
 <file path=customXml/item4.xml><?xml version="1.0" encoding="utf-8"?>
@@ -26260,9 +28007,108 @@
 </file>
 
 <file path=customXml/item5.xml><?xml version="1.0" encoding="utf-8"?>
-<p:properties xmlns:p="http://schemas.microsoft.com/office/2006/metadata/properties" xmlns:xsi="http://www.w3.org/2001/XMLSchema-instance" xmlns:pc="http://schemas.microsoft.com/office/infopath/2007/PartnerControls">
-  <documentManagement/>
-</p:properties>
+<b:Sources xmlns:b="http://schemas.openxmlformats.org/officeDocument/2006/bibliography" xmlns="http://schemas.openxmlformats.org/officeDocument/2006/bibliography" SelectedStyle="\ISO690Nmerical.XSL" StyleName="ISO 690 - Numerical Reference">
+  <b:Source>
+    <b:Tag>Mur10</b:Tag>
+    <b:SourceType>ElectronicSource</b:SourceType>
+    <b:Guid>{E75CFD88-278B-4BD2-BFE0-B5D77039ACDB}</b:Guid>
+    <b:Author>
+      <b:Author>
+        <b:NameList>
+          <b:Person>
+            <b:Last>Murphy</b:Last>
+            <b:First>Andrew</b:First>
+            <b:Middle>C.</b:Middle>
+          </b:Person>
+        </b:NameList>
+      </b:Author>
+    </b:Author>
+    <b:Title>Learning Hub, Information TEchnology (IT) - Solutions Options Document</b:Title>
+    <b:Year>2010</b:Year>
+    <b:Month>December</b:Month>
+    <b:Day>20</b:Day>
+    <b:RefOrder>2</b:RefOrder>
+  </b:Source>
+  <b:Source>
+    <b:Tag>Uni102</b:Tag>
+    <b:SourceType>ElectronicSource</b:SourceType>
+    <b:Guid>{CFF64624-6B4A-4D95-8C21-8EFEEBFCFC15}</b:Guid>
+    <b:Author>
+      <b:Author>
+        <b:Corporate>University of Adelaide</b:Corporate>
+      </b:Author>
+    </b:Author>
+    <b:Title>The Learning Hub - Major Benfits Framework</b:Title>
+    <b:City>Adelaide</b:City>
+    <b:StateProvince>South Australia</b:StateProvince>
+    <b:CountryRegion>Australia</b:CountryRegion>
+    <b:Year>2010</b:Year>
+    <b:Month>October </b:Month>
+    <b:Day>1</b:Day>
+    <b:RefOrder>1</b:RefOrder>
+  </b:Source>
+  <b:Source>
+    <b:Tag>Uni103</b:Tag>
+    <b:SourceType>ElectronicSource</b:SourceType>
+    <b:Guid>{EA296C68-87DB-45A5-8A3B-9C55D6B368E9}</b:Guid>
+    <b:Author>
+      <b:Author>
+        <b:Corporate>University of Adelaide</b:Corporate>
+      </b:Author>
+    </b:Author>
+    <b:Title>Learning Hub Aspirational Brief</b:Title>
+    <b:City>Adelaide</b:City>
+    <b:StateProvince>South Australia</b:StateProvince>
+    <b:CountryRegion>Australia</b:CountryRegion>
+    <b:Year>2010</b:Year>
+    <b:Month>February</b:Month>
+    <b:Day>26</b:Day>
+    <b:RefOrder>3</b:RefOrder>
+  </b:Source>
+  <b:Source>
+    <b:Tag>Thr101</b:Tag>
+    <b:SourceType>ElectronicSource</b:SourceType>
+    <b:Guid>{FD90471F-D036-40D8-B5F1-01F338828976}</b:Guid>
+    <b:Author>
+      <b:Author>
+        <b:NameList>
+          <b:Person>
+            <b:Last>Threapleton</b:Last>
+            <b:First>Noel</b:First>
+          </b:Person>
+        </b:NameList>
+      </b:Author>
+    </b:Author>
+    <b:Title>Learning Hub Information Technology (IT )Program,  Business Requirements Document</b:Title>
+    <b:City>Adelaide</b:City>
+    <b:StateProvince>SA</b:StateProvince>
+    <b:CountryRegion>Australia</b:CountryRegion>
+    <b:Year>2010</b:Year>
+    <b:Month>September</b:Month>
+    <b:Day>28</b:Day>
+    <b:RefOrder>4</b:RefOrder>
+  </b:Source>
+  <b:Source>
+    <b:Tag>Mur101</b:Tag>
+    <b:SourceType>ElectronicSource</b:SourceType>
+    <b:Guid>{7DEBC7F4-8EBF-4E48-9113-C0A2A3597C8A}</b:Guid>
+    <b:Author>
+      <b:Author>
+        <b:NameList>
+          <b:Person>
+            <b:Last>Murphy</b:Last>
+            <b:First>Andrew</b:First>
+            <b:Middle>C.</b:Middle>
+          </b:Person>
+        </b:NameList>
+      </b:Author>
+    </b:Author>
+    <b:Title>Learning Hub - IT Options Summary</b:Title>
+    <b:Medium>Spreadsheet</b:Medium>
+    <b:Year>2010</b:Year>
+    <b:RefOrder>5</b:RefOrder>
+  </b:Source>
+</b:Sources>
 </file>
 
 <file path=customXml/itemProps1.xml><?xml version="1.0" encoding="utf-8"?>
@@ -26282,9 +28128,10 @@
 </file>
 
 <file path=customXml/itemProps3.xml><?xml version="1.0" encoding="utf-8"?>
-<ds:datastoreItem xmlns:ds="http://schemas.openxmlformats.org/officeDocument/2006/customXml" ds:itemID="{2DA2D6CF-4E7C-422C-959F-246CA2A18389}">
+<ds:datastoreItem xmlns:ds="http://schemas.openxmlformats.org/officeDocument/2006/customXml" ds:itemID="{72D5E17C-664A-4D1B-AB0F-2FFC8B0EBA81}">
   <ds:schemaRefs>
-    <ds:schemaRef ds:uri="http://schemas.openxmlformats.org/officeDocument/2006/bibliography"/>
+    <ds:schemaRef ds:uri="http://schemas.microsoft.com/office/2006/metadata/properties"/>
+    <ds:schemaRef ds:uri="http://schemas.microsoft.com/office/infopath/2007/PartnerControls"/>
   </ds:schemaRefs>
 </ds:datastoreItem>
 </file>
@@ -26306,10 +28153,9 @@
 </file>
 
 <file path=customXml/itemProps5.xml><?xml version="1.0" encoding="utf-8"?>
-<ds:datastoreItem xmlns:ds="http://schemas.openxmlformats.org/officeDocument/2006/customXml" ds:itemID="{72D5E17C-664A-4D1B-AB0F-2FFC8B0EBA81}">
+<ds:datastoreItem xmlns:ds="http://schemas.openxmlformats.org/officeDocument/2006/customXml" ds:itemID="{2DA2D6CF-4E7C-422C-959F-246CA2A18389}">
   <ds:schemaRefs>
-    <ds:schemaRef ds:uri="http://schemas.microsoft.com/office/2006/metadata/properties"/>
-    <ds:schemaRef ds:uri="http://schemas.microsoft.com/office/infopath/2007/PartnerControls"/>
+    <ds:schemaRef ds:uri="http://schemas.openxmlformats.org/officeDocument/2006/bibliography"/>
   </ds:schemaRefs>
 </ds:datastoreItem>
 </file>
</xml_diff>

<commit_message>
update test management tool
</commit_message>
<xml_diff>
--- a/QUALITY/TEST PLAN- TEAM DEVELOPMENTALITY.docx
+++ b/QUALITY/TEST PLAN- TEAM DEVELOPMENTALITY.docx
@@ -12894,6 +12894,1088 @@
       </w:r>
       <w:bookmarkEnd w:id="21"/>
     </w:p>
+    <w:p>
+      <w:pPr>
+        <w:pStyle w:val="paragraph"/>
+        <w:spacing w:before="0" w:beforeAutospacing="0" w:after="0" w:afterAutospacing="0" w:line="360" w:lineRule="auto"/>
+        <w:jc w:val="both"/>
+        <w:textAlignment w:val="baseline"/>
+        <w:rPr>
+          <w:rFonts w:ascii="Segoe UI" w:hAnsi="Segoe UI" w:cs="Segoe UI"/>
+          <w:sz w:val="18"/>
+          <w:szCs w:val="18"/>
+        </w:rPr>
+      </w:pPr>
+      <w:r>
+        <w:rPr>
+          <w:rStyle w:val="normaltextrun"/>
+          <w:rFonts w:ascii="Calibri" w:eastAsiaTheme="majorEastAsia" w:hAnsi="Calibri" w:cs="Calibri"/>
+          <w:b/>
+          <w:bCs/>
+          <w:sz w:val="22"/>
+          <w:szCs w:val="22"/>
+          <w:lang w:val="en-US"/>
+        </w:rPr>
+        <w:t xml:space="preserve">Project-Centric Folders in </w:t>
+      </w:r>
+      <w:proofErr w:type="spellStart"/>
+      <w:r>
+        <w:rPr>
+          <w:rStyle w:val="normaltextrun"/>
+          <w:rFonts w:ascii="Calibri" w:eastAsiaTheme="majorEastAsia" w:hAnsi="Calibri" w:cs="Calibri"/>
+          <w:b/>
+          <w:bCs/>
+          <w:sz w:val="22"/>
+          <w:szCs w:val="22"/>
+          <w:lang w:val="en-US"/>
+        </w:rPr>
+        <w:t>TestLink</w:t>
+      </w:r>
+      <w:proofErr w:type="spellEnd"/>
+      <w:r>
+        <w:rPr>
+          <w:rStyle w:val="normaltextrun"/>
+          <w:rFonts w:ascii="Calibri" w:eastAsiaTheme="majorEastAsia" w:hAnsi="Calibri" w:cs="Calibri"/>
+          <w:b/>
+          <w:bCs/>
+          <w:sz w:val="22"/>
+          <w:szCs w:val="22"/>
+          <w:lang w:val="en-US"/>
+        </w:rPr>
+        <w:t>:</w:t>
+      </w:r>
+      <w:r>
+        <w:rPr>
+          <w:rStyle w:val="eop"/>
+          <w:rFonts w:ascii="Calibri" w:eastAsiaTheme="majorEastAsia" w:hAnsi="Calibri" w:cs="Calibri"/>
+          <w:sz w:val="22"/>
+          <w:szCs w:val="22"/>
+        </w:rPr>
+        <w:t> </w:t>
+      </w:r>
+    </w:p>
+    <w:p>
+      <w:pPr>
+        <w:pStyle w:val="paragraph"/>
+        <w:numPr>
+          <w:ilvl w:val="0"/>
+          <w:numId w:val="34"/>
+        </w:numPr>
+        <w:tabs>
+          <w:tab w:val="clear" w:pos="720"/>
+          <w:tab w:val="num" w:pos="-720"/>
+        </w:tabs>
+        <w:spacing w:before="0" w:beforeAutospacing="0" w:after="0" w:afterAutospacing="0" w:line="360" w:lineRule="auto"/>
+        <w:ind w:left="1080" w:firstLine="0"/>
+        <w:jc w:val="both"/>
+        <w:textAlignment w:val="baseline"/>
+        <w:rPr>
+          <w:rFonts w:ascii="Calibri" w:hAnsi="Calibri" w:cs="Calibri"/>
+          <w:sz w:val="22"/>
+          <w:szCs w:val="22"/>
+        </w:rPr>
+      </w:pPr>
+      <w:r>
+        <w:rPr>
+          <w:rStyle w:val="normaltextrun"/>
+          <w:rFonts w:ascii="Calibri" w:eastAsiaTheme="majorEastAsia" w:hAnsi="Calibri" w:cs="Calibri"/>
+          <w:sz w:val="22"/>
+          <w:szCs w:val="22"/>
+          <w:lang w:val="en-US"/>
+        </w:rPr>
+        <w:t xml:space="preserve">To enhance project oversight and organization, </w:t>
+      </w:r>
+      <w:proofErr w:type="spellStart"/>
+      <w:r>
+        <w:rPr>
+          <w:rStyle w:val="normaltextrun"/>
+          <w:rFonts w:ascii="Calibri" w:eastAsiaTheme="majorEastAsia" w:hAnsi="Calibri" w:cs="Calibri"/>
+          <w:sz w:val="22"/>
+          <w:szCs w:val="22"/>
+          <w:lang w:val="en-US"/>
+        </w:rPr>
+        <w:t>TestLink</w:t>
+      </w:r>
+      <w:proofErr w:type="spellEnd"/>
+      <w:r>
+        <w:rPr>
+          <w:rStyle w:val="normaltextrun"/>
+          <w:rFonts w:ascii="Calibri" w:eastAsiaTheme="majorEastAsia" w:hAnsi="Calibri" w:cs="Calibri"/>
+          <w:sz w:val="22"/>
+          <w:szCs w:val="22"/>
+          <w:lang w:val="en-US"/>
+        </w:rPr>
+        <w:t xml:space="preserve"> will implement a dedicated folder structure tailored to the DFRT project.</w:t>
+      </w:r>
+      <w:r>
+        <w:rPr>
+          <w:rStyle w:val="eop"/>
+          <w:rFonts w:ascii="Calibri" w:eastAsiaTheme="majorEastAsia" w:hAnsi="Calibri" w:cs="Calibri"/>
+          <w:sz w:val="22"/>
+          <w:szCs w:val="22"/>
+        </w:rPr>
+        <w:t> </w:t>
+      </w:r>
+    </w:p>
+    <w:p>
+      <w:pPr>
+        <w:pStyle w:val="paragraph"/>
+        <w:numPr>
+          <w:ilvl w:val="0"/>
+          <w:numId w:val="34"/>
+        </w:numPr>
+        <w:tabs>
+          <w:tab w:val="clear" w:pos="720"/>
+          <w:tab w:val="num" w:pos="-720"/>
+        </w:tabs>
+        <w:spacing w:before="0" w:beforeAutospacing="0" w:after="0" w:afterAutospacing="0" w:line="360" w:lineRule="auto"/>
+        <w:ind w:left="1080" w:firstLine="0"/>
+        <w:jc w:val="both"/>
+        <w:textAlignment w:val="baseline"/>
+        <w:rPr>
+          <w:rFonts w:ascii="Calibri" w:hAnsi="Calibri" w:cs="Calibri"/>
+          <w:sz w:val="22"/>
+          <w:szCs w:val="22"/>
+        </w:rPr>
+      </w:pPr>
+      <w:r>
+        <w:rPr>
+          <w:rStyle w:val="normaltextrun"/>
+          <w:rFonts w:ascii="Calibri" w:eastAsiaTheme="majorEastAsia" w:hAnsi="Calibri" w:cs="Calibri"/>
+          <w:sz w:val="22"/>
+          <w:szCs w:val="22"/>
+          <w:lang w:val="en-US"/>
+        </w:rPr>
+        <w:t>This structure will ensure efficient monitoring and tracking of project status.</w:t>
+      </w:r>
+      <w:r>
+        <w:rPr>
+          <w:rStyle w:val="eop"/>
+          <w:rFonts w:ascii="Calibri" w:eastAsiaTheme="majorEastAsia" w:hAnsi="Calibri" w:cs="Calibri"/>
+          <w:sz w:val="22"/>
+          <w:szCs w:val="22"/>
+        </w:rPr>
+        <w:t> </w:t>
+      </w:r>
+    </w:p>
+    <w:p>
+      <w:pPr>
+        <w:pStyle w:val="paragraph"/>
+        <w:spacing w:before="0" w:beforeAutospacing="0" w:after="0" w:afterAutospacing="0" w:line="360" w:lineRule="auto"/>
+        <w:jc w:val="both"/>
+        <w:textAlignment w:val="baseline"/>
+        <w:rPr>
+          <w:rFonts w:ascii="Segoe UI" w:hAnsi="Segoe UI" w:cs="Segoe UI"/>
+          <w:sz w:val="18"/>
+          <w:szCs w:val="18"/>
+        </w:rPr>
+      </w:pPr>
+      <w:r>
+        <w:rPr>
+          <w:rStyle w:val="normaltextrun"/>
+          <w:rFonts w:ascii="Calibri" w:eastAsiaTheme="majorEastAsia" w:hAnsi="Calibri" w:cs="Calibri"/>
+          <w:b/>
+          <w:bCs/>
+          <w:sz w:val="22"/>
+          <w:szCs w:val="22"/>
+          <w:lang w:val="en-US"/>
+        </w:rPr>
+        <w:t>Resource Access Permissions:</w:t>
+      </w:r>
+      <w:r>
+        <w:rPr>
+          <w:rStyle w:val="eop"/>
+          <w:rFonts w:ascii="Calibri" w:eastAsiaTheme="majorEastAsia" w:hAnsi="Calibri" w:cs="Calibri"/>
+          <w:sz w:val="22"/>
+          <w:szCs w:val="22"/>
+        </w:rPr>
+        <w:t> </w:t>
+      </w:r>
+    </w:p>
+    <w:p>
+      <w:pPr>
+        <w:pStyle w:val="paragraph"/>
+        <w:numPr>
+          <w:ilvl w:val="0"/>
+          <w:numId w:val="35"/>
+        </w:numPr>
+        <w:tabs>
+          <w:tab w:val="clear" w:pos="720"/>
+          <w:tab w:val="num" w:pos="-720"/>
+        </w:tabs>
+        <w:spacing w:before="0" w:beforeAutospacing="0" w:after="0" w:afterAutospacing="0" w:line="360" w:lineRule="auto"/>
+        <w:ind w:left="1080" w:firstLine="0"/>
+        <w:jc w:val="both"/>
+        <w:textAlignment w:val="baseline"/>
+        <w:rPr>
+          <w:rFonts w:ascii="Calibri" w:hAnsi="Calibri" w:cs="Calibri"/>
+          <w:sz w:val="22"/>
+          <w:szCs w:val="22"/>
+        </w:rPr>
+      </w:pPr>
+      <w:r>
+        <w:rPr>
+          <w:rStyle w:val="normaltextrun"/>
+          <w:rFonts w:ascii="Calibri" w:eastAsiaTheme="majorEastAsia" w:hAnsi="Calibri" w:cs="Calibri"/>
+          <w:sz w:val="22"/>
+          <w:szCs w:val="22"/>
+          <w:lang w:val="en-US"/>
+        </w:rPr>
+        <w:t xml:space="preserve">All members of the Testing team will receive permissions within </w:t>
+      </w:r>
+      <w:proofErr w:type="spellStart"/>
+      <w:r>
+        <w:rPr>
+          <w:rStyle w:val="normaltextrun"/>
+          <w:rFonts w:ascii="Calibri" w:eastAsiaTheme="majorEastAsia" w:hAnsi="Calibri" w:cs="Calibri"/>
+          <w:sz w:val="22"/>
+          <w:szCs w:val="22"/>
+          <w:lang w:val="en-US"/>
+        </w:rPr>
+        <w:t>TestLink</w:t>
+      </w:r>
+      <w:proofErr w:type="spellEnd"/>
+      <w:r>
+        <w:rPr>
+          <w:rStyle w:val="normaltextrun"/>
+          <w:rFonts w:ascii="Calibri" w:eastAsiaTheme="majorEastAsia" w:hAnsi="Calibri" w:cs="Calibri"/>
+          <w:sz w:val="22"/>
+          <w:szCs w:val="22"/>
+          <w:lang w:val="en-US"/>
+        </w:rPr>
+        <w:t>, allowing them to both view and modify content.</w:t>
+      </w:r>
+      <w:r>
+        <w:rPr>
+          <w:rStyle w:val="eop"/>
+          <w:rFonts w:ascii="Calibri" w:eastAsiaTheme="majorEastAsia" w:hAnsi="Calibri" w:cs="Calibri"/>
+          <w:sz w:val="22"/>
+          <w:szCs w:val="22"/>
+        </w:rPr>
+        <w:t> </w:t>
+      </w:r>
+    </w:p>
+    <w:p>
+      <w:pPr>
+        <w:pStyle w:val="paragraph"/>
+        <w:numPr>
+          <w:ilvl w:val="0"/>
+          <w:numId w:val="35"/>
+        </w:numPr>
+        <w:tabs>
+          <w:tab w:val="clear" w:pos="720"/>
+          <w:tab w:val="num" w:pos="-720"/>
+        </w:tabs>
+        <w:spacing w:before="0" w:beforeAutospacing="0" w:after="0" w:afterAutospacing="0" w:line="360" w:lineRule="auto"/>
+        <w:ind w:left="1080" w:firstLine="0"/>
+        <w:jc w:val="both"/>
+        <w:textAlignment w:val="baseline"/>
+        <w:rPr>
+          <w:rFonts w:ascii="Calibri" w:hAnsi="Calibri" w:cs="Calibri"/>
+          <w:sz w:val="22"/>
+          <w:szCs w:val="22"/>
+        </w:rPr>
+      </w:pPr>
+      <w:r>
+        <w:rPr>
+          <w:rStyle w:val="normaltextrun"/>
+          <w:rFonts w:ascii="Calibri" w:eastAsiaTheme="majorEastAsia" w:hAnsi="Calibri" w:cs="Calibri"/>
+          <w:sz w:val="22"/>
+          <w:szCs w:val="22"/>
+          <w:lang w:val="en-US"/>
+        </w:rPr>
+        <w:t xml:space="preserve">These permissions empower team members to actively contribute by creating and refining test cases directly within </w:t>
+      </w:r>
+      <w:proofErr w:type="spellStart"/>
+      <w:r>
+        <w:rPr>
+          <w:rStyle w:val="normaltextrun"/>
+          <w:rFonts w:ascii="Calibri" w:eastAsiaTheme="majorEastAsia" w:hAnsi="Calibri" w:cs="Calibri"/>
+          <w:sz w:val="22"/>
+          <w:szCs w:val="22"/>
+          <w:lang w:val="en-US"/>
+        </w:rPr>
+        <w:t>TestLink</w:t>
+      </w:r>
+      <w:proofErr w:type="spellEnd"/>
+      <w:r>
+        <w:rPr>
+          <w:rStyle w:val="normaltextrun"/>
+          <w:rFonts w:ascii="Calibri" w:eastAsiaTheme="majorEastAsia" w:hAnsi="Calibri" w:cs="Calibri"/>
+          <w:sz w:val="22"/>
+          <w:szCs w:val="22"/>
+          <w:lang w:val="en-US"/>
+        </w:rPr>
+        <w:t>.</w:t>
+      </w:r>
+      <w:r>
+        <w:rPr>
+          <w:rStyle w:val="eop"/>
+          <w:rFonts w:ascii="Calibri" w:eastAsiaTheme="majorEastAsia" w:hAnsi="Calibri" w:cs="Calibri"/>
+          <w:sz w:val="22"/>
+          <w:szCs w:val="22"/>
+        </w:rPr>
+        <w:t> </w:t>
+      </w:r>
+    </w:p>
+    <w:p>
+      <w:pPr>
+        <w:pStyle w:val="paragraph"/>
+        <w:spacing w:before="0" w:beforeAutospacing="0" w:after="0" w:afterAutospacing="0" w:line="360" w:lineRule="auto"/>
+        <w:jc w:val="both"/>
+        <w:textAlignment w:val="baseline"/>
+        <w:rPr>
+          <w:rFonts w:ascii="Segoe UI" w:hAnsi="Segoe UI" w:cs="Segoe UI"/>
+          <w:sz w:val="18"/>
+          <w:szCs w:val="18"/>
+        </w:rPr>
+      </w:pPr>
+      <w:r>
+        <w:rPr>
+          <w:rStyle w:val="normaltextrun"/>
+          <w:rFonts w:ascii="Calibri" w:eastAsiaTheme="majorEastAsia" w:hAnsi="Calibri" w:cs="Calibri"/>
+          <w:b/>
+          <w:bCs/>
+          <w:sz w:val="22"/>
+          <w:szCs w:val="22"/>
+          <w:lang w:val="en-US"/>
+        </w:rPr>
+        <w:t>Test Case Development Phase:</w:t>
+      </w:r>
+      <w:r>
+        <w:rPr>
+          <w:rStyle w:val="eop"/>
+          <w:rFonts w:ascii="Calibri" w:eastAsiaTheme="majorEastAsia" w:hAnsi="Calibri" w:cs="Calibri"/>
+          <w:sz w:val="22"/>
+          <w:szCs w:val="22"/>
+        </w:rPr>
+        <w:t> </w:t>
+      </w:r>
+    </w:p>
+    <w:p>
+      <w:pPr>
+        <w:pStyle w:val="paragraph"/>
+        <w:numPr>
+          <w:ilvl w:val="0"/>
+          <w:numId w:val="36"/>
+        </w:numPr>
+        <w:tabs>
+          <w:tab w:val="clear" w:pos="720"/>
+          <w:tab w:val="num" w:pos="-720"/>
+        </w:tabs>
+        <w:spacing w:before="0" w:beforeAutospacing="0" w:after="0" w:afterAutospacing="0" w:line="360" w:lineRule="auto"/>
+        <w:ind w:left="1080" w:firstLine="0"/>
+        <w:jc w:val="both"/>
+        <w:textAlignment w:val="baseline"/>
+        <w:rPr>
+          <w:rFonts w:ascii="Calibri" w:hAnsi="Calibri" w:cs="Calibri"/>
+          <w:sz w:val="22"/>
+          <w:szCs w:val="22"/>
+        </w:rPr>
+      </w:pPr>
+      <w:r>
+        <w:rPr>
+          <w:rStyle w:val="normaltextrun"/>
+          <w:rFonts w:ascii="Calibri" w:eastAsiaTheme="majorEastAsia" w:hAnsi="Calibri" w:cs="Calibri"/>
+          <w:sz w:val="22"/>
+          <w:szCs w:val="22"/>
+          <w:lang w:val="en-US"/>
+        </w:rPr>
+        <w:t xml:space="preserve">Test case creation will occur within </w:t>
+      </w:r>
+      <w:proofErr w:type="spellStart"/>
+      <w:r>
+        <w:rPr>
+          <w:rStyle w:val="normaltextrun"/>
+          <w:rFonts w:ascii="Calibri" w:eastAsiaTheme="majorEastAsia" w:hAnsi="Calibri" w:cs="Calibri"/>
+          <w:sz w:val="22"/>
+          <w:szCs w:val="22"/>
+          <w:lang w:val="en-US"/>
+        </w:rPr>
+        <w:t>TestLink</w:t>
+      </w:r>
+      <w:proofErr w:type="spellEnd"/>
+      <w:r>
+        <w:rPr>
+          <w:rStyle w:val="normaltextrun"/>
+          <w:rFonts w:ascii="Calibri" w:eastAsiaTheme="majorEastAsia" w:hAnsi="Calibri" w:cs="Calibri"/>
+          <w:sz w:val="22"/>
+          <w:szCs w:val="22"/>
+          <w:lang w:val="en-US"/>
+        </w:rPr>
+        <w:t xml:space="preserve"> during the Test Design phase.</w:t>
+      </w:r>
+      <w:r>
+        <w:rPr>
+          <w:rStyle w:val="eop"/>
+          <w:rFonts w:ascii="Calibri" w:eastAsiaTheme="majorEastAsia" w:hAnsi="Calibri" w:cs="Calibri"/>
+          <w:sz w:val="22"/>
+          <w:szCs w:val="22"/>
+        </w:rPr>
+        <w:t> </w:t>
+      </w:r>
+    </w:p>
+    <w:p>
+      <w:pPr>
+        <w:pStyle w:val="paragraph"/>
+        <w:numPr>
+          <w:ilvl w:val="0"/>
+          <w:numId w:val="36"/>
+        </w:numPr>
+        <w:tabs>
+          <w:tab w:val="clear" w:pos="720"/>
+          <w:tab w:val="num" w:pos="-720"/>
+        </w:tabs>
+        <w:spacing w:before="0" w:beforeAutospacing="0" w:after="0" w:afterAutospacing="0" w:line="360" w:lineRule="auto"/>
+        <w:ind w:left="1080" w:firstLine="0"/>
+        <w:jc w:val="both"/>
+        <w:textAlignment w:val="baseline"/>
+        <w:rPr>
+          <w:rFonts w:ascii="Calibri" w:hAnsi="Calibri" w:cs="Calibri"/>
+          <w:sz w:val="22"/>
+          <w:szCs w:val="22"/>
+        </w:rPr>
+      </w:pPr>
+      <w:r>
+        <w:rPr>
+          <w:rStyle w:val="normaltextrun"/>
+          <w:rFonts w:ascii="Calibri" w:eastAsiaTheme="majorEastAsia" w:hAnsi="Calibri" w:cs="Calibri"/>
+          <w:sz w:val="22"/>
+          <w:szCs w:val="22"/>
+          <w:lang w:val="en-US"/>
+        </w:rPr>
+        <w:t xml:space="preserve">Any updates or changes to test cases will be immediately reflected within the </w:t>
+      </w:r>
+      <w:proofErr w:type="spellStart"/>
+      <w:r>
+        <w:rPr>
+          <w:rStyle w:val="normaltextrun"/>
+          <w:rFonts w:ascii="Calibri" w:eastAsiaTheme="majorEastAsia" w:hAnsi="Calibri" w:cs="Calibri"/>
+          <w:sz w:val="22"/>
+          <w:szCs w:val="22"/>
+          <w:lang w:val="en-US"/>
+        </w:rPr>
+        <w:t>TestLink</w:t>
+      </w:r>
+      <w:proofErr w:type="spellEnd"/>
+      <w:r>
+        <w:rPr>
+          <w:rStyle w:val="normaltextrun"/>
+          <w:rFonts w:ascii="Calibri" w:eastAsiaTheme="majorEastAsia" w:hAnsi="Calibri" w:cs="Calibri"/>
+          <w:sz w:val="22"/>
+          <w:szCs w:val="22"/>
+          <w:lang w:val="en-US"/>
+        </w:rPr>
+        <w:t xml:space="preserve"> system, ensuring that test case documentation is always </w:t>
+      </w:r>
+      <w:proofErr w:type="gramStart"/>
+      <w:r>
+        <w:rPr>
+          <w:rStyle w:val="normaltextrun"/>
+          <w:rFonts w:ascii="Calibri" w:eastAsiaTheme="majorEastAsia" w:hAnsi="Calibri" w:cs="Calibri"/>
+          <w:sz w:val="22"/>
+          <w:szCs w:val="22"/>
+          <w:lang w:val="en-US"/>
+        </w:rPr>
+        <w:t>up-to-date</w:t>
+      </w:r>
+      <w:proofErr w:type="gramEnd"/>
+      <w:r>
+        <w:rPr>
+          <w:rStyle w:val="normaltextrun"/>
+          <w:rFonts w:ascii="Calibri" w:eastAsiaTheme="majorEastAsia" w:hAnsi="Calibri" w:cs="Calibri"/>
+          <w:sz w:val="22"/>
+          <w:szCs w:val="22"/>
+          <w:lang w:val="en-US"/>
+        </w:rPr>
+        <w:t>.</w:t>
+      </w:r>
+      <w:r>
+        <w:rPr>
+          <w:rStyle w:val="eop"/>
+          <w:rFonts w:ascii="Calibri" w:eastAsiaTheme="majorEastAsia" w:hAnsi="Calibri" w:cs="Calibri"/>
+          <w:sz w:val="22"/>
+          <w:szCs w:val="22"/>
+        </w:rPr>
+        <w:t> </w:t>
+      </w:r>
+    </w:p>
+    <w:p>
+      <w:pPr>
+        <w:pStyle w:val="paragraph"/>
+        <w:spacing w:before="0" w:beforeAutospacing="0" w:after="0" w:afterAutospacing="0" w:line="360" w:lineRule="auto"/>
+        <w:jc w:val="both"/>
+        <w:textAlignment w:val="baseline"/>
+        <w:rPr>
+          <w:rFonts w:ascii="Segoe UI" w:hAnsi="Segoe UI" w:cs="Segoe UI"/>
+          <w:sz w:val="18"/>
+          <w:szCs w:val="18"/>
+        </w:rPr>
+      </w:pPr>
+      <w:r>
+        <w:rPr>
+          <w:rStyle w:val="normaltextrun"/>
+          <w:rFonts w:ascii="Calibri" w:eastAsiaTheme="majorEastAsia" w:hAnsi="Calibri" w:cs="Calibri"/>
+          <w:b/>
+          <w:bCs/>
+          <w:sz w:val="22"/>
+          <w:szCs w:val="22"/>
+          <w:lang w:val="en-US"/>
+        </w:rPr>
+        <w:t>Involvement of Testers:</w:t>
+      </w:r>
+      <w:r>
+        <w:rPr>
+          <w:rStyle w:val="eop"/>
+          <w:rFonts w:ascii="Calibri" w:eastAsiaTheme="majorEastAsia" w:hAnsi="Calibri" w:cs="Calibri"/>
+          <w:sz w:val="22"/>
+          <w:szCs w:val="22"/>
+        </w:rPr>
+        <w:t> </w:t>
+      </w:r>
+    </w:p>
+    <w:p>
+      <w:pPr>
+        <w:pStyle w:val="paragraph"/>
+        <w:numPr>
+          <w:ilvl w:val="0"/>
+          <w:numId w:val="37"/>
+        </w:numPr>
+        <w:tabs>
+          <w:tab w:val="clear" w:pos="720"/>
+          <w:tab w:val="num" w:pos="-720"/>
+        </w:tabs>
+        <w:spacing w:before="0" w:beforeAutospacing="0" w:after="0" w:afterAutospacing="0" w:line="360" w:lineRule="auto"/>
+        <w:ind w:left="1080" w:firstLine="0"/>
+        <w:jc w:val="both"/>
+        <w:textAlignment w:val="baseline"/>
+        <w:rPr>
+          <w:rFonts w:ascii="Calibri" w:hAnsi="Calibri" w:cs="Calibri"/>
+          <w:sz w:val="22"/>
+          <w:szCs w:val="22"/>
+        </w:rPr>
+      </w:pPr>
+      <w:r>
+        <w:rPr>
+          <w:rStyle w:val="normaltextrun"/>
+          <w:rFonts w:ascii="Calibri" w:eastAsiaTheme="majorEastAsia" w:hAnsi="Calibri" w:cs="Calibri"/>
+          <w:sz w:val="22"/>
+          <w:szCs w:val="22"/>
+          <w:lang w:val="en-US"/>
+        </w:rPr>
+        <w:t xml:space="preserve">Testers will have direct access to their designated test cases through </w:t>
+      </w:r>
+      <w:proofErr w:type="spellStart"/>
+      <w:r>
+        <w:rPr>
+          <w:rStyle w:val="normaltextrun"/>
+          <w:rFonts w:ascii="Calibri" w:eastAsiaTheme="majorEastAsia" w:hAnsi="Calibri" w:cs="Calibri"/>
+          <w:sz w:val="22"/>
+          <w:szCs w:val="22"/>
+          <w:lang w:val="en-US"/>
+        </w:rPr>
+        <w:t>TestLink</w:t>
+      </w:r>
+      <w:proofErr w:type="spellEnd"/>
+      <w:r>
+        <w:rPr>
+          <w:rStyle w:val="normaltextrun"/>
+          <w:rFonts w:ascii="Calibri" w:eastAsiaTheme="majorEastAsia" w:hAnsi="Calibri" w:cs="Calibri"/>
+          <w:sz w:val="22"/>
+          <w:szCs w:val="22"/>
+          <w:lang w:val="en-US"/>
+        </w:rPr>
+        <w:t>.</w:t>
+      </w:r>
+      <w:r>
+        <w:rPr>
+          <w:rStyle w:val="eop"/>
+          <w:rFonts w:ascii="Calibri" w:eastAsiaTheme="majorEastAsia" w:hAnsi="Calibri" w:cs="Calibri"/>
+          <w:sz w:val="22"/>
+          <w:szCs w:val="22"/>
+        </w:rPr>
+        <w:t> </w:t>
+      </w:r>
+    </w:p>
+    <w:p>
+      <w:pPr>
+        <w:pStyle w:val="paragraph"/>
+        <w:numPr>
+          <w:ilvl w:val="0"/>
+          <w:numId w:val="37"/>
+        </w:numPr>
+        <w:tabs>
+          <w:tab w:val="clear" w:pos="720"/>
+          <w:tab w:val="num" w:pos="-720"/>
+        </w:tabs>
+        <w:spacing w:before="0" w:beforeAutospacing="0" w:after="0" w:afterAutospacing="0" w:line="360" w:lineRule="auto"/>
+        <w:ind w:left="1080" w:firstLine="0"/>
+        <w:jc w:val="both"/>
+        <w:textAlignment w:val="baseline"/>
+        <w:rPr>
+          <w:rFonts w:ascii="Calibri" w:hAnsi="Calibri" w:cs="Calibri"/>
+          <w:sz w:val="22"/>
+          <w:szCs w:val="22"/>
+        </w:rPr>
+      </w:pPr>
+      <w:r>
+        <w:rPr>
+          <w:rStyle w:val="normaltextrun"/>
+          <w:rFonts w:ascii="Calibri" w:eastAsiaTheme="majorEastAsia" w:hAnsi="Calibri" w:cs="Calibri"/>
+          <w:sz w:val="22"/>
+          <w:szCs w:val="22"/>
+          <w:lang w:val="en-US"/>
+        </w:rPr>
+        <w:t xml:space="preserve">They can efficiently update the status of individual test steps directly within the </w:t>
+      </w:r>
+      <w:proofErr w:type="spellStart"/>
+      <w:r>
+        <w:rPr>
+          <w:rStyle w:val="normaltextrun"/>
+          <w:rFonts w:ascii="Calibri" w:eastAsiaTheme="majorEastAsia" w:hAnsi="Calibri" w:cs="Calibri"/>
+          <w:sz w:val="22"/>
+          <w:szCs w:val="22"/>
+          <w:lang w:val="en-US"/>
+        </w:rPr>
+        <w:t>TestLink</w:t>
+      </w:r>
+      <w:proofErr w:type="spellEnd"/>
+      <w:r>
+        <w:rPr>
+          <w:rStyle w:val="normaltextrun"/>
+          <w:rFonts w:ascii="Calibri" w:eastAsiaTheme="majorEastAsia" w:hAnsi="Calibri" w:cs="Calibri"/>
+          <w:sz w:val="22"/>
+          <w:szCs w:val="22"/>
+          <w:lang w:val="en-US"/>
+        </w:rPr>
+        <w:t xml:space="preserve"> interface, streamlining the testing process and enhancing collaboration.</w:t>
+      </w:r>
+      <w:r>
+        <w:rPr>
+          <w:rStyle w:val="eop"/>
+          <w:rFonts w:ascii="Calibri" w:eastAsiaTheme="majorEastAsia" w:hAnsi="Calibri" w:cs="Calibri"/>
+          <w:sz w:val="22"/>
+          <w:szCs w:val="22"/>
+        </w:rPr>
+        <w:t> </w:t>
+      </w:r>
+    </w:p>
+    <w:p>
+      <w:pPr>
+        <w:pStyle w:val="paragraph"/>
+        <w:spacing w:before="0" w:beforeAutospacing="0" w:after="0" w:afterAutospacing="0" w:line="360" w:lineRule="auto"/>
+        <w:jc w:val="both"/>
+        <w:textAlignment w:val="baseline"/>
+        <w:rPr>
+          <w:rFonts w:ascii="Segoe UI" w:hAnsi="Segoe UI" w:cs="Segoe UI"/>
+          <w:sz w:val="18"/>
+          <w:szCs w:val="18"/>
+        </w:rPr>
+      </w:pPr>
+      <w:r>
+        <w:rPr>
+          <w:rStyle w:val="normaltextrun"/>
+          <w:rFonts w:ascii="Calibri" w:eastAsiaTheme="majorEastAsia" w:hAnsi="Calibri" w:cs="Calibri"/>
+          <w:b/>
+          <w:bCs/>
+          <w:sz w:val="22"/>
+          <w:szCs w:val="22"/>
+          <w:lang w:val="en-US"/>
+        </w:rPr>
+        <w:t>Defect Tracking:</w:t>
+      </w:r>
+      <w:r>
+        <w:rPr>
+          <w:rStyle w:val="eop"/>
+          <w:rFonts w:ascii="Calibri" w:eastAsiaTheme="majorEastAsia" w:hAnsi="Calibri" w:cs="Calibri"/>
+          <w:sz w:val="22"/>
+          <w:szCs w:val="22"/>
+        </w:rPr>
+        <w:t> </w:t>
+      </w:r>
+    </w:p>
+    <w:p>
+      <w:pPr>
+        <w:pStyle w:val="paragraph"/>
+        <w:numPr>
+          <w:ilvl w:val="0"/>
+          <w:numId w:val="38"/>
+        </w:numPr>
+        <w:tabs>
+          <w:tab w:val="clear" w:pos="720"/>
+          <w:tab w:val="num" w:pos="-720"/>
+        </w:tabs>
+        <w:spacing w:before="0" w:beforeAutospacing="0" w:after="0" w:afterAutospacing="0" w:line="360" w:lineRule="auto"/>
+        <w:ind w:left="1080" w:firstLine="0"/>
+        <w:jc w:val="both"/>
+        <w:textAlignment w:val="baseline"/>
+        <w:rPr>
+          <w:rFonts w:ascii="Calibri" w:hAnsi="Calibri" w:cs="Calibri"/>
+          <w:sz w:val="22"/>
+          <w:szCs w:val="22"/>
+        </w:rPr>
+      </w:pPr>
+      <w:r>
+        <w:rPr>
+          <w:rStyle w:val="normaltextrun"/>
+          <w:rFonts w:ascii="Calibri" w:eastAsiaTheme="majorEastAsia" w:hAnsi="Calibri" w:cs="Calibri"/>
+          <w:sz w:val="22"/>
+          <w:szCs w:val="22"/>
+          <w:lang w:val="en-US"/>
+        </w:rPr>
+        <w:t xml:space="preserve">Any identified defects will be comprehensively documented within </w:t>
+      </w:r>
+      <w:proofErr w:type="spellStart"/>
+      <w:r>
+        <w:rPr>
+          <w:rStyle w:val="normaltextrun"/>
+          <w:rFonts w:ascii="Calibri" w:eastAsiaTheme="majorEastAsia" w:hAnsi="Calibri" w:cs="Calibri"/>
+          <w:sz w:val="22"/>
+          <w:szCs w:val="22"/>
+          <w:lang w:val="en-US"/>
+        </w:rPr>
+        <w:t>TestLink</w:t>
+      </w:r>
+      <w:proofErr w:type="spellEnd"/>
+      <w:r>
+        <w:rPr>
+          <w:rStyle w:val="normaltextrun"/>
+          <w:rFonts w:ascii="Calibri" w:eastAsiaTheme="majorEastAsia" w:hAnsi="Calibri" w:cs="Calibri"/>
+          <w:sz w:val="22"/>
+          <w:szCs w:val="22"/>
+          <w:lang w:val="en-US"/>
+        </w:rPr>
+        <w:t>.</w:t>
+      </w:r>
+      <w:r>
+        <w:rPr>
+          <w:rStyle w:val="eop"/>
+          <w:rFonts w:ascii="Calibri" w:eastAsiaTheme="majorEastAsia" w:hAnsi="Calibri" w:cs="Calibri"/>
+          <w:sz w:val="22"/>
+          <w:szCs w:val="22"/>
+        </w:rPr>
+        <w:t> </w:t>
+      </w:r>
+    </w:p>
+    <w:p>
+      <w:pPr>
+        <w:pStyle w:val="paragraph"/>
+        <w:numPr>
+          <w:ilvl w:val="0"/>
+          <w:numId w:val="38"/>
+        </w:numPr>
+        <w:tabs>
+          <w:tab w:val="clear" w:pos="720"/>
+          <w:tab w:val="num" w:pos="-720"/>
+        </w:tabs>
+        <w:spacing w:before="0" w:beforeAutospacing="0" w:after="0" w:afterAutospacing="0" w:line="360" w:lineRule="auto"/>
+        <w:ind w:left="1080" w:firstLine="0"/>
+        <w:jc w:val="both"/>
+        <w:textAlignment w:val="baseline"/>
+        <w:rPr>
+          <w:rFonts w:ascii="Calibri" w:hAnsi="Calibri" w:cs="Calibri"/>
+          <w:sz w:val="22"/>
+          <w:szCs w:val="22"/>
+        </w:rPr>
+      </w:pPr>
+      <w:r>
+        <w:rPr>
+          <w:rStyle w:val="normaltextrun"/>
+          <w:rFonts w:ascii="Calibri" w:eastAsiaTheme="majorEastAsia" w:hAnsi="Calibri" w:cs="Calibri"/>
+          <w:sz w:val="22"/>
+          <w:szCs w:val="22"/>
+          <w:lang w:val="en-US"/>
+        </w:rPr>
+        <w:t>This will establish a clear link between defects and the relevant test cases and test steps, ensuring effective defect tracking and resolution.</w:t>
+      </w:r>
+      <w:r>
+        <w:rPr>
+          <w:rStyle w:val="eop"/>
+          <w:rFonts w:ascii="Calibri" w:eastAsiaTheme="majorEastAsia" w:hAnsi="Calibri" w:cs="Calibri"/>
+          <w:sz w:val="22"/>
+          <w:szCs w:val="22"/>
+        </w:rPr>
+        <w:t> </w:t>
+      </w:r>
+    </w:p>
+    <w:p>
+      <w:pPr>
+        <w:pStyle w:val="paragraph"/>
+        <w:spacing w:before="0" w:beforeAutospacing="0" w:after="0" w:afterAutospacing="0" w:line="360" w:lineRule="auto"/>
+        <w:jc w:val="both"/>
+        <w:textAlignment w:val="baseline"/>
+        <w:rPr>
+          <w:rFonts w:ascii="Segoe UI" w:hAnsi="Segoe UI" w:cs="Segoe UI"/>
+          <w:sz w:val="18"/>
+          <w:szCs w:val="18"/>
+        </w:rPr>
+      </w:pPr>
+      <w:r>
+        <w:rPr>
+          <w:rStyle w:val="normaltextrun"/>
+          <w:rFonts w:ascii="Calibri" w:eastAsiaTheme="majorEastAsia" w:hAnsi="Calibri" w:cs="Calibri"/>
+          <w:b/>
+          <w:bCs/>
+          <w:sz w:val="22"/>
+          <w:szCs w:val="22"/>
+          <w:lang w:val="en-US"/>
+        </w:rPr>
+        <w:t>Defect Validation Phase:</w:t>
+      </w:r>
+      <w:r>
+        <w:rPr>
+          <w:rStyle w:val="eop"/>
+          <w:rFonts w:ascii="Calibri" w:eastAsiaTheme="majorEastAsia" w:hAnsi="Calibri" w:cs="Calibri"/>
+          <w:sz w:val="22"/>
+          <w:szCs w:val="22"/>
+        </w:rPr>
+        <w:t> </w:t>
+      </w:r>
+    </w:p>
+    <w:p>
+      <w:pPr>
+        <w:pStyle w:val="paragraph"/>
+        <w:numPr>
+          <w:ilvl w:val="0"/>
+          <w:numId w:val="39"/>
+        </w:numPr>
+        <w:tabs>
+          <w:tab w:val="clear" w:pos="720"/>
+          <w:tab w:val="num" w:pos="-720"/>
+        </w:tabs>
+        <w:spacing w:before="0" w:beforeAutospacing="0" w:after="0" w:afterAutospacing="0" w:line="360" w:lineRule="auto"/>
+        <w:ind w:left="1080" w:firstLine="0"/>
+        <w:jc w:val="both"/>
+        <w:textAlignment w:val="baseline"/>
+        <w:rPr>
+          <w:rFonts w:ascii="Calibri" w:hAnsi="Calibri" w:cs="Calibri"/>
+          <w:sz w:val="22"/>
+          <w:szCs w:val="22"/>
+        </w:rPr>
+      </w:pPr>
+      <w:r>
+        <w:rPr>
+          <w:rStyle w:val="normaltextrun"/>
+          <w:rFonts w:ascii="Calibri" w:eastAsiaTheme="majorEastAsia" w:hAnsi="Calibri" w:cs="Calibri"/>
+          <w:sz w:val="22"/>
+          <w:szCs w:val="22"/>
+          <w:lang w:val="en-US"/>
+        </w:rPr>
+        <w:t>During the Defect fix validation phase, previously identified defects will be returned to testers for confirmation.</w:t>
+      </w:r>
+      <w:r>
+        <w:rPr>
+          <w:rStyle w:val="eop"/>
+          <w:rFonts w:ascii="Calibri" w:eastAsiaTheme="majorEastAsia" w:hAnsi="Calibri" w:cs="Calibri"/>
+          <w:sz w:val="22"/>
+          <w:szCs w:val="22"/>
+        </w:rPr>
+        <w:t> </w:t>
+      </w:r>
+    </w:p>
+    <w:p>
+      <w:pPr>
+        <w:pStyle w:val="paragraph"/>
+        <w:numPr>
+          <w:ilvl w:val="0"/>
+          <w:numId w:val="39"/>
+        </w:numPr>
+        <w:tabs>
+          <w:tab w:val="clear" w:pos="720"/>
+          <w:tab w:val="num" w:pos="-720"/>
+        </w:tabs>
+        <w:spacing w:before="0" w:beforeAutospacing="0" w:after="0" w:afterAutospacing="0" w:line="360" w:lineRule="auto"/>
+        <w:ind w:left="1080" w:firstLine="0"/>
+        <w:jc w:val="both"/>
+        <w:textAlignment w:val="baseline"/>
+        <w:rPr>
+          <w:rFonts w:ascii="Calibri" w:hAnsi="Calibri" w:cs="Calibri"/>
+          <w:sz w:val="22"/>
+          <w:szCs w:val="22"/>
+        </w:rPr>
+      </w:pPr>
+      <w:r>
+        <w:rPr>
+          <w:rStyle w:val="normaltextrun"/>
+          <w:rFonts w:ascii="Calibri" w:eastAsiaTheme="majorEastAsia" w:hAnsi="Calibri" w:cs="Calibri"/>
+          <w:sz w:val="22"/>
+          <w:szCs w:val="22"/>
+          <w:lang w:val="en-US"/>
+        </w:rPr>
+        <w:t xml:space="preserve">Testers will assess and validate defect resolutions, updating the defect status directly within </w:t>
+      </w:r>
+      <w:proofErr w:type="spellStart"/>
+      <w:r>
+        <w:rPr>
+          <w:rStyle w:val="normaltextrun"/>
+          <w:rFonts w:ascii="Calibri" w:eastAsiaTheme="majorEastAsia" w:hAnsi="Calibri" w:cs="Calibri"/>
+          <w:sz w:val="22"/>
+          <w:szCs w:val="22"/>
+          <w:lang w:val="en-US"/>
+        </w:rPr>
+        <w:t>TestLink</w:t>
+      </w:r>
+      <w:proofErr w:type="spellEnd"/>
+      <w:r>
+        <w:rPr>
+          <w:rStyle w:val="normaltextrun"/>
+          <w:rFonts w:ascii="Calibri" w:eastAsiaTheme="majorEastAsia" w:hAnsi="Calibri" w:cs="Calibri"/>
+          <w:sz w:val="22"/>
+          <w:szCs w:val="22"/>
+          <w:lang w:val="en-US"/>
+        </w:rPr>
+        <w:t xml:space="preserve"> to ensure that defects are properly verified and closed.</w:t>
+      </w:r>
+      <w:r>
+        <w:rPr>
+          <w:rStyle w:val="eop"/>
+          <w:rFonts w:ascii="Calibri" w:eastAsiaTheme="majorEastAsia" w:hAnsi="Calibri" w:cs="Calibri"/>
+          <w:sz w:val="22"/>
+          <w:szCs w:val="22"/>
+        </w:rPr>
+        <w:t> </w:t>
+      </w:r>
+    </w:p>
+    <w:p>
+      <w:pPr>
+        <w:pStyle w:val="paragraph"/>
+        <w:spacing w:before="0" w:beforeAutospacing="0" w:after="0" w:afterAutospacing="0" w:line="360" w:lineRule="auto"/>
+        <w:jc w:val="both"/>
+        <w:textAlignment w:val="baseline"/>
+        <w:rPr>
+          <w:rFonts w:ascii="Segoe UI" w:hAnsi="Segoe UI" w:cs="Segoe UI"/>
+          <w:sz w:val="18"/>
+          <w:szCs w:val="18"/>
+        </w:rPr>
+      </w:pPr>
+      <w:r>
+        <w:rPr>
+          <w:rStyle w:val="normaltextrun"/>
+          <w:rFonts w:ascii="Calibri" w:eastAsiaTheme="majorEastAsia" w:hAnsi="Calibri" w:cs="Calibri"/>
+          <w:b/>
+          <w:bCs/>
+          <w:sz w:val="22"/>
+          <w:szCs w:val="22"/>
+          <w:lang w:val="en-US"/>
+        </w:rPr>
+        <w:t>Comprehensive Reporting:</w:t>
+      </w:r>
+      <w:r>
+        <w:rPr>
+          <w:rStyle w:val="eop"/>
+          <w:rFonts w:ascii="Calibri" w:eastAsiaTheme="majorEastAsia" w:hAnsi="Calibri" w:cs="Calibri"/>
+          <w:sz w:val="22"/>
+          <w:szCs w:val="22"/>
+        </w:rPr>
+        <w:t> </w:t>
+      </w:r>
+    </w:p>
+    <w:p>
+      <w:pPr>
+        <w:pStyle w:val="paragraph"/>
+        <w:numPr>
+          <w:ilvl w:val="0"/>
+          <w:numId w:val="40"/>
+        </w:numPr>
+        <w:tabs>
+          <w:tab w:val="clear" w:pos="720"/>
+          <w:tab w:val="num" w:pos="-720"/>
+        </w:tabs>
+        <w:spacing w:before="0" w:beforeAutospacing="0" w:after="0" w:afterAutospacing="0" w:line="360" w:lineRule="auto"/>
+        <w:ind w:left="1080" w:firstLine="0"/>
+        <w:jc w:val="both"/>
+        <w:textAlignment w:val="baseline"/>
+        <w:rPr>
+          <w:rFonts w:ascii="Calibri" w:hAnsi="Calibri" w:cs="Calibri"/>
+          <w:sz w:val="22"/>
+          <w:szCs w:val="22"/>
+        </w:rPr>
+      </w:pPr>
+      <w:proofErr w:type="spellStart"/>
+      <w:r>
+        <w:rPr>
+          <w:rStyle w:val="normaltextrun"/>
+          <w:rFonts w:ascii="Calibri" w:eastAsiaTheme="majorEastAsia" w:hAnsi="Calibri" w:cs="Calibri"/>
+          <w:sz w:val="22"/>
+          <w:szCs w:val="22"/>
+          <w:lang w:val="en-US"/>
+        </w:rPr>
+        <w:t>TestLink</w:t>
+      </w:r>
+      <w:proofErr w:type="spellEnd"/>
+      <w:r>
+        <w:rPr>
+          <w:rStyle w:val="normaltextrun"/>
+          <w:rFonts w:ascii="Calibri" w:eastAsiaTheme="majorEastAsia" w:hAnsi="Calibri" w:cs="Calibri"/>
+          <w:sz w:val="22"/>
+          <w:szCs w:val="22"/>
+          <w:lang w:val="en-US"/>
+        </w:rPr>
+        <w:t xml:space="preserve"> offers robust reporting capabilities, enabling the generation of various reports to gain insights into test execution progress.</w:t>
+      </w:r>
+      <w:r>
+        <w:rPr>
+          <w:rStyle w:val="eop"/>
+          <w:rFonts w:ascii="Calibri" w:eastAsiaTheme="majorEastAsia" w:hAnsi="Calibri" w:cs="Calibri"/>
+          <w:sz w:val="22"/>
+          <w:szCs w:val="22"/>
+        </w:rPr>
+        <w:t> </w:t>
+      </w:r>
+    </w:p>
+    <w:p>
+      <w:pPr>
+        <w:pStyle w:val="paragraph"/>
+        <w:numPr>
+          <w:ilvl w:val="0"/>
+          <w:numId w:val="40"/>
+        </w:numPr>
+        <w:tabs>
+          <w:tab w:val="clear" w:pos="720"/>
+          <w:tab w:val="num" w:pos="-720"/>
+        </w:tabs>
+        <w:spacing w:before="0" w:beforeAutospacing="0" w:after="0" w:afterAutospacing="0" w:line="360" w:lineRule="auto"/>
+        <w:ind w:left="1080" w:firstLine="0"/>
+        <w:jc w:val="both"/>
+        <w:textAlignment w:val="baseline"/>
+        <w:rPr>
+          <w:rFonts w:ascii="Calibri" w:hAnsi="Calibri" w:cs="Calibri"/>
+          <w:sz w:val="22"/>
+          <w:szCs w:val="22"/>
+        </w:rPr>
+      </w:pPr>
+      <w:r>
+        <w:rPr>
+          <w:rStyle w:val="normaltextrun"/>
+          <w:rFonts w:ascii="Calibri" w:eastAsiaTheme="majorEastAsia" w:hAnsi="Calibri" w:cs="Calibri"/>
+          <w:sz w:val="22"/>
+          <w:szCs w:val="22"/>
+          <w:lang w:val="en-US"/>
+        </w:rPr>
+        <w:t xml:space="preserve">For example, Status reports can provide information on executed test cases, Pass/Fail outcomes, open defect counts, and defect distribution by severity, </w:t>
+      </w:r>
+      <w:r>
+        <w:rPr>
+          <w:rStyle w:val="normaltextrun"/>
+          <w:rFonts w:ascii="Calibri" w:eastAsiaTheme="majorEastAsia" w:hAnsi="Calibri" w:cs="Calibri"/>
+          <w:sz w:val="22"/>
+          <w:szCs w:val="22"/>
+          <w:lang w:val="en-US"/>
+        </w:rPr>
+        <w:lastRenderedPageBreak/>
+        <w:t>ensuring that stakeholders have access to comprehensive project status information.</w:t>
+      </w:r>
+      <w:r>
+        <w:rPr>
+          <w:rStyle w:val="eop"/>
+          <w:rFonts w:ascii="Calibri" w:eastAsiaTheme="majorEastAsia" w:hAnsi="Calibri" w:cs="Calibri"/>
+          <w:sz w:val="22"/>
+          <w:szCs w:val="22"/>
+        </w:rPr>
+        <w:t> </w:t>
+      </w:r>
+    </w:p>
+    <w:p/>
     <w:p>
       <w:pPr>
         <w:pStyle w:val="Heading2"/>
@@ -16815,6 +17897,304 @@
     </w:lvl>
   </w:abstractNum>
   <w:abstractNum w:abstractNumId="2" w15:restartNumberingAfterBreak="0">
+    <w:nsid w:val="01D91B28"/>
+    <w:multiLevelType w:val="multilevel"/>
+    <w:tmpl w:val="1688A5E6"/>
+    <w:lvl w:ilvl="0">
+      <w:start w:val="1"/>
+      <w:numFmt w:val="bullet"/>
+      <w:lvlText w:val=""/>
+      <w:lvlJc w:val="left"/>
+      <w:pPr>
+        <w:tabs>
+          <w:tab w:val="num" w:pos="720"/>
+        </w:tabs>
+        <w:ind w:left="720" w:hanging="360"/>
+      </w:pPr>
+      <w:rPr>
+        <w:rFonts w:ascii="Symbol" w:hAnsi="Symbol" w:hint="default"/>
+        <w:sz w:val="20"/>
+      </w:rPr>
+    </w:lvl>
+    <w:lvl w:ilvl="1" w:tentative="1">
+      <w:start w:val="1"/>
+      <w:numFmt w:val="bullet"/>
+      <w:lvlText w:val=""/>
+      <w:lvlJc w:val="left"/>
+      <w:pPr>
+        <w:tabs>
+          <w:tab w:val="num" w:pos="1440"/>
+        </w:tabs>
+        <w:ind w:left="1440" w:hanging="360"/>
+      </w:pPr>
+      <w:rPr>
+        <w:rFonts w:ascii="Symbol" w:hAnsi="Symbol" w:hint="default"/>
+        <w:sz w:val="20"/>
+      </w:rPr>
+    </w:lvl>
+    <w:lvl w:ilvl="2" w:tentative="1">
+      <w:start w:val="1"/>
+      <w:numFmt w:val="bullet"/>
+      <w:lvlText w:val=""/>
+      <w:lvlJc w:val="left"/>
+      <w:pPr>
+        <w:tabs>
+          <w:tab w:val="num" w:pos="2160"/>
+        </w:tabs>
+        <w:ind w:left="2160" w:hanging="360"/>
+      </w:pPr>
+      <w:rPr>
+        <w:rFonts w:ascii="Symbol" w:hAnsi="Symbol" w:hint="default"/>
+        <w:sz w:val="20"/>
+      </w:rPr>
+    </w:lvl>
+    <w:lvl w:ilvl="3" w:tentative="1">
+      <w:start w:val="1"/>
+      <w:numFmt w:val="bullet"/>
+      <w:lvlText w:val=""/>
+      <w:lvlJc w:val="left"/>
+      <w:pPr>
+        <w:tabs>
+          <w:tab w:val="num" w:pos="2880"/>
+        </w:tabs>
+        <w:ind w:left="2880" w:hanging="360"/>
+      </w:pPr>
+      <w:rPr>
+        <w:rFonts w:ascii="Symbol" w:hAnsi="Symbol" w:hint="default"/>
+        <w:sz w:val="20"/>
+      </w:rPr>
+    </w:lvl>
+    <w:lvl w:ilvl="4" w:tentative="1">
+      <w:start w:val="1"/>
+      <w:numFmt w:val="bullet"/>
+      <w:lvlText w:val=""/>
+      <w:lvlJc w:val="left"/>
+      <w:pPr>
+        <w:tabs>
+          <w:tab w:val="num" w:pos="3600"/>
+        </w:tabs>
+        <w:ind w:left="3600" w:hanging="360"/>
+      </w:pPr>
+      <w:rPr>
+        <w:rFonts w:ascii="Symbol" w:hAnsi="Symbol" w:hint="default"/>
+        <w:sz w:val="20"/>
+      </w:rPr>
+    </w:lvl>
+    <w:lvl w:ilvl="5" w:tentative="1">
+      <w:start w:val="1"/>
+      <w:numFmt w:val="bullet"/>
+      <w:lvlText w:val=""/>
+      <w:lvlJc w:val="left"/>
+      <w:pPr>
+        <w:tabs>
+          <w:tab w:val="num" w:pos="4320"/>
+        </w:tabs>
+        <w:ind w:left="4320" w:hanging="360"/>
+      </w:pPr>
+      <w:rPr>
+        <w:rFonts w:ascii="Symbol" w:hAnsi="Symbol" w:hint="default"/>
+        <w:sz w:val="20"/>
+      </w:rPr>
+    </w:lvl>
+    <w:lvl w:ilvl="6" w:tentative="1">
+      <w:start w:val="1"/>
+      <w:numFmt w:val="bullet"/>
+      <w:lvlText w:val=""/>
+      <w:lvlJc w:val="left"/>
+      <w:pPr>
+        <w:tabs>
+          <w:tab w:val="num" w:pos="5040"/>
+        </w:tabs>
+        <w:ind w:left="5040" w:hanging="360"/>
+      </w:pPr>
+      <w:rPr>
+        <w:rFonts w:ascii="Symbol" w:hAnsi="Symbol" w:hint="default"/>
+        <w:sz w:val="20"/>
+      </w:rPr>
+    </w:lvl>
+    <w:lvl w:ilvl="7" w:tentative="1">
+      <w:start w:val="1"/>
+      <w:numFmt w:val="bullet"/>
+      <w:lvlText w:val=""/>
+      <w:lvlJc w:val="left"/>
+      <w:pPr>
+        <w:tabs>
+          <w:tab w:val="num" w:pos="5760"/>
+        </w:tabs>
+        <w:ind w:left="5760" w:hanging="360"/>
+      </w:pPr>
+      <w:rPr>
+        <w:rFonts w:ascii="Symbol" w:hAnsi="Symbol" w:hint="default"/>
+        <w:sz w:val="20"/>
+      </w:rPr>
+    </w:lvl>
+    <w:lvl w:ilvl="8" w:tentative="1">
+      <w:start w:val="1"/>
+      <w:numFmt w:val="bullet"/>
+      <w:lvlText w:val=""/>
+      <w:lvlJc w:val="left"/>
+      <w:pPr>
+        <w:tabs>
+          <w:tab w:val="num" w:pos="6480"/>
+        </w:tabs>
+        <w:ind w:left="6480" w:hanging="360"/>
+      </w:pPr>
+      <w:rPr>
+        <w:rFonts w:ascii="Symbol" w:hAnsi="Symbol" w:hint="default"/>
+        <w:sz w:val="20"/>
+      </w:rPr>
+    </w:lvl>
+  </w:abstractNum>
+  <w:abstractNum w:abstractNumId="3" w15:restartNumberingAfterBreak="0">
+    <w:nsid w:val="03464BC8"/>
+    <w:multiLevelType w:val="multilevel"/>
+    <w:tmpl w:val="FA3A222E"/>
+    <w:lvl w:ilvl="0">
+      <w:start w:val="1"/>
+      <w:numFmt w:val="bullet"/>
+      <w:lvlText w:val=""/>
+      <w:lvlJc w:val="left"/>
+      <w:pPr>
+        <w:tabs>
+          <w:tab w:val="num" w:pos="720"/>
+        </w:tabs>
+        <w:ind w:left="720" w:hanging="360"/>
+      </w:pPr>
+      <w:rPr>
+        <w:rFonts w:ascii="Symbol" w:hAnsi="Symbol" w:hint="default"/>
+        <w:sz w:val="20"/>
+      </w:rPr>
+    </w:lvl>
+    <w:lvl w:ilvl="1" w:tentative="1">
+      <w:start w:val="1"/>
+      <w:numFmt w:val="bullet"/>
+      <w:lvlText w:val=""/>
+      <w:lvlJc w:val="left"/>
+      <w:pPr>
+        <w:tabs>
+          <w:tab w:val="num" w:pos="1440"/>
+        </w:tabs>
+        <w:ind w:left="1440" w:hanging="360"/>
+      </w:pPr>
+      <w:rPr>
+        <w:rFonts w:ascii="Symbol" w:hAnsi="Symbol" w:hint="default"/>
+        <w:sz w:val="20"/>
+      </w:rPr>
+    </w:lvl>
+    <w:lvl w:ilvl="2" w:tentative="1">
+      <w:start w:val="1"/>
+      <w:numFmt w:val="bullet"/>
+      <w:lvlText w:val=""/>
+      <w:lvlJc w:val="left"/>
+      <w:pPr>
+        <w:tabs>
+          <w:tab w:val="num" w:pos="2160"/>
+        </w:tabs>
+        <w:ind w:left="2160" w:hanging="360"/>
+      </w:pPr>
+      <w:rPr>
+        <w:rFonts w:ascii="Symbol" w:hAnsi="Symbol" w:hint="default"/>
+        <w:sz w:val="20"/>
+      </w:rPr>
+    </w:lvl>
+    <w:lvl w:ilvl="3" w:tentative="1">
+      <w:start w:val="1"/>
+      <w:numFmt w:val="bullet"/>
+      <w:lvlText w:val=""/>
+      <w:lvlJc w:val="left"/>
+      <w:pPr>
+        <w:tabs>
+          <w:tab w:val="num" w:pos="2880"/>
+        </w:tabs>
+        <w:ind w:left="2880" w:hanging="360"/>
+      </w:pPr>
+      <w:rPr>
+        <w:rFonts w:ascii="Symbol" w:hAnsi="Symbol" w:hint="default"/>
+        <w:sz w:val="20"/>
+      </w:rPr>
+    </w:lvl>
+    <w:lvl w:ilvl="4" w:tentative="1">
+      <w:start w:val="1"/>
+      <w:numFmt w:val="bullet"/>
+      <w:lvlText w:val=""/>
+      <w:lvlJc w:val="left"/>
+      <w:pPr>
+        <w:tabs>
+          <w:tab w:val="num" w:pos="3600"/>
+        </w:tabs>
+        <w:ind w:left="3600" w:hanging="360"/>
+      </w:pPr>
+      <w:rPr>
+        <w:rFonts w:ascii="Symbol" w:hAnsi="Symbol" w:hint="default"/>
+        <w:sz w:val="20"/>
+      </w:rPr>
+    </w:lvl>
+    <w:lvl w:ilvl="5" w:tentative="1">
+      <w:start w:val="1"/>
+      <w:numFmt w:val="bullet"/>
+      <w:lvlText w:val=""/>
+      <w:lvlJc w:val="left"/>
+      <w:pPr>
+        <w:tabs>
+          <w:tab w:val="num" w:pos="4320"/>
+        </w:tabs>
+        <w:ind w:left="4320" w:hanging="360"/>
+      </w:pPr>
+      <w:rPr>
+        <w:rFonts w:ascii="Symbol" w:hAnsi="Symbol" w:hint="default"/>
+        <w:sz w:val="20"/>
+      </w:rPr>
+    </w:lvl>
+    <w:lvl w:ilvl="6" w:tentative="1">
+      <w:start w:val="1"/>
+      <w:numFmt w:val="bullet"/>
+      <w:lvlText w:val=""/>
+      <w:lvlJc w:val="left"/>
+      <w:pPr>
+        <w:tabs>
+          <w:tab w:val="num" w:pos="5040"/>
+        </w:tabs>
+        <w:ind w:left="5040" w:hanging="360"/>
+      </w:pPr>
+      <w:rPr>
+        <w:rFonts w:ascii="Symbol" w:hAnsi="Symbol" w:hint="default"/>
+        <w:sz w:val="20"/>
+      </w:rPr>
+    </w:lvl>
+    <w:lvl w:ilvl="7" w:tentative="1">
+      <w:start w:val="1"/>
+      <w:numFmt w:val="bullet"/>
+      <w:lvlText w:val=""/>
+      <w:lvlJc w:val="left"/>
+      <w:pPr>
+        <w:tabs>
+          <w:tab w:val="num" w:pos="5760"/>
+        </w:tabs>
+        <w:ind w:left="5760" w:hanging="360"/>
+      </w:pPr>
+      <w:rPr>
+        <w:rFonts w:ascii="Symbol" w:hAnsi="Symbol" w:hint="default"/>
+        <w:sz w:val="20"/>
+      </w:rPr>
+    </w:lvl>
+    <w:lvl w:ilvl="8" w:tentative="1">
+      <w:start w:val="1"/>
+      <w:numFmt w:val="bullet"/>
+      <w:lvlText w:val=""/>
+      <w:lvlJc w:val="left"/>
+      <w:pPr>
+        <w:tabs>
+          <w:tab w:val="num" w:pos="6480"/>
+        </w:tabs>
+        <w:ind w:left="6480" w:hanging="360"/>
+      </w:pPr>
+      <w:rPr>
+        <w:rFonts w:ascii="Symbol" w:hAnsi="Symbol" w:hint="default"/>
+        <w:sz w:val="20"/>
+      </w:rPr>
+    </w:lvl>
+  </w:abstractNum>
+  <w:abstractNum w:abstractNumId="4" w15:restartNumberingAfterBreak="0">
     <w:nsid w:val="09081D9B"/>
     <w:multiLevelType w:val="hybridMultilevel"/>
     <w:tmpl w:val="89B0A5CA"/>
@@ -16927,7 +18307,7 @@
       </w:rPr>
     </w:lvl>
   </w:abstractNum>
-  <w:abstractNum w:abstractNumId="3" w15:restartNumberingAfterBreak="0">
+  <w:abstractNum w:abstractNumId="5" w15:restartNumberingAfterBreak="0">
     <w:nsid w:val="0AE51CDC"/>
     <w:multiLevelType w:val="multilevel"/>
     <w:tmpl w:val="D6F61944"/>
@@ -17040,7 +18420,156 @@
       </w:pPr>
     </w:lvl>
   </w:abstractNum>
-  <w:abstractNum w:abstractNumId="4" w15:restartNumberingAfterBreak="0">
+  <w:abstractNum w:abstractNumId="6" w15:restartNumberingAfterBreak="0">
+    <w:nsid w:val="127B2E77"/>
+    <w:multiLevelType w:val="multilevel"/>
+    <w:tmpl w:val="7DF82A46"/>
+    <w:lvl w:ilvl="0">
+      <w:start w:val="1"/>
+      <w:numFmt w:val="bullet"/>
+      <w:lvlText w:val=""/>
+      <w:lvlJc w:val="left"/>
+      <w:pPr>
+        <w:tabs>
+          <w:tab w:val="num" w:pos="720"/>
+        </w:tabs>
+        <w:ind w:left="720" w:hanging="360"/>
+      </w:pPr>
+      <w:rPr>
+        <w:rFonts w:ascii="Symbol" w:hAnsi="Symbol" w:hint="default"/>
+        <w:sz w:val="20"/>
+      </w:rPr>
+    </w:lvl>
+    <w:lvl w:ilvl="1" w:tentative="1">
+      <w:start w:val="1"/>
+      <w:numFmt w:val="bullet"/>
+      <w:lvlText w:val=""/>
+      <w:lvlJc w:val="left"/>
+      <w:pPr>
+        <w:tabs>
+          <w:tab w:val="num" w:pos="1440"/>
+        </w:tabs>
+        <w:ind w:left="1440" w:hanging="360"/>
+      </w:pPr>
+      <w:rPr>
+        <w:rFonts w:ascii="Symbol" w:hAnsi="Symbol" w:hint="default"/>
+        <w:sz w:val="20"/>
+      </w:rPr>
+    </w:lvl>
+    <w:lvl w:ilvl="2" w:tentative="1">
+      <w:start w:val="1"/>
+      <w:numFmt w:val="bullet"/>
+      <w:lvlText w:val=""/>
+      <w:lvlJc w:val="left"/>
+      <w:pPr>
+        <w:tabs>
+          <w:tab w:val="num" w:pos="2160"/>
+        </w:tabs>
+        <w:ind w:left="2160" w:hanging="360"/>
+      </w:pPr>
+      <w:rPr>
+        <w:rFonts w:ascii="Symbol" w:hAnsi="Symbol" w:hint="default"/>
+        <w:sz w:val="20"/>
+      </w:rPr>
+    </w:lvl>
+    <w:lvl w:ilvl="3" w:tentative="1">
+      <w:start w:val="1"/>
+      <w:numFmt w:val="bullet"/>
+      <w:lvlText w:val=""/>
+      <w:lvlJc w:val="left"/>
+      <w:pPr>
+        <w:tabs>
+          <w:tab w:val="num" w:pos="2880"/>
+        </w:tabs>
+        <w:ind w:left="2880" w:hanging="360"/>
+      </w:pPr>
+      <w:rPr>
+        <w:rFonts w:ascii="Symbol" w:hAnsi="Symbol" w:hint="default"/>
+        <w:sz w:val="20"/>
+      </w:rPr>
+    </w:lvl>
+    <w:lvl w:ilvl="4" w:tentative="1">
+      <w:start w:val="1"/>
+      <w:numFmt w:val="bullet"/>
+      <w:lvlText w:val=""/>
+      <w:lvlJc w:val="left"/>
+      <w:pPr>
+        <w:tabs>
+          <w:tab w:val="num" w:pos="3600"/>
+        </w:tabs>
+        <w:ind w:left="3600" w:hanging="360"/>
+      </w:pPr>
+      <w:rPr>
+        <w:rFonts w:ascii="Symbol" w:hAnsi="Symbol" w:hint="default"/>
+        <w:sz w:val="20"/>
+      </w:rPr>
+    </w:lvl>
+    <w:lvl w:ilvl="5" w:tentative="1">
+      <w:start w:val="1"/>
+      <w:numFmt w:val="bullet"/>
+      <w:lvlText w:val=""/>
+      <w:lvlJc w:val="left"/>
+      <w:pPr>
+        <w:tabs>
+          <w:tab w:val="num" w:pos="4320"/>
+        </w:tabs>
+        <w:ind w:left="4320" w:hanging="360"/>
+      </w:pPr>
+      <w:rPr>
+        <w:rFonts w:ascii="Symbol" w:hAnsi="Symbol" w:hint="default"/>
+        <w:sz w:val="20"/>
+      </w:rPr>
+    </w:lvl>
+    <w:lvl w:ilvl="6" w:tentative="1">
+      <w:start w:val="1"/>
+      <w:numFmt w:val="bullet"/>
+      <w:lvlText w:val=""/>
+      <w:lvlJc w:val="left"/>
+      <w:pPr>
+        <w:tabs>
+          <w:tab w:val="num" w:pos="5040"/>
+        </w:tabs>
+        <w:ind w:left="5040" w:hanging="360"/>
+      </w:pPr>
+      <w:rPr>
+        <w:rFonts w:ascii="Symbol" w:hAnsi="Symbol" w:hint="default"/>
+        <w:sz w:val="20"/>
+      </w:rPr>
+    </w:lvl>
+    <w:lvl w:ilvl="7" w:tentative="1">
+      <w:start w:val="1"/>
+      <w:numFmt w:val="bullet"/>
+      <w:lvlText w:val=""/>
+      <w:lvlJc w:val="left"/>
+      <w:pPr>
+        <w:tabs>
+          <w:tab w:val="num" w:pos="5760"/>
+        </w:tabs>
+        <w:ind w:left="5760" w:hanging="360"/>
+      </w:pPr>
+      <w:rPr>
+        <w:rFonts w:ascii="Symbol" w:hAnsi="Symbol" w:hint="default"/>
+        <w:sz w:val="20"/>
+      </w:rPr>
+    </w:lvl>
+    <w:lvl w:ilvl="8" w:tentative="1">
+      <w:start w:val="1"/>
+      <w:numFmt w:val="bullet"/>
+      <w:lvlText w:val=""/>
+      <w:lvlJc w:val="left"/>
+      <w:pPr>
+        <w:tabs>
+          <w:tab w:val="num" w:pos="6480"/>
+        </w:tabs>
+        <w:ind w:left="6480" w:hanging="360"/>
+      </w:pPr>
+      <w:rPr>
+        <w:rFonts w:ascii="Symbol" w:hAnsi="Symbol" w:hint="default"/>
+        <w:sz w:val="20"/>
+      </w:rPr>
+    </w:lvl>
+  </w:abstractNum>
+  <w:abstractNum w:abstractNumId="7" w15:restartNumberingAfterBreak="0">
     <w:nsid w:val="13526000"/>
     <w:multiLevelType w:val="hybridMultilevel"/>
     <w:tmpl w:val="4D42461E"/>
@@ -17126,7 +18655,7 @@
       </w:pPr>
     </w:lvl>
   </w:abstractNum>
-  <w:abstractNum w:abstractNumId="5" w15:restartNumberingAfterBreak="0">
+  <w:abstractNum w:abstractNumId="8" w15:restartNumberingAfterBreak="0">
     <w:nsid w:val="158C608B"/>
     <w:multiLevelType w:val="multilevel"/>
     <w:tmpl w:val="10FE5AD8"/>
@@ -17239,7 +18768,7 @@
       </w:pPr>
     </w:lvl>
   </w:abstractNum>
-  <w:abstractNum w:abstractNumId="6" w15:restartNumberingAfterBreak="0">
+  <w:abstractNum w:abstractNumId="9" w15:restartNumberingAfterBreak="0">
     <w:nsid w:val="172355D1"/>
     <w:multiLevelType w:val="multilevel"/>
     <w:tmpl w:val="0426A86E"/>
@@ -17352,7 +18881,156 @@
       </w:pPr>
     </w:lvl>
   </w:abstractNum>
-  <w:abstractNum w:abstractNumId="7" w15:restartNumberingAfterBreak="0">
+  <w:abstractNum w:abstractNumId="10" w15:restartNumberingAfterBreak="0">
+    <w:nsid w:val="19201D8F"/>
+    <w:multiLevelType w:val="multilevel"/>
+    <w:tmpl w:val="6D862132"/>
+    <w:lvl w:ilvl="0">
+      <w:start w:val="1"/>
+      <w:numFmt w:val="bullet"/>
+      <w:lvlText w:val=""/>
+      <w:lvlJc w:val="left"/>
+      <w:pPr>
+        <w:tabs>
+          <w:tab w:val="num" w:pos="720"/>
+        </w:tabs>
+        <w:ind w:left="720" w:hanging="360"/>
+      </w:pPr>
+      <w:rPr>
+        <w:rFonts w:ascii="Symbol" w:hAnsi="Symbol" w:hint="default"/>
+        <w:sz w:val="20"/>
+      </w:rPr>
+    </w:lvl>
+    <w:lvl w:ilvl="1" w:tentative="1">
+      <w:start w:val="1"/>
+      <w:numFmt w:val="bullet"/>
+      <w:lvlText w:val=""/>
+      <w:lvlJc w:val="left"/>
+      <w:pPr>
+        <w:tabs>
+          <w:tab w:val="num" w:pos="1440"/>
+        </w:tabs>
+        <w:ind w:left="1440" w:hanging="360"/>
+      </w:pPr>
+      <w:rPr>
+        <w:rFonts w:ascii="Symbol" w:hAnsi="Symbol" w:hint="default"/>
+        <w:sz w:val="20"/>
+      </w:rPr>
+    </w:lvl>
+    <w:lvl w:ilvl="2" w:tentative="1">
+      <w:start w:val="1"/>
+      <w:numFmt w:val="bullet"/>
+      <w:lvlText w:val=""/>
+      <w:lvlJc w:val="left"/>
+      <w:pPr>
+        <w:tabs>
+          <w:tab w:val="num" w:pos="2160"/>
+        </w:tabs>
+        <w:ind w:left="2160" w:hanging="360"/>
+      </w:pPr>
+      <w:rPr>
+        <w:rFonts w:ascii="Symbol" w:hAnsi="Symbol" w:hint="default"/>
+        <w:sz w:val="20"/>
+      </w:rPr>
+    </w:lvl>
+    <w:lvl w:ilvl="3" w:tentative="1">
+      <w:start w:val="1"/>
+      <w:numFmt w:val="bullet"/>
+      <w:lvlText w:val=""/>
+      <w:lvlJc w:val="left"/>
+      <w:pPr>
+        <w:tabs>
+          <w:tab w:val="num" w:pos="2880"/>
+        </w:tabs>
+        <w:ind w:left="2880" w:hanging="360"/>
+      </w:pPr>
+      <w:rPr>
+        <w:rFonts w:ascii="Symbol" w:hAnsi="Symbol" w:hint="default"/>
+        <w:sz w:val="20"/>
+      </w:rPr>
+    </w:lvl>
+    <w:lvl w:ilvl="4" w:tentative="1">
+      <w:start w:val="1"/>
+      <w:numFmt w:val="bullet"/>
+      <w:lvlText w:val=""/>
+      <w:lvlJc w:val="left"/>
+      <w:pPr>
+        <w:tabs>
+          <w:tab w:val="num" w:pos="3600"/>
+        </w:tabs>
+        <w:ind w:left="3600" w:hanging="360"/>
+      </w:pPr>
+      <w:rPr>
+        <w:rFonts w:ascii="Symbol" w:hAnsi="Symbol" w:hint="default"/>
+        <w:sz w:val="20"/>
+      </w:rPr>
+    </w:lvl>
+    <w:lvl w:ilvl="5" w:tentative="1">
+      <w:start w:val="1"/>
+      <w:numFmt w:val="bullet"/>
+      <w:lvlText w:val=""/>
+      <w:lvlJc w:val="left"/>
+      <w:pPr>
+        <w:tabs>
+          <w:tab w:val="num" w:pos="4320"/>
+        </w:tabs>
+        <w:ind w:left="4320" w:hanging="360"/>
+      </w:pPr>
+      <w:rPr>
+        <w:rFonts w:ascii="Symbol" w:hAnsi="Symbol" w:hint="default"/>
+        <w:sz w:val="20"/>
+      </w:rPr>
+    </w:lvl>
+    <w:lvl w:ilvl="6" w:tentative="1">
+      <w:start w:val="1"/>
+      <w:numFmt w:val="bullet"/>
+      <w:lvlText w:val=""/>
+      <w:lvlJc w:val="left"/>
+      <w:pPr>
+        <w:tabs>
+          <w:tab w:val="num" w:pos="5040"/>
+        </w:tabs>
+        <w:ind w:left="5040" w:hanging="360"/>
+      </w:pPr>
+      <w:rPr>
+        <w:rFonts w:ascii="Symbol" w:hAnsi="Symbol" w:hint="default"/>
+        <w:sz w:val="20"/>
+      </w:rPr>
+    </w:lvl>
+    <w:lvl w:ilvl="7" w:tentative="1">
+      <w:start w:val="1"/>
+      <w:numFmt w:val="bullet"/>
+      <w:lvlText w:val=""/>
+      <w:lvlJc w:val="left"/>
+      <w:pPr>
+        <w:tabs>
+          <w:tab w:val="num" w:pos="5760"/>
+        </w:tabs>
+        <w:ind w:left="5760" w:hanging="360"/>
+      </w:pPr>
+      <w:rPr>
+        <w:rFonts w:ascii="Symbol" w:hAnsi="Symbol" w:hint="default"/>
+        <w:sz w:val="20"/>
+      </w:rPr>
+    </w:lvl>
+    <w:lvl w:ilvl="8" w:tentative="1">
+      <w:start w:val="1"/>
+      <w:numFmt w:val="bullet"/>
+      <w:lvlText w:val=""/>
+      <w:lvlJc w:val="left"/>
+      <w:pPr>
+        <w:tabs>
+          <w:tab w:val="num" w:pos="6480"/>
+        </w:tabs>
+        <w:ind w:left="6480" w:hanging="360"/>
+      </w:pPr>
+      <w:rPr>
+        <w:rFonts w:ascii="Symbol" w:hAnsi="Symbol" w:hint="default"/>
+        <w:sz w:val="20"/>
+      </w:rPr>
+    </w:lvl>
+  </w:abstractNum>
+  <w:abstractNum w:abstractNumId="11" w15:restartNumberingAfterBreak="0">
     <w:nsid w:val="1CAD432D"/>
     <w:multiLevelType w:val="hybridMultilevel"/>
     <w:tmpl w:val="D070E31C"/>
@@ -17441,7 +19119,7 @@
       </w:pPr>
     </w:lvl>
   </w:abstractNum>
-  <w:abstractNum w:abstractNumId="8" w15:restartNumberingAfterBreak="0">
+  <w:abstractNum w:abstractNumId="12" w15:restartNumberingAfterBreak="0">
     <w:nsid w:val="1CE40676"/>
     <w:multiLevelType w:val="hybridMultilevel"/>
     <w:tmpl w:val="B7B08220"/>
@@ -17530,7 +19208,7 @@
       </w:pPr>
     </w:lvl>
   </w:abstractNum>
-  <w:abstractNum w:abstractNumId="9" w15:restartNumberingAfterBreak="0">
+  <w:abstractNum w:abstractNumId="13" w15:restartNumberingAfterBreak="0">
     <w:nsid w:val="1DA60E58"/>
     <w:multiLevelType w:val="multilevel"/>
     <w:tmpl w:val="11125FAA"/>
@@ -17643,7 +19321,7 @@
       </w:pPr>
     </w:lvl>
   </w:abstractNum>
-  <w:abstractNum w:abstractNumId="10" w15:restartNumberingAfterBreak="0">
+  <w:abstractNum w:abstractNumId="14" w15:restartNumberingAfterBreak="0">
     <w:nsid w:val="218235EE"/>
     <w:multiLevelType w:val="hybridMultilevel"/>
     <w:tmpl w:val="C656598C"/>
@@ -17778,7 +19456,7 @@
       </w:rPr>
     </w:lvl>
   </w:abstractNum>
-  <w:abstractNum w:abstractNumId="11" w15:restartNumberingAfterBreak="0">
+  <w:abstractNum w:abstractNumId="15" w15:restartNumberingAfterBreak="0">
     <w:nsid w:val="29402EA1"/>
     <w:multiLevelType w:val="hybridMultilevel"/>
     <w:tmpl w:val="0E787714"/>
@@ -17891,7 +19569,156 @@
       </w:rPr>
     </w:lvl>
   </w:abstractNum>
-  <w:abstractNum w:abstractNumId="12" w15:restartNumberingAfterBreak="0">
+  <w:abstractNum w:abstractNumId="16" w15:restartNumberingAfterBreak="0">
+    <w:nsid w:val="2A5F391F"/>
+    <w:multiLevelType w:val="multilevel"/>
+    <w:tmpl w:val="3A7C29E0"/>
+    <w:lvl w:ilvl="0">
+      <w:start w:val="1"/>
+      <w:numFmt w:val="bullet"/>
+      <w:lvlText w:val=""/>
+      <w:lvlJc w:val="left"/>
+      <w:pPr>
+        <w:tabs>
+          <w:tab w:val="num" w:pos="720"/>
+        </w:tabs>
+        <w:ind w:left="720" w:hanging="360"/>
+      </w:pPr>
+      <w:rPr>
+        <w:rFonts w:ascii="Symbol" w:hAnsi="Symbol" w:hint="default"/>
+        <w:sz w:val="20"/>
+      </w:rPr>
+    </w:lvl>
+    <w:lvl w:ilvl="1" w:tentative="1">
+      <w:start w:val="1"/>
+      <w:numFmt w:val="bullet"/>
+      <w:lvlText w:val=""/>
+      <w:lvlJc w:val="left"/>
+      <w:pPr>
+        <w:tabs>
+          <w:tab w:val="num" w:pos="1440"/>
+        </w:tabs>
+        <w:ind w:left="1440" w:hanging="360"/>
+      </w:pPr>
+      <w:rPr>
+        <w:rFonts w:ascii="Symbol" w:hAnsi="Symbol" w:hint="default"/>
+        <w:sz w:val="20"/>
+      </w:rPr>
+    </w:lvl>
+    <w:lvl w:ilvl="2" w:tentative="1">
+      <w:start w:val="1"/>
+      <w:numFmt w:val="bullet"/>
+      <w:lvlText w:val=""/>
+      <w:lvlJc w:val="left"/>
+      <w:pPr>
+        <w:tabs>
+          <w:tab w:val="num" w:pos="2160"/>
+        </w:tabs>
+        <w:ind w:left="2160" w:hanging="360"/>
+      </w:pPr>
+      <w:rPr>
+        <w:rFonts w:ascii="Symbol" w:hAnsi="Symbol" w:hint="default"/>
+        <w:sz w:val="20"/>
+      </w:rPr>
+    </w:lvl>
+    <w:lvl w:ilvl="3" w:tentative="1">
+      <w:start w:val="1"/>
+      <w:numFmt w:val="bullet"/>
+      <w:lvlText w:val=""/>
+      <w:lvlJc w:val="left"/>
+      <w:pPr>
+        <w:tabs>
+          <w:tab w:val="num" w:pos="2880"/>
+        </w:tabs>
+        <w:ind w:left="2880" w:hanging="360"/>
+      </w:pPr>
+      <w:rPr>
+        <w:rFonts w:ascii="Symbol" w:hAnsi="Symbol" w:hint="default"/>
+        <w:sz w:val="20"/>
+      </w:rPr>
+    </w:lvl>
+    <w:lvl w:ilvl="4" w:tentative="1">
+      <w:start w:val="1"/>
+      <w:numFmt w:val="bullet"/>
+      <w:lvlText w:val=""/>
+      <w:lvlJc w:val="left"/>
+      <w:pPr>
+        <w:tabs>
+          <w:tab w:val="num" w:pos="3600"/>
+        </w:tabs>
+        <w:ind w:left="3600" w:hanging="360"/>
+      </w:pPr>
+      <w:rPr>
+        <w:rFonts w:ascii="Symbol" w:hAnsi="Symbol" w:hint="default"/>
+        <w:sz w:val="20"/>
+      </w:rPr>
+    </w:lvl>
+    <w:lvl w:ilvl="5" w:tentative="1">
+      <w:start w:val="1"/>
+      <w:numFmt w:val="bullet"/>
+      <w:lvlText w:val=""/>
+      <w:lvlJc w:val="left"/>
+      <w:pPr>
+        <w:tabs>
+          <w:tab w:val="num" w:pos="4320"/>
+        </w:tabs>
+        <w:ind w:left="4320" w:hanging="360"/>
+      </w:pPr>
+      <w:rPr>
+        <w:rFonts w:ascii="Symbol" w:hAnsi="Symbol" w:hint="default"/>
+        <w:sz w:val="20"/>
+      </w:rPr>
+    </w:lvl>
+    <w:lvl w:ilvl="6" w:tentative="1">
+      <w:start w:val="1"/>
+      <w:numFmt w:val="bullet"/>
+      <w:lvlText w:val=""/>
+      <w:lvlJc w:val="left"/>
+      <w:pPr>
+        <w:tabs>
+          <w:tab w:val="num" w:pos="5040"/>
+        </w:tabs>
+        <w:ind w:left="5040" w:hanging="360"/>
+      </w:pPr>
+      <w:rPr>
+        <w:rFonts w:ascii="Symbol" w:hAnsi="Symbol" w:hint="default"/>
+        <w:sz w:val="20"/>
+      </w:rPr>
+    </w:lvl>
+    <w:lvl w:ilvl="7" w:tentative="1">
+      <w:start w:val="1"/>
+      <w:numFmt w:val="bullet"/>
+      <w:lvlText w:val=""/>
+      <w:lvlJc w:val="left"/>
+      <w:pPr>
+        <w:tabs>
+          <w:tab w:val="num" w:pos="5760"/>
+        </w:tabs>
+        <w:ind w:left="5760" w:hanging="360"/>
+      </w:pPr>
+      <w:rPr>
+        <w:rFonts w:ascii="Symbol" w:hAnsi="Symbol" w:hint="default"/>
+        <w:sz w:val="20"/>
+      </w:rPr>
+    </w:lvl>
+    <w:lvl w:ilvl="8" w:tentative="1">
+      <w:start w:val="1"/>
+      <w:numFmt w:val="bullet"/>
+      <w:lvlText w:val=""/>
+      <w:lvlJc w:val="left"/>
+      <w:pPr>
+        <w:tabs>
+          <w:tab w:val="num" w:pos="6480"/>
+        </w:tabs>
+        <w:ind w:left="6480" w:hanging="360"/>
+      </w:pPr>
+      <w:rPr>
+        <w:rFonts w:ascii="Symbol" w:hAnsi="Symbol" w:hint="default"/>
+        <w:sz w:val="20"/>
+      </w:rPr>
+    </w:lvl>
+  </w:abstractNum>
+  <w:abstractNum w:abstractNumId="17" w15:restartNumberingAfterBreak="0">
     <w:nsid w:val="2BD259E1"/>
     <w:multiLevelType w:val="hybridMultilevel"/>
     <w:tmpl w:val="C8527460"/>
@@ -18004,7 +19831,7 @@
       </w:rPr>
     </w:lvl>
   </w:abstractNum>
-  <w:abstractNum w:abstractNumId="13" w15:restartNumberingAfterBreak="0">
+  <w:abstractNum w:abstractNumId="18" w15:restartNumberingAfterBreak="0">
     <w:nsid w:val="30A01893"/>
     <w:multiLevelType w:val="hybridMultilevel"/>
     <w:tmpl w:val="E3025C40"/>
@@ -18117,7 +19944,7 @@
       </w:rPr>
     </w:lvl>
   </w:abstractNum>
-  <w:abstractNum w:abstractNumId="14" w15:restartNumberingAfterBreak="0">
+  <w:abstractNum w:abstractNumId="19" w15:restartNumberingAfterBreak="0">
     <w:nsid w:val="31CF19A8"/>
     <w:multiLevelType w:val="hybridMultilevel"/>
     <w:tmpl w:val="742892A0"/>
@@ -18206,7 +20033,7 @@
       </w:pPr>
     </w:lvl>
   </w:abstractNum>
-  <w:abstractNum w:abstractNumId="15" w15:restartNumberingAfterBreak="0">
+  <w:abstractNum w:abstractNumId="20" w15:restartNumberingAfterBreak="0">
     <w:nsid w:val="33B30DC8"/>
     <w:multiLevelType w:val="hybridMultilevel"/>
     <w:tmpl w:val="ADD8B720"/>
@@ -18319,7 +20146,7 @@
       </w:rPr>
     </w:lvl>
   </w:abstractNum>
-  <w:abstractNum w:abstractNumId="16" w15:restartNumberingAfterBreak="0">
+  <w:abstractNum w:abstractNumId="21" w15:restartNumberingAfterBreak="0">
     <w:nsid w:val="33F752E9"/>
     <w:multiLevelType w:val="hybridMultilevel"/>
     <w:tmpl w:val="B48614C4"/>
@@ -18458,7 +20285,7 @@
       </w:rPr>
     </w:lvl>
   </w:abstractNum>
-  <w:abstractNum w:abstractNumId="17" w15:restartNumberingAfterBreak="0">
+  <w:abstractNum w:abstractNumId="22" w15:restartNumberingAfterBreak="0">
     <w:nsid w:val="393D2565"/>
     <w:multiLevelType w:val="multilevel"/>
     <w:tmpl w:val="FAAA0F66"/>
@@ -18605,7 +20432,7 @@
       </w:rPr>
     </w:lvl>
   </w:abstractNum>
-  <w:abstractNum w:abstractNumId="18" w15:restartNumberingAfterBreak="0">
+  <w:abstractNum w:abstractNumId="23" w15:restartNumberingAfterBreak="0">
     <w:nsid w:val="48E124A1"/>
     <w:multiLevelType w:val="multilevel"/>
     <w:tmpl w:val="D2D036C2"/>
@@ -18754,7 +20581,7 @@
       </w:rPr>
     </w:lvl>
   </w:abstractNum>
-  <w:abstractNum w:abstractNumId="19" w15:restartNumberingAfterBreak="0">
+  <w:abstractNum w:abstractNumId="24" w15:restartNumberingAfterBreak="0">
     <w:nsid w:val="49BA221F"/>
     <w:multiLevelType w:val="hybridMultilevel"/>
     <w:tmpl w:val="83745D30"/>
@@ -18840,7 +20667,7 @@
       </w:pPr>
     </w:lvl>
   </w:abstractNum>
-  <w:abstractNum w:abstractNumId="20" w15:restartNumberingAfterBreak="0">
+  <w:abstractNum w:abstractNumId="25" w15:restartNumberingAfterBreak="0">
     <w:nsid w:val="4AC35599"/>
     <w:multiLevelType w:val="multilevel"/>
     <w:tmpl w:val="118C9BEE"/>
@@ -18953,7 +20780,7 @@
       </w:pPr>
     </w:lvl>
   </w:abstractNum>
-  <w:abstractNum w:abstractNumId="21" w15:restartNumberingAfterBreak="0">
+  <w:abstractNum w:abstractNumId="26" w15:restartNumberingAfterBreak="0">
     <w:nsid w:val="4C5D5F32"/>
     <w:multiLevelType w:val="hybridMultilevel"/>
     <w:tmpl w:val="05F25A9A"/>
@@ -19067,7 +20894,7 @@
       </w:rPr>
     </w:lvl>
   </w:abstractNum>
-  <w:abstractNum w:abstractNumId="22" w15:restartNumberingAfterBreak="0">
+  <w:abstractNum w:abstractNumId="27" w15:restartNumberingAfterBreak="0">
     <w:nsid w:val="50D125E6"/>
     <w:multiLevelType w:val="hybridMultilevel"/>
     <w:tmpl w:val="64465D40"/>
@@ -19180,7 +21007,7 @@
       </w:rPr>
     </w:lvl>
   </w:abstractNum>
-  <w:abstractNum w:abstractNumId="23" w15:restartNumberingAfterBreak="0">
+  <w:abstractNum w:abstractNumId="28" w15:restartNumberingAfterBreak="0">
     <w:nsid w:val="531634C1"/>
     <w:multiLevelType w:val="hybridMultilevel"/>
     <w:tmpl w:val="1236FD32"/>
@@ -19269,7 +21096,7 @@
       </w:pPr>
     </w:lvl>
   </w:abstractNum>
-  <w:abstractNum w:abstractNumId="24" w15:restartNumberingAfterBreak="0">
+  <w:abstractNum w:abstractNumId="29" w15:restartNumberingAfterBreak="0">
     <w:nsid w:val="535C4146"/>
     <w:multiLevelType w:val="multilevel"/>
     <w:tmpl w:val="D3B2CCC0"/>
@@ -19382,7 +21209,7 @@
       </w:pPr>
     </w:lvl>
   </w:abstractNum>
-  <w:abstractNum w:abstractNumId="25" w15:restartNumberingAfterBreak="0">
+  <w:abstractNum w:abstractNumId="30" w15:restartNumberingAfterBreak="0">
     <w:nsid w:val="5CE17718"/>
     <w:multiLevelType w:val="hybridMultilevel"/>
     <w:tmpl w:val="4C62E16C"/>
@@ -19495,7 +21322,7 @@
       </w:rPr>
     </w:lvl>
   </w:abstractNum>
-  <w:abstractNum w:abstractNumId="26" w15:restartNumberingAfterBreak="0">
+  <w:abstractNum w:abstractNumId="31" w15:restartNumberingAfterBreak="0">
     <w:nsid w:val="63E91DEB"/>
     <w:multiLevelType w:val="multilevel"/>
     <w:tmpl w:val="146E4608"/>
@@ -19608,7 +21435,7 @@
       </w:pPr>
     </w:lvl>
   </w:abstractNum>
-  <w:abstractNum w:abstractNumId="27" w15:restartNumberingAfterBreak="0">
+  <w:abstractNum w:abstractNumId="32" w15:restartNumberingAfterBreak="0">
     <w:nsid w:val="651231A2"/>
     <w:multiLevelType w:val="multilevel"/>
     <w:tmpl w:val="9C468F9C"/>
@@ -19757,7 +21584,7 @@
       </w:rPr>
     </w:lvl>
   </w:abstractNum>
-  <w:abstractNum w:abstractNumId="28" w15:restartNumberingAfterBreak="0">
+  <w:abstractNum w:abstractNumId="33" w15:restartNumberingAfterBreak="0">
     <w:nsid w:val="6572176F"/>
     <w:multiLevelType w:val="hybridMultilevel"/>
     <w:tmpl w:val="42B201CE"/>
@@ -19870,7 +21697,7 @@
       </w:rPr>
     </w:lvl>
   </w:abstractNum>
-  <w:abstractNum w:abstractNumId="29" w15:restartNumberingAfterBreak="0">
+  <w:abstractNum w:abstractNumId="34" w15:restartNumberingAfterBreak="0">
     <w:nsid w:val="67F854B4"/>
     <w:multiLevelType w:val="multilevel"/>
     <w:tmpl w:val="28EADF76"/>
@@ -20017,7 +21844,7 @@
       </w:rPr>
     </w:lvl>
   </w:abstractNum>
-  <w:abstractNum w:abstractNumId="30" w15:restartNumberingAfterBreak="0">
+  <w:abstractNum w:abstractNumId="35" w15:restartNumberingAfterBreak="0">
     <w:nsid w:val="6B9E5965"/>
     <w:multiLevelType w:val="hybridMultilevel"/>
     <w:tmpl w:val="7AF22500"/>
@@ -20106,7 +21933,7 @@
       </w:pPr>
     </w:lvl>
   </w:abstractNum>
-  <w:abstractNum w:abstractNumId="31" w15:restartNumberingAfterBreak="0">
+  <w:abstractNum w:abstractNumId="36" w15:restartNumberingAfterBreak="0">
     <w:nsid w:val="7500493A"/>
     <w:multiLevelType w:val="hybridMultilevel"/>
     <w:tmpl w:val="EB302372"/>
@@ -20219,7 +22046,7 @@
       </w:rPr>
     </w:lvl>
   </w:abstractNum>
-  <w:abstractNum w:abstractNumId="32" w15:restartNumberingAfterBreak="0">
+  <w:abstractNum w:abstractNumId="37" w15:restartNumberingAfterBreak="0">
     <w:nsid w:val="772A6082"/>
     <w:multiLevelType w:val="hybridMultilevel"/>
     <w:tmpl w:val="2E747E5A"/>
@@ -20357,6 +22184,304 @@
       </w:pPr>
       <w:rPr>
         <w:rFonts w:ascii="Wingdings" w:hAnsi="Wingdings" w:hint="default"/>
+      </w:rPr>
+    </w:lvl>
+  </w:abstractNum>
+  <w:abstractNum w:abstractNumId="38" w15:restartNumberingAfterBreak="0">
+    <w:nsid w:val="7AF44019"/>
+    <w:multiLevelType w:val="multilevel"/>
+    <w:tmpl w:val="9A9CE9D2"/>
+    <w:lvl w:ilvl="0">
+      <w:start w:val="1"/>
+      <w:numFmt w:val="bullet"/>
+      <w:lvlText w:val=""/>
+      <w:lvlJc w:val="left"/>
+      <w:pPr>
+        <w:tabs>
+          <w:tab w:val="num" w:pos="720"/>
+        </w:tabs>
+        <w:ind w:left="720" w:hanging="360"/>
+      </w:pPr>
+      <w:rPr>
+        <w:rFonts w:ascii="Symbol" w:hAnsi="Symbol" w:hint="default"/>
+        <w:sz w:val="20"/>
+      </w:rPr>
+    </w:lvl>
+    <w:lvl w:ilvl="1" w:tentative="1">
+      <w:start w:val="1"/>
+      <w:numFmt w:val="bullet"/>
+      <w:lvlText w:val=""/>
+      <w:lvlJc w:val="left"/>
+      <w:pPr>
+        <w:tabs>
+          <w:tab w:val="num" w:pos="1440"/>
+        </w:tabs>
+        <w:ind w:left="1440" w:hanging="360"/>
+      </w:pPr>
+      <w:rPr>
+        <w:rFonts w:ascii="Symbol" w:hAnsi="Symbol" w:hint="default"/>
+        <w:sz w:val="20"/>
+      </w:rPr>
+    </w:lvl>
+    <w:lvl w:ilvl="2" w:tentative="1">
+      <w:start w:val="1"/>
+      <w:numFmt w:val="bullet"/>
+      <w:lvlText w:val=""/>
+      <w:lvlJc w:val="left"/>
+      <w:pPr>
+        <w:tabs>
+          <w:tab w:val="num" w:pos="2160"/>
+        </w:tabs>
+        <w:ind w:left="2160" w:hanging="360"/>
+      </w:pPr>
+      <w:rPr>
+        <w:rFonts w:ascii="Symbol" w:hAnsi="Symbol" w:hint="default"/>
+        <w:sz w:val="20"/>
+      </w:rPr>
+    </w:lvl>
+    <w:lvl w:ilvl="3" w:tentative="1">
+      <w:start w:val="1"/>
+      <w:numFmt w:val="bullet"/>
+      <w:lvlText w:val=""/>
+      <w:lvlJc w:val="left"/>
+      <w:pPr>
+        <w:tabs>
+          <w:tab w:val="num" w:pos="2880"/>
+        </w:tabs>
+        <w:ind w:left="2880" w:hanging="360"/>
+      </w:pPr>
+      <w:rPr>
+        <w:rFonts w:ascii="Symbol" w:hAnsi="Symbol" w:hint="default"/>
+        <w:sz w:val="20"/>
+      </w:rPr>
+    </w:lvl>
+    <w:lvl w:ilvl="4" w:tentative="1">
+      <w:start w:val="1"/>
+      <w:numFmt w:val="bullet"/>
+      <w:lvlText w:val=""/>
+      <w:lvlJc w:val="left"/>
+      <w:pPr>
+        <w:tabs>
+          <w:tab w:val="num" w:pos="3600"/>
+        </w:tabs>
+        <w:ind w:left="3600" w:hanging="360"/>
+      </w:pPr>
+      <w:rPr>
+        <w:rFonts w:ascii="Symbol" w:hAnsi="Symbol" w:hint="default"/>
+        <w:sz w:val="20"/>
+      </w:rPr>
+    </w:lvl>
+    <w:lvl w:ilvl="5" w:tentative="1">
+      <w:start w:val="1"/>
+      <w:numFmt w:val="bullet"/>
+      <w:lvlText w:val=""/>
+      <w:lvlJc w:val="left"/>
+      <w:pPr>
+        <w:tabs>
+          <w:tab w:val="num" w:pos="4320"/>
+        </w:tabs>
+        <w:ind w:left="4320" w:hanging="360"/>
+      </w:pPr>
+      <w:rPr>
+        <w:rFonts w:ascii="Symbol" w:hAnsi="Symbol" w:hint="default"/>
+        <w:sz w:val="20"/>
+      </w:rPr>
+    </w:lvl>
+    <w:lvl w:ilvl="6" w:tentative="1">
+      <w:start w:val="1"/>
+      <w:numFmt w:val="bullet"/>
+      <w:lvlText w:val=""/>
+      <w:lvlJc w:val="left"/>
+      <w:pPr>
+        <w:tabs>
+          <w:tab w:val="num" w:pos="5040"/>
+        </w:tabs>
+        <w:ind w:left="5040" w:hanging="360"/>
+      </w:pPr>
+      <w:rPr>
+        <w:rFonts w:ascii="Symbol" w:hAnsi="Symbol" w:hint="default"/>
+        <w:sz w:val="20"/>
+      </w:rPr>
+    </w:lvl>
+    <w:lvl w:ilvl="7" w:tentative="1">
+      <w:start w:val="1"/>
+      <w:numFmt w:val="bullet"/>
+      <w:lvlText w:val=""/>
+      <w:lvlJc w:val="left"/>
+      <w:pPr>
+        <w:tabs>
+          <w:tab w:val="num" w:pos="5760"/>
+        </w:tabs>
+        <w:ind w:left="5760" w:hanging="360"/>
+      </w:pPr>
+      <w:rPr>
+        <w:rFonts w:ascii="Symbol" w:hAnsi="Symbol" w:hint="default"/>
+        <w:sz w:val="20"/>
+      </w:rPr>
+    </w:lvl>
+    <w:lvl w:ilvl="8" w:tentative="1">
+      <w:start w:val="1"/>
+      <w:numFmt w:val="bullet"/>
+      <w:lvlText w:val=""/>
+      <w:lvlJc w:val="left"/>
+      <w:pPr>
+        <w:tabs>
+          <w:tab w:val="num" w:pos="6480"/>
+        </w:tabs>
+        <w:ind w:left="6480" w:hanging="360"/>
+      </w:pPr>
+      <w:rPr>
+        <w:rFonts w:ascii="Symbol" w:hAnsi="Symbol" w:hint="default"/>
+        <w:sz w:val="20"/>
+      </w:rPr>
+    </w:lvl>
+  </w:abstractNum>
+  <w:abstractNum w:abstractNumId="39" w15:restartNumberingAfterBreak="0">
+    <w:nsid w:val="7DAE5BAE"/>
+    <w:multiLevelType w:val="multilevel"/>
+    <w:tmpl w:val="C4D00966"/>
+    <w:lvl w:ilvl="0">
+      <w:start w:val="1"/>
+      <w:numFmt w:val="bullet"/>
+      <w:lvlText w:val=""/>
+      <w:lvlJc w:val="left"/>
+      <w:pPr>
+        <w:tabs>
+          <w:tab w:val="num" w:pos="720"/>
+        </w:tabs>
+        <w:ind w:left="720" w:hanging="360"/>
+      </w:pPr>
+      <w:rPr>
+        <w:rFonts w:ascii="Symbol" w:hAnsi="Symbol" w:hint="default"/>
+        <w:sz w:val="20"/>
+      </w:rPr>
+    </w:lvl>
+    <w:lvl w:ilvl="1" w:tentative="1">
+      <w:start w:val="1"/>
+      <w:numFmt w:val="bullet"/>
+      <w:lvlText w:val=""/>
+      <w:lvlJc w:val="left"/>
+      <w:pPr>
+        <w:tabs>
+          <w:tab w:val="num" w:pos="1440"/>
+        </w:tabs>
+        <w:ind w:left="1440" w:hanging="360"/>
+      </w:pPr>
+      <w:rPr>
+        <w:rFonts w:ascii="Symbol" w:hAnsi="Symbol" w:hint="default"/>
+        <w:sz w:val="20"/>
+      </w:rPr>
+    </w:lvl>
+    <w:lvl w:ilvl="2" w:tentative="1">
+      <w:start w:val="1"/>
+      <w:numFmt w:val="bullet"/>
+      <w:lvlText w:val=""/>
+      <w:lvlJc w:val="left"/>
+      <w:pPr>
+        <w:tabs>
+          <w:tab w:val="num" w:pos="2160"/>
+        </w:tabs>
+        <w:ind w:left="2160" w:hanging="360"/>
+      </w:pPr>
+      <w:rPr>
+        <w:rFonts w:ascii="Symbol" w:hAnsi="Symbol" w:hint="default"/>
+        <w:sz w:val="20"/>
+      </w:rPr>
+    </w:lvl>
+    <w:lvl w:ilvl="3" w:tentative="1">
+      <w:start w:val="1"/>
+      <w:numFmt w:val="bullet"/>
+      <w:lvlText w:val=""/>
+      <w:lvlJc w:val="left"/>
+      <w:pPr>
+        <w:tabs>
+          <w:tab w:val="num" w:pos="2880"/>
+        </w:tabs>
+        <w:ind w:left="2880" w:hanging="360"/>
+      </w:pPr>
+      <w:rPr>
+        <w:rFonts w:ascii="Symbol" w:hAnsi="Symbol" w:hint="default"/>
+        <w:sz w:val="20"/>
+      </w:rPr>
+    </w:lvl>
+    <w:lvl w:ilvl="4" w:tentative="1">
+      <w:start w:val="1"/>
+      <w:numFmt w:val="bullet"/>
+      <w:lvlText w:val=""/>
+      <w:lvlJc w:val="left"/>
+      <w:pPr>
+        <w:tabs>
+          <w:tab w:val="num" w:pos="3600"/>
+        </w:tabs>
+        <w:ind w:left="3600" w:hanging="360"/>
+      </w:pPr>
+      <w:rPr>
+        <w:rFonts w:ascii="Symbol" w:hAnsi="Symbol" w:hint="default"/>
+        <w:sz w:val="20"/>
+      </w:rPr>
+    </w:lvl>
+    <w:lvl w:ilvl="5" w:tentative="1">
+      <w:start w:val="1"/>
+      <w:numFmt w:val="bullet"/>
+      <w:lvlText w:val=""/>
+      <w:lvlJc w:val="left"/>
+      <w:pPr>
+        <w:tabs>
+          <w:tab w:val="num" w:pos="4320"/>
+        </w:tabs>
+        <w:ind w:left="4320" w:hanging="360"/>
+      </w:pPr>
+      <w:rPr>
+        <w:rFonts w:ascii="Symbol" w:hAnsi="Symbol" w:hint="default"/>
+        <w:sz w:val="20"/>
+      </w:rPr>
+    </w:lvl>
+    <w:lvl w:ilvl="6" w:tentative="1">
+      <w:start w:val="1"/>
+      <w:numFmt w:val="bullet"/>
+      <w:lvlText w:val=""/>
+      <w:lvlJc w:val="left"/>
+      <w:pPr>
+        <w:tabs>
+          <w:tab w:val="num" w:pos="5040"/>
+        </w:tabs>
+        <w:ind w:left="5040" w:hanging="360"/>
+      </w:pPr>
+      <w:rPr>
+        <w:rFonts w:ascii="Symbol" w:hAnsi="Symbol" w:hint="default"/>
+        <w:sz w:val="20"/>
+      </w:rPr>
+    </w:lvl>
+    <w:lvl w:ilvl="7" w:tentative="1">
+      <w:start w:val="1"/>
+      <w:numFmt w:val="bullet"/>
+      <w:lvlText w:val=""/>
+      <w:lvlJc w:val="left"/>
+      <w:pPr>
+        <w:tabs>
+          <w:tab w:val="num" w:pos="5760"/>
+        </w:tabs>
+        <w:ind w:left="5760" w:hanging="360"/>
+      </w:pPr>
+      <w:rPr>
+        <w:rFonts w:ascii="Symbol" w:hAnsi="Symbol" w:hint="default"/>
+        <w:sz w:val="20"/>
+      </w:rPr>
+    </w:lvl>
+    <w:lvl w:ilvl="8" w:tentative="1">
+      <w:start w:val="1"/>
+      <w:numFmt w:val="bullet"/>
+      <w:lvlText w:val=""/>
+      <w:lvlJc w:val="left"/>
+      <w:pPr>
+        <w:tabs>
+          <w:tab w:val="num" w:pos="6480"/>
+        </w:tabs>
+        <w:ind w:left="6480" w:hanging="360"/>
+      </w:pPr>
+      <w:rPr>
+        <w:rFonts w:ascii="Symbol" w:hAnsi="Symbol" w:hint="default"/>
+        <w:sz w:val="20"/>
       </w:rPr>
     </w:lvl>
   </w:abstractNum>
@@ -20367,97 +22492,118 @@
     <w:abstractNumId w:val="0"/>
   </w:num>
   <w:num w:numId="3" w16cid:durableId="211814228">
+    <w:abstractNumId w:val="22"/>
+  </w:num>
+  <w:num w:numId="4" w16cid:durableId="1607926750">
+    <w:abstractNumId w:val="26"/>
+  </w:num>
+  <w:num w:numId="5" w16cid:durableId="1521166072">
+    <w:abstractNumId w:val="21"/>
+  </w:num>
+  <w:num w:numId="6" w16cid:durableId="1247107566">
+    <w:abstractNumId w:val="14"/>
+  </w:num>
+  <w:num w:numId="7" w16cid:durableId="807893448">
+    <w:abstractNumId w:val="34"/>
+  </w:num>
+  <w:num w:numId="8" w16cid:durableId="1394235353">
+    <w:abstractNumId w:val="37"/>
+  </w:num>
+  <w:num w:numId="9" w16cid:durableId="1522165648">
+    <w:abstractNumId w:val="11"/>
+  </w:num>
+  <w:num w:numId="10" w16cid:durableId="1984238148">
+    <w:abstractNumId w:val="19"/>
+  </w:num>
+  <w:num w:numId="11" w16cid:durableId="1173884986">
+    <w:abstractNumId w:val="12"/>
+  </w:num>
+  <w:num w:numId="12" w16cid:durableId="1075279359">
+    <w:abstractNumId w:val="28"/>
+  </w:num>
+  <w:num w:numId="13" w16cid:durableId="708260734">
+    <w:abstractNumId w:val="35"/>
+  </w:num>
+  <w:num w:numId="14" w16cid:durableId="23019937">
+    <w:abstractNumId w:val="36"/>
+  </w:num>
+  <w:num w:numId="15" w16cid:durableId="616719995">
+    <w:abstractNumId w:val="7"/>
+  </w:num>
+  <w:num w:numId="16" w16cid:durableId="1888642134">
+    <w:abstractNumId w:val="24"/>
+  </w:num>
+  <w:num w:numId="17" w16cid:durableId="2067364465">
+    <w:abstractNumId w:val="31"/>
+  </w:num>
+  <w:num w:numId="18" w16cid:durableId="945113710">
+    <w:abstractNumId w:val="33"/>
+  </w:num>
+  <w:num w:numId="19" w16cid:durableId="678579842">
+    <w:abstractNumId w:val="4"/>
+  </w:num>
+  <w:num w:numId="20" w16cid:durableId="1818766332">
+    <w:abstractNumId w:val="15"/>
+  </w:num>
+  <w:num w:numId="21" w16cid:durableId="399787473">
     <w:abstractNumId w:val="17"/>
   </w:num>
-  <w:num w:numId="4" w16cid:durableId="1607926750">
-    <w:abstractNumId w:val="21"/>
+  <w:num w:numId="22" w16cid:durableId="942106322">
+    <w:abstractNumId w:val="27"/>
   </w:num>
-  <w:num w:numId="5" w16cid:durableId="1521166072">
+  <w:num w:numId="23" w16cid:durableId="968629275">
+    <w:abstractNumId w:val="13"/>
+  </w:num>
+  <w:num w:numId="24" w16cid:durableId="2001153758">
+    <w:abstractNumId w:val="29"/>
+  </w:num>
+  <w:num w:numId="25" w16cid:durableId="1102729235">
+    <w:abstractNumId w:val="5"/>
+  </w:num>
+  <w:num w:numId="26" w16cid:durableId="954212878">
+    <w:abstractNumId w:val="8"/>
+  </w:num>
+  <w:num w:numId="27" w16cid:durableId="1038510149">
+    <w:abstractNumId w:val="9"/>
+  </w:num>
+  <w:num w:numId="28" w16cid:durableId="1849325157">
+    <w:abstractNumId w:val="25"/>
+  </w:num>
+  <w:num w:numId="29" w16cid:durableId="1506897811">
+    <w:abstractNumId w:val="20"/>
+  </w:num>
+  <w:num w:numId="30" w16cid:durableId="2079329325">
+    <w:abstractNumId w:val="30"/>
+  </w:num>
+  <w:num w:numId="31" w16cid:durableId="1879080682">
+    <w:abstractNumId w:val="23"/>
+  </w:num>
+  <w:num w:numId="32" w16cid:durableId="512961717">
+    <w:abstractNumId w:val="32"/>
+  </w:num>
+  <w:num w:numId="33" w16cid:durableId="1537699194">
+    <w:abstractNumId w:val="18"/>
+  </w:num>
+  <w:num w:numId="34" w16cid:durableId="635796646">
+    <w:abstractNumId w:val="3"/>
+  </w:num>
+  <w:num w:numId="35" w16cid:durableId="1313556468">
+    <w:abstractNumId w:val="38"/>
+  </w:num>
+  <w:num w:numId="36" w16cid:durableId="653727518">
+    <w:abstractNumId w:val="6"/>
+  </w:num>
+  <w:num w:numId="37" w16cid:durableId="125466044">
     <w:abstractNumId w:val="16"/>
   </w:num>
-  <w:num w:numId="6" w16cid:durableId="1247107566">
-    <w:abstractNumId w:val="10"/>
-  </w:num>
-  <w:num w:numId="7" w16cid:durableId="807893448">
-    <w:abstractNumId w:val="29"/>
-  </w:num>
-  <w:num w:numId="8" w16cid:durableId="1394235353">
-    <w:abstractNumId w:val="32"/>
-  </w:num>
-  <w:num w:numId="9" w16cid:durableId="1522165648">
-    <w:abstractNumId w:val="7"/>
-  </w:num>
-  <w:num w:numId="10" w16cid:durableId="1984238148">
-    <w:abstractNumId w:val="14"/>
-  </w:num>
-  <w:num w:numId="11" w16cid:durableId="1173884986">
-    <w:abstractNumId w:val="8"/>
-  </w:num>
-  <w:num w:numId="12" w16cid:durableId="1075279359">
-    <w:abstractNumId w:val="23"/>
-  </w:num>
-  <w:num w:numId="13" w16cid:durableId="708260734">
-    <w:abstractNumId w:val="30"/>
-  </w:num>
-  <w:num w:numId="14" w16cid:durableId="23019937">
-    <w:abstractNumId w:val="31"/>
-  </w:num>
-  <w:num w:numId="15" w16cid:durableId="616719995">
-    <w:abstractNumId w:val="4"/>
-  </w:num>
-  <w:num w:numId="16" w16cid:durableId="1888642134">
-    <w:abstractNumId w:val="19"/>
-  </w:num>
-  <w:num w:numId="17" w16cid:durableId="2067364465">
-    <w:abstractNumId w:val="26"/>
-  </w:num>
-  <w:num w:numId="18" w16cid:durableId="945113710">
-    <w:abstractNumId w:val="28"/>
-  </w:num>
-  <w:num w:numId="19" w16cid:durableId="678579842">
+  <w:num w:numId="38" w16cid:durableId="2025087878">
     <w:abstractNumId w:val="2"/>
   </w:num>
-  <w:num w:numId="20" w16cid:durableId="1818766332">
-    <w:abstractNumId w:val="11"/>
+  <w:num w:numId="39" w16cid:durableId="1398940982">
+    <w:abstractNumId w:val="39"/>
   </w:num>
-  <w:num w:numId="21" w16cid:durableId="399787473">
-    <w:abstractNumId w:val="12"/>
-  </w:num>
-  <w:num w:numId="22" w16cid:durableId="942106322">
-    <w:abstractNumId w:val="22"/>
-  </w:num>
-  <w:num w:numId="23" w16cid:durableId="968629275">
-    <w:abstractNumId w:val="9"/>
-  </w:num>
-  <w:num w:numId="24" w16cid:durableId="2001153758">
-    <w:abstractNumId w:val="24"/>
-  </w:num>
-  <w:num w:numId="25" w16cid:durableId="1102729235">
-    <w:abstractNumId w:val="3"/>
-  </w:num>
-  <w:num w:numId="26" w16cid:durableId="954212878">
-    <w:abstractNumId w:val="5"/>
-  </w:num>
-  <w:num w:numId="27" w16cid:durableId="1038510149">
-    <w:abstractNumId w:val="6"/>
-  </w:num>
-  <w:num w:numId="28" w16cid:durableId="1849325157">
-    <w:abstractNumId w:val="20"/>
-  </w:num>
-  <w:num w:numId="29" w16cid:durableId="1506897811">
-    <w:abstractNumId w:val="15"/>
-  </w:num>
-  <w:num w:numId="30" w16cid:durableId="2079329325">
-    <w:abstractNumId w:val="25"/>
-  </w:num>
-  <w:num w:numId="31" w16cid:durableId="1879080682">
-    <w:abstractNumId w:val="18"/>
-  </w:num>
-  <w:num w:numId="32" w16cid:durableId="512961717">
-    <w:abstractNumId w:val="27"/>
-  </w:num>
-  <w:num w:numId="33" w16cid:durableId="1537699194">
-    <w:abstractNumId w:val="13"/>
+  <w:num w:numId="40" w16cid:durableId="1203783357">
+    <w:abstractNumId w:val="10"/>
   </w:num>
   <w:numIdMacAtCleanup w:val="32"/>
 </w:numbering>
@@ -26447,108 +28593,9 @@
 </file>
 
 <file path=customXml/item3.xml><?xml version="1.0" encoding="utf-8"?>
-<b:Sources xmlns:b="http://schemas.openxmlformats.org/officeDocument/2006/bibliography" xmlns="http://schemas.openxmlformats.org/officeDocument/2006/bibliography" SelectedStyle="\ISO690Nmerical.XSL" StyleName="ISO 690 - Numerical Reference">
-  <b:Source>
-    <b:Tag>Mur10</b:Tag>
-    <b:SourceType>ElectronicSource</b:SourceType>
-    <b:Guid>{E75CFD88-278B-4BD2-BFE0-B5D77039ACDB}</b:Guid>
-    <b:Author>
-      <b:Author>
-        <b:NameList>
-          <b:Person>
-            <b:Last>Murphy</b:Last>
-            <b:First>Andrew</b:First>
-            <b:Middle>C.</b:Middle>
-          </b:Person>
-        </b:NameList>
-      </b:Author>
-    </b:Author>
-    <b:Title>Learning Hub, Information TEchnology (IT) - Solutions Options Document</b:Title>
-    <b:Year>2010</b:Year>
-    <b:Month>December</b:Month>
-    <b:Day>20</b:Day>
-    <b:RefOrder>2</b:RefOrder>
-  </b:Source>
-  <b:Source>
-    <b:Tag>Uni102</b:Tag>
-    <b:SourceType>ElectronicSource</b:SourceType>
-    <b:Guid>{CFF64624-6B4A-4D95-8C21-8EFEEBFCFC15}</b:Guid>
-    <b:Author>
-      <b:Author>
-        <b:Corporate>University of Adelaide</b:Corporate>
-      </b:Author>
-    </b:Author>
-    <b:Title>The Learning Hub - Major Benfits Framework</b:Title>
-    <b:City>Adelaide</b:City>
-    <b:StateProvince>South Australia</b:StateProvince>
-    <b:CountryRegion>Australia</b:CountryRegion>
-    <b:Year>2010</b:Year>
-    <b:Month>October </b:Month>
-    <b:Day>1</b:Day>
-    <b:RefOrder>1</b:RefOrder>
-  </b:Source>
-  <b:Source>
-    <b:Tag>Uni103</b:Tag>
-    <b:SourceType>ElectronicSource</b:SourceType>
-    <b:Guid>{EA296C68-87DB-45A5-8A3B-9C55D6B368E9}</b:Guid>
-    <b:Author>
-      <b:Author>
-        <b:Corporate>University of Adelaide</b:Corporate>
-      </b:Author>
-    </b:Author>
-    <b:Title>Learning Hub Aspirational Brief</b:Title>
-    <b:City>Adelaide</b:City>
-    <b:StateProvince>South Australia</b:StateProvince>
-    <b:CountryRegion>Australia</b:CountryRegion>
-    <b:Year>2010</b:Year>
-    <b:Month>February</b:Month>
-    <b:Day>26</b:Day>
-    <b:RefOrder>3</b:RefOrder>
-  </b:Source>
-  <b:Source>
-    <b:Tag>Thr101</b:Tag>
-    <b:SourceType>ElectronicSource</b:SourceType>
-    <b:Guid>{FD90471F-D036-40D8-B5F1-01F338828976}</b:Guid>
-    <b:Author>
-      <b:Author>
-        <b:NameList>
-          <b:Person>
-            <b:Last>Threapleton</b:Last>
-            <b:First>Noel</b:First>
-          </b:Person>
-        </b:NameList>
-      </b:Author>
-    </b:Author>
-    <b:Title>Learning Hub Information Technology (IT )Program,  Business Requirements Document</b:Title>
-    <b:City>Adelaide</b:City>
-    <b:StateProvince>SA</b:StateProvince>
-    <b:CountryRegion>Australia</b:CountryRegion>
-    <b:Year>2010</b:Year>
-    <b:Month>September</b:Month>
-    <b:Day>28</b:Day>
-    <b:RefOrder>4</b:RefOrder>
-  </b:Source>
-  <b:Source>
-    <b:Tag>Mur101</b:Tag>
-    <b:SourceType>ElectronicSource</b:SourceType>
-    <b:Guid>{7DEBC7F4-8EBF-4E48-9113-C0A2A3597C8A}</b:Guid>
-    <b:Author>
-      <b:Author>
-        <b:NameList>
-          <b:Person>
-            <b:Last>Murphy</b:Last>
-            <b:First>Andrew</b:First>
-            <b:Middle>C.</b:Middle>
-          </b:Person>
-        </b:NameList>
-      </b:Author>
-    </b:Author>
-    <b:Title>Learning Hub - IT Options Summary</b:Title>
-    <b:Medium>Spreadsheet</b:Medium>
-    <b:Year>2010</b:Year>
-    <b:RefOrder>5</b:RefOrder>
-  </b:Source>
-</b:Sources>
+<p:properties xmlns:p="http://schemas.microsoft.com/office/2006/metadata/properties" xmlns:xsi="http://www.w3.org/2001/XMLSchema-instance" xmlns:pc="http://schemas.microsoft.com/office/infopath/2007/PartnerControls">
+  <documentManagement/>
+</p:properties>
 </file>
 
 <file path=customXml/item4.xml><?xml version="1.0" encoding="utf-8"?>
@@ -26666,9 +28713,108 @@
 </file>
 
 <file path=customXml/item5.xml><?xml version="1.0" encoding="utf-8"?>
-<p:properties xmlns:p="http://schemas.microsoft.com/office/2006/metadata/properties" xmlns:xsi="http://www.w3.org/2001/XMLSchema-instance" xmlns:pc="http://schemas.microsoft.com/office/infopath/2007/PartnerControls">
-  <documentManagement/>
-</p:properties>
+<b:Sources xmlns:b="http://schemas.openxmlformats.org/officeDocument/2006/bibliography" xmlns="http://schemas.openxmlformats.org/officeDocument/2006/bibliography" SelectedStyle="\ISO690Nmerical.XSL" StyleName="ISO 690 - Numerical Reference">
+  <b:Source>
+    <b:Tag>Mur10</b:Tag>
+    <b:SourceType>ElectronicSource</b:SourceType>
+    <b:Guid>{E75CFD88-278B-4BD2-BFE0-B5D77039ACDB}</b:Guid>
+    <b:Author>
+      <b:Author>
+        <b:NameList>
+          <b:Person>
+            <b:Last>Murphy</b:Last>
+            <b:First>Andrew</b:First>
+            <b:Middle>C.</b:Middle>
+          </b:Person>
+        </b:NameList>
+      </b:Author>
+    </b:Author>
+    <b:Title>Learning Hub, Information TEchnology (IT) - Solutions Options Document</b:Title>
+    <b:Year>2010</b:Year>
+    <b:Month>December</b:Month>
+    <b:Day>20</b:Day>
+    <b:RefOrder>2</b:RefOrder>
+  </b:Source>
+  <b:Source>
+    <b:Tag>Uni102</b:Tag>
+    <b:SourceType>ElectronicSource</b:SourceType>
+    <b:Guid>{CFF64624-6B4A-4D95-8C21-8EFEEBFCFC15}</b:Guid>
+    <b:Author>
+      <b:Author>
+        <b:Corporate>University of Adelaide</b:Corporate>
+      </b:Author>
+    </b:Author>
+    <b:Title>The Learning Hub - Major Benfits Framework</b:Title>
+    <b:City>Adelaide</b:City>
+    <b:StateProvince>South Australia</b:StateProvince>
+    <b:CountryRegion>Australia</b:CountryRegion>
+    <b:Year>2010</b:Year>
+    <b:Month>October </b:Month>
+    <b:Day>1</b:Day>
+    <b:RefOrder>1</b:RefOrder>
+  </b:Source>
+  <b:Source>
+    <b:Tag>Uni103</b:Tag>
+    <b:SourceType>ElectronicSource</b:SourceType>
+    <b:Guid>{EA296C68-87DB-45A5-8A3B-9C55D6B368E9}</b:Guid>
+    <b:Author>
+      <b:Author>
+        <b:Corporate>University of Adelaide</b:Corporate>
+      </b:Author>
+    </b:Author>
+    <b:Title>Learning Hub Aspirational Brief</b:Title>
+    <b:City>Adelaide</b:City>
+    <b:StateProvince>South Australia</b:StateProvince>
+    <b:CountryRegion>Australia</b:CountryRegion>
+    <b:Year>2010</b:Year>
+    <b:Month>February</b:Month>
+    <b:Day>26</b:Day>
+    <b:RefOrder>3</b:RefOrder>
+  </b:Source>
+  <b:Source>
+    <b:Tag>Thr101</b:Tag>
+    <b:SourceType>ElectronicSource</b:SourceType>
+    <b:Guid>{FD90471F-D036-40D8-B5F1-01F338828976}</b:Guid>
+    <b:Author>
+      <b:Author>
+        <b:NameList>
+          <b:Person>
+            <b:Last>Threapleton</b:Last>
+            <b:First>Noel</b:First>
+          </b:Person>
+        </b:NameList>
+      </b:Author>
+    </b:Author>
+    <b:Title>Learning Hub Information Technology (IT )Program,  Business Requirements Document</b:Title>
+    <b:City>Adelaide</b:City>
+    <b:StateProvince>SA</b:StateProvince>
+    <b:CountryRegion>Australia</b:CountryRegion>
+    <b:Year>2010</b:Year>
+    <b:Month>September</b:Month>
+    <b:Day>28</b:Day>
+    <b:RefOrder>4</b:RefOrder>
+  </b:Source>
+  <b:Source>
+    <b:Tag>Mur101</b:Tag>
+    <b:SourceType>ElectronicSource</b:SourceType>
+    <b:Guid>{7DEBC7F4-8EBF-4E48-9113-C0A2A3597C8A}</b:Guid>
+    <b:Author>
+      <b:Author>
+        <b:NameList>
+          <b:Person>
+            <b:Last>Murphy</b:Last>
+            <b:First>Andrew</b:First>
+            <b:Middle>C.</b:Middle>
+          </b:Person>
+        </b:NameList>
+      </b:Author>
+    </b:Author>
+    <b:Title>Learning Hub - IT Options Summary</b:Title>
+    <b:Medium>Spreadsheet</b:Medium>
+    <b:Year>2010</b:Year>
+    <b:RefOrder>5</b:RefOrder>
+  </b:Source>
+</b:Sources>
 </file>
 
 <file path=customXml/itemProps1.xml><?xml version="1.0" encoding="utf-8"?>
@@ -26688,9 +28834,10 @@
 </file>
 
 <file path=customXml/itemProps3.xml><?xml version="1.0" encoding="utf-8"?>
-<ds:datastoreItem xmlns:ds="http://schemas.openxmlformats.org/officeDocument/2006/customXml" ds:itemID="{2DA2D6CF-4E7C-422C-959F-246CA2A18389}">
+<ds:datastoreItem xmlns:ds="http://schemas.openxmlformats.org/officeDocument/2006/customXml" ds:itemID="{72D5E17C-664A-4D1B-AB0F-2FFC8B0EBA81}">
   <ds:schemaRefs>
-    <ds:schemaRef ds:uri="http://schemas.openxmlformats.org/officeDocument/2006/bibliography"/>
+    <ds:schemaRef ds:uri="http://schemas.microsoft.com/office/2006/metadata/properties"/>
+    <ds:schemaRef ds:uri="http://schemas.microsoft.com/office/infopath/2007/PartnerControls"/>
   </ds:schemaRefs>
 </ds:datastoreItem>
 </file>
@@ -26712,10 +28859,9 @@
 </file>
 
 <file path=customXml/itemProps5.xml><?xml version="1.0" encoding="utf-8"?>
-<ds:datastoreItem xmlns:ds="http://schemas.openxmlformats.org/officeDocument/2006/customXml" ds:itemID="{72D5E17C-664A-4D1B-AB0F-2FFC8B0EBA81}">
+<ds:datastoreItem xmlns:ds="http://schemas.openxmlformats.org/officeDocument/2006/customXml" ds:itemID="{2DA2D6CF-4E7C-422C-959F-246CA2A18389}">
   <ds:schemaRefs>
-    <ds:schemaRef ds:uri="http://schemas.microsoft.com/office/2006/metadata/properties"/>
-    <ds:schemaRef ds:uri="http://schemas.microsoft.com/office/infopath/2007/PartnerControls"/>
+    <ds:schemaRef ds:uri="http://schemas.openxmlformats.org/officeDocument/2006/bibliography"/>
   </ds:schemaRefs>
 </ds:datastoreItem>
 </file>
</xml_diff>

<commit_message>
Update the TOC in TEST PLAN- TEAM DEVELOPMENTALITY.docx
</commit_message>
<xml_diff>
--- a/QUALITY/TEST PLAN- TEAM DEVELOPMENTALITY.docx
+++ b/QUALITY/TEST PLAN- TEAM DEVELOPMENTALITY.docx
@@ -1385,7 +1385,7 @@
           <w:r>
             <w:fldChar w:fldCharType="separate"/>
           </w:r>
-          <w:hyperlink w:anchor="_Toc144881473" w:history="1">
+          <w:hyperlink w:anchor="_Toc144881886" w:history="1">
             <w:r>
               <w:rPr>
                 <w:rStyle w:val="Hyperlink"/>
@@ -1409,7 +1409,7 @@
               <w:rPr>
                 <w:webHidden/>
               </w:rPr>
-              <w:instrText xml:space="preserve"> PAGEREF _Toc144881473 \h </w:instrText>
+              <w:instrText xml:space="preserve"> PAGEREF _Toc144881886 \h </w:instrText>
             </w:r>
             <w:r>
               <w:rPr>
@@ -1447,7 +1447,7 @@
               <w14:ligatures w14:val="standardContextual"/>
             </w:rPr>
           </w:pPr>
-          <w:hyperlink w:anchor="_Toc144881474" w:history="1">
+          <w:hyperlink w:anchor="_Toc144881887" w:history="1">
             <w:r>
               <w:rPr>
                 <w:rStyle w:val="Hyperlink"/>
@@ -1471,7 +1471,7 @@
               <w:rPr>
                 <w:webHidden/>
               </w:rPr>
-              <w:instrText xml:space="preserve"> PAGEREF _Toc144881474 \h </w:instrText>
+              <w:instrText xml:space="preserve"> PAGEREF _Toc144881887 \h </w:instrText>
             </w:r>
             <w:r>
               <w:rPr>
@@ -1509,7 +1509,7 @@
               <w14:ligatures w14:val="standardContextual"/>
             </w:rPr>
           </w:pPr>
-          <w:hyperlink w:anchor="_Toc144881475" w:history="1">
+          <w:hyperlink w:anchor="_Toc144881888" w:history="1">
             <w:r>
               <w:rPr>
                 <w:rStyle w:val="Hyperlink"/>
@@ -1533,7 +1533,7 @@
               <w:rPr>
                 <w:webHidden/>
               </w:rPr>
-              <w:instrText xml:space="preserve"> PAGEREF _Toc144881475 \h </w:instrText>
+              <w:instrText xml:space="preserve"> PAGEREF _Toc144881888 \h </w:instrText>
             </w:r>
             <w:r>
               <w:rPr>
@@ -1571,7 +1571,7 @@
               <w14:ligatures w14:val="standardContextual"/>
             </w:rPr>
           </w:pPr>
-          <w:hyperlink w:anchor="_Toc144881476" w:history="1">
+          <w:hyperlink w:anchor="_Toc144881889" w:history="1">
             <w:r>
               <w:rPr>
                 <w:rStyle w:val="Hyperlink"/>
@@ -1595,7 +1595,7 @@
               <w:rPr>
                 <w:webHidden/>
               </w:rPr>
-              <w:instrText xml:space="preserve"> PAGEREF _Toc144881476 \h </w:instrText>
+              <w:instrText xml:space="preserve"> PAGEREF _Toc144881889 \h </w:instrText>
             </w:r>
             <w:r>
               <w:rPr>
@@ -1635,7 +1635,7 @@
               <w14:ligatures w14:val="standardContextual"/>
             </w:rPr>
           </w:pPr>
-          <w:hyperlink w:anchor="_Toc144881477" w:history="1">
+          <w:hyperlink w:anchor="_Toc144881890" w:history="1">
             <w:r>
               <w:rPr>
                 <w:rStyle w:val="Hyperlink"/>
@@ -1659,7 +1659,7 @@
               <w:rPr>
                 <w:webHidden/>
               </w:rPr>
-              <w:instrText xml:space="preserve"> PAGEREF _Toc144881477 \h </w:instrText>
+              <w:instrText xml:space="preserve"> PAGEREF _Toc144881890 \h </w:instrText>
             </w:r>
             <w:r>
               <w:rPr>
@@ -1697,7 +1697,7 @@
               <w14:ligatures w14:val="standardContextual"/>
             </w:rPr>
           </w:pPr>
-          <w:hyperlink w:anchor="_Toc144881478" w:history="1">
+          <w:hyperlink w:anchor="_Toc144881891" w:history="1">
             <w:r>
               <w:rPr>
                 <w:rStyle w:val="Hyperlink"/>
@@ -1721,7 +1721,7 @@
               <w:rPr>
                 <w:webHidden/>
               </w:rPr>
-              <w:instrText xml:space="preserve"> PAGEREF _Toc144881478 \h </w:instrText>
+              <w:instrText xml:space="preserve"> PAGEREF _Toc144881891 \h </w:instrText>
             </w:r>
             <w:r>
               <w:rPr>
@@ -1759,7 +1759,7 @@
               <w14:ligatures w14:val="standardContextual"/>
             </w:rPr>
           </w:pPr>
-          <w:hyperlink w:anchor="_Toc144881479" w:history="1">
+          <w:hyperlink w:anchor="_Toc144881892" w:history="1">
             <w:r>
               <w:rPr>
                 <w:rStyle w:val="Hyperlink"/>
@@ -1783,7 +1783,7 @@
               <w:rPr>
                 <w:webHidden/>
               </w:rPr>
-              <w:instrText xml:space="preserve"> PAGEREF _Toc144881479 \h </w:instrText>
+              <w:instrText xml:space="preserve"> PAGEREF _Toc144881892 \h </w:instrText>
             </w:r>
             <w:r>
               <w:rPr>
@@ -1821,7 +1821,7 @@
               <w14:ligatures w14:val="standardContextual"/>
             </w:rPr>
           </w:pPr>
-          <w:hyperlink w:anchor="_Toc144881480" w:history="1">
+          <w:hyperlink w:anchor="_Toc144881893" w:history="1">
             <w:r>
               <w:rPr>
                 <w:rStyle w:val="Hyperlink"/>
@@ -1845,7 +1845,7 @@
               <w:rPr>
                 <w:webHidden/>
               </w:rPr>
-              <w:instrText xml:space="preserve"> PAGEREF _Toc144881480 \h </w:instrText>
+              <w:instrText xml:space="preserve"> PAGEREF _Toc144881893 \h </w:instrText>
             </w:r>
             <w:r>
               <w:rPr>
@@ -1883,7 +1883,7 @@
               <w14:ligatures w14:val="standardContextual"/>
             </w:rPr>
           </w:pPr>
-          <w:hyperlink w:anchor="_Toc144881481" w:history="1">
+          <w:hyperlink w:anchor="_Toc144881894" w:history="1">
             <w:r>
               <w:rPr>
                 <w:rStyle w:val="Hyperlink"/>
@@ -1907,7 +1907,7 @@
               <w:rPr>
                 <w:webHidden/>
               </w:rPr>
-              <w:instrText xml:space="preserve"> PAGEREF _Toc144881481 \h </w:instrText>
+              <w:instrText xml:space="preserve"> PAGEREF _Toc144881894 \h </w:instrText>
             </w:r>
             <w:r>
               <w:rPr>
@@ -1945,7 +1945,7 @@
               <w14:ligatures w14:val="standardContextual"/>
             </w:rPr>
           </w:pPr>
-          <w:hyperlink w:anchor="_Toc144881482" w:history="1">
+          <w:hyperlink w:anchor="_Toc144881895" w:history="1">
             <w:r>
               <w:rPr>
                 <w:rStyle w:val="Hyperlink"/>
@@ -1969,7 +1969,7 @@
               <w:rPr>
                 <w:webHidden/>
               </w:rPr>
-              <w:instrText xml:space="preserve"> PAGEREF _Toc144881482 \h </w:instrText>
+              <w:instrText xml:space="preserve"> PAGEREF _Toc144881895 \h </w:instrText>
             </w:r>
             <w:r>
               <w:rPr>
@@ -2007,7 +2007,7 @@
               <w14:ligatures w14:val="standardContextual"/>
             </w:rPr>
           </w:pPr>
-          <w:hyperlink w:anchor="_Toc144881483" w:history="1">
+          <w:hyperlink w:anchor="_Toc144881896" w:history="1">
             <w:r>
               <w:rPr>
                 <w:rStyle w:val="Hyperlink"/>
@@ -2030,7 +2030,7 @@
               <w:rPr>
                 <w:webHidden/>
               </w:rPr>
-              <w:instrText xml:space="preserve"> PAGEREF _Toc144881483 \h </w:instrText>
+              <w:instrText xml:space="preserve"> PAGEREF _Toc144881896 \h </w:instrText>
             </w:r>
             <w:r>
               <w:rPr>
@@ -2068,7 +2068,7 @@
               <w14:ligatures w14:val="standardContextual"/>
             </w:rPr>
           </w:pPr>
-          <w:hyperlink w:anchor="_Toc144881484" w:history="1">
+          <w:hyperlink w:anchor="_Toc144881897" w:history="1">
             <w:r>
               <w:rPr>
                 <w:rStyle w:val="Hyperlink"/>
@@ -2091,7 +2091,7 @@
               <w:rPr>
                 <w:webHidden/>
               </w:rPr>
-              <w:instrText xml:space="preserve"> PAGEREF _Toc144881484 \h </w:instrText>
+              <w:instrText xml:space="preserve"> PAGEREF _Toc144881897 \h </w:instrText>
             </w:r>
             <w:r>
               <w:rPr>
@@ -2129,7 +2129,7 @@
               <w14:ligatures w14:val="standardContextual"/>
             </w:rPr>
           </w:pPr>
-          <w:hyperlink w:anchor="_Toc144881485" w:history="1">
+          <w:hyperlink w:anchor="_Toc144881898" w:history="1">
             <w:r>
               <w:rPr>
                 <w:rStyle w:val="Hyperlink"/>
@@ -2152,7 +2152,7 @@
               <w:rPr>
                 <w:webHidden/>
               </w:rPr>
-              <w:instrText xml:space="preserve"> PAGEREF _Toc144881485 \h </w:instrText>
+              <w:instrText xml:space="preserve"> PAGEREF _Toc144881898 \h </w:instrText>
             </w:r>
             <w:r>
               <w:rPr>
@@ -2190,7 +2190,7 @@
               <w14:ligatures w14:val="standardContextual"/>
             </w:rPr>
           </w:pPr>
-          <w:hyperlink w:anchor="_Toc144881486" w:history="1">
+          <w:hyperlink w:anchor="_Toc144881899" w:history="1">
             <w:r>
               <w:rPr>
                 <w:rStyle w:val="Hyperlink"/>
@@ -2214,7 +2214,7 @@
               <w:rPr>
                 <w:webHidden/>
               </w:rPr>
-              <w:instrText xml:space="preserve"> PAGEREF _Toc144881486 \h </w:instrText>
+              <w:instrText xml:space="preserve"> PAGEREF _Toc144881899 \h </w:instrText>
             </w:r>
             <w:r>
               <w:rPr>
@@ -2254,13 +2254,20 @@
               <w14:ligatures w14:val="standardContextual"/>
             </w:rPr>
           </w:pPr>
-          <w:hyperlink w:anchor="_Toc144881487" w:history="1">
+          <w:hyperlink w:anchor="_Toc144881900" w:history="1">
             <w:r>
               <w:rPr>
                 <w:rStyle w:val="Hyperlink"/>
                 <w:rFonts w:eastAsiaTheme="majorEastAsia" w:cs="Arial"/>
               </w:rPr>
-              <w:t>3. EXECUTION STRATEGY</w:t>
+              <w:t>3.</w:t>
+            </w:r>
+            <w:r>
+              <w:rPr>
+                <w:rStyle w:val="Hyperlink"/>
+                <w:rFonts w:eastAsiaTheme="majorEastAsia"/>
+              </w:rPr>
+              <w:t xml:space="preserve"> TEST AREAS AND SPECIFICATIONS</w:t>
             </w:r>
             <w:r>
               <w:rPr>
@@ -2278,7 +2285,7 @@
               <w:rPr>
                 <w:webHidden/>
               </w:rPr>
-              <w:instrText xml:space="preserve"> PAGEREF _Toc144881487 \h </w:instrText>
+              <w:instrText xml:space="preserve"> PAGEREF _Toc144881900 \h </w:instrText>
             </w:r>
             <w:r>
               <w:rPr>
@@ -2316,13 +2323,13 @@
               <w14:ligatures w14:val="standardContextual"/>
             </w:rPr>
           </w:pPr>
-          <w:hyperlink w:anchor="_Toc144881488" w:history="1">
+          <w:hyperlink w:anchor="_Toc144881901" w:history="1">
             <w:r>
               <w:rPr>
                 <w:rStyle w:val="Hyperlink"/>
                 <w:rFonts w:eastAsiaTheme="majorEastAsia"/>
               </w:rPr>
-              <w:t>3.1. Entry and Exit Criteria</w:t>
+              <w:t>3.1. Features to be Tested (Use Cases) – not yet done</w:t>
             </w:r>
             <w:r>
               <w:rPr>
@@ -2340,7 +2347,7 @@
               <w:rPr>
                 <w:webHidden/>
               </w:rPr>
-              <w:instrText xml:space="preserve"> PAGEREF _Toc144881488 \h </w:instrText>
+              <w:instrText xml:space="preserve"> PAGEREF _Toc144881901 \h </w:instrText>
             </w:r>
             <w:r>
               <w:rPr>
@@ -2358,254 +2365,6 @@
                 <w:webHidden/>
               </w:rPr>
               <w:t>13</w:t>
-            </w:r>
-            <w:r>
-              <w:rPr>
-                <w:webHidden/>
-              </w:rPr>
-              <w:fldChar w:fldCharType="end"/>
-            </w:r>
-          </w:hyperlink>
-        </w:p>
-        <w:p>
-          <w:pPr>
-            <w:pStyle w:val="TOC2"/>
-            <w:rPr>
-              <w:rFonts w:asciiTheme="minorHAnsi" w:eastAsiaTheme="minorEastAsia" w:hAnsiTheme="minorHAnsi" w:cstheme="minorBidi"/>
-              <w:kern w:val="2"/>
-              <w:szCs w:val="22"/>
-              <w:lang w:val="en-PH" w:eastAsia="en-PH"/>
-              <w14:ligatures w14:val="standardContextual"/>
-            </w:rPr>
-          </w:pPr>
-          <w:hyperlink w:anchor="_Toc144881489" w:history="1">
-            <w:r>
-              <w:rPr>
-                <w:rStyle w:val="Hyperlink"/>
-                <w:rFonts w:eastAsiaTheme="majorEastAsia"/>
-              </w:rPr>
-              <w:t>3.2. Test Cycles</w:t>
-            </w:r>
-            <w:r>
-              <w:rPr>
-                <w:webHidden/>
-              </w:rPr>
-              <w:tab/>
-            </w:r>
-            <w:r>
-              <w:rPr>
-                <w:webHidden/>
-              </w:rPr>
-              <w:fldChar w:fldCharType="begin"/>
-            </w:r>
-            <w:r>
-              <w:rPr>
-                <w:webHidden/>
-              </w:rPr>
-              <w:instrText xml:space="preserve"> PAGEREF _Toc144881489 \h </w:instrText>
-            </w:r>
-            <w:r>
-              <w:rPr>
-                <w:webHidden/>
-              </w:rPr>
-            </w:r>
-            <w:r>
-              <w:rPr>
-                <w:webHidden/>
-              </w:rPr>
-              <w:fldChar w:fldCharType="separate"/>
-            </w:r>
-            <w:r>
-              <w:rPr>
-                <w:webHidden/>
-              </w:rPr>
-              <w:t>15</w:t>
-            </w:r>
-            <w:r>
-              <w:rPr>
-                <w:webHidden/>
-              </w:rPr>
-              <w:fldChar w:fldCharType="end"/>
-            </w:r>
-          </w:hyperlink>
-        </w:p>
-        <w:p>
-          <w:pPr>
-            <w:pStyle w:val="TOC2"/>
-            <w:rPr>
-              <w:rFonts w:asciiTheme="minorHAnsi" w:eastAsiaTheme="minorEastAsia" w:hAnsiTheme="minorHAnsi" w:cstheme="minorBidi"/>
-              <w:kern w:val="2"/>
-              <w:szCs w:val="22"/>
-              <w:lang w:val="en-PH" w:eastAsia="en-PH"/>
-              <w14:ligatures w14:val="standardContextual"/>
-            </w:rPr>
-          </w:pPr>
-          <w:hyperlink w:anchor="_Toc144881490" w:history="1">
-            <w:r>
-              <w:rPr>
-                <w:rStyle w:val="Hyperlink"/>
-                <w:rFonts w:eastAsiaTheme="majorEastAsia"/>
-              </w:rPr>
-              <w:t>3.3. Validation and Defect Management</w:t>
-            </w:r>
-            <w:r>
-              <w:rPr>
-                <w:webHidden/>
-              </w:rPr>
-              <w:tab/>
-            </w:r>
-            <w:r>
-              <w:rPr>
-                <w:webHidden/>
-              </w:rPr>
-              <w:fldChar w:fldCharType="begin"/>
-            </w:r>
-            <w:r>
-              <w:rPr>
-                <w:webHidden/>
-              </w:rPr>
-              <w:instrText xml:space="preserve"> PAGEREF _Toc144881490 \h </w:instrText>
-            </w:r>
-            <w:r>
-              <w:rPr>
-                <w:webHidden/>
-              </w:rPr>
-            </w:r>
-            <w:r>
-              <w:rPr>
-                <w:webHidden/>
-              </w:rPr>
-              <w:fldChar w:fldCharType="separate"/>
-            </w:r>
-            <w:r>
-              <w:rPr>
-                <w:webHidden/>
-              </w:rPr>
-              <w:t>16</w:t>
-            </w:r>
-            <w:r>
-              <w:rPr>
-                <w:webHidden/>
-              </w:rPr>
-              <w:fldChar w:fldCharType="end"/>
-            </w:r>
-          </w:hyperlink>
-        </w:p>
-        <w:p>
-          <w:pPr>
-            <w:pStyle w:val="TOC2"/>
-            <w:rPr>
-              <w:rFonts w:asciiTheme="minorHAnsi" w:eastAsiaTheme="minorEastAsia" w:hAnsiTheme="minorHAnsi" w:cstheme="minorBidi"/>
-              <w:kern w:val="2"/>
-              <w:szCs w:val="22"/>
-              <w:lang w:val="en-PH" w:eastAsia="en-PH"/>
-              <w14:ligatures w14:val="standardContextual"/>
-            </w:rPr>
-          </w:pPr>
-          <w:hyperlink w:anchor="_Toc144881491" w:history="1">
-            <w:r>
-              <w:rPr>
-                <w:rStyle w:val="Hyperlink"/>
-                <w:rFonts w:eastAsiaTheme="majorEastAsia"/>
-              </w:rPr>
-              <w:t>3.4. Test Metrics</w:t>
-            </w:r>
-            <w:r>
-              <w:rPr>
-                <w:webHidden/>
-              </w:rPr>
-              <w:tab/>
-            </w:r>
-            <w:r>
-              <w:rPr>
-                <w:webHidden/>
-              </w:rPr>
-              <w:fldChar w:fldCharType="begin"/>
-            </w:r>
-            <w:r>
-              <w:rPr>
-                <w:webHidden/>
-              </w:rPr>
-              <w:instrText xml:space="preserve"> PAGEREF _Toc144881491 \h </w:instrText>
-            </w:r>
-            <w:r>
-              <w:rPr>
-                <w:webHidden/>
-              </w:rPr>
-            </w:r>
-            <w:r>
-              <w:rPr>
-                <w:webHidden/>
-              </w:rPr>
-              <w:fldChar w:fldCharType="separate"/>
-            </w:r>
-            <w:r>
-              <w:rPr>
-                <w:webHidden/>
-              </w:rPr>
-              <w:t>17</w:t>
-            </w:r>
-            <w:r>
-              <w:rPr>
-                <w:webHidden/>
-              </w:rPr>
-              <w:fldChar w:fldCharType="end"/>
-            </w:r>
-          </w:hyperlink>
-        </w:p>
-        <w:p>
-          <w:pPr>
-            <w:pStyle w:val="TOC2"/>
-            <w:rPr>
-              <w:rFonts w:asciiTheme="minorHAnsi" w:eastAsiaTheme="minorEastAsia" w:hAnsiTheme="minorHAnsi" w:cstheme="minorBidi"/>
-              <w:kern w:val="2"/>
-              <w:szCs w:val="22"/>
-              <w:lang w:val="en-PH" w:eastAsia="en-PH"/>
-              <w14:ligatures w14:val="standardContextual"/>
-            </w:rPr>
-          </w:pPr>
-          <w:hyperlink w:anchor="_Toc144881492" w:history="1">
-            <w:r>
-              <w:rPr>
-                <w:rStyle w:val="Hyperlink"/>
-                <w:rFonts w:eastAsiaTheme="majorEastAsia"/>
-              </w:rPr>
-              <w:t>3.5. Defect tracking &amp; Reporting</w:t>
-            </w:r>
-            <w:r>
-              <w:rPr>
-                <w:webHidden/>
-              </w:rPr>
-              <w:tab/>
-            </w:r>
-            <w:r>
-              <w:rPr>
-                <w:webHidden/>
-              </w:rPr>
-              <w:fldChar w:fldCharType="begin"/>
-            </w:r>
-            <w:r>
-              <w:rPr>
-                <w:webHidden/>
-              </w:rPr>
-              <w:instrText xml:space="preserve"> PAGEREF _Toc144881492 \h </w:instrText>
-            </w:r>
-            <w:r>
-              <w:rPr>
-                <w:webHidden/>
-              </w:rPr>
-            </w:r>
-            <w:r>
-              <w:rPr>
-                <w:webHidden/>
-              </w:rPr>
-              <w:fldChar w:fldCharType="separate"/>
-            </w:r>
-            <w:r>
-              <w:rPr>
-                <w:webHidden/>
-              </w:rPr>
-              <w:t>18</w:t>
             </w:r>
             <w:r>
               <w:rPr>
@@ -2628,20 +2387,13 @@
               <w14:ligatures w14:val="standardContextual"/>
             </w:rPr>
           </w:pPr>
-          <w:hyperlink w:anchor="_Toc144881493" w:history="1">
+          <w:hyperlink w:anchor="_Toc144881902" w:history="1">
             <w:r>
               <w:rPr>
                 <w:rStyle w:val="Hyperlink"/>
                 <w:rFonts w:eastAsiaTheme="majorEastAsia" w:cs="Arial"/>
               </w:rPr>
-              <w:t>4.</w:t>
-            </w:r>
-            <w:r>
-              <w:rPr>
-                <w:rStyle w:val="Hyperlink"/>
-                <w:rFonts w:eastAsiaTheme="majorEastAsia"/>
-              </w:rPr>
-              <w:t xml:space="preserve"> TEST MANAGEMENT PROCESS</w:t>
+              <w:t>4. EXECUTION STRATEGY</w:t>
             </w:r>
             <w:r>
               <w:rPr>
@@ -2659,7 +2411,7 @@
               <w:rPr>
                 <w:webHidden/>
               </w:rPr>
-              <w:instrText xml:space="preserve"> PAGEREF _Toc144881493 \h </w:instrText>
+              <w:instrText xml:space="preserve"> PAGEREF _Toc144881902 \h </w:instrText>
             </w:r>
             <w:r>
               <w:rPr>
@@ -2676,7 +2428,7 @@
               <w:rPr>
                 <w:webHidden/>
               </w:rPr>
-              <w:t>19</w:t>
+              <w:t>14</w:t>
             </w:r>
             <w:r>
               <w:rPr>
@@ -2697,13 +2449,13 @@
               <w14:ligatures w14:val="standardContextual"/>
             </w:rPr>
           </w:pPr>
-          <w:hyperlink w:anchor="_Toc144881494" w:history="1">
+          <w:hyperlink w:anchor="_Toc144881903" w:history="1">
             <w:r>
               <w:rPr>
                 <w:rStyle w:val="Hyperlink"/>
                 <w:rFonts w:eastAsiaTheme="majorEastAsia"/>
               </w:rPr>
-              <w:t>4.1. Test Management Tool</w:t>
+              <w:t>4.1. Entry and Exit Criteria</w:t>
             </w:r>
             <w:r>
               <w:rPr>
@@ -2721,7 +2473,7 @@
               <w:rPr>
                 <w:webHidden/>
               </w:rPr>
-              <w:instrText xml:space="preserve"> PAGEREF _Toc144881494 \h </w:instrText>
+              <w:instrText xml:space="preserve"> PAGEREF _Toc144881903 \h </w:instrText>
             </w:r>
             <w:r>
               <w:rPr>
@@ -2738,7 +2490,7 @@
               <w:rPr>
                 <w:webHidden/>
               </w:rPr>
-              <w:t>19</w:t>
+              <w:t>14</w:t>
             </w:r>
             <w:r>
               <w:rPr>
@@ -2759,13 +2511,13 @@
               <w14:ligatures w14:val="standardContextual"/>
             </w:rPr>
           </w:pPr>
-          <w:hyperlink w:anchor="_Toc144881495" w:history="1">
+          <w:hyperlink w:anchor="_Toc144881904" w:history="1">
             <w:r>
               <w:rPr>
                 <w:rStyle w:val="Hyperlink"/>
                 <w:rFonts w:eastAsiaTheme="majorEastAsia"/>
               </w:rPr>
-              <w:t>4.2. Test Design Process</w:t>
+              <w:t>4.2. Test Cycles</w:t>
             </w:r>
             <w:r>
               <w:rPr>
@@ -2783,7 +2535,7 @@
               <w:rPr>
                 <w:webHidden/>
               </w:rPr>
-              <w:instrText xml:space="preserve"> PAGEREF _Toc144881495 \h </w:instrText>
+              <w:instrText xml:space="preserve"> PAGEREF _Toc144881904 \h </w:instrText>
             </w:r>
             <w:r>
               <w:rPr>
@@ -2800,7 +2552,7 @@
               <w:rPr>
                 <w:webHidden/>
               </w:rPr>
-              <w:t>20</w:t>
+              <w:t>16</w:t>
             </w:r>
             <w:r>
               <w:rPr>
@@ -2821,13 +2573,13 @@
               <w14:ligatures w14:val="standardContextual"/>
             </w:rPr>
           </w:pPr>
-          <w:hyperlink w:anchor="_Toc144881496" w:history="1">
+          <w:hyperlink w:anchor="_Toc144881905" w:history="1">
             <w:r>
               <w:rPr>
                 <w:rStyle w:val="Hyperlink"/>
                 <w:rFonts w:eastAsiaTheme="majorEastAsia"/>
               </w:rPr>
-              <w:t>4.3. Test Execution Process</w:t>
+              <w:t>4.3. Validation and Defect Management</w:t>
             </w:r>
             <w:r>
               <w:rPr>
@@ -2845,7 +2597,7 @@
               <w:rPr>
                 <w:webHidden/>
               </w:rPr>
-              <w:instrText xml:space="preserve"> PAGEREF _Toc144881496 \h </w:instrText>
+              <w:instrText xml:space="preserve"> PAGEREF _Toc144881905 \h </w:instrText>
             </w:r>
             <w:r>
               <w:rPr>
@@ -2862,7 +2614,7 @@
               <w:rPr>
                 <w:webHidden/>
               </w:rPr>
-              <w:t>21</w:t>
+              <w:t>16</w:t>
             </w:r>
             <w:r>
               <w:rPr>
@@ -2883,13 +2635,13 @@
               <w14:ligatures w14:val="standardContextual"/>
             </w:rPr>
           </w:pPr>
-          <w:hyperlink w:anchor="_Toc144881497" w:history="1">
+          <w:hyperlink w:anchor="_Toc144881906" w:history="1">
             <w:r>
               <w:rPr>
                 <w:rStyle w:val="Hyperlink"/>
                 <w:rFonts w:eastAsiaTheme="majorEastAsia"/>
               </w:rPr>
-              <w:t>4.4. Test Risks and Mitigation Factors</w:t>
+              <w:t>4.4. Test Metrics</w:t>
             </w:r>
             <w:r>
               <w:rPr>
@@ -2907,7 +2659,7 @@
               <w:rPr>
                 <w:webHidden/>
               </w:rPr>
-              <w:instrText xml:space="preserve"> PAGEREF _Toc144881497 \h </w:instrText>
+              <w:instrText xml:space="preserve"> PAGEREF _Toc144881906 \h </w:instrText>
             </w:r>
             <w:r>
               <w:rPr>
@@ -2924,7 +2676,7 @@
               <w:rPr>
                 <w:webHidden/>
               </w:rPr>
-              <w:t>22</w:t>
+              <w:t>18</w:t>
             </w:r>
             <w:r>
               <w:rPr>
@@ -2945,13 +2697,13 @@
               <w14:ligatures w14:val="standardContextual"/>
             </w:rPr>
           </w:pPr>
-          <w:hyperlink w:anchor="_Toc144881498" w:history="1">
+          <w:hyperlink w:anchor="_Toc144881907" w:history="1">
             <w:r>
               <w:rPr>
                 <w:rStyle w:val="Hyperlink"/>
                 <w:rFonts w:eastAsiaTheme="majorEastAsia"/>
               </w:rPr>
-              <w:t>4.5. Role Expectations</w:t>
+              <w:t>4.5. Defect tracking &amp; Reporting</w:t>
             </w:r>
             <w:r>
               <w:rPr>
@@ -2969,7 +2721,7 @@
               <w:rPr>
                 <w:webHidden/>
               </w:rPr>
-              <w:instrText xml:space="preserve"> PAGEREF _Toc144881498 \h </w:instrText>
+              <w:instrText xml:space="preserve"> PAGEREF _Toc144881907 \h </w:instrText>
             </w:r>
             <w:r>
               <w:rPr>
@@ -2986,312 +2738,7 @@
               <w:rPr>
                 <w:webHidden/>
               </w:rPr>
-              <w:t>24</w:t>
-            </w:r>
-            <w:r>
-              <w:rPr>
-                <w:webHidden/>
-              </w:rPr>
-              <w:fldChar w:fldCharType="end"/>
-            </w:r>
-          </w:hyperlink>
-        </w:p>
-        <w:p>
-          <w:pPr>
-            <w:pStyle w:val="TOC3"/>
-            <w:rPr>
-              <w:rFonts w:asciiTheme="minorHAnsi" w:eastAsiaTheme="minorEastAsia" w:hAnsiTheme="minorHAnsi" w:cstheme="minorBidi"/>
-              <w:kern w:val="2"/>
-              <w:szCs w:val="22"/>
-              <w:lang w:val="en-PH" w:eastAsia="en-PH"/>
-              <w14:ligatures w14:val="standardContextual"/>
-            </w:rPr>
-          </w:pPr>
-          <w:hyperlink w:anchor="_Toc144881499" w:history="1">
-            <w:r>
-              <w:rPr>
-                <w:rStyle w:val="Hyperlink"/>
-              </w:rPr>
-              <w:t>4.5.1. Project Management</w:t>
-            </w:r>
-            <w:r>
-              <w:rPr>
-                <w:webHidden/>
-              </w:rPr>
-              <w:tab/>
-            </w:r>
-            <w:r>
-              <w:rPr>
-                <w:webHidden/>
-              </w:rPr>
-              <w:fldChar w:fldCharType="begin"/>
-            </w:r>
-            <w:r>
-              <w:rPr>
-                <w:webHidden/>
-              </w:rPr>
-              <w:instrText xml:space="preserve"> PAGEREF _Toc144881499 \h </w:instrText>
-            </w:r>
-            <w:r>
-              <w:rPr>
-                <w:webHidden/>
-              </w:rPr>
-            </w:r>
-            <w:r>
-              <w:rPr>
-                <w:webHidden/>
-              </w:rPr>
-              <w:fldChar w:fldCharType="separate"/>
-            </w:r>
-            <w:r>
-              <w:rPr>
-                <w:webHidden/>
-              </w:rPr>
-              <w:t>24</w:t>
-            </w:r>
-            <w:r>
-              <w:rPr>
-                <w:webHidden/>
-              </w:rPr>
-              <w:fldChar w:fldCharType="end"/>
-            </w:r>
-          </w:hyperlink>
-        </w:p>
-        <w:p>
-          <w:pPr>
-            <w:pStyle w:val="TOC3"/>
-            <w:rPr>
-              <w:rFonts w:asciiTheme="minorHAnsi" w:eastAsiaTheme="minorEastAsia" w:hAnsiTheme="minorHAnsi" w:cstheme="minorBidi"/>
-              <w:kern w:val="2"/>
-              <w:szCs w:val="22"/>
-              <w:lang w:val="en-PH" w:eastAsia="en-PH"/>
-              <w14:ligatures w14:val="standardContextual"/>
-            </w:rPr>
-          </w:pPr>
-          <w:hyperlink w:anchor="_Toc144881500" w:history="1">
-            <w:r>
-              <w:rPr>
-                <w:rStyle w:val="Hyperlink"/>
-              </w:rPr>
-              <w:t>4.5.2. Test Planning (Test Lead)</w:t>
-            </w:r>
-            <w:r>
-              <w:rPr>
-                <w:webHidden/>
-              </w:rPr>
-              <w:tab/>
-            </w:r>
-            <w:r>
-              <w:rPr>
-                <w:webHidden/>
-              </w:rPr>
-              <w:fldChar w:fldCharType="begin"/>
-            </w:r>
-            <w:r>
-              <w:rPr>
-                <w:webHidden/>
-              </w:rPr>
-              <w:instrText xml:space="preserve"> PAGEREF _Toc144881500 \h </w:instrText>
-            </w:r>
-            <w:r>
-              <w:rPr>
-                <w:webHidden/>
-              </w:rPr>
-            </w:r>
-            <w:r>
-              <w:rPr>
-                <w:webHidden/>
-              </w:rPr>
-              <w:fldChar w:fldCharType="separate"/>
-            </w:r>
-            <w:r>
-              <w:rPr>
-                <w:webHidden/>
-              </w:rPr>
-              <w:t>24</w:t>
-            </w:r>
-            <w:r>
-              <w:rPr>
-                <w:webHidden/>
-              </w:rPr>
-              <w:fldChar w:fldCharType="end"/>
-            </w:r>
-          </w:hyperlink>
-        </w:p>
-        <w:p>
-          <w:pPr>
-            <w:pStyle w:val="TOC3"/>
-            <w:rPr>
-              <w:rFonts w:asciiTheme="minorHAnsi" w:eastAsiaTheme="minorEastAsia" w:hAnsiTheme="minorHAnsi" w:cstheme="minorBidi"/>
-              <w:kern w:val="2"/>
-              <w:szCs w:val="22"/>
-              <w:lang w:val="en-PH" w:eastAsia="en-PH"/>
-              <w14:ligatures w14:val="standardContextual"/>
-            </w:rPr>
-          </w:pPr>
-          <w:hyperlink w:anchor="_Toc144881501" w:history="1">
-            <w:r>
-              <w:rPr>
-                <w:rStyle w:val="Hyperlink"/>
-              </w:rPr>
-              <w:t>4.5.3. Test Team</w:t>
-            </w:r>
-            <w:r>
-              <w:rPr>
-                <w:webHidden/>
-              </w:rPr>
-              <w:tab/>
-            </w:r>
-            <w:r>
-              <w:rPr>
-                <w:webHidden/>
-              </w:rPr>
-              <w:fldChar w:fldCharType="begin"/>
-            </w:r>
-            <w:r>
-              <w:rPr>
-                <w:webHidden/>
-              </w:rPr>
-              <w:instrText xml:space="preserve"> PAGEREF _Toc144881501 \h </w:instrText>
-            </w:r>
-            <w:r>
-              <w:rPr>
-                <w:webHidden/>
-              </w:rPr>
-            </w:r>
-            <w:r>
-              <w:rPr>
-                <w:webHidden/>
-              </w:rPr>
-              <w:fldChar w:fldCharType="separate"/>
-            </w:r>
-            <w:r>
-              <w:rPr>
-                <w:webHidden/>
-              </w:rPr>
-              <w:t>25</w:t>
-            </w:r>
-            <w:r>
-              <w:rPr>
-                <w:webHidden/>
-              </w:rPr>
-              <w:fldChar w:fldCharType="end"/>
-            </w:r>
-          </w:hyperlink>
-        </w:p>
-        <w:p>
-          <w:pPr>
-            <w:pStyle w:val="TOC3"/>
-            <w:rPr>
-              <w:rFonts w:asciiTheme="minorHAnsi" w:eastAsiaTheme="minorEastAsia" w:hAnsiTheme="minorHAnsi" w:cstheme="minorBidi"/>
-              <w:kern w:val="2"/>
-              <w:szCs w:val="22"/>
-              <w:lang w:val="en-PH" w:eastAsia="en-PH"/>
-              <w14:ligatures w14:val="standardContextual"/>
-            </w:rPr>
-          </w:pPr>
-          <w:hyperlink w:anchor="_Toc144881502" w:history="1">
-            <w:r>
-              <w:rPr>
-                <w:rStyle w:val="Hyperlink"/>
-              </w:rPr>
-              <w:t>4.5.4. Test Lead</w:t>
-            </w:r>
-            <w:r>
-              <w:rPr>
-                <w:webHidden/>
-              </w:rPr>
-              <w:tab/>
-            </w:r>
-            <w:r>
-              <w:rPr>
-                <w:webHidden/>
-              </w:rPr>
-              <w:fldChar w:fldCharType="begin"/>
-            </w:r>
-            <w:r>
-              <w:rPr>
-                <w:webHidden/>
-              </w:rPr>
-              <w:instrText xml:space="preserve"> PAGEREF _Toc144881502 \h </w:instrText>
-            </w:r>
-            <w:r>
-              <w:rPr>
-                <w:webHidden/>
-              </w:rPr>
-            </w:r>
-            <w:r>
-              <w:rPr>
-                <w:webHidden/>
-              </w:rPr>
-              <w:fldChar w:fldCharType="separate"/>
-            </w:r>
-            <w:r>
-              <w:rPr>
-                <w:webHidden/>
-              </w:rPr>
-              <w:t>25</w:t>
-            </w:r>
-            <w:r>
-              <w:rPr>
-                <w:webHidden/>
-              </w:rPr>
-              <w:fldChar w:fldCharType="end"/>
-            </w:r>
-          </w:hyperlink>
-        </w:p>
-        <w:p>
-          <w:pPr>
-            <w:pStyle w:val="TOC3"/>
-            <w:rPr>
-              <w:rFonts w:asciiTheme="minorHAnsi" w:eastAsiaTheme="minorEastAsia" w:hAnsiTheme="minorHAnsi" w:cstheme="minorBidi"/>
-              <w:kern w:val="2"/>
-              <w:szCs w:val="22"/>
-              <w:lang w:val="en-PH" w:eastAsia="en-PH"/>
-              <w14:ligatures w14:val="standardContextual"/>
-            </w:rPr>
-          </w:pPr>
-          <w:hyperlink w:anchor="_Toc144881503" w:history="1">
-            <w:r>
-              <w:rPr>
-                <w:rStyle w:val="Hyperlink"/>
-              </w:rPr>
-              <w:t>4.5.5. Development Team</w:t>
-            </w:r>
-            <w:r>
-              <w:rPr>
-                <w:webHidden/>
-              </w:rPr>
-              <w:tab/>
-            </w:r>
-            <w:r>
-              <w:rPr>
-                <w:webHidden/>
-              </w:rPr>
-              <w:fldChar w:fldCharType="begin"/>
-            </w:r>
-            <w:r>
-              <w:rPr>
-                <w:webHidden/>
-              </w:rPr>
-              <w:instrText xml:space="preserve"> PAGEREF _Toc144881503 \h </w:instrText>
-            </w:r>
-            <w:r>
-              <w:rPr>
-                <w:webHidden/>
-              </w:rPr>
-            </w:r>
-            <w:r>
-              <w:rPr>
-                <w:webHidden/>
-              </w:rPr>
-              <w:fldChar w:fldCharType="separate"/>
-            </w:r>
-            <w:r>
-              <w:rPr>
-                <w:webHidden/>
-              </w:rPr>
-              <w:t>25</w:t>
+              <w:t>19</w:t>
             </w:r>
             <w:r>
               <w:rPr>
@@ -3314,13 +2761,20 @@
               <w14:ligatures w14:val="standardContextual"/>
             </w:rPr>
           </w:pPr>
-          <w:hyperlink w:anchor="_Toc144881504" w:history="1">
+          <w:hyperlink w:anchor="_Toc144881908" w:history="1">
             <w:r>
               <w:rPr>
                 <w:rStyle w:val="Hyperlink"/>
                 <w:rFonts w:eastAsiaTheme="majorEastAsia" w:cs="Arial"/>
               </w:rPr>
-              <w:t>5. TEST ENVIRONMENT</w:t>
+              <w:t>5.</w:t>
+            </w:r>
+            <w:r>
+              <w:rPr>
+                <w:rStyle w:val="Hyperlink"/>
+                <w:rFonts w:eastAsiaTheme="majorEastAsia"/>
+              </w:rPr>
+              <w:t xml:space="preserve"> TEST MANAGEMENT PROCESS</w:t>
             </w:r>
             <w:r>
               <w:rPr>
@@ -3338,7 +2792,7 @@
               <w:rPr>
                 <w:webHidden/>
               </w:rPr>
-              <w:instrText xml:space="preserve"> PAGEREF _Toc144881504 \h </w:instrText>
+              <w:instrText xml:space="preserve"> PAGEREF _Toc144881908 \h </w:instrText>
             </w:r>
             <w:r>
               <w:rPr>
@@ -3355,7 +2809,636 @@
               <w:rPr>
                 <w:webHidden/>
               </w:rPr>
-              <w:t>27</w:t>
+              <w:t>20</w:t>
+            </w:r>
+            <w:r>
+              <w:rPr>
+                <w:webHidden/>
+              </w:rPr>
+              <w:fldChar w:fldCharType="end"/>
+            </w:r>
+          </w:hyperlink>
+        </w:p>
+        <w:p>
+          <w:pPr>
+            <w:pStyle w:val="TOC2"/>
+            <w:rPr>
+              <w:rFonts w:asciiTheme="minorHAnsi" w:eastAsiaTheme="minorEastAsia" w:hAnsiTheme="minorHAnsi" w:cstheme="minorBidi"/>
+              <w:kern w:val="2"/>
+              <w:szCs w:val="22"/>
+              <w:lang w:val="en-PH" w:eastAsia="en-PH"/>
+              <w14:ligatures w14:val="standardContextual"/>
+            </w:rPr>
+          </w:pPr>
+          <w:hyperlink w:anchor="_Toc144881909" w:history="1">
+            <w:r>
+              <w:rPr>
+                <w:rStyle w:val="Hyperlink"/>
+                <w:rFonts w:eastAsiaTheme="majorEastAsia"/>
+              </w:rPr>
+              <w:t>5.1. Test Management Tool</w:t>
+            </w:r>
+            <w:r>
+              <w:rPr>
+                <w:webHidden/>
+              </w:rPr>
+              <w:tab/>
+            </w:r>
+            <w:r>
+              <w:rPr>
+                <w:webHidden/>
+              </w:rPr>
+              <w:fldChar w:fldCharType="begin"/>
+            </w:r>
+            <w:r>
+              <w:rPr>
+                <w:webHidden/>
+              </w:rPr>
+              <w:instrText xml:space="preserve"> PAGEREF _Toc144881909 \h </w:instrText>
+            </w:r>
+            <w:r>
+              <w:rPr>
+                <w:webHidden/>
+              </w:rPr>
+            </w:r>
+            <w:r>
+              <w:rPr>
+                <w:webHidden/>
+              </w:rPr>
+              <w:fldChar w:fldCharType="separate"/>
+            </w:r>
+            <w:r>
+              <w:rPr>
+                <w:webHidden/>
+              </w:rPr>
+              <w:t>20</w:t>
+            </w:r>
+            <w:r>
+              <w:rPr>
+                <w:webHidden/>
+              </w:rPr>
+              <w:fldChar w:fldCharType="end"/>
+            </w:r>
+          </w:hyperlink>
+        </w:p>
+        <w:p>
+          <w:pPr>
+            <w:pStyle w:val="TOC2"/>
+            <w:rPr>
+              <w:rFonts w:asciiTheme="minorHAnsi" w:eastAsiaTheme="minorEastAsia" w:hAnsiTheme="minorHAnsi" w:cstheme="minorBidi"/>
+              <w:kern w:val="2"/>
+              <w:szCs w:val="22"/>
+              <w:lang w:val="en-PH" w:eastAsia="en-PH"/>
+              <w14:ligatures w14:val="standardContextual"/>
+            </w:rPr>
+          </w:pPr>
+          <w:hyperlink w:anchor="_Toc144881910" w:history="1">
+            <w:r>
+              <w:rPr>
+                <w:rStyle w:val="Hyperlink"/>
+                <w:rFonts w:eastAsiaTheme="majorEastAsia"/>
+              </w:rPr>
+              <w:t>5.2. Test Design Process</w:t>
+            </w:r>
+            <w:r>
+              <w:rPr>
+                <w:webHidden/>
+              </w:rPr>
+              <w:tab/>
+            </w:r>
+            <w:r>
+              <w:rPr>
+                <w:webHidden/>
+              </w:rPr>
+              <w:fldChar w:fldCharType="begin"/>
+            </w:r>
+            <w:r>
+              <w:rPr>
+                <w:webHidden/>
+              </w:rPr>
+              <w:instrText xml:space="preserve"> PAGEREF _Toc144881910 \h </w:instrText>
+            </w:r>
+            <w:r>
+              <w:rPr>
+                <w:webHidden/>
+              </w:rPr>
+            </w:r>
+            <w:r>
+              <w:rPr>
+                <w:webHidden/>
+              </w:rPr>
+              <w:fldChar w:fldCharType="separate"/>
+            </w:r>
+            <w:r>
+              <w:rPr>
+                <w:webHidden/>
+              </w:rPr>
+              <w:t>21</w:t>
+            </w:r>
+            <w:r>
+              <w:rPr>
+                <w:webHidden/>
+              </w:rPr>
+              <w:fldChar w:fldCharType="end"/>
+            </w:r>
+          </w:hyperlink>
+        </w:p>
+        <w:p>
+          <w:pPr>
+            <w:pStyle w:val="TOC2"/>
+            <w:rPr>
+              <w:rFonts w:asciiTheme="minorHAnsi" w:eastAsiaTheme="minorEastAsia" w:hAnsiTheme="minorHAnsi" w:cstheme="minorBidi"/>
+              <w:kern w:val="2"/>
+              <w:szCs w:val="22"/>
+              <w:lang w:val="en-PH" w:eastAsia="en-PH"/>
+              <w14:ligatures w14:val="standardContextual"/>
+            </w:rPr>
+          </w:pPr>
+          <w:hyperlink w:anchor="_Toc144881911" w:history="1">
+            <w:r>
+              <w:rPr>
+                <w:rStyle w:val="Hyperlink"/>
+                <w:rFonts w:eastAsiaTheme="majorEastAsia"/>
+              </w:rPr>
+              <w:t>5.3. Test Execution Process</w:t>
+            </w:r>
+            <w:r>
+              <w:rPr>
+                <w:webHidden/>
+              </w:rPr>
+              <w:tab/>
+            </w:r>
+            <w:r>
+              <w:rPr>
+                <w:webHidden/>
+              </w:rPr>
+              <w:fldChar w:fldCharType="begin"/>
+            </w:r>
+            <w:r>
+              <w:rPr>
+                <w:webHidden/>
+              </w:rPr>
+              <w:instrText xml:space="preserve"> PAGEREF _Toc144881911 \h </w:instrText>
+            </w:r>
+            <w:r>
+              <w:rPr>
+                <w:webHidden/>
+              </w:rPr>
+            </w:r>
+            <w:r>
+              <w:rPr>
+                <w:webHidden/>
+              </w:rPr>
+              <w:fldChar w:fldCharType="separate"/>
+            </w:r>
+            <w:r>
+              <w:rPr>
+                <w:webHidden/>
+              </w:rPr>
+              <w:t>22</w:t>
+            </w:r>
+            <w:r>
+              <w:rPr>
+                <w:webHidden/>
+              </w:rPr>
+              <w:fldChar w:fldCharType="end"/>
+            </w:r>
+          </w:hyperlink>
+        </w:p>
+        <w:p>
+          <w:pPr>
+            <w:pStyle w:val="TOC2"/>
+            <w:rPr>
+              <w:rFonts w:asciiTheme="minorHAnsi" w:eastAsiaTheme="minorEastAsia" w:hAnsiTheme="minorHAnsi" w:cstheme="minorBidi"/>
+              <w:kern w:val="2"/>
+              <w:szCs w:val="22"/>
+              <w:lang w:val="en-PH" w:eastAsia="en-PH"/>
+              <w14:ligatures w14:val="standardContextual"/>
+            </w:rPr>
+          </w:pPr>
+          <w:hyperlink w:anchor="_Toc144881912" w:history="1">
+            <w:r>
+              <w:rPr>
+                <w:rStyle w:val="Hyperlink"/>
+                <w:rFonts w:eastAsiaTheme="majorEastAsia"/>
+              </w:rPr>
+              <w:t>5.4. Test Risks and Mitigation Factors</w:t>
+            </w:r>
+            <w:r>
+              <w:rPr>
+                <w:webHidden/>
+              </w:rPr>
+              <w:tab/>
+            </w:r>
+            <w:r>
+              <w:rPr>
+                <w:webHidden/>
+              </w:rPr>
+              <w:fldChar w:fldCharType="begin"/>
+            </w:r>
+            <w:r>
+              <w:rPr>
+                <w:webHidden/>
+              </w:rPr>
+              <w:instrText xml:space="preserve"> PAGEREF _Toc144881912 \h </w:instrText>
+            </w:r>
+            <w:r>
+              <w:rPr>
+                <w:webHidden/>
+              </w:rPr>
+            </w:r>
+            <w:r>
+              <w:rPr>
+                <w:webHidden/>
+              </w:rPr>
+              <w:fldChar w:fldCharType="separate"/>
+            </w:r>
+            <w:r>
+              <w:rPr>
+                <w:webHidden/>
+              </w:rPr>
+              <w:t>23</w:t>
+            </w:r>
+            <w:r>
+              <w:rPr>
+                <w:webHidden/>
+              </w:rPr>
+              <w:fldChar w:fldCharType="end"/>
+            </w:r>
+          </w:hyperlink>
+        </w:p>
+        <w:p>
+          <w:pPr>
+            <w:pStyle w:val="TOC2"/>
+            <w:rPr>
+              <w:rFonts w:asciiTheme="minorHAnsi" w:eastAsiaTheme="minorEastAsia" w:hAnsiTheme="minorHAnsi" w:cstheme="minorBidi"/>
+              <w:kern w:val="2"/>
+              <w:szCs w:val="22"/>
+              <w:lang w:val="en-PH" w:eastAsia="en-PH"/>
+              <w14:ligatures w14:val="standardContextual"/>
+            </w:rPr>
+          </w:pPr>
+          <w:hyperlink w:anchor="_Toc144881913" w:history="1">
+            <w:r>
+              <w:rPr>
+                <w:rStyle w:val="Hyperlink"/>
+                <w:rFonts w:eastAsiaTheme="majorEastAsia"/>
+              </w:rPr>
+              <w:t>5.5. Role Ex</w:t>
+            </w:r>
+            <w:r>
+              <w:rPr>
+                <w:rStyle w:val="Hyperlink"/>
+                <w:rFonts w:eastAsiaTheme="majorEastAsia"/>
+              </w:rPr>
+              <w:t>p</w:t>
+            </w:r>
+            <w:r>
+              <w:rPr>
+                <w:rStyle w:val="Hyperlink"/>
+                <w:rFonts w:eastAsiaTheme="majorEastAsia"/>
+              </w:rPr>
+              <w:t>ectations</w:t>
+            </w:r>
+            <w:r>
+              <w:rPr>
+                <w:webHidden/>
+              </w:rPr>
+              <w:tab/>
+            </w:r>
+            <w:r>
+              <w:rPr>
+                <w:webHidden/>
+              </w:rPr>
+              <w:fldChar w:fldCharType="begin"/>
+            </w:r>
+            <w:r>
+              <w:rPr>
+                <w:webHidden/>
+              </w:rPr>
+              <w:instrText xml:space="preserve"> PAGEREF _Toc144881913 \h </w:instrText>
+            </w:r>
+            <w:r>
+              <w:rPr>
+                <w:webHidden/>
+              </w:rPr>
+            </w:r>
+            <w:r>
+              <w:rPr>
+                <w:webHidden/>
+              </w:rPr>
+              <w:fldChar w:fldCharType="separate"/>
+            </w:r>
+            <w:r>
+              <w:rPr>
+                <w:webHidden/>
+              </w:rPr>
+              <w:t>25</w:t>
+            </w:r>
+            <w:r>
+              <w:rPr>
+                <w:webHidden/>
+              </w:rPr>
+              <w:fldChar w:fldCharType="end"/>
+            </w:r>
+          </w:hyperlink>
+        </w:p>
+        <w:p>
+          <w:pPr>
+            <w:pStyle w:val="TOC3"/>
+            <w:rPr>
+              <w:rFonts w:asciiTheme="minorHAnsi" w:eastAsiaTheme="minorEastAsia" w:hAnsiTheme="minorHAnsi" w:cstheme="minorBidi"/>
+              <w:kern w:val="2"/>
+              <w:szCs w:val="22"/>
+              <w:lang w:val="en-PH" w:eastAsia="en-PH"/>
+              <w14:ligatures w14:val="standardContextual"/>
+            </w:rPr>
+          </w:pPr>
+          <w:hyperlink w:anchor="_Toc144881914" w:history="1">
+            <w:r>
+              <w:rPr>
+                <w:rStyle w:val="Hyperlink"/>
+              </w:rPr>
+              <w:t>5.5.1. Project Management</w:t>
+            </w:r>
+            <w:r>
+              <w:rPr>
+                <w:webHidden/>
+              </w:rPr>
+              <w:tab/>
+            </w:r>
+            <w:r>
+              <w:rPr>
+                <w:webHidden/>
+              </w:rPr>
+              <w:fldChar w:fldCharType="begin"/>
+            </w:r>
+            <w:r>
+              <w:rPr>
+                <w:webHidden/>
+              </w:rPr>
+              <w:instrText xml:space="preserve"> PAGEREF _Toc144881914 \h </w:instrText>
+            </w:r>
+            <w:r>
+              <w:rPr>
+                <w:webHidden/>
+              </w:rPr>
+            </w:r>
+            <w:r>
+              <w:rPr>
+                <w:webHidden/>
+              </w:rPr>
+              <w:fldChar w:fldCharType="separate"/>
+            </w:r>
+            <w:r>
+              <w:rPr>
+                <w:webHidden/>
+              </w:rPr>
+              <w:t>25</w:t>
+            </w:r>
+            <w:r>
+              <w:rPr>
+                <w:webHidden/>
+              </w:rPr>
+              <w:fldChar w:fldCharType="end"/>
+            </w:r>
+          </w:hyperlink>
+        </w:p>
+        <w:p>
+          <w:pPr>
+            <w:pStyle w:val="TOC3"/>
+            <w:rPr>
+              <w:rFonts w:asciiTheme="minorHAnsi" w:eastAsiaTheme="minorEastAsia" w:hAnsiTheme="minorHAnsi" w:cstheme="minorBidi"/>
+              <w:kern w:val="2"/>
+              <w:szCs w:val="22"/>
+              <w:lang w:val="en-PH" w:eastAsia="en-PH"/>
+              <w14:ligatures w14:val="standardContextual"/>
+            </w:rPr>
+          </w:pPr>
+          <w:hyperlink w:anchor="_Toc144881915" w:history="1">
+            <w:r>
+              <w:rPr>
+                <w:rStyle w:val="Hyperlink"/>
+              </w:rPr>
+              <w:t>5.5.2. Test Planning (Test Lead)</w:t>
+            </w:r>
+            <w:r>
+              <w:rPr>
+                <w:webHidden/>
+              </w:rPr>
+              <w:tab/>
+            </w:r>
+            <w:r>
+              <w:rPr>
+                <w:webHidden/>
+              </w:rPr>
+              <w:fldChar w:fldCharType="begin"/>
+            </w:r>
+            <w:r>
+              <w:rPr>
+                <w:webHidden/>
+              </w:rPr>
+              <w:instrText xml:space="preserve"> PAGEREF _Toc144881915 \h </w:instrText>
+            </w:r>
+            <w:r>
+              <w:rPr>
+                <w:webHidden/>
+              </w:rPr>
+            </w:r>
+            <w:r>
+              <w:rPr>
+                <w:webHidden/>
+              </w:rPr>
+              <w:fldChar w:fldCharType="separate"/>
+            </w:r>
+            <w:r>
+              <w:rPr>
+                <w:webHidden/>
+              </w:rPr>
+              <w:t>25</w:t>
+            </w:r>
+            <w:r>
+              <w:rPr>
+                <w:webHidden/>
+              </w:rPr>
+              <w:fldChar w:fldCharType="end"/>
+            </w:r>
+          </w:hyperlink>
+        </w:p>
+        <w:p>
+          <w:pPr>
+            <w:pStyle w:val="TOC3"/>
+            <w:rPr>
+              <w:rFonts w:asciiTheme="minorHAnsi" w:eastAsiaTheme="minorEastAsia" w:hAnsiTheme="minorHAnsi" w:cstheme="minorBidi"/>
+              <w:kern w:val="2"/>
+              <w:szCs w:val="22"/>
+              <w:lang w:val="en-PH" w:eastAsia="en-PH"/>
+              <w14:ligatures w14:val="standardContextual"/>
+            </w:rPr>
+          </w:pPr>
+          <w:hyperlink w:anchor="_Toc144881916" w:history="1">
+            <w:r>
+              <w:rPr>
+                <w:rStyle w:val="Hyperlink"/>
+              </w:rPr>
+              <w:t>5.5.3. Test Team</w:t>
+            </w:r>
+            <w:r>
+              <w:rPr>
+                <w:webHidden/>
+              </w:rPr>
+              <w:tab/>
+            </w:r>
+            <w:r>
+              <w:rPr>
+                <w:webHidden/>
+              </w:rPr>
+              <w:fldChar w:fldCharType="begin"/>
+            </w:r>
+            <w:r>
+              <w:rPr>
+                <w:webHidden/>
+              </w:rPr>
+              <w:instrText xml:space="preserve"> PAGEREF _Toc144881916 \h </w:instrText>
+            </w:r>
+            <w:r>
+              <w:rPr>
+                <w:webHidden/>
+              </w:rPr>
+            </w:r>
+            <w:r>
+              <w:rPr>
+                <w:webHidden/>
+              </w:rPr>
+              <w:fldChar w:fldCharType="separate"/>
+            </w:r>
+            <w:r>
+              <w:rPr>
+                <w:webHidden/>
+              </w:rPr>
+              <w:t>26</w:t>
+            </w:r>
+            <w:r>
+              <w:rPr>
+                <w:webHidden/>
+              </w:rPr>
+              <w:fldChar w:fldCharType="end"/>
+            </w:r>
+          </w:hyperlink>
+        </w:p>
+        <w:p>
+          <w:pPr>
+            <w:pStyle w:val="TOC3"/>
+            <w:rPr>
+              <w:rFonts w:asciiTheme="minorHAnsi" w:eastAsiaTheme="minorEastAsia" w:hAnsiTheme="minorHAnsi" w:cstheme="minorBidi"/>
+              <w:kern w:val="2"/>
+              <w:szCs w:val="22"/>
+              <w:lang w:val="en-PH" w:eastAsia="en-PH"/>
+              <w14:ligatures w14:val="standardContextual"/>
+            </w:rPr>
+          </w:pPr>
+          <w:hyperlink w:anchor="_Toc144881917" w:history="1">
+            <w:r>
+              <w:rPr>
+                <w:rStyle w:val="Hyperlink"/>
+              </w:rPr>
+              <w:t>5.5.4. Test Lead</w:t>
+            </w:r>
+            <w:r>
+              <w:rPr>
+                <w:webHidden/>
+              </w:rPr>
+              <w:tab/>
+            </w:r>
+            <w:r>
+              <w:rPr>
+                <w:webHidden/>
+              </w:rPr>
+              <w:fldChar w:fldCharType="begin"/>
+            </w:r>
+            <w:r>
+              <w:rPr>
+                <w:webHidden/>
+              </w:rPr>
+              <w:instrText xml:space="preserve"> PAGEREF _Toc144881917 \h </w:instrText>
+            </w:r>
+            <w:r>
+              <w:rPr>
+                <w:webHidden/>
+              </w:rPr>
+            </w:r>
+            <w:r>
+              <w:rPr>
+                <w:webHidden/>
+              </w:rPr>
+              <w:fldChar w:fldCharType="separate"/>
+            </w:r>
+            <w:r>
+              <w:rPr>
+                <w:webHidden/>
+              </w:rPr>
+              <w:t>26</w:t>
+            </w:r>
+            <w:r>
+              <w:rPr>
+                <w:webHidden/>
+              </w:rPr>
+              <w:fldChar w:fldCharType="end"/>
+            </w:r>
+          </w:hyperlink>
+        </w:p>
+        <w:p>
+          <w:pPr>
+            <w:pStyle w:val="TOC3"/>
+            <w:rPr>
+              <w:rFonts w:asciiTheme="minorHAnsi" w:eastAsiaTheme="minorEastAsia" w:hAnsiTheme="minorHAnsi" w:cstheme="minorBidi"/>
+              <w:kern w:val="2"/>
+              <w:szCs w:val="22"/>
+              <w:lang w:val="en-PH" w:eastAsia="en-PH"/>
+              <w14:ligatures w14:val="standardContextual"/>
+            </w:rPr>
+          </w:pPr>
+          <w:hyperlink w:anchor="_Toc144881918" w:history="1">
+            <w:r>
+              <w:rPr>
+                <w:rStyle w:val="Hyperlink"/>
+              </w:rPr>
+              <w:t>5.5.5. Development Team</w:t>
+            </w:r>
+            <w:r>
+              <w:rPr>
+                <w:webHidden/>
+              </w:rPr>
+              <w:tab/>
+            </w:r>
+            <w:r>
+              <w:rPr>
+                <w:webHidden/>
+              </w:rPr>
+              <w:fldChar w:fldCharType="begin"/>
+            </w:r>
+            <w:r>
+              <w:rPr>
+                <w:webHidden/>
+              </w:rPr>
+              <w:instrText xml:space="preserve"> PAGEREF _Toc144881918 \h </w:instrText>
+            </w:r>
+            <w:r>
+              <w:rPr>
+                <w:webHidden/>
+              </w:rPr>
+            </w:r>
+            <w:r>
+              <w:rPr>
+                <w:webHidden/>
+              </w:rPr>
+              <w:fldChar w:fldCharType="separate"/>
+            </w:r>
+            <w:r>
+              <w:rPr>
+                <w:webHidden/>
+              </w:rPr>
+              <w:t>26</w:t>
             </w:r>
             <w:r>
               <w:rPr>
@@ -3378,13 +3461,77 @@
               <w14:ligatures w14:val="standardContextual"/>
             </w:rPr>
           </w:pPr>
-          <w:hyperlink w:anchor="_Toc144881505" w:history="1">
+          <w:hyperlink w:anchor="_Toc144881919" w:history="1">
             <w:r>
               <w:rPr>
                 <w:rStyle w:val="Hyperlink"/>
                 <w:rFonts w:eastAsiaTheme="majorEastAsia" w:cs="Arial"/>
               </w:rPr>
-              <w:t>6.</w:t>
+              <w:t>6. TEST ENVIRONMENT</w:t>
+            </w:r>
+            <w:r>
+              <w:rPr>
+                <w:webHidden/>
+              </w:rPr>
+              <w:tab/>
+            </w:r>
+            <w:r>
+              <w:rPr>
+                <w:webHidden/>
+              </w:rPr>
+              <w:fldChar w:fldCharType="begin"/>
+            </w:r>
+            <w:r>
+              <w:rPr>
+                <w:webHidden/>
+              </w:rPr>
+              <w:instrText xml:space="preserve"> PAGEREF _Toc144881919 \h </w:instrText>
+            </w:r>
+            <w:r>
+              <w:rPr>
+                <w:webHidden/>
+              </w:rPr>
+            </w:r>
+            <w:r>
+              <w:rPr>
+                <w:webHidden/>
+              </w:rPr>
+              <w:fldChar w:fldCharType="separate"/>
+            </w:r>
+            <w:r>
+              <w:rPr>
+                <w:webHidden/>
+              </w:rPr>
+              <w:t>28</w:t>
+            </w:r>
+            <w:r>
+              <w:rPr>
+                <w:webHidden/>
+              </w:rPr>
+              <w:fldChar w:fldCharType="end"/>
+            </w:r>
+          </w:hyperlink>
+        </w:p>
+        <w:p>
+          <w:pPr>
+            <w:pStyle w:val="TOC1"/>
+            <w:rPr>
+              <w:rFonts w:asciiTheme="minorHAnsi" w:eastAsiaTheme="minorEastAsia" w:hAnsiTheme="minorHAnsi" w:cstheme="minorBidi"/>
+              <w:b w:val="0"/>
+              <w:kern w:val="2"/>
+              <w:sz w:val="22"/>
+              <w:szCs w:val="22"/>
+              <w:lang w:val="en-PH" w:eastAsia="en-PH"/>
+              <w14:ligatures w14:val="standardContextual"/>
+            </w:rPr>
+          </w:pPr>
+          <w:hyperlink w:anchor="_Toc144881920" w:history="1">
+            <w:r>
+              <w:rPr>
+                <w:rStyle w:val="Hyperlink"/>
+                <w:rFonts w:eastAsiaTheme="majorEastAsia" w:cs="Arial"/>
+              </w:rPr>
+              <w:t>7.</w:t>
             </w:r>
             <w:r>
               <w:rPr>
@@ -3409,7 +3556,7 @@
               <w:rPr>
                 <w:webHidden/>
               </w:rPr>
-              <w:instrText xml:space="preserve"> PAGEREF _Toc144881505 \h </w:instrText>
+              <w:instrText xml:space="preserve"> PAGEREF _Toc144881920 \h </w:instrText>
             </w:r>
             <w:r>
               <w:rPr>
@@ -3426,7 +3573,7 @@
               <w:rPr>
                 <w:webHidden/>
               </w:rPr>
-              <w:t>28</w:t>
+              <w:t>29</w:t>
             </w:r>
             <w:r>
               <w:rPr>
@@ -3478,7 +3625,7 @@
           <w:rFonts w:ascii="Arial" w:hAnsi="Arial" w:cs="Arial"/>
         </w:rPr>
       </w:pPr>
-      <w:bookmarkStart w:id="0" w:name="_Toc144881473"/>
+      <w:bookmarkStart w:id="0" w:name="_Toc144881886"/>
       <w:r>
         <w:rPr>
           <w:rFonts w:ascii="Arial" w:hAnsi="Arial" w:cs="Arial"/>
@@ -3492,7 +3639,7 @@
       <w:pPr>
         <w:pStyle w:val="Heading2"/>
       </w:pPr>
-      <w:bookmarkStart w:id="1" w:name="_Toc144881474"/>
+      <w:bookmarkStart w:id="1" w:name="_Toc144881887"/>
       <w:r>
         <w:t>Purpose</w:t>
       </w:r>
@@ -3568,7 +3715,7 @@
       <w:pPr>
         <w:pStyle w:val="Heading2"/>
       </w:pPr>
-      <w:bookmarkStart w:id="2" w:name="_Toc144881475"/>
+      <w:bookmarkStart w:id="2" w:name="_Toc144881888"/>
       <w:r>
         <w:t>Project Overview</w:t>
       </w:r>
@@ -3632,7 +3779,7 @@
       <w:pPr>
         <w:pStyle w:val="Heading2"/>
       </w:pPr>
-      <w:bookmarkStart w:id="3" w:name="_Toc144881476"/>
+      <w:bookmarkStart w:id="3" w:name="_Toc144881889"/>
       <w:r>
         <w:lastRenderedPageBreak/>
         <w:t>Audience</w:t>
@@ -3846,7 +3993,7 @@
           <w:rFonts w:ascii="Arial" w:hAnsi="Arial" w:cs="Arial"/>
         </w:rPr>
       </w:pPr>
-      <w:bookmarkStart w:id="4" w:name="_Toc144881477"/>
+      <w:bookmarkStart w:id="4" w:name="_Toc144881890"/>
       <w:r>
         <w:rPr>
           <w:rFonts w:ascii="Arial" w:hAnsi="Arial" w:cs="Arial"/>
@@ -3860,7 +4007,7 @@
       <w:pPr>
         <w:pStyle w:val="Heading2"/>
       </w:pPr>
-      <w:bookmarkStart w:id="5" w:name="_Toc144881478"/>
+      <w:bookmarkStart w:id="5" w:name="_Toc144881891"/>
       <w:r>
         <w:t>Test Objectives</w:t>
       </w:r>
@@ -4425,7 +4572,7 @@
       <w:pPr>
         <w:pStyle w:val="Heading2"/>
       </w:pPr>
-      <w:bookmarkStart w:id="6" w:name="_Toc144881479"/>
+      <w:bookmarkStart w:id="6" w:name="_Toc144881892"/>
       <w:r>
         <w:t>Test Assumptions</w:t>
       </w:r>
@@ -5123,7 +5270,7 @@
       <w:pPr>
         <w:pStyle w:val="Heading2"/>
       </w:pPr>
-      <w:bookmarkStart w:id="7" w:name="_Toc144881480"/>
+      <w:bookmarkStart w:id="7" w:name="_Toc144881893"/>
       <w:r>
         <w:t>Test Principles</w:t>
       </w:r>
@@ -5350,7 +5497,7 @@
       <w:pPr>
         <w:pStyle w:val="Heading2"/>
       </w:pPr>
-      <w:bookmarkStart w:id="8" w:name="_Toc144881481"/>
+      <w:bookmarkStart w:id="8" w:name="_Toc144881894"/>
       <w:r>
         <w:lastRenderedPageBreak/>
         <w:t>Data Approach</w:t>
@@ -5388,7 +5535,7 @@
       <w:pPr>
         <w:pStyle w:val="Heading2"/>
       </w:pPr>
-      <w:bookmarkStart w:id="9" w:name="_Toc144881482"/>
+      <w:bookmarkStart w:id="9" w:name="_Toc144881895"/>
       <w:r>
         <w:t>Scope and Levels of Testing</w:t>
       </w:r>
@@ -5401,7 +5548,7 @@
       <w:pPr>
         <w:pStyle w:val="Heading3"/>
       </w:pPr>
-      <w:bookmarkStart w:id="10" w:name="_Toc144881483"/>
+      <w:bookmarkStart w:id="10" w:name="_Toc144881896"/>
       <w:r>
         <w:t>Exploratory</w:t>
       </w:r>
@@ -5870,7 +6017,7 @@
       <w:pPr>
         <w:pStyle w:val="Heading3"/>
       </w:pPr>
-      <w:bookmarkStart w:id="11" w:name="_Toc144881484"/>
+      <w:bookmarkStart w:id="11" w:name="_Toc144881897"/>
       <w:r>
         <w:lastRenderedPageBreak/>
         <w:t>Functional Test</w:t>
@@ -6478,7 +6625,7 @@
       <w:pPr>
         <w:pStyle w:val="Heading3"/>
       </w:pPr>
-      <w:bookmarkStart w:id="12" w:name="_Toc144881485"/>
+      <w:bookmarkStart w:id="12" w:name="_Toc144881898"/>
       <w:r>
         <w:t>User Acceptance Test (UAT)</w:t>
       </w:r>
@@ -7516,7 +7663,7 @@
         <w:pStyle w:val="Heading2"/>
         <w:ind w:left="491"/>
       </w:pPr>
-      <w:bookmarkStart w:id="13" w:name="_Toc144881486"/>
+      <w:bookmarkStart w:id="13" w:name="_Toc144881899"/>
       <w:r>
         <w:lastRenderedPageBreak/>
         <w:t>Test Effort Estimate</w:t>
@@ -7900,20 +8047,49 @@
     <w:p/>
     <w:p>
       <w:pPr>
-        <w:spacing w:line="480" w:lineRule="auto"/>
+        <w:keepLines w:val="0"/>
+        <w:spacing w:before="0" w:after="200" w:line="276" w:lineRule="auto"/>
+        <w:jc w:val="left"/>
         <w:rPr>
           <w:rFonts w:cs="Arial"/>
         </w:rPr>
       </w:pPr>
+      <w:r>
+        <w:rPr>
+          <w:rFonts w:cs="Arial"/>
+        </w:rPr>
+        <w:br w:type="page"/>
+      </w:r>
     </w:p>
     <w:p>
       <w:pPr>
         <w:pStyle w:val="Heading1"/>
+      </w:pPr>
+      <w:bookmarkStart w:id="14" w:name="_Toc144881900"/>
+      <w:r>
+        <w:lastRenderedPageBreak/>
+        <w:t>TEST AREAS AND SPECIFICATIONS</w:t>
+      </w:r>
+      <w:bookmarkEnd w:id="14"/>
+    </w:p>
+    <w:p>
+      <w:pPr>
+        <w:pStyle w:val="Heading2"/>
+      </w:pPr>
+      <w:bookmarkStart w:id="15" w:name="_Toc144881901"/>
+      <w:r>
+        <w:t>Features to be Tested (Use Cases) – not yet done</w:t>
+      </w:r>
+      <w:bookmarkEnd w:id="15"/>
+    </w:p>
+    <w:p>
+      <w:pPr>
+        <w:pStyle w:val="Heading1"/>
         <w:rPr>
           <w:rFonts w:ascii="Arial" w:hAnsi="Arial" w:cs="Arial"/>
         </w:rPr>
       </w:pPr>
-      <w:bookmarkStart w:id="14" w:name="_Toc144881487"/>
+      <w:bookmarkStart w:id="16" w:name="_Toc144881902"/>
       <w:r>
         <w:rPr>
           <w:rFonts w:ascii="Arial" w:hAnsi="Arial" w:cs="Arial"/>
@@ -7921,18 +8097,18 @@
         <w:lastRenderedPageBreak/>
         <w:t>EXECUTION STRATEGY</w:t>
       </w:r>
-      <w:bookmarkEnd w:id="14"/>
+      <w:bookmarkEnd w:id="16"/>
     </w:p>
     <w:p>
       <w:pPr>
         <w:pStyle w:val="Heading2"/>
         <w:ind w:left="491"/>
       </w:pPr>
-      <w:bookmarkStart w:id="15" w:name="_Toc144881488"/>
+      <w:bookmarkStart w:id="17" w:name="_Toc144881903"/>
       <w:r>
         <w:t>Entry and Exit Criteria</w:t>
       </w:r>
-      <w:bookmarkEnd w:id="15"/>
+      <w:bookmarkEnd w:id="17"/>
     </w:p>
     <w:p>
       <w:pPr>
@@ -9141,6 +9317,7 @@
                 <w:bCs/>
                 <w:lang w:val="en-US"/>
               </w:rPr>
+              <w:lastRenderedPageBreak/>
               <w:t>Test Execution</w:t>
             </w:r>
           </w:p>
@@ -10163,7 +10340,6 @@
                 <w:bCs/>
                 <w:lang w:val="en-US"/>
               </w:rPr>
-              <w:lastRenderedPageBreak/>
               <w:t>Test Environment Setup</w:t>
             </w:r>
           </w:p>
@@ -10628,11 +10804,11 @@
         <w:pStyle w:val="Heading2"/>
         <w:ind w:left="491"/>
       </w:pPr>
-      <w:bookmarkStart w:id="16" w:name="_Toc144881489"/>
+      <w:bookmarkStart w:id="18" w:name="_Toc144881904"/>
       <w:r>
         <w:t>Test Cycles</w:t>
       </w:r>
-      <w:bookmarkEnd w:id="16"/>
+      <w:bookmarkEnd w:id="18"/>
       <w:r>
         <w:tab/>
       </w:r>
@@ -10802,12 +10978,11 @@
         <w:pStyle w:val="Heading2"/>
         <w:ind w:left="491"/>
       </w:pPr>
-      <w:bookmarkStart w:id="17" w:name="_Toc144881490"/>
-      <w:r>
-        <w:lastRenderedPageBreak/>
+      <w:bookmarkStart w:id="19" w:name="_Toc144881905"/>
+      <w:r>
         <w:t>Validation and Defect Management</w:t>
       </w:r>
-      <w:bookmarkEnd w:id="17"/>
+      <w:bookmarkEnd w:id="19"/>
     </w:p>
     <w:p>
       <w:pPr>
@@ -10831,7 +11006,19 @@
           <w:szCs w:val="22"/>
           <w:lang w:val="en-US"/>
         </w:rPr>
-        <w:t>During our tests, we want to make sure everything works as it should. Our test plans will be followed by the testers. But sometimes they find things that we did not expect. Business Analysts help with the second round of testing because they know a lot about how things should work. If we find something new, we will make a note of it and change our plans.</w:t>
+        <w:t xml:space="preserve">During our tests, we want to make sure everything works as it should. Our test plans will be followed by the testers. But sometimes they find things that we did not expect. Business Analysts help with the second round of testing because they know a lot about </w:t>
+      </w:r>
+      <w:r>
+        <w:rPr>
+          <w:rStyle w:val="normaltextrun"/>
+          <w:rFonts w:ascii="Arial" w:eastAsiaTheme="majorEastAsia" w:hAnsi="Arial" w:cs="Arial"/>
+          <w:color w:val="000000" w:themeColor="text1"/>
+          <w:sz w:val="22"/>
+          <w:szCs w:val="22"/>
+          <w:lang w:val="en-US"/>
+        </w:rPr>
+        <w:lastRenderedPageBreak/>
+        <w:t>how things should work. If we find something new, we will make a note of it and change our plans.</w:t>
       </w:r>
       <w:r>
         <w:rPr>
@@ -11456,7 +11643,6 @@
                 <w:rFonts w:cs="Arial"/>
                 <w:lang w:val="en-US"/>
               </w:rPr>
-              <w:lastRenderedPageBreak/>
               <w:t>2 (High)</w:t>
             </w:r>
           </w:p>
@@ -11589,6 +11775,7 @@
                 <w:rFonts w:cs="Arial"/>
                 <w:lang w:val="en-US"/>
               </w:rPr>
+              <w:lastRenderedPageBreak/>
               <w:t>3 (Medium)</w:t>
             </w:r>
           </w:p>
@@ -11810,11 +11997,11 @@
         <w:pStyle w:val="Heading2"/>
         <w:ind w:left="491"/>
       </w:pPr>
-      <w:bookmarkStart w:id="18" w:name="_Toc144881491"/>
+      <w:bookmarkStart w:id="20" w:name="_Toc144881906"/>
       <w:r>
         <w:t>Test Metrics</w:t>
       </w:r>
-      <w:bookmarkEnd w:id="18"/>
+      <w:bookmarkEnd w:id="20"/>
       <w:r>
         <w:tab/>
       </w:r>
@@ -12173,7 +12360,6 @@
                 <w:rFonts w:eastAsia="Times New Roman" w:cs="Arial"/>
                 <w:lang w:val="en-US" w:eastAsia="en-PH"/>
               </w:rPr>
-              <w:lastRenderedPageBreak/>
               <w:t>Project Weekly Status report</w:t>
             </w:r>
           </w:p>
@@ -12279,11 +12465,12 @@
         <w:pStyle w:val="Heading2"/>
         <w:ind w:left="491"/>
       </w:pPr>
-      <w:bookmarkStart w:id="19" w:name="_Toc144881492"/>
-      <w:r>
+      <w:bookmarkStart w:id="21" w:name="_Toc144881907"/>
+      <w:r>
+        <w:lastRenderedPageBreak/>
         <w:t>Defect tracking &amp; Reporting</w:t>
       </w:r>
-      <w:bookmarkEnd w:id="19"/>
+      <w:bookmarkEnd w:id="21"/>
       <w:r>
         <w:tab/>
       </w:r>
@@ -12410,12 +12597,12 @@
       <w:pPr>
         <w:pStyle w:val="Heading1"/>
       </w:pPr>
-      <w:bookmarkStart w:id="20" w:name="_Toc144881493"/>
+      <w:bookmarkStart w:id="22" w:name="_Toc144881908"/>
       <w:r>
         <w:lastRenderedPageBreak/>
         <w:t>TEST MANAGEMENT PROCESS</w:t>
       </w:r>
-      <w:bookmarkEnd w:id="20"/>
+      <w:bookmarkEnd w:id="22"/>
       <w:r>
         <w:t xml:space="preserve"> </w:t>
       </w:r>
@@ -12425,11 +12612,11 @@
         <w:pStyle w:val="Heading2"/>
         <w:ind w:left="491"/>
       </w:pPr>
-      <w:bookmarkStart w:id="21" w:name="_Toc144881494"/>
+      <w:bookmarkStart w:id="23" w:name="_Toc144881909"/>
       <w:r>
         <w:t>Test Management Tool</w:t>
       </w:r>
-      <w:bookmarkEnd w:id="21"/>
+      <w:bookmarkEnd w:id="23"/>
     </w:p>
     <w:p>
       <w:pPr>
@@ -13526,11 +13713,11 @@
         <w:pStyle w:val="Heading2"/>
         <w:ind w:left="491"/>
       </w:pPr>
-      <w:bookmarkStart w:id="22" w:name="_Toc144881495"/>
+      <w:bookmarkStart w:id="24" w:name="_Toc144881910"/>
       <w:r>
         <w:t>Test Design Process</w:t>
       </w:r>
-      <w:bookmarkEnd w:id="22"/>
+      <w:bookmarkEnd w:id="24"/>
       <w:r>
         <w:tab/>
       </w:r>
@@ -13866,11 +14053,11 @@
       <w:pPr>
         <w:pStyle w:val="Heading2"/>
       </w:pPr>
-      <w:bookmarkStart w:id="23" w:name="_Toc144881496"/>
+      <w:bookmarkStart w:id="25" w:name="_Toc144881911"/>
       <w:r>
         <w:t>Test Execution Process</w:t>
       </w:r>
-      <w:bookmarkEnd w:id="23"/>
+      <w:bookmarkEnd w:id="25"/>
       <w:r>
         <w:tab/>
       </w:r>
@@ -14453,12 +14640,12 @@
       <w:pPr>
         <w:pStyle w:val="Heading2"/>
       </w:pPr>
-      <w:bookmarkStart w:id="24" w:name="_Toc144881497"/>
+      <w:bookmarkStart w:id="26" w:name="_Toc144881912"/>
       <w:r>
         <w:lastRenderedPageBreak/>
         <w:t>Test Risks and Mitigation Factors</w:t>
       </w:r>
-      <w:bookmarkEnd w:id="24"/>
+      <w:bookmarkEnd w:id="26"/>
       <w:r>
         <w:tab/>
       </w:r>
@@ -15802,12 +15989,12 @@
       <w:pPr>
         <w:pStyle w:val="Heading2"/>
       </w:pPr>
-      <w:bookmarkStart w:id="25" w:name="_Toc144881498"/>
+      <w:bookmarkStart w:id="27" w:name="_Toc144881913"/>
       <w:r>
         <w:lastRenderedPageBreak/>
         <w:t>Role Expectations</w:t>
       </w:r>
-      <w:bookmarkEnd w:id="25"/>
+      <w:bookmarkEnd w:id="27"/>
       <w:r>
         <w:tab/>
       </w:r>
@@ -15944,6 +16131,7 @@
           </w:tcPr>
           <w:p>
             <w:pPr>
+              <w:jc w:val="center"/>
               <w:rPr>
                 <w:rFonts w:cs="Arial"/>
               </w:rPr>
@@ -16033,6 +16221,7 @@
           </w:tcPr>
           <w:p>
             <w:pPr>
+              <w:jc w:val="center"/>
               <w:rPr>
                 <w:rFonts w:cs="Arial"/>
               </w:rPr>
@@ -16122,6 +16311,7 @@
           </w:tcPr>
           <w:p>
             <w:pPr>
+              <w:jc w:val="center"/>
               <w:rPr>
                 <w:rFonts w:cs="Arial"/>
               </w:rPr>
@@ -16203,6 +16393,7 @@
           </w:tcPr>
           <w:p>
             <w:pPr>
+              <w:jc w:val="center"/>
               <w:rPr>
                 <w:rFonts w:cs="Arial"/>
               </w:rPr>
@@ -16280,6 +16471,7 @@
           </w:tcPr>
           <w:p>
             <w:pPr>
+              <w:jc w:val="center"/>
               <w:rPr>
                 <w:rFonts w:cs="Arial"/>
               </w:rPr>
@@ -16585,11 +16777,11 @@
       <w:pPr>
         <w:pStyle w:val="Heading3"/>
       </w:pPr>
-      <w:bookmarkStart w:id="26" w:name="_Toc144881499"/>
+      <w:bookmarkStart w:id="28" w:name="_Toc144881914"/>
       <w:r>
         <w:t>Project Management</w:t>
       </w:r>
-      <w:bookmarkEnd w:id="26"/>
+      <w:bookmarkEnd w:id="28"/>
     </w:p>
     <w:p>
       <w:pPr>
@@ -16634,11 +16826,11 @@
       <w:pPr>
         <w:pStyle w:val="Heading3"/>
       </w:pPr>
-      <w:bookmarkStart w:id="27" w:name="_Toc144881500"/>
+      <w:bookmarkStart w:id="29" w:name="_Toc144881915"/>
       <w:r>
         <w:t>Test Planning (Test Lead)</w:t>
       </w:r>
-      <w:bookmarkEnd w:id="27"/>
+      <w:bookmarkEnd w:id="29"/>
     </w:p>
     <w:p/>
     <w:p>
@@ -16778,11 +16970,11 @@
       <w:pPr>
         <w:pStyle w:val="Heading3"/>
       </w:pPr>
-      <w:bookmarkStart w:id="28" w:name="_Toc144881501"/>
+      <w:bookmarkStart w:id="30" w:name="_Toc144881916"/>
       <w:r>
         <w:t>Test Team</w:t>
       </w:r>
-      <w:bookmarkEnd w:id="28"/>
+      <w:bookmarkEnd w:id="30"/>
     </w:p>
     <w:p/>
     <w:p>
@@ -16884,11 +17076,11 @@
       <w:pPr>
         <w:pStyle w:val="Heading3"/>
       </w:pPr>
-      <w:bookmarkStart w:id="29" w:name="_Toc144881502"/>
+      <w:bookmarkStart w:id="31" w:name="_Toc144881917"/>
       <w:r>
         <w:t>Test Lead</w:t>
       </w:r>
-      <w:bookmarkEnd w:id="29"/>
+      <w:bookmarkEnd w:id="31"/>
       <w:r>
         <w:tab/>
       </w:r>
@@ -16936,11 +17128,11 @@
       <w:pPr>
         <w:pStyle w:val="Heading3"/>
       </w:pPr>
-      <w:bookmarkStart w:id="30" w:name="_Toc144881503"/>
+      <w:bookmarkStart w:id="32" w:name="_Toc144881918"/>
       <w:r>
         <w:t>Development Team</w:t>
       </w:r>
-      <w:bookmarkEnd w:id="30"/>
+      <w:bookmarkEnd w:id="32"/>
     </w:p>
     <w:p/>
     <w:p>
@@ -17104,7 +17296,7 @@
           <w:rFonts w:ascii="Arial" w:hAnsi="Arial" w:cs="Arial"/>
         </w:rPr>
       </w:pPr>
-      <w:bookmarkStart w:id="31" w:name="_Toc144881504"/>
+      <w:bookmarkStart w:id="33" w:name="_Toc144881919"/>
       <w:r>
         <w:rPr>
           <w:rFonts w:ascii="Arial" w:hAnsi="Arial" w:cs="Arial"/>
@@ -17112,7 +17304,7 @@
         <w:lastRenderedPageBreak/>
         <w:t>TEST ENVIRONMENT</w:t>
       </w:r>
-      <w:bookmarkEnd w:id="31"/>
+      <w:bookmarkEnd w:id="33"/>
     </w:p>
     <w:p>
       <w:pPr>
@@ -17252,12 +17444,12 @@
       <w:pPr>
         <w:pStyle w:val="Heading1"/>
       </w:pPr>
-      <w:bookmarkStart w:id="32" w:name="_Toc144881505"/>
+      <w:bookmarkStart w:id="34" w:name="_Toc144881920"/>
       <w:r>
         <w:lastRenderedPageBreak/>
         <w:t>APPROVALS</w:t>
       </w:r>
-      <w:bookmarkEnd w:id="32"/>
+      <w:bookmarkEnd w:id="34"/>
       <w:r>
         <w:t xml:space="preserve"> </w:t>
       </w:r>
@@ -28648,12 +28840,120 @@
 </file>
 
 <file path=customXml/item2.xml><?xml version="1.0" encoding="utf-8"?>
-<p:properties xmlns:p="http://schemas.microsoft.com/office/2006/metadata/properties" xmlns:xsi="http://www.w3.org/2001/XMLSchema-instance" xmlns:pc="http://schemas.microsoft.com/office/infopath/2007/PartnerControls">
-  <documentManagement/>
-</p:properties>
+<?mso-contentType ?>
+<FormTemplates xmlns="http://schemas.microsoft.com/sharepoint/v3/contenttype/forms">
+  <Display>DocumentLibraryForm</Display>
+  <Edit>DocumentLibraryForm</Edit>
+  <New>DocumentLibraryForm</New>
+</FormTemplates>
 </file>
 
 <file path=customXml/item3.xml><?xml version="1.0" encoding="utf-8"?>
+<b:Sources xmlns:b="http://schemas.openxmlformats.org/officeDocument/2006/bibliography" xmlns="http://schemas.openxmlformats.org/officeDocument/2006/bibliography" SelectedStyle="\ISO690Nmerical.XSL" StyleName="ISO 690 - Numerical Reference">
+  <b:Source>
+    <b:Tag>Mur10</b:Tag>
+    <b:SourceType>ElectronicSource</b:SourceType>
+    <b:Guid>{E75CFD88-278B-4BD2-BFE0-B5D77039ACDB}</b:Guid>
+    <b:Author>
+      <b:Author>
+        <b:NameList>
+          <b:Person>
+            <b:Last>Murphy</b:Last>
+            <b:First>Andrew</b:First>
+            <b:Middle>C.</b:Middle>
+          </b:Person>
+        </b:NameList>
+      </b:Author>
+    </b:Author>
+    <b:Title>Learning Hub, Information TEchnology (IT) - Solutions Options Document</b:Title>
+    <b:Year>2010</b:Year>
+    <b:Month>December</b:Month>
+    <b:Day>20</b:Day>
+    <b:RefOrder>2</b:RefOrder>
+  </b:Source>
+  <b:Source>
+    <b:Tag>Uni102</b:Tag>
+    <b:SourceType>ElectronicSource</b:SourceType>
+    <b:Guid>{CFF64624-6B4A-4D95-8C21-8EFEEBFCFC15}</b:Guid>
+    <b:Author>
+      <b:Author>
+        <b:Corporate>University of Adelaide</b:Corporate>
+      </b:Author>
+    </b:Author>
+    <b:Title>The Learning Hub - Major Benfits Framework</b:Title>
+    <b:City>Adelaide</b:City>
+    <b:StateProvince>South Australia</b:StateProvince>
+    <b:CountryRegion>Australia</b:CountryRegion>
+    <b:Year>2010</b:Year>
+    <b:Month>October </b:Month>
+    <b:Day>1</b:Day>
+    <b:RefOrder>1</b:RefOrder>
+  </b:Source>
+  <b:Source>
+    <b:Tag>Uni103</b:Tag>
+    <b:SourceType>ElectronicSource</b:SourceType>
+    <b:Guid>{EA296C68-87DB-45A5-8A3B-9C55D6B368E9}</b:Guid>
+    <b:Author>
+      <b:Author>
+        <b:Corporate>University of Adelaide</b:Corporate>
+      </b:Author>
+    </b:Author>
+    <b:Title>Learning Hub Aspirational Brief</b:Title>
+    <b:City>Adelaide</b:City>
+    <b:StateProvince>South Australia</b:StateProvince>
+    <b:CountryRegion>Australia</b:CountryRegion>
+    <b:Year>2010</b:Year>
+    <b:Month>February</b:Month>
+    <b:Day>26</b:Day>
+    <b:RefOrder>3</b:RefOrder>
+  </b:Source>
+  <b:Source>
+    <b:Tag>Thr101</b:Tag>
+    <b:SourceType>ElectronicSource</b:SourceType>
+    <b:Guid>{FD90471F-D036-40D8-B5F1-01F338828976}</b:Guid>
+    <b:Author>
+      <b:Author>
+        <b:NameList>
+          <b:Person>
+            <b:Last>Threapleton</b:Last>
+            <b:First>Noel</b:First>
+          </b:Person>
+        </b:NameList>
+      </b:Author>
+    </b:Author>
+    <b:Title>Learning Hub Information Technology (IT )Program,  Business Requirements Document</b:Title>
+    <b:City>Adelaide</b:City>
+    <b:StateProvince>SA</b:StateProvince>
+    <b:CountryRegion>Australia</b:CountryRegion>
+    <b:Year>2010</b:Year>
+    <b:Month>September</b:Month>
+    <b:Day>28</b:Day>
+    <b:RefOrder>4</b:RefOrder>
+  </b:Source>
+  <b:Source>
+    <b:Tag>Mur101</b:Tag>
+    <b:SourceType>ElectronicSource</b:SourceType>
+    <b:Guid>{7DEBC7F4-8EBF-4E48-9113-C0A2A3597C8A}</b:Guid>
+    <b:Author>
+      <b:Author>
+        <b:NameList>
+          <b:Person>
+            <b:Last>Murphy</b:Last>
+            <b:First>Andrew</b:First>
+            <b:Middle>C.</b:Middle>
+          </b:Person>
+        </b:NameList>
+      </b:Author>
+    </b:Author>
+    <b:Title>Learning Hub - IT Options Summary</b:Title>
+    <b:Medium>Spreadsheet</b:Medium>
+    <b:Year>2010</b:Year>
+    <b:RefOrder>5</b:RefOrder>
+  </b:Source>
+</b:Sources>
+</file>
+
+<file path=customXml/item4.xml><?xml version="1.0" encoding="utf-8"?>
 <ct:contentTypeSchema xmlns:ct="http://schemas.microsoft.com/office/2006/metadata/contentType" xmlns:ma="http://schemas.microsoft.com/office/2006/metadata/properties/metaAttributes" ct:_="" ma:_="" ma:contentTypeName="Document" ma:contentTypeID="0x010100AEC883FF319BE849BFF65DC659415D8A" ma:contentTypeVersion="0" ma:contentTypeDescription="Create a new document." ma:contentTypeScope="" ma:versionID="f516feb59148968d1bc22af06eeae06c">
   <xsd:schema xmlns:xsd="http://www.w3.org/2001/XMLSchema" xmlns:xs="http://www.w3.org/2001/XMLSchema" xmlns:p="http://schemas.microsoft.com/office/2006/metadata/properties" targetNamespace="http://schemas.microsoft.com/office/2006/metadata/properties" ma:root="true" ma:fieldsID="31d5eec3c12ee2e8127422d567928fa7">
     <xsd:element name="properties">
@@ -28767,118 +29067,10 @@
 </ct:contentTypeSchema>
 </file>
 
-<file path=customXml/item4.xml><?xml version="1.0" encoding="utf-8"?>
-<b:Sources xmlns:b="http://schemas.openxmlformats.org/officeDocument/2006/bibliography" xmlns="http://schemas.openxmlformats.org/officeDocument/2006/bibliography" SelectedStyle="\ISO690Nmerical.XSL" StyleName="ISO 690 - Numerical Reference">
-  <b:Source>
-    <b:Tag>Mur10</b:Tag>
-    <b:SourceType>ElectronicSource</b:SourceType>
-    <b:Guid>{E75CFD88-278B-4BD2-BFE0-B5D77039ACDB}</b:Guid>
-    <b:Author>
-      <b:Author>
-        <b:NameList>
-          <b:Person>
-            <b:Last>Murphy</b:Last>
-            <b:First>Andrew</b:First>
-            <b:Middle>C.</b:Middle>
-          </b:Person>
-        </b:NameList>
-      </b:Author>
-    </b:Author>
-    <b:Title>Learning Hub, Information TEchnology (IT) - Solutions Options Document</b:Title>
-    <b:Year>2010</b:Year>
-    <b:Month>December</b:Month>
-    <b:Day>20</b:Day>
-    <b:RefOrder>2</b:RefOrder>
-  </b:Source>
-  <b:Source>
-    <b:Tag>Uni102</b:Tag>
-    <b:SourceType>ElectronicSource</b:SourceType>
-    <b:Guid>{CFF64624-6B4A-4D95-8C21-8EFEEBFCFC15}</b:Guid>
-    <b:Author>
-      <b:Author>
-        <b:Corporate>University of Adelaide</b:Corporate>
-      </b:Author>
-    </b:Author>
-    <b:Title>The Learning Hub - Major Benfits Framework</b:Title>
-    <b:City>Adelaide</b:City>
-    <b:StateProvince>South Australia</b:StateProvince>
-    <b:CountryRegion>Australia</b:CountryRegion>
-    <b:Year>2010</b:Year>
-    <b:Month>October </b:Month>
-    <b:Day>1</b:Day>
-    <b:RefOrder>1</b:RefOrder>
-  </b:Source>
-  <b:Source>
-    <b:Tag>Uni103</b:Tag>
-    <b:SourceType>ElectronicSource</b:SourceType>
-    <b:Guid>{EA296C68-87DB-45A5-8A3B-9C55D6B368E9}</b:Guid>
-    <b:Author>
-      <b:Author>
-        <b:Corporate>University of Adelaide</b:Corporate>
-      </b:Author>
-    </b:Author>
-    <b:Title>Learning Hub Aspirational Brief</b:Title>
-    <b:City>Adelaide</b:City>
-    <b:StateProvince>South Australia</b:StateProvince>
-    <b:CountryRegion>Australia</b:CountryRegion>
-    <b:Year>2010</b:Year>
-    <b:Month>February</b:Month>
-    <b:Day>26</b:Day>
-    <b:RefOrder>3</b:RefOrder>
-  </b:Source>
-  <b:Source>
-    <b:Tag>Thr101</b:Tag>
-    <b:SourceType>ElectronicSource</b:SourceType>
-    <b:Guid>{FD90471F-D036-40D8-B5F1-01F338828976}</b:Guid>
-    <b:Author>
-      <b:Author>
-        <b:NameList>
-          <b:Person>
-            <b:Last>Threapleton</b:Last>
-            <b:First>Noel</b:First>
-          </b:Person>
-        </b:NameList>
-      </b:Author>
-    </b:Author>
-    <b:Title>Learning Hub Information Technology (IT )Program,  Business Requirements Document</b:Title>
-    <b:City>Adelaide</b:City>
-    <b:StateProvince>SA</b:StateProvince>
-    <b:CountryRegion>Australia</b:CountryRegion>
-    <b:Year>2010</b:Year>
-    <b:Month>September</b:Month>
-    <b:Day>28</b:Day>
-    <b:RefOrder>4</b:RefOrder>
-  </b:Source>
-  <b:Source>
-    <b:Tag>Mur101</b:Tag>
-    <b:SourceType>ElectronicSource</b:SourceType>
-    <b:Guid>{7DEBC7F4-8EBF-4E48-9113-C0A2A3597C8A}</b:Guid>
-    <b:Author>
-      <b:Author>
-        <b:NameList>
-          <b:Person>
-            <b:Last>Murphy</b:Last>
-            <b:First>Andrew</b:First>
-            <b:Middle>C.</b:Middle>
-          </b:Person>
-        </b:NameList>
-      </b:Author>
-    </b:Author>
-    <b:Title>Learning Hub - IT Options Summary</b:Title>
-    <b:Medium>Spreadsheet</b:Medium>
-    <b:Year>2010</b:Year>
-    <b:RefOrder>5</b:RefOrder>
-  </b:Source>
-</b:Sources>
-</file>
-
 <file path=customXml/item5.xml><?xml version="1.0" encoding="utf-8"?>
-<?mso-contentType ?>
-<FormTemplates xmlns="http://schemas.microsoft.com/sharepoint/v3/contenttype/forms">
-  <Display>DocumentLibraryForm</Display>
-  <Edit>DocumentLibraryForm</Edit>
-  <New>DocumentLibraryForm</New>
-</FormTemplates>
+<p:properties xmlns:p="http://schemas.microsoft.com/office/2006/metadata/properties" xmlns:xsi="http://www.w3.org/2001/XMLSchema-instance" xmlns:pc="http://schemas.microsoft.com/office/infopath/2007/PartnerControls">
+  <documentManagement/>
+</p:properties>
 </file>
 
 <file path=customXml/itemProps1.xml><?xml version="1.0" encoding="utf-8"?>
@@ -28890,15 +29082,22 @@
 </file>
 
 <file path=customXml/itemProps2.xml><?xml version="1.0" encoding="utf-8"?>
-<ds:datastoreItem xmlns:ds="http://schemas.openxmlformats.org/officeDocument/2006/customXml" ds:itemID="{72D5E17C-664A-4D1B-AB0F-2FFC8B0EBA81}">
+<ds:datastoreItem xmlns:ds="http://schemas.openxmlformats.org/officeDocument/2006/customXml" ds:itemID="{EB1DA797-6577-43A3-8817-66EB9EBCE507}">
   <ds:schemaRefs>
-    <ds:schemaRef ds:uri="http://schemas.microsoft.com/office/2006/metadata/properties"/>
-    <ds:schemaRef ds:uri="http://schemas.microsoft.com/office/infopath/2007/PartnerControls"/>
+    <ds:schemaRef ds:uri="http://schemas.microsoft.com/sharepoint/v3/contenttype/forms"/>
   </ds:schemaRefs>
 </ds:datastoreItem>
 </file>
 
 <file path=customXml/itemProps3.xml><?xml version="1.0" encoding="utf-8"?>
+<ds:datastoreItem xmlns:ds="http://schemas.openxmlformats.org/officeDocument/2006/customXml" ds:itemID="{2DA2D6CF-4E7C-422C-959F-246CA2A18389}">
+  <ds:schemaRefs>
+    <ds:schemaRef ds:uri="http://schemas.openxmlformats.org/officeDocument/2006/bibliography"/>
+  </ds:schemaRefs>
+</ds:datastoreItem>
+</file>
+
+<file path=customXml/itemProps4.xml><?xml version="1.0" encoding="utf-8"?>
 <ds:datastoreItem xmlns:ds="http://schemas.openxmlformats.org/officeDocument/2006/customXml" ds:itemID="{F9507D17-DE9A-4614-B481-0B5B317D0515}">
   <ds:schemaRefs>
     <ds:schemaRef ds:uri="http://schemas.microsoft.com/office/2006/metadata/contentType"/>
@@ -28914,18 +29113,11 @@
 </ds:datastoreItem>
 </file>
 
-<file path=customXml/itemProps4.xml><?xml version="1.0" encoding="utf-8"?>
-<ds:datastoreItem xmlns:ds="http://schemas.openxmlformats.org/officeDocument/2006/customXml" ds:itemID="{2DA2D6CF-4E7C-422C-959F-246CA2A18389}">
+<file path=customXml/itemProps5.xml><?xml version="1.0" encoding="utf-8"?>
+<ds:datastoreItem xmlns:ds="http://schemas.openxmlformats.org/officeDocument/2006/customXml" ds:itemID="{72D5E17C-664A-4D1B-AB0F-2FFC8B0EBA81}">
   <ds:schemaRefs>
-    <ds:schemaRef ds:uri="http://schemas.openxmlformats.org/officeDocument/2006/bibliography"/>
-  </ds:schemaRefs>
-</ds:datastoreItem>
-</file>
-
-<file path=customXml/itemProps5.xml><?xml version="1.0" encoding="utf-8"?>
-<ds:datastoreItem xmlns:ds="http://schemas.openxmlformats.org/officeDocument/2006/customXml" ds:itemID="{EB1DA797-6577-43A3-8817-66EB9EBCE507}">
-  <ds:schemaRefs>
-    <ds:schemaRef ds:uri="http://schemas.microsoft.com/sharepoint/v3/contenttype/forms"/>
+    <ds:schemaRef ds:uri="http://schemas.microsoft.com/office/2006/metadata/properties"/>
+    <ds:schemaRef ds:uri="http://schemas.microsoft.com/office/infopath/2007/PartnerControls"/>
   </ds:schemaRefs>
 </ds:datastoreItem>
 </file>
</xml_diff>

<commit_message>
Edit Test Objectives in TEST PLAN- TEAM DEVELOPMENTALITY.docx
</commit_message>
<xml_diff>
--- a/QUALITY/TEST PLAN- TEAM DEVELOPMENTALITY.docx
+++ b/QUALITY/TEST PLAN- TEAM DEVELOPMENTALITY.docx
@@ -3084,21 +3084,7 @@
                 <w:rStyle w:val="Hyperlink"/>
                 <w:rFonts w:eastAsiaTheme="majorEastAsia"/>
               </w:rPr>
-              <w:t>5.5. Role Ex</w:t>
-            </w:r>
-            <w:r>
-              <w:rPr>
-                <w:rStyle w:val="Hyperlink"/>
-                <w:rFonts w:eastAsiaTheme="majorEastAsia"/>
-              </w:rPr>
-              <w:t>p</w:t>
-            </w:r>
-            <w:r>
-              <w:rPr>
-                <w:rStyle w:val="Hyperlink"/>
-                <w:rFonts w:eastAsiaTheme="majorEastAsia"/>
-              </w:rPr>
-              <w:t>ectations</w:t>
+              <w:t>5.5. Role Expectations</w:t>
             </w:r>
             <w:r>
               <w:rPr>
@@ -4550,22 +4536,11 @@
       </w:pPr>
       <w:r>
         <w:rPr>
-          <w:rStyle w:val="normaltextrun"/>
-          <w:rFonts w:ascii="Arial" w:eastAsiaTheme="majorEastAsia" w:hAnsi="Arial" w:cs="Arial"/>
-          <w:sz w:val="22"/>
-          <w:szCs w:val="22"/>
-          <w:lang w:val="en-US"/>
-        </w:rPr>
-        <w:t>Test scripts are documented to facilitate easy understanding and execution.</w:t>
-      </w:r>
-      <w:r>
-        <w:rPr>
-          <w:rStyle w:val="eop"/>
-          <w:rFonts w:ascii="Arial" w:eastAsiaTheme="majorEastAsia" w:hAnsi="Arial" w:cs="Arial"/>
-          <w:sz w:val="22"/>
-          <w:szCs w:val="22"/>
-        </w:rPr>
-        <w:t> </w:t>
+          <w:rFonts w:ascii="Arial" w:hAnsi="Arial" w:cs="Arial"/>
+          <w:sz w:val="22"/>
+          <w:szCs w:val="22"/>
+        </w:rPr>
+        <w:t>Test scripts are documented so that they can be easily understood and executed.</w:t>
       </w:r>
     </w:p>
     <w:p>
@@ -4850,6 +4825,7 @@
           <w:szCs w:val="22"/>
           <w:lang w:val="en-US"/>
         </w:rPr>
+        <w:lastRenderedPageBreak/>
         <w:t>The testing team is considering doing performance testing.</w:t>
       </w:r>
       <w:r>
@@ -4886,7 +4862,6 @@
           <w:szCs w:val="22"/>
           <w:lang w:val="en-US"/>
         </w:rPr>
-        <w:lastRenderedPageBreak/>
         <w:t>All the defects would come along with a snapshot JPEG format.</w:t>
       </w:r>
       <w:r>
@@ -13994,29 +13969,7 @@
           <w:szCs w:val="22"/>
           <w:lang w:val="en-US"/>
         </w:rPr>
-        <w:t xml:space="preserve">Any subsequent changes to the test </w:t>
-      </w:r>
-      <w:proofErr w:type="gramStart"/>
-      <w:r>
-        <w:rPr>
-          <w:rStyle w:val="normaltextrun"/>
-          <w:rFonts w:ascii="Arial" w:eastAsiaTheme="majorEastAsia" w:hAnsi="Arial" w:cs="Arial"/>
-          <w:sz w:val="22"/>
-          <w:szCs w:val="22"/>
-          <w:lang w:val="en-US"/>
-        </w:rPr>
-        <w:t>case</w:t>
-      </w:r>
-      <w:proofErr w:type="gramEnd"/>
-      <w:r>
-        <w:rPr>
-          <w:rStyle w:val="normaltextrun"/>
-          <w:rFonts w:ascii="Arial" w:eastAsiaTheme="majorEastAsia" w:hAnsi="Arial" w:cs="Arial"/>
-          <w:sz w:val="22"/>
-          <w:szCs w:val="22"/>
-          <w:lang w:val="en-US"/>
-        </w:rPr>
-        <w:t xml:space="preserve"> if any will be directly updated in </w:t>
+        <w:t xml:space="preserve">Any subsequent changes to the test case if any will be directly updated in </w:t>
       </w:r>
       <w:r>
         <w:rPr>
@@ -28849,108 +28802,9 @@
 </file>
 
 <file path=customXml/item3.xml><?xml version="1.0" encoding="utf-8"?>
-<b:Sources xmlns:b="http://schemas.openxmlformats.org/officeDocument/2006/bibliography" xmlns="http://schemas.openxmlformats.org/officeDocument/2006/bibliography" SelectedStyle="\ISO690Nmerical.XSL" StyleName="ISO 690 - Numerical Reference">
-  <b:Source>
-    <b:Tag>Mur10</b:Tag>
-    <b:SourceType>ElectronicSource</b:SourceType>
-    <b:Guid>{E75CFD88-278B-4BD2-BFE0-B5D77039ACDB}</b:Guid>
-    <b:Author>
-      <b:Author>
-        <b:NameList>
-          <b:Person>
-            <b:Last>Murphy</b:Last>
-            <b:First>Andrew</b:First>
-            <b:Middle>C.</b:Middle>
-          </b:Person>
-        </b:NameList>
-      </b:Author>
-    </b:Author>
-    <b:Title>Learning Hub, Information TEchnology (IT) - Solutions Options Document</b:Title>
-    <b:Year>2010</b:Year>
-    <b:Month>December</b:Month>
-    <b:Day>20</b:Day>
-    <b:RefOrder>2</b:RefOrder>
-  </b:Source>
-  <b:Source>
-    <b:Tag>Uni102</b:Tag>
-    <b:SourceType>ElectronicSource</b:SourceType>
-    <b:Guid>{CFF64624-6B4A-4D95-8C21-8EFEEBFCFC15}</b:Guid>
-    <b:Author>
-      <b:Author>
-        <b:Corporate>University of Adelaide</b:Corporate>
-      </b:Author>
-    </b:Author>
-    <b:Title>The Learning Hub - Major Benfits Framework</b:Title>
-    <b:City>Adelaide</b:City>
-    <b:StateProvince>South Australia</b:StateProvince>
-    <b:CountryRegion>Australia</b:CountryRegion>
-    <b:Year>2010</b:Year>
-    <b:Month>October </b:Month>
-    <b:Day>1</b:Day>
-    <b:RefOrder>1</b:RefOrder>
-  </b:Source>
-  <b:Source>
-    <b:Tag>Uni103</b:Tag>
-    <b:SourceType>ElectronicSource</b:SourceType>
-    <b:Guid>{EA296C68-87DB-45A5-8A3B-9C55D6B368E9}</b:Guid>
-    <b:Author>
-      <b:Author>
-        <b:Corporate>University of Adelaide</b:Corporate>
-      </b:Author>
-    </b:Author>
-    <b:Title>Learning Hub Aspirational Brief</b:Title>
-    <b:City>Adelaide</b:City>
-    <b:StateProvince>South Australia</b:StateProvince>
-    <b:CountryRegion>Australia</b:CountryRegion>
-    <b:Year>2010</b:Year>
-    <b:Month>February</b:Month>
-    <b:Day>26</b:Day>
-    <b:RefOrder>3</b:RefOrder>
-  </b:Source>
-  <b:Source>
-    <b:Tag>Thr101</b:Tag>
-    <b:SourceType>ElectronicSource</b:SourceType>
-    <b:Guid>{FD90471F-D036-40D8-B5F1-01F338828976}</b:Guid>
-    <b:Author>
-      <b:Author>
-        <b:NameList>
-          <b:Person>
-            <b:Last>Threapleton</b:Last>
-            <b:First>Noel</b:First>
-          </b:Person>
-        </b:NameList>
-      </b:Author>
-    </b:Author>
-    <b:Title>Learning Hub Information Technology (IT )Program,  Business Requirements Document</b:Title>
-    <b:City>Adelaide</b:City>
-    <b:StateProvince>SA</b:StateProvince>
-    <b:CountryRegion>Australia</b:CountryRegion>
-    <b:Year>2010</b:Year>
-    <b:Month>September</b:Month>
-    <b:Day>28</b:Day>
-    <b:RefOrder>4</b:RefOrder>
-  </b:Source>
-  <b:Source>
-    <b:Tag>Mur101</b:Tag>
-    <b:SourceType>ElectronicSource</b:SourceType>
-    <b:Guid>{7DEBC7F4-8EBF-4E48-9113-C0A2A3597C8A}</b:Guid>
-    <b:Author>
-      <b:Author>
-        <b:NameList>
-          <b:Person>
-            <b:Last>Murphy</b:Last>
-            <b:First>Andrew</b:First>
-            <b:Middle>C.</b:Middle>
-          </b:Person>
-        </b:NameList>
-      </b:Author>
-    </b:Author>
-    <b:Title>Learning Hub - IT Options Summary</b:Title>
-    <b:Medium>Spreadsheet</b:Medium>
-    <b:Year>2010</b:Year>
-    <b:RefOrder>5</b:RefOrder>
-  </b:Source>
-</b:Sources>
+<p:properties xmlns:p="http://schemas.microsoft.com/office/2006/metadata/properties" xmlns:xsi="http://www.w3.org/2001/XMLSchema-instance" xmlns:pc="http://schemas.microsoft.com/office/infopath/2007/PartnerControls">
+  <documentManagement/>
+</p:properties>
 </file>
 
 <file path=customXml/item4.xml><?xml version="1.0" encoding="utf-8"?>
@@ -29068,9 +28922,108 @@
 </file>
 
 <file path=customXml/item5.xml><?xml version="1.0" encoding="utf-8"?>
-<p:properties xmlns:p="http://schemas.microsoft.com/office/2006/metadata/properties" xmlns:xsi="http://www.w3.org/2001/XMLSchema-instance" xmlns:pc="http://schemas.microsoft.com/office/infopath/2007/PartnerControls">
-  <documentManagement/>
-</p:properties>
+<b:Sources xmlns:b="http://schemas.openxmlformats.org/officeDocument/2006/bibliography" xmlns="http://schemas.openxmlformats.org/officeDocument/2006/bibliography" SelectedStyle="\ISO690Nmerical.XSL" StyleName="ISO 690 - Numerical Reference">
+  <b:Source>
+    <b:Tag>Mur10</b:Tag>
+    <b:SourceType>ElectronicSource</b:SourceType>
+    <b:Guid>{E75CFD88-278B-4BD2-BFE0-B5D77039ACDB}</b:Guid>
+    <b:Author>
+      <b:Author>
+        <b:NameList>
+          <b:Person>
+            <b:Last>Murphy</b:Last>
+            <b:First>Andrew</b:First>
+            <b:Middle>C.</b:Middle>
+          </b:Person>
+        </b:NameList>
+      </b:Author>
+    </b:Author>
+    <b:Title>Learning Hub, Information TEchnology (IT) - Solutions Options Document</b:Title>
+    <b:Year>2010</b:Year>
+    <b:Month>December</b:Month>
+    <b:Day>20</b:Day>
+    <b:RefOrder>2</b:RefOrder>
+  </b:Source>
+  <b:Source>
+    <b:Tag>Uni102</b:Tag>
+    <b:SourceType>ElectronicSource</b:SourceType>
+    <b:Guid>{CFF64624-6B4A-4D95-8C21-8EFEEBFCFC15}</b:Guid>
+    <b:Author>
+      <b:Author>
+        <b:Corporate>University of Adelaide</b:Corporate>
+      </b:Author>
+    </b:Author>
+    <b:Title>The Learning Hub - Major Benfits Framework</b:Title>
+    <b:City>Adelaide</b:City>
+    <b:StateProvince>South Australia</b:StateProvince>
+    <b:CountryRegion>Australia</b:CountryRegion>
+    <b:Year>2010</b:Year>
+    <b:Month>October </b:Month>
+    <b:Day>1</b:Day>
+    <b:RefOrder>1</b:RefOrder>
+  </b:Source>
+  <b:Source>
+    <b:Tag>Uni103</b:Tag>
+    <b:SourceType>ElectronicSource</b:SourceType>
+    <b:Guid>{EA296C68-87DB-45A5-8A3B-9C55D6B368E9}</b:Guid>
+    <b:Author>
+      <b:Author>
+        <b:Corporate>University of Adelaide</b:Corporate>
+      </b:Author>
+    </b:Author>
+    <b:Title>Learning Hub Aspirational Brief</b:Title>
+    <b:City>Adelaide</b:City>
+    <b:StateProvince>South Australia</b:StateProvince>
+    <b:CountryRegion>Australia</b:CountryRegion>
+    <b:Year>2010</b:Year>
+    <b:Month>February</b:Month>
+    <b:Day>26</b:Day>
+    <b:RefOrder>3</b:RefOrder>
+  </b:Source>
+  <b:Source>
+    <b:Tag>Thr101</b:Tag>
+    <b:SourceType>ElectronicSource</b:SourceType>
+    <b:Guid>{FD90471F-D036-40D8-B5F1-01F338828976}</b:Guid>
+    <b:Author>
+      <b:Author>
+        <b:NameList>
+          <b:Person>
+            <b:Last>Threapleton</b:Last>
+            <b:First>Noel</b:First>
+          </b:Person>
+        </b:NameList>
+      </b:Author>
+    </b:Author>
+    <b:Title>Learning Hub Information Technology (IT )Program,  Business Requirements Document</b:Title>
+    <b:City>Adelaide</b:City>
+    <b:StateProvince>SA</b:StateProvince>
+    <b:CountryRegion>Australia</b:CountryRegion>
+    <b:Year>2010</b:Year>
+    <b:Month>September</b:Month>
+    <b:Day>28</b:Day>
+    <b:RefOrder>4</b:RefOrder>
+  </b:Source>
+  <b:Source>
+    <b:Tag>Mur101</b:Tag>
+    <b:SourceType>ElectronicSource</b:SourceType>
+    <b:Guid>{7DEBC7F4-8EBF-4E48-9113-C0A2A3597C8A}</b:Guid>
+    <b:Author>
+      <b:Author>
+        <b:NameList>
+          <b:Person>
+            <b:Last>Murphy</b:Last>
+            <b:First>Andrew</b:First>
+            <b:Middle>C.</b:Middle>
+          </b:Person>
+        </b:NameList>
+      </b:Author>
+    </b:Author>
+    <b:Title>Learning Hub - IT Options Summary</b:Title>
+    <b:Medium>Spreadsheet</b:Medium>
+    <b:Year>2010</b:Year>
+    <b:RefOrder>5</b:RefOrder>
+  </b:Source>
+</b:Sources>
 </file>
 
 <file path=customXml/itemProps1.xml><?xml version="1.0" encoding="utf-8"?>
@@ -29090,9 +29043,10 @@
 </file>
 
 <file path=customXml/itemProps3.xml><?xml version="1.0" encoding="utf-8"?>
-<ds:datastoreItem xmlns:ds="http://schemas.openxmlformats.org/officeDocument/2006/customXml" ds:itemID="{2DA2D6CF-4E7C-422C-959F-246CA2A18389}">
+<ds:datastoreItem xmlns:ds="http://schemas.openxmlformats.org/officeDocument/2006/customXml" ds:itemID="{72D5E17C-664A-4D1B-AB0F-2FFC8B0EBA81}">
   <ds:schemaRefs>
-    <ds:schemaRef ds:uri="http://schemas.openxmlformats.org/officeDocument/2006/bibliography"/>
+    <ds:schemaRef ds:uri="http://schemas.microsoft.com/office/2006/metadata/properties"/>
+    <ds:schemaRef ds:uri="http://schemas.microsoft.com/office/infopath/2007/PartnerControls"/>
   </ds:schemaRefs>
 </ds:datastoreItem>
 </file>
@@ -29114,10 +29068,9 @@
 </file>
 
 <file path=customXml/itemProps5.xml><?xml version="1.0" encoding="utf-8"?>
-<ds:datastoreItem xmlns:ds="http://schemas.openxmlformats.org/officeDocument/2006/customXml" ds:itemID="{72D5E17C-664A-4D1B-AB0F-2FFC8B0EBA81}">
+<ds:datastoreItem xmlns:ds="http://schemas.openxmlformats.org/officeDocument/2006/customXml" ds:itemID="{2DA2D6CF-4E7C-422C-959F-246CA2A18389}">
   <ds:schemaRefs>
-    <ds:schemaRef ds:uri="http://schemas.microsoft.com/office/2006/metadata/properties"/>
-    <ds:schemaRef ds:uri="http://schemas.microsoft.com/office/infopath/2007/PartnerControls"/>
+    <ds:schemaRef ds:uri="http://schemas.openxmlformats.org/officeDocument/2006/bibliography"/>
   </ds:schemaRefs>
 </ds:datastoreItem>
 </file>
</xml_diff>

<commit_message>
Edit Exploratory in TEST PLAN- TEAM DEVELOPMENTALITY.docx
</commit_message>
<xml_diff>
--- a/QUALITY/TEST PLAN- TEAM DEVELOPMENTALITY.docx
+++ b/QUALITY/TEST PLAN- TEAM DEVELOPMENTALITY.docx
@@ -3969,7 +3969,21 @@
         <w:rPr>
           <w:rFonts w:cs="Arial"/>
         </w:rPr>
-        <w:t>The stakeholders may have representatives to take part in testing, including User Acceptance Testing (UAT), to confirm that the system meets business requirements and also offer clarifications to the testing team if necessary and assess the test results.</w:t>
+        <w:t xml:space="preserve">The stakeholders may have representatives to take part in testing, including User Acceptance Testing (UAT), to confirm that the system meets business requirements </w:t>
+      </w:r>
+      <w:proofErr w:type="gramStart"/>
+      <w:r>
+        <w:rPr>
+          <w:rFonts w:cs="Arial"/>
+        </w:rPr>
+        <w:t>and also</w:t>
+      </w:r>
+      <w:proofErr w:type="gramEnd"/>
+      <w:r>
+        <w:rPr>
+          <w:rFonts w:cs="Arial"/>
+        </w:rPr>
+        <w:t xml:space="preserve"> offer clarifications to the testing team if necessary and assess the test results.</w:t>
       </w:r>
     </w:p>
     <w:p>
@@ -5756,11 +5770,8 @@
     <w:p>
       <w:pPr>
         <w:pStyle w:val="paragraph"/>
-        <w:numPr>
-          <w:ilvl w:val="1"/>
-          <w:numId w:val="18"/>
-        </w:numPr>
         <w:spacing w:before="0" w:beforeAutospacing="0" w:after="0" w:afterAutospacing="0" w:line="360" w:lineRule="auto"/>
+        <w:ind w:left="1080"/>
         <w:textAlignment w:val="baseline"/>
         <w:rPr>
           <w:rFonts w:ascii="Arial" w:hAnsi="Arial" w:cs="Arial"/>
@@ -9793,7 +9804,15 @@
         <w:spacing w:line="360" w:lineRule="auto"/>
       </w:pPr>
       <w:r>
-        <w:t>The following exit criteria are the desirable conditions that need to be met in order to proceed with the implementations of the system:</w:t>
+        <w:t xml:space="preserve">The following exit criteria are the desirable conditions that need to be met </w:t>
+      </w:r>
+      <w:proofErr w:type="gramStart"/>
+      <w:r>
+        <w:t>in order to</w:t>
+      </w:r>
+      <w:proofErr w:type="gramEnd"/>
+      <w:r>
+        <w:t xml:space="preserve"> proceed with the implementations of the system:</w:t>
       </w:r>
     </w:p>
     <w:tbl>
@@ -11997,7 +12016,23 @@
           <w:rFonts w:eastAsia="Times New Roman" w:cs="Arial"/>
           <w:lang w:val="en-US" w:eastAsia="en-PH"/>
         </w:rPr>
-        <w:t>Test metrics to measure the progress and level of success of the test will be developed and shared with the project manager for approval.  The below are some of the metrics </w:t>
+        <w:t xml:space="preserve">Test metrics to measure the progress and level of success of the test will be developed and shared with the project manager for approval.  The below are some of the </w:t>
+      </w:r>
+      <w:proofErr w:type="gramStart"/>
+      <w:r>
+        <w:rPr>
+          <w:rFonts w:eastAsia="Times New Roman" w:cs="Arial"/>
+          <w:lang w:val="en-US" w:eastAsia="en-PH"/>
+        </w:rPr>
+        <w:t>metrics</w:t>
+      </w:r>
+      <w:proofErr w:type="gramEnd"/>
+      <w:r>
+        <w:rPr>
+          <w:rFonts w:eastAsia="Times New Roman" w:cs="Arial"/>
+          <w:lang w:val="en-US" w:eastAsia="en-PH"/>
+        </w:rPr>
+        <w:t> </w:t>
       </w:r>
       <w:r>
         <w:rPr>
@@ -13742,7 +13777,29 @@
           <w:szCs w:val="22"/>
           <w:lang w:val="en-US"/>
         </w:rPr>
-        <w:t>The tester will understand each requirement and prepare corresponding test case to ensure all requirements are covered.</w:t>
+        <w:t xml:space="preserve">The tester will understand each requirement and prepare </w:t>
+      </w:r>
+      <w:proofErr w:type="gramStart"/>
+      <w:r>
+        <w:rPr>
+          <w:rStyle w:val="normaltextrun"/>
+          <w:rFonts w:ascii="Arial" w:eastAsiaTheme="majorEastAsia" w:hAnsi="Arial" w:cs="Arial"/>
+          <w:sz w:val="22"/>
+          <w:szCs w:val="22"/>
+          <w:lang w:val="en-US"/>
+        </w:rPr>
+        <w:t>corresponding</w:t>
+      </w:r>
+      <w:proofErr w:type="gramEnd"/>
+      <w:r>
+        <w:rPr>
+          <w:rStyle w:val="normaltextrun"/>
+          <w:rFonts w:ascii="Arial" w:eastAsiaTheme="majorEastAsia" w:hAnsi="Arial" w:cs="Arial"/>
+          <w:sz w:val="22"/>
+          <w:szCs w:val="22"/>
+          <w:lang w:val="en-US"/>
+        </w:rPr>
+        <w:t xml:space="preserve"> test case to ensure all requirements are covered.</w:t>
       </w:r>
       <w:r>
         <w:rPr>
@@ -13850,7 +13907,29 @@
           <w:szCs w:val="22"/>
           <w:lang w:val="en-US"/>
         </w:rPr>
-        <w:t>During the preparation phase, tester will use the prototype, use case and functional specification to write step by step test cases.</w:t>
+        <w:t xml:space="preserve">During the preparation phase, </w:t>
+      </w:r>
+      <w:proofErr w:type="gramStart"/>
+      <w:r>
+        <w:rPr>
+          <w:rStyle w:val="normaltextrun"/>
+          <w:rFonts w:ascii="Arial" w:eastAsiaTheme="majorEastAsia" w:hAnsi="Arial" w:cs="Arial"/>
+          <w:sz w:val="22"/>
+          <w:szCs w:val="22"/>
+          <w:lang w:val="en-US"/>
+        </w:rPr>
+        <w:t>tester</w:t>
+      </w:r>
+      <w:proofErr w:type="gramEnd"/>
+      <w:r>
+        <w:rPr>
+          <w:rStyle w:val="normaltextrun"/>
+          <w:rFonts w:ascii="Arial" w:eastAsiaTheme="majorEastAsia" w:hAnsi="Arial" w:cs="Arial"/>
+          <w:sz w:val="22"/>
+          <w:szCs w:val="22"/>
+          <w:lang w:val="en-US"/>
+        </w:rPr>
+        <w:t xml:space="preserve"> will use the prototype, use case and functional specification to write step by step test cases.</w:t>
       </w:r>
       <w:r>
         <w:rPr>
@@ -13933,7 +14012,29 @@
           <w:szCs w:val="22"/>
           <w:lang w:val="en-US"/>
         </w:rPr>
-        <w:t>Sign-off for the test cases would be communicates through mail by Business Analyst’s.</w:t>
+        <w:t xml:space="preserve">Sign-off for the test cases would be </w:t>
+      </w:r>
+      <w:proofErr w:type="gramStart"/>
+      <w:r>
+        <w:rPr>
+          <w:rStyle w:val="normaltextrun"/>
+          <w:rFonts w:ascii="Arial" w:eastAsiaTheme="majorEastAsia" w:hAnsi="Arial" w:cs="Arial"/>
+          <w:sz w:val="22"/>
+          <w:szCs w:val="22"/>
+          <w:lang w:val="en-US"/>
+        </w:rPr>
+        <w:t>communicates</w:t>
+      </w:r>
+      <w:proofErr w:type="gramEnd"/>
+      <w:r>
+        <w:rPr>
+          <w:rStyle w:val="normaltextrun"/>
+          <w:rFonts w:ascii="Arial" w:eastAsiaTheme="majorEastAsia" w:hAnsi="Arial" w:cs="Arial"/>
+          <w:sz w:val="22"/>
+          <w:szCs w:val="22"/>
+          <w:lang w:val="en-US"/>
+        </w:rPr>
+        <w:t xml:space="preserve"> through mail by Business Analyst’s.</w:t>
       </w:r>
       <w:r>
         <w:rPr>
@@ -13969,7 +14070,29 @@
           <w:szCs w:val="22"/>
           <w:lang w:val="en-US"/>
         </w:rPr>
-        <w:t xml:space="preserve">Any subsequent changes to the test case if any will be directly updated in </w:t>
+        <w:t xml:space="preserve">Any subsequent changes to the test </w:t>
+      </w:r>
+      <w:proofErr w:type="gramStart"/>
+      <w:r>
+        <w:rPr>
+          <w:rStyle w:val="normaltextrun"/>
+          <w:rFonts w:ascii="Arial" w:eastAsiaTheme="majorEastAsia" w:hAnsi="Arial" w:cs="Arial"/>
+          <w:sz w:val="22"/>
+          <w:szCs w:val="22"/>
+          <w:lang w:val="en-US"/>
+        </w:rPr>
+        <w:t>case</w:t>
+      </w:r>
+      <w:proofErr w:type="gramEnd"/>
+      <w:r>
+        <w:rPr>
+          <w:rStyle w:val="normaltextrun"/>
+          <w:rFonts w:ascii="Arial" w:eastAsiaTheme="majorEastAsia" w:hAnsi="Arial" w:cs="Arial"/>
+          <w:sz w:val="22"/>
+          <w:szCs w:val="22"/>
+          <w:lang w:val="en-US"/>
+        </w:rPr>
+        <w:t xml:space="preserve"> if any will be directly updated in </w:t>
       </w:r>
       <w:r>
         <w:rPr>
@@ -17188,7 +17311,15 @@
         <w:ind w:left="1080"/>
       </w:pPr>
       <w:r>
-        <w:t>Clarify any uncertainties or inquiries that the testing team may have with regard to the software's requirements or design.</w:t>
+        <w:t xml:space="preserve">Clarify any uncertainties or inquiries that the testing team may have </w:t>
+      </w:r>
+      <w:proofErr w:type="gramStart"/>
+      <w:r>
+        <w:t>with regard to</w:t>
+      </w:r>
+      <w:proofErr w:type="gramEnd"/>
+      <w:r>
+        <w:t xml:space="preserve"> the software's requirements or design.</w:t>
       </w:r>
       <w:r>
         <w:t xml:space="preserve"> This makes sure the testing team understands what exactly must be validated.</w:t>
@@ -28802,9 +28933,108 @@
 </file>
 
 <file path=customXml/item3.xml><?xml version="1.0" encoding="utf-8"?>
-<p:properties xmlns:p="http://schemas.microsoft.com/office/2006/metadata/properties" xmlns:xsi="http://www.w3.org/2001/XMLSchema-instance" xmlns:pc="http://schemas.microsoft.com/office/infopath/2007/PartnerControls">
-  <documentManagement/>
-</p:properties>
+<b:Sources xmlns:b="http://schemas.openxmlformats.org/officeDocument/2006/bibliography" xmlns="http://schemas.openxmlformats.org/officeDocument/2006/bibliography" SelectedStyle="\ISO690Nmerical.XSL" StyleName="ISO 690 - Numerical Reference">
+  <b:Source>
+    <b:Tag>Mur10</b:Tag>
+    <b:SourceType>ElectronicSource</b:SourceType>
+    <b:Guid>{E75CFD88-278B-4BD2-BFE0-B5D77039ACDB}</b:Guid>
+    <b:Author>
+      <b:Author>
+        <b:NameList>
+          <b:Person>
+            <b:Last>Murphy</b:Last>
+            <b:First>Andrew</b:First>
+            <b:Middle>C.</b:Middle>
+          </b:Person>
+        </b:NameList>
+      </b:Author>
+    </b:Author>
+    <b:Title>Learning Hub, Information TEchnology (IT) - Solutions Options Document</b:Title>
+    <b:Year>2010</b:Year>
+    <b:Month>December</b:Month>
+    <b:Day>20</b:Day>
+    <b:RefOrder>2</b:RefOrder>
+  </b:Source>
+  <b:Source>
+    <b:Tag>Uni102</b:Tag>
+    <b:SourceType>ElectronicSource</b:SourceType>
+    <b:Guid>{CFF64624-6B4A-4D95-8C21-8EFEEBFCFC15}</b:Guid>
+    <b:Author>
+      <b:Author>
+        <b:Corporate>University of Adelaide</b:Corporate>
+      </b:Author>
+    </b:Author>
+    <b:Title>The Learning Hub - Major Benfits Framework</b:Title>
+    <b:City>Adelaide</b:City>
+    <b:StateProvince>South Australia</b:StateProvince>
+    <b:CountryRegion>Australia</b:CountryRegion>
+    <b:Year>2010</b:Year>
+    <b:Month>October </b:Month>
+    <b:Day>1</b:Day>
+    <b:RefOrder>1</b:RefOrder>
+  </b:Source>
+  <b:Source>
+    <b:Tag>Uni103</b:Tag>
+    <b:SourceType>ElectronicSource</b:SourceType>
+    <b:Guid>{EA296C68-87DB-45A5-8A3B-9C55D6B368E9}</b:Guid>
+    <b:Author>
+      <b:Author>
+        <b:Corporate>University of Adelaide</b:Corporate>
+      </b:Author>
+    </b:Author>
+    <b:Title>Learning Hub Aspirational Brief</b:Title>
+    <b:City>Adelaide</b:City>
+    <b:StateProvince>South Australia</b:StateProvince>
+    <b:CountryRegion>Australia</b:CountryRegion>
+    <b:Year>2010</b:Year>
+    <b:Month>February</b:Month>
+    <b:Day>26</b:Day>
+    <b:RefOrder>3</b:RefOrder>
+  </b:Source>
+  <b:Source>
+    <b:Tag>Thr101</b:Tag>
+    <b:SourceType>ElectronicSource</b:SourceType>
+    <b:Guid>{FD90471F-D036-40D8-B5F1-01F338828976}</b:Guid>
+    <b:Author>
+      <b:Author>
+        <b:NameList>
+          <b:Person>
+            <b:Last>Threapleton</b:Last>
+            <b:First>Noel</b:First>
+          </b:Person>
+        </b:NameList>
+      </b:Author>
+    </b:Author>
+    <b:Title>Learning Hub Information Technology (IT )Program,  Business Requirements Document</b:Title>
+    <b:City>Adelaide</b:City>
+    <b:StateProvince>SA</b:StateProvince>
+    <b:CountryRegion>Australia</b:CountryRegion>
+    <b:Year>2010</b:Year>
+    <b:Month>September</b:Month>
+    <b:Day>28</b:Day>
+    <b:RefOrder>4</b:RefOrder>
+  </b:Source>
+  <b:Source>
+    <b:Tag>Mur101</b:Tag>
+    <b:SourceType>ElectronicSource</b:SourceType>
+    <b:Guid>{7DEBC7F4-8EBF-4E48-9113-C0A2A3597C8A}</b:Guid>
+    <b:Author>
+      <b:Author>
+        <b:NameList>
+          <b:Person>
+            <b:Last>Murphy</b:Last>
+            <b:First>Andrew</b:First>
+            <b:Middle>C.</b:Middle>
+          </b:Person>
+        </b:NameList>
+      </b:Author>
+    </b:Author>
+    <b:Title>Learning Hub - IT Options Summary</b:Title>
+    <b:Medium>Spreadsheet</b:Medium>
+    <b:Year>2010</b:Year>
+    <b:RefOrder>5</b:RefOrder>
+  </b:Source>
+</b:Sources>
 </file>
 
 <file path=customXml/item4.xml><?xml version="1.0" encoding="utf-8"?>
@@ -28922,108 +29152,9 @@
 </file>
 
 <file path=customXml/item5.xml><?xml version="1.0" encoding="utf-8"?>
-<b:Sources xmlns:b="http://schemas.openxmlformats.org/officeDocument/2006/bibliography" xmlns="http://schemas.openxmlformats.org/officeDocument/2006/bibliography" SelectedStyle="\ISO690Nmerical.XSL" StyleName="ISO 690 - Numerical Reference">
-  <b:Source>
-    <b:Tag>Mur10</b:Tag>
-    <b:SourceType>ElectronicSource</b:SourceType>
-    <b:Guid>{E75CFD88-278B-4BD2-BFE0-B5D77039ACDB}</b:Guid>
-    <b:Author>
-      <b:Author>
-        <b:NameList>
-          <b:Person>
-            <b:Last>Murphy</b:Last>
-            <b:First>Andrew</b:First>
-            <b:Middle>C.</b:Middle>
-          </b:Person>
-        </b:NameList>
-      </b:Author>
-    </b:Author>
-    <b:Title>Learning Hub, Information TEchnology (IT) - Solutions Options Document</b:Title>
-    <b:Year>2010</b:Year>
-    <b:Month>December</b:Month>
-    <b:Day>20</b:Day>
-    <b:RefOrder>2</b:RefOrder>
-  </b:Source>
-  <b:Source>
-    <b:Tag>Uni102</b:Tag>
-    <b:SourceType>ElectronicSource</b:SourceType>
-    <b:Guid>{CFF64624-6B4A-4D95-8C21-8EFEEBFCFC15}</b:Guid>
-    <b:Author>
-      <b:Author>
-        <b:Corporate>University of Adelaide</b:Corporate>
-      </b:Author>
-    </b:Author>
-    <b:Title>The Learning Hub - Major Benfits Framework</b:Title>
-    <b:City>Adelaide</b:City>
-    <b:StateProvince>South Australia</b:StateProvince>
-    <b:CountryRegion>Australia</b:CountryRegion>
-    <b:Year>2010</b:Year>
-    <b:Month>October </b:Month>
-    <b:Day>1</b:Day>
-    <b:RefOrder>1</b:RefOrder>
-  </b:Source>
-  <b:Source>
-    <b:Tag>Uni103</b:Tag>
-    <b:SourceType>ElectronicSource</b:SourceType>
-    <b:Guid>{EA296C68-87DB-45A5-8A3B-9C55D6B368E9}</b:Guid>
-    <b:Author>
-      <b:Author>
-        <b:Corporate>University of Adelaide</b:Corporate>
-      </b:Author>
-    </b:Author>
-    <b:Title>Learning Hub Aspirational Brief</b:Title>
-    <b:City>Adelaide</b:City>
-    <b:StateProvince>South Australia</b:StateProvince>
-    <b:CountryRegion>Australia</b:CountryRegion>
-    <b:Year>2010</b:Year>
-    <b:Month>February</b:Month>
-    <b:Day>26</b:Day>
-    <b:RefOrder>3</b:RefOrder>
-  </b:Source>
-  <b:Source>
-    <b:Tag>Thr101</b:Tag>
-    <b:SourceType>ElectronicSource</b:SourceType>
-    <b:Guid>{FD90471F-D036-40D8-B5F1-01F338828976}</b:Guid>
-    <b:Author>
-      <b:Author>
-        <b:NameList>
-          <b:Person>
-            <b:Last>Threapleton</b:Last>
-            <b:First>Noel</b:First>
-          </b:Person>
-        </b:NameList>
-      </b:Author>
-    </b:Author>
-    <b:Title>Learning Hub Information Technology (IT )Program,  Business Requirements Document</b:Title>
-    <b:City>Adelaide</b:City>
-    <b:StateProvince>SA</b:StateProvince>
-    <b:CountryRegion>Australia</b:CountryRegion>
-    <b:Year>2010</b:Year>
-    <b:Month>September</b:Month>
-    <b:Day>28</b:Day>
-    <b:RefOrder>4</b:RefOrder>
-  </b:Source>
-  <b:Source>
-    <b:Tag>Mur101</b:Tag>
-    <b:SourceType>ElectronicSource</b:SourceType>
-    <b:Guid>{7DEBC7F4-8EBF-4E48-9113-C0A2A3597C8A}</b:Guid>
-    <b:Author>
-      <b:Author>
-        <b:NameList>
-          <b:Person>
-            <b:Last>Murphy</b:Last>
-            <b:First>Andrew</b:First>
-            <b:Middle>C.</b:Middle>
-          </b:Person>
-        </b:NameList>
-      </b:Author>
-    </b:Author>
-    <b:Title>Learning Hub - IT Options Summary</b:Title>
-    <b:Medium>Spreadsheet</b:Medium>
-    <b:Year>2010</b:Year>
-    <b:RefOrder>5</b:RefOrder>
-  </b:Source>
-</b:Sources>
+<p:properties xmlns:p="http://schemas.microsoft.com/office/2006/metadata/properties" xmlns:xsi="http://www.w3.org/2001/XMLSchema-instance" xmlns:pc="http://schemas.microsoft.com/office/infopath/2007/PartnerControls">
+  <documentManagement/>
+</p:properties>
 </file>
 
 <file path=customXml/itemProps1.xml><?xml version="1.0" encoding="utf-8"?>
@@ -29043,10 +29174,9 @@
 </file>
 
 <file path=customXml/itemProps3.xml><?xml version="1.0" encoding="utf-8"?>
-<ds:datastoreItem xmlns:ds="http://schemas.openxmlformats.org/officeDocument/2006/customXml" ds:itemID="{72D5E17C-664A-4D1B-AB0F-2FFC8B0EBA81}">
+<ds:datastoreItem xmlns:ds="http://schemas.openxmlformats.org/officeDocument/2006/customXml" ds:itemID="{2DA2D6CF-4E7C-422C-959F-246CA2A18389}">
   <ds:schemaRefs>
-    <ds:schemaRef ds:uri="http://schemas.microsoft.com/office/2006/metadata/properties"/>
-    <ds:schemaRef ds:uri="http://schemas.microsoft.com/office/infopath/2007/PartnerControls"/>
+    <ds:schemaRef ds:uri="http://schemas.openxmlformats.org/officeDocument/2006/bibliography"/>
   </ds:schemaRefs>
 </ds:datastoreItem>
 </file>
@@ -29068,9 +29198,10 @@
 </file>
 
 <file path=customXml/itemProps5.xml><?xml version="1.0" encoding="utf-8"?>
-<ds:datastoreItem xmlns:ds="http://schemas.openxmlformats.org/officeDocument/2006/customXml" ds:itemID="{2DA2D6CF-4E7C-422C-959F-246CA2A18389}">
+<ds:datastoreItem xmlns:ds="http://schemas.openxmlformats.org/officeDocument/2006/customXml" ds:itemID="{72D5E17C-664A-4D1B-AB0F-2FFC8B0EBA81}">
   <ds:schemaRefs>
-    <ds:schemaRef ds:uri="http://schemas.openxmlformats.org/officeDocument/2006/bibliography"/>
+    <ds:schemaRef ds:uri="http://schemas.microsoft.com/office/2006/metadata/properties"/>
+    <ds:schemaRef ds:uri="http://schemas.microsoft.com/office/infopath/2007/PartnerControls"/>
   </ds:schemaRefs>
 </ds:datastoreItem>
 </file>
</xml_diff>

<commit_message>
Edit Test Cycles in TEST PLAN- TEAM DEVELOPMENTALITY.docx
</commit_message>
<xml_diff>
--- a/QUALITY/TEST PLAN- TEAM DEVELOPMENTALITY.docx
+++ b/QUALITY/TEST PLAN- TEAM DEVELOPMENTALITY.docx
@@ -3969,21 +3969,7 @@
         <w:rPr>
           <w:rFonts w:cs="Arial"/>
         </w:rPr>
-        <w:t xml:space="preserve">The stakeholders may have representatives to take part in testing, including User Acceptance Testing (UAT), to confirm that the system meets business requirements </w:t>
-      </w:r>
-      <w:proofErr w:type="gramStart"/>
-      <w:r>
-        <w:rPr>
-          <w:rFonts w:cs="Arial"/>
-        </w:rPr>
-        <w:t>and also</w:t>
-      </w:r>
-      <w:proofErr w:type="gramEnd"/>
-      <w:r>
-        <w:rPr>
-          <w:rFonts w:cs="Arial"/>
-        </w:rPr>
-        <w:t xml:space="preserve"> offer clarifications to the testing team if necessary and assess the test results.</w:t>
+        <w:t>The stakeholders may have representatives to take part in testing, including User Acceptance Testing (UAT), to confirm that the system meets business requirements and also offer clarifications to the testing team if necessary and assess the test results.</w:t>
       </w:r>
     </w:p>
     <w:p>
@@ -9804,15 +9790,7 @@
         <w:spacing w:line="360" w:lineRule="auto"/>
       </w:pPr>
       <w:r>
-        <w:t xml:space="preserve">The following exit criteria are the desirable conditions that need to be met </w:t>
-      </w:r>
-      <w:proofErr w:type="gramStart"/>
-      <w:r>
-        <w:t>in order to</w:t>
-      </w:r>
-      <w:proofErr w:type="gramEnd"/>
-      <w:r>
-        <w:t xml:space="preserve"> proceed with the implementations of the system:</w:t>
+        <w:t>The following exit criteria are the desirable conditions that need to be met in order to proceed with the implementations of the system:</w:t>
       </w:r>
     </w:p>
     <w:tbl>
@@ -10955,16 +10933,7 @@
           <w:szCs w:val="22"/>
           <w:lang w:val="en-US"/>
         </w:rPr>
-        <w:t>User Acceptance Testing (UAT) will comprise a single cycle.</w:t>
-      </w:r>
-      <w:r>
-        <w:rPr>
-          <w:rStyle w:val="eop"/>
-          <w:rFonts w:ascii="Arial" w:eastAsiaTheme="majorEastAsia" w:hAnsi="Arial" w:cs="Arial"/>
-          <w:sz w:val="22"/>
-          <w:szCs w:val="22"/>
-        </w:rPr>
-        <w:t> </w:t>
+        <w:t xml:space="preserve">A single cycle will be used for User Acceptance Testing (UAT).  </w:t>
       </w:r>
     </w:p>
     <w:p>
@@ -12016,23 +11985,7 @@
           <w:rFonts w:eastAsia="Times New Roman" w:cs="Arial"/>
           <w:lang w:val="en-US" w:eastAsia="en-PH"/>
         </w:rPr>
-        <w:t xml:space="preserve">Test metrics to measure the progress and level of success of the test will be developed and shared with the project manager for approval.  The below are some of the </w:t>
-      </w:r>
-      <w:proofErr w:type="gramStart"/>
-      <w:r>
-        <w:rPr>
-          <w:rFonts w:eastAsia="Times New Roman" w:cs="Arial"/>
-          <w:lang w:val="en-US" w:eastAsia="en-PH"/>
-        </w:rPr>
-        <w:t>metrics</w:t>
-      </w:r>
-      <w:proofErr w:type="gramEnd"/>
-      <w:r>
-        <w:rPr>
-          <w:rFonts w:eastAsia="Times New Roman" w:cs="Arial"/>
-          <w:lang w:val="en-US" w:eastAsia="en-PH"/>
-        </w:rPr>
-        <w:t> </w:t>
+        <w:t>Test metrics to measure the progress and level of success of the test will be developed and shared with the project manager for approval.  The below are some of the metrics </w:t>
       </w:r>
       <w:r>
         <w:rPr>
@@ -13777,29 +13730,7 @@
           <w:szCs w:val="22"/>
           <w:lang w:val="en-US"/>
         </w:rPr>
-        <w:t xml:space="preserve">The tester will understand each requirement and prepare </w:t>
-      </w:r>
-      <w:proofErr w:type="gramStart"/>
-      <w:r>
-        <w:rPr>
-          <w:rStyle w:val="normaltextrun"/>
-          <w:rFonts w:ascii="Arial" w:eastAsiaTheme="majorEastAsia" w:hAnsi="Arial" w:cs="Arial"/>
-          <w:sz w:val="22"/>
-          <w:szCs w:val="22"/>
-          <w:lang w:val="en-US"/>
-        </w:rPr>
-        <w:t>corresponding</w:t>
-      </w:r>
-      <w:proofErr w:type="gramEnd"/>
-      <w:r>
-        <w:rPr>
-          <w:rStyle w:val="normaltextrun"/>
-          <w:rFonts w:ascii="Arial" w:eastAsiaTheme="majorEastAsia" w:hAnsi="Arial" w:cs="Arial"/>
-          <w:sz w:val="22"/>
-          <w:szCs w:val="22"/>
-          <w:lang w:val="en-US"/>
-        </w:rPr>
-        <w:t xml:space="preserve"> test case to ensure all requirements are covered.</w:t>
+        <w:t>The tester will understand each requirement and prepare corresponding test case to ensure all requirements are covered.</w:t>
       </w:r>
       <w:r>
         <w:rPr>
@@ -13907,29 +13838,7 @@
           <w:szCs w:val="22"/>
           <w:lang w:val="en-US"/>
         </w:rPr>
-        <w:t xml:space="preserve">During the preparation phase, </w:t>
-      </w:r>
-      <w:proofErr w:type="gramStart"/>
-      <w:r>
-        <w:rPr>
-          <w:rStyle w:val="normaltextrun"/>
-          <w:rFonts w:ascii="Arial" w:eastAsiaTheme="majorEastAsia" w:hAnsi="Arial" w:cs="Arial"/>
-          <w:sz w:val="22"/>
-          <w:szCs w:val="22"/>
-          <w:lang w:val="en-US"/>
-        </w:rPr>
-        <w:t>tester</w:t>
-      </w:r>
-      <w:proofErr w:type="gramEnd"/>
-      <w:r>
-        <w:rPr>
-          <w:rStyle w:val="normaltextrun"/>
-          <w:rFonts w:ascii="Arial" w:eastAsiaTheme="majorEastAsia" w:hAnsi="Arial" w:cs="Arial"/>
-          <w:sz w:val="22"/>
-          <w:szCs w:val="22"/>
-          <w:lang w:val="en-US"/>
-        </w:rPr>
-        <w:t xml:space="preserve"> will use the prototype, use case and functional specification to write step by step test cases.</w:t>
+        <w:t>During the preparation phase, tester will use the prototype, use case and functional specification to write step by step test cases.</w:t>
       </w:r>
       <w:r>
         <w:rPr>
@@ -14012,29 +13921,7 @@
           <w:szCs w:val="22"/>
           <w:lang w:val="en-US"/>
         </w:rPr>
-        <w:t xml:space="preserve">Sign-off for the test cases would be </w:t>
-      </w:r>
-      <w:proofErr w:type="gramStart"/>
-      <w:r>
-        <w:rPr>
-          <w:rStyle w:val="normaltextrun"/>
-          <w:rFonts w:ascii="Arial" w:eastAsiaTheme="majorEastAsia" w:hAnsi="Arial" w:cs="Arial"/>
-          <w:sz w:val="22"/>
-          <w:szCs w:val="22"/>
-          <w:lang w:val="en-US"/>
-        </w:rPr>
-        <w:t>communicates</w:t>
-      </w:r>
-      <w:proofErr w:type="gramEnd"/>
-      <w:r>
-        <w:rPr>
-          <w:rStyle w:val="normaltextrun"/>
-          <w:rFonts w:ascii="Arial" w:eastAsiaTheme="majorEastAsia" w:hAnsi="Arial" w:cs="Arial"/>
-          <w:sz w:val="22"/>
-          <w:szCs w:val="22"/>
-          <w:lang w:val="en-US"/>
-        </w:rPr>
-        <w:t xml:space="preserve"> through mail by Business Analyst’s.</w:t>
+        <w:t>Sign-off for the test cases would be communicates through mail by Business Analyst’s.</w:t>
       </w:r>
       <w:r>
         <w:rPr>
@@ -14070,29 +13957,7 @@
           <w:szCs w:val="22"/>
           <w:lang w:val="en-US"/>
         </w:rPr>
-        <w:t xml:space="preserve">Any subsequent changes to the test </w:t>
-      </w:r>
-      <w:proofErr w:type="gramStart"/>
-      <w:r>
-        <w:rPr>
-          <w:rStyle w:val="normaltextrun"/>
-          <w:rFonts w:ascii="Arial" w:eastAsiaTheme="majorEastAsia" w:hAnsi="Arial" w:cs="Arial"/>
-          <w:sz w:val="22"/>
-          <w:szCs w:val="22"/>
-          <w:lang w:val="en-US"/>
-        </w:rPr>
-        <w:t>case</w:t>
-      </w:r>
-      <w:proofErr w:type="gramEnd"/>
-      <w:r>
-        <w:rPr>
-          <w:rStyle w:val="normaltextrun"/>
-          <w:rFonts w:ascii="Arial" w:eastAsiaTheme="majorEastAsia" w:hAnsi="Arial" w:cs="Arial"/>
-          <w:sz w:val="22"/>
-          <w:szCs w:val="22"/>
-          <w:lang w:val="en-US"/>
-        </w:rPr>
-        <w:t xml:space="preserve"> if any will be directly updated in </w:t>
+        <w:t xml:space="preserve">Any subsequent changes to the test case if any will be directly updated in </w:t>
       </w:r>
       <w:r>
         <w:rPr>
@@ -17311,15 +17176,7 @@
         <w:ind w:left="1080"/>
       </w:pPr>
       <w:r>
-        <w:t xml:space="preserve">Clarify any uncertainties or inquiries that the testing team may have </w:t>
-      </w:r>
-      <w:proofErr w:type="gramStart"/>
-      <w:r>
-        <w:t>with regard to</w:t>
-      </w:r>
-      <w:proofErr w:type="gramEnd"/>
-      <w:r>
-        <w:t xml:space="preserve"> the software's requirements or design.</w:t>
+        <w:t>Clarify any uncertainties or inquiries that the testing team may have with regard to the software's requirements or design.</w:t>
       </w:r>
       <w:r>
         <w:t xml:space="preserve"> This makes sure the testing team understands what exactly must be validated.</w:t>

</xml_diff>

<commit_message>
Edit Test Management Tool in TEST PLAN- TEAM DEVELOPMENTALITY.docx
</commit_message>
<xml_diff>
--- a/QUALITY/TEST PLAN- TEAM DEVELOPMENTALITY.docx
+++ b/QUALITY/TEST PLAN- TEAM DEVELOPMENTALITY.docx
@@ -13497,44 +13497,32 @@
       </w:pPr>
       <w:r>
         <w:rPr>
-          <w:rStyle w:val="normaltextrun"/>
-          <w:rFonts w:ascii="Arial" w:eastAsiaTheme="majorEastAsia" w:hAnsi="Arial" w:cs="Arial"/>
-          <w:sz w:val="22"/>
-          <w:szCs w:val="22"/>
-          <w:lang w:val="en-US"/>
-        </w:rPr>
-        <w:t xml:space="preserve">Testers will assess and validate defect resolutions, updating the defect status directly within </w:t>
+          <w:rStyle w:val="eop"/>
+          <w:rFonts w:ascii="Arial" w:hAnsi="Arial" w:cs="Arial"/>
+          <w:sz w:val="22"/>
+          <w:szCs w:val="22"/>
+        </w:rPr>
+        <w:t xml:space="preserve">To guarantee that defects are correctly validated and closed, testers will analyze and approve defect resolutions, updating the defect status directly within </w:t>
       </w:r>
       <w:proofErr w:type="spellStart"/>
       <w:r>
         <w:rPr>
-          <w:rStyle w:val="normaltextrun"/>
-          <w:rFonts w:ascii="Arial" w:eastAsiaTheme="majorEastAsia" w:hAnsi="Arial" w:cs="Arial"/>
-          <w:sz w:val="22"/>
-          <w:szCs w:val="22"/>
-          <w:lang w:val="en-US"/>
+          <w:rStyle w:val="eop"/>
+          <w:rFonts w:ascii="Arial" w:hAnsi="Arial" w:cs="Arial"/>
+          <w:sz w:val="22"/>
+          <w:szCs w:val="22"/>
         </w:rPr>
         <w:t>TestLink</w:t>
       </w:r>
       <w:proofErr w:type="spellEnd"/>
       <w:r>
         <w:rPr>
-          <w:rStyle w:val="normaltextrun"/>
-          <w:rFonts w:ascii="Arial" w:eastAsiaTheme="majorEastAsia" w:hAnsi="Arial" w:cs="Arial"/>
-          <w:sz w:val="22"/>
-          <w:szCs w:val="22"/>
-          <w:lang w:val="en-US"/>
-        </w:rPr>
-        <w:t xml:space="preserve"> to ensure that defects are properly verified and closed.</w:t>
-      </w:r>
-      <w:r>
-        <w:rPr>
           <w:rStyle w:val="eop"/>
-          <w:rFonts w:ascii="Arial" w:eastAsiaTheme="majorEastAsia" w:hAnsi="Arial" w:cs="Arial"/>
-          <w:sz w:val="22"/>
-          <w:szCs w:val="22"/>
-        </w:rPr>
-        <w:t> </w:t>
+          <w:rFonts w:ascii="Arial" w:hAnsi="Arial" w:cs="Arial"/>
+          <w:sz w:val="22"/>
+          <w:szCs w:val="22"/>
+        </w:rPr>
+        <w:t>.</w:t>
       </w:r>
     </w:p>
     <w:p>
@@ -13573,7 +13561,6 @@
           <w:szCs w:val="22"/>
           <w:lang w:val="en-US"/>
         </w:rPr>
-        <w:lastRenderedPageBreak/>
         <w:t>Comprehensive Reporting:</w:t>
       </w:r>
       <w:r>
@@ -13874,18 +13861,8 @@
           <w:szCs w:val="22"/>
           <w:lang w:val="en-US"/>
         </w:rPr>
-        <w:t xml:space="preserve">Testers will maintain a clarification Tracker sheet and same will be shared periodically with the Requirements team and accordingly the test case will be </w:t>
-      </w:r>
-      <w:r>
-        <w:rPr>
-          <w:rStyle w:val="normaltextrun"/>
-          <w:rFonts w:ascii="Arial" w:eastAsiaTheme="majorEastAsia" w:hAnsi="Arial" w:cs="Arial"/>
-          <w:sz w:val="22"/>
-          <w:szCs w:val="22"/>
-          <w:lang w:val="en-US"/>
-        </w:rPr>
         <w:lastRenderedPageBreak/>
-        <w:t>updated. The clarifications may sometimes lead to Change Requests or not in scope or detailing implicit requirements.</w:t>
+        <w:t>Testers will maintain a clarification Tracker sheet and same will be shared periodically with the Requirements team and accordingly the test case will be updated. The clarifications may sometimes lead to Change Requests or not in scope or detailing implicit requirements.</w:t>
       </w:r>
       <w:r>
         <w:rPr>

</xml_diff>

<commit_message>
Add table for the Use Case
</commit_message>
<xml_diff>
--- a/QUALITY/TEST PLAN- TEAM DEVELOPMENTALITY.docx
+++ b/QUALITY/TEST PLAN- TEAM DEVELOPMENTALITY.docx
@@ -3969,7 +3969,21 @@
         <w:rPr>
           <w:rFonts w:cs="Arial"/>
         </w:rPr>
-        <w:t>The stakeholders may have representatives to take part in testing, including User Acceptance Testing (UAT), to confirm that the system meets business requirements and also offer clarifications to the testing team if necessary and assess the test results.</w:t>
+        <w:t xml:space="preserve">The stakeholders may have representatives to take part in testing, including User Acceptance Testing (UAT), to confirm that the system meets business requirements </w:t>
+      </w:r>
+      <w:proofErr w:type="gramStart"/>
+      <w:r>
+        <w:rPr>
+          <w:rFonts w:cs="Arial"/>
+        </w:rPr>
+        <w:t>and also</w:t>
+      </w:r>
+      <w:proofErr w:type="gramEnd"/>
+      <w:r>
+        <w:rPr>
+          <w:rFonts w:cs="Arial"/>
+        </w:rPr>
+        <w:t xml:space="preserve"> offer clarifications to the testing team if necessary and assess the test results.</w:t>
       </w:r>
     </w:p>
     <w:p>
@@ -8050,10 +8064,747 @@
       </w:pPr>
       <w:bookmarkStart w:id="15" w:name="_Toc144881901"/>
       <w:r>
-        <w:t>Features to be Tested (Use Cases) – not yet done</w:t>
+        <w:t xml:space="preserve">Features to be Tested (Use Cases) </w:t>
       </w:r>
       <w:bookmarkEnd w:id="15"/>
     </w:p>
+    <w:tbl>
+      <w:tblPr>
+        <w:tblStyle w:val="TableGrid"/>
+        <w:tblW w:w="0" w:type="auto"/>
+        <w:tblLook w:val="04A0" w:firstRow="1" w:lastRow="0" w:firstColumn="1" w:lastColumn="0" w:noHBand="0" w:noVBand="1"/>
+      </w:tblPr>
+      <w:tblGrid>
+        <w:gridCol w:w="2898"/>
+        <w:gridCol w:w="2900"/>
+        <w:gridCol w:w="2900"/>
+      </w:tblGrid>
+      <w:tr>
+        <w:trPr>
+          <w:cnfStyle w:val="100000000000" w:firstRow="1" w:lastRow="0" w:firstColumn="0" w:lastColumn="0" w:oddVBand="0" w:evenVBand="0" w:oddHBand="0" w:evenHBand="0" w:firstRowFirstColumn="0" w:firstRowLastColumn="0" w:lastRowFirstColumn="0" w:lastRowLastColumn="0"/>
+        </w:trPr>
+        <w:tc>
+          <w:tcPr>
+            <w:tcW w:w="2898" w:type="dxa"/>
+          </w:tcPr>
+          <w:p>
+            <w:pPr>
+              <w:jc w:val="center"/>
+            </w:pPr>
+            <w:r>
+              <w:t>Use Case Number</w:t>
+            </w:r>
+          </w:p>
+        </w:tc>
+        <w:tc>
+          <w:tcPr>
+            <w:tcW w:w="2900" w:type="dxa"/>
+          </w:tcPr>
+          <w:p>
+            <w:pPr>
+              <w:jc w:val="center"/>
+            </w:pPr>
+            <w:r>
+              <w:t>Use Case Name</w:t>
+            </w:r>
+          </w:p>
+        </w:tc>
+        <w:tc>
+          <w:tcPr>
+            <w:tcW w:w="2900" w:type="dxa"/>
+          </w:tcPr>
+          <w:p>
+            <w:pPr>
+              <w:jc w:val="center"/>
+            </w:pPr>
+            <w:r>
+              <w:t>Test Type</w:t>
+            </w:r>
+          </w:p>
+        </w:tc>
+      </w:tr>
+      <w:tr>
+        <w:tc>
+          <w:tcPr>
+            <w:tcW w:w="2898" w:type="dxa"/>
+          </w:tcPr>
+          <w:p/>
+        </w:tc>
+        <w:tc>
+          <w:tcPr>
+            <w:tcW w:w="2900" w:type="dxa"/>
+          </w:tcPr>
+          <w:p/>
+        </w:tc>
+        <w:tc>
+          <w:tcPr>
+            <w:tcW w:w="2900" w:type="dxa"/>
+          </w:tcPr>
+          <w:p/>
+        </w:tc>
+      </w:tr>
+      <w:tr>
+        <w:tc>
+          <w:tcPr>
+            <w:tcW w:w="2898" w:type="dxa"/>
+          </w:tcPr>
+          <w:p/>
+        </w:tc>
+        <w:tc>
+          <w:tcPr>
+            <w:tcW w:w="2900" w:type="dxa"/>
+          </w:tcPr>
+          <w:p/>
+        </w:tc>
+        <w:tc>
+          <w:tcPr>
+            <w:tcW w:w="2900" w:type="dxa"/>
+          </w:tcPr>
+          <w:p/>
+        </w:tc>
+      </w:tr>
+      <w:tr>
+        <w:tc>
+          <w:tcPr>
+            <w:tcW w:w="2898" w:type="dxa"/>
+          </w:tcPr>
+          <w:p/>
+        </w:tc>
+        <w:tc>
+          <w:tcPr>
+            <w:tcW w:w="2900" w:type="dxa"/>
+          </w:tcPr>
+          <w:p/>
+        </w:tc>
+        <w:tc>
+          <w:tcPr>
+            <w:tcW w:w="2900" w:type="dxa"/>
+          </w:tcPr>
+          <w:p/>
+        </w:tc>
+      </w:tr>
+      <w:tr>
+        <w:tc>
+          <w:tcPr>
+            <w:tcW w:w="2898" w:type="dxa"/>
+          </w:tcPr>
+          <w:p/>
+        </w:tc>
+        <w:tc>
+          <w:tcPr>
+            <w:tcW w:w="2900" w:type="dxa"/>
+          </w:tcPr>
+          <w:p/>
+        </w:tc>
+        <w:tc>
+          <w:tcPr>
+            <w:tcW w:w="2900" w:type="dxa"/>
+          </w:tcPr>
+          <w:p/>
+        </w:tc>
+      </w:tr>
+      <w:tr>
+        <w:tc>
+          <w:tcPr>
+            <w:tcW w:w="2898" w:type="dxa"/>
+          </w:tcPr>
+          <w:p/>
+        </w:tc>
+        <w:tc>
+          <w:tcPr>
+            <w:tcW w:w="2900" w:type="dxa"/>
+          </w:tcPr>
+          <w:p/>
+        </w:tc>
+        <w:tc>
+          <w:tcPr>
+            <w:tcW w:w="2900" w:type="dxa"/>
+          </w:tcPr>
+          <w:p/>
+        </w:tc>
+      </w:tr>
+      <w:tr>
+        <w:tc>
+          <w:tcPr>
+            <w:tcW w:w="2898" w:type="dxa"/>
+          </w:tcPr>
+          <w:p/>
+        </w:tc>
+        <w:tc>
+          <w:tcPr>
+            <w:tcW w:w="2900" w:type="dxa"/>
+          </w:tcPr>
+          <w:p/>
+        </w:tc>
+        <w:tc>
+          <w:tcPr>
+            <w:tcW w:w="2900" w:type="dxa"/>
+          </w:tcPr>
+          <w:p/>
+        </w:tc>
+      </w:tr>
+      <w:tr>
+        <w:tc>
+          <w:tcPr>
+            <w:tcW w:w="2898" w:type="dxa"/>
+          </w:tcPr>
+          <w:p/>
+        </w:tc>
+        <w:tc>
+          <w:tcPr>
+            <w:tcW w:w="2900" w:type="dxa"/>
+          </w:tcPr>
+          <w:p/>
+        </w:tc>
+        <w:tc>
+          <w:tcPr>
+            <w:tcW w:w="2900" w:type="dxa"/>
+          </w:tcPr>
+          <w:p/>
+        </w:tc>
+      </w:tr>
+      <w:tr>
+        <w:tc>
+          <w:tcPr>
+            <w:tcW w:w="2898" w:type="dxa"/>
+          </w:tcPr>
+          <w:p/>
+        </w:tc>
+        <w:tc>
+          <w:tcPr>
+            <w:tcW w:w="2900" w:type="dxa"/>
+          </w:tcPr>
+          <w:p/>
+        </w:tc>
+        <w:tc>
+          <w:tcPr>
+            <w:tcW w:w="2900" w:type="dxa"/>
+          </w:tcPr>
+          <w:p/>
+        </w:tc>
+      </w:tr>
+      <w:tr>
+        <w:tc>
+          <w:tcPr>
+            <w:tcW w:w="2898" w:type="dxa"/>
+          </w:tcPr>
+          <w:p/>
+        </w:tc>
+        <w:tc>
+          <w:tcPr>
+            <w:tcW w:w="2900" w:type="dxa"/>
+          </w:tcPr>
+          <w:p/>
+        </w:tc>
+        <w:tc>
+          <w:tcPr>
+            <w:tcW w:w="2900" w:type="dxa"/>
+          </w:tcPr>
+          <w:p/>
+        </w:tc>
+      </w:tr>
+      <w:tr>
+        <w:tc>
+          <w:tcPr>
+            <w:tcW w:w="2898" w:type="dxa"/>
+          </w:tcPr>
+          <w:p/>
+        </w:tc>
+        <w:tc>
+          <w:tcPr>
+            <w:tcW w:w="2900" w:type="dxa"/>
+          </w:tcPr>
+          <w:p/>
+        </w:tc>
+        <w:tc>
+          <w:tcPr>
+            <w:tcW w:w="2900" w:type="dxa"/>
+          </w:tcPr>
+          <w:p/>
+        </w:tc>
+      </w:tr>
+      <w:tr>
+        <w:tc>
+          <w:tcPr>
+            <w:tcW w:w="2898" w:type="dxa"/>
+          </w:tcPr>
+          <w:p/>
+        </w:tc>
+        <w:tc>
+          <w:tcPr>
+            <w:tcW w:w="2900" w:type="dxa"/>
+          </w:tcPr>
+          <w:p/>
+        </w:tc>
+        <w:tc>
+          <w:tcPr>
+            <w:tcW w:w="2900" w:type="dxa"/>
+          </w:tcPr>
+          <w:p/>
+        </w:tc>
+      </w:tr>
+      <w:tr>
+        <w:tc>
+          <w:tcPr>
+            <w:tcW w:w="2898" w:type="dxa"/>
+          </w:tcPr>
+          <w:p/>
+        </w:tc>
+        <w:tc>
+          <w:tcPr>
+            <w:tcW w:w="2900" w:type="dxa"/>
+          </w:tcPr>
+          <w:p/>
+        </w:tc>
+        <w:tc>
+          <w:tcPr>
+            <w:tcW w:w="2900" w:type="dxa"/>
+          </w:tcPr>
+          <w:p/>
+        </w:tc>
+      </w:tr>
+      <w:tr>
+        <w:tc>
+          <w:tcPr>
+            <w:tcW w:w="2898" w:type="dxa"/>
+          </w:tcPr>
+          <w:p/>
+        </w:tc>
+        <w:tc>
+          <w:tcPr>
+            <w:tcW w:w="2900" w:type="dxa"/>
+          </w:tcPr>
+          <w:p/>
+        </w:tc>
+        <w:tc>
+          <w:tcPr>
+            <w:tcW w:w="2900" w:type="dxa"/>
+          </w:tcPr>
+          <w:p/>
+        </w:tc>
+      </w:tr>
+      <w:tr>
+        <w:tc>
+          <w:tcPr>
+            <w:tcW w:w="2898" w:type="dxa"/>
+          </w:tcPr>
+          <w:p/>
+        </w:tc>
+        <w:tc>
+          <w:tcPr>
+            <w:tcW w:w="2900" w:type="dxa"/>
+          </w:tcPr>
+          <w:p/>
+        </w:tc>
+        <w:tc>
+          <w:tcPr>
+            <w:tcW w:w="2900" w:type="dxa"/>
+          </w:tcPr>
+          <w:p/>
+        </w:tc>
+      </w:tr>
+      <w:tr>
+        <w:tc>
+          <w:tcPr>
+            <w:tcW w:w="2898" w:type="dxa"/>
+          </w:tcPr>
+          <w:p/>
+        </w:tc>
+        <w:tc>
+          <w:tcPr>
+            <w:tcW w:w="2900" w:type="dxa"/>
+          </w:tcPr>
+          <w:p/>
+        </w:tc>
+        <w:tc>
+          <w:tcPr>
+            <w:tcW w:w="2900" w:type="dxa"/>
+          </w:tcPr>
+          <w:p/>
+        </w:tc>
+      </w:tr>
+      <w:tr>
+        <w:tc>
+          <w:tcPr>
+            <w:tcW w:w="2898" w:type="dxa"/>
+          </w:tcPr>
+          <w:p/>
+        </w:tc>
+        <w:tc>
+          <w:tcPr>
+            <w:tcW w:w="2900" w:type="dxa"/>
+          </w:tcPr>
+          <w:p/>
+        </w:tc>
+        <w:tc>
+          <w:tcPr>
+            <w:tcW w:w="2900" w:type="dxa"/>
+          </w:tcPr>
+          <w:p/>
+        </w:tc>
+      </w:tr>
+      <w:tr>
+        <w:tc>
+          <w:tcPr>
+            <w:tcW w:w="2898" w:type="dxa"/>
+          </w:tcPr>
+          <w:p/>
+        </w:tc>
+        <w:tc>
+          <w:tcPr>
+            <w:tcW w:w="2900" w:type="dxa"/>
+          </w:tcPr>
+          <w:p/>
+        </w:tc>
+        <w:tc>
+          <w:tcPr>
+            <w:tcW w:w="2900" w:type="dxa"/>
+          </w:tcPr>
+          <w:p/>
+        </w:tc>
+      </w:tr>
+      <w:tr>
+        <w:tc>
+          <w:tcPr>
+            <w:tcW w:w="2898" w:type="dxa"/>
+          </w:tcPr>
+          <w:p/>
+        </w:tc>
+        <w:tc>
+          <w:tcPr>
+            <w:tcW w:w="2900" w:type="dxa"/>
+          </w:tcPr>
+          <w:p/>
+        </w:tc>
+        <w:tc>
+          <w:tcPr>
+            <w:tcW w:w="2900" w:type="dxa"/>
+          </w:tcPr>
+          <w:p/>
+        </w:tc>
+      </w:tr>
+      <w:tr>
+        <w:tc>
+          <w:tcPr>
+            <w:tcW w:w="2898" w:type="dxa"/>
+          </w:tcPr>
+          <w:p/>
+        </w:tc>
+        <w:tc>
+          <w:tcPr>
+            <w:tcW w:w="2900" w:type="dxa"/>
+          </w:tcPr>
+          <w:p/>
+        </w:tc>
+        <w:tc>
+          <w:tcPr>
+            <w:tcW w:w="2900" w:type="dxa"/>
+          </w:tcPr>
+          <w:p/>
+        </w:tc>
+      </w:tr>
+      <w:tr>
+        <w:tc>
+          <w:tcPr>
+            <w:tcW w:w="2898" w:type="dxa"/>
+          </w:tcPr>
+          <w:p/>
+        </w:tc>
+        <w:tc>
+          <w:tcPr>
+            <w:tcW w:w="2900" w:type="dxa"/>
+          </w:tcPr>
+          <w:p/>
+        </w:tc>
+        <w:tc>
+          <w:tcPr>
+            <w:tcW w:w="2900" w:type="dxa"/>
+          </w:tcPr>
+          <w:p/>
+        </w:tc>
+      </w:tr>
+      <w:tr>
+        <w:tc>
+          <w:tcPr>
+            <w:tcW w:w="2898" w:type="dxa"/>
+          </w:tcPr>
+          <w:p/>
+        </w:tc>
+        <w:tc>
+          <w:tcPr>
+            <w:tcW w:w="2900" w:type="dxa"/>
+          </w:tcPr>
+          <w:p/>
+        </w:tc>
+        <w:tc>
+          <w:tcPr>
+            <w:tcW w:w="2900" w:type="dxa"/>
+          </w:tcPr>
+          <w:p/>
+        </w:tc>
+      </w:tr>
+      <w:tr>
+        <w:tc>
+          <w:tcPr>
+            <w:tcW w:w="2898" w:type="dxa"/>
+          </w:tcPr>
+          <w:p/>
+        </w:tc>
+        <w:tc>
+          <w:tcPr>
+            <w:tcW w:w="2900" w:type="dxa"/>
+          </w:tcPr>
+          <w:p/>
+        </w:tc>
+        <w:tc>
+          <w:tcPr>
+            <w:tcW w:w="2900" w:type="dxa"/>
+          </w:tcPr>
+          <w:p/>
+        </w:tc>
+      </w:tr>
+      <w:tr>
+        <w:tc>
+          <w:tcPr>
+            <w:tcW w:w="2898" w:type="dxa"/>
+          </w:tcPr>
+          <w:p/>
+        </w:tc>
+        <w:tc>
+          <w:tcPr>
+            <w:tcW w:w="2900" w:type="dxa"/>
+          </w:tcPr>
+          <w:p/>
+        </w:tc>
+        <w:tc>
+          <w:tcPr>
+            <w:tcW w:w="2900" w:type="dxa"/>
+          </w:tcPr>
+          <w:p/>
+        </w:tc>
+      </w:tr>
+      <w:tr>
+        <w:tc>
+          <w:tcPr>
+            <w:tcW w:w="2898" w:type="dxa"/>
+          </w:tcPr>
+          <w:p/>
+        </w:tc>
+        <w:tc>
+          <w:tcPr>
+            <w:tcW w:w="2900" w:type="dxa"/>
+          </w:tcPr>
+          <w:p/>
+        </w:tc>
+        <w:tc>
+          <w:tcPr>
+            <w:tcW w:w="2900" w:type="dxa"/>
+          </w:tcPr>
+          <w:p/>
+        </w:tc>
+      </w:tr>
+      <w:tr>
+        <w:tc>
+          <w:tcPr>
+            <w:tcW w:w="2898" w:type="dxa"/>
+          </w:tcPr>
+          <w:p/>
+        </w:tc>
+        <w:tc>
+          <w:tcPr>
+            <w:tcW w:w="2900" w:type="dxa"/>
+          </w:tcPr>
+          <w:p/>
+        </w:tc>
+        <w:tc>
+          <w:tcPr>
+            <w:tcW w:w="2900" w:type="dxa"/>
+          </w:tcPr>
+          <w:p/>
+        </w:tc>
+      </w:tr>
+      <w:tr>
+        <w:tc>
+          <w:tcPr>
+            <w:tcW w:w="2898" w:type="dxa"/>
+          </w:tcPr>
+          <w:p/>
+        </w:tc>
+        <w:tc>
+          <w:tcPr>
+            <w:tcW w:w="2900" w:type="dxa"/>
+          </w:tcPr>
+          <w:p/>
+        </w:tc>
+        <w:tc>
+          <w:tcPr>
+            <w:tcW w:w="2900" w:type="dxa"/>
+          </w:tcPr>
+          <w:p/>
+        </w:tc>
+      </w:tr>
+      <w:tr>
+        <w:tc>
+          <w:tcPr>
+            <w:tcW w:w="2898" w:type="dxa"/>
+          </w:tcPr>
+          <w:p/>
+        </w:tc>
+        <w:tc>
+          <w:tcPr>
+            <w:tcW w:w="2900" w:type="dxa"/>
+          </w:tcPr>
+          <w:p/>
+        </w:tc>
+        <w:tc>
+          <w:tcPr>
+            <w:tcW w:w="2900" w:type="dxa"/>
+          </w:tcPr>
+          <w:p/>
+        </w:tc>
+      </w:tr>
+      <w:tr>
+        <w:tc>
+          <w:tcPr>
+            <w:tcW w:w="2898" w:type="dxa"/>
+          </w:tcPr>
+          <w:p/>
+        </w:tc>
+        <w:tc>
+          <w:tcPr>
+            <w:tcW w:w="2900" w:type="dxa"/>
+          </w:tcPr>
+          <w:p/>
+        </w:tc>
+        <w:tc>
+          <w:tcPr>
+            <w:tcW w:w="2900" w:type="dxa"/>
+          </w:tcPr>
+          <w:p/>
+        </w:tc>
+      </w:tr>
+      <w:tr>
+        <w:tc>
+          <w:tcPr>
+            <w:tcW w:w="2898" w:type="dxa"/>
+          </w:tcPr>
+          <w:p/>
+        </w:tc>
+        <w:tc>
+          <w:tcPr>
+            <w:tcW w:w="2900" w:type="dxa"/>
+          </w:tcPr>
+          <w:p/>
+        </w:tc>
+        <w:tc>
+          <w:tcPr>
+            <w:tcW w:w="2900" w:type="dxa"/>
+          </w:tcPr>
+          <w:p/>
+        </w:tc>
+      </w:tr>
+      <w:tr>
+        <w:tc>
+          <w:tcPr>
+            <w:tcW w:w="2898" w:type="dxa"/>
+          </w:tcPr>
+          <w:p/>
+        </w:tc>
+        <w:tc>
+          <w:tcPr>
+            <w:tcW w:w="2900" w:type="dxa"/>
+          </w:tcPr>
+          <w:p/>
+        </w:tc>
+        <w:tc>
+          <w:tcPr>
+            <w:tcW w:w="2900" w:type="dxa"/>
+          </w:tcPr>
+          <w:p/>
+        </w:tc>
+      </w:tr>
+      <w:tr>
+        <w:tc>
+          <w:tcPr>
+            <w:tcW w:w="2898" w:type="dxa"/>
+          </w:tcPr>
+          <w:p/>
+        </w:tc>
+        <w:tc>
+          <w:tcPr>
+            <w:tcW w:w="2900" w:type="dxa"/>
+          </w:tcPr>
+          <w:p/>
+        </w:tc>
+        <w:tc>
+          <w:tcPr>
+            <w:tcW w:w="2900" w:type="dxa"/>
+          </w:tcPr>
+          <w:p/>
+        </w:tc>
+      </w:tr>
+      <w:tr>
+        <w:tc>
+          <w:tcPr>
+            <w:tcW w:w="2898" w:type="dxa"/>
+          </w:tcPr>
+          <w:p/>
+        </w:tc>
+        <w:tc>
+          <w:tcPr>
+            <w:tcW w:w="2900" w:type="dxa"/>
+          </w:tcPr>
+          <w:p/>
+        </w:tc>
+        <w:tc>
+          <w:tcPr>
+            <w:tcW w:w="2900" w:type="dxa"/>
+          </w:tcPr>
+          <w:p/>
+        </w:tc>
+      </w:tr>
+      <w:tr>
+        <w:tc>
+          <w:tcPr>
+            <w:tcW w:w="2898" w:type="dxa"/>
+          </w:tcPr>
+          <w:p/>
+        </w:tc>
+        <w:tc>
+          <w:tcPr>
+            <w:tcW w:w="2900" w:type="dxa"/>
+          </w:tcPr>
+          <w:p/>
+        </w:tc>
+        <w:tc>
+          <w:tcPr>
+            <w:tcW w:w="2900" w:type="dxa"/>
+          </w:tcPr>
+          <w:p/>
+        </w:tc>
+      </w:tr>
+      <w:tr>
+        <w:tc>
+          <w:tcPr>
+            <w:tcW w:w="2898" w:type="dxa"/>
+          </w:tcPr>
+          <w:p/>
+        </w:tc>
+        <w:tc>
+          <w:tcPr>
+            <w:tcW w:w="2900" w:type="dxa"/>
+          </w:tcPr>
+          <w:p/>
+        </w:tc>
+        <w:tc>
+          <w:tcPr>
+            <w:tcW w:w="2900" w:type="dxa"/>
+          </w:tcPr>
+          <w:p/>
+        </w:tc>
+      </w:tr>
+    </w:tbl>
+    <w:p/>
     <w:p>
       <w:pPr>
         <w:pStyle w:val="Heading1"/>
@@ -9289,7 +10040,6 @@
                 <w:bCs/>
                 <w:lang w:val="en-US"/>
               </w:rPr>
-              <w:lastRenderedPageBreak/>
               <w:t>Test Execution</w:t>
             </w:r>
           </w:p>
@@ -9790,7 +10540,15 @@
         <w:spacing w:line="360" w:lineRule="auto"/>
       </w:pPr>
       <w:r>
-        <w:t>The following exit criteria are the desirable conditions that need to be met in order to proceed with the implementations of the system:</w:t>
+        <w:t xml:space="preserve">The following exit criteria are the desirable conditions that need to be met </w:t>
+      </w:r>
+      <w:proofErr w:type="gramStart"/>
+      <w:r>
+        <w:t>in order to</w:t>
+      </w:r>
+      <w:proofErr w:type="gramEnd"/>
+      <w:r>
+        <w:t xml:space="preserve"> proceed with the implementations of the system:</w:t>
       </w:r>
     </w:p>
     <w:tbl>
@@ -10312,6 +11070,7 @@
                 <w:bCs/>
                 <w:lang w:val="en-US"/>
               </w:rPr>
+              <w:lastRenderedPageBreak/>
               <w:t>Test Environment Setup</w:t>
             </w:r>
           </w:p>
@@ -10943,6 +11702,7 @@
       </w:pPr>
       <w:bookmarkStart w:id="19" w:name="_Toc144881905"/>
       <w:r>
+        <w:lastRenderedPageBreak/>
         <w:t>Validation and Defect Management</w:t>
       </w:r>
       <w:bookmarkEnd w:id="19"/>
@@ -10969,19 +11729,7 @@
           <w:szCs w:val="22"/>
           <w:lang w:val="en-US"/>
         </w:rPr>
-        <w:t xml:space="preserve">During our tests, we want to make sure everything works as it should. Our test plans will be followed by the testers. But sometimes they find things that we did not expect. Business Analysts help with the second round of testing because they know a lot about </w:t>
-      </w:r>
-      <w:r>
-        <w:rPr>
-          <w:rStyle w:val="normaltextrun"/>
-          <w:rFonts w:ascii="Arial" w:eastAsiaTheme="majorEastAsia" w:hAnsi="Arial" w:cs="Arial"/>
-          <w:color w:val="000000" w:themeColor="text1"/>
-          <w:sz w:val="22"/>
-          <w:szCs w:val="22"/>
-          <w:lang w:val="en-US"/>
-        </w:rPr>
-        <w:lastRenderedPageBreak/>
-        <w:t>how things should work. If we find something new, we will make a note of it and change our plans.</w:t>
+        <w:t>During our tests, we want to make sure everything works as it should. Our test plans will be followed by the testers. But sometimes they find things that we did not expect. Business Analysts help with the second round of testing because they know a lot about how things should work. If we find something new, we will make a note of it and change our plans.</w:t>
       </w:r>
       <w:r>
         <w:rPr>
@@ -11606,6 +12354,7 @@
                 <w:rFonts w:cs="Arial"/>
                 <w:lang w:val="en-US"/>
               </w:rPr>
+              <w:lastRenderedPageBreak/>
               <w:t>2 (High)</w:t>
             </w:r>
           </w:p>
@@ -11738,7 +12487,6 @@
                 <w:rFonts w:cs="Arial"/>
                 <w:lang w:val="en-US"/>
               </w:rPr>
-              <w:lastRenderedPageBreak/>
               <w:t>3 (Medium)</w:t>
             </w:r>
           </w:p>
@@ -11985,7 +12733,23 @@
           <w:rFonts w:eastAsia="Times New Roman" w:cs="Arial"/>
           <w:lang w:val="en-US" w:eastAsia="en-PH"/>
         </w:rPr>
-        <w:t>Test metrics to measure the progress and level of success of the test will be developed and shared with the project manager for approval.  The below are some of the metrics </w:t>
+        <w:t xml:space="preserve">Test metrics to measure the progress and level of success of the test will be developed and shared with the project manager for approval.  The below are some of the </w:t>
+      </w:r>
+      <w:proofErr w:type="gramStart"/>
+      <w:r>
+        <w:rPr>
+          <w:rFonts w:eastAsia="Times New Roman" w:cs="Arial"/>
+          <w:lang w:val="en-US" w:eastAsia="en-PH"/>
+        </w:rPr>
+        <w:t>metrics</w:t>
+      </w:r>
+      <w:proofErr w:type="gramEnd"/>
+      <w:r>
+        <w:rPr>
+          <w:rFonts w:eastAsia="Times New Roman" w:cs="Arial"/>
+          <w:lang w:val="en-US" w:eastAsia="en-PH"/>
+        </w:rPr>
+        <w:t> </w:t>
       </w:r>
       <w:r>
         <w:rPr>
@@ -12323,6 +13087,7 @@
                 <w:rFonts w:eastAsia="Times New Roman" w:cs="Arial"/>
                 <w:lang w:val="en-US" w:eastAsia="en-PH"/>
               </w:rPr>
+              <w:lastRenderedPageBreak/>
               <w:t>Project Weekly Status report</w:t>
             </w:r>
           </w:p>
@@ -12430,7 +13195,6 @@
       </w:pPr>
       <w:bookmarkStart w:id="21" w:name="_Toc144881907"/>
       <w:r>
-        <w:lastRenderedPageBreak/>
         <w:t>Defect tracking &amp; Reporting</w:t>
       </w:r>
       <w:bookmarkEnd w:id="21"/>
@@ -13717,7 +14481,29 @@
           <w:szCs w:val="22"/>
           <w:lang w:val="en-US"/>
         </w:rPr>
-        <w:t>The tester will understand each requirement and prepare corresponding test case to ensure all requirements are covered.</w:t>
+        <w:t xml:space="preserve">The tester will understand each requirement and prepare </w:t>
+      </w:r>
+      <w:proofErr w:type="gramStart"/>
+      <w:r>
+        <w:rPr>
+          <w:rStyle w:val="normaltextrun"/>
+          <w:rFonts w:ascii="Arial" w:eastAsiaTheme="majorEastAsia" w:hAnsi="Arial" w:cs="Arial"/>
+          <w:sz w:val="22"/>
+          <w:szCs w:val="22"/>
+          <w:lang w:val="en-US"/>
+        </w:rPr>
+        <w:t>corresponding</w:t>
+      </w:r>
+      <w:proofErr w:type="gramEnd"/>
+      <w:r>
+        <w:rPr>
+          <w:rStyle w:val="normaltextrun"/>
+          <w:rFonts w:ascii="Arial" w:eastAsiaTheme="majorEastAsia" w:hAnsi="Arial" w:cs="Arial"/>
+          <w:sz w:val="22"/>
+          <w:szCs w:val="22"/>
+          <w:lang w:val="en-US"/>
+        </w:rPr>
+        <w:t xml:space="preserve"> test case to ensure all requirements are covered.</w:t>
       </w:r>
       <w:r>
         <w:rPr>
@@ -13825,7 +14611,29 @@
           <w:szCs w:val="22"/>
           <w:lang w:val="en-US"/>
         </w:rPr>
-        <w:t>During the preparation phase, tester will use the prototype, use case and functional specification to write step by step test cases.</w:t>
+        <w:t xml:space="preserve">During the preparation phase, </w:t>
+      </w:r>
+      <w:proofErr w:type="gramStart"/>
+      <w:r>
+        <w:rPr>
+          <w:rStyle w:val="normaltextrun"/>
+          <w:rFonts w:ascii="Arial" w:eastAsiaTheme="majorEastAsia" w:hAnsi="Arial" w:cs="Arial"/>
+          <w:sz w:val="22"/>
+          <w:szCs w:val="22"/>
+          <w:lang w:val="en-US"/>
+        </w:rPr>
+        <w:t>tester</w:t>
+      </w:r>
+      <w:proofErr w:type="gramEnd"/>
+      <w:r>
+        <w:rPr>
+          <w:rStyle w:val="normaltextrun"/>
+          <w:rFonts w:ascii="Arial" w:eastAsiaTheme="majorEastAsia" w:hAnsi="Arial" w:cs="Arial"/>
+          <w:sz w:val="22"/>
+          <w:szCs w:val="22"/>
+          <w:lang w:val="en-US"/>
+        </w:rPr>
+        <w:t xml:space="preserve"> will use the prototype, use case and functional specification to write step by step test cases.</w:t>
       </w:r>
       <w:r>
         <w:rPr>
@@ -13898,7 +14706,29 @@
           <w:szCs w:val="22"/>
           <w:lang w:val="en-US"/>
         </w:rPr>
-        <w:t>Sign-off for the test cases would be communicates through mail by Business Analyst’s.</w:t>
+        <w:t xml:space="preserve">Sign-off for the test cases would be </w:t>
+      </w:r>
+      <w:proofErr w:type="gramStart"/>
+      <w:r>
+        <w:rPr>
+          <w:rStyle w:val="normaltextrun"/>
+          <w:rFonts w:ascii="Arial" w:eastAsiaTheme="majorEastAsia" w:hAnsi="Arial" w:cs="Arial"/>
+          <w:sz w:val="22"/>
+          <w:szCs w:val="22"/>
+          <w:lang w:val="en-US"/>
+        </w:rPr>
+        <w:t>communicates</w:t>
+      </w:r>
+      <w:proofErr w:type="gramEnd"/>
+      <w:r>
+        <w:rPr>
+          <w:rStyle w:val="normaltextrun"/>
+          <w:rFonts w:ascii="Arial" w:eastAsiaTheme="majorEastAsia" w:hAnsi="Arial" w:cs="Arial"/>
+          <w:sz w:val="22"/>
+          <w:szCs w:val="22"/>
+          <w:lang w:val="en-US"/>
+        </w:rPr>
+        <w:t xml:space="preserve"> through mail by Business Analyst’s.</w:t>
       </w:r>
       <w:r>
         <w:rPr>
@@ -13934,7 +14764,29 @@
           <w:szCs w:val="22"/>
           <w:lang w:val="en-US"/>
         </w:rPr>
-        <w:t xml:space="preserve">Any subsequent changes to the test case if any will be directly updated in </w:t>
+        <w:t xml:space="preserve">Any subsequent changes to the test </w:t>
+      </w:r>
+      <w:proofErr w:type="gramStart"/>
+      <w:r>
+        <w:rPr>
+          <w:rStyle w:val="normaltextrun"/>
+          <w:rFonts w:ascii="Arial" w:eastAsiaTheme="majorEastAsia" w:hAnsi="Arial" w:cs="Arial"/>
+          <w:sz w:val="22"/>
+          <w:szCs w:val="22"/>
+          <w:lang w:val="en-US"/>
+        </w:rPr>
+        <w:t>case</w:t>
+      </w:r>
+      <w:proofErr w:type="gramEnd"/>
+      <w:r>
+        <w:rPr>
+          <w:rStyle w:val="normaltextrun"/>
+          <w:rFonts w:ascii="Arial" w:eastAsiaTheme="majorEastAsia" w:hAnsi="Arial" w:cs="Arial"/>
+          <w:sz w:val="22"/>
+          <w:szCs w:val="22"/>
+          <w:lang w:val="en-US"/>
+        </w:rPr>
+        <w:t xml:space="preserve"> if any will be directly updated in </w:t>
       </w:r>
       <w:r>
         <w:rPr>
@@ -17153,7 +18005,15 @@
         <w:ind w:left="1080"/>
       </w:pPr>
       <w:r>
-        <w:t>Clarify any uncertainties or inquiries that the testing team may have with regard to the software's requirements or design.</w:t>
+        <w:t xml:space="preserve">Clarify any uncertainties or inquiries that the testing team may have </w:t>
+      </w:r>
+      <w:proofErr w:type="gramStart"/>
+      <w:r>
+        <w:t>with regard to</w:t>
+      </w:r>
+      <w:proofErr w:type="gramEnd"/>
+      <w:r>
+        <w:t xml:space="preserve"> the software's requirements or design.</w:t>
       </w:r>
       <w:r>
         <w:t xml:space="preserve"> This makes sure the testing team understands what exactly must be validated.</w:t>
@@ -28758,120 +29618,12 @@
 </file>
 
 <file path=customXml/item2.xml><?xml version="1.0" encoding="utf-8"?>
-<?mso-contentType ?>
-<FormTemplates xmlns="http://schemas.microsoft.com/sharepoint/v3/contenttype/forms">
-  <Display>DocumentLibraryForm</Display>
-  <Edit>DocumentLibraryForm</Edit>
-  <New>DocumentLibraryForm</New>
-</FormTemplates>
+<p:properties xmlns:p="http://schemas.microsoft.com/office/2006/metadata/properties" xmlns:xsi="http://www.w3.org/2001/XMLSchema-instance" xmlns:pc="http://schemas.microsoft.com/office/infopath/2007/PartnerControls">
+  <documentManagement/>
+</p:properties>
 </file>
 
 <file path=customXml/item3.xml><?xml version="1.0" encoding="utf-8"?>
-<b:Sources xmlns:b="http://schemas.openxmlformats.org/officeDocument/2006/bibliography" xmlns="http://schemas.openxmlformats.org/officeDocument/2006/bibliography" SelectedStyle="\ISO690Nmerical.XSL" StyleName="ISO 690 - Numerical Reference">
-  <b:Source>
-    <b:Tag>Mur10</b:Tag>
-    <b:SourceType>ElectronicSource</b:SourceType>
-    <b:Guid>{E75CFD88-278B-4BD2-BFE0-B5D77039ACDB}</b:Guid>
-    <b:Author>
-      <b:Author>
-        <b:NameList>
-          <b:Person>
-            <b:Last>Murphy</b:Last>
-            <b:First>Andrew</b:First>
-            <b:Middle>C.</b:Middle>
-          </b:Person>
-        </b:NameList>
-      </b:Author>
-    </b:Author>
-    <b:Title>Learning Hub, Information TEchnology (IT) - Solutions Options Document</b:Title>
-    <b:Year>2010</b:Year>
-    <b:Month>December</b:Month>
-    <b:Day>20</b:Day>
-    <b:RefOrder>2</b:RefOrder>
-  </b:Source>
-  <b:Source>
-    <b:Tag>Uni102</b:Tag>
-    <b:SourceType>ElectronicSource</b:SourceType>
-    <b:Guid>{CFF64624-6B4A-4D95-8C21-8EFEEBFCFC15}</b:Guid>
-    <b:Author>
-      <b:Author>
-        <b:Corporate>University of Adelaide</b:Corporate>
-      </b:Author>
-    </b:Author>
-    <b:Title>The Learning Hub - Major Benfits Framework</b:Title>
-    <b:City>Adelaide</b:City>
-    <b:StateProvince>South Australia</b:StateProvince>
-    <b:CountryRegion>Australia</b:CountryRegion>
-    <b:Year>2010</b:Year>
-    <b:Month>October </b:Month>
-    <b:Day>1</b:Day>
-    <b:RefOrder>1</b:RefOrder>
-  </b:Source>
-  <b:Source>
-    <b:Tag>Uni103</b:Tag>
-    <b:SourceType>ElectronicSource</b:SourceType>
-    <b:Guid>{EA296C68-87DB-45A5-8A3B-9C55D6B368E9}</b:Guid>
-    <b:Author>
-      <b:Author>
-        <b:Corporate>University of Adelaide</b:Corporate>
-      </b:Author>
-    </b:Author>
-    <b:Title>Learning Hub Aspirational Brief</b:Title>
-    <b:City>Adelaide</b:City>
-    <b:StateProvince>South Australia</b:StateProvince>
-    <b:CountryRegion>Australia</b:CountryRegion>
-    <b:Year>2010</b:Year>
-    <b:Month>February</b:Month>
-    <b:Day>26</b:Day>
-    <b:RefOrder>3</b:RefOrder>
-  </b:Source>
-  <b:Source>
-    <b:Tag>Thr101</b:Tag>
-    <b:SourceType>ElectronicSource</b:SourceType>
-    <b:Guid>{FD90471F-D036-40D8-B5F1-01F338828976}</b:Guid>
-    <b:Author>
-      <b:Author>
-        <b:NameList>
-          <b:Person>
-            <b:Last>Threapleton</b:Last>
-            <b:First>Noel</b:First>
-          </b:Person>
-        </b:NameList>
-      </b:Author>
-    </b:Author>
-    <b:Title>Learning Hub Information Technology (IT )Program,  Business Requirements Document</b:Title>
-    <b:City>Adelaide</b:City>
-    <b:StateProvince>SA</b:StateProvince>
-    <b:CountryRegion>Australia</b:CountryRegion>
-    <b:Year>2010</b:Year>
-    <b:Month>September</b:Month>
-    <b:Day>28</b:Day>
-    <b:RefOrder>4</b:RefOrder>
-  </b:Source>
-  <b:Source>
-    <b:Tag>Mur101</b:Tag>
-    <b:SourceType>ElectronicSource</b:SourceType>
-    <b:Guid>{7DEBC7F4-8EBF-4E48-9113-C0A2A3597C8A}</b:Guid>
-    <b:Author>
-      <b:Author>
-        <b:NameList>
-          <b:Person>
-            <b:Last>Murphy</b:Last>
-            <b:First>Andrew</b:First>
-            <b:Middle>C.</b:Middle>
-          </b:Person>
-        </b:NameList>
-      </b:Author>
-    </b:Author>
-    <b:Title>Learning Hub - IT Options Summary</b:Title>
-    <b:Medium>Spreadsheet</b:Medium>
-    <b:Year>2010</b:Year>
-    <b:RefOrder>5</b:RefOrder>
-  </b:Source>
-</b:Sources>
-</file>
-
-<file path=customXml/item4.xml><?xml version="1.0" encoding="utf-8"?>
 <ct:contentTypeSchema xmlns:ct="http://schemas.microsoft.com/office/2006/metadata/contentType" xmlns:ma="http://schemas.microsoft.com/office/2006/metadata/properties/metaAttributes" ct:_="" ma:_="" ma:contentTypeName="Document" ma:contentTypeID="0x010100AEC883FF319BE849BFF65DC659415D8A" ma:contentTypeVersion="0" ma:contentTypeDescription="Create a new document." ma:contentTypeScope="" ma:versionID="f516feb59148968d1bc22af06eeae06c">
   <xsd:schema xmlns:xsd="http://www.w3.org/2001/XMLSchema" xmlns:xs="http://www.w3.org/2001/XMLSchema" xmlns:p="http://schemas.microsoft.com/office/2006/metadata/properties" targetNamespace="http://schemas.microsoft.com/office/2006/metadata/properties" ma:root="true" ma:fieldsID="31d5eec3c12ee2e8127422d567928fa7">
     <xsd:element name="properties">
@@ -28985,10 +29737,118 @@
 </ct:contentTypeSchema>
 </file>
 
+<file path=customXml/item4.xml><?xml version="1.0" encoding="utf-8"?>
+<b:Sources xmlns:b="http://schemas.openxmlformats.org/officeDocument/2006/bibliography" xmlns="http://schemas.openxmlformats.org/officeDocument/2006/bibliography" SelectedStyle="\ISO690Nmerical.XSL" StyleName="ISO 690 - Numerical Reference">
+  <b:Source>
+    <b:Tag>Mur10</b:Tag>
+    <b:SourceType>ElectronicSource</b:SourceType>
+    <b:Guid>{E75CFD88-278B-4BD2-BFE0-B5D77039ACDB}</b:Guid>
+    <b:Author>
+      <b:Author>
+        <b:NameList>
+          <b:Person>
+            <b:Last>Murphy</b:Last>
+            <b:First>Andrew</b:First>
+            <b:Middle>C.</b:Middle>
+          </b:Person>
+        </b:NameList>
+      </b:Author>
+    </b:Author>
+    <b:Title>Learning Hub, Information TEchnology (IT) - Solutions Options Document</b:Title>
+    <b:Year>2010</b:Year>
+    <b:Month>December</b:Month>
+    <b:Day>20</b:Day>
+    <b:RefOrder>2</b:RefOrder>
+  </b:Source>
+  <b:Source>
+    <b:Tag>Uni102</b:Tag>
+    <b:SourceType>ElectronicSource</b:SourceType>
+    <b:Guid>{CFF64624-6B4A-4D95-8C21-8EFEEBFCFC15}</b:Guid>
+    <b:Author>
+      <b:Author>
+        <b:Corporate>University of Adelaide</b:Corporate>
+      </b:Author>
+    </b:Author>
+    <b:Title>The Learning Hub - Major Benfits Framework</b:Title>
+    <b:City>Adelaide</b:City>
+    <b:StateProvince>South Australia</b:StateProvince>
+    <b:CountryRegion>Australia</b:CountryRegion>
+    <b:Year>2010</b:Year>
+    <b:Month>October </b:Month>
+    <b:Day>1</b:Day>
+    <b:RefOrder>1</b:RefOrder>
+  </b:Source>
+  <b:Source>
+    <b:Tag>Uni103</b:Tag>
+    <b:SourceType>ElectronicSource</b:SourceType>
+    <b:Guid>{EA296C68-87DB-45A5-8A3B-9C55D6B368E9}</b:Guid>
+    <b:Author>
+      <b:Author>
+        <b:Corporate>University of Adelaide</b:Corporate>
+      </b:Author>
+    </b:Author>
+    <b:Title>Learning Hub Aspirational Brief</b:Title>
+    <b:City>Adelaide</b:City>
+    <b:StateProvince>South Australia</b:StateProvince>
+    <b:CountryRegion>Australia</b:CountryRegion>
+    <b:Year>2010</b:Year>
+    <b:Month>February</b:Month>
+    <b:Day>26</b:Day>
+    <b:RefOrder>3</b:RefOrder>
+  </b:Source>
+  <b:Source>
+    <b:Tag>Thr101</b:Tag>
+    <b:SourceType>ElectronicSource</b:SourceType>
+    <b:Guid>{FD90471F-D036-40D8-B5F1-01F338828976}</b:Guid>
+    <b:Author>
+      <b:Author>
+        <b:NameList>
+          <b:Person>
+            <b:Last>Threapleton</b:Last>
+            <b:First>Noel</b:First>
+          </b:Person>
+        </b:NameList>
+      </b:Author>
+    </b:Author>
+    <b:Title>Learning Hub Information Technology (IT )Program,  Business Requirements Document</b:Title>
+    <b:City>Adelaide</b:City>
+    <b:StateProvince>SA</b:StateProvince>
+    <b:CountryRegion>Australia</b:CountryRegion>
+    <b:Year>2010</b:Year>
+    <b:Month>September</b:Month>
+    <b:Day>28</b:Day>
+    <b:RefOrder>4</b:RefOrder>
+  </b:Source>
+  <b:Source>
+    <b:Tag>Mur101</b:Tag>
+    <b:SourceType>ElectronicSource</b:SourceType>
+    <b:Guid>{7DEBC7F4-8EBF-4E48-9113-C0A2A3597C8A}</b:Guid>
+    <b:Author>
+      <b:Author>
+        <b:NameList>
+          <b:Person>
+            <b:Last>Murphy</b:Last>
+            <b:First>Andrew</b:First>
+            <b:Middle>C.</b:Middle>
+          </b:Person>
+        </b:NameList>
+      </b:Author>
+    </b:Author>
+    <b:Title>Learning Hub - IT Options Summary</b:Title>
+    <b:Medium>Spreadsheet</b:Medium>
+    <b:Year>2010</b:Year>
+    <b:RefOrder>5</b:RefOrder>
+  </b:Source>
+</b:Sources>
+</file>
+
 <file path=customXml/item5.xml><?xml version="1.0" encoding="utf-8"?>
-<p:properties xmlns:p="http://schemas.microsoft.com/office/2006/metadata/properties" xmlns:xsi="http://www.w3.org/2001/XMLSchema-instance" xmlns:pc="http://schemas.microsoft.com/office/infopath/2007/PartnerControls">
-  <documentManagement/>
-</p:properties>
+<?mso-contentType ?>
+<FormTemplates xmlns="http://schemas.microsoft.com/sharepoint/v3/contenttype/forms">
+  <Display>DocumentLibraryForm</Display>
+  <Edit>DocumentLibraryForm</Edit>
+  <New>DocumentLibraryForm</New>
+</FormTemplates>
 </file>
 
 <file path=customXml/itemProps1.xml><?xml version="1.0" encoding="utf-8"?>
@@ -29000,22 +29860,15 @@
 </file>
 
 <file path=customXml/itemProps2.xml><?xml version="1.0" encoding="utf-8"?>
-<ds:datastoreItem xmlns:ds="http://schemas.openxmlformats.org/officeDocument/2006/customXml" ds:itemID="{EB1DA797-6577-43A3-8817-66EB9EBCE507}">
+<ds:datastoreItem xmlns:ds="http://schemas.openxmlformats.org/officeDocument/2006/customXml" ds:itemID="{72D5E17C-664A-4D1B-AB0F-2FFC8B0EBA81}">
   <ds:schemaRefs>
-    <ds:schemaRef ds:uri="http://schemas.microsoft.com/sharepoint/v3/contenttype/forms"/>
+    <ds:schemaRef ds:uri="http://schemas.microsoft.com/office/2006/metadata/properties"/>
+    <ds:schemaRef ds:uri="http://schemas.microsoft.com/office/infopath/2007/PartnerControls"/>
   </ds:schemaRefs>
 </ds:datastoreItem>
 </file>
 
 <file path=customXml/itemProps3.xml><?xml version="1.0" encoding="utf-8"?>
-<ds:datastoreItem xmlns:ds="http://schemas.openxmlformats.org/officeDocument/2006/customXml" ds:itemID="{2DA2D6CF-4E7C-422C-959F-246CA2A18389}">
-  <ds:schemaRefs>
-    <ds:schemaRef ds:uri="http://schemas.openxmlformats.org/officeDocument/2006/bibliography"/>
-  </ds:schemaRefs>
-</ds:datastoreItem>
-</file>
-
-<file path=customXml/itemProps4.xml><?xml version="1.0" encoding="utf-8"?>
 <ds:datastoreItem xmlns:ds="http://schemas.openxmlformats.org/officeDocument/2006/customXml" ds:itemID="{F9507D17-DE9A-4614-B481-0B5B317D0515}">
   <ds:schemaRefs>
     <ds:schemaRef ds:uri="http://schemas.microsoft.com/office/2006/metadata/contentType"/>
@@ -29031,11 +29884,18 @@
 </ds:datastoreItem>
 </file>
 
+<file path=customXml/itemProps4.xml><?xml version="1.0" encoding="utf-8"?>
+<ds:datastoreItem xmlns:ds="http://schemas.openxmlformats.org/officeDocument/2006/customXml" ds:itemID="{2DA2D6CF-4E7C-422C-959F-246CA2A18389}">
+  <ds:schemaRefs>
+    <ds:schemaRef ds:uri="http://schemas.openxmlformats.org/officeDocument/2006/bibliography"/>
+  </ds:schemaRefs>
+</ds:datastoreItem>
+</file>
+
 <file path=customXml/itemProps5.xml><?xml version="1.0" encoding="utf-8"?>
-<ds:datastoreItem xmlns:ds="http://schemas.openxmlformats.org/officeDocument/2006/customXml" ds:itemID="{72D5E17C-664A-4D1B-AB0F-2FFC8B0EBA81}">
+<ds:datastoreItem xmlns:ds="http://schemas.openxmlformats.org/officeDocument/2006/customXml" ds:itemID="{EB1DA797-6577-43A3-8817-66EB9EBCE507}">
   <ds:schemaRefs>
-    <ds:schemaRef ds:uri="http://schemas.microsoft.com/office/2006/metadata/properties"/>
-    <ds:schemaRef ds:uri="http://schemas.microsoft.com/office/infopath/2007/PartnerControls"/>
+    <ds:schemaRef ds:uri="http://schemas.microsoft.com/sharepoint/v3/contenttype/forms"/>
   </ds:schemaRefs>
 </ds:datastoreItem>
 </file>
</xml_diff>

<commit_message>
Add UC 33 and UC 34
</commit_message>
<xml_diff>
--- a/QUALITY/TEST PLAN- TEAM DEVELOPMENTALITY.docx
+++ b/QUALITY/TEST PLAN- TEAM DEVELOPMENTALITY.docx
@@ -8768,19 +8768,31 @@
           <w:tcPr>
             <w:tcW w:w="2898" w:type="dxa"/>
           </w:tcPr>
-          <w:p/>
+          <w:p>
+            <w:r>
+              <w:t>UC33</w:t>
+            </w:r>
+          </w:p>
         </w:tc>
         <w:tc>
           <w:tcPr>
             <w:tcW w:w="2900" w:type="dxa"/>
           </w:tcPr>
-          <w:p/>
+          <w:p>
+            <w:r>
+              <w:t>Admin Access Customer Account Statistics</w:t>
+            </w:r>
+          </w:p>
         </w:tc>
         <w:tc>
           <w:tcPr>
             <w:tcW w:w="2900" w:type="dxa"/>
           </w:tcPr>
-          <w:p/>
+          <w:p>
+            <w:r>
+              <w:t>Functional, GUI</w:t>
+            </w:r>
+          </w:p>
         </w:tc>
       </w:tr>
       <w:tr>
@@ -8788,19 +8800,31 @@
           <w:tcPr>
             <w:tcW w:w="2898" w:type="dxa"/>
           </w:tcPr>
-          <w:p/>
+          <w:p>
+            <w:r>
+              <w:t>UC34</w:t>
+            </w:r>
+          </w:p>
         </w:tc>
         <w:tc>
           <w:tcPr>
             <w:tcW w:w="2900" w:type="dxa"/>
           </w:tcPr>
-          <w:p/>
+          <w:p>
+            <w:r>
+              <w:t>Admin Access Website Visit Statistics</w:t>
+            </w:r>
+          </w:p>
         </w:tc>
         <w:tc>
           <w:tcPr>
             <w:tcW w:w="2900" w:type="dxa"/>
           </w:tcPr>
-          <w:p/>
+          <w:p>
+            <w:r>
+              <w:t>Functional, GUI</w:t>
+            </w:r>
+          </w:p>
         </w:tc>
       </w:tr>
     </w:tbl>
@@ -29624,6 +29648,120 @@
 </file>
 
 <file path=customXml/item3.xml><?xml version="1.0" encoding="utf-8"?>
+<?mso-contentType ?>
+<FormTemplates xmlns="http://schemas.microsoft.com/sharepoint/v3/contenttype/forms">
+  <Display>DocumentLibraryForm</Display>
+  <Edit>DocumentLibraryForm</Edit>
+  <New>DocumentLibraryForm</New>
+</FormTemplates>
+</file>
+
+<file path=customXml/item4.xml><?xml version="1.0" encoding="utf-8"?>
+<b:Sources xmlns:b="http://schemas.openxmlformats.org/officeDocument/2006/bibliography" xmlns="http://schemas.openxmlformats.org/officeDocument/2006/bibliography" SelectedStyle="\ISO690Nmerical.XSL" StyleName="ISO 690 - Numerical Reference">
+  <b:Source>
+    <b:Tag>Mur10</b:Tag>
+    <b:SourceType>ElectronicSource</b:SourceType>
+    <b:Guid>{E75CFD88-278B-4BD2-BFE0-B5D77039ACDB}</b:Guid>
+    <b:Author>
+      <b:Author>
+        <b:NameList>
+          <b:Person>
+            <b:Last>Murphy</b:Last>
+            <b:First>Andrew</b:First>
+            <b:Middle>C.</b:Middle>
+          </b:Person>
+        </b:NameList>
+      </b:Author>
+    </b:Author>
+    <b:Title>Learning Hub, Information TEchnology (IT) - Solutions Options Document</b:Title>
+    <b:Year>2010</b:Year>
+    <b:Month>December</b:Month>
+    <b:Day>20</b:Day>
+    <b:RefOrder>2</b:RefOrder>
+  </b:Source>
+  <b:Source>
+    <b:Tag>Uni102</b:Tag>
+    <b:SourceType>ElectronicSource</b:SourceType>
+    <b:Guid>{CFF64624-6B4A-4D95-8C21-8EFEEBFCFC15}</b:Guid>
+    <b:Author>
+      <b:Author>
+        <b:Corporate>University of Adelaide</b:Corporate>
+      </b:Author>
+    </b:Author>
+    <b:Title>The Learning Hub - Major Benfits Framework</b:Title>
+    <b:City>Adelaide</b:City>
+    <b:StateProvince>South Australia</b:StateProvince>
+    <b:CountryRegion>Australia</b:CountryRegion>
+    <b:Year>2010</b:Year>
+    <b:Month>October </b:Month>
+    <b:Day>1</b:Day>
+    <b:RefOrder>1</b:RefOrder>
+  </b:Source>
+  <b:Source>
+    <b:Tag>Uni103</b:Tag>
+    <b:SourceType>ElectronicSource</b:SourceType>
+    <b:Guid>{EA296C68-87DB-45A5-8A3B-9C55D6B368E9}</b:Guid>
+    <b:Author>
+      <b:Author>
+        <b:Corporate>University of Adelaide</b:Corporate>
+      </b:Author>
+    </b:Author>
+    <b:Title>Learning Hub Aspirational Brief</b:Title>
+    <b:City>Adelaide</b:City>
+    <b:StateProvince>South Australia</b:StateProvince>
+    <b:CountryRegion>Australia</b:CountryRegion>
+    <b:Year>2010</b:Year>
+    <b:Month>February</b:Month>
+    <b:Day>26</b:Day>
+    <b:RefOrder>3</b:RefOrder>
+  </b:Source>
+  <b:Source>
+    <b:Tag>Thr101</b:Tag>
+    <b:SourceType>ElectronicSource</b:SourceType>
+    <b:Guid>{FD90471F-D036-40D8-B5F1-01F338828976}</b:Guid>
+    <b:Author>
+      <b:Author>
+        <b:NameList>
+          <b:Person>
+            <b:Last>Threapleton</b:Last>
+            <b:First>Noel</b:First>
+          </b:Person>
+        </b:NameList>
+      </b:Author>
+    </b:Author>
+    <b:Title>Learning Hub Information Technology (IT )Program,  Business Requirements Document</b:Title>
+    <b:City>Adelaide</b:City>
+    <b:StateProvince>SA</b:StateProvince>
+    <b:CountryRegion>Australia</b:CountryRegion>
+    <b:Year>2010</b:Year>
+    <b:Month>September</b:Month>
+    <b:Day>28</b:Day>
+    <b:RefOrder>4</b:RefOrder>
+  </b:Source>
+  <b:Source>
+    <b:Tag>Mur101</b:Tag>
+    <b:SourceType>ElectronicSource</b:SourceType>
+    <b:Guid>{7DEBC7F4-8EBF-4E48-9113-C0A2A3597C8A}</b:Guid>
+    <b:Author>
+      <b:Author>
+        <b:NameList>
+          <b:Person>
+            <b:Last>Murphy</b:Last>
+            <b:First>Andrew</b:First>
+            <b:Middle>C.</b:Middle>
+          </b:Person>
+        </b:NameList>
+      </b:Author>
+    </b:Author>
+    <b:Title>Learning Hub - IT Options Summary</b:Title>
+    <b:Medium>Spreadsheet</b:Medium>
+    <b:Year>2010</b:Year>
+    <b:RefOrder>5</b:RefOrder>
+  </b:Source>
+</b:Sources>
+</file>
+
+<file path=customXml/item5.xml><?xml version="1.0" encoding="utf-8"?>
 <ct:contentTypeSchema xmlns:ct="http://schemas.microsoft.com/office/2006/metadata/contentType" xmlns:ma="http://schemas.microsoft.com/office/2006/metadata/properties/metaAttributes" ct:_="" ma:_="" ma:contentTypeName="Document" ma:contentTypeID="0x010100AEC883FF319BE849BFF65DC659415D8A" ma:contentTypeVersion="0" ma:contentTypeDescription="Create a new document." ma:contentTypeScope="" ma:versionID="f516feb59148968d1bc22af06eeae06c">
   <xsd:schema xmlns:xsd="http://www.w3.org/2001/XMLSchema" xmlns:xs="http://www.w3.org/2001/XMLSchema" xmlns:p="http://schemas.microsoft.com/office/2006/metadata/properties" targetNamespace="http://schemas.microsoft.com/office/2006/metadata/properties" ma:root="true" ma:fieldsID="31d5eec3c12ee2e8127422d567928fa7">
     <xsd:element name="properties">
@@ -29737,120 +29875,6 @@
 </ct:contentTypeSchema>
 </file>
 
-<file path=customXml/item4.xml><?xml version="1.0" encoding="utf-8"?>
-<b:Sources xmlns:b="http://schemas.openxmlformats.org/officeDocument/2006/bibliography" xmlns="http://schemas.openxmlformats.org/officeDocument/2006/bibliography" SelectedStyle="\ISO690Nmerical.XSL" StyleName="ISO 690 - Numerical Reference">
-  <b:Source>
-    <b:Tag>Mur10</b:Tag>
-    <b:SourceType>ElectronicSource</b:SourceType>
-    <b:Guid>{E75CFD88-278B-4BD2-BFE0-B5D77039ACDB}</b:Guid>
-    <b:Author>
-      <b:Author>
-        <b:NameList>
-          <b:Person>
-            <b:Last>Murphy</b:Last>
-            <b:First>Andrew</b:First>
-            <b:Middle>C.</b:Middle>
-          </b:Person>
-        </b:NameList>
-      </b:Author>
-    </b:Author>
-    <b:Title>Learning Hub, Information TEchnology (IT) - Solutions Options Document</b:Title>
-    <b:Year>2010</b:Year>
-    <b:Month>December</b:Month>
-    <b:Day>20</b:Day>
-    <b:RefOrder>2</b:RefOrder>
-  </b:Source>
-  <b:Source>
-    <b:Tag>Uni102</b:Tag>
-    <b:SourceType>ElectronicSource</b:SourceType>
-    <b:Guid>{CFF64624-6B4A-4D95-8C21-8EFEEBFCFC15}</b:Guid>
-    <b:Author>
-      <b:Author>
-        <b:Corporate>University of Adelaide</b:Corporate>
-      </b:Author>
-    </b:Author>
-    <b:Title>The Learning Hub - Major Benfits Framework</b:Title>
-    <b:City>Adelaide</b:City>
-    <b:StateProvince>South Australia</b:StateProvince>
-    <b:CountryRegion>Australia</b:CountryRegion>
-    <b:Year>2010</b:Year>
-    <b:Month>October </b:Month>
-    <b:Day>1</b:Day>
-    <b:RefOrder>1</b:RefOrder>
-  </b:Source>
-  <b:Source>
-    <b:Tag>Uni103</b:Tag>
-    <b:SourceType>ElectronicSource</b:SourceType>
-    <b:Guid>{EA296C68-87DB-45A5-8A3B-9C55D6B368E9}</b:Guid>
-    <b:Author>
-      <b:Author>
-        <b:Corporate>University of Adelaide</b:Corporate>
-      </b:Author>
-    </b:Author>
-    <b:Title>Learning Hub Aspirational Brief</b:Title>
-    <b:City>Adelaide</b:City>
-    <b:StateProvince>South Australia</b:StateProvince>
-    <b:CountryRegion>Australia</b:CountryRegion>
-    <b:Year>2010</b:Year>
-    <b:Month>February</b:Month>
-    <b:Day>26</b:Day>
-    <b:RefOrder>3</b:RefOrder>
-  </b:Source>
-  <b:Source>
-    <b:Tag>Thr101</b:Tag>
-    <b:SourceType>ElectronicSource</b:SourceType>
-    <b:Guid>{FD90471F-D036-40D8-B5F1-01F338828976}</b:Guid>
-    <b:Author>
-      <b:Author>
-        <b:NameList>
-          <b:Person>
-            <b:Last>Threapleton</b:Last>
-            <b:First>Noel</b:First>
-          </b:Person>
-        </b:NameList>
-      </b:Author>
-    </b:Author>
-    <b:Title>Learning Hub Information Technology (IT )Program,  Business Requirements Document</b:Title>
-    <b:City>Adelaide</b:City>
-    <b:StateProvince>SA</b:StateProvince>
-    <b:CountryRegion>Australia</b:CountryRegion>
-    <b:Year>2010</b:Year>
-    <b:Month>September</b:Month>
-    <b:Day>28</b:Day>
-    <b:RefOrder>4</b:RefOrder>
-  </b:Source>
-  <b:Source>
-    <b:Tag>Mur101</b:Tag>
-    <b:SourceType>ElectronicSource</b:SourceType>
-    <b:Guid>{7DEBC7F4-8EBF-4E48-9113-C0A2A3597C8A}</b:Guid>
-    <b:Author>
-      <b:Author>
-        <b:NameList>
-          <b:Person>
-            <b:Last>Murphy</b:Last>
-            <b:First>Andrew</b:First>
-            <b:Middle>C.</b:Middle>
-          </b:Person>
-        </b:NameList>
-      </b:Author>
-    </b:Author>
-    <b:Title>Learning Hub - IT Options Summary</b:Title>
-    <b:Medium>Spreadsheet</b:Medium>
-    <b:Year>2010</b:Year>
-    <b:RefOrder>5</b:RefOrder>
-  </b:Source>
-</b:Sources>
-</file>
-
-<file path=customXml/item5.xml><?xml version="1.0" encoding="utf-8"?>
-<?mso-contentType ?>
-<FormTemplates xmlns="http://schemas.microsoft.com/sharepoint/v3/contenttype/forms">
-  <Display>DocumentLibraryForm</Display>
-  <Edit>DocumentLibraryForm</Edit>
-  <New>DocumentLibraryForm</New>
-</FormTemplates>
-</file>
-
 <file path=customXml/itemProps1.xml><?xml version="1.0" encoding="utf-8"?>
 <ds:datastoreItem xmlns:ds="http://schemas.openxmlformats.org/officeDocument/2006/customXml" ds:itemID="{55AF091B-3C7A-41E3-B477-F2FDAA23CFDA}">
   <ds:schemaRefs>
@@ -29869,6 +29893,22 @@
 </file>
 
 <file path=customXml/itemProps3.xml><?xml version="1.0" encoding="utf-8"?>
+<ds:datastoreItem xmlns:ds="http://schemas.openxmlformats.org/officeDocument/2006/customXml" ds:itemID="{EB1DA797-6577-43A3-8817-66EB9EBCE507}">
+  <ds:schemaRefs>
+    <ds:schemaRef ds:uri="http://schemas.microsoft.com/sharepoint/v3/contenttype/forms"/>
+  </ds:schemaRefs>
+</ds:datastoreItem>
+</file>
+
+<file path=customXml/itemProps4.xml><?xml version="1.0" encoding="utf-8"?>
+<ds:datastoreItem xmlns:ds="http://schemas.openxmlformats.org/officeDocument/2006/customXml" ds:itemID="{2DA2D6CF-4E7C-422C-959F-246CA2A18389}">
+  <ds:schemaRefs>
+    <ds:schemaRef ds:uri="http://schemas.openxmlformats.org/officeDocument/2006/bibliography"/>
+  </ds:schemaRefs>
+</ds:datastoreItem>
+</file>
+
+<file path=customXml/itemProps5.xml><?xml version="1.0" encoding="utf-8"?>
 <ds:datastoreItem xmlns:ds="http://schemas.openxmlformats.org/officeDocument/2006/customXml" ds:itemID="{F9507D17-DE9A-4614-B481-0B5B317D0515}">
   <ds:schemaRefs>
     <ds:schemaRef ds:uri="http://schemas.microsoft.com/office/2006/metadata/contentType"/>
@@ -29882,20 +29922,4 @@
     <ds:schemaRef ds:uri="http://schemas.microsoft.com/office/infopath/2007/PartnerControls"/>
   </ds:schemaRefs>
 </ds:datastoreItem>
-</file>
-
-<file path=customXml/itemProps4.xml><?xml version="1.0" encoding="utf-8"?>
-<ds:datastoreItem xmlns:ds="http://schemas.openxmlformats.org/officeDocument/2006/customXml" ds:itemID="{2DA2D6CF-4E7C-422C-959F-246CA2A18389}">
-  <ds:schemaRefs>
-    <ds:schemaRef ds:uri="http://schemas.openxmlformats.org/officeDocument/2006/bibliography"/>
-  </ds:schemaRefs>
-</ds:datastoreItem>
-</file>
-
-<file path=customXml/itemProps5.xml><?xml version="1.0" encoding="utf-8"?>
-<ds:datastoreItem xmlns:ds="http://schemas.openxmlformats.org/officeDocument/2006/customXml" ds:itemID="{EB1DA797-6577-43A3-8817-66EB9EBCE507}">
-  <ds:schemaRefs>
-    <ds:schemaRef ds:uri="http://schemas.microsoft.com/sharepoint/v3/contenttype/forms"/>
-  </ds:schemaRefs>
-</ds:datastoreItem>
 </file>
</xml_diff>

<commit_message>
Update table of UC
</commit_message>
<xml_diff>
--- a/QUALITY/TEST PLAN- TEAM DEVELOPMENTALITY.docx
+++ b/QUALITY/TEST PLAN- TEAM DEVELOPMENTALITY.docx
@@ -8075,8 +8075,8 @@
         <w:tblLook w:val="04A0" w:firstRow="1" w:lastRow="0" w:firstColumn="1" w:lastColumn="0" w:noHBand="0" w:noVBand="1"/>
       </w:tblPr>
       <w:tblGrid>
-        <w:gridCol w:w="2898"/>
-        <w:gridCol w:w="2900"/>
+        <w:gridCol w:w="2093"/>
+        <w:gridCol w:w="3705"/>
         <w:gridCol w:w="2900"/>
       </w:tblGrid>
       <w:tr>
@@ -8085,7 +8085,7 @@
         </w:trPr>
         <w:tc>
           <w:tcPr>
-            <w:tcW w:w="2898" w:type="dxa"/>
+            <w:tcW w:w="2093" w:type="dxa"/>
           </w:tcPr>
           <w:p>
             <w:pPr>
@@ -8098,7 +8098,7 @@
         </w:tc>
         <w:tc>
           <w:tcPr>
-            <w:tcW w:w="2900" w:type="dxa"/>
+            <w:tcW w:w="3705" w:type="dxa"/>
           </w:tcPr>
           <w:p>
             <w:pPr>
@@ -8126,13 +8126,20 @@
       <w:tr>
         <w:tc>
           <w:tcPr>
-            <w:tcW w:w="2898" w:type="dxa"/>
-          </w:tcPr>
-          <w:p/>
-        </w:tc>
-        <w:tc>
-          <w:tcPr>
-            <w:tcW w:w="2900" w:type="dxa"/>
+            <w:tcW w:w="2093" w:type="dxa"/>
+          </w:tcPr>
+          <w:p>
+            <w:pPr>
+              <w:jc w:val="center"/>
+            </w:pPr>
+            <w:r>
+              <w:t>UC01</w:t>
+            </w:r>
+          </w:p>
+        </w:tc>
+        <w:tc>
+          <w:tcPr>
+            <w:tcW w:w="3705" w:type="dxa"/>
           </w:tcPr>
           <w:p/>
         </w:tc>
@@ -8146,13 +8153,20 @@
       <w:tr>
         <w:tc>
           <w:tcPr>
-            <w:tcW w:w="2898" w:type="dxa"/>
-          </w:tcPr>
-          <w:p/>
-        </w:tc>
-        <w:tc>
-          <w:tcPr>
-            <w:tcW w:w="2900" w:type="dxa"/>
+            <w:tcW w:w="2093" w:type="dxa"/>
+          </w:tcPr>
+          <w:p>
+            <w:pPr>
+              <w:jc w:val="center"/>
+            </w:pPr>
+            <w:r>
+              <w:t>UC02</w:t>
+            </w:r>
+          </w:p>
+        </w:tc>
+        <w:tc>
+          <w:tcPr>
+            <w:tcW w:w="3705" w:type="dxa"/>
           </w:tcPr>
           <w:p/>
         </w:tc>
@@ -8166,13 +8180,20 @@
       <w:tr>
         <w:tc>
           <w:tcPr>
-            <w:tcW w:w="2898" w:type="dxa"/>
-          </w:tcPr>
-          <w:p/>
-        </w:tc>
-        <w:tc>
-          <w:tcPr>
-            <w:tcW w:w="2900" w:type="dxa"/>
+            <w:tcW w:w="2093" w:type="dxa"/>
+          </w:tcPr>
+          <w:p>
+            <w:pPr>
+              <w:jc w:val="center"/>
+            </w:pPr>
+            <w:r>
+              <w:t>UC03</w:t>
+            </w:r>
+          </w:p>
+        </w:tc>
+        <w:tc>
+          <w:tcPr>
+            <w:tcW w:w="3705" w:type="dxa"/>
           </w:tcPr>
           <w:p/>
         </w:tc>
@@ -8186,13 +8207,20 @@
       <w:tr>
         <w:tc>
           <w:tcPr>
-            <w:tcW w:w="2898" w:type="dxa"/>
-          </w:tcPr>
-          <w:p/>
-        </w:tc>
-        <w:tc>
-          <w:tcPr>
-            <w:tcW w:w="2900" w:type="dxa"/>
+            <w:tcW w:w="2093" w:type="dxa"/>
+          </w:tcPr>
+          <w:p>
+            <w:pPr>
+              <w:jc w:val="center"/>
+            </w:pPr>
+            <w:r>
+              <w:t>UC04</w:t>
+            </w:r>
+          </w:p>
+        </w:tc>
+        <w:tc>
+          <w:tcPr>
+            <w:tcW w:w="3705" w:type="dxa"/>
           </w:tcPr>
           <w:p/>
         </w:tc>
@@ -8206,13 +8234,20 @@
       <w:tr>
         <w:tc>
           <w:tcPr>
-            <w:tcW w:w="2898" w:type="dxa"/>
-          </w:tcPr>
-          <w:p/>
-        </w:tc>
-        <w:tc>
-          <w:tcPr>
-            <w:tcW w:w="2900" w:type="dxa"/>
+            <w:tcW w:w="2093" w:type="dxa"/>
+          </w:tcPr>
+          <w:p>
+            <w:pPr>
+              <w:jc w:val="center"/>
+            </w:pPr>
+            <w:r>
+              <w:t>UC05</w:t>
+            </w:r>
+          </w:p>
+        </w:tc>
+        <w:tc>
+          <w:tcPr>
+            <w:tcW w:w="3705" w:type="dxa"/>
           </w:tcPr>
           <w:p/>
         </w:tc>
@@ -8226,13 +8261,20 @@
       <w:tr>
         <w:tc>
           <w:tcPr>
-            <w:tcW w:w="2898" w:type="dxa"/>
-          </w:tcPr>
-          <w:p/>
-        </w:tc>
-        <w:tc>
-          <w:tcPr>
-            <w:tcW w:w="2900" w:type="dxa"/>
+            <w:tcW w:w="2093" w:type="dxa"/>
+          </w:tcPr>
+          <w:p>
+            <w:pPr>
+              <w:jc w:val="center"/>
+            </w:pPr>
+            <w:r>
+              <w:t>UC06</w:t>
+            </w:r>
+          </w:p>
+        </w:tc>
+        <w:tc>
+          <w:tcPr>
+            <w:tcW w:w="3705" w:type="dxa"/>
           </w:tcPr>
           <w:p/>
         </w:tc>
@@ -8246,13 +8288,20 @@
       <w:tr>
         <w:tc>
           <w:tcPr>
-            <w:tcW w:w="2898" w:type="dxa"/>
-          </w:tcPr>
-          <w:p/>
-        </w:tc>
-        <w:tc>
-          <w:tcPr>
-            <w:tcW w:w="2900" w:type="dxa"/>
+            <w:tcW w:w="2093" w:type="dxa"/>
+          </w:tcPr>
+          <w:p>
+            <w:pPr>
+              <w:jc w:val="center"/>
+            </w:pPr>
+            <w:r>
+              <w:t>UC07</w:t>
+            </w:r>
+          </w:p>
+        </w:tc>
+        <w:tc>
+          <w:tcPr>
+            <w:tcW w:w="3705" w:type="dxa"/>
           </w:tcPr>
           <w:p/>
         </w:tc>
@@ -8266,13 +8315,20 @@
       <w:tr>
         <w:tc>
           <w:tcPr>
-            <w:tcW w:w="2898" w:type="dxa"/>
-          </w:tcPr>
-          <w:p/>
-        </w:tc>
-        <w:tc>
-          <w:tcPr>
-            <w:tcW w:w="2900" w:type="dxa"/>
+            <w:tcW w:w="2093" w:type="dxa"/>
+          </w:tcPr>
+          <w:p>
+            <w:pPr>
+              <w:jc w:val="center"/>
+            </w:pPr>
+            <w:r>
+              <w:t>UC08</w:t>
+            </w:r>
+          </w:p>
+        </w:tc>
+        <w:tc>
+          <w:tcPr>
+            <w:tcW w:w="3705" w:type="dxa"/>
           </w:tcPr>
           <w:p/>
         </w:tc>
@@ -8286,13 +8342,20 @@
       <w:tr>
         <w:tc>
           <w:tcPr>
-            <w:tcW w:w="2898" w:type="dxa"/>
-          </w:tcPr>
-          <w:p/>
-        </w:tc>
-        <w:tc>
-          <w:tcPr>
-            <w:tcW w:w="2900" w:type="dxa"/>
+            <w:tcW w:w="2093" w:type="dxa"/>
+          </w:tcPr>
+          <w:p>
+            <w:pPr>
+              <w:jc w:val="center"/>
+            </w:pPr>
+            <w:r>
+              <w:t>UC09</w:t>
+            </w:r>
+          </w:p>
+        </w:tc>
+        <w:tc>
+          <w:tcPr>
+            <w:tcW w:w="3705" w:type="dxa"/>
           </w:tcPr>
           <w:p/>
         </w:tc>
@@ -8306,13 +8369,20 @@
       <w:tr>
         <w:tc>
           <w:tcPr>
-            <w:tcW w:w="2898" w:type="dxa"/>
-          </w:tcPr>
-          <w:p/>
-        </w:tc>
-        <w:tc>
-          <w:tcPr>
-            <w:tcW w:w="2900" w:type="dxa"/>
+            <w:tcW w:w="2093" w:type="dxa"/>
+          </w:tcPr>
+          <w:p>
+            <w:pPr>
+              <w:jc w:val="center"/>
+            </w:pPr>
+            <w:r>
+              <w:t>UC10</w:t>
+            </w:r>
+          </w:p>
+        </w:tc>
+        <w:tc>
+          <w:tcPr>
+            <w:tcW w:w="3705" w:type="dxa"/>
           </w:tcPr>
           <w:p/>
         </w:tc>
@@ -8326,13 +8396,20 @@
       <w:tr>
         <w:tc>
           <w:tcPr>
-            <w:tcW w:w="2898" w:type="dxa"/>
-          </w:tcPr>
-          <w:p/>
-        </w:tc>
-        <w:tc>
-          <w:tcPr>
-            <w:tcW w:w="2900" w:type="dxa"/>
+            <w:tcW w:w="2093" w:type="dxa"/>
+          </w:tcPr>
+          <w:p>
+            <w:pPr>
+              <w:jc w:val="center"/>
+            </w:pPr>
+            <w:r>
+              <w:t>UC11</w:t>
+            </w:r>
+          </w:p>
+        </w:tc>
+        <w:tc>
+          <w:tcPr>
+            <w:tcW w:w="3705" w:type="dxa"/>
           </w:tcPr>
           <w:p/>
         </w:tc>
@@ -8346,13 +8423,20 @@
       <w:tr>
         <w:tc>
           <w:tcPr>
-            <w:tcW w:w="2898" w:type="dxa"/>
-          </w:tcPr>
-          <w:p/>
-        </w:tc>
-        <w:tc>
-          <w:tcPr>
-            <w:tcW w:w="2900" w:type="dxa"/>
+            <w:tcW w:w="2093" w:type="dxa"/>
+          </w:tcPr>
+          <w:p>
+            <w:pPr>
+              <w:jc w:val="center"/>
+            </w:pPr>
+            <w:r>
+              <w:t>UC12</w:t>
+            </w:r>
+          </w:p>
+        </w:tc>
+        <w:tc>
+          <w:tcPr>
+            <w:tcW w:w="3705" w:type="dxa"/>
           </w:tcPr>
           <w:p/>
         </w:tc>
@@ -8366,13 +8450,20 @@
       <w:tr>
         <w:tc>
           <w:tcPr>
-            <w:tcW w:w="2898" w:type="dxa"/>
-          </w:tcPr>
-          <w:p/>
-        </w:tc>
-        <w:tc>
-          <w:tcPr>
-            <w:tcW w:w="2900" w:type="dxa"/>
+            <w:tcW w:w="2093" w:type="dxa"/>
+          </w:tcPr>
+          <w:p>
+            <w:pPr>
+              <w:jc w:val="center"/>
+            </w:pPr>
+            <w:r>
+              <w:t>UC13</w:t>
+            </w:r>
+          </w:p>
+        </w:tc>
+        <w:tc>
+          <w:tcPr>
+            <w:tcW w:w="3705" w:type="dxa"/>
           </w:tcPr>
           <w:p/>
         </w:tc>
@@ -8386,13 +8477,20 @@
       <w:tr>
         <w:tc>
           <w:tcPr>
-            <w:tcW w:w="2898" w:type="dxa"/>
-          </w:tcPr>
-          <w:p/>
-        </w:tc>
-        <w:tc>
-          <w:tcPr>
-            <w:tcW w:w="2900" w:type="dxa"/>
+            <w:tcW w:w="2093" w:type="dxa"/>
+          </w:tcPr>
+          <w:p>
+            <w:pPr>
+              <w:jc w:val="center"/>
+            </w:pPr>
+            <w:r>
+              <w:t>UC14</w:t>
+            </w:r>
+          </w:p>
+        </w:tc>
+        <w:tc>
+          <w:tcPr>
+            <w:tcW w:w="3705" w:type="dxa"/>
           </w:tcPr>
           <w:p/>
         </w:tc>
@@ -8406,13 +8504,20 @@
       <w:tr>
         <w:tc>
           <w:tcPr>
-            <w:tcW w:w="2898" w:type="dxa"/>
-          </w:tcPr>
-          <w:p/>
-        </w:tc>
-        <w:tc>
-          <w:tcPr>
-            <w:tcW w:w="2900" w:type="dxa"/>
+            <w:tcW w:w="2093" w:type="dxa"/>
+          </w:tcPr>
+          <w:p>
+            <w:pPr>
+              <w:jc w:val="center"/>
+            </w:pPr>
+            <w:r>
+              <w:t>UC15</w:t>
+            </w:r>
+          </w:p>
+        </w:tc>
+        <w:tc>
+          <w:tcPr>
+            <w:tcW w:w="3705" w:type="dxa"/>
           </w:tcPr>
           <w:p/>
         </w:tc>
@@ -8426,13 +8531,20 @@
       <w:tr>
         <w:tc>
           <w:tcPr>
-            <w:tcW w:w="2898" w:type="dxa"/>
-          </w:tcPr>
-          <w:p/>
-        </w:tc>
-        <w:tc>
-          <w:tcPr>
-            <w:tcW w:w="2900" w:type="dxa"/>
+            <w:tcW w:w="2093" w:type="dxa"/>
+          </w:tcPr>
+          <w:p>
+            <w:pPr>
+              <w:jc w:val="center"/>
+            </w:pPr>
+            <w:r>
+              <w:t>UC16</w:t>
+            </w:r>
+          </w:p>
+        </w:tc>
+        <w:tc>
+          <w:tcPr>
+            <w:tcW w:w="3705" w:type="dxa"/>
           </w:tcPr>
           <w:p/>
         </w:tc>
@@ -8446,13 +8558,20 @@
       <w:tr>
         <w:tc>
           <w:tcPr>
-            <w:tcW w:w="2898" w:type="dxa"/>
-          </w:tcPr>
-          <w:p/>
-        </w:tc>
-        <w:tc>
-          <w:tcPr>
-            <w:tcW w:w="2900" w:type="dxa"/>
+            <w:tcW w:w="2093" w:type="dxa"/>
+          </w:tcPr>
+          <w:p>
+            <w:pPr>
+              <w:jc w:val="center"/>
+            </w:pPr>
+            <w:r>
+              <w:t>UC17</w:t>
+            </w:r>
+          </w:p>
+        </w:tc>
+        <w:tc>
+          <w:tcPr>
+            <w:tcW w:w="3705" w:type="dxa"/>
           </w:tcPr>
           <w:p/>
         </w:tc>
@@ -8466,13 +8585,20 @@
       <w:tr>
         <w:tc>
           <w:tcPr>
-            <w:tcW w:w="2898" w:type="dxa"/>
-          </w:tcPr>
-          <w:p/>
-        </w:tc>
-        <w:tc>
-          <w:tcPr>
-            <w:tcW w:w="2900" w:type="dxa"/>
+            <w:tcW w:w="2093" w:type="dxa"/>
+          </w:tcPr>
+          <w:p>
+            <w:pPr>
+              <w:jc w:val="center"/>
+            </w:pPr>
+            <w:r>
+              <w:t>UC18</w:t>
+            </w:r>
+          </w:p>
+        </w:tc>
+        <w:tc>
+          <w:tcPr>
+            <w:tcW w:w="3705" w:type="dxa"/>
           </w:tcPr>
           <w:p/>
         </w:tc>
@@ -8486,13 +8612,20 @@
       <w:tr>
         <w:tc>
           <w:tcPr>
-            <w:tcW w:w="2898" w:type="dxa"/>
-          </w:tcPr>
-          <w:p/>
-        </w:tc>
-        <w:tc>
-          <w:tcPr>
-            <w:tcW w:w="2900" w:type="dxa"/>
+            <w:tcW w:w="2093" w:type="dxa"/>
+          </w:tcPr>
+          <w:p>
+            <w:pPr>
+              <w:jc w:val="center"/>
+            </w:pPr>
+            <w:r>
+              <w:t>UC19</w:t>
+            </w:r>
+          </w:p>
+        </w:tc>
+        <w:tc>
+          <w:tcPr>
+            <w:tcW w:w="3705" w:type="dxa"/>
           </w:tcPr>
           <w:p/>
         </w:tc>
@@ -8506,13 +8639,20 @@
       <w:tr>
         <w:tc>
           <w:tcPr>
-            <w:tcW w:w="2898" w:type="dxa"/>
-          </w:tcPr>
-          <w:p/>
-        </w:tc>
-        <w:tc>
-          <w:tcPr>
-            <w:tcW w:w="2900" w:type="dxa"/>
+            <w:tcW w:w="2093" w:type="dxa"/>
+          </w:tcPr>
+          <w:p>
+            <w:pPr>
+              <w:jc w:val="center"/>
+            </w:pPr>
+            <w:r>
+              <w:t>UC20</w:t>
+            </w:r>
+          </w:p>
+        </w:tc>
+        <w:tc>
+          <w:tcPr>
+            <w:tcW w:w="3705" w:type="dxa"/>
           </w:tcPr>
           <w:p/>
         </w:tc>
@@ -8526,13 +8666,20 @@
       <w:tr>
         <w:tc>
           <w:tcPr>
-            <w:tcW w:w="2898" w:type="dxa"/>
-          </w:tcPr>
-          <w:p/>
-        </w:tc>
-        <w:tc>
-          <w:tcPr>
-            <w:tcW w:w="2900" w:type="dxa"/>
+            <w:tcW w:w="2093" w:type="dxa"/>
+          </w:tcPr>
+          <w:p>
+            <w:pPr>
+              <w:jc w:val="center"/>
+            </w:pPr>
+            <w:r>
+              <w:t>UC21</w:t>
+            </w:r>
+          </w:p>
+        </w:tc>
+        <w:tc>
+          <w:tcPr>
+            <w:tcW w:w="3705" w:type="dxa"/>
           </w:tcPr>
           <w:p/>
         </w:tc>
@@ -8546,13 +8693,20 @@
       <w:tr>
         <w:tc>
           <w:tcPr>
-            <w:tcW w:w="2898" w:type="dxa"/>
-          </w:tcPr>
-          <w:p/>
-        </w:tc>
-        <w:tc>
-          <w:tcPr>
-            <w:tcW w:w="2900" w:type="dxa"/>
+            <w:tcW w:w="2093" w:type="dxa"/>
+          </w:tcPr>
+          <w:p>
+            <w:pPr>
+              <w:jc w:val="center"/>
+            </w:pPr>
+            <w:r>
+              <w:t>UC22</w:t>
+            </w:r>
+          </w:p>
+        </w:tc>
+        <w:tc>
+          <w:tcPr>
+            <w:tcW w:w="3705" w:type="dxa"/>
           </w:tcPr>
           <w:p/>
         </w:tc>
@@ -8566,13 +8720,20 @@
       <w:tr>
         <w:tc>
           <w:tcPr>
-            <w:tcW w:w="2898" w:type="dxa"/>
-          </w:tcPr>
-          <w:p/>
-        </w:tc>
-        <w:tc>
-          <w:tcPr>
-            <w:tcW w:w="2900" w:type="dxa"/>
+            <w:tcW w:w="2093" w:type="dxa"/>
+          </w:tcPr>
+          <w:p>
+            <w:pPr>
+              <w:jc w:val="center"/>
+            </w:pPr>
+            <w:r>
+              <w:t>UC23</w:t>
+            </w:r>
+          </w:p>
+        </w:tc>
+        <w:tc>
+          <w:tcPr>
+            <w:tcW w:w="3705" w:type="dxa"/>
           </w:tcPr>
           <w:p/>
         </w:tc>
@@ -8586,13 +8747,20 @@
       <w:tr>
         <w:tc>
           <w:tcPr>
-            <w:tcW w:w="2898" w:type="dxa"/>
-          </w:tcPr>
-          <w:p/>
-        </w:tc>
-        <w:tc>
-          <w:tcPr>
-            <w:tcW w:w="2900" w:type="dxa"/>
+            <w:tcW w:w="2093" w:type="dxa"/>
+          </w:tcPr>
+          <w:p>
+            <w:pPr>
+              <w:jc w:val="center"/>
+            </w:pPr>
+            <w:r>
+              <w:t>UC24</w:t>
+            </w:r>
+          </w:p>
+        </w:tc>
+        <w:tc>
+          <w:tcPr>
+            <w:tcW w:w="3705" w:type="dxa"/>
           </w:tcPr>
           <w:p/>
         </w:tc>
@@ -8606,13 +8774,20 @@
       <w:tr>
         <w:tc>
           <w:tcPr>
-            <w:tcW w:w="2898" w:type="dxa"/>
-          </w:tcPr>
-          <w:p/>
-        </w:tc>
-        <w:tc>
-          <w:tcPr>
-            <w:tcW w:w="2900" w:type="dxa"/>
+            <w:tcW w:w="2093" w:type="dxa"/>
+          </w:tcPr>
+          <w:p>
+            <w:pPr>
+              <w:jc w:val="center"/>
+            </w:pPr>
+            <w:r>
+              <w:t>UC25</w:t>
+            </w:r>
+          </w:p>
+        </w:tc>
+        <w:tc>
+          <w:tcPr>
+            <w:tcW w:w="3705" w:type="dxa"/>
           </w:tcPr>
           <w:p/>
         </w:tc>
@@ -8626,13 +8801,20 @@
       <w:tr>
         <w:tc>
           <w:tcPr>
-            <w:tcW w:w="2898" w:type="dxa"/>
-          </w:tcPr>
-          <w:p/>
-        </w:tc>
-        <w:tc>
-          <w:tcPr>
-            <w:tcW w:w="2900" w:type="dxa"/>
+            <w:tcW w:w="2093" w:type="dxa"/>
+          </w:tcPr>
+          <w:p>
+            <w:pPr>
+              <w:jc w:val="center"/>
+            </w:pPr>
+            <w:r>
+              <w:t>UC26</w:t>
+            </w:r>
+          </w:p>
+        </w:tc>
+        <w:tc>
+          <w:tcPr>
+            <w:tcW w:w="3705" w:type="dxa"/>
           </w:tcPr>
           <w:p/>
         </w:tc>
@@ -8646,13 +8828,20 @@
       <w:tr>
         <w:tc>
           <w:tcPr>
-            <w:tcW w:w="2898" w:type="dxa"/>
-          </w:tcPr>
-          <w:p/>
-        </w:tc>
-        <w:tc>
-          <w:tcPr>
-            <w:tcW w:w="2900" w:type="dxa"/>
+            <w:tcW w:w="2093" w:type="dxa"/>
+          </w:tcPr>
+          <w:p>
+            <w:pPr>
+              <w:jc w:val="center"/>
+            </w:pPr>
+            <w:r>
+              <w:t>UC27</w:t>
+            </w:r>
+          </w:p>
+        </w:tc>
+        <w:tc>
+          <w:tcPr>
+            <w:tcW w:w="3705" w:type="dxa"/>
           </w:tcPr>
           <w:p/>
         </w:tc>
@@ -8666,13 +8855,20 @@
       <w:tr>
         <w:tc>
           <w:tcPr>
-            <w:tcW w:w="2898" w:type="dxa"/>
-          </w:tcPr>
-          <w:p/>
-        </w:tc>
-        <w:tc>
-          <w:tcPr>
-            <w:tcW w:w="2900" w:type="dxa"/>
+            <w:tcW w:w="2093" w:type="dxa"/>
+          </w:tcPr>
+          <w:p>
+            <w:pPr>
+              <w:jc w:val="center"/>
+            </w:pPr>
+            <w:r>
+              <w:t>UC28</w:t>
+            </w:r>
+          </w:p>
+        </w:tc>
+        <w:tc>
+          <w:tcPr>
+            <w:tcW w:w="3705" w:type="dxa"/>
           </w:tcPr>
           <w:p/>
         </w:tc>
@@ -8686,13 +8882,20 @@
       <w:tr>
         <w:tc>
           <w:tcPr>
-            <w:tcW w:w="2898" w:type="dxa"/>
-          </w:tcPr>
-          <w:p/>
-        </w:tc>
-        <w:tc>
-          <w:tcPr>
-            <w:tcW w:w="2900" w:type="dxa"/>
+            <w:tcW w:w="2093" w:type="dxa"/>
+          </w:tcPr>
+          <w:p>
+            <w:pPr>
+              <w:jc w:val="center"/>
+            </w:pPr>
+            <w:r>
+              <w:t>UC29</w:t>
+            </w:r>
+          </w:p>
+        </w:tc>
+        <w:tc>
+          <w:tcPr>
+            <w:tcW w:w="3705" w:type="dxa"/>
           </w:tcPr>
           <w:p/>
         </w:tc>
@@ -8706,13 +8909,20 @@
       <w:tr>
         <w:tc>
           <w:tcPr>
-            <w:tcW w:w="2898" w:type="dxa"/>
-          </w:tcPr>
-          <w:p/>
-        </w:tc>
-        <w:tc>
-          <w:tcPr>
-            <w:tcW w:w="2900" w:type="dxa"/>
+            <w:tcW w:w="2093" w:type="dxa"/>
+          </w:tcPr>
+          <w:p>
+            <w:pPr>
+              <w:jc w:val="center"/>
+            </w:pPr>
+            <w:r>
+              <w:t>UC30</w:t>
+            </w:r>
+          </w:p>
+        </w:tc>
+        <w:tc>
+          <w:tcPr>
+            <w:tcW w:w="3705" w:type="dxa"/>
           </w:tcPr>
           <w:p/>
         </w:tc>
@@ -8726,13 +8936,21 @@
       <w:tr>
         <w:tc>
           <w:tcPr>
-            <w:tcW w:w="2898" w:type="dxa"/>
-          </w:tcPr>
-          <w:p/>
-        </w:tc>
-        <w:tc>
-          <w:tcPr>
-            <w:tcW w:w="2900" w:type="dxa"/>
+            <w:tcW w:w="2093" w:type="dxa"/>
+          </w:tcPr>
+          <w:p>
+            <w:pPr>
+              <w:jc w:val="center"/>
+            </w:pPr>
+            <w:r>
+              <w:lastRenderedPageBreak/>
+              <w:t>UC31</w:t>
+            </w:r>
+          </w:p>
+        </w:tc>
+        <w:tc>
+          <w:tcPr>
+            <w:tcW w:w="3705" w:type="dxa"/>
           </w:tcPr>
           <w:p/>
         </w:tc>
@@ -8746,13 +8964,20 @@
       <w:tr>
         <w:tc>
           <w:tcPr>
-            <w:tcW w:w="2898" w:type="dxa"/>
-          </w:tcPr>
-          <w:p/>
-        </w:tc>
-        <w:tc>
-          <w:tcPr>
-            <w:tcW w:w="2900" w:type="dxa"/>
+            <w:tcW w:w="2093" w:type="dxa"/>
+          </w:tcPr>
+          <w:p>
+            <w:pPr>
+              <w:jc w:val="center"/>
+            </w:pPr>
+            <w:r>
+              <w:t>UC32</w:t>
+            </w:r>
+          </w:p>
+        </w:tc>
+        <w:tc>
+          <w:tcPr>
+            <w:tcW w:w="3705" w:type="dxa"/>
           </w:tcPr>
           <w:p/>
         </w:tc>
@@ -8766,9 +8991,12 @@
       <w:tr>
         <w:tc>
           <w:tcPr>
-            <w:tcW w:w="2898" w:type="dxa"/>
-          </w:tcPr>
-          <w:p>
+            <w:tcW w:w="2093" w:type="dxa"/>
+          </w:tcPr>
+          <w:p>
+            <w:pPr>
+              <w:jc w:val="center"/>
+            </w:pPr>
             <w:r>
               <w:t>UC33</w:t>
             </w:r>
@@ -8776,7 +9004,7 @@
         </w:tc>
         <w:tc>
           <w:tcPr>
-            <w:tcW w:w="2900" w:type="dxa"/>
+            <w:tcW w:w="3705" w:type="dxa"/>
           </w:tcPr>
           <w:p>
             <w:r>
@@ -8798,9 +9026,12 @@
       <w:tr>
         <w:tc>
           <w:tcPr>
-            <w:tcW w:w="2898" w:type="dxa"/>
-          </w:tcPr>
-          <w:p>
+            <w:tcW w:w="2093" w:type="dxa"/>
+          </w:tcPr>
+          <w:p>
+            <w:pPr>
+              <w:jc w:val="center"/>
+            </w:pPr>
             <w:r>
               <w:t>UC34</w:t>
             </w:r>
@@ -8808,7 +9039,7 @@
         </w:tc>
         <w:tc>
           <w:tcPr>
-            <w:tcW w:w="2900" w:type="dxa"/>
+            <w:tcW w:w="3705" w:type="dxa"/>
           </w:tcPr>
           <w:p>
             <w:r>
@@ -29642,12 +29873,6 @@
 </file>
 
 <file path=customXml/item2.xml><?xml version="1.0" encoding="utf-8"?>
-<p:properties xmlns:p="http://schemas.microsoft.com/office/2006/metadata/properties" xmlns:xsi="http://www.w3.org/2001/XMLSchema-instance" xmlns:pc="http://schemas.microsoft.com/office/infopath/2007/PartnerControls">
-  <documentManagement/>
-</p:properties>
-</file>
-
-<file path=customXml/item3.xml><?xml version="1.0" encoding="utf-8"?>
 <?mso-contentType ?>
 <FormTemplates xmlns="http://schemas.microsoft.com/sharepoint/v3/contenttype/forms">
   <Display>DocumentLibraryForm</Display>
@@ -29656,112 +29881,13 @@
 </FormTemplates>
 </file>
 
-<file path=customXml/item4.xml><?xml version="1.0" encoding="utf-8"?>
-<b:Sources xmlns:b="http://schemas.openxmlformats.org/officeDocument/2006/bibliography" xmlns="http://schemas.openxmlformats.org/officeDocument/2006/bibliography" SelectedStyle="\ISO690Nmerical.XSL" StyleName="ISO 690 - Numerical Reference">
-  <b:Source>
-    <b:Tag>Mur10</b:Tag>
-    <b:SourceType>ElectronicSource</b:SourceType>
-    <b:Guid>{E75CFD88-278B-4BD2-BFE0-B5D77039ACDB}</b:Guid>
-    <b:Author>
-      <b:Author>
-        <b:NameList>
-          <b:Person>
-            <b:Last>Murphy</b:Last>
-            <b:First>Andrew</b:First>
-            <b:Middle>C.</b:Middle>
-          </b:Person>
-        </b:NameList>
-      </b:Author>
-    </b:Author>
-    <b:Title>Learning Hub, Information TEchnology (IT) - Solutions Options Document</b:Title>
-    <b:Year>2010</b:Year>
-    <b:Month>December</b:Month>
-    <b:Day>20</b:Day>
-    <b:RefOrder>2</b:RefOrder>
-  </b:Source>
-  <b:Source>
-    <b:Tag>Uni102</b:Tag>
-    <b:SourceType>ElectronicSource</b:SourceType>
-    <b:Guid>{CFF64624-6B4A-4D95-8C21-8EFEEBFCFC15}</b:Guid>
-    <b:Author>
-      <b:Author>
-        <b:Corporate>University of Adelaide</b:Corporate>
-      </b:Author>
-    </b:Author>
-    <b:Title>The Learning Hub - Major Benfits Framework</b:Title>
-    <b:City>Adelaide</b:City>
-    <b:StateProvince>South Australia</b:StateProvince>
-    <b:CountryRegion>Australia</b:CountryRegion>
-    <b:Year>2010</b:Year>
-    <b:Month>October </b:Month>
-    <b:Day>1</b:Day>
-    <b:RefOrder>1</b:RefOrder>
-  </b:Source>
-  <b:Source>
-    <b:Tag>Uni103</b:Tag>
-    <b:SourceType>ElectronicSource</b:SourceType>
-    <b:Guid>{EA296C68-87DB-45A5-8A3B-9C55D6B368E9}</b:Guid>
-    <b:Author>
-      <b:Author>
-        <b:Corporate>University of Adelaide</b:Corporate>
-      </b:Author>
-    </b:Author>
-    <b:Title>Learning Hub Aspirational Brief</b:Title>
-    <b:City>Adelaide</b:City>
-    <b:StateProvince>South Australia</b:StateProvince>
-    <b:CountryRegion>Australia</b:CountryRegion>
-    <b:Year>2010</b:Year>
-    <b:Month>February</b:Month>
-    <b:Day>26</b:Day>
-    <b:RefOrder>3</b:RefOrder>
-  </b:Source>
-  <b:Source>
-    <b:Tag>Thr101</b:Tag>
-    <b:SourceType>ElectronicSource</b:SourceType>
-    <b:Guid>{FD90471F-D036-40D8-B5F1-01F338828976}</b:Guid>
-    <b:Author>
-      <b:Author>
-        <b:NameList>
-          <b:Person>
-            <b:Last>Threapleton</b:Last>
-            <b:First>Noel</b:First>
-          </b:Person>
-        </b:NameList>
-      </b:Author>
-    </b:Author>
-    <b:Title>Learning Hub Information Technology (IT )Program,  Business Requirements Document</b:Title>
-    <b:City>Adelaide</b:City>
-    <b:StateProvince>SA</b:StateProvince>
-    <b:CountryRegion>Australia</b:CountryRegion>
-    <b:Year>2010</b:Year>
-    <b:Month>September</b:Month>
-    <b:Day>28</b:Day>
-    <b:RefOrder>4</b:RefOrder>
-  </b:Source>
-  <b:Source>
-    <b:Tag>Mur101</b:Tag>
-    <b:SourceType>ElectronicSource</b:SourceType>
-    <b:Guid>{7DEBC7F4-8EBF-4E48-9113-C0A2A3597C8A}</b:Guid>
-    <b:Author>
-      <b:Author>
-        <b:NameList>
-          <b:Person>
-            <b:Last>Murphy</b:Last>
-            <b:First>Andrew</b:First>
-            <b:Middle>C.</b:Middle>
-          </b:Person>
-        </b:NameList>
-      </b:Author>
-    </b:Author>
-    <b:Title>Learning Hub - IT Options Summary</b:Title>
-    <b:Medium>Spreadsheet</b:Medium>
-    <b:Year>2010</b:Year>
-    <b:RefOrder>5</b:RefOrder>
-  </b:Source>
-</b:Sources>
+<file path=customXml/item3.xml><?xml version="1.0" encoding="utf-8"?>
+<p:properties xmlns:p="http://schemas.microsoft.com/office/2006/metadata/properties" xmlns:xsi="http://www.w3.org/2001/XMLSchema-instance" xmlns:pc="http://schemas.microsoft.com/office/infopath/2007/PartnerControls">
+  <documentManagement/>
+</p:properties>
 </file>
 
-<file path=customXml/item5.xml><?xml version="1.0" encoding="utf-8"?>
+<file path=customXml/item4.xml><?xml version="1.0" encoding="utf-8"?>
 <ct:contentTypeSchema xmlns:ct="http://schemas.microsoft.com/office/2006/metadata/contentType" xmlns:ma="http://schemas.microsoft.com/office/2006/metadata/properties/metaAttributes" ct:_="" ma:_="" ma:contentTypeName="Document" ma:contentTypeID="0x010100AEC883FF319BE849BFF65DC659415D8A" ma:contentTypeVersion="0" ma:contentTypeDescription="Create a new document." ma:contentTypeScope="" ma:versionID="f516feb59148968d1bc22af06eeae06c">
   <xsd:schema xmlns:xsd="http://www.w3.org/2001/XMLSchema" xmlns:xs="http://www.w3.org/2001/XMLSchema" xmlns:p="http://schemas.microsoft.com/office/2006/metadata/properties" targetNamespace="http://schemas.microsoft.com/office/2006/metadata/properties" ma:root="true" ma:fieldsID="31d5eec3c12ee2e8127422d567928fa7">
     <xsd:element name="properties">
@@ -29875,6 +30001,111 @@
 </ct:contentTypeSchema>
 </file>
 
+<file path=customXml/item5.xml><?xml version="1.0" encoding="utf-8"?>
+<b:Sources xmlns:b="http://schemas.openxmlformats.org/officeDocument/2006/bibliography" xmlns="http://schemas.openxmlformats.org/officeDocument/2006/bibliography" SelectedStyle="\ISO690Nmerical.XSL" StyleName="ISO 690 - Numerical Reference">
+  <b:Source>
+    <b:Tag>Mur10</b:Tag>
+    <b:SourceType>ElectronicSource</b:SourceType>
+    <b:Guid>{E75CFD88-278B-4BD2-BFE0-B5D77039ACDB}</b:Guid>
+    <b:Author>
+      <b:Author>
+        <b:NameList>
+          <b:Person>
+            <b:Last>Murphy</b:Last>
+            <b:First>Andrew</b:First>
+            <b:Middle>C.</b:Middle>
+          </b:Person>
+        </b:NameList>
+      </b:Author>
+    </b:Author>
+    <b:Title>Learning Hub, Information TEchnology (IT) - Solutions Options Document</b:Title>
+    <b:Year>2010</b:Year>
+    <b:Month>December</b:Month>
+    <b:Day>20</b:Day>
+    <b:RefOrder>2</b:RefOrder>
+  </b:Source>
+  <b:Source>
+    <b:Tag>Uni102</b:Tag>
+    <b:SourceType>ElectronicSource</b:SourceType>
+    <b:Guid>{CFF64624-6B4A-4D95-8C21-8EFEEBFCFC15}</b:Guid>
+    <b:Author>
+      <b:Author>
+        <b:Corporate>University of Adelaide</b:Corporate>
+      </b:Author>
+    </b:Author>
+    <b:Title>The Learning Hub - Major Benfits Framework</b:Title>
+    <b:City>Adelaide</b:City>
+    <b:StateProvince>South Australia</b:StateProvince>
+    <b:CountryRegion>Australia</b:CountryRegion>
+    <b:Year>2010</b:Year>
+    <b:Month>October </b:Month>
+    <b:Day>1</b:Day>
+    <b:RefOrder>1</b:RefOrder>
+  </b:Source>
+  <b:Source>
+    <b:Tag>Uni103</b:Tag>
+    <b:SourceType>ElectronicSource</b:SourceType>
+    <b:Guid>{EA296C68-87DB-45A5-8A3B-9C55D6B368E9}</b:Guid>
+    <b:Author>
+      <b:Author>
+        <b:Corporate>University of Adelaide</b:Corporate>
+      </b:Author>
+    </b:Author>
+    <b:Title>Learning Hub Aspirational Brief</b:Title>
+    <b:City>Adelaide</b:City>
+    <b:StateProvince>South Australia</b:StateProvince>
+    <b:CountryRegion>Australia</b:CountryRegion>
+    <b:Year>2010</b:Year>
+    <b:Month>February</b:Month>
+    <b:Day>26</b:Day>
+    <b:RefOrder>3</b:RefOrder>
+  </b:Source>
+  <b:Source>
+    <b:Tag>Thr101</b:Tag>
+    <b:SourceType>ElectronicSource</b:SourceType>
+    <b:Guid>{FD90471F-D036-40D8-B5F1-01F338828976}</b:Guid>
+    <b:Author>
+      <b:Author>
+        <b:NameList>
+          <b:Person>
+            <b:Last>Threapleton</b:Last>
+            <b:First>Noel</b:First>
+          </b:Person>
+        </b:NameList>
+      </b:Author>
+    </b:Author>
+    <b:Title>Learning Hub Information Technology (IT )Program,  Business Requirements Document</b:Title>
+    <b:City>Adelaide</b:City>
+    <b:StateProvince>SA</b:StateProvince>
+    <b:CountryRegion>Australia</b:CountryRegion>
+    <b:Year>2010</b:Year>
+    <b:Month>September</b:Month>
+    <b:Day>28</b:Day>
+    <b:RefOrder>4</b:RefOrder>
+  </b:Source>
+  <b:Source>
+    <b:Tag>Mur101</b:Tag>
+    <b:SourceType>ElectronicSource</b:SourceType>
+    <b:Guid>{7DEBC7F4-8EBF-4E48-9113-C0A2A3597C8A}</b:Guid>
+    <b:Author>
+      <b:Author>
+        <b:NameList>
+          <b:Person>
+            <b:Last>Murphy</b:Last>
+            <b:First>Andrew</b:First>
+            <b:Middle>C.</b:Middle>
+          </b:Person>
+        </b:NameList>
+      </b:Author>
+    </b:Author>
+    <b:Title>Learning Hub - IT Options Summary</b:Title>
+    <b:Medium>Spreadsheet</b:Medium>
+    <b:Year>2010</b:Year>
+    <b:RefOrder>5</b:RefOrder>
+  </b:Source>
+</b:Sources>
+</file>
+
 <file path=customXml/itemProps1.xml><?xml version="1.0" encoding="utf-8"?>
 <ds:datastoreItem xmlns:ds="http://schemas.openxmlformats.org/officeDocument/2006/customXml" ds:itemID="{55AF091B-3C7A-41E3-B477-F2FDAA23CFDA}">
   <ds:schemaRefs>
@@ -29884,6 +30115,14 @@
 </file>
 
 <file path=customXml/itemProps2.xml><?xml version="1.0" encoding="utf-8"?>
+<ds:datastoreItem xmlns:ds="http://schemas.openxmlformats.org/officeDocument/2006/customXml" ds:itemID="{EB1DA797-6577-43A3-8817-66EB9EBCE507}">
+  <ds:schemaRefs>
+    <ds:schemaRef ds:uri="http://schemas.microsoft.com/sharepoint/v3/contenttype/forms"/>
+  </ds:schemaRefs>
+</ds:datastoreItem>
+</file>
+
+<file path=customXml/itemProps3.xml><?xml version="1.0" encoding="utf-8"?>
 <ds:datastoreItem xmlns:ds="http://schemas.openxmlformats.org/officeDocument/2006/customXml" ds:itemID="{72D5E17C-664A-4D1B-AB0F-2FFC8B0EBA81}">
   <ds:schemaRefs>
     <ds:schemaRef ds:uri="http://schemas.microsoft.com/office/2006/metadata/properties"/>
@@ -29892,23 +30131,7 @@
 </ds:datastoreItem>
 </file>
 
-<file path=customXml/itemProps3.xml><?xml version="1.0" encoding="utf-8"?>
-<ds:datastoreItem xmlns:ds="http://schemas.openxmlformats.org/officeDocument/2006/customXml" ds:itemID="{EB1DA797-6577-43A3-8817-66EB9EBCE507}">
-  <ds:schemaRefs>
-    <ds:schemaRef ds:uri="http://schemas.microsoft.com/sharepoint/v3/contenttype/forms"/>
-  </ds:schemaRefs>
-</ds:datastoreItem>
-</file>
-
 <file path=customXml/itemProps4.xml><?xml version="1.0" encoding="utf-8"?>
-<ds:datastoreItem xmlns:ds="http://schemas.openxmlformats.org/officeDocument/2006/customXml" ds:itemID="{2DA2D6CF-4E7C-422C-959F-246CA2A18389}">
-  <ds:schemaRefs>
-    <ds:schemaRef ds:uri="http://schemas.openxmlformats.org/officeDocument/2006/bibliography"/>
-  </ds:schemaRefs>
-</ds:datastoreItem>
-</file>
-
-<file path=customXml/itemProps5.xml><?xml version="1.0" encoding="utf-8"?>
 <ds:datastoreItem xmlns:ds="http://schemas.openxmlformats.org/officeDocument/2006/customXml" ds:itemID="{F9507D17-DE9A-4614-B481-0B5B317D0515}">
   <ds:schemaRefs>
     <ds:schemaRef ds:uri="http://schemas.microsoft.com/office/2006/metadata/contentType"/>
@@ -29922,4 +30145,12 @@
     <ds:schemaRef ds:uri="http://schemas.microsoft.com/office/infopath/2007/PartnerControls"/>
   </ds:schemaRefs>
 </ds:datastoreItem>
+</file>
+
+<file path=customXml/itemProps5.xml><?xml version="1.0" encoding="utf-8"?>
+<ds:datastoreItem xmlns:ds="http://schemas.openxmlformats.org/officeDocument/2006/customXml" ds:itemID="{2DA2D6CF-4E7C-422C-959F-246CA2A18389}">
+  <ds:schemaRefs>
+    <ds:schemaRef ds:uri="http://schemas.openxmlformats.org/officeDocument/2006/bibliography"/>
+  </ds:schemaRefs>
+</ds:datastoreItem>
 </file>
</xml_diff>

<commit_message>
Update the UC18 and UC19
</commit_message>
<xml_diff>
--- a/QUALITY/TEST PLAN- TEAM DEVELOPMENTALITY.docx
+++ b/QUALITY/TEST PLAN- TEAM DEVELOPMENTALITY.docx
@@ -47,23 +47,7 @@
           <w:rFonts w:cs="Arial"/>
           <w:sz w:val="32"/>
         </w:rPr>
-        <w:t xml:space="preserve">D7 Auto Service </w:t>
-      </w:r>
-      <w:proofErr w:type="spellStart"/>
-      <w:r>
-        <w:rPr>
-          <w:rFonts w:cs="Arial"/>
-          <w:sz w:val="32"/>
-        </w:rPr>
-        <w:t>Center</w:t>
-      </w:r>
-      <w:proofErr w:type="spellEnd"/>
-      <w:r>
-        <w:rPr>
-          <w:rFonts w:cs="Arial"/>
-          <w:sz w:val="32"/>
-        </w:rPr>
-        <w:t xml:space="preserve"> Web-App </w:t>
+        <w:t xml:space="preserve">D7 Auto Service Center Web-App </w:t>
       </w:r>
     </w:p>
     <w:p>
@@ -324,17 +308,8 @@
                 <w:rFonts w:cs="Arial"/>
                 <w:sz w:val="20"/>
               </w:rPr>
-              <w:t xml:space="preserve">Wilkins V. </w:t>
-            </w:r>
-            <w:proofErr w:type="spellStart"/>
-            <w:r>
-              <w:rPr>
-                <w:rFonts w:cs="Arial"/>
-                <w:sz w:val="20"/>
-              </w:rPr>
-              <w:t>Caducio</w:t>
-            </w:r>
-            <w:proofErr w:type="spellEnd"/>
+              <w:t>Wilkins V. Caducio</w:t>
+            </w:r>
           </w:p>
         </w:tc>
         <w:tc>
@@ -753,17 +728,8 @@
                 <w:rFonts w:cs="Arial"/>
                 <w:b/>
               </w:rPr>
-              <w:t xml:space="preserve">Wilkins V. </w:t>
-            </w:r>
-            <w:proofErr w:type="spellStart"/>
-            <w:r>
-              <w:rPr>
-                <w:rFonts w:cs="Arial"/>
-                <w:b/>
-              </w:rPr>
-              <w:t>Caducio</w:t>
-            </w:r>
-            <w:proofErr w:type="spellEnd"/>
+              <w:t>Wilkins V. Caducio</w:t>
+            </w:r>
           </w:p>
         </w:tc>
         <w:tc>
@@ -847,21 +813,12 @@
                 <w:b/>
               </w:rPr>
             </w:pPr>
-            <w:proofErr w:type="spellStart"/>
             <w:r>
               <w:rPr>
                 <w:rFonts w:cs="Arial"/>
                 <w:b/>
               </w:rPr>
-              <w:t>Jakerson</w:t>
-            </w:r>
-            <w:proofErr w:type="spellEnd"/>
-            <w:r>
-              <w:rPr>
-                <w:rFonts w:cs="Arial"/>
-                <w:b/>
-              </w:rPr>
-              <w:t xml:space="preserve"> B. Bermudo</w:t>
+              <w:t>Jakerson B. Bermudo</w:t>
             </w:r>
           </w:p>
         </w:tc>
@@ -3727,35 +3684,7 @@
         <w:rPr>
           <w:rFonts w:cs="Arial"/>
         </w:rPr>
-        <w:t xml:space="preserve">The goal of the "D7 Auto Service </w:t>
-      </w:r>
-      <w:proofErr w:type="spellStart"/>
-      <w:r>
-        <w:rPr>
-          <w:rFonts w:cs="Arial"/>
-        </w:rPr>
-        <w:t>Center</w:t>
-      </w:r>
-      <w:proofErr w:type="spellEnd"/>
-      <w:r>
-        <w:rPr>
-          <w:rFonts w:cs="Arial"/>
-        </w:rPr>
-        <w:t xml:space="preserve"> Web-App" project is to create a management tool for the auto repair business D7 Auto Service </w:t>
-      </w:r>
-      <w:proofErr w:type="spellStart"/>
-      <w:r>
-        <w:rPr>
-          <w:rFonts w:cs="Arial"/>
-        </w:rPr>
-        <w:t>Center</w:t>
-      </w:r>
-      <w:proofErr w:type="spellEnd"/>
-      <w:r>
-        <w:rPr>
-          <w:rFonts w:cs="Arial"/>
-        </w:rPr>
-        <w:t>, which specializes in vehicle maintenance and repair. The project was initiated to assist D7 with their challenges in keeping up with how they could convince</w:t>
+        <w:t>The goal of the "D7 Auto Service Center Web-App" project is to create a management tool for the auto repair business D7 Auto Service Center, which specializes in vehicle maintenance and repair. The project was initiated to assist D7 with their challenges in keeping up with how they could convince</w:t>
       </w:r>
       <w:r>
         <w:rPr>
@@ -3978,21 +3907,7 @@
         <w:rPr>
           <w:rFonts w:cs="Arial"/>
         </w:rPr>
-        <w:t xml:space="preserve">The stakeholders may have representatives to take part in testing, including User Acceptance Testing (UAT), to confirm that the system meets business requirements </w:t>
-      </w:r>
-      <w:proofErr w:type="gramStart"/>
-      <w:r>
-        <w:rPr>
-          <w:rFonts w:cs="Arial"/>
-        </w:rPr>
-        <w:t>and also</w:t>
-      </w:r>
-      <w:proofErr w:type="gramEnd"/>
-      <w:r>
-        <w:rPr>
-          <w:rFonts w:cs="Arial"/>
-        </w:rPr>
-        <w:t xml:space="preserve"> offer clarifications to the testing team if necessary and assess the test results.</w:t>
+        <w:t>The stakeholders may have representatives to take part in testing, including User Acceptance Testing (UAT), to confirm that the system meets business requirements and also offer clarifications to the testing team if necessary and assess the test results.</w:t>
       </w:r>
     </w:p>
     <w:p>
@@ -6043,15 +5958,7 @@
         <w:t xml:space="preserve"> </w:t>
       </w:r>
       <w:r>
-        <w:t xml:space="preserve">Functional Testing will be performed to check and verify the different features of the D7 Auto Service </w:t>
-      </w:r>
-      <w:proofErr w:type="spellStart"/>
-      <w:r>
-        <w:t>Center</w:t>
-      </w:r>
-      <w:proofErr w:type="spellEnd"/>
-      <w:r>
-        <w:t xml:space="preserve"> Web-App. This testing will be conducted by providing inputs to the system and validating the output from the systems.</w:t>
+        <w:t>Functional Testing will be performed to check and verify the different features of the D7 Auto Service Center Web-App. This testing will be conducted by providing inputs to the system and validating the output from the systems.</w:t>
       </w:r>
     </w:p>
     <w:p>
@@ -6073,15 +5980,7 @@
         <w:t>SCOPE:</w:t>
       </w:r>
       <w:r>
-        <w:t xml:space="preserve"> The scope of the functional testing for D7 Auto Service </w:t>
-      </w:r>
-      <w:proofErr w:type="spellStart"/>
-      <w:r>
-        <w:t>Center</w:t>
-      </w:r>
-      <w:proofErr w:type="spellEnd"/>
-      <w:r>
-        <w:t xml:space="preserve"> Web-App are based on the functional requirements outlined in the project documentation and different features of the system, including but not limited to:</w:t>
+        <w:t xml:space="preserve"> The scope of the functional testing for D7 Auto Service Center Web-App are based on the functional requirements outlined in the project documentation and different features of the system, including but not limited to:</w:t>
       </w:r>
     </w:p>
     <w:p>
@@ -6231,15 +6130,7 @@
         <w:t>METHOD:</w:t>
       </w:r>
       <w:r>
-        <w:t xml:space="preserve"> The test will be performed according to the functional requirements outlined in the project documentation for D7 Auto Service </w:t>
-      </w:r>
-      <w:proofErr w:type="spellStart"/>
-      <w:r>
-        <w:t>Center</w:t>
-      </w:r>
-      <w:proofErr w:type="spellEnd"/>
-      <w:r>
-        <w:t xml:space="preserve"> Web-App. </w:t>
+        <w:t xml:space="preserve"> The test will be performed according to the functional requirements outlined in the project documentation for D7 Auto Service Center Web-App. </w:t>
       </w:r>
     </w:p>
     <w:p>
@@ -7012,23 +6903,13 @@
               <w:spacing w:line="360" w:lineRule="auto"/>
               <w:jc w:val="center"/>
             </w:pPr>
-            <w:proofErr w:type="spellStart"/>
             <w:r>
               <w:rPr>
                 <w:rFonts w:eastAsia="Times New Roman" w:cs="Arial"/>
                 <w:bCs/>
                 <w:lang w:val="en-US" w:eastAsia="en-PH"/>
               </w:rPr>
-              <w:t>S.No</w:t>
-            </w:r>
-            <w:proofErr w:type="spellEnd"/>
-            <w:r>
-              <w:rPr>
-                <w:rFonts w:eastAsia="Times New Roman" w:cs="Arial"/>
-                <w:bCs/>
-                <w:lang w:val="en-US" w:eastAsia="en-PH"/>
-              </w:rPr>
-              <w:t>.</w:t>
+              <w:t>S.No.</w:t>
             </w:r>
           </w:p>
         </w:tc>
@@ -8609,13 +8490,21 @@
           <w:tcPr>
             <w:tcW w:w="3705" w:type="dxa"/>
           </w:tcPr>
-          <w:p/>
+          <w:p>
+            <w:r>
+              <w:t>Admin Delete Car Model</w:t>
+            </w:r>
+          </w:p>
         </w:tc>
         <w:tc>
           <w:tcPr>
             <w:tcW w:w="2900" w:type="dxa"/>
           </w:tcPr>
-          <w:p/>
+          <w:p>
+            <w:r>
+              <w:t>Functional, GUI</w:t>
+            </w:r>
+          </w:p>
         </w:tc>
       </w:tr>
       <w:tr>
@@ -8636,13 +8525,21 @@
           <w:tcPr>
             <w:tcW w:w="3705" w:type="dxa"/>
           </w:tcPr>
-          <w:p/>
+          <w:p>
+            <w:r>
+              <w:t>Admin Add Gallery</w:t>
+            </w:r>
+          </w:p>
         </w:tc>
         <w:tc>
           <w:tcPr>
             <w:tcW w:w="2900" w:type="dxa"/>
           </w:tcPr>
-          <w:p/>
+          <w:p>
+            <w:r>
+              <w:t>Functional, GUI</w:t>
+            </w:r>
+          </w:p>
         </w:tc>
       </w:tr>
       <w:tr>
@@ -10847,15 +10744,7 @@
         <w:spacing w:line="360" w:lineRule="auto"/>
       </w:pPr>
       <w:r>
-        <w:t xml:space="preserve">The following exit criteria are the desirable conditions that need to be met </w:t>
-      </w:r>
-      <w:proofErr w:type="gramStart"/>
-      <w:r>
-        <w:t>in order to</w:t>
-      </w:r>
-      <w:proofErr w:type="gramEnd"/>
-      <w:r>
-        <w:t xml:space="preserve"> proceed with the implementations of the system:</w:t>
+        <w:t>The following exit criteria are the desirable conditions that need to be met in order to proceed with the implementations of the system:</w:t>
       </w:r>
     </w:p>
     <w:tbl>
@@ -13040,23 +12929,7 @@
           <w:rFonts w:eastAsia="Times New Roman" w:cs="Arial"/>
           <w:lang w:val="en-US" w:eastAsia="en-PH"/>
         </w:rPr>
-        <w:t xml:space="preserve">Test metrics to measure the progress and level of success of the test will be developed and shared with the project manager for approval.  The below are some of the </w:t>
-      </w:r>
-      <w:proofErr w:type="gramStart"/>
-      <w:r>
-        <w:rPr>
-          <w:rFonts w:eastAsia="Times New Roman" w:cs="Arial"/>
-          <w:lang w:val="en-US" w:eastAsia="en-PH"/>
-        </w:rPr>
-        <w:t>metrics</w:t>
-      </w:r>
-      <w:proofErr w:type="gramEnd"/>
-      <w:r>
-        <w:rPr>
-          <w:rFonts w:eastAsia="Times New Roman" w:cs="Arial"/>
-          <w:lang w:val="en-US" w:eastAsia="en-PH"/>
-        </w:rPr>
-        <w:t> </w:t>
+        <w:t>Test metrics to measure the progress and level of success of the test will be developed and shared with the project manager for approval.  The below are some of the metrics </w:t>
       </w:r>
       <w:r>
         <w:rPr>
@@ -13674,33 +13547,7 @@
           <w:szCs w:val="22"/>
           <w:lang w:val="en-US"/>
         </w:rPr>
-        <w:t xml:space="preserve">Project-Centric Folders in </w:t>
-      </w:r>
-      <w:proofErr w:type="spellStart"/>
-      <w:r>
-        <w:rPr>
-          <w:rStyle w:val="normaltextrun"/>
-          <w:rFonts w:ascii="Arial" w:eastAsiaTheme="majorEastAsia" w:hAnsi="Arial" w:cs="Arial"/>
-          <w:b/>
-          <w:bCs/>
-          <w:sz w:val="22"/>
-          <w:szCs w:val="22"/>
-          <w:lang w:val="en-US"/>
-        </w:rPr>
-        <w:t>TestLink</w:t>
-      </w:r>
-      <w:proofErr w:type="spellEnd"/>
-      <w:r>
-        <w:rPr>
-          <w:rStyle w:val="normaltextrun"/>
-          <w:rFonts w:ascii="Arial" w:eastAsiaTheme="majorEastAsia" w:hAnsi="Arial" w:cs="Arial"/>
-          <w:b/>
-          <w:bCs/>
-          <w:sz w:val="22"/>
-          <w:szCs w:val="22"/>
-          <w:lang w:val="en-US"/>
-        </w:rPr>
-        <w:t>:</w:t>
+        <w:t>Project-Centric Folders in TestLink:</w:t>
       </w:r>
       <w:r>
         <w:rPr>
@@ -13736,29 +13583,7 @@
           <w:szCs w:val="22"/>
           <w:lang w:val="en-US"/>
         </w:rPr>
-        <w:t xml:space="preserve">To enhance project oversight and organization, </w:t>
-      </w:r>
-      <w:proofErr w:type="spellStart"/>
-      <w:r>
-        <w:rPr>
-          <w:rStyle w:val="normaltextrun"/>
-          <w:rFonts w:ascii="Arial" w:eastAsiaTheme="majorEastAsia" w:hAnsi="Arial" w:cs="Arial"/>
-          <w:sz w:val="22"/>
-          <w:szCs w:val="22"/>
-          <w:lang w:val="en-US"/>
-        </w:rPr>
-        <w:t>TestLink</w:t>
-      </w:r>
-      <w:proofErr w:type="spellEnd"/>
-      <w:r>
-        <w:rPr>
-          <w:rStyle w:val="normaltextrun"/>
-          <w:rFonts w:ascii="Arial" w:eastAsiaTheme="majorEastAsia" w:hAnsi="Arial" w:cs="Arial"/>
-          <w:sz w:val="22"/>
-          <w:szCs w:val="22"/>
-          <w:lang w:val="en-US"/>
-        </w:rPr>
-        <w:t xml:space="preserve"> will implement a dedicated folder structure tailored to the DFRT project.</w:t>
+        <w:t>To enhance project oversight and organization, TestLink will implement a dedicated folder structure tailored to the DFRT project.</w:t>
       </w:r>
       <w:r>
         <w:rPr>
@@ -13879,29 +13704,7 @@
           <w:szCs w:val="22"/>
           <w:lang w:val="en-US"/>
         </w:rPr>
-        <w:t xml:space="preserve">All members of the Testing team will receive permissions within </w:t>
-      </w:r>
-      <w:proofErr w:type="spellStart"/>
-      <w:r>
-        <w:rPr>
-          <w:rStyle w:val="normaltextrun"/>
-          <w:rFonts w:ascii="Arial" w:eastAsiaTheme="majorEastAsia" w:hAnsi="Arial" w:cs="Arial"/>
-          <w:sz w:val="22"/>
-          <w:szCs w:val="22"/>
-          <w:lang w:val="en-US"/>
-        </w:rPr>
-        <w:t>TestLink</w:t>
-      </w:r>
-      <w:proofErr w:type="spellEnd"/>
-      <w:r>
-        <w:rPr>
-          <w:rStyle w:val="normaltextrun"/>
-          <w:rFonts w:ascii="Arial" w:eastAsiaTheme="majorEastAsia" w:hAnsi="Arial" w:cs="Arial"/>
-          <w:sz w:val="22"/>
-          <w:szCs w:val="22"/>
-          <w:lang w:val="en-US"/>
-        </w:rPr>
-        <w:t>, allowing them to both view and modify content.</w:t>
+        <w:t>All members of the Testing team will receive permissions within TestLink, allowing them to both view and modify content.</w:t>
       </w:r>
       <w:r>
         <w:rPr>
@@ -13938,29 +13741,7 @@
           <w:szCs w:val="22"/>
           <w:lang w:val="en-US"/>
         </w:rPr>
-        <w:t xml:space="preserve">These permissions empower team members to actively contribute by creating and refining test cases directly within </w:t>
-      </w:r>
-      <w:proofErr w:type="spellStart"/>
-      <w:r>
-        <w:rPr>
-          <w:rStyle w:val="normaltextrun"/>
-          <w:rFonts w:ascii="Arial" w:eastAsiaTheme="majorEastAsia" w:hAnsi="Arial" w:cs="Arial"/>
-          <w:sz w:val="22"/>
-          <w:szCs w:val="22"/>
-          <w:lang w:val="en-US"/>
-        </w:rPr>
-        <w:t>TestLink</w:t>
-      </w:r>
-      <w:proofErr w:type="spellEnd"/>
-      <w:r>
-        <w:rPr>
-          <w:rStyle w:val="normaltextrun"/>
-          <w:rFonts w:ascii="Arial" w:eastAsiaTheme="majorEastAsia" w:hAnsi="Arial" w:cs="Arial"/>
-          <w:sz w:val="22"/>
-          <w:szCs w:val="22"/>
-          <w:lang w:val="en-US"/>
-        </w:rPr>
-        <w:t>.</w:t>
+        <w:t>These permissions empower team members to actively contribute by creating and refining test cases directly within TestLink.</w:t>
       </w:r>
       <w:r>
         <w:rPr>
@@ -14044,29 +13825,7 @@
           <w:szCs w:val="22"/>
           <w:lang w:val="en-US"/>
         </w:rPr>
-        <w:t xml:space="preserve">Test case creation will occur within </w:t>
-      </w:r>
-      <w:proofErr w:type="spellStart"/>
-      <w:r>
-        <w:rPr>
-          <w:rStyle w:val="normaltextrun"/>
-          <w:rFonts w:ascii="Arial" w:eastAsiaTheme="majorEastAsia" w:hAnsi="Arial" w:cs="Arial"/>
-          <w:sz w:val="22"/>
-          <w:szCs w:val="22"/>
-          <w:lang w:val="en-US"/>
-        </w:rPr>
-        <w:t>TestLink</w:t>
-      </w:r>
-      <w:proofErr w:type="spellEnd"/>
-      <w:r>
-        <w:rPr>
-          <w:rStyle w:val="normaltextrun"/>
-          <w:rFonts w:ascii="Arial" w:eastAsiaTheme="majorEastAsia" w:hAnsi="Arial" w:cs="Arial"/>
-          <w:sz w:val="22"/>
-          <w:szCs w:val="22"/>
-          <w:lang w:val="en-US"/>
-        </w:rPr>
-        <w:t xml:space="preserve"> during the Test Design phase.</w:t>
+        <w:t>Test case creation will occur within TestLink during the Test Design phase.</w:t>
       </w:r>
       <w:r>
         <w:rPr>
@@ -14103,29 +13862,7 @@
           <w:szCs w:val="22"/>
           <w:lang w:val="en-US"/>
         </w:rPr>
-        <w:t xml:space="preserve">Any updates or changes to test cases will be immediately reflected within the </w:t>
-      </w:r>
-      <w:proofErr w:type="spellStart"/>
-      <w:r>
-        <w:rPr>
-          <w:rStyle w:val="normaltextrun"/>
-          <w:rFonts w:ascii="Arial" w:eastAsiaTheme="majorEastAsia" w:hAnsi="Arial" w:cs="Arial"/>
-          <w:sz w:val="22"/>
-          <w:szCs w:val="22"/>
-          <w:lang w:val="en-US"/>
-        </w:rPr>
-        <w:t>TestLink</w:t>
-      </w:r>
-      <w:proofErr w:type="spellEnd"/>
-      <w:r>
-        <w:rPr>
-          <w:rStyle w:val="normaltextrun"/>
-          <w:rFonts w:ascii="Arial" w:eastAsiaTheme="majorEastAsia" w:hAnsi="Arial" w:cs="Arial"/>
-          <w:sz w:val="22"/>
-          <w:szCs w:val="22"/>
-          <w:lang w:val="en-US"/>
-        </w:rPr>
-        <w:t xml:space="preserve"> system, ensuring that test case documentation is always </w:t>
+        <w:t xml:space="preserve">Any updates or changes to test cases will be immediately reflected within the TestLink system, ensuring that test case documentation is always </w:t>
       </w:r>
       <w:r>
         <w:rPr>
@@ -14229,29 +13966,7 @@
           <w:szCs w:val="22"/>
           <w:lang w:val="en-US"/>
         </w:rPr>
-        <w:t xml:space="preserve">Testers will have direct access to their designated test cases through </w:t>
-      </w:r>
-      <w:proofErr w:type="spellStart"/>
-      <w:r>
-        <w:rPr>
-          <w:rStyle w:val="normaltextrun"/>
-          <w:rFonts w:ascii="Arial" w:eastAsiaTheme="majorEastAsia" w:hAnsi="Arial" w:cs="Arial"/>
-          <w:sz w:val="22"/>
-          <w:szCs w:val="22"/>
-          <w:lang w:val="en-US"/>
-        </w:rPr>
-        <w:t>TestLink</w:t>
-      </w:r>
-      <w:proofErr w:type="spellEnd"/>
-      <w:r>
-        <w:rPr>
-          <w:rStyle w:val="normaltextrun"/>
-          <w:rFonts w:ascii="Arial" w:eastAsiaTheme="majorEastAsia" w:hAnsi="Arial" w:cs="Arial"/>
-          <w:sz w:val="22"/>
-          <w:szCs w:val="22"/>
-          <w:lang w:val="en-US"/>
-        </w:rPr>
-        <w:t>.</w:t>
+        <w:t>Testers will have direct access to their designated test cases through TestLink.</w:t>
       </w:r>
       <w:r>
         <w:rPr>
@@ -14288,29 +14003,7 @@
           <w:szCs w:val="22"/>
           <w:lang w:val="en-US"/>
         </w:rPr>
-        <w:t xml:space="preserve">They can efficiently update the status of individual test steps directly within the </w:t>
-      </w:r>
-      <w:proofErr w:type="spellStart"/>
-      <w:r>
-        <w:rPr>
-          <w:rStyle w:val="normaltextrun"/>
-          <w:rFonts w:ascii="Arial" w:eastAsiaTheme="majorEastAsia" w:hAnsi="Arial" w:cs="Arial"/>
-          <w:sz w:val="22"/>
-          <w:szCs w:val="22"/>
-          <w:lang w:val="en-US"/>
-        </w:rPr>
-        <w:t>TestLink</w:t>
-      </w:r>
-      <w:proofErr w:type="spellEnd"/>
-      <w:r>
-        <w:rPr>
-          <w:rStyle w:val="normaltextrun"/>
-          <w:rFonts w:ascii="Arial" w:eastAsiaTheme="majorEastAsia" w:hAnsi="Arial" w:cs="Arial"/>
-          <w:sz w:val="22"/>
-          <w:szCs w:val="22"/>
-          <w:lang w:val="en-US"/>
-        </w:rPr>
-        <w:t xml:space="preserve"> interface, streamlining the testing process and enhancing collaboration.</w:t>
+        <w:t>They can efficiently update the status of individual test steps directly within the TestLink interface, streamlining the testing process and enhancing collaboration.</w:t>
       </w:r>
       <w:r>
         <w:rPr>
@@ -14394,29 +14087,7 @@
           <w:szCs w:val="22"/>
           <w:lang w:val="en-US"/>
         </w:rPr>
-        <w:t xml:space="preserve">Any identified defects will be comprehensively documented within </w:t>
-      </w:r>
-      <w:proofErr w:type="spellStart"/>
-      <w:r>
-        <w:rPr>
-          <w:rStyle w:val="normaltextrun"/>
-          <w:rFonts w:ascii="Arial" w:eastAsiaTheme="majorEastAsia" w:hAnsi="Arial" w:cs="Arial"/>
-          <w:sz w:val="22"/>
-          <w:szCs w:val="22"/>
-          <w:lang w:val="en-US"/>
-        </w:rPr>
-        <w:t>TestLink</w:t>
-      </w:r>
-      <w:proofErr w:type="spellEnd"/>
-      <w:r>
-        <w:rPr>
-          <w:rStyle w:val="normaltextrun"/>
-          <w:rFonts w:ascii="Arial" w:eastAsiaTheme="majorEastAsia" w:hAnsi="Arial" w:cs="Arial"/>
-          <w:sz w:val="22"/>
-          <w:szCs w:val="22"/>
-          <w:lang w:val="en-US"/>
-        </w:rPr>
-        <w:t>.</w:t>
+        <w:t>Any identified defects will be comprehensively documented within TestLink.</w:t>
       </w:r>
       <w:r>
         <w:rPr>
@@ -14573,27 +14244,7 @@
           <w:sz w:val="22"/>
           <w:szCs w:val="22"/>
         </w:rPr>
-        <w:t xml:space="preserve">To guarantee that defects are correctly validated and closed, testers will analyze and approve defect resolutions, updating the defect status directly within </w:t>
-      </w:r>
-      <w:proofErr w:type="spellStart"/>
-      <w:r>
-        <w:rPr>
-          <w:rStyle w:val="eop"/>
-          <w:rFonts w:ascii="Arial" w:hAnsi="Arial" w:cs="Arial"/>
-          <w:sz w:val="22"/>
-          <w:szCs w:val="22"/>
-        </w:rPr>
-        <w:t>TestLink</w:t>
-      </w:r>
-      <w:proofErr w:type="spellEnd"/>
-      <w:r>
-        <w:rPr>
-          <w:rStyle w:val="eop"/>
-          <w:rFonts w:ascii="Arial" w:hAnsi="Arial" w:cs="Arial"/>
-          <w:sz w:val="22"/>
-          <w:szCs w:val="22"/>
-        </w:rPr>
-        <w:t>.</w:t>
+        <w:t>To guarantee that defects are correctly validated and closed, testers will analyze and approve defect resolutions, updating the defect status directly within TestLink.</w:t>
       </w:r>
     </w:p>
     <w:p>
@@ -14660,7 +14311,6 @@
           <w:szCs w:val="22"/>
         </w:rPr>
       </w:pPr>
-      <w:proofErr w:type="spellStart"/>
       <w:r>
         <w:rPr>
           <w:rStyle w:val="normaltextrun"/>
@@ -14669,18 +14319,7 @@
           <w:szCs w:val="22"/>
           <w:lang w:val="en-US"/>
         </w:rPr>
-        <w:t>TestLink</w:t>
-      </w:r>
-      <w:proofErr w:type="spellEnd"/>
-      <w:r>
-        <w:rPr>
-          <w:rStyle w:val="normaltextrun"/>
-          <w:rFonts w:ascii="Arial" w:eastAsiaTheme="majorEastAsia" w:hAnsi="Arial" w:cs="Arial"/>
-          <w:sz w:val="22"/>
-          <w:szCs w:val="22"/>
-          <w:lang w:val="en-US"/>
-        </w:rPr>
-        <w:t xml:space="preserve"> offers robust reporting capabilities, enabling the generation of various reports to gain insights into test execution progress.</w:t>
+        <w:t>TestLink offers robust reporting capabilities, enabling the generation of various reports to gain insights into test execution progress.</w:t>
       </w:r>
       <w:r>
         <w:rPr>
@@ -14788,29 +14427,7 @@
           <w:szCs w:val="22"/>
           <w:lang w:val="en-US"/>
         </w:rPr>
-        <w:t xml:space="preserve">The tester will understand each requirement and prepare </w:t>
-      </w:r>
-      <w:proofErr w:type="gramStart"/>
-      <w:r>
-        <w:rPr>
-          <w:rStyle w:val="normaltextrun"/>
-          <w:rFonts w:ascii="Arial" w:eastAsiaTheme="majorEastAsia" w:hAnsi="Arial" w:cs="Arial"/>
-          <w:sz w:val="22"/>
-          <w:szCs w:val="22"/>
-          <w:lang w:val="en-US"/>
-        </w:rPr>
-        <w:t>corresponding</w:t>
-      </w:r>
-      <w:proofErr w:type="gramEnd"/>
-      <w:r>
-        <w:rPr>
-          <w:rStyle w:val="normaltextrun"/>
-          <w:rFonts w:ascii="Arial" w:eastAsiaTheme="majorEastAsia" w:hAnsi="Arial" w:cs="Arial"/>
-          <w:sz w:val="22"/>
-          <w:szCs w:val="22"/>
-          <w:lang w:val="en-US"/>
-        </w:rPr>
-        <w:t xml:space="preserve"> test case to ensure all requirements are covered.</w:t>
+        <w:t>The tester will understand each requirement and prepare corresponding test case to ensure all requirements are covered.</w:t>
       </w:r>
       <w:r>
         <w:rPr>
@@ -14918,29 +14535,7 @@
           <w:szCs w:val="22"/>
           <w:lang w:val="en-US"/>
         </w:rPr>
-        <w:t xml:space="preserve">During the preparation phase, </w:t>
-      </w:r>
-      <w:proofErr w:type="gramStart"/>
-      <w:r>
-        <w:rPr>
-          <w:rStyle w:val="normaltextrun"/>
-          <w:rFonts w:ascii="Arial" w:eastAsiaTheme="majorEastAsia" w:hAnsi="Arial" w:cs="Arial"/>
-          <w:sz w:val="22"/>
-          <w:szCs w:val="22"/>
-          <w:lang w:val="en-US"/>
-        </w:rPr>
-        <w:t>tester</w:t>
-      </w:r>
-      <w:proofErr w:type="gramEnd"/>
-      <w:r>
-        <w:rPr>
-          <w:rStyle w:val="normaltextrun"/>
-          <w:rFonts w:ascii="Arial" w:eastAsiaTheme="majorEastAsia" w:hAnsi="Arial" w:cs="Arial"/>
-          <w:sz w:val="22"/>
-          <w:szCs w:val="22"/>
-          <w:lang w:val="en-US"/>
-        </w:rPr>
-        <w:t xml:space="preserve"> will use the prototype, use case and functional specification to write step by step test cases.</w:t>
+        <w:t>During the preparation phase, tester will use the prototype, use case and functional specification to write step by step test cases.</w:t>
       </w:r>
       <w:r>
         <w:rPr>
@@ -15013,29 +14608,7 @@
           <w:szCs w:val="22"/>
           <w:lang w:val="en-US"/>
         </w:rPr>
-        <w:t xml:space="preserve">Sign-off for the test cases would be </w:t>
-      </w:r>
-      <w:proofErr w:type="gramStart"/>
-      <w:r>
-        <w:rPr>
-          <w:rStyle w:val="normaltextrun"/>
-          <w:rFonts w:ascii="Arial" w:eastAsiaTheme="majorEastAsia" w:hAnsi="Arial" w:cs="Arial"/>
-          <w:sz w:val="22"/>
-          <w:szCs w:val="22"/>
-          <w:lang w:val="en-US"/>
-        </w:rPr>
-        <w:t>communicates</w:t>
-      </w:r>
-      <w:proofErr w:type="gramEnd"/>
-      <w:r>
-        <w:rPr>
-          <w:rStyle w:val="normaltextrun"/>
-          <w:rFonts w:ascii="Arial" w:eastAsiaTheme="majorEastAsia" w:hAnsi="Arial" w:cs="Arial"/>
-          <w:sz w:val="22"/>
-          <w:szCs w:val="22"/>
-          <w:lang w:val="en-US"/>
-        </w:rPr>
-        <w:t xml:space="preserve"> through mail by Business Analyst’s.</w:t>
+        <w:t>Sign-off for the test cases would be communicates through mail by Business Analyst’s.</w:t>
       </w:r>
       <w:r>
         <w:rPr>
@@ -15071,29 +14644,7 @@
           <w:szCs w:val="22"/>
           <w:lang w:val="en-US"/>
         </w:rPr>
-        <w:t xml:space="preserve">Any subsequent changes to the test </w:t>
-      </w:r>
-      <w:proofErr w:type="gramStart"/>
-      <w:r>
-        <w:rPr>
-          <w:rStyle w:val="normaltextrun"/>
-          <w:rFonts w:ascii="Arial" w:eastAsiaTheme="majorEastAsia" w:hAnsi="Arial" w:cs="Arial"/>
-          <w:sz w:val="22"/>
-          <w:szCs w:val="22"/>
-          <w:lang w:val="en-US"/>
-        </w:rPr>
-        <w:t>case</w:t>
-      </w:r>
-      <w:proofErr w:type="gramEnd"/>
-      <w:r>
-        <w:rPr>
-          <w:rStyle w:val="normaltextrun"/>
-          <w:rFonts w:ascii="Arial" w:eastAsiaTheme="majorEastAsia" w:hAnsi="Arial" w:cs="Arial"/>
-          <w:sz w:val="22"/>
-          <w:szCs w:val="22"/>
-          <w:lang w:val="en-US"/>
-        </w:rPr>
-        <w:t xml:space="preserve"> if any will be directly updated in </w:t>
+        <w:t xml:space="preserve">Any subsequent changes to the test case if any will be directly updated in </w:t>
       </w:r>
       <w:r>
         <w:rPr>
@@ -17235,16 +16786,8 @@
               <w:rPr>
                 <w:rFonts w:cs="Arial"/>
               </w:rPr>
-              <w:t xml:space="preserve">Wilkins V. </w:t>
-            </w:r>
-            <w:proofErr w:type="spellStart"/>
-            <w:r>
-              <w:rPr>
-                <w:rFonts w:cs="Arial"/>
-              </w:rPr>
-              <w:t>Caducio</w:t>
-            </w:r>
-            <w:proofErr w:type="spellEnd"/>
+              <w:t>Wilkins V. Caducio</w:t>
+            </w:r>
           </w:p>
         </w:tc>
         <w:tc>
@@ -17321,19 +16864,11 @@
                 <w:rFonts w:cs="Arial"/>
               </w:rPr>
             </w:pPr>
-            <w:proofErr w:type="spellStart"/>
             <w:r>
               <w:rPr>
                 <w:rFonts w:cs="Arial"/>
               </w:rPr>
-              <w:t>Mikedale</w:t>
-            </w:r>
-            <w:proofErr w:type="spellEnd"/>
-            <w:r>
-              <w:rPr>
-                <w:rFonts w:cs="Arial"/>
-              </w:rPr>
-              <w:t xml:space="preserve"> B. Dellera</w:t>
+              <w:t>Mikedale B. Dellera</w:t>
             </w:r>
           </w:p>
         </w:tc>
@@ -17411,19 +16946,11 @@
                 <w:rFonts w:cs="Arial"/>
               </w:rPr>
             </w:pPr>
-            <w:proofErr w:type="spellStart"/>
             <w:r>
               <w:rPr>
                 <w:rFonts w:cs="Arial"/>
               </w:rPr>
-              <w:t>Jakerson</w:t>
-            </w:r>
-            <w:proofErr w:type="spellEnd"/>
-            <w:r>
-              <w:rPr>
-                <w:rFonts w:cs="Arial"/>
-              </w:rPr>
-              <w:t xml:space="preserve"> B. Bermudo</w:t>
+              <w:t>Jakerson B. Bermudo</w:t>
             </w:r>
           </w:p>
         </w:tc>
@@ -17579,19 +17106,11 @@
                 <w:rFonts w:cs="Arial"/>
               </w:rPr>
             </w:pPr>
-            <w:proofErr w:type="spellStart"/>
             <w:r>
               <w:rPr>
                 <w:rFonts w:cs="Arial"/>
               </w:rPr>
-              <w:t>Rark</w:t>
-            </w:r>
-            <w:proofErr w:type="spellEnd"/>
-            <w:r>
-              <w:rPr>
-                <w:rFonts w:cs="Arial"/>
-              </w:rPr>
-              <w:t xml:space="preserve"> Mowen L. Alcantara</w:t>
+              <w:t>Rark Mowen L. Alcantara</w:t>
             </w:r>
           </w:p>
         </w:tc>
@@ -18228,15 +17747,7 @@
         <w:t xml:space="preserve">The Development Team is the representative of the </w:t>
       </w:r>
       <w:r>
-        <w:t xml:space="preserve">D7 Auto Service </w:t>
-      </w:r>
-      <w:proofErr w:type="spellStart"/>
-      <w:r>
-        <w:t>Center</w:t>
-      </w:r>
-      <w:proofErr w:type="spellEnd"/>
-      <w:r>
-        <w:t xml:space="preserve"> Web-App</w:t>
+        <w:t>D7 Auto Service Center Web-App</w:t>
       </w:r>
       <w:r>
         <w:t xml:space="preserve"> who are working with the testing team. </w:t>
@@ -18320,15 +17831,7 @@
         <w:ind w:left="1080"/>
       </w:pPr>
       <w:r>
-        <w:t xml:space="preserve">Clarify any uncertainties or inquiries that the testing team may have </w:t>
-      </w:r>
-      <w:proofErr w:type="gramStart"/>
-      <w:r>
-        <w:t>with regard to</w:t>
-      </w:r>
-      <w:proofErr w:type="gramEnd"/>
-      <w:r>
-        <w:t xml:space="preserve"> the software's requirements or design.</w:t>
+        <w:t>Clarify any uncertainties or inquiries that the testing team may have with regard to the software's requirements or design.</w:t>
       </w:r>
       <w:r>
         <w:t xml:space="preserve"> This makes sure the testing team understands what exactly must be validated.</w:t>
@@ -18477,7 +17980,6 @@
         </w:rPr>
         <w:t xml:space="preserve"> </w:t>
       </w:r>
-      <w:proofErr w:type="spellStart"/>
       <w:r>
         <w:rPr>
           <w:rFonts w:cs="Arial"/>
@@ -18486,26 +17988,11 @@
         </w:rPr>
         <w:t>SocitCloud</w:t>
       </w:r>
-      <w:proofErr w:type="spellEnd"/>
       <w:r>
         <w:rPr>
           <w:rFonts w:cs="Arial"/>
         </w:rPr>
-        <w:t xml:space="preserve">, - The </w:t>
-      </w:r>
-      <w:proofErr w:type="spellStart"/>
-      <w:r>
-        <w:rPr>
-          <w:rFonts w:cs="Arial"/>
-        </w:rPr>
-        <w:t>socitcload</w:t>
-      </w:r>
-      <w:proofErr w:type="spellEnd"/>
-      <w:r>
-        <w:rPr>
-          <w:rFonts w:cs="Arial"/>
-        </w:rPr>
-        <w:t xml:space="preserve"> is the temporary hosted environment of the development team which intended to test the web application in the state of hosting the actual deployed system. </w:t>
+        <w:t xml:space="preserve">, - The socitcload is the temporary hosted environment of the development team which intended to test the web application in the state of hosting the actual deployed system. </w:t>
       </w:r>
     </w:p>
     <w:p>
@@ -19605,7 +19092,6 @@
         <w:dataBinding w:prefixMappings="xmlns:ns0='http://purl.org/dc/elements/1.1/' xmlns:ns1='http://schemas.openxmlformats.org/package/2006/metadata/core-properties' " w:xpath="/ns1:coreProperties[1]/ns0:title[1]" w:storeItemID="{6C3C8BC8-F283-45AE-878A-BAB7291924A1}"/>
         <w:text/>
       </w:sdtPr>
-      <w:sdtEndPr/>
       <w:sdtContent>
         <w:r>
           <w:t xml:space="preserve">     </w:t>
@@ -19723,7 +19209,6 @@
         <w:dataBinding w:prefixMappings="xmlns:ns0='http://purl.org/dc/elements/1.1/' xmlns:ns1='http://schemas.openxmlformats.org/package/2006/metadata/core-properties' " w:xpath="/ns1:coreProperties[1]/ns0:title[1]" w:storeItemID="{6C3C8BC8-F283-45AE-878A-BAB7291924A1}"/>
         <w:text/>
       </w:sdtPr>
-      <w:sdtEndPr/>
       <w:sdtContent>
         <w:r>
           <w:t xml:space="preserve">     </w:t>
@@ -19751,7 +19236,6 @@
         <w:dataBinding w:prefixMappings="xmlns:ns0='http://purl.org/dc/elements/1.1/' xmlns:ns1='http://schemas.openxmlformats.org/package/2006/metadata/core-properties' " w:xpath="/ns1:coreProperties[1]/ns0:title[1]" w:storeItemID="{6C3C8BC8-F283-45AE-878A-BAB7291924A1}"/>
         <w:text/>
       </w:sdtPr>
-      <w:sdtEndPr/>
       <w:sdtContent>
         <w:r>
           <w:t xml:space="preserve">     </w:t>
@@ -29945,108 +29429,9 @@
 </file>
 
 <file path=customXml/item3.xml><?xml version="1.0" encoding="utf-8"?>
-<b:Sources xmlns:b="http://schemas.openxmlformats.org/officeDocument/2006/bibliography" xmlns="http://schemas.openxmlformats.org/officeDocument/2006/bibliography" SelectedStyle="\ISO690Nmerical.XSL" StyleName="ISO 690 - Numerical Reference">
-  <b:Source>
-    <b:Tag>Mur10</b:Tag>
-    <b:SourceType>ElectronicSource</b:SourceType>
-    <b:Guid>{E75CFD88-278B-4BD2-BFE0-B5D77039ACDB}</b:Guid>
-    <b:Author>
-      <b:Author>
-        <b:NameList>
-          <b:Person>
-            <b:Last>Murphy</b:Last>
-            <b:First>Andrew</b:First>
-            <b:Middle>C.</b:Middle>
-          </b:Person>
-        </b:NameList>
-      </b:Author>
-    </b:Author>
-    <b:Title>Learning Hub, Information TEchnology (IT) - Solutions Options Document</b:Title>
-    <b:Year>2010</b:Year>
-    <b:Month>December</b:Month>
-    <b:Day>20</b:Day>
-    <b:RefOrder>2</b:RefOrder>
-  </b:Source>
-  <b:Source>
-    <b:Tag>Uni102</b:Tag>
-    <b:SourceType>ElectronicSource</b:SourceType>
-    <b:Guid>{CFF64624-6B4A-4D95-8C21-8EFEEBFCFC15}</b:Guid>
-    <b:Author>
-      <b:Author>
-        <b:Corporate>University of Adelaide</b:Corporate>
-      </b:Author>
-    </b:Author>
-    <b:Title>The Learning Hub - Major Benfits Framework</b:Title>
-    <b:City>Adelaide</b:City>
-    <b:StateProvince>South Australia</b:StateProvince>
-    <b:CountryRegion>Australia</b:CountryRegion>
-    <b:Year>2010</b:Year>
-    <b:Month>October </b:Month>
-    <b:Day>1</b:Day>
-    <b:RefOrder>1</b:RefOrder>
-  </b:Source>
-  <b:Source>
-    <b:Tag>Uni103</b:Tag>
-    <b:SourceType>ElectronicSource</b:SourceType>
-    <b:Guid>{EA296C68-87DB-45A5-8A3B-9C55D6B368E9}</b:Guid>
-    <b:Author>
-      <b:Author>
-        <b:Corporate>University of Adelaide</b:Corporate>
-      </b:Author>
-    </b:Author>
-    <b:Title>Learning Hub Aspirational Brief</b:Title>
-    <b:City>Adelaide</b:City>
-    <b:StateProvince>South Australia</b:StateProvince>
-    <b:CountryRegion>Australia</b:CountryRegion>
-    <b:Year>2010</b:Year>
-    <b:Month>February</b:Month>
-    <b:Day>26</b:Day>
-    <b:RefOrder>3</b:RefOrder>
-  </b:Source>
-  <b:Source>
-    <b:Tag>Thr101</b:Tag>
-    <b:SourceType>ElectronicSource</b:SourceType>
-    <b:Guid>{FD90471F-D036-40D8-B5F1-01F338828976}</b:Guid>
-    <b:Author>
-      <b:Author>
-        <b:NameList>
-          <b:Person>
-            <b:Last>Threapleton</b:Last>
-            <b:First>Noel</b:First>
-          </b:Person>
-        </b:NameList>
-      </b:Author>
-    </b:Author>
-    <b:Title>Learning Hub Information Technology (IT )Program,  Business Requirements Document</b:Title>
-    <b:City>Adelaide</b:City>
-    <b:StateProvince>SA</b:StateProvince>
-    <b:CountryRegion>Australia</b:CountryRegion>
-    <b:Year>2010</b:Year>
-    <b:Month>September</b:Month>
-    <b:Day>28</b:Day>
-    <b:RefOrder>4</b:RefOrder>
-  </b:Source>
-  <b:Source>
-    <b:Tag>Mur101</b:Tag>
-    <b:SourceType>ElectronicSource</b:SourceType>
-    <b:Guid>{7DEBC7F4-8EBF-4E48-9113-C0A2A3597C8A}</b:Guid>
-    <b:Author>
-      <b:Author>
-        <b:NameList>
-          <b:Person>
-            <b:Last>Murphy</b:Last>
-            <b:First>Andrew</b:First>
-            <b:Middle>C.</b:Middle>
-          </b:Person>
-        </b:NameList>
-      </b:Author>
-    </b:Author>
-    <b:Title>Learning Hub - IT Options Summary</b:Title>
-    <b:Medium>Spreadsheet</b:Medium>
-    <b:Year>2010</b:Year>
-    <b:RefOrder>5</b:RefOrder>
-  </b:Source>
-</b:Sources>
+<p:properties xmlns:p="http://schemas.microsoft.com/office/2006/metadata/properties" xmlns:xsi="http://www.w3.org/2001/XMLSchema-instance" xmlns:pc="http://schemas.microsoft.com/office/infopath/2007/PartnerControls">
+  <documentManagement/>
+</p:properties>
 </file>
 
 <file path=customXml/item4.xml><?xml version="1.0" encoding="utf-8"?>
@@ -30164,9 +29549,108 @@
 </file>
 
 <file path=customXml/item5.xml><?xml version="1.0" encoding="utf-8"?>
-<p:properties xmlns:p="http://schemas.microsoft.com/office/2006/metadata/properties" xmlns:xsi="http://www.w3.org/2001/XMLSchema-instance" xmlns:pc="http://schemas.microsoft.com/office/infopath/2007/PartnerControls">
-  <documentManagement/>
-</p:properties>
+<b:Sources xmlns:b="http://schemas.openxmlformats.org/officeDocument/2006/bibliography" xmlns="http://schemas.openxmlformats.org/officeDocument/2006/bibliography" SelectedStyle="\ISO690Nmerical.XSL" StyleName="ISO 690 - Numerical Reference">
+  <b:Source>
+    <b:Tag>Mur10</b:Tag>
+    <b:SourceType>ElectronicSource</b:SourceType>
+    <b:Guid>{E75CFD88-278B-4BD2-BFE0-B5D77039ACDB}</b:Guid>
+    <b:Author>
+      <b:Author>
+        <b:NameList>
+          <b:Person>
+            <b:Last>Murphy</b:Last>
+            <b:First>Andrew</b:First>
+            <b:Middle>C.</b:Middle>
+          </b:Person>
+        </b:NameList>
+      </b:Author>
+    </b:Author>
+    <b:Title>Learning Hub, Information TEchnology (IT) - Solutions Options Document</b:Title>
+    <b:Year>2010</b:Year>
+    <b:Month>December</b:Month>
+    <b:Day>20</b:Day>
+    <b:RefOrder>2</b:RefOrder>
+  </b:Source>
+  <b:Source>
+    <b:Tag>Uni102</b:Tag>
+    <b:SourceType>ElectronicSource</b:SourceType>
+    <b:Guid>{CFF64624-6B4A-4D95-8C21-8EFEEBFCFC15}</b:Guid>
+    <b:Author>
+      <b:Author>
+        <b:Corporate>University of Adelaide</b:Corporate>
+      </b:Author>
+    </b:Author>
+    <b:Title>The Learning Hub - Major Benfits Framework</b:Title>
+    <b:City>Adelaide</b:City>
+    <b:StateProvince>South Australia</b:StateProvince>
+    <b:CountryRegion>Australia</b:CountryRegion>
+    <b:Year>2010</b:Year>
+    <b:Month>October </b:Month>
+    <b:Day>1</b:Day>
+    <b:RefOrder>1</b:RefOrder>
+  </b:Source>
+  <b:Source>
+    <b:Tag>Uni103</b:Tag>
+    <b:SourceType>ElectronicSource</b:SourceType>
+    <b:Guid>{EA296C68-87DB-45A5-8A3B-9C55D6B368E9}</b:Guid>
+    <b:Author>
+      <b:Author>
+        <b:Corporate>University of Adelaide</b:Corporate>
+      </b:Author>
+    </b:Author>
+    <b:Title>Learning Hub Aspirational Brief</b:Title>
+    <b:City>Adelaide</b:City>
+    <b:StateProvince>South Australia</b:StateProvince>
+    <b:CountryRegion>Australia</b:CountryRegion>
+    <b:Year>2010</b:Year>
+    <b:Month>February</b:Month>
+    <b:Day>26</b:Day>
+    <b:RefOrder>3</b:RefOrder>
+  </b:Source>
+  <b:Source>
+    <b:Tag>Thr101</b:Tag>
+    <b:SourceType>ElectronicSource</b:SourceType>
+    <b:Guid>{FD90471F-D036-40D8-B5F1-01F338828976}</b:Guid>
+    <b:Author>
+      <b:Author>
+        <b:NameList>
+          <b:Person>
+            <b:Last>Threapleton</b:Last>
+            <b:First>Noel</b:First>
+          </b:Person>
+        </b:NameList>
+      </b:Author>
+    </b:Author>
+    <b:Title>Learning Hub Information Technology (IT )Program,  Business Requirements Document</b:Title>
+    <b:City>Adelaide</b:City>
+    <b:StateProvince>SA</b:StateProvince>
+    <b:CountryRegion>Australia</b:CountryRegion>
+    <b:Year>2010</b:Year>
+    <b:Month>September</b:Month>
+    <b:Day>28</b:Day>
+    <b:RefOrder>4</b:RefOrder>
+  </b:Source>
+  <b:Source>
+    <b:Tag>Mur101</b:Tag>
+    <b:SourceType>ElectronicSource</b:SourceType>
+    <b:Guid>{7DEBC7F4-8EBF-4E48-9113-C0A2A3597C8A}</b:Guid>
+    <b:Author>
+      <b:Author>
+        <b:NameList>
+          <b:Person>
+            <b:Last>Murphy</b:Last>
+            <b:First>Andrew</b:First>
+            <b:Middle>C.</b:Middle>
+          </b:Person>
+        </b:NameList>
+      </b:Author>
+    </b:Author>
+    <b:Title>Learning Hub - IT Options Summary</b:Title>
+    <b:Medium>Spreadsheet</b:Medium>
+    <b:Year>2010</b:Year>
+    <b:RefOrder>5</b:RefOrder>
+  </b:Source>
+</b:Sources>
 </file>
 
 <file path=customXml/itemProps1.xml><?xml version="1.0" encoding="utf-8"?>
@@ -30186,9 +29670,10 @@
 </file>
 
 <file path=customXml/itemProps3.xml><?xml version="1.0" encoding="utf-8"?>
-<ds:datastoreItem xmlns:ds="http://schemas.openxmlformats.org/officeDocument/2006/customXml" ds:itemID="{2DA2D6CF-4E7C-422C-959F-246CA2A18389}">
+<ds:datastoreItem xmlns:ds="http://schemas.openxmlformats.org/officeDocument/2006/customXml" ds:itemID="{72D5E17C-664A-4D1B-AB0F-2FFC8B0EBA81}">
   <ds:schemaRefs>
-    <ds:schemaRef ds:uri="http://schemas.openxmlformats.org/officeDocument/2006/bibliography"/>
+    <ds:schemaRef ds:uri="http://schemas.microsoft.com/office/2006/metadata/properties"/>
+    <ds:schemaRef ds:uri="http://schemas.microsoft.com/office/infopath/2007/PartnerControls"/>
   </ds:schemaRefs>
 </ds:datastoreItem>
 </file>
@@ -30210,10 +29695,9 @@
 </file>
 
 <file path=customXml/itemProps5.xml><?xml version="1.0" encoding="utf-8"?>
-<ds:datastoreItem xmlns:ds="http://schemas.openxmlformats.org/officeDocument/2006/customXml" ds:itemID="{72D5E17C-664A-4D1B-AB0F-2FFC8B0EBA81}">
+<ds:datastoreItem xmlns:ds="http://schemas.openxmlformats.org/officeDocument/2006/customXml" ds:itemID="{2DA2D6CF-4E7C-422C-959F-246CA2A18389}">
   <ds:schemaRefs>
-    <ds:schemaRef ds:uri="http://schemas.microsoft.com/office/2006/metadata/properties"/>
-    <ds:schemaRef ds:uri="http://schemas.microsoft.com/office/infopath/2007/PartnerControls"/>
+    <ds:schemaRef ds:uri="http://schemas.openxmlformats.org/officeDocument/2006/bibliography"/>
   </ds:schemaRefs>
 </ds:datastoreItem>
 </file>
</xml_diff>

<commit_message>
Updated the UC20 and UC21
</commit_message>
<xml_diff>
--- a/QUALITY/TEST PLAN- TEAM DEVELOPMENTALITY.docx
+++ b/QUALITY/TEST PLAN- TEAM DEVELOPMENTALITY.docx
@@ -8560,13 +8560,21 @@
           <w:tcPr>
             <w:tcW w:w="3705" w:type="dxa"/>
           </w:tcPr>
-          <w:p/>
+          <w:p>
+            <w:r>
+              <w:t>Admin Edit Gallery</w:t>
+            </w:r>
+          </w:p>
         </w:tc>
         <w:tc>
           <w:tcPr>
             <w:tcW w:w="2900" w:type="dxa"/>
           </w:tcPr>
-          <w:p/>
+          <w:p>
+            <w:r>
+              <w:t>Functional, GUI</w:t>
+            </w:r>
+          </w:p>
         </w:tc>
       </w:tr>
       <w:tr>
@@ -8587,13 +8595,21 @@
           <w:tcPr>
             <w:tcW w:w="3705" w:type="dxa"/>
           </w:tcPr>
-          <w:p/>
+          <w:p>
+            <w:r>
+              <w:t>Admin Deleter Gallery</w:t>
+            </w:r>
+          </w:p>
         </w:tc>
         <w:tc>
           <w:tcPr>
             <w:tcW w:w="2900" w:type="dxa"/>
           </w:tcPr>
-          <w:p/>
+          <w:p>
+            <w:r>
+              <w:t>Functional, GUI</w:t>
+            </w:r>
+          </w:p>
         </w:tc>
       </w:tr>
       <w:tr>
@@ -29420,6 +29436,12 @@
 </file>
 
 <file path=customXml/item2.xml><?xml version="1.0" encoding="utf-8"?>
+<p:properties xmlns:p="http://schemas.microsoft.com/office/2006/metadata/properties" xmlns:xsi="http://www.w3.org/2001/XMLSchema-instance" xmlns:pc="http://schemas.microsoft.com/office/infopath/2007/PartnerControls">
+  <documentManagement/>
+</p:properties>
+</file>
+
+<file path=customXml/item3.xml><?xml version="1.0" encoding="utf-8"?>
 <?mso-contentType ?>
 <FormTemplates xmlns="http://schemas.microsoft.com/sharepoint/v3/contenttype/forms">
   <Display>DocumentLibraryForm</Display>
@@ -29428,13 +29450,112 @@
 </FormTemplates>
 </file>
 
-<file path=customXml/item3.xml><?xml version="1.0" encoding="utf-8"?>
-<p:properties xmlns:p="http://schemas.microsoft.com/office/2006/metadata/properties" xmlns:xsi="http://www.w3.org/2001/XMLSchema-instance" xmlns:pc="http://schemas.microsoft.com/office/infopath/2007/PartnerControls">
-  <documentManagement/>
-</p:properties>
+<file path=customXml/item4.xml><?xml version="1.0" encoding="utf-8"?>
+<b:Sources xmlns:b="http://schemas.openxmlformats.org/officeDocument/2006/bibliography" xmlns="http://schemas.openxmlformats.org/officeDocument/2006/bibliography" SelectedStyle="\ISO690Nmerical.XSL" StyleName="ISO 690 - Numerical Reference">
+  <b:Source>
+    <b:Tag>Mur10</b:Tag>
+    <b:SourceType>ElectronicSource</b:SourceType>
+    <b:Guid>{E75CFD88-278B-4BD2-BFE0-B5D77039ACDB}</b:Guid>
+    <b:Author>
+      <b:Author>
+        <b:NameList>
+          <b:Person>
+            <b:Last>Murphy</b:Last>
+            <b:First>Andrew</b:First>
+            <b:Middle>C.</b:Middle>
+          </b:Person>
+        </b:NameList>
+      </b:Author>
+    </b:Author>
+    <b:Title>Learning Hub, Information TEchnology (IT) - Solutions Options Document</b:Title>
+    <b:Year>2010</b:Year>
+    <b:Month>December</b:Month>
+    <b:Day>20</b:Day>
+    <b:RefOrder>2</b:RefOrder>
+  </b:Source>
+  <b:Source>
+    <b:Tag>Uni102</b:Tag>
+    <b:SourceType>ElectronicSource</b:SourceType>
+    <b:Guid>{CFF64624-6B4A-4D95-8C21-8EFEEBFCFC15}</b:Guid>
+    <b:Author>
+      <b:Author>
+        <b:Corporate>University of Adelaide</b:Corporate>
+      </b:Author>
+    </b:Author>
+    <b:Title>The Learning Hub - Major Benfits Framework</b:Title>
+    <b:City>Adelaide</b:City>
+    <b:StateProvince>South Australia</b:StateProvince>
+    <b:CountryRegion>Australia</b:CountryRegion>
+    <b:Year>2010</b:Year>
+    <b:Month>October </b:Month>
+    <b:Day>1</b:Day>
+    <b:RefOrder>1</b:RefOrder>
+  </b:Source>
+  <b:Source>
+    <b:Tag>Uni103</b:Tag>
+    <b:SourceType>ElectronicSource</b:SourceType>
+    <b:Guid>{EA296C68-87DB-45A5-8A3B-9C55D6B368E9}</b:Guid>
+    <b:Author>
+      <b:Author>
+        <b:Corporate>University of Adelaide</b:Corporate>
+      </b:Author>
+    </b:Author>
+    <b:Title>Learning Hub Aspirational Brief</b:Title>
+    <b:City>Adelaide</b:City>
+    <b:StateProvince>South Australia</b:StateProvince>
+    <b:CountryRegion>Australia</b:CountryRegion>
+    <b:Year>2010</b:Year>
+    <b:Month>February</b:Month>
+    <b:Day>26</b:Day>
+    <b:RefOrder>3</b:RefOrder>
+  </b:Source>
+  <b:Source>
+    <b:Tag>Thr101</b:Tag>
+    <b:SourceType>ElectronicSource</b:SourceType>
+    <b:Guid>{FD90471F-D036-40D8-B5F1-01F338828976}</b:Guid>
+    <b:Author>
+      <b:Author>
+        <b:NameList>
+          <b:Person>
+            <b:Last>Threapleton</b:Last>
+            <b:First>Noel</b:First>
+          </b:Person>
+        </b:NameList>
+      </b:Author>
+    </b:Author>
+    <b:Title>Learning Hub Information Technology (IT )Program,  Business Requirements Document</b:Title>
+    <b:City>Adelaide</b:City>
+    <b:StateProvince>SA</b:StateProvince>
+    <b:CountryRegion>Australia</b:CountryRegion>
+    <b:Year>2010</b:Year>
+    <b:Month>September</b:Month>
+    <b:Day>28</b:Day>
+    <b:RefOrder>4</b:RefOrder>
+  </b:Source>
+  <b:Source>
+    <b:Tag>Mur101</b:Tag>
+    <b:SourceType>ElectronicSource</b:SourceType>
+    <b:Guid>{7DEBC7F4-8EBF-4E48-9113-C0A2A3597C8A}</b:Guid>
+    <b:Author>
+      <b:Author>
+        <b:NameList>
+          <b:Person>
+            <b:Last>Murphy</b:Last>
+            <b:First>Andrew</b:First>
+            <b:Middle>C.</b:Middle>
+          </b:Person>
+        </b:NameList>
+      </b:Author>
+    </b:Author>
+    <b:Title>Learning Hub - IT Options Summary</b:Title>
+    <b:Medium>Spreadsheet</b:Medium>
+    <b:Year>2010</b:Year>
+    <b:RefOrder>5</b:RefOrder>
+  </b:Source>
+</b:Sources>
 </file>
 
-<file path=customXml/item4.xml><?xml version="1.0" encoding="utf-8"?>
+<file path=customXml/item5.xml><?xml version="1.0" encoding="utf-8"?>
 <ct:contentTypeSchema xmlns:ct="http://schemas.microsoft.com/office/2006/metadata/contentType" xmlns:ma="http://schemas.microsoft.com/office/2006/metadata/properties/metaAttributes" ct:_="" ma:_="" ma:contentTypeName="Document" ma:contentTypeID="0x010100AEC883FF319BE849BFF65DC659415D8A" ma:contentTypeVersion="0" ma:contentTypeDescription="Create a new document." ma:contentTypeScope="" ma:versionID="f516feb59148968d1bc22af06eeae06c">
   <xsd:schema xmlns:xsd="http://www.w3.org/2001/XMLSchema" xmlns:xs="http://www.w3.org/2001/XMLSchema" xmlns:p="http://schemas.microsoft.com/office/2006/metadata/properties" targetNamespace="http://schemas.microsoft.com/office/2006/metadata/properties" ma:root="true" ma:fieldsID="31d5eec3c12ee2e8127422d567928fa7">
     <xsd:element name="properties">
@@ -29548,111 +29669,6 @@
 </ct:contentTypeSchema>
 </file>
 
-<file path=customXml/item5.xml><?xml version="1.0" encoding="utf-8"?>
-<b:Sources xmlns:b="http://schemas.openxmlformats.org/officeDocument/2006/bibliography" xmlns="http://schemas.openxmlformats.org/officeDocument/2006/bibliography" SelectedStyle="\ISO690Nmerical.XSL" StyleName="ISO 690 - Numerical Reference">
-  <b:Source>
-    <b:Tag>Mur10</b:Tag>
-    <b:SourceType>ElectronicSource</b:SourceType>
-    <b:Guid>{E75CFD88-278B-4BD2-BFE0-B5D77039ACDB}</b:Guid>
-    <b:Author>
-      <b:Author>
-        <b:NameList>
-          <b:Person>
-            <b:Last>Murphy</b:Last>
-            <b:First>Andrew</b:First>
-            <b:Middle>C.</b:Middle>
-          </b:Person>
-        </b:NameList>
-      </b:Author>
-    </b:Author>
-    <b:Title>Learning Hub, Information TEchnology (IT) - Solutions Options Document</b:Title>
-    <b:Year>2010</b:Year>
-    <b:Month>December</b:Month>
-    <b:Day>20</b:Day>
-    <b:RefOrder>2</b:RefOrder>
-  </b:Source>
-  <b:Source>
-    <b:Tag>Uni102</b:Tag>
-    <b:SourceType>ElectronicSource</b:SourceType>
-    <b:Guid>{CFF64624-6B4A-4D95-8C21-8EFEEBFCFC15}</b:Guid>
-    <b:Author>
-      <b:Author>
-        <b:Corporate>University of Adelaide</b:Corporate>
-      </b:Author>
-    </b:Author>
-    <b:Title>The Learning Hub - Major Benfits Framework</b:Title>
-    <b:City>Adelaide</b:City>
-    <b:StateProvince>South Australia</b:StateProvince>
-    <b:CountryRegion>Australia</b:CountryRegion>
-    <b:Year>2010</b:Year>
-    <b:Month>October </b:Month>
-    <b:Day>1</b:Day>
-    <b:RefOrder>1</b:RefOrder>
-  </b:Source>
-  <b:Source>
-    <b:Tag>Uni103</b:Tag>
-    <b:SourceType>ElectronicSource</b:SourceType>
-    <b:Guid>{EA296C68-87DB-45A5-8A3B-9C55D6B368E9}</b:Guid>
-    <b:Author>
-      <b:Author>
-        <b:Corporate>University of Adelaide</b:Corporate>
-      </b:Author>
-    </b:Author>
-    <b:Title>Learning Hub Aspirational Brief</b:Title>
-    <b:City>Adelaide</b:City>
-    <b:StateProvince>South Australia</b:StateProvince>
-    <b:CountryRegion>Australia</b:CountryRegion>
-    <b:Year>2010</b:Year>
-    <b:Month>February</b:Month>
-    <b:Day>26</b:Day>
-    <b:RefOrder>3</b:RefOrder>
-  </b:Source>
-  <b:Source>
-    <b:Tag>Thr101</b:Tag>
-    <b:SourceType>ElectronicSource</b:SourceType>
-    <b:Guid>{FD90471F-D036-40D8-B5F1-01F338828976}</b:Guid>
-    <b:Author>
-      <b:Author>
-        <b:NameList>
-          <b:Person>
-            <b:Last>Threapleton</b:Last>
-            <b:First>Noel</b:First>
-          </b:Person>
-        </b:NameList>
-      </b:Author>
-    </b:Author>
-    <b:Title>Learning Hub Information Technology (IT )Program,  Business Requirements Document</b:Title>
-    <b:City>Adelaide</b:City>
-    <b:StateProvince>SA</b:StateProvince>
-    <b:CountryRegion>Australia</b:CountryRegion>
-    <b:Year>2010</b:Year>
-    <b:Month>September</b:Month>
-    <b:Day>28</b:Day>
-    <b:RefOrder>4</b:RefOrder>
-  </b:Source>
-  <b:Source>
-    <b:Tag>Mur101</b:Tag>
-    <b:SourceType>ElectronicSource</b:SourceType>
-    <b:Guid>{7DEBC7F4-8EBF-4E48-9113-C0A2A3597C8A}</b:Guid>
-    <b:Author>
-      <b:Author>
-        <b:NameList>
-          <b:Person>
-            <b:Last>Murphy</b:Last>
-            <b:First>Andrew</b:First>
-            <b:Middle>C.</b:Middle>
-          </b:Person>
-        </b:NameList>
-      </b:Author>
-    </b:Author>
-    <b:Title>Learning Hub - IT Options Summary</b:Title>
-    <b:Medium>Spreadsheet</b:Medium>
-    <b:Year>2010</b:Year>
-    <b:RefOrder>5</b:RefOrder>
-  </b:Source>
-</b:Sources>
-</file>
-
 <file path=customXml/itemProps1.xml><?xml version="1.0" encoding="utf-8"?>
 <ds:datastoreItem xmlns:ds="http://schemas.openxmlformats.org/officeDocument/2006/customXml" ds:itemID="{55AF091B-3C7A-41E3-B477-F2FDAA23CFDA}">
   <ds:schemaRefs>
@@ -29662,14 +29678,6 @@
 </file>
 
 <file path=customXml/itemProps2.xml><?xml version="1.0" encoding="utf-8"?>
-<ds:datastoreItem xmlns:ds="http://schemas.openxmlformats.org/officeDocument/2006/customXml" ds:itemID="{EB1DA797-6577-43A3-8817-66EB9EBCE507}">
-  <ds:schemaRefs>
-    <ds:schemaRef ds:uri="http://schemas.microsoft.com/sharepoint/v3/contenttype/forms"/>
-  </ds:schemaRefs>
-</ds:datastoreItem>
-</file>
-
-<file path=customXml/itemProps3.xml><?xml version="1.0" encoding="utf-8"?>
 <ds:datastoreItem xmlns:ds="http://schemas.openxmlformats.org/officeDocument/2006/customXml" ds:itemID="{72D5E17C-664A-4D1B-AB0F-2FFC8B0EBA81}">
   <ds:schemaRefs>
     <ds:schemaRef ds:uri="http://schemas.microsoft.com/office/2006/metadata/properties"/>
@@ -29678,7 +29686,23 @@
 </ds:datastoreItem>
 </file>
 
+<file path=customXml/itemProps3.xml><?xml version="1.0" encoding="utf-8"?>
+<ds:datastoreItem xmlns:ds="http://schemas.openxmlformats.org/officeDocument/2006/customXml" ds:itemID="{EB1DA797-6577-43A3-8817-66EB9EBCE507}">
+  <ds:schemaRefs>
+    <ds:schemaRef ds:uri="http://schemas.microsoft.com/sharepoint/v3/contenttype/forms"/>
+  </ds:schemaRefs>
+</ds:datastoreItem>
+</file>
+
 <file path=customXml/itemProps4.xml><?xml version="1.0" encoding="utf-8"?>
+<ds:datastoreItem xmlns:ds="http://schemas.openxmlformats.org/officeDocument/2006/customXml" ds:itemID="{2DA2D6CF-4E7C-422C-959F-246CA2A18389}">
+  <ds:schemaRefs>
+    <ds:schemaRef ds:uri="http://schemas.openxmlformats.org/officeDocument/2006/bibliography"/>
+  </ds:schemaRefs>
+</ds:datastoreItem>
+</file>
+
+<file path=customXml/itemProps5.xml><?xml version="1.0" encoding="utf-8"?>
 <ds:datastoreItem xmlns:ds="http://schemas.openxmlformats.org/officeDocument/2006/customXml" ds:itemID="{F9507D17-DE9A-4614-B481-0B5B317D0515}">
   <ds:schemaRefs>
     <ds:schemaRef ds:uri="http://schemas.microsoft.com/office/2006/metadata/contentType"/>
@@ -29692,12 +29716,4 @@
     <ds:schemaRef ds:uri="http://schemas.microsoft.com/office/infopath/2007/PartnerControls"/>
   </ds:schemaRefs>
 </ds:datastoreItem>
-</file>
-
-<file path=customXml/itemProps5.xml><?xml version="1.0" encoding="utf-8"?>
-<ds:datastoreItem xmlns:ds="http://schemas.openxmlformats.org/officeDocument/2006/customXml" ds:itemID="{2DA2D6CF-4E7C-422C-959F-246CA2A18389}">
-  <ds:schemaRefs>
-    <ds:schemaRef ds:uri="http://schemas.openxmlformats.org/officeDocument/2006/bibliography"/>
-  </ds:schemaRefs>
-</ds:datastoreItem>
 </file>
</xml_diff>

<commit_message>
Add UC04 & UC05
</commit_message>
<xml_diff>
--- a/QUALITY/TEST PLAN- TEAM DEVELOPMENTALITY.docx
+++ b/QUALITY/TEST PLAN- TEAM DEVELOPMENTALITY.docx
@@ -8136,7 +8136,11 @@
           <w:tcPr>
             <w:tcW w:w="3705" w:type="dxa"/>
           </w:tcPr>
-          <w:p/>
+          <w:p>
+            <w:r>
+              <w:t>Admin Delete Customer Account</w:t>
+            </w:r>
+          </w:p>
         </w:tc>
         <w:tc>
           <w:tcPr>
@@ -8167,7 +8171,11 @@
           <w:tcPr>
             <w:tcW w:w="3705" w:type="dxa"/>
           </w:tcPr>
-          <w:p/>
+          <w:p>
+            <w:r>
+              <w:t>Customer Update Personal Info</w:t>
+            </w:r>
+          </w:p>
         </w:tc>
         <w:tc>
           <w:tcPr>

</xml_diff>

<commit_message>
UPDATE TOC TEST PLAN- TEAM DEVELOPMENTALITY.docx
</commit_message>
<xml_diff>
--- a/QUALITY/TEST PLAN- TEAM DEVELOPMENTALITY.docx
+++ b/QUALITY/TEST PLAN- TEAM DEVELOPMENTALITY.docx
@@ -1,6 +1,6 @@
 
 <file path=word/document.xml><?xml version="1.0" encoding="utf-8"?>
-<w:document xmlns:wpc="http://schemas.microsoft.com/office/word/2010/wordprocessingCanvas" xmlns:cx="http://schemas.microsoft.com/office/drawing/2014/chartex" xmlns:cx1="http://schemas.microsoft.com/office/drawing/2015/9/8/chartex" xmlns:cx2="http://schemas.microsoft.com/office/drawing/2015/10/21/chartex" xmlns:cx3="http://schemas.microsoft.com/office/drawing/2016/5/9/chartex" xmlns:cx4="http://schemas.microsoft.com/office/drawing/2016/5/10/chartex" xmlns:cx5="http://schemas.microsoft.com/office/drawing/2016/5/11/chartex" xmlns:cx6="http://schemas.microsoft.com/office/drawing/2016/5/12/chartex" xmlns:cx7="http://schemas.microsoft.com/office/drawing/2016/5/13/chartex" xmlns:cx8="http://schemas.microsoft.com/office/drawing/2016/5/14/chartex" xmlns:mc="http://schemas.openxmlformats.org/markup-compatibility/2006" xmlns:aink="http://schemas.microsoft.com/office/drawing/2016/ink" xmlns:am3d="http://schemas.microsoft.com/office/drawing/2017/model3d" xmlns:o="urn:schemas-microsoft-com:office:office" xmlns:r="http://schemas.openxmlformats.org/officeDocument/2006/relationships" xmlns:m="http://schemas.openxmlformats.org/officeDocument/2006/math" xmlns:v="urn:schemas-microsoft-com:vml" xmlns:wp14="http://schemas.microsoft.com/office/word/2010/wordprocessingDrawing" xmlns:wp="http://schemas.openxmlformats.org/drawingml/2006/wordprocessingDrawing" xmlns:w10="urn:schemas-microsoft-com:office:word" xmlns:w="http://schemas.openxmlformats.org/wordprocessingml/2006/main" xmlns:w14="http://schemas.microsoft.com/office/word/2010/wordml" xmlns:w15="http://schemas.microsoft.com/office/word/2012/wordml" xmlns:w16cid="http://schemas.microsoft.com/office/word/2016/wordml/cid" xmlns:w16se="http://schemas.microsoft.com/office/word/2015/wordml/symex" xmlns:wpg="http://schemas.microsoft.com/office/word/2010/wordprocessingGroup" xmlns:wpi="http://schemas.microsoft.com/office/word/2010/wordprocessingInk" xmlns:wne="http://schemas.microsoft.com/office/word/2006/wordml" xmlns:wps="http://schemas.microsoft.com/office/word/2010/wordprocessingShape" mc:Ignorable="w14 w15 w16se w16cid wp14">
+<w:document xmlns:wpc="http://schemas.microsoft.com/office/word/2010/wordprocessingCanvas" xmlns:cx="http://schemas.microsoft.com/office/drawing/2014/chartex" xmlns:cx1="http://schemas.microsoft.com/office/drawing/2015/9/8/chartex" xmlns:cx2="http://schemas.microsoft.com/office/drawing/2015/10/21/chartex" xmlns:cx3="http://schemas.microsoft.com/office/drawing/2016/5/9/chartex" xmlns:cx4="http://schemas.microsoft.com/office/drawing/2016/5/10/chartex" xmlns:cx5="http://schemas.microsoft.com/office/drawing/2016/5/11/chartex" xmlns:cx6="http://schemas.microsoft.com/office/drawing/2016/5/12/chartex" xmlns:cx7="http://schemas.microsoft.com/office/drawing/2016/5/13/chartex" xmlns:cx8="http://schemas.microsoft.com/office/drawing/2016/5/14/chartex" xmlns:mc="http://schemas.openxmlformats.org/markup-compatibility/2006" xmlns:aink="http://schemas.microsoft.com/office/drawing/2016/ink" xmlns:am3d="http://schemas.microsoft.com/office/drawing/2017/model3d" xmlns:o="urn:schemas-microsoft-com:office:office" xmlns:oel="http://schemas.microsoft.com/office/2019/extlst" xmlns:r="http://schemas.openxmlformats.org/officeDocument/2006/relationships" xmlns:m="http://schemas.openxmlformats.org/officeDocument/2006/math" xmlns:v="urn:schemas-microsoft-com:vml" xmlns:wp14="http://schemas.microsoft.com/office/word/2010/wordprocessingDrawing" xmlns:wp="http://schemas.openxmlformats.org/drawingml/2006/wordprocessingDrawing" xmlns:w10="urn:schemas-microsoft-com:office:word" xmlns:w="http://schemas.openxmlformats.org/wordprocessingml/2006/main" xmlns:w14="http://schemas.microsoft.com/office/word/2010/wordml" xmlns:w15="http://schemas.microsoft.com/office/word/2012/wordml" xmlns:w16cex="http://schemas.microsoft.com/office/word/2018/wordml/cex" xmlns:w16cid="http://schemas.microsoft.com/office/word/2016/wordml/cid" xmlns:w16="http://schemas.microsoft.com/office/word/2018/wordml" xmlns:w16sdtdh="http://schemas.microsoft.com/office/word/2020/wordml/sdtdatahash" xmlns:w16se="http://schemas.microsoft.com/office/word/2015/wordml/symex" xmlns:wpg="http://schemas.microsoft.com/office/word/2010/wordprocessingGroup" xmlns:wpi="http://schemas.microsoft.com/office/word/2010/wordprocessingInk" xmlns:wne="http://schemas.microsoft.com/office/word/2006/wordml" xmlns:wps="http://schemas.microsoft.com/office/word/2010/wordprocessingShape" mc:Ignorable="w14 w15 w16se w16cid w16 w16cex w16sdtdh wp14">
   <w:body>
     <w:p>
       <w:pPr>
@@ -847,31 +847,13 @@
                 <w:b/>
               </w:rPr>
             </w:pPr>
-            <w:proofErr w:type="spellStart"/>
             <w:r>
               <w:rPr>
                 <w:rFonts w:cs="Arial"/>
                 <w:b/>
               </w:rPr>
-              <w:t>Jakerson</w:t>
-            </w:r>
-            <w:proofErr w:type="spellEnd"/>
-            <w:r>
-              <w:rPr>
-                <w:rFonts w:cs="Arial"/>
-                <w:b/>
-              </w:rPr>
-              <w:t xml:space="preserve"> B. </w:t>
-            </w:r>
-            <w:proofErr w:type="spellStart"/>
-            <w:r>
-              <w:rPr>
-                <w:rFonts w:cs="Arial"/>
-                <w:b/>
-              </w:rPr>
-              <w:t>Bermudo</w:t>
-            </w:r>
-            <w:proofErr w:type="spellEnd"/>
+              <w:t>Jakerson B. Bermudo</w:t>
+            </w:r>
           </w:p>
         </w:tc>
         <w:tc>
@@ -1403,7 +1385,7 @@
           <w:r>
             <w:fldChar w:fldCharType="separate"/>
           </w:r>
-          <w:hyperlink w:anchor="_Toc144881886" w:history="1">
+          <w:hyperlink w:anchor="_Toc145535842" w:history="1">
             <w:r>
               <w:rPr>
                 <w:rStyle w:val="Hyperlink"/>
@@ -1427,7 +1409,7 @@
               <w:rPr>
                 <w:webHidden/>
               </w:rPr>
-              <w:instrText xml:space="preserve"> PAGEREF _Toc144881886 \h </w:instrText>
+              <w:instrText xml:space="preserve"> PAGEREF _Toc145535842 \h </w:instrText>
             </w:r>
             <w:r>
               <w:rPr>
@@ -1465,7 +1447,7 @@
               <w14:ligatures w14:val="standardContextual"/>
             </w:rPr>
           </w:pPr>
-          <w:hyperlink w:anchor="_Toc144881887" w:history="1">
+          <w:hyperlink w:anchor="_Toc145535843" w:history="1">
             <w:r>
               <w:rPr>
                 <w:rStyle w:val="Hyperlink"/>
@@ -1489,7 +1471,7 @@
               <w:rPr>
                 <w:webHidden/>
               </w:rPr>
-              <w:instrText xml:space="preserve"> PAGEREF _Toc144881887 \h </w:instrText>
+              <w:instrText xml:space="preserve"> PAGEREF _Toc145535843 \h </w:instrText>
             </w:r>
             <w:r>
               <w:rPr>
@@ -1527,7 +1509,7 @@
               <w14:ligatures w14:val="standardContextual"/>
             </w:rPr>
           </w:pPr>
-          <w:hyperlink w:anchor="_Toc144881888" w:history="1">
+          <w:hyperlink w:anchor="_Toc145535844" w:history="1">
             <w:r>
               <w:rPr>
                 <w:rStyle w:val="Hyperlink"/>
@@ -1551,7 +1533,7 @@
               <w:rPr>
                 <w:webHidden/>
               </w:rPr>
-              <w:instrText xml:space="preserve"> PAGEREF _Toc144881888 \h </w:instrText>
+              <w:instrText xml:space="preserve"> PAGEREF _Toc145535844 \h </w:instrText>
             </w:r>
             <w:r>
               <w:rPr>
@@ -1589,7 +1571,7 @@
               <w14:ligatures w14:val="standardContextual"/>
             </w:rPr>
           </w:pPr>
-          <w:hyperlink w:anchor="_Toc144881889" w:history="1">
+          <w:hyperlink w:anchor="_Toc145535845" w:history="1">
             <w:r>
               <w:rPr>
                 <w:rStyle w:val="Hyperlink"/>
@@ -1613,7 +1595,7 @@
               <w:rPr>
                 <w:webHidden/>
               </w:rPr>
-              <w:instrText xml:space="preserve"> PAGEREF _Toc144881889 \h </w:instrText>
+              <w:instrText xml:space="preserve"> PAGEREF _Toc145535845 \h </w:instrText>
             </w:r>
             <w:r>
               <w:rPr>
@@ -1653,7 +1635,7 @@
               <w14:ligatures w14:val="standardContextual"/>
             </w:rPr>
           </w:pPr>
-          <w:hyperlink w:anchor="_Toc144881890" w:history="1">
+          <w:hyperlink w:anchor="_Toc145535846" w:history="1">
             <w:r>
               <w:rPr>
                 <w:rStyle w:val="Hyperlink"/>
@@ -1677,7 +1659,7 @@
               <w:rPr>
                 <w:webHidden/>
               </w:rPr>
-              <w:instrText xml:space="preserve"> PAGEREF _Toc144881890 \h </w:instrText>
+              <w:instrText xml:space="preserve"> PAGEREF _Toc145535846 \h </w:instrText>
             </w:r>
             <w:r>
               <w:rPr>
@@ -1715,7 +1697,7 @@
               <w14:ligatures w14:val="standardContextual"/>
             </w:rPr>
           </w:pPr>
-          <w:hyperlink w:anchor="_Toc144881891" w:history="1">
+          <w:hyperlink w:anchor="_Toc145535847" w:history="1">
             <w:r>
               <w:rPr>
                 <w:rStyle w:val="Hyperlink"/>
@@ -1739,7 +1721,7 @@
               <w:rPr>
                 <w:webHidden/>
               </w:rPr>
-              <w:instrText xml:space="preserve"> PAGEREF _Toc144881891 \h </w:instrText>
+              <w:instrText xml:space="preserve"> PAGEREF _Toc145535847 \h </w:instrText>
             </w:r>
             <w:r>
               <w:rPr>
@@ -1777,7 +1759,7 @@
               <w14:ligatures w14:val="standardContextual"/>
             </w:rPr>
           </w:pPr>
-          <w:hyperlink w:anchor="_Toc144881892" w:history="1">
+          <w:hyperlink w:anchor="_Toc145535848" w:history="1">
             <w:r>
               <w:rPr>
                 <w:rStyle w:val="Hyperlink"/>
@@ -1801,7 +1783,7 @@
               <w:rPr>
                 <w:webHidden/>
               </w:rPr>
-              <w:instrText xml:space="preserve"> PAGEREF _Toc144881892 \h </w:instrText>
+              <w:instrText xml:space="preserve"> PAGEREF _Toc145535848 \h </w:instrText>
             </w:r>
             <w:r>
               <w:rPr>
@@ -1839,7 +1821,7 @@
               <w14:ligatures w14:val="standardContextual"/>
             </w:rPr>
           </w:pPr>
-          <w:hyperlink w:anchor="_Toc144881893" w:history="1">
+          <w:hyperlink w:anchor="_Toc145535849" w:history="1">
             <w:r>
               <w:rPr>
                 <w:rStyle w:val="Hyperlink"/>
@@ -1863,7 +1845,7 @@
               <w:rPr>
                 <w:webHidden/>
               </w:rPr>
-              <w:instrText xml:space="preserve"> PAGEREF _Toc144881893 \h </w:instrText>
+              <w:instrText xml:space="preserve"> PAGEREF _Toc145535849 \h </w:instrText>
             </w:r>
             <w:r>
               <w:rPr>
@@ -1901,7 +1883,7 @@
               <w14:ligatures w14:val="standardContextual"/>
             </w:rPr>
           </w:pPr>
-          <w:hyperlink w:anchor="_Toc144881894" w:history="1">
+          <w:hyperlink w:anchor="_Toc145535850" w:history="1">
             <w:r>
               <w:rPr>
                 <w:rStyle w:val="Hyperlink"/>
@@ -1925,7 +1907,7 @@
               <w:rPr>
                 <w:webHidden/>
               </w:rPr>
-              <w:instrText xml:space="preserve"> PAGEREF _Toc144881894 \h </w:instrText>
+              <w:instrText xml:space="preserve"> PAGEREF _Toc145535850 \h </w:instrText>
             </w:r>
             <w:r>
               <w:rPr>
@@ -1963,7 +1945,7 @@
               <w14:ligatures w14:val="standardContextual"/>
             </w:rPr>
           </w:pPr>
-          <w:hyperlink w:anchor="_Toc144881895" w:history="1">
+          <w:hyperlink w:anchor="_Toc145535851" w:history="1">
             <w:r>
               <w:rPr>
                 <w:rStyle w:val="Hyperlink"/>
@@ -1987,7 +1969,7 @@
               <w:rPr>
                 <w:webHidden/>
               </w:rPr>
-              <w:instrText xml:space="preserve"> PAGEREF _Toc144881895 \h </w:instrText>
+              <w:instrText xml:space="preserve"> PAGEREF _Toc145535851 \h </w:instrText>
             </w:r>
             <w:r>
               <w:rPr>
@@ -2025,7 +2007,7 @@
               <w14:ligatures w14:val="standardContextual"/>
             </w:rPr>
           </w:pPr>
-          <w:hyperlink w:anchor="_Toc144881896" w:history="1">
+          <w:hyperlink w:anchor="_Toc145535852" w:history="1">
             <w:r>
               <w:rPr>
                 <w:rStyle w:val="Hyperlink"/>
@@ -2048,7 +2030,7 @@
               <w:rPr>
                 <w:webHidden/>
               </w:rPr>
-              <w:instrText xml:space="preserve"> PAGEREF _Toc144881896 \h </w:instrText>
+              <w:instrText xml:space="preserve"> PAGEREF _Toc145535852 \h </w:instrText>
             </w:r>
             <w:r>
               <w:rPr>
@@ -2086,7 +2068,7 @@
               <w14:ligatures w14:val="standardContextual"/>
             </w:rPr>
           </w:pPr>
-          <w:hyperlink w:anchor="_Toc144881897" w:history="1">
+          <w:hyperlink w:anchor="_Toc145535853" w:history="1">
             <w:r>
               <w:rPr>
                 <w:rStyle w:val="Hyperlink"/>
@@ -2109,7 +2091,7 @@
               <w:rPr>
                 <w:webHidden/>
               </w:rPr>
-              <w:instrText xml:space="preserve"> PAGEREF _Toc144881897 \h </w:instrText>
+              <w:instrText xml:space="preserve"> PAGEREF _Toc145535853 \h </w:instrText>
             </w:r>
             <w:r>
               <w:rPr>
@@ -2147,7 +2129,7 @@
               <w14:ligatures w14:val="standardContextual"/>
             </w:rPr>
           </w:pPr>
-          <w:hyperlink w:anchor="_Toc144881898" w:history="1">
+          <w:hyperlink w:anchor="_Toc145535854" w:history="1">
             <w:r>
               <w:rPr>
                 <w:rStyle w:val="Hyperlink"/>
@@ -2170,7 +2152,7 @@
               <w:rPr>
                 <w:webHidden/>
               </w:rPr>
-              <w:instrText xml:space="preserve"> PAGEREF _Toc144881898 \h </w:instrText>
+              <w:instrText xml:space="preserve"> PAGEREF _Toc145535854 \h </w:instrText>
             </w:r>
             <w:r>
               <w:rPr>
@@ -2208,7 +2190,7 @@
               <w14:ligatures w14:val="standardContextual"/>
             </w:rPr>
           </w:pPr>
-          <w:hyperlink w:anchor="_Toc144881899" w:history="1">
+          <w:hyperlink w:anchor="_Toc145535855" w:history="1">
             <w:r>
               <w:rPr>
                 <w:rStyle w:val="Hyperlink"/>
@@ -2232,7 +2214,7 @@
               <w:rPr>
                 <w:webHidden/>
               </w:rPr>
-              <w:instrText xml:space="preserve"> PAGEREF _Toc144881899 \h </w:instrText>
+              <w:instrText xml:space="preserve"> PAGEREF _Toc145535855 \h </w:instrText>
             </w:r>
             <w:r>
               <w:rPr>
@@ -2272,7 +2254,7 @@
               <w14:ligatures w14:val="standardContextual"/>
             </w:rPr>
           </w:pPr>
-          <w:hyperlink w:anchor="_Toc144881900" w:history="1">
+          <w:hyperlink w:anchor="_Toc145535856" w:history="1">
             <w:r>
               <w:rPr>
                 <w:rStyle w:val="Hyperlink"/>
@@ -2303,7 +2285,7 @@
               <w:rPr>
                 <w:webHidden/>
               </w:rPr>
-              <w:instrText xml:space="preserve"> PAGEREF _Toc144881900 \h </w:instrText>
+              <w:instrText xml:space="preserve"> PAGEREF _Toc145535856 \h </w:instrText>
             </w:r>
             <w:r>
               <w:rPr>
@@ -2341,13 +2323,27 @@
               <w14:ligatures w14:val="standardContextual"/>
             </w:rPr>
           </w:pPr>
-          <w:hyperlink w:anchor="_Toc144881901" w:history="1">
+          <w:hyperlink w:anchor="_Toc145535857" w:history="1">
             <w:r>
               <w:rPr>
                 <w:rStyle w:val="Hyperlink"/>
                 <w:rFonts w:eastAsiaTheme="majorEastAsia"/>
               </w:rPr>
-              <w:t>3.1. Features to be Tested (Use Cases) – not yet done</w:t>
+              <w:t xml:space="preserve">3.1. Features to be Tested (Use </w:t>
+            </w:r>
+            <w:r>
+              <w:rPr>
+                <w:rStyle w:val="Hyperlink"/>
+                <w:rFonts w:eastAsiaTheme="majorEastAsia"/>
+              </w:rPr>
+              <w:t>C</w:t>
+            </w:r>
+            <w:r>
+              <w:rPr>
+                <w:rStyle w:val="Hyperlink"/>
+                <w:rFonts w:eastAsiaTheme="majorEastAsia"/>
+              </w:rPr>
+              <w:t>ases)</w:t>
             </w:r>
             <w:r>
               <w:rPr>
@@ -2365,7 +2361,7 @@
               <w:rPr>
                 <w:webHidden/>
               </w:rPr>
-              <w:instrText xml:space="preserve"> PAGEREF _Toc144881901 \h </w:instrText>
+              <w:instrText xml:space="preserve"> PAGEREF _Toc145535857 \h </w:instrText>
             </w:r>
             <w:r>
               <w:rPr>
@@ -2405,7 +2401,7 @@
               <w14:ligatures w14:val="standardContextual"/>
             </w:rPr>
           </w:pPr>
-          <w:hyperlink w:anchor="_Toc144881902" w:history="1">
+          <w:hyperlink w:anchor="_Toc145535858" w:history="1">
             <w:r>
               <w:rPr>
                 <w:rStyle w:val="Hyperlink"/>
@@ -2429,7 +2425,7 @@
               <w:rPr>
                 <w:webHidden/>
               </w:rPr>
-              <w:instrText xml:space="preserve"> PAGEREF _Toc144881902 \h </w:instrText>
+              <w:instrText xml:space="preserve"> PAGEREF _Toc145535858 \h </w:instrText>
             </w:r>
             <w:r>
               <w:rPr>
@@ -2446,7 +2442,7 @@
               <w:rPr>
                 <w:webHidden/>
               </w:rPr>
-              <w:t>14</w:t>
+              <w:t>15</w:t>
             </w:r>
             <w:r>
               <w:rPr>
@@ -2467,7 +2463,7 @@
               <w14:ligatures w14:val="standardContextual"/>
             </w:rPr>
           </w:pPr>
-          <w:hyperlink w:anchor="_Toc144881903" w:history="1">
+          <w:hyperlink w:anchor="_Toc145535859" w:history="1">
             <w:r>
               <w:rPr>
                 <w:rStyle w:val="Hyperlink"/>
@@ -2491,7 +2487,7 @@
               <w:rPr>
                 <w:webHidden/>
               </w:rPr>
-              <w:instrText xml:space="preserve"> PAGEREF _Toc144881903 \h </w:instrText>
+              <w:instrText xml:space="preserve"> PAGEREF _Toc145535859 \h </w:instrText>
             </w:r>
             <w:r>
               <w:rPr>
@@ -2508,7 +2504,7 @@
               <w:rPr>
                 <w:webHidden/>
               </w:rPr>
-              <w:t>14</w:t>
+              <w:t>15</w:t>
             </w:r>
             <w:r>
               <w:rPr>
@@ -2529,7 +2525,7 @@
               <w14:ligatures w14:val="standardContextual"/>
             </w:rPr>
           </w:pPr>
-          <w:hyperlink w:anchor="_Toc144881904" w:history="1">
+          <w:hyperlink w:anchor="_Toc145535860" w:history="1">
             <w:r>
               <w:rPr>
                 <w:rStyle w:val="Hyperlink"/>
@@ -2553,7 +2549,7 @@
               <w:rPr>
                 <w:webHidden/>
               </w:rPr>
-              <w:instrText xml:space="preserve"> PAGEREF _Toc144881904 \h </w:instrText>
+              <w:instrText xml:space="preserve"> PAGEREF _Toc145535860 \h </w:instrText>
             </w:r>
             <w:r>
               <w:rPr>
@@ -2570,7 +2566,7 @@
               <w:rPr>
                 <w:webHidden/>
               </w:rPr>
-              <w:t>16</w:t>
+              <w:t>17</w:t>
             </w:r>
             <w:r>
               <w:rPr>
@@ -2591,7 +2587,7 @@
               <w14:ligatures w14:val="standardContextual"/>
             </w:rPr>
           </w:pPr>
-          <w:hyperlink w:anchor="_Toc144881905" w:history="1">
+          <w:hyperlink w:anchor="_Toc145535861" w:history="1">
             <w:r>
               <w:rPr>
                 <w:rStyle w:val="Hyperlink"/>
@@ -2615,7 +2611,7 @@
               <w:rPr>
                 <w:webHidden/>
               </w:rPr>
-              <w:instrText xml:space="preserve"> PAGEREF _Toc144881905 \h </w:instrText>
+              <w:instrText xml:space="preserve"> PAGEREF _Toc145535861 \h </w:instrText>
             </w:r>
             <w:r>
               <w:rPr>
@@ -2632,7 +2628,7 @@
               <w:rPr>
                 <w:webHidden/>
               </w:rPr>
-              <w:t>16</w:t>
+              <w:t>18</w:t>
             </w:r>
             <w:r>
               <w:rPr>
@@ -2653,7 +2649,7 @@
               <w14:ligatures w14:val="standardContextual"/>
             </w:rPr>
           </w:pPr>
-          <w:hyperlink w:anchor="_Toc144881906" w:history="1">
+          <w:hyperlink w:anchor="_Toc145535862" w:history="1">
             <w:r>
               <w:rPr>
                 <w:rStyle w:val="Hyperlink"/>
@@ -2677,7 +2673,7 @@
               <w:rPr>
                 <w:webHidden/>
               </w:rPr>
-              <w:instrText xml:space="preserve"> PAGEREF _Toc144881906 \h </w:instrText>
+              <w:instrText xml:space="preserve"> PAGEREF _Toc145535862 \h </w:instrText>
             </w:r>
             <w:r>
               <w:rPr>
@@ -2694,7 +2690,7 @@
               <w:rPr>
                 <w:webHidden/>
               </w:rPr>
-              <w:t>18</w:t>
+              <w:t>19</w:t>
             </w:r>
             <w:r>
               <w:rPr>
@@ -2715,7 +2711,7 @@
               <w14:ligatures w14:val="standardContextual"/>
             </w:rPr>
           </w:pPr>
-          <w:hyperlink w:anchor="_Toc144881907" w:history="1">
+          <w:hyperlink w:anchor="_Toc145535863" w:history="1">
             <w:r>
               <w:rPr>
                 <w:rStyle w:val="Hyperlink"/>
@@ -2739,7 +2735,7 @@
               <w:rPr>
                 <w:webHidden/>
               </w:rPr>
-              <w:instrText xml:space="preserve"> PAGEREF _Toc144881907 \h </w:instrText>
+              <w:instrText xml:space="preserve"> PAGEREF _Toc145535863 \h </w:instrText>
             </w:r>
             <w:r>
               <w:rPr>
@@ -2756,7 +2752,7 @@
               <w:rPr>
                 <w:webHidden/>
               </w:rPr>
-              <w:t>19</w:t>
+              <w:t>20</w:t>
             </w:r>
             <w:r>
               <w:rPr>
@@ -2779,7 +2775,7 @@
               <w14:ligatures w14:val="standardContextual"/>
             </w:rPr>
           </w:pPr>
-          <w:hyperlink w:anchor="_Toc144881908" w:history="1">
+          <w:hyperlink w:anchor="_Toc145535864" w:history="1">
             <w:r>
               <w:rPr>
                 <w:rStyle w:val="Hyperlink"/>
@@ -2810,7 +2806,7 @@
               <w:rPr>
                 <w:webHidden/>
               </w:rPr>
-              <w:instrText xml:space="preserve"> PAGEREF _Toc144881908 \h </w:instrText>
+              <w:instrText xml:space="preserve"> PAGEREF _Toc145535864 \h </w:instrText>
             </w:r>
             <w:r>
               <w:rPr>
@@ -2827,7 +2823,7 @@
               <w:rPr>
                 <w:webHidden/>
               </w:rPr>
-              <w:t>20</w:t>
+              <w:t>21</w:t>
             </w:r>
             <w:r>
               <w:rPr>
@@ -2848,7 +2844,7 @@
               <w14:ligatures w14:val="standardContextual"/>
             </w:rPr>
           </w:pPr>
-          <w:hyperlink w:anchor="_Toc144881909" w:history="1">
+          <w:hyperlink w:anchor="_Toc145535865" w:history="1">
             <w:r>
               <w:rPr>
                 <w:rStyle w:val="Hyperlink"/>
@@ -2872,7 +2868,7 @@
               <w:rPr>
                 <w:webHidden/>
               </w:rPr>
-              <w:instrText xml:space="preserve"> PAGEREF _Toc144881909 \h </w:instrText>
+              <w:instrText xml:space="preserve"> PAGEREF _Toc145535865 \h </w:instrText>
             </w:r>
             <w:r>
               <w:rPr>
@@ -2889,7 +2885,7 @@
               <w:rPr>
                 <w:webHidden/>
               </w:rPr>
-              <w:t>20</w:t>
+              <w:t>21</w:t>
             </w:r>
             <w:r>
               <w:rPr>
@@ -2910,7 +2906,7 @@
               <w14:ligatures w14:val="standardContextual"/>
             </w:rPr>
           </w:pPr>
-          <w:hyperlink w:anchor="_Toc144881910" w:history="1">
+          <w:hyperlink w:anchor="_Toc145535866" w:history="1">
             <w:r>
               <w:rPr>
                 <w:rStyle w:val="Hyperlink"/>
@@ -2934,7 +2930,7 @@
               <w:rPr>
                 <w:webHidden/>
               </w:rPr>
-              <w:instrText xml:space="preserve"> PAGEREF _Toc144881910 \h </w:instrText>
+              <w:instrText xml:space="preserve"> PAGEREF _Toc145535866 \h </w:instrText>
             </w:r>
             <w:r>
               <w:rPr>
@@ -2951,7 +2947,7 @@
               <w:rPr>
                 <w:webHidden/>
               </w:rPr>
-              <w:t>21</w:t>
+              <w:t>22</w:t>
             </w:r>
             <w:r>
               <w:rPr>
@@ -2972,7 +2968,7 @@
               <w14:ligatures w14:val="standardContextual"/>
             </w:rPr>
           </w:pPr>
-          <w:hyperlink w:anchor="_Toc144881911" w:history="1">
+          <w:hyperlink w:anchor="_Toc145535867" w:history="1">
             <w:r>
               <w:rPr>
                 <w:rStyle w:val="Hyperlink"/>
@@ -2996,7 +2992,7 @@
               <w:rPr>
                 <w:webHidden/>
               </w:rPr>
-              <w:instrText xml:space="preserve"> PAGEREF _Toc144881911 \h </w:instrText>
+              <w:instrText xml:space="preserve"> PAGEREF _Toc145535867 \h </w:instrText>
             </w:r>
             <w:r>
               <w:rPr>
@@ -3013,7 +3009,7 @@
               <w:rPr>
                 <w:webHidden/>
               </w:rPr>
-              <w:t>22</w:t>
+              <w:t>23</w:t>
             </w:r>
             <w:r>
               <w:rPr>
@@ -3034,7 +3030,7 @@
               <w14:ligatures w14:val="standardContextual"/>
             </w:rPr>
           </w:pPr>
-          <w:hyperlink w:anchor="_Toc144881912" w:history="1">
+          <w:hyperlink w:anchor="_Toc145535868" w:history="1">
             <w:r>
               <w:rPr>
                 <w:rStyle w:val="Hyperlink"/>
@@ -3058,7 +3054,7 @@
               <w:rPr>
                 <w:webHidden/>
               </w:rPr>
-              <w:instrText xml:space="preserve"> PAGEREF _Toc144881912 \h </w:instrText>
+              <w:instrText xml:space="preserve"> PAGEREF _Toc145535868 \h </w:instrText>
             </w:r>
             <w:r>
               <w:rPr>
@@ -3075,7 +3071,7 @@
               <w:rPr>
                 <w:webHidden/>
               </w:rPr>
-              <w:t>23</w:t>
+              <w:t>24</w:t>
             </w:r>
             <w:r>
               <w:rPr>
@@ -3096,7 +3092,7 @@
               <w14:ligatures w14:val="standardContextual"/>
             </w:rPr>
           </w:pPr>
-          <w:hyperlink w:anchor="_Toc144881913" w:history="1">
+          <w:hyperlink w:anchor="_Toc145535869" w:history="1">
             <w:r>
               <w:rPr>
                 <w:rStyle w:val="Hyperlink"/>
@@ -3120,7 +3116,7 @@
               <w:rPr>
                 <w:webHidden/>
               </w:rPr>
-              <w:instrText xml:space="preserve"> PAGEREF _Toc144881913 \h </w:instrText>
+              <w:instrText xml:space="preserve"> PAGEREF _Toc145535869 \h </w:instrText>
             </w:r>
             <w:r>
               <w:rPr>
@@ -3137,7 +3133,7 @@
               <w:rPr>
                 <w:webHidden/>
               </w:rPr>
-              <w:t>25</w:t>
+              <w:t>26</w:t>
             </w:r>
             <w:r>
               <w:rPr>
@@ -3158,7 +3154,7 @@
               <w14:ligatures w14:val="standardContextual"/>
             </w:rPr>
           </w:pPr>
-          <w:hyperlink w:anchor="_Toc144881914" w:history="1">
+          <w:hyperlink w:anchor="_Toc145535870" w:history="1">
             <w:r>
               <w:rPr>
                 <w:rStyle w:val="Hyperlink"/>
@@ -3181,7 +3177,7 @@
               <w:rPr>
                 <w:webHidden/>
               </w:rPr>
-              <w:instrText xml:space="preserve"> PAGEREF _Toc144881914 \h </w:instrText>
+              <w:instrText xml:space="preserve"> PAGEREF _Toc145535870 \h </w:instrText>
             </w:r>
             <w:r>
               <w:rPr>
@@ -3198,7 +3194,7 @@
               <w:rPr>
                 <w:webHidden/>
               </w:rPr>
-              <w:t>25</w:t>
+              <w:t>26</w:t>
             </w:r>
             <w:r>
               <w:rPr>
@@ -3219,7 +3215,7 @@
               <w14:ligatures w14:val="standardContextual"/>
             </w:rPr>
           </w:pPr>
-          <w:hyperlink w:anchor="_Toc144881915" w:history="1">
+          <w:hyperlink w:anchor="_Toc145535871" w:history="1">
             <w:r>
               <w:rPr>
                 <w:rStyle w:val="Hyperlink"/>
@@ -3242,7 +3238,7 @@
               <w:rPr>
                 <w:webHidden/>
               </w:rPr>
-              <w:instrText xml:space="preserve"> PAGEREF _Toc144881915 \h </w:instrText>
+              <w:instrText xml:space="preserve"> PAGEREF _Toc145535871 \h </w:instrText>
             </w:r>
             <w:r>
               <w:rPr>
@@ -3259,7 +3255,7 @@
               <w:rPr>
                 <w:webHidden/>
               </w:rPr>
-              <w:t>25</w:t>
+              <w:t>26</w:t>
             </w:r>
             <w:r>
               <w:rPr>
@@ -3280,7 +3276,7 @@
               <w14:ligatures w14:val="standardContextual"/>
             </w:rPr>
           </w:pPr>
-          <w:hyperlink w:anchor="_Toc144881916" w:history="1">
+          <w:hyperlink w:anchor="_Toc145535872" w:history="1">
             <w:r>
               <w:rPr>
                 <w:rStyle w:val="Hyperlink"/>
@@ -3303,7 +3299,7 @@
               <w:rPr>
                 <w:webHidden/>
               </w:rPr>
-              <w:instrText xml:space="preserve"> PAGEREF _Toc144881916 \h </w:instrText>
+              <w:instrText xml:space="preserve"> PAGEREF _Toc145535872 \h </w:instrText>
             </w:r>
             <w:r>
               <w:rPr>
@@ -3320,7 +3316,7 @@
               <w:rPr>
                 <w:webHidden/>
               </w:rPr>
-              <w:t>26</w:t>
+              <w:t>27</w:t>
             </w:r>
             <w:r>
               <w:rPr>
@@ -3341,7 +3337,7 @@
               <w14:ligatures w14:val="standardContextual"/>
             </w:rPr>
           </w:pPr>
-          <w:hyperlink w:anchor="_Toc144881917" w:history="1">
+          <w:hyperlink w:anchor="_Toc145535873" w:history="1">
             <w:r>
               <w:rPr>
                 <w:rStyle w:val="Hyperlink"/>
@@ -3364,7 +3360,7 @@
               <w:rPr>
                 <w:webHidden/>
               </w:rPr>
-              <w:instrText xml:space="preserve"> PAGEREF _Toc144881917 \h </w:instrText>
+              <w:instrText xml:space="preserve"> PAGEREF _Toc145535873 \h </w:instrText>
             </w:r>
             <w:r>
               <w:rPr>
@@ -3381,7 +3377,7 @@
               <w:rPr>
                 <w:webHidden/>
               </w:rPr>
-              <w:t>26</w:t>
+              <w:t>27</w:t>
             </w:r>
             <w:r>
               <w:rPr>
@@ -3402,7 +3398,7 @@
               <w14:ligatures w14:val="standardContextual"/>
             </w:rPr>
           </w:pPr>
-          <w:hyperlink w:anchor="_Toc144881918" w:history="1">
+          <w:hyperlink w:anchor="_Toc145535874" w:history="1">
             <w:r>
               <w:rPr>
                 <w:rStyle w:val="Hyperlink"/>
@@ -3425,7 +3421,7 @@
               <w:rPr>
                 <w:webHidden/>
               </w:rPr>
-              <w:instrText xml:space="preserve"> PAGEREF _Toc144881918 \h </w:instrText>
+              <w:instrText xml:space="preserve"> PAGEREF _Toc145535874 \h </w:instrText>
             </w:r>
             <w:r>
               <w:rPr>
@@ -3442,7 +3438,7 @@
               <w:rPr>
                 <w:webHidden/>
               </w:rPr>
-              <w:t>26</w:t>
+              <w:t>27</w:t>
             </w:r>
             <w:r>
               <w:rPr>
@@ -3465,7 +3461,7 @@
               <w14:ligatures w14:val="standardContextual"/>
             </w:rPr>
           </w:pPr>
-          <w:hyperlink w:anchor="_Toc144881919" w:history="1">
+          <w:hyperlink w:anchor="_Toc145535875" w:history="1">
             <w:r>
               <w:rPr>
                 <w:rStyle w:val="Hyperlink"/>
@@ -3489,7 +3485,7 @@
               <w:rPr>
                 <w:webHidden/>
               </w:rPr>
-              <w:instrText xml:space="preserve"> PAGEREF _Toc144881919 \h </w:instrText>
+              <w:instrText xml:space="preserve"> PAGEREF _Toc145535875 \h </w:instrText>
             </w:r>
             <w:r>
               <w:rPr>
@@ -3506,7 +3502,7 @@
               <w:rPr>
                 <w:webHidden/>
               </w:rPr>
-              <w:t>28</w:t>
+              <w:t>29</w:t>
             </w:r>
             <w:r>
               <w:rPr>
@@ -3529,7 +3525,7 @@
               <w14:ligatures w14:val="standardContextual"/>
             </w:rPr>
           </w:pPr>
-          <w:hyperlink w:anchor="_Toc144881920" w:history="1">
+          <w:hyperlink w:anchor="_Toc145535876" w:history="1">
             <w:r>
               <w:rPr>
                 <w:rStyle w:val="Hyperlink"/>
@@ -3560,7 +3556,7 @@
               <w:rPr>
                 <w:webHidden/>
               </w:rPr>
-              <w:instrText xml:space="preserve"> PAGEREF _Toc144881920 \h </w:instrText>
+              <w:instrText xml:space="preserve"> PAGEREF _Toc145535876 \h </w:instrText>
             </w:r>
             <w:r>
               <w:rPr>
@@ -3577,7 +3573,7 @@
               <w:rPr>
                 <w:webHidden/>
               </w:rPr>
-              <w:t>29</w:t>
+              <w:t>30</w:t>
             </w:r>
             <w:r>
               <w:rPr>
@@ -3629,7 +3625,7 @@
           <w:rFonts w:ascii="Arial" w:hAnsi="Arial" w:cs="Arial"/>
         </w:rPr>
       </w:pPr>
-      <w:bookmarkStart w:id="0" w:name="_Toc144881886"/>
+      <w:bookmarkStart w:id="0" w:name="_Toc145535842"/>
       <w:r>
         <w:rPr>
           <w:rFonts w:ascii="Arial" w:hAnsi="Arial" w:cs="Arial"/>
@@ -3643,7 +3639,7 @@
       <w:pPr>
         <w:pStyle w:val="Heading2"/>
       </w:pPr>
-      <w:bookmarkStart w:id="1" w:name="_Toc144881887"/>
+      <w:bookmarkStart w:id="1" w:name="_Toc145535843"/>
       <w:r>
         <w:t>Purpose</w:t>
       </w:r>
@@ -3719,7 +3715,7 @@
       <w:pPr>
         <w:pStyle w:val="Heading2"/>
       </w:pPr>
-      <w:bookmarkStart w:id="2" w:name="_Toc144881888"/>
+      <w:bookmarkStart w:id="2" w:name="_Toc145535844"/>
       <w:r>
         <w:t>Project Overview</w:t>
       </w:r>
@@ -3783,7 +3779,7 @@
       <w:pPr>
         <w:pStyle w:val="Heading2"/>
       </w:pPr>
-      <w:bookmarkStart w:id="3" w:name="_Toc144881889"/>
+      <w:bookmarkStart w:id="3" w:name="_Toc145535845"/>
       <w:r>
         <w:lastRenderedPageBreak/>
         <w:t>Audience</w:t>
@@ -3802,21 +3798,7 @@
         <w:rPr>
           <w:rFonts w:cs="Arial"/>
         </w:rPr>
-        <w:t xml:space="preserve">The Project team members are appointed with tasks to perform based on their roles and responsibilities which are shown in this documentation, </w:t>
-      </w:r>
-      <w:proofErr w:type="gramStart"/>
-      <w:r>
-        <w:rPr>
-          <w:rFonts w:cs="Arial"/>
-        </w:rPr>
-        <w:t>The</w:t>
-      </w:r>
-      <w:proofErr w:type="gramEnd"/>
-      <w:r>
-        <w:rPr>
-          <w:rFonts w:cs="Arial"/>
-        </w:rPr>
-        <w:t xml:space="preserve"> project team is also tasked with providing unbiased input and recommendations which can help improve the quality of the system. </w:t>
+        <w:t xml:space="preserve">The Project team members are appointed with tasks to perform based on their roles and responsibilities which are shown in this documentation, The project team is also tasked with providing unbiased input and recommendations which can help improve the quality of the system. </w:t>
       </w:r>
     </w:p>
     <w:p>
@@ -4011,7 +3993,7 @@
           <w:rFonts w:ascii="Arial" w:hAnsi="Arial" w:cs="Arial"/>
         </w:rPr>
       </w:pPr>
-      <w:bookmarkStart w:id="4" w:name="_Toc144881890"/>
+      <w:bookmarkStart w:id="4" w:name="_Toc145535846"/>
       <w:r>
         <w:rPr>
           <w:rFonts w:ascii="Arial" w:hAnsi="Arial" w:cs="Arial"/>
@@ -4025,7 +4007,7 @@
       <w:pPr>
         <w:pStyle w:val="Heading2"/>
       </w:pPr>
-      <w:bookmarkStart w:id="5" w:name="_Toc144881891"/>
+      <w:bookmarkStart w:id="5" w:name="_Toc145535847"/>
       <w:r>
         <w:t>Test Objectives</w:t>
       </w:r>
@@ -4579,7 +4561,7 @@
       <w:pPr>
         <w:pStyle w:val="Heading2"/>
       </w:pPr>
-      <w:bookmarkStart w:id="6" w:name="_Toc144881892"/>
+      <w:bookmarkStart w:id="6" w:name="_Toc145535848"/>
       <w:r>
         <w:t>Test Assumptions</w:t>
       </w:r>
@@ -5277,7 +5259,7 @@
       <w:pPr>
         <w:pStyle w:val="Heading2"/>
       </w:pPr>
-      <w:bookmarkStart w:id="7" w:name="_Toc144881893"/>
+      <w:bookmarkStart w:id="7" w:name="_Toc145535849"/>
       <w:r>
         <w:t>Test Principles</w:t>
       </w:r>
@@ -5504,7 +5486,7 @@
       <w:pPr>
         <w:pStyle w:val="Heading2"/>
       </w:pPr>
-      <w:bookmarkStart w:id="8" w:name="_Toc144881894"/>
+      <w:bookmarkStart w:id="8" w:name="_Toc145535850"/>
       <w:r>
         <w:lastRenderedPageBreak/>
         <w:t>Data Approach</w:t>
@@ -5542,7 +5524,7 @@
       <w:pPr>
         <w:pStyle w:val="Heading2"/>
       </w:pPr>
-      <w:bookmarkStart w:id="9" w:name="_Toc144881895"/>
+      <w:bookmarkStart w:id="9" w:name="_Toc145535851"/>
       <w:r>
         <w:t>Scope and Levels of Testing</w:t>
       </w:r>
@@ -5555,7 +5537,7 @@
       <w:pPr>
         <w:pStyle w:val="Heading3"/>
       </w:pPr>
-      <w:bookmarkStart w:id="10" w:name="_Toc144881896"/>
+      <w:bookmarkStart w:id="10" w:name="_Toc145535852"/>
       <w:r>
         <w:t>Exploratory</w:t>
       </w:r>
@@ -6021,7 +6003,7 @@
       <w:pPr>
         <w:pStyle w:val="Heading3"/>
       </w:pPr>
-      <w:bookmarkStart w:id="11" w:name="_Toc144881897"/>
+      <w:bookmarkStart w:id="11" w:name="_Toc145535853"/>
       <w:r>
         <w:lastRenderedPageBreak/>
         <w:t>Functional Test</w:t>
@@ -6629,7 +6611,7 @@
       <w:pPr>
         <w:pStyle w:val="Heading3"/>
       </w:pPr>
-      <w:bookmarkStart w:id="12" w:name="_Toc144881898"/>
+      <w:bookmarkStart w:id="12" w:name="_Toc145535854"/>
       <w:r>
         <w:t>User Acceptance Test (UAT)</w:t>
       </w:r>
@@ -7667,7 +7649,7 @@
         <w:pStyle w:val="Heading2"/>
         <w:ind w:left="491"/>
       </w:pPr>
-      <w:bookmarkStart w:id="13" w:name="_Toc144881899"/>
+      <w:bookmarkStart w:id="13" w:name="_Toc145535855"/>
       <w:r>
         <w:lastRenderedPageBreak/>
         <w:t>Test Effort Estimate</w:t>
@@ -8069,7 +8051,7 @@
       <w:pPr>
         <w:pStyle w:val="Heading1"/>
       </w:pPr>
-      <w:bookmarkStart w:id="14" w:name="_Toc144881900"/>
+      <w:bookmarkStart w:id="14" w:name="_Toc145535856"/>
       <w:r>
         <w:lastRenderedPageBreak/>
         <w:t>TEST AREAS AND SPECIFICATIONS</w:t>
@@ -8080,11 +8062,14 @@
       <w:pPr>
         <w:pStyle w:val="Heading2"/>
       </w:pPr>
-      <w:bookmarkStart w:id="15" w:name="_Toc144881901"/>
-      <w:r>
-        <w:t xml:space="preserve">Features to be Tested (Use Cases) </w:t>
+      <w:bookmarkStart w:id="15" w:name="_Toc145535857"/>
+      <w:r>
+        <w:t>Features to be Tested (Use Cases)</w:t>
       </w:r>
       <w:bookmarkEnd w:id="15"/>
+      <w:r>
+        <w:t xml:space="preserve"> </w:t>
+      </w:r>
     </w:p>
     <w:tbl>
       <w:tblPr>
@@ -8159,13 +8144,27 @@
           <w:tcPr>
             <w:tcW w:w="3705" w:type="dxa"/>
           </w:tcPr>
-          <w:p/>
+          <w:p>
+            <w:pPr>
+              <w:jc w:val="left"/>
+            </w:pPr>
+            <w:r>
+              <w:t>Customer Login</w:t>
+            </w:r>
+          </w:p>
         </w:tc>
         <w:tc>
           <w:tcPr>
             <w:tcW w:w="2900" w:type="dxa"/>
           </w:tcPr>
-          <w:p/>
+          <w:p>
+            <w:pPr>
+              <w:jc w:val="left"/>
+            </w:pPr>
+            <w:r>
+              <w:t>Functional, GUI</w:t>
+            </w:r>
+          </w:p>
         </w:tc>
       </w:tr>
       <w:tr>
@@ -8186,13 +8185,27 @@
           <w:tcPr>
             <w:tcW w:w="3705" w:type="dxa"/>
           </w:tcPr>
-          <w:p/>
+          <w:p>
+            <w:pPr>
+              <w:jc w:val="left"/>
+            </w:pPr>
+            <w:r>
+              <w:t>Customer Registration</w:t>
+            </w:r>
+          </w:p>
         </w:tc>
         <w:tc>
           <w:tcPr>
             <w:tcW w:w="2900" w:type="dxa"/>
           </w:tcPr>
-          <w:p/>
+          <w:p>
+            <w:pPr>
+              <w:jc w:val="left"/>
+            </w:pPr>
+            <w:r>
+              <w:t>Functional, GUI</w:t>
+            </w:r>
+          </w:p>
         </w:tc>
       </w:tr>
       <w:tr>
@@ -8213,13 +8226,27 @@
           <w:tcPr>
             <w:tcW w:w="3705" w:type="dxa"/>
           </w:tcPr>
-          <w:p/>
+          <w:p>
+            <w:pPr>
+              <w:jc w:val="left"/>
+            </w:pPr>
+            <w:r>
+              <w:t>Admin Login</w:t>
+            </w:r>
+          </w:p>
         </w:tc>
         <w:tc>
           <w:tcPr>
             <w:tcW w:w="2900" w:type="dxa"/>
           </w:tcPr>
-          <w:p/>
+          <w:p>
+            <w:pPr>
+              <w:jc w:val="left"/>
+            </w:pPr>
+            <w:r>
+              <w:t>Functional, GUI</w:t>
+            </w:r>
+          </w:p>
         </w:tc>
       </w:tr>
       <w:tr>
@@ -8240,13 +8267,27 @@
           <w:tcPr>
             <w:tcW w:w="3705" w:type="dxa"/>
           </w:tcPr>
-          <w:p/>
+          <w:p>
+            <w:pPr>
+              <w:jc w:val="left"/>
+            </w:pPr>
+            <w:r>
+              <w:t>Admin Delete Customer Account</w:t>
+            </w:r>
+          </w:p>
         </w:tc>
         <w:tc>
           <w:tcPr>
             <w:tcW w:w="2900" w:type="dxa"/>
           </w:tcPr>
-          <w:p/>
+          <w:p>
+            <w:pPr>
+              <w:jc w:val="left"/>
+            </w:pPr>
+            <w:r>
+              <w:t>Functional, GUI</w:t>
+            </w:r>
+          </w:p>
         </w:tc>
       </w:tr>
       <w:tr>
@@ -8267,13 +8308,27 @@
           <w:tcPr>
             <w:tcW w:w="3705" w:type="dxa"/>
           </w:tcPr>
-          <w:p/>
+          <w:p>
+            <w:pPr>
+              <w:jc w:val="left"/>
+            </w:pPr>
+            <w:r>
+              <w:t>Customer Update Personal Info</w:t>
+            </w:r>
+          </w:p>
         </w:tc>
         <w:tc>
           <w:tcPr>
             <w:tcW w:w="2900" w:type="dxa"/>
           </w:tcPr>
-          <w:p/>
+          <w:p>
+            <w:pPr>
+              <w:jc w:val="left"/>
+            </w:pPr>
+            <w:r>
+              <w:t>Functional, GUI</w:t>
+            </w:r>
+          </w:p>
         </w:tc>
       </w:tr>
       <w:tr>
@@ -8294,13 +8349,27 @@
           <w:tcPr>
             <w:tcW w:w="3705" w:type="dxa"/>
           </w:tcPr>
-          <w:p/>
+          <w:p>
+            <w:pPr>
+              <w:jc w:val="left"/>
+            </w:pPr>
+            <w:r>
+              <w:t>Customer Delete Account</w:t>
+            </w:r>
+          </w:p>
         </w:tc>
         <w:tc>
           <w:tcPr>
             <w:tcW w:w="2900" w:type="dxa"/>
           </w:tcPr>
-          <w:p/>
+          <w:p>
+            <w:pPr>
+              <w:jc w:val="left"/>
+            </w:pPr>
+            <w:r>
+              <w:t>Functional, GUI</w:t>
+            </w:r>
+          </w:p>
         </w:tc>
       </w:tr>
       <w:tr>
@@ -8322,6 +8391,9 @@
             <w:tcW w:w="3705" w:type="dxa"/>
           </w:tcPr>
           <w:p>
+            <w:pPr>
+              <w:jc w:val="left"/>
+            </w:pPr>
             <w:r>
               <w:rPr>
                 <w:noProof/>
@@ -8335,6 +8407,9 @@
             <w:tcW w:w="2900" w:type="dxa"/>
           </w:tcPr>
           <w:p>
+            <w:pPr>
+              <w:jc w:val="left"/>
+            </w:pPr>
             <w:r>
               <w:t>Functional, GUI</w:t>
             </w:r>
@@ -8360,6 +8435,9 @@
             <w:tcW w:w="3705" w:type="dxa"/>
           </w:tcPr>
           <w:p>
+            <w:pPr>
+              <w:jc w:val="left"/>
+            </w:pPr>
             <w:r>
               <w:rPr>
                 <w:noProof/>
@@ -8373,6 +8451,9 @@
             <w:tcW w:w="2900" w:type="dxa"/>
           </w:tcPr>
           <w:p>
+            <w:pPr>
+              <w:jc w:val="left"/>
+            </w:pPr>
             <w:r>
               <w:t>Functional, GUI</w:t>
             </w:r>
@@ -8398,6 +8479,9 @@
             <w:tcW w:w="3705" w:type="dxa"/>
           </w:tcPr>
           <w:p>
+            <w:pPr>
+              <w:jc w:val="left"/>
+            </w:pPr>
             <w:r>
               <w:rPr>
                 <w:noProof/>
@@ -8411,6 +8495,9 @@
             <w:tcW w:w="2900" w:type="dxa"/>
           </w:tcPr>
           <w:p>
+            <w:pPr>
+              <w:jc w:val="left"/>
+            </w:pPr>
             <w:r>
               <w:t>Functional, GUI</w:t>
             </w:r>
@@ -8436,6 +8523,9 @@
             <w:tcW w:w="3705" w:type="dxa"/>
           </w:tcPr>
           <w:p>
+            <w:pPr>
+              <w:jc w:val="left"/>
+            </w:pPr>
             <w:r>
               <w:rPr>
                 <w:noProof/>
@@ -8449,6 +8539,9 @@
             <w:tcW w:w="2900" w:type="dxa"/>
           </w:tcPr>
           <w:p>
+            <w:pPr>
+              <w:jc w:val="left"/>
+            </w:pPr>
             <w:r>
               <w:t>Functional, GUI</w:t>
             </w:r>
@@ -8474,6 +8567,9 @@
             <w:tcW w:w="3705" w:type="dxa"/>
           </w:tcPr>
           <w:p>
+            <w:pPr>
+              <w:jc w:val="left"/>
+            </w:pPr>
             <w:r>
               <w:rPr>
                 <w:noProof/>
@@ -8487,6 +8583,9 @@
             <w:tcW w:w="2900" w:type="dxa"/>
           </w:tcPr>
           <w:p>
+            <w:pPr>
+              <w:jc w:val="left"/>
+            </w:pPr>
             <w:r>
               <w:t>Functional, GUI</w:t>
             </w:r>
@@ -8512,6 +8611,9 @@
             <w:tcW w:w="3705" w:type="dxa"/>
           </w:tcPr>
           <w:p>
+            <w:pPr>
+              <w:jc w:val="left"/>
+            </w:pPr>
             <w:r>
               <w:rPr>
                 <w:noProof/>
@@ -8525,6 +8627,9 @@
             <w:tcW w:w="2900" w:type="dxa"/>
           </w:tcPr>
           <w:p>
+            <w:pPr>
+              <w:jc w:val="left"/>
+            </w:pPr>
             <w:r>
               <w:t>Functional, GUI</w:t>
             </w:r>
@@ -8550,6 +8655,9 @@
             <w:tcW w:w="3705" w:type="dxa"/>
           </w:tcPr>
           <w:p>
+            <w:pPr>
+              <w:jc w:val="left"/>
+            </w:pPr>
             <w:r>
               <w:t>Admin Add Service</w:t>
             </w:r>
@@ -8563,6 +8671,9 @@
             <w:tcW w:w="2900" w:type="dxa"/>
           </w:tcPr>
           <w:p>
+            <w:pPr>
+              <w:jc w:val="left"/>
+            </w:pPr>
             <w:r>
               <w:t>Functional, GUI</w:t>
             </w:r>
@@ -8588,6 +8699,9 @@
             <w:tcW w:w="3705" w:type="dxa"/>
           </w:tcPr>
           <w:p>
+            <w:pPr>
+              <w:jc w:val="left"/>
+            </w:pPr>
             <w:r>
               <w:t>Admin Add Car Model</w:t>
             </w:r>
@@ -8598,6 +8712,9 @@
             <w:tcW w:w="2900" w:type="dxa"/>
           </w:tcPr>
           <w:p>
+            <w:pPr>
+              <w:jc w:val="left"/>
+            </w:pPr>
             <w:r>
               <w:t>Functional, GUI</w:t>
             </w:r>
@@ -8623,6 +8740,9 @@
             <w:tcW w:w="3705" w:type="dxa"/>
           </w:tcPr>
           <w:p>
+            <w:pPr>
+              <w:jc w:val="left"/>
+            </w:pPr>
             <w:r>
               <w:t>Admin Edit Services</w:t>
             </w:r>
@@ -8633,6 +8753,9 @@
             <w:tcW w:w="2900" w:type="dxa"/>
           </w:tcPr>
           <w:p>
+            <w:pPr>
+              <w:jc w:val="left"/>
+            </w:pPr>
             <w:r>
               <w:t>Functional, GUI</w:t>
             </w:r>
@@ -8658,6 +8781,9 @@
             <w:tcW w:w="3705" w:type="dxa"/>
           </w:tcPr>
           <w:p>
+            <w:pPr>
+              <w:jc w:val="left"/>
+            </w:pPr>
             <w:r>
               <w:t>Admin Delete Services</w:t>
             </w:r>
@@ -8668,6 +8794,9 @@
             <w:tcW w:w="2900" w:type="dxa"/>
           </w:tcPr>
           <w:p>
+            <w:pPr>
+              <w:jc w:val="left"/>
+            </w:pPr>
             <w:r>
               <w:t>Functional, GUI</w:t>
             </w:r>
@@ -8683,7 +8812,6 @@
             <w:pPr>
               <w:jc w:val="center"/>
             </w:pPr>
-            <w:bookmarkStart w:id="16" w:name="_GoBack" w:colFirst="2" w:colLast="2"/>
             <w:r>
               <w:t>UC17</w:t>
             </w:r>
@@ -8694,6 +8822,9 @@
             <w:tcW w:w="3705" w:type="dxa"/>
           </w:tcPr>
           <w:p>
+            <w:pPr>
+              <w:jc w:val="left"/>
+            </w:pPr>
             <w:r>
               <w:t>Admin Edit Car Model</w:t>
             </w:r>
@@ -8704,42 +8835,9 @@
             <w:tcW w:w="2900" w:type="dxa"/>
           </w:tcPr>
           <w:p>
-            <w:r>
-              <w:t>Functional, GUI</w:t>
-            </w:r>
-          </w:p>
-        </w:tc>
-      </w:tr>
-      <w:bookmarkEnd w:id="16"/>
-      <w:tr>
-        <w:tc>
-          <w:tcPr>
-            <w:tcW w:w="2093" w:type="dxa"/>
-          </w:tcPr>
-          <w:p>
-            <w:pPr>
-              <w:jc w:val="center"/>
-            </w:pPr>
-            <w:r>
-              <w:t>UC18</w:t>
-            </w:r>
-          </w:p>
-        </w:tc>
-        <w:tc>
-          <w:tcPr>
-            <w:tcW w:w="3705" w:type="dxa"/>
-          </w:tcPr>
-          <w:p>
-            <w:r>
-              <w:t>Admin Delete Car Model</w:t>
-            </w:r>
-          </w:p>
-        </w:tc>
-        <w:tc>
-          <w:tcPr>
-            <w:tcW w:w="2900" w:type="dxa"/>
-          </w:tcPr>
-          <w:p>
+            <w:pPr>
+              <w:jc w:val="left"/>
+            </w:pPr>
             <w:r>
               <w:t>Functional, GUI</w:t>
             </w:r>
@@ -8756,7 +8854,7 @@
               <w:jc w:val="center"/>
             </w:pPr>
             <w:r>
-              <w:t>UC19</w:t>
+              <w:t>UC18</w:t>
             </w:r>
           </w:p>
         </w:tc>
@@ -8765,8 +8863,11 @@
             <w:tcW w:w="3705" w:type="dxa"/>
           </w:tcPr>
           <w:p>
-            <w:r>
-              <w:t>Admin Add Gallery</w:t>
+            <w:pPr>
+              <w:jc w:val="left"/>
+            </w:pPr>
+            <w:r>
+              <w:t>Admin Delete Car Model</w:t>
             </w:r>
           </w:p>
         </w:tc>
@@ -8775,6 +8876,9 @@
             <w:tcW w:w="2900" w:type="dxa"/>
           </w:tcPr>
           <w:p>
+            <w:pPr>
+              <w:jc w:val="left"/>
+            </w:pPr>
             <w:r>
               <w:t>Functional, GUI</w:t>
             </w:r>
@@ -8791,7 +8895,7 @@
               <w:jc w:val="center"/>
             </w:pPr>
             <w:r>
-              <w:t>UC20</w:t>
+              <w:t>UC19</w:t>
             </w:r>
           </w:p>
         </w:tc>
@@ -8800,8 +8904,11 @@
             <w:tcW w:w="3705" w:type="dxa"/>
           </w:tcPr>
           <w:p>
-            <w:r>
-              <w:t>Admin Edit Gallery</w:t>
+            <w:pPr>
+              <w:jc w:val="left"/>
+            </w:pPr>
+            <w:r>
+              <w:t>Admin Add Gallery</w:t>
             </w:r>
           </w:p>
         </w:tc>
@@ -8810,6 +8917,9 @@
             <w:tcW w:w="2900" w:type="dxa"/>
           </w:tcPr>
           <w:p>
+            <w:pPr>
+              <w:jc w:val="left"/>
+            </w:pPr>
             <w:r>
               <w:t>Functional, GUI</w:t>
             </w:r>
@@ -8826,7 +8936,7 @@
               <w:jc w:val="center"/>
             </w:pPr>
             <w:r>
-              <w:t>UC21</w:t>
+              <w:t>UC20</w:t>
             </w:r>
           </w:p>
         </w:tc>
@@ -8835,8 +8945,11 @@
             <w:tcW w:w="3705" w:type="dxa"/>
           </w:tcPr>
           <w:p>
-            <w:r>
-              <w:t>Admin Delete Gallery</w:t>
+            <w:pPr>
+              <w:jc w:val="left"/>
+            </w:pPr>
+            <w:r>
+              <w:t>Admin Edit Gallery</w:t>
             </w:r>
           </w:p>
         </w:tc>
@@ -8845,6 +8958,9 @@
             <w:tcW w:w="2900" w:type="dxa"/>
           </w:tcPr>
           <w:p>
+            <w:pPr>
+              <w:jc w:val="left"/>
+            </w:pPr>
             <w:r>
               <w:t>Functional, GUI</w:t>
             </w:r>
@@ -8861,7 +8977,7 @@
               <w:jc w:val="center"/>
             </w:pPr>
             <w:r>
-              <w:t>UC22</w:t>
+              <w:t>UC21</w:t>
             </w:r>
           </w:p>
         </w:tc>
@@ -8870,8 +8986,11 @@
             <w:tcW w:w="3705" w:type="dxa"/>
           </w:tcPr>
           <w:p>
-            <w:r>
-              <w:t>Admin Add Promos</w:t>
+            <w:pPr>
+              <w:jc w:val="left"/>
+            </w:pPr>
+            <w:r>
+              <w:t>Admin Delete Gallery</w:t>
             </w:r>
           </w:p>
         </w:tc>
@@ -8880,6 +8999,9 @@
             <w:tcW w:w="2900" w:type="dxa"/>
           </w:tcPr>
           <w:p>
+            <w:pPr>
+              <w:jc w:val="left"/>
+            </w:pPr>
             <w:r>
               <w:t>Functional, GUI</w:t>
             </w:r>
@@ -8896,7 +9018,7 @@
               <w:jc w:val="center"/>
             </w:pPr>
             <w:r>
-              <w:t>UC23</w:t>
+              <w:t>UC22</w:t>
             </w:r>
           </w:p>
         </w:tc>
@@ -8905,8 +9027,11 @@
             <w:tcW w:w="3705" w:type="dxa"/>
           </w:tcPr>
           <w:p>
-            <w:r>
-              <w:t>Admin Edit Promos</w:t>
+            <w:pPr>
+              <w:jc w:val="left"/>
+            </w:pPr>
+            <w:r>
+              <w:t>Admin Add Promos</w:t>
             </w:r>
           </w:p>
         </w:tc>
@@ -8915,6 +9040,9 @@
             <w:tcW w:w="2900" w:type="dxa"/>
           </w:tcPr>
           <w:p>
+            <w:pPr>
+              <w:jc w:val="left"/>
+            </w:pPr>
             <w:r>
               <w:t>Functional, GUI</w:t>
             </w:r>
@@ -8931,7 +9059,7 @@
               <w:jc w:val="center"/>
             </w:pPr>
             <w:r>
-              <w:t>UC24</w:t>
+              <w:t>UC23</w:t>
             </w:r>
           </w:p>
         </w:tc>
@@ -8940,8 +9068,11 @@
             <w:tcW w:w="3705" w:type="dxa"/>
           </w:tcPr>
           <w:p>
-            <w:r>
-              <w:t>Admin Delete Promos</w:t>
+            <w:pPr>
+              <w:jc w:val="left"/>
+            </w:pPr>
+            <w:r>
+              <w:t>Admin Edit Promos</w:t>
             </w:r>
           </w:p>
         </w:tc>
@@ -8950,6 +9081,9 @@
             <w:tcW w:w="2900" w:type="dxa"/>
           </w:tcPr>
           <w:p>
+            <w:pPr>
+              <w:jc w:val="left"/>
+            </w:pPr>
             <w:r>
               <w:t>Functional, GUI</w:t>
             </w:r>
@@ -8966,7 +9100,7 @@
               <w:jc w:val="center"/>
             </w:pPr>
             <w:r>
-              <w:t>UC25</w:t>
+              <w:t>UC24</w:t>
             </w:r>
           </w:p>
         </w:tc>
@@ -8975,8 +9109,11 @@
             <w:tcW w:w="3705" w:type="dxa"/>
           </w:tcPr>
           <w:p>
-            <w:r>
-              <w:t>Admin Add FAQs</w:t>
+            <w:pPr>
+              <w:jc w:val="left"/>
+            </w:pPr>
+            <w:r>
+              <w:t>Admin Delete Promos</w:t>
             </w:r>
           </w:p>
         </w:tc>
@@ -8985,6 +9122,9 @@
             <w:tcW w:w="2900" w:type="dxa"/>
           </w:tcPr>
           <w:p>
+            <w:pPr>
+              <w:jc w:val="left"/>
+            </w:pPr>
             <w:r>
               <w:t>Functional, GUI</w:t>
             </w:r>
@@ -9001,7 +9141,7 @@
               <w:jc w:val="center"/>
             </w:pPr>
             <w:r>
-              <w:t>UC26</w:t>
+              <w:t>UC25</w:t>
             </w:r>
           </w:p>
         </w:tc>
@@ -9010,8 +9150,11 @@
             <w:tcW w:w="3705" w:type="dxa"/>
           </w:tcPr>
           <w:p>
-            <w:r>
-              <w:t>Admin Edit FAQs</w:t>
+            <w:pPr>
+              <w:jc w:val="left"/>
+            </w:pPr>
+            <w:r>
+              <w:t>Admin Add FAQs</w:t>
             </w:r>
           </w:p>
         </w:tc>
@@ -9020,6 +9163,9 @@
             <w:tcW w:w="2900" w:type="dxa"/>
           </w:tcPr>
           <w:p>
+            <w:pPr>
+              <w:jc w:val="left"/>
+            </w:pPr>
             <w:r>
               <w:t>Functional, GUI</w:t>
             </w:r>
@@ -9036,7 +9182,7 @@
               <w:jc w:val="center"/>
             </w:pPr>
             <w:r>
-              <w:t>UC27</w:t>
+              <w:t>UC26</w:t>
             </w:r>
           </w:p>
         </w:tc>
@@ -9045,8 +9191,11 @@
             <w:tcW w:w="3705" w:type="dxa"/>
           </w:tcPr>
           <w:p>
-            <w:r>
-              <w:t>Admin Delete FAQs</w:t>
+            <w:pPr>
+              <w:jc w:val="left"/>
+            </w:pPr>
+            <w:r>
+              <w:t>Admin Edit FAQs</w:t>
             </w:r>
           </w:p>
         </w:tc>
@@ -9055,6 +9204,9 @@
             <w:tcW w:w="2900" w:type="dxa"/>
           </w:tcPr>
           <w:p>
+            <w:pPr>
+              <w:jc w:val="left"/>
+            </w:pPr>
             <w:r>
               <w:t>Functional, GUI</w:t>
             </w:r>
@@ -9071,7 +9223,7 @@
               <w:jc w:val="center"/>
             </w:pPr>
             <w:r>
-              <w:t>UC28</w:t>
+              <w:t>UC27</w:t>
             </w:r>
           </w:p>
         </w:tc>
@@ -9080,8 +9232,11 @@
             <w:tcW w:w="3705" w:type="dxa"/>
           </w:tcPr>
           <w:p>
-            <w:r>
-              <w:t>Admin Delete Reviews</w:t>
+            <w:pPr>
+              <w:jc w:val="left"/>
+            </w:pPr>
+            <w:r>
+              <w:t>Admin Delete FAQs</w:t>
             </w:r>
           </w:p>
         </w:tc>
@@ -9090,6 +9245,9 @@
             <w:tcW w:w="2900" w:type="dxa"/>
           </w:tcPr>
           <w:p>
+            <w:pPr>
+              <w:jc w:val="left"/>
+            </w:pPr>
             <w:r>
               <w:t>Functional, GUI</w:t>
             </w:r>
@@ -9106,7 +9264,7 @@
               <w:jc w:val="center"/>
             </w:pPr>
             <w:r>
-              <w:t>UC29</w:t>
+              <w:t>UC28</w:t>
             </w:r>
           </w:p>
         </w:tc>
@@ -9115,8 +9273,11 @@
             <w:tcW w:w="3705" w:type="dxa"/>
           </w:tcPr>
           <w:p>
-            <w:r>
-              <w:t>Admin Access Rendered Services</w:t>
+            <w:pPr>
+              <w:jc w:val="left"/>
+            </w:pPr>
+            <w:r>
+              <w:t>Admin Delete Reviews</w:t>
             </w:r>
           </w:p>
         </w:tc>
@@ -9125,6 +9286,9 @@
             <w:tcW w:w="2900" w:type="dxa"/>
           </w:tcPr>
           <w:p>
+            <w:pPr>
+              <w:jc w:val="left"/>
+            </w:pPr>
             <w:r>
               <w:t>Functional, GUI</w:t>
             </w:r>
@@ -9141,7 +9305,7 @@
               <w:jc w:val="center"/>
             </w:pPr>
             <w:r>
-              <w:t>UC30</w:t>
+              <w:t>UC29</w:t>
             </w:r>
           </w:p>
         </w:tc>
@@ -9150,8 +9314,11 @@
             <w:tcW w:w="3705" w:type="dxa"/>
           </w:tcPr>
           <w:p>
-            <w:r>
-              <w:t>Admin Access Rating Statistics</w:t>
+            <w:pPr>
+              <w:jc w:val="left"/>
+            </w:pPr>
+            <w:r>
+              <w:t>Admin Access Rendered Services</w:t>
             </w:r>
           </w:p>
         </w:tc>
@@ -9160,6 +9327,9 @@
             <w:tcW w:w="2900" w:type="dxa"/>
           </w:tcPr>
           <w:p>
+            <w:pPr>
+              <w:jc w:val="left"/>
+            </w:pPr>
             <w:r>
               <w:t>Functional, GUI</w:t>
             </w:r>
@@ -9176,6 +9346,47 @@
               <w:jc w:val="center"/>
             </w:pPr>
             <w:r>
+              <w:t>UC30</w:t>
+            </w:r>
+          </w:p>
+        </w:tc>
+        <w:tc>
+          <w:tcPr>
+            <w:tcW w:w="3705" w:type="dxa"/>
+          </w:tcPr>
+          <w:p>
+            <w:pPr>
+              <w:jc w:val="left"/>
+            </w:pPr>
+            <w:r>
+              <w:t>Admin Access Rating Statistics</w:t>
+            </w:r>
+          </w:p>
+        </w:tc>
+        <w:tc>
+          <w:tcPr>
+            <w:tcW w:w="2900" w:type="dxa"/>
+          </w:tcPr>
+          <w:p>
+            <w:pPr>
+              <w:jc w:val="left"/>
+            </w:pPr>
+            <w:r>
+              <w:t>Functional, GUI</w:t>
+            </w:r>
+          </w:p>
+        </w:tc>
+      </w:tr>
+      <w:tr>
+        <w:tc>
+          <w:tcPr>
+            <w:tcW w:w="2093" w:type="dxa"/>
+          </w:tcPr>
+          <w:p>
+            <w:pPr>
+              <w:jc w:val="center"/>
+            </w:pPr>
+            <w:r>
               <w:lastRenderedPageBreak/>
               <w:t>UC31</w:t>
             </w:r>
@@ -9186,6 +9397,9 @@
             <w:tcW w:w="3705" w:type="dxa"/>
           </w:tcPr>
           <w:p>
+            <w:pPr>
+              <w:jc w:val="left"/>
+            </w:pPr>
             <w:r>
               <w:t>Admin Access Reservation Statistics</w:t>
             </w:r>
@@ -9196,6 +9410,9 @@
             <w:tcW w:w="2900" w:type="dxa"/>
           </w:tcPr>
           <w:p>
+            <w:pPr>
+              <w:jc w:val="left"/>
+            </w:pPr>
             <w:r>
               <w:t>Functional, GUI</w:t>
             </w:r>
@@ -9221,6 +9438,9 @@
             <w:tcW w:w="3705" w:type="dxa"/>
           </w:tcPr>
           <w:p>
+            <w:pPr>
+              <w:jc w:val="left"/>
+            </w:pPr>
             <w:r>
               <w:t>Admin Access Rating Statistics</w:t>
             </w:r>
@@ -9231,6 +9451,9 @@
             <w:tcW w:w="2900" w:type="dxa"/>
           </w:tcPr>
           <w:p>
+            <w:pPr>
+              <w:jc w:val="left"/>
+            </w:pPr>
             <w:r>
               <w:t>Functional, GUI</w:t>
             </w:r>
@@ -9256,6 +9479,9 @@
             <w:tcW w:w="3705" w:type="dxa"/>
           </w:tcPr>
           <w:p>
+            <w:pPr>
+              <w:jc w:val="left"/>
+            </w:pPr>
             <w:r>
               <w:t>Admin Access Customer Account Statistics</w:t>
             </w:r>
@@ -9266,6 +9492,9 @@
             <w:tcW w:w="2900" w:type="dxa"/>
           </w:tcPr>
           <w:p>
+            <w:pPr>
+              <w:jc w:val="left"/>
+            </w:pPr>
             <w:r>
               <w:t>Functional, GUI</w:t>
             </w:r>
@@ -9291,6 +9520,9 @@
             <w:tcW w:w="3705" w:type="dxa"/>
           </w:tcPr>
           <w:p>
+            <w:pPr>
+              <w:jc w:val="left"/>
+            </w:pPr>
             <w:r>
               <w:t>Admin Access Website Visit Statistics</w:t>
             </w:r>
@@ -9301,6 +9533,9 @@
             <w:tcW w:w="2900" w:type="dxa"/>
           </w:tcPr>
           <w:p>
+            <w:pPr>
+              <w:jc w:val="left"/>
+            </w:pPr>
             <w:r>
               <w:t>Functional, GUI</w:t>
             </w:r>
@@ -9316,7 +9551,7 @@
           <w:rFonts w:ascii="Arial" w:hAnsi="Arial" w:cs="Arial"/>
         </w:rPr>
       </w:pPr>
-      <w:bookmarkStart w:id="17" w:name="_Toc144881902"/>
+      <w:bookmarkStart w:id="16" w:name="_Toc145535858"/>
       <w:r>
         <w:rPr>
           <w:rFonts w:ascii="Arial" w:hAnsi="Arial" w:cs="Arial"/>
@@ -9324,18 +9559,18 @@
         <w:lastRenderedPageBreak/>
         <w:t>EXECUTION STRATEGY</w:t>
       </w:r>
-      <w:bookmarkEnd w:id="17"/>
+      <w:bookmarkEnd w:id="16"/>
     </w:p>
     <w:p>
       <w:pPr>
         <w:pStyle w:val="Heading2"/>
         <w:ind w:left="491"/>
       </w:pPr>
-      <w:bookmarkStart w:id="18" w:name="_Toc144881903"/>
+      <w:bookmarkStart w:id="17" w:name="_Toc145535859"/>
       <w:r>
         <w:t>Entry and Exit Criteria</w:t>
       </w:r>
-      <w:bookmarkEnd w:id="18"/>
+      <w:bookmarkEnd w:id="17"/>
     </w:p>
     <w:p>
       <w:pPr>
@@ -12031,11 +12266,11 @@
         <w:pStyle w:val="Heading2"/>
         <w:ind w:left="491"/>
       </w:pPr>
-      <w:bookmarkStart w:id="19" w:name="_Toc144881904"/>
+      <w:bookmarkStart w:id="18" w:name="_Toc145535860"/>
       <w:r>
         <w:t>Test Cycles</w:t>
       </w:r>
-      <w:bookmarkEnd w:id="19"/>
+      <w:bookmarkEnd w:id="18"/>
       <w:r>
         <w:tab/>
       </w:r>
@@ -12196,12 +12431,12 @@
         <w:pStyle w:val="Heading2"/>
         <w:ind w:left="491"/>
       </w:pPr>
-      <w:bookmarkStart w:id="20" w:name="_Toc144881905"/>
+      <w:bookmarkStart w:id="19" w:name="_Toc145535861"/>
       <w:r>
         <w:lastRenderedPageBreak/>
         <w:t>Validation and Defect Management</w:t>
       </w:r>
-      <w:bookmarkEnd w:id="20"/>
+      <w:bookmarkEnd w:id="19"/>
     </w:p>
     <w:p>
       <w:pPr>
@@ -13204,11 +13439,11 @@
         <w:pStyle w:val="Heading2"/>
         <w:ind w:left="491"/>
       </w:pPr>
-      <w:bookmarkStart w:id="21" w:name="_Toc144881906"/>
+      <w:bookmarkStart w:id="20" w:name="_Toc145535862"/>
       <w:r>
         <w:t>Test Metrics</w:t>
       </w:r>
-      <w:bookmarkEnd w:id="21"/>
+      <w:bookmarkEnd w:id="20"/>
       <w:r>
         <w:tab/>
       </w:r>
@@ -13673,11 +13908,11 @@
         <w:pStyle w:val="Heading2"/>
         <w:ind w:left="491"/>
       </w:pPr>
-      <w:bookmarkStart w:id="22" w:name="_Toc144881907"/>
+      <w:bookmarkStart w:id="21" w:name="_Toc145535863"/>
       <w:r>
         <w:t>Defect tracking &amp; Reporting</w:t>
       </w:r>
-      <w:bookmarkEnd w:id="22"/>
+      <w:bookmarkEnd w:id="21"/>
       <w:r>
         <w:tab/>
       </w:r>
@@ -13804,12 +14039,12 @@
       <w:pPr>
         <w:pStyle w:val="Heading1"/>
       </w:pPr>
-      <w:bookmarkStart w:id="23" w:name="_Toc144881908"/>
+      <w:bookmarkStart w:id="22" w:name="_Toc145535864"/>
       <w:r>
         <w:lastRenderedPageBreak/>
         <w:t>TEST MANAGEMENT PROCESS</w:t>
       </w:r>
-      <w:bookmarkEnd w:id="23"/>
+      <w:bookmarkEnd w:id="22"/>
       <w:r>
         <w:t xml:space="preserve"> </w:t>
       </w:r>
@@ -13819,11 +14054,11 @@
         <w:pStyle w:val="Heading2"/>
         <w:ind w:left="491"/>
       </w:pPr>
-      <w:bookmarkStart w:id="24" w:name="_Toc144881909"/>
+      <w:bookmarkStart w:id="23" w:name="_Toc145535865"/>
       <w:r>
         <w:t>Test Management Tool</w:t>
       </w:r>
-      <w:bookmarkEnd w:id="24"/>
+      <w:bookmarkEnd w:id="23"/>
     </w:p>
     <w:p>
       <w:pPr>
@@ -14907,11 +15142,11 @@
         <w:pStyle w:val="Heading2"/>
         <w:ind w:left="491"/>
       </w:pPr>
-      <w:bookmarkStart w:id="25" w:name="_Toc144881910"/>
+      <w:bookmarkStart w:id="24" w:name="_Toc145535866"/>
       <w:r>
         <w:t>Test Design Process</w:t>
       </w:r>
-      <w:bookmarkEnd w:id="25"/>
+      <w:bookmarkEnd w:id="24"/>
       <w:r>
         <w:tab/>
       </w:r>
@@ -15215,11 +15450,11 @@
       <w:pPr>
         <w:pStyle w:val="Heading2"/>
       </w:pPr>
-      <w:bookmarkStart w:id="26" w:name="_Toc144881911"/>
+      <w:bookmarkStart w:id="25" w:name="_Toc145535867"/>
       <w:r>
         <w:t>Test Execution Process</w:t>
       </w:r>
-      <w:bookmarkEnd w:id="26"/>
+      <w:bookmarkEnd w:id="25"/>
       <w:r>
         <w:tab/>
       </w:r>
@@ -15802,12 +16037,12 @@
       <w:pPr>
         <w:pStyle w:val="Heading2"/>
       </w:pPr>
-      <w:bookmarkStart w:id="27" w:name="_Toc144881912"/>
+      <w:bookmarkStart w:id="26" w:name="_Toc145535868"/>
       <w:r>
         <w:lastRenderedPageBreak/>
         <w:t>Test Risks and Mitigation Factors</w:t>
       </w:r>
-      <w:bookmarkEnd w:id="27"/>
+      <w:bookmarkEnd w:id="26"/>
       <w:r>
         <w:tab/>
       </w:r>
@@ -15870,6 +16105,7 @@
                 <w:bCs/>
                 <w:lang w:val="en-US"/>
               </w:rPr>
+              <w:lastRenderedPageBreak/>
               <w:t>Risk</w:t>
             </w:r>
           </w:p>
@@ -17150,11 +17386,12 @@
       <w:pPr>
         <w:pStyle w:val="Heading2"/>
       </w:pPr>
-      <w:bookmarkStart w:id="28" w:name="_Toc144881913"/>
-      <w:r>
+      <w:bookmarkStart w:id="27" w:name="_Toc145535869"/>
+      <w:r>
+        <w:lastRenderedPageBreak/>
         <w:t>Role Expectations</w:t>
       </w:r>
-      <w:bookmarkEnd w:id="28"/>
+      <w:bookmarkEnd w:id="27"/>
       <w:r>
         <w:tab/>
       </w:r>
@@ -17494,28 +17731,12 @@
                 <w:rFonts w:cs="Arial"/>
               </w:rPr>
             </w:pPr>
-            <w:proofErr w:type="spellStart"/>
             <w:r>
               <w:rPr>
                 <w:rFonts w:cs="Arial"/>
               </w:rPr>
-              <w:t>Jakerson</w:t>
-            </w:r>
-            <w:proofErr w:type="spellEnd"/>
-            <w:r>
-              <w:rPr>
-                <w:rFonts w:cs="Arial"/>
-              </w:rPr>
-              <w:t xml:space="preserve"> B. </w:t>
-            </w:r>
-            <w:proofErr w:type="spellStart"/>
-            <w:r>
-              <w:rPr>
-                <w:rFonts w:cs="Arial"/>
-              </w:rPr>
-              <w:t>Bermudo</w:t>
-            </w:r>
-            <w:proofErr w:type="spellEnd"/>
+              <w:t>Jakerson B. Bermudo</w:t>
+            </w:r>
           </w:p>
         </w:tc>
         <w:tc>
@@ -17682,21 +17903,7 @@
               <w:rPr>
                 <w:rFonts w:cs="Arial"/>
               </w:rPr>
-              <w:t xml:space="preserve"> </w:t>
-            </w:r>
-            <w:proofErr w:type="spellStart"/>
-            <w:r>
-              <w:rPr>
-                <w:rFonts w:cs="Arial"/>
-              </w:rPr>
-              <w:t>Mowen</w:t>
-            </w:r>
-            <w:proofErr w:type="spellEnd"/>
-            <w:r>
-              <w:rPr>
-                <w:rFonts w:cs="Arial"/>
-              </w:rPr>
-              <w:t xml:space="preserve"> L. Alcantara</w:t>
+              <w:t xml:space="preserve"> Mowen L. Alcantara</w:t>
             </w:r>
           </w:p>
         </w:tc>
@@ -17967,11 +18174,11 @@
       <w:pPr>
         <w:pStyle w:val="Heading3"/>
       </w:pPr>
-      <w:bookmarkStart w:id="29" w:name="_Toc144881914"/>
+      <w:bookmarkStart w:id="28" w:name="_Toc145535870"/>
       <w:r>
         <w:t>Project Management</w:t>
       </w:r>
-      <w:bookmarkEnd w:id="29"/>
+      <w:bookmarkEnd w:id="28"/>
     </w:p>
     <w:p>
       <w:pPr>
@@ -18016,11 +18223,11 @@
       <w:pPr>
         <w:pStyle w:val="Heading3"/>
       </w:pPr>
-      <w:bookmarkStart w:id="30" w:name="_Toc144881915"/>
+      <w:bookmarkStart w:id="29" w:name="_Toc145535871"/>
       <w:r>
         <w:t>Test Planning (Test Lead)</w:t>
       </w:r>
-      <w:bookmarkEnd w:id="30"/>
+      <w:bookmarkEnd w:id="29"/>
     </w:p>
     <w:p/>
     <w:p>
@@ -18106,7 +18313,6 @@
         <w:spacing w:line="360" w:lineRule="auto"/>
       </w:pPr>
       <w:r>
-        <w:lastRenderedPageBreak/>
         <w:t xml:space="preserve">Regularly update and maintain test status reports to track progress and communicate it to stakeholders. </w:t>
       </w:r>
     </w:p>
@@ -18133,6 +18339,7 @@
         <w:spacing w:line="360" w:lineRule="auto"/>
       </w:pPr>
       <w:r>
+        <w:lastRenderedPageBreak/>
         <w:t xml:space="preserve">Maintain open communication with stakeholders, development teams, and other relevant parties. </w:t>
       </w:r>
     </w:p>
@@ -18160,11 +18367,11 @@
       <w:pPr>
         <w:pStyle w:val="Heading3"/>
       </w:pPr>
-      <w:bookmarkStart w:id="31" w:name="_Toc144881916"/>
+      <w:bookmarkStart w:id="30" w:name="_Toc145535872"/>
       <w:r>
         <w:t>Test Team</w:t>
       </w:r>
-      <w:bookmarkEnd w:id="31"/>
+      <w:bookmarkEnd w:id="30"/>
     </w:p>
     <w:p/>
     <w:p>
@@ -18266,11 +18473,11 @@
       <w:pPr>
         <w:pStyle w:val="Heading3"/>
       </w:pPr>
-      <w:bookmarkStart w:id="32" w:name="_Toc144881917"/>
+      <w:bookmarkStart w:id="31" w:name="_Toc145535873"/>
       <w:r>
         <w:t>Test Lead</w:t>
       </w:r>
-      <w:bookmarkEnd w:id="32"/>
+      <w:bookmarkEnd w:id="31"/>
       <w:r>
         <w:tab/>
       </w:r>
@@ -18318,11 +18525,11 @@
       <w:pPr>
         <w:pStyle w:val="Heading3"/>
       </w:pPr>
-      <w:bookmarkStart w:id="33" w:name="_Toc144881918"/>
+      <w:bookmarkStart w:id="32" w:name="_Toc145535874"/>
       <w:r>
         <w:t>Development Team</w:t>
       </w:r>
-      <w:bookmarkEnd w:id="33"/>
+      <w:bookmarkEnd w:id="32"/>
     </w:p>
     <w:p/>
     <w:p>
@@ -18330,7 +18537,6 @@
         <w:spacing w:line="360" w:lineRule="auto"/>
       </w:pPr>
       <w:r>
-        <w:lastRenderedPageBreak/>
         <w:t xml:space="preserve">The Development Team is the representative of the </w:t>
       </w:r>
       <w:r>
@@ -18371,6 +18577,7 @@
         <w:ind w:left="1080"/>
       </w:pPr>
       <w:r>
+        <w:lastRenderedPageBreak/>
         <w:t xml:space="preserve">Evaluate testing deliverables </w:t>
       </w:r>
       <w:r>
@@ -18486,7 +18693,7 @@
           <w:rFonts w:ascii="Arial" w:hAnsi="Arial" w:cs="Arial"/>
         </w:rPr>
       </w:pPr>
-      <w:bookmarkStart w:id="34" w:name="_Toc144881919"/>
+      <w:bookmarkStart w:id="33" w:name="_Toc145535875"/>
       <w:r>
         <w:rPr>
           <w:rFonts w:ascii="Arial" w:hAnsi="Arial" w:cs="Arial"/>
@@ -18494,7 +18701,7 @@
         <w:lastRenderedPageBreak/>
         <w:t>TEST ENVIRONMENT</w:t>
       </w:r>
-      <w:bookmarkEnd w:id="34"/>
+      <w:bookmarkEnd w:id="33"/>
     </w:p>
     <w:p>
       <w:pPr>
@@ -18634,12 +18841,12 @@
       <w:pPr>
         <w:pStyle w:val="Heading1"/>
       </w:pPr>
-      <w:bookmarkStart w:id="35" w:name="_Toc144881920"/>
+      <w:bookmarkStart w:id="34" w:name="_Toc145535876"/>
       <w:r>
         <w:lastRenderedPageBreak/>
         <w:t>APPROVALS</w:t>
       </w:r>
-      <w:bookmarkEnd w:id="35"/>
+      <w:bookmarkEnd w:id="34"/>
       <w:r>
         <w:t xml:space="preserve"> </w:t>
       </w:r>
@@ -19570,7 +19777,7 @@
 </file>
 
 <file path=word/endnotes.xml><?xml version="1.0" encoding="utf-8"?>
-<w:endnotes xmlns:wpc="http://schemas.microsoft.com/office/word/2010/wordprocessingCanvas" xmlns:cx="http://schemas.microsoft.com/office/drawing/2014/chartex" xmlns:cx1="http://schemas.microsoft.com/office/drawing/2015/9/8/chartex" xmlns:cx2="http://schemas.microsoft.com/office/drawing/2015/10/21/chartex" xmlns:cx3="http://schemas.microsoft.com/office/drawing/2016/5/9/chartex" xmlns:cx4="http://schemas.microsoft.com/office/drawing/2016/5/10/chartex" xmlns:cx5="http://schemas.microsoft.com/office/drawing/2016/5/11/chartex" xmlns:cx6="http://schemas.microsoft.com/office/drawing/2016/5/12/chartex" xmlns:cx7="http://schemas.microsoft.com/office/drawing/2016/5/13/chartex" xmlns:cx8="http://schemas.microsoft.com/office/drawing/2016/5/14/chartex" xmlns:mc="http://schemas.openxmlformats.org/markup-compatibility/2006" xmlns:aink="http://schemas.microsoft.com/office/drawing/2016/ink" xmlns:am3d="http://schemas.microsoft.com/office/drawing/2017/model3d" xmlns:o="urn:schemas-microsoft-com:office:office" xmlns:r="http://schemas.openxmlformats.org/officeDocument/2006/relationships" xmlns:m="http://schemas.openxmlformats.org/officeDocument/2006/math" xmlns:v="urn:schemas-microsoft-com:vml" xmlns:wp14="http://schemas.microsoft.com/office/word/2010/wordprocessingDrawing" xmlns:wp="http://schemas.openxmlformats.org/drawingml/2006/wordprocessingDrawing" xmlns:w10="urn:schemas-microsoft-com:office:word" xmlns:w="http://schemas.openxmlformats.org/wordprocessingml/2006/main" xmlns:w14="http://schemas.microsoft.com/office/word/2010/wordml" xmlns:w15="http://schemas.microsoft.com/office/word/2012/wordml" xmlns:w16cid="http://schemas.microsoft.com/office/word/2016/wordml/cid" xmlns:w16se="http://schemas.microsoft.com/office/word/2015/wordml/symex" xmlns:wpg="http://schemas.microsoft.com/office/word/2010/wordprocessingGroup" xmlns:wpi="http://schemas.microsoft.com/office/word/2010/wordprocessingInk" xmlns:wne="http://schemas.microsoft.com/office/word/2006/wordml" xmlns:wps="http://schemas.microsoft.com/office/word/2010/wordprocessingShape" mc:Ignorable="w14 w15 w16se w16cid wp14">
+<w:endnotes xmlns:wpc="http://schemas.microsoft.com/office/word/2010/wordprocessingCanvas" xmlns:cx="http://schemas.microsoft.com/office/drawing/2014/chartex" xmlns:cx1="http://schemas.microsoft.com/office/drawing/2015/9/8/chartex" xmlns:cx2="http://schemas.microsoft.com/office/drawing/2015/10/21/chartex" xmlns:cx3="http://schemas.microsoft.com/office/drawing/2016/5/9/chartex" xmlns:cx4="http://schemas.microsoft.com/office/drawing/2016/5/10/chartex" xmlns:cx5="http://schemas.microsoft.com/office/drawing/2016/5/11/chartex" xmlns:cx6="http://schemas.microsoft.com/office/drawing/2016/5/12/chartex" xmlns:cx7="http://schemas.microsoft.com/office/drawing/2016/5/13/chartex" xmlns:cx8="http://schemas.microsoft.com/office/drawing/2016/5/14/chartex" xmlns:mc="http://schemas.openxmlformats.org/markup-compatibility/2006" xmlns:aink="http://schemas.microsoft.com/office/drawing/2016/ink" xmlns:am3d="http://schemas.microsoft.com/office/drawing/2017/model3d" xmlns:o="urn:schemas-microsoft-com:office:office" xmlns:oel="http://schemas.microsoft.com/office/2019/extlst" xmlns:r="http://schemas.openxmlformats.org/officeDocument/2006/relationships" xmlns:m="http://schemas.openxmlformats.org/officeDocument/2006/math" xmlns:v="urn:schemas-microsoft-com:vml" xmlns:wp14="http://schemas.microsoft.com/office/word/2010/wordprocessingDrawing" xmlns:wp="http://schemas.openxmlformats.org/drawingml/2006/wordprocessingDrawing" xmlns:w10="urn:schemas-microsoft-com:office:word" xmlns:w="http://schemas.openxmlformats.org/wordprocessingml/2006/main" xmlns:w14="http://schemas.microsoft.com/office/word/2010/wordml" xmlns:w15="http://schemas.microsoft.com/office/word/2012/wordml" xmlns:w16cex="http://schemas.microsoft.com/office/word/2018/wordml/cex" xmlns:w16cid="http://schemas.microsoft.com/office/word/2016/wordml/cid" xmlns:w16="http://schemas.microsoft.com/office/word/2018/wordml" xmlns:w16sdtdh="http://schemas.microsoft.com/office/word/2020/wordml/sdtdatahash" xmlns:w16se="http://schemas.microsoft.com/office/word/2015/wordml/symex" xmlns:wpg="http://schemas.microsoft.com/office/word/2010/wordprocessingGroup" xmlns:wpi="http://schemas.microsoft.com/office/word/2010/wordprocessingInk" xmlns:wne="http://schemas.microsoft.com/office/word/2006/wordml" xmlns:wps="http://schemas.microsoft.com/office/word/2010/wordprocessingShape" mc:Ignorable="w14 w15 w16se w16cid w16 w16cex w16sdtdh wp14">
   <w:endnote w:type="separator" w:id="-1">
     <w:p>
       <w:r>
@@ -19591,7 +19798,7 @@
 </file>
 
 <file path=word/footer1.xml><?xml version="1.0" encoding="utf-8"?>
-<w:ftr xmlns:wpc="http://schemas.microsoft.com/office/word/2010/wordprocessingCanvas" xmlns:cx="http://schemas.microsoft.com/office/drawing/2014/chartex" xmlns:cx1="http://schemas.microsoft.com/office/drawing/2015/9/8/chartex" xmlns:cx2="http://schemas.microsoft.com/office/drawing/2015/10/21/chartex" xmlns:cx3="http://schemas.microsoft.com/office/drawing/2016/5/9/chartex" xmlns:cx4="http://schemas.microsoft.com/office/drawing/2016/5/10/chartex" xmlns:cx5="http://schemas.microsoft.com/office/drawing/2016/5/11/chartex" xmlns:cx6="http://schemas.microsoft.com/office/drawing/2016/5/12/chartex" xmlns:cx7="http://schemas.microsoft.com/office/drawing/2016/5/13/chartex" xmlns:cx8="http://schemas.microsoft.com/office/drawing/2016/5/14/chartex" xmlns:mc="http://schemas.openxmlformats.org/markup-compatibility/2006" xmlns:aink="http://schemas.microsoft.com/office/drawing/2016/ink" xmlns:am3d="http://schemas.microsoft.com/office/drawing/2017/model3d" xmlns:o="urn:schemas-microsoft-com:office:office" xmlns:r="http://schemas.openxmlformats.org/officeDocument/2006/relationships" xmlns:m="http://schemas.openxmlformats.org/officeDocument/2006/math" xmlns:v="urn:schemas-microsoft-com:vml" xmlns:wp14="http://schemas.microsoft.com/office/word/2010/wordprocessingDrawing" xmlns:wp="http://schemas.openxmlformats.org/drawingml/2006/wordprocessingDrawing" xmlns:w10="urn:schemas-microsoft-com:office:word" xmlns:w="http://schemas.openxmlformats.org/wordprocessingml/2006/main" xmlns:w14="http://schemas.microsoft.com/office/word/2010/wordml" xmlns:w15="http://schemas.microsoft.com/office/word/2012/wordml" xmlns:w16cid="http://schemas.microsoft.com/office/word/2016/wordml/cid" xmlns:w16se="http://schemas.microsoft.com/office/word/2015/wordml/symex" xmlns:wpg="http://schemas.microsoft.com/office/word/2010/wordprocessingGroup" xmlns:wpi="http://schemas.microsoft.com/office/word/2010/wordprocessingInk" xmlns:wne="http://schemas.microsoft.com/office/word/2006/wordml" xmlns:wps="http://schemas.microsoft.com/office/word/2010/wordprocessingShape" mc:Ignorable="w14 w15 w16se w16cid wp14">
+<w:ftr xmlns:wpc="http://schemas.microsoft.com/office/word/2010/wordprocessingCanvas" xmlns:cx="http://schemas.microsoft.com/office/drawing/2014/chartex" xmlns:cx1="http://schemas.microsoft.com/office/drawing/2015/9/8/chartex" xmlns:cx2="http://schemas.microsoft.com/office/drawing/2015/10/21/chartex" xmlns:cx3="http://schemas.microsoft.com/office/drawing/2016/5/9/chartex" xmlns:cx4="http://schemas.microsoft.com/office/drawing/2016/5/10/chartex" xmlns:cx5="http://schemas.microsoft.com/office/drawing/2016/5/11/chartex" xmlns:cx6="http://schemas.microsoft.com/office/drawing/2016/5/12/chartex" xmlns:cx7="http://schemas.microsoft.com/office/drawing/2016/5/13/chartex" xmlns:cx8="http://schemas.microsoft.com/office/drawing/2016/5/14/chartex" xmlns:mc="http://schemas.openxmlformats.org/markup-compatibility/2006" xmlns:aink="http://schemas.microsoft.com/office/drawing/2016/ink" xmlns:am3d="http://schemas.microsoft.com/office/drawing/2017/model3d" xmlns:o="urn:schemas-microsoft-com:office:office" xmlns:oel="http://schemas.microsoft.com/office/2019/extlst" xmlns:r="http://schemas.openxmlformats.org/officeDocument/2006/relationships" xmlns:m="http://schemas.openxmlformats.org/officeDocument/2006/math" xmlns:v="urn:schemas-microsoft-com:vml" xmlns:wp14="http://schemas.microsoft.com/office/word/2010/wordprocessingDrawing" xmlns:wp="http://schemas.openxmlformats.org/drawingml/2006/wordprocessingDrawing" xmlns:w10="urn:schemas-microsoft-com:office:word" xmlns:w="http://schemas.openxmlformats.org/wordprocessingml/2006/main" xmlns:w14="http://schemas.microsoft.com/office/word/2010/wordml" xmlns:w15="http://schemas.microsoft.com/office/word/2012/wordml" xmlns:w16cex="http://schemas.microsoft.com/office/word/2018/wordml/cex" xmlns:w16cid="http://schemas.microsoft.com/office/word/2016/wordml/cid" xmlns:w16="http://schemas.microsoft.com/office/word/2018/wordml" xmlns:w16sdtdh="http://schemas.microsoft.com/office/word/2020/wordml/sdtdatahash" xmlns:w16se="http://schemas.microsoft.com/office/word/2015/wordml/symex" xmlns:wpg="http://schemas.microsoft.com/office/word/2010/wordprocessingGroup" xmlns:wpi="http://schemas.microsoft.com/office/word/2010/wordprocessingInk" xmlns:wne="http://schemas.microsoft.com/office/word/2006/wordml" xmlns:wps="http://schemas.microsoft.com/office/word/2010/wordprocessingShape" mc:Ignorable="w14 w15 w16se w16cid w16 w16cex w16sdtdh wp14">
   <w:p>
     <w:pPr>
       <w:pStyle w:val="Footer"/>
@@ -19681,7 +19888,7 @@
 </file>
 
 <file path=word/footer2.xml><?xml version="1.0" encoding="utf-8"?>
-<w:ftr xmlns:wpc="http://schemas.microsoft.com/office/word/2010/wordprocessingCanvas" xmlns:cx="http://schemas.microsoft.com/office/drawing/2014/chartex" xmlns:cx1="http://schemas.microsoft.com/office/drawing/2015/9/8/chartex" xmlns:cx2="http://schemas.microsoft.com/office/drawing/2015/10/21/chartex" xmlns:cx3="http://schemas.microsoft.com/office/drawing/2016/5/9/chartex" xmlns:cx4="http://schemas.microsoft.com/office/drawing/2016/5/10/chartex" xmlns:cx5="http://schemas.microsoft.com/office/drawing/2016/5/11/chartex" xmlns:cx6="http://schemas.microsoft.com/office/drawing/2016/5/12/chartex" xmlns:cx7="http://schemas.microsoft.com/office/drawing/2016/5/13/chartex" xmlns:cx8="http://schemas.microsoft.com/office/drawing/2016/5/14/chartex" xmlns:mc="http://schemas.openxmlformats.org/markup-compatibility/2006" xmlns:aink="http://schemas.microsoft.com/office/drawing/2016/ink" xmlns:am3d="http://schemas.microsoft.com/office/drawing/2017/model3d" xmlns:o="urn:schemas-microsoft-com:office:office" xmlns:r="http://schemas.openxmlformats.org/officeDocument/2006/relationships" xmlns:m="http://schemas.openxmlformats.org/officeDocument/2006/math" xmlns:v="urn:schemas-microsoft-com:vml" xmlns:wp14="http://schemas.microsoft.com/office/word/2010/wordprocessingDrawing" xmlns:wp="http://schemas.openxmlformats.org/drawingml/2006/wordprocessingDrawing" xmlns:w10="urn:schemas-microsoft-com:office:word" xmlns:w="http://schemas.openxmlformats.org/wordprocessingml/2006/main" xmlns:w14="http://schemas.microsoft.com/office/word/2010/wordml" xmlns:w15="http://schemas.microsoft.com/office/word/2012/wordml" xmlns:w16cid="http://schemas.microsoft.com/office/word/2016/wordml/cid" xmlns:w16se="http://schemas.microsoft.com/office/word/2015/wordml/symex" xmlns:wpg="http://schemas.microsoft.com/office/word/2010/wordprocessingGroup" xmlns:wpi="http://schemas.microsoft.com/office/word/2010/wordprocessingInk" xmlns:wne="http://schemas.microsoft.com/office/word/2006/wordml" xmlns:wps="http://schemas.microsoft.com/office/word/2010/wordprocessingShape" mc:Ignorable="w14 w15 w16se w16cid wp14">
+<w:ftr xmlns:wpc="http://schemas.microsoft.com/office/word/2010/wordprocessingCanvas" xmlns:cx="http://schemas.microsoft.com/office/drawing/2014/chartex" xmlns:cx1="http://schemas.microsoft.com/office/drawing/2015/9/8/chartex" xmlns:cx2="http://schemas.microsoft.com/office/drawing/2015/10/21/chartex" xmlns:cx3="http://schemas.microsoft.com/office/drawing/2016/5/9/chartex" xmlns:cx4="http://schemas.microsoft.com/office/drawing/2016/5/10/chartex" xmlns:cx5="http://schemas.microsoft.com/office/drawing/2016/5/11/chartex" xmlns:cx6="http://schemas.microsoft.com/office/drawing/2016/5/12/chartex" xmlns:cx7="http://schemas.microsoft.com/office/drawing/2016/5/13/chartex" xmlns:cx8="http://schemas.microsoft.com/office/drawing/2016/5/14/chartex" xmlns:mc="http://schemas.openxmlformats.org/markup-compatibility/2006" xmlns:aink="http://schemas.microsoft.com/office/drawing/2016/ink" xmlns:am3d="http://schemas.microsoft.com/office/drawing/2017/model3d" xmlns:o="urn:schemas-microsoft-com:office:office" xmlns:oel="http://schemas.microsoft.com/office/2019/extlst" xmlns:r="http://schemas.openxmlformats.org/officeDocument/2006/relationships" xmlns:m="http://schemas.openxmlformats.org/officeDocument/2006/math" xmlns:v="urn:schemas-microsoft-com:vml" xmlns:wp14="http://schemas.microsoft.com/office/word/2010/wordprocessingDrawing" xmlns:wp="http://schemas.openxmlformats.org/drawingml/2006/wordprocessingDrawing" xmlns:w10="urn:schemas-microsoft-com:office:word" xmlns:w="http://schemas.openxmlformats.org/wordprocessingml/2006/main" xmlns:w14="http://schemas.microsoft.com/office/word/2010/wordml" xmlns:w15="http://schemas.microsoft.com/office/word/2012/wordml" xmlns:w16cex="http://schemas.microsoft.com/office/word/2018/wordml/cex" xmlns:w16cid="http://schemas.microsoft.com/office/word/2016/wordml/cid" xmlns:w16="http://schemas.microsoft.com/office/word/2018/wordml" xmlns:w16sdtdh="http://schemas.microsoft.com/office/word/2020/wordml/sdtdatahash" xmlns:w16se="http://schemas.microsoft.com/office/word/2015/wordml/symex" xmlns:wpg="http://schemas.microsoft.com/office/word/2010/wordprocessingGroup" xmlns:wpi="http://schemas.microsoft.com/office/word/2010/wordprocessingInk" xmlns:wne="http://schemas.microsoft.com/office/word/2006/wordml" xmlns:wps="http://schemas.microsoft.com/office/word/2010/wordprocessingShape" mc:Ignorable="w14 w15 w16se w16cid w16 w16cex w16sdtdh wp14">
   <w:p>
     <w:pPr>
       <w:pStyle w:val="Footer"/>
@@ -19702,7 +19909,6 @@
         <w:dataBinding w:prefixMappings="xmlns:ns0='http://purl.org/dc/elements/1.1/' xmlns:ns1='http://schemas.openxmlformats.org/package/2006/metadata/core-properties' " w:xpath="/ns1:coreProperties[1]/ns0:title[1]" w:storeItemID="{6C3C8BC8-F283-45AE-878A-BAB7291924A1}"/>
         <w:text/>
       </w:sdtPr>
-      <w:sdtEndPr/>
       <w:sdtContent>
         <w:r>
           <w:t xml:space="preserve">     </w:t>
@@ -19786,7 +19992,7 @@
 </file>
 
 <file path=word/footnotes.xml><?xml version="1.0" encoding="utf-8"?>
-<w:footnotes xmlns:wpc="http://schemas.microsoft.com/office/word/2010/wordprocessingCanvas" xmlns:cx="http://schemas.microsoft.com/office/drawing/2014/chartex" xmlns:cx1="http://schemas.microsoft.com/office/drawing/2015/9/8/chartex" xmlns:cx2="http://schemas.microsoft.com/office/drawing/2015/10/21/chartex" xmlns:cx3="http://schemas.microsoft.com/office/drawing/2016/5/9/chartex" xmlns:cx4="http://schemas.microsoft.com/office/drawing/2016/5/10/chartex" xmlns:cx5="http://schemas.microsoft.com/office/drawing/2016/5/11/chartex" xmlns:cx6="http://schemas.microsoft.com/office/drawing/2016/5/12/chartex" xmlns:cx7="http://schemas.microsoft.com/office/drawing/2016/5/13/chartex" xmlns:cx8="http://schemas.microsoft.com/office/drawing/2016/5/14/chartex" xmlns:mc="http://schemas.openxmlformats.org/markup-compatibility/2006" xmlns:aink="http://schemas.microsoft.com/office/drawing/2016/ink" xmlns:am3d="http://schemas.microsoft.com/office/drawing/2017/model3d" xmlns:o="urn:schemas-microsoft-com:office:office" xmlns:r="http://schemas.openxmlformats.org/officeDocument/2006/relationships" xmlns:m="http://schemas.openxmlformats.org/officeDocument/2006/math" xmlns:v="urn:schemas-microsoft-com:vml" xmlns:wp14="http://schemas.microsoft.com/office/word/2010/wordprocessingDrawing" xmlns:wp="http://schemas.openxmlformats.org/drawingml/2006/wordprocessingDrawing" xmlns:w10="urn:schemas-microsoft-com:office:word" xmlns:w="http://schemas.openxmlformats.org/wordprocessingml/2006/main" xmlns:w14="http://schemas.microsoft.com/office/word/2010/wordml" xmlns:w15="http://schemas.microsoft.com/office/word/2012/wordml" xmlns:w16cid="http://schemas.microsoft.com/office/word/2016/wordml/cid" xmlns:w16se="http://schemas.microsoft.com/office/word/2015/wordml/symex" xmlns:wpg="http://schemas.microsoft.com/office/word/2010/wordprocessingGroup" xmlns:wpi="http://schemas.microsoft.com/office/word/2010/wordprocessingInk" xmlns:wne="http://schemas.microsoft.com/office/word/2006/wordml" xmlns:wps="http://schemas.microsoft.com/office/word/2010/wordprocessingShape" mc:Ignorable="w14 w15 w16se w16cid wp14">
+<w:footnotes xmlns:wpc="http://schemas.microsoft.com/office/word/2010/wordprocessingCanvas" xmlns:cx="http://schemas.microsoft.com/office/drawing/2014/chartex" xmlns:cx1="http://schemas.microsoft.com/office/drawing/2015/9/8/chartex" xmlns:cx2="http://schemas.microsoft.com/office/drawing/2015/10/21/chartex" xmlns:cx3="http://schemas.microsoft.com/office/drawing/2016/5/9/chartex" xmlns:cx4="http://schemas.microsoft.com/office/drawing/2016/5/10/chartex" xmlns:cx5="http://schemas.microsoft.com/office/drawing/2016/5/11/chartex" xmlns:cx6="http://schemas.microsoft.com/office/drawing/2016/5/12/chartex" xmlns:cx7="http://schemas.microsoft.com/office/drawing/2016/5/13/chartex" xmlns:cx8="http://schemas.microsoft.com/office/drawing/2016/5/14/chartex" xmlns:mc="http://schemas.openxmlformats.org/markup-compatibility/2006" xmlns:aink="http://schemas.microsoft.com/office/drawing/2016/ink" xmlns:am3d="http://schemas.microsoft.com/office/drawing/2017/model3d" xmlns:o="urn:schemas-microsoft-com:office:office" xmlns:oel="http://schemas.microsoft.com/office/2019/extlst" xmlns:r="http://schemas.openxmlformats.org/officeDocument/2006/relationships" xmlns:m="http://schemas.openxmlformats.org/officeDocument/2006/math" xmlns:v="urn:schemas-microsoft-com:vml" xmlns:wp14="http://schemas.microsoft.com/office/word/2010/wordprocessingDrawing" xmlns:wp="http://schemas.openxmlformats.org/drawingml/2006/wordprocessingDrawing" xmlns:w10="urn:schemas-microsoft-com:office:word" xmlns:w="http://schemas.openxmlformats.org/wordprocessingml/2006/main" xmlns:w14="http://schemas.microsoft.com/office/word/2010/wordml" xmlns:w15="http://schemas.microsoft.com/office/word/2012/wordml" xmlns:w16cex="http://schemas.microsoft.com/office/word/2018/wordml/cex" xmlns:w16cid="http://schemas.microsoft.com/office/word/2016/wordml/cid" xmlns:w16="http://schemas.microsoft.com/office/word/2018/wordml" xmlns:w16sdtdh="http://schemas.microsoft.com/office/word/2020/wordml/sdtdatahash" xmlns:w16se="http://schemas.microsoft.com/office/word/2015/wordml/symex" xmlns:wpg="http://schemas.microsoft.com/office/word/2010/wordprocessingGroup" xmlns:wpi="http://schemas.microsoft.com/office/word/2010/wordprocessingInk" xmlns:wne="http://schemas.microsoft.com/office/word/2006/wordml" xmlns:wps="http://schemas.microsoft.com/office/word/2010/wordprocessingShape" mc:Ignorable="w14 w15 w16se w16cid w16 w16cex w16sdtdh wp14">
   <w:footnote w:type="separator" w:id="-1">
     <w:p>
       <w:r>
@@ -19807,7 +20013,7 @@
 </file>
 
 <file path=word/header1.xml><?xml version="1.0" encoding="utf-8"?>
-<w:hdr xmlns:wpc="http://schemas.microsoft.com/office/word/2010/wordprocessingCanvas" xmlns:cx="http://schemas.microsoft.com/office/drawing/2014/chartex" xmlns:cx1="http://schemas.microsoft.com/office/drawing/2015/9/8/chartex" xmlns:cx2="http://schemas.microsoft.com/office/drawing/2015/10/21/chartex" xmlns:cx3="http://schemas.microsoft.com/office/drawing/2016/5/9/chartex" xmlns:cx4="http://schemas.microsoft.com/office/drawing/2016/5/10/chartex" xmlns:cx5="http://schemas.microsoft.com/office/drawing/2016/5/11/chartex" xmlns:cx6="http://schemas.microsoft.com/office/drawing/2016/5/12/chartex" xmlns:cx7="http://schemas.microsoft.com/office/drawing/2016/5/13/chartex" xmlns:cx8="http://schemas.microsoft.com/office/drawing/2016/5/14/chartex" xmlns:mc="http://schemas.openxmlformats.org/markup-compatibility/2006" xmlns:aink="http://schemas.microsoft.com/office/drawing/2016/ink" xmlns:am3d="http://schemas.microsoft.com/office/drawing/2017/model3d" xmlns:o="urn:schemas-microsoft-com:office:office" xmlns:r="http://schemas.openxmlformats.org/officeDocument/2006/relationships" xmlns:m="http://schemas.openxmlformats.org/officeDocument/2006/math" xmlns:v="urn:schemas-microsoft-com:vml" xmlns:wp14="http://schemas.microsoft.com/office/word/2010/wordprocessingDrawing" xmlns:wp="http://schemas.openxmlformats.org/drawingml/2006/wordprocessingDrawing" xmlns:w10="urn:schemas-microsoft-com:office:word" xmlns:w="http://schemas.openxmlformats.org/wordprocessingml/2006/main" xmlns:w14="http://schemas.microsoft.com/office/word/2010/wordml" xmlns:w15="http://schemas.microsoft.com/office/word/2012/wordml" xmlns:w16cid="http://schemas.microsoft.com/office/word/2016/wordml/cid" xmlns:w16se="http://schemas.microsoft.com/office/word/2015/wordml/symex" xmlns:wpg="http://schemas.microsoft.com/office/word/2010/wordprocessingGroup" xmlns:wpi="http://schemas.microsoft.com/office/word/2010/wordprocessingInk" xmlns:wne="http://schemas.microsoft.com/office/word/2006/wordml" xmlns:wps="http://schemas.microsoft.com/office/word/2010/wordprocessingShape" mc:Ignorable="w14 w15 w16se w16cid wp14">
+<w:hdr xmlns:wpc="http://schemas.microsoft.com/office/word/2010/wordprocessingCanvas" xmlns:cx="http://schemas.microsoft.com/office/drawing/2014/chartex" xmlns:cx1="http://schemas.microsoft.com/office/drawing/2015/9/8/chartex" xmlns:cx2="http://schemas.microsoft.com/office/drawing/2015/10/21/chartex" xmlns:cx3="http://schemas.microsoft.com/office/drawing/2016/5/9/chartex" xmlns:cx4="http://schemas.microsoft.com/office/drawing/2016/5/10/chartex" xmlns:cx5="http://schemas.microsoft.com/office/drawing/2016/5/11/chartex" xmlns:cx6="http://schemas.microsoft.com/office/drawing/2016/5/12/chartex" xmlns:cx7="http://schemas.microsoft.com/office/drawing/2016/5/13/chartex" xmlns:cx8="http://schemas.microsoft.com/office/drawing/2016/5/14/chartex" xmlns:mc="http://schemas.openxmlformats.org/markup-compatibility/2006" xmlns:aink="http://schemas.microsoft.com/office/drawing/2016/ink" xmlns:am3d="http://schemas.microsoft.com/office/drawing/2017/model3d" xmlns:o="urn:schemas-microsoft-com:office:office" xmlns:oel="http://schemas.microsoft.com/office/2019/extlst" xmlns:r="http://schemas.openxmlformats.org/officeDocument/2006/relationships" xmlns:m="http://schemas.openxmlformats.org/officeDocument/2006/math" xmlns:v="urn:schemas-microsoft-com:vml" xmlns:wp14="http://schemas.microsoft.com/office/word/2010/wordprocessingDrawing" xmlns:wp="http://schemas.openxmlformats.org/drawingml/2006/wordprocessingDrawing" xmlns:w10="urn:schemas-microsoft-com:office:word" xmlns:w="http://schemas.openxmlformats.org/wordprocessingml/2006/main" xmlns:w14="http://schemas.microsoft.com/office/word/2010/wordml" xmlns:w15="http://schemas.microsoft.com/office/word/2012/wordml" xmlns:w16cex="http://schemas.microsoft.com/office/word/2018/wordml/cex" xmlns:w16cid="http://schemas.microsoft.com/office/word/2016/wordml/cid" xmlns:w16="http://schemas.microsoft.com/office/word/2018/wordml" xmlns:w16sdtdh="http://schemas.microsoft.com/office/word/2020/wordml/sdtdatahash" xmlns:w16se="http://schemas.microsoft.com/office/word/2015/wordml/symex" xmlns:wpg="http://schemas.microsoft.com/office/word/2010/wordprocessingGroup" xmlns:wpi="http://schemas.microsoft.com/office/word/2010/wordprocessingInk" xmlns:wne="http://schemas.microsoft.com/office/word/2006/wordml" xmlns:wps="http://schemas.microsoft.com/office/word/2010/wordprocessingShape" mc:Ignorable="w14 w15 w16se w16cid w16 w16cex w16sdtdh wp14">
   <w:p>
     <w:pPr>
       <w:pStyle w:val="Header"/>
@@ -19820,7 +20026,6 @@
         <w:dataBinding w:prefixMappings="xmlns:ns0='http://purl.org/dc/elements/1.1/' xmlns:ns1='http://schemas.openxmlformats.org/package/2006/metadata/core-properties' " w:xpath="/ns1:coreProperties[1]/ns0:title[1]" w:storeItemID="{6C3C8BC8-F283-45AE-878A-BAB7291924A1}"/>
         <w:text/>
       </w:sdtPr>
-      <w:sdtEndPr/>
       <w:sdtContent>
         <w:r>
           <w:t xml:space="preserve">     </w:t>
@@ -19835,7 +20040,7 @@
 </file>
 
 <file path=word/header2.xml><?xml version="1.0" encoding="utf-8"?>
-<w:hdr xmlns:wpc="http://schemas.microsoft.com/office/word/2010/wordprocessingCanvas" xmlns:cx="http://schemas.microsoft.com/office/drawing/2014/chartex" xmlns:cx1="http://schemas.microsoft.com/office/drawing/2015/9/8/chartex" xmlns:cx2="http://schemas.microsoft.com/office/drawing/2015/10/21/chartex" xmlns:cx3="http://schemas.microsoft.com/office/drawing/2016/5/9/chartex" xmlns:cx4="http://schemas.microsoft.com/office/drawing/2016/5/10/chartex" xmlns:cx5="http://schemas.microsoft.com/office/drawing/2016/5/11/chartex" xmlns:cx6="http://schemas.microsoft.com/office/drawing/2016/5/12/chartex" xmlns:cx7="http://schemas.microsoft.com/office/drawing/2016/5/13/chartex" xmlns:cx8="http://schemas.microsoft.com/office/drawing/2016/5/14/chartex" xmlns:mc="http://schemas.openxmlformats.org/markup-compatibility/2006" xmlns:aink="http://schemas.microsoft.com/office/drawing/2016/ink" xmlns:am3d="http://schemas.microsoft.com/office/drawing/2017/model3d" xmlns:o="urn:schemas-microsoft-com:office:office" xmlns:r="http://schemas.openxmlformats.org/officeDocument/2006/relationships" xmlns:m="http://schemas.openxmlformats.org/officeDocument/2006/math" xmlns:v="urn:schemas-microsoft-com:vml" xmlns:wp14="http://schemas.microsoft.com/office/word/2010/wordprocessingDrawing" xmlns:wp="http://schemas.openxmlformats.org/drawingml/2006/wordprocessingDrawing" xmlns:w10="urn:schemas-microsoft-com:office:word" xmlns:w="http://schemas.openxmlformats.org/wordprocessingml/2006/main" xmlns:w14="http://schemas.microsoft.com/office/word/2010/wordml" xmlns:w15="http://schemas.microsoft.com/office/word/2012/wordml" xmlns:w16cid="http://schemas.microsoft.com/office/word/2016/wordml/cid" xmlns:w16se="http://schemas.microsoft.com/office/word/2015/wordml/symex" xmlns:wpg="http://schemas.microsoft.com/office/word/2010/wordprocessingGroup" xmlns:wpi="http://schemas.microsoft.com/office/word/2010/wordprocessingInk" xmlns:wne="http://schemas.microsoft.com/office/word/2006/wordml" xmlns:wps="http://schemas.microsoft.com/office/word/2010/wordprocessingShape" mc:Ignorable="w14 w15 w16se w16cid wp14">
+<w:hdr xmlns:wpc="http://schemas.microsoft.com/office/word/2010/wordprocessingCanvas" xmlns:cx="http://schemas.microsoft.com/office/drawing/2014/chartex" xmlns:cx1="http://schemas.microsoft.com/office/drawing/2015/9/8/chartex" xmlns:cx2="http://schemas.microsoft.com/office/drawing/2015/10/21/chartex" xmlns:cx3="http://schemas.microsoft.com/office/drawing/2016/5/9/chartex" xmlns:cx4="http://schemas.microsoft.com/office/drawing/2016/5/10/chartex" xmlns:cx5="http://schemas.microsoft.com/office/drawing/2016/5/11/chartex" xmlns:cx6="http://schemas.microsoft.com/office/drawing/2016/5/12/chartex" xmlns:cx7="http://schemas.microsoft.com/office/drawing/2016/5/13/chartex" xmlns:cx8="http://schemas.microsoft.com/office/drawing/2016/5/14/chartex" xmlns:mc="http://schemas.openxmlformats.org/markup-compatibility/2006" xmlns:aink="http://schemas.microsoft.com/office/drawing/2016/ink" xmlns:am3d="http://schemas.microsoft.com/office/drawing/2017/model3d" xmlns:o="urn:schemas-microsoft-com:office:office" xmlns:oel="http://schemas.microsoft.com/office/2019/extlst" xmlns:r="http://schemas.openxmlformats.org/officeDocument/2006/relationships" xmlns:m="http://schemas.openxmlformats.org/officeDocument/2006/math" xmlns:v="urn:schemas-microsoft-com:vml" xmlns:wp14="http://schemas.microsoft.com/office/word/2010/wordprocessingDrawing" xmlns:wp="http://schemas.openxmlformats.org/drawingml/2006/wordprocessingDrawing" xmlns:w10="urn:schemas-microsoft-com:office:word" xmlns:w="http://schemas.openxmlformats.org/wordprocessingml/2006/main" xmlns:w14="http://schemas.microsoft.com/office/word/2010/wordml" xmlns:w15="http://schemas.microsoft.com/office/word/2012/wordml" xmlns:w16cex="http://schemas.microsoft.com/office/word/2018/wordml/cex" xmlns:w16cid="http://schemas.microsoft.com/office/word/2016/wordml/cid" xmlns:w16="http://schemas.microsoft.com/office/word/2018/wordml" xmlns:w16sdtdh="http://schemas.microsoft.com/office/word/2020/wordml/sdtdatahash" xmlns:w16se="http://schemas.microsoft.com/office/word/2015/wordml/symex" xmlns:wpg="http://schemas.microsoft.com/office/word/2010/wordprocessingGroup" xmlns:wpi="http://schemas.microsoft.com/office/word/2010/wordprocessingInk" xmlns:wne="http://schemas.microsoft.com/office/word/2006/wordml" xmlns:wps="http://schemas.microsoft.com/office/word/2010/wordprocessingShape" mc:Ignorable="w14 w15 w16se w16cid w16 w16cex w16sdtdh wp14">
   <w:p>
     <w:pPr>
       <w:pStyle w:val="Header"/>
@@ -19848,7 +20053,6 @@
         <w:dataBinding w:prefixMappings="xmlns:ns0='http://purl.org/dc/elements/1.1/' xmlns:ns1='http://schemas.openxmlformats.org/package/2006/metadata/core-properties' " w:xpath="/ns1:coreProperties[1]/ns0:title[1]" w:storeItemID="{6C3C8BC8-F283-45AE-878A-BAB7291924A1}"/>
         <w:text/>
       </w:sdtPr>
-      <w:sdtEndPr/>
       <w:sdtContent>
         <w:r>
           <w:t xml:space="preserve">     </w:t>
@@ -19860,7 +20064,7 @@
 </file>
 
 <file path=word/numbering.xml><?xml version="1.0" encoding="utf-8"?>
-<w:numbering xmlns:wpc="http://schemas.microsoft.com/office/word/2010/wordprocessingCanvas" xmlns:cx="http://schemas.microsoft.com/office/drawing/2014/chartex" xmlns:cx1="http://schemas.microsoft.com/office/drawing/2015/9/8/chartex" xmlns:cx2="http://schemas.microsoft.com/office/drawing/2015/10/21/chartex" xmlns:cx3="http://schemas.microsoft.com/office/drawing/2016/5/9/chartex" xmlns:cx4="http://schemas.microsoft.com/office/drawing/2016/5/10/chartex" xmlns:cx5="http://schemas.microsoft.com/office/drawing/2016/5/11/chartex" xmlns:cx6="http://schemas.microsoft.com/office/drawing/2016/5/12/chartex" xmlns:cx7="http://schemas.microsoft.com/office/drawing/2016/5/13/chartex" xmlns:cx8="http://schemas.microsoft.com/office/drawing/2016/5/14/chartex" xmlns:mc="http://schemas.openxmlformats.org/markup-compatibility/2006" xmlns:aink="http://schemas.microsoft.com/office/drawing/2016/ink" xmlns:am3d="http://schemas.microsoft.com/office/drawing/2017/model3d" xmlns:o="urn:schemas-microsoft-com:office:office" xmlns:r="http://schemas.openxmlformats.org/officeDocument/2006/relationships" xmlns:m="http://schemas.openxmlformats.org/officeDocument/2006/math" xmlns:v="urn:schemas-microsoft-com:vml" xmlns:wp14="http://schemas.microsoft.com/office/word/2010/wordprocessingDrawing" xmlns:wp="http://schemas.openxmlformats.org/drawingml/2006/wordprocessingDrawing" xmlns:w10="urn:schemas-microsoft-com:office:word" xmlns:w="http://schemas.openxmlformats.org/wordprocessingml/2006/main" xmlns:w14="http://schemas.microsoft.com/office/word/2010/wordml" xmlns:w15="http://schemas.microsoft.com/office/word/2012/wordml" xmlns:w16cid="http://schemas.microsoft.com/office/word/2016/wordml/cid" xmlns:w16se="http://schemas.microsoft.com/office/word/2015/wordml/symex" xmlns:wpg="http://schemas.microsoft.com/office/word/2010/wordprocessingGroup" xmlns:wpi="http://schemas.microsoft.com/office/word/2010/wordprocessingInk" xmlns:wne="http://schemas.microsoft.com/office/word/2006/wordml" xmlns:wps="http://schemas.microsoft.com/office/word/2010/wordprocessingShape" mc:Ignorable="w14 w15 w16se w16cid wp14">
+<w:numbering xmlns:wpc="http://schemas.microsoft.com/office/word/2010/wordprocessingCanvas" xmlns:cx="http://schemas.microsoft.com/office/drawing/2014/chartex" xmlns:cx1="http://schemas.microsoft.com/office/drawing/2015/9/8/chartex" xmlns:cx2="http://schemas.microsoft.com/office/drawing/2015/10/21/chartex" xmlns:cx3="http://schemas.microsoft.com/office/drawing/2016/5/9/chartex" xmlns:cx4="http://schemas.microsoft.com/office/drawing/2016/5/10/chartex" xmlns:cx5="http://schemas.microsoft.com/office/drawing/2016/5/11/chartex" xmlns:cx6="http://schemas.microsoft.com/office/drawing/2016/5/12/chartex" xmlns:cx7="http://schemas.microsoft.com/office/drawing/2016/5/13/chartex" xmlns:cx8="http://schemas.microsoft.com/office/drawing/2016/5/14/chartex" xmlns:mc="http://schemas.openxmlformats.org/markup-compatibility/2006" xmlns:aink="http://schemas.microsoft.com/office/drawing/2016/ink" xmlns:am3d="http://schemas.microsoft.com/office/drawing/2017/model3d" xmlns:o="urn:schemas-microsoft-com:office:office" xmlns:oel="http://schemas.microsoft.com/office/2019/extlst" xmlns:r="http://schemas.openxmlformats.org/officeDocument/2006/relationships" xmlns:m="http://schemas.openxmlformats.org/officeDocument/2006/math" xmlns:v="urn:schemas-microsoft-com:vml" xmlns:wp14="http://schemas.microsoft.com/office/word/2010/wordprocessingDrawing" xmlns:wp="http://schemas.openxmlformats.org/drawingml/2006/wordprocessingDrawing" xmlns:w10="urn:schemas-microsoft-com:office:word" xmlns:w="http://schemas.openxmlformats.org/wordprocessingml/2006/main" xmlns:w14="http://schemas.microsoft.com/office/word/2010/wordml" xmlns:w15="http://schemas.microsoft.com/office/word/2012/wordml" xmlns:w16cex="http://schemas.microsoft.com/office/word/2018/wordml/cex" xmlns:w16cid="http://schemas.microsoft.com/office/word/2016/wordml/cid" xmlns:w16="http://schemas.microsoft.com/office/word/2018/wordml" xmlns:w16sdtdh="http://schemas.microsoft.com/office/word/2020/wordml/sdtdatahash" xmlns:w16se="http://schemas.microsoft.com/office/word/2015/wordml/symex" xmlns:wpg="http://schemas.microsoft.com/office/word/2010/wordprocessingGroup" xmlns:wpi="http://schemas.microsoft.com/office/word/2010/wordprocessingInk" xmlns:wne="http://schemas.microsoft.com/office/word/2006/wordml" xmlns:wps="http://schemas.microsoft.com/office/word/2010/wordprocessingShape" mc:Ignorable="w14 w15 w16se w16cid w16 w16cex w16sdtdh wp14">
   <w:abstractNum w:abstractNumId="0" w15:restartNumberingAfterBreak="0">
     <w:nsid w:val="FFFFFF83"/>
     <w:multiLevelType w:val="singleLevel"/>
@@ -23662,76 +23866,76 @@
       </w:rPr>
     </w:lvl>
   </w:abstractNum>
-  <w:num w:numId="1">
+  <w:num w:numId="1" w16cid:durableId="1719353904">
     <w:abstractNumId w:val="1"/>
   </w:num>
-  <w:num w:numId="2">
+  <w:num w:numId="2" w16cid:durableId="802238941">
     <w:abstractNumId w:val="0"/>
   </w:num>
-  <w:num w:numId="3">
+  <w:num w:numId="3" w16cid:durableId="1092777364">
     <w:abstractNumId w:val="20"/>
   </w:num>
-  <w:num w:numId="4">
+  <w:num w:numId="4" w16cid:durableId="884607254">
     <w:abstractNumId w:val="23"/>
   </w:num>
-  <w:num w:numId="5">
+  <w:num w:numId="5" w16cid:durableId="1273443572">
     <w:abstractNumId w:val="19"/>
   </w:num>
-  <w:num w:numId="6">
+  <w:num w:numId="6" w16cid:durableId="2127774805">
     <w:abstractNumId w:val="13"/>
   </w:num>
-  <w:num w:numId="7">
+  <w:num w:numId="7" w16cid:durableId="1369992097">
     <w:abstractNumId w:val="29"/>
   </w:num>
-  <w:num w:numId="8">
+  <w:num w:numId="8" w16cid:durableId="281421490">
     <w:abstractNumId w:val="33"/>
   </w:num>
-  <w:num w:numId="9">
+  <w:num w:numId="9" w16cid:durableId="424881239">
     <w:abstractNumId w:val="11"/>
   </w:num>
-  <w:num w:numId="10">
+  <w:num w:numId="10" w16cid:durableId="1985966090">
     <w:abstractNumId w:val="17"/>
   </w:num>
-  <w:num w:numId="11">
+  <w:num w:numId="11" w16cid:durableId="570235657">
     <w:abstractNumId w:val="12"/>
   </w:num>
-  <w:num w:numId="12">
+  <w:num w:numId="12" w16cid:durableId="1326393656">
     <w:abstractNumId w:val="25"/>
   </w:num>
-  <w:num w:numId="13">
+  <w:num w:numId="13" w16cid:durableId="608120911">
     <w:abstractNumId w:val="31"/>
   </w:num>
-  <w:num w:numId="14">
+  <w:num w:numId="14" w16cid:durableId="2125299508">
     <w:abstractNumId w:val="32"/>
   </w:num>
-  <w:num w:numId="15">
+  <w:num w:numId="15" w16cid:durableId="1566842996">
     <w:abstractNumId w:val="9"/>
   </w:num>
-  <w:num w:numId="16">
+  <w:num w:numId="16" w16cid:durableId="1701078959">
     <w:abstractNumId w:val="22"/>
   </w:num>
-  <w:num w:numId="17">
+  <w:num w:numId="17" w16cid:durableId="1667661479">
     <w:abstractNumId w:val="28"/>
   </w:num>
-  <w:num w:numId="18">
+  <w:num w:numId="18" w16cid:durableId="323971729">
     <w:abstractNumId w:val="3"/>
   </w:num>
-  <w:num w:numId="19">
+  <w:num w:numId="19" w16cid:durableId="944264314">
     <w:abstractNumId w:val="15"/>
   </w:num>
-  <w:num w:numId="20">
+  <w:num w:numId="20" w16cid:durableId="723531243">
     <w:abstractNumId w:val="24"/>
   </w:num>
-  <w:num w:numId="21">
+  <w:num w:numId="21" w16cid:durableId="973172116">
     <w:abstractNumId w:val="18"/>
   </w:num>
-  <w:num w:numId="22">
+  <w:num w:numId="22" w16cid:durableId="1883977820">
     <w:abstractNumId w:val="27"/>
   </w:num>
-  <w:num w:numId="23">
+  <w:num w:numId="23" w16cid:durableId="1875846537">
     <w:abstractNumId w:val="16"/>
   </w:num>
-  <w:num w:numId="24">
+  <w:num w:numId="24" w16cid:durableId="462384027">
     <w:abstractNumId w:val="10"/>
     <w:lvlOverride w:ilvl="0">
       <w:startOverride w:val="1"/>
@@ -23761,40 +23965,40 @@
       <w:startOverride w:val="1"/>
     </w:lvlOverride>
   </w:num>
-  <w:num w:numId="25">
+  <w:num w:numId="25" w16cid:durableId="122189257">
     <w:abstractNumId w:val="21"/>
   </w:num>
-  <w:num w:numId="26">
+  <w:num w:numId="26" w16cid:durableId="856430005">
     <w:abstractNumId w:val="30"/>
   </w:num>
-  <w:num w:numId="27">
+  <w:num w:numId="27" w16cid:durableId="1180006570">
     <w:abstractNumId w:val="4"/>
   </w:num>
-  <w:num w:numId="28">
+  <w:num w:numId="28" w16cid:durableId="370761723">
     <w:abstractNumId w:val="8"/>
   </w:num>
-  <w:num w:numId="29">
+  <w:num w:numId="29" w16cid:durableId="514880141">
     <w:abstractNumId w:val="35"/>
   </w:num>
-  <w:num w:numId="30">
+  <w:num w:numId="30" w16cid:durableId="655764473">
     <w:abstractNumId w:val="2"/>
   </w:num>
-  <w:num w:numId="31">
+  <w:num w:numId="31" w16cid:durableId="506217639">
     <w:abstractNumId w:val="14"/>
   </w:num>
-  <w:num w:numId="32">
+  <w:num w:numId="32" w16cid:durableId="833956653">
     <w:abstractNumId w:val="26"/>
   </w:num>
-  <w:num w:numId="33">
+  <w:num w:numId="33" w16cid:durableId="777217832">
     <w:abstractNumId w:val="6"/>
   </w:num>
-  <w:num w:numId="34">
+  <w:num w:numId="34" w16cid:durableId="1124811336">
     <w:abstractNumId w:val="5"/>
   </w:num>
-  <w:num w:numId="35">
+  <w:num w:numId="35" w16cid:durableId="1316376711">
     <w:abstractNumId w:val="34"/>
   </w:num>
-  <w:num w:numId="36">
+  <w:num w:numId="36" w16cid:durableId="2059157144">
     <w:abstractNumId w:val="7"/>
   </w:num>
   <w:numIdMacAtCleanup w:val="35"/>
@@ -23802,7 +24006,7 @@
 </file>
 
 <file path=word/styles.xml><?xml version="1.0" encoding="utf-8"?>
-<w:styles xmlns:mc="http://schemas.openxmlformats.org/markup-compatibility/2006" xmlns:r="http://schemas.openxmlformats.org/officeDocument/2006/relationships" xmlns:w="http://schemas.openxmlformats.org/wordprocessingml/2006/main" xmlns:w14="http://schemas.microsoft.com/office/word/2010/wordml" xmlns:w15="http://schemas.microsoft.com/office/word/2012/wordml" xmlns:w16cid="http://schemas.microsoft.com/office/word/2016/wordml/cid" xmlns:w16se="http://schemas.microsoft.com/office/word/2015/wordml/symex" mc:Ignorable="w14 w15 w16se w16cid">
+<w:styles xmlns:mc="http://schemas.openxmlformats.org/markup-compatibility/2006" xmlns:r="http://schemas.openxmlformats.org/officeDocument/2006/relationships" xmlns:w="http://schemas.openxmlformats.org/wordprocessingml/2006/main" xmlns:w14="http://schemas.microsoft.com/office/word/2010/wordml" xmlns:w15="http://schemas.microsoft.com/office/word/2012/wordml" xmlns:w16cex="http://schemas.microsoft.com/office/word/2018/wordml/cex" xmlns:w16cid="http://schemas.microsoft.com/office/word/2016/wordml/cid" xmlns:w16="http://schemas.microsoft.com/office/word/2018/wordml" xmlns:w16sdtdh="http://schemas.microsoft.com/office/word/2020/wordml/sdtdatahash" xmlns:w16se="http://schemas.microsoft.com/office/word/2015/wordml/symex" mc:Ignorable="w14 w15 w16se w16cid w16 w16cex w16sdtdh">
   <w:docDefaults>
     <w:rPrDefault>
       <w:rPr>
@@ -23818,7 +24022,7 @@
       </w:pPr>
     </w:pPrDefault>
   </w:docDefaults>
-  <w:latentStyles w:defLockedState="0" w:defUIPriority="99" w:defSemiHidden="0" w:defUnhideWhenUsed="0" w:defQFormat="0" w:count="375">
+  <w:latentStyles w:defLockedState="0" w:defUIPriority="99" w:defSemiHidden="0" w:defUnhideWhenUsed="0" w:defQFormat="0" w:count="376">
     <w:lsdException w:name="Normal" w:uiPriority="0" w:qFormat="1"/>
     <w:lsdException w:name="heading 1" w:uiPriority="0" w:qFormat="1"/>
     <w:lsdException w:name="heading 2" w:semiHidden="1" w:uiPriority="0" w:unhideWhenUsed="1" w:qFormat="1"/>
@@ -24194,6 +24398,7 @@
     <w:lsdException w:name="Smart Hyperlink" w:semiHidden="1" w:unhideWhenUsed="1"/>
     <w:lsdException w:name="Hashtag" w:semiHidden="1" w:unhideWhenUsed="1"/>
     <w:lsdException w:name="Unresolved Mention" w:semiHidden="1" w:unhideWhenUsed="1"/>
+    <w:lsdException w:name="Smart Link" w:semiHidden="1" w:unhideWhenUsed="1"/>
   </w:latentStyles>
   <w:style w:type="paragraph" w:default="1" w:styleId="Normal">
     <w:name w:val="Normal"/>
@@ -30032,12 +30237,120 @@
 </file>
 
 <file path=customXml/item2.xml><?xml version="1.0" encoding="utf-8"?>
-<p:properties xmlns:p="http://schemas.microsoft.com/office/2006/metadata/properties" xmlns:xsi="http://www.w3.org/2001/XMLSchema-instance" xmlns:pc="http://schemas.microsoft.com/office/infopath/2007/PartnerControls">
-  <documentManagement/>
-</p:properties>
+<b:Sources xmlns:b="http://schemas.openxmlformats.org/officeDocument/2006/bibliography" xmlns="http://schemas.openxmlformats.org/officeDocument/2006/bibliography" SelectedStyle="\ISO690Nmerical.XSL" StyleName="ISO 690 - Numerical Reference">
+  <b:Source>
+    <b:Tag>Mur10</b:Tag>
+    <b:SourceType>ElectronicSource</b:SourceType>
+    <b:Guid>{E75CFD88-278B-4BD2-BFE0-B5D77039ACDB}</b:Guid>
+    <b:Author>
+      <b:Author>
+        <b:NameList>
+          <b:Person>
+            <b:Last>Murphy</b:Last>
+            <b:First>Andrew</b:First>
+            <b:Middle>C.</b:Middle>
+          </b:Person>
+        </b:NameList>
+      </b:Author>
+    </b:Author>
+    <b:Title>Learning Hub, Information TEchnology (IT) - Solutions Options Document</b:Title>
+    <b:Year>2010</b:Year>
+    <b:Month>December</b:Month>
+    <b:Day>20</b:Day>
+    <b:RefOrder>2</b:RefOrder>
+  </b:Source>
+  <b:Source>
+    <b:Tag>Uni102</b:Tag>
+    <b:SourceType>ElectronicSource</b:SourceType>
+    <b:Guid>{CFF64624-6B4A-4D95-8C21-8EFEEBFCFC15}</b:Guid>
+    <b:Author>
+      <b:Author>
+        <b:Corporate>University of Adelaide</b:Corporate>
+      </b:Author>
+    </b:Author>
+    <b:Title>The Learning Hub - Major Benfits Framework</b:Title>
+    <b:City>Adelaide</b:City>
+    <b:StateProvince>South Australia</b:StateProvince>
+    <b:CountryRegion>Australia</b:CountryRegion>
+    <b:Year>2010</b:Year>
+    <b:Month>October </b:Month>
+    <b:Day>1</b:Day>
+    <b:RefOrder>1</b:RefOrder>
+  </b:Source>
+  <b:Source>
+    <b:Tag>Uni103</b:Tag>
+    <b:SourceType>ElectronicSource</b:SourceType>
+    <b:Guid>{EA296C68-87DB-45A5-8A3B-9C55D6B368E9}</b:Guid>
+    <b:Author>
+      <b:Author>
+        <b:Corporate>University of Adelaide</b:Corporate>
+      </b:Author>
+    </b:Author>
+    <b:Title>Learning Hub Aspirational Brief</b:Title>
+    <b:City>Adelaide</b:City>
+    <b:StateProvince>South Australia</b:StateProvince>
+    <b:CountryRegion>Australia</b:CountryRegion>
+    <b:Year>2010</b:Year>
+    <b:Month>February</b:Month>
+    <b:Day>26</b:Day>
+    <b:RefOrder>3</b:RefOrder>
+  </b:Source>
+  <b:Source>
+    <b:Tag>Thr101</b:Tag>
+    <b:SourceType>ElectronicSource</b:SourceType>
+    <b:Guid>{FD90471F-D036-40D8-B5F1-01F338828976}</b:Guid>
+    <b:Author>
+      <b:Author>
+        <b:NameList>
+          <b:Person>
+            <b:Last>Threapleton</b:Last>
+            <b:First>Noel</b:First>
+          </b:Person>
+        </b:NameList>
+      </b:Author>
+    </b:Author>
+    <b:Title>Learning Hub Information Technology (IT )Program,  Business Requirements Document</b:Title>
+    <b:City>Adelaide</b:City>
+    <b:StateProvince>SA</b:StateProvince>
+    <b:CountryRegion>Australia</b:CountryRegion>
+    <b:Year>2010</b:Year>
+    <b:Month>September</b:Month>
+    <b:Day>28</b:Day>
+    <b:RefOrder>4</b:RefOrder>
+  </b:Source>
+  <b:Source>
+    <b:Tag>Mur101</b:Tag>
+    <b:SourceType>ElectronicSource</b:SourceType>
+    <b:Guid>{7DEBC7F4-8EBF-4E48-9113-C0A2A3597C8A}</b:Guid>
+    <b:Author>
+      <b:Author>
+        <b:NameList>
+          <b:Person>
+            <b:Last>Murphy</b:Last>
+            <b:First>Andrew</b:First>
+            <b:Middle>C.</b:Middle>
+          </b:Person>
+        </b:NameList>
+      </b:Author>
+    </b:Author>
+    <b:Title>Learning Hub - IT Options Summary</b:Title>
+    <b:Medium>Spreadsheet</b:Medium>
+    <b:Year>2010</b:Year>
+    <b:RefOrder>5</b:RefOrder>
+  </b:Source>
+</b:Sources>
 </file>
 
 <file path=customXml/item3.xml><?xml version="1.0" encoding="utf-8"?>
+<?mso-contentType ?>
+<FormTemplates xmlns="http://schemas.microsoft.com/sharepoint/v3/contenttype/forms">
+  <Display>DocumentLibraryForm</Display>
+  <Edit>DocumentLibraryForm</Edit>
+  <New>DocumentLibraryForm</New>
+</FormTemplates>
+</file>
+
+<file path=customXml/item4.xml><?xml version="1.0" encoding="utf-8"?>
 <ct:contentTypeSchema xmlns:ct="http://schemas.microsoft.com/office/2006/metadata/contentType" xmlns:ma="http://schemas.microsoft.com/office/2006/metadata/properties/metaAttributes" ct:_="" ma:_="" ma:contentTypeName="Document" ma:contentTypeID="0x010100AEC883FF319BE849BFF65DC659415D8A" ma:contentTypeVersion="0" ma:contentTypeDescription="Create a new document." ma:contentTypeScope="" ma:versionID="f516feb59148968d1bc22af06eeae06c">
   <xsd:schema xmlns:xsd="http://www.w3.org/2001/XMLSchema" xmlns:xs="http://www.w3.org/2001/XMLSchema" xmlns:p="http://schemas.microsoft.com/office/2006/metadata/properties" targetNamespace="http://schemas.microsoft.com/office/2006/metadata/properties" ma:root="true" ma:fieldsID="31d5eec3c12ee2e8127422d567928fa7">
     <xsd:element name="properties">
@@ -30151,118 +30464,10 @@
 </ct:contentTypeSchema>
 </file>
 
-<file path=customXml/item4.xml><?xml version="1.0" encoding="utf-8"?>
-<?mso-contentType ?>
-<FormTemplates xmlns="http://schemas.microsoft.com/sharepoint/v3/contenttype/forms">
-  <Display>DocumentLibraryForm</Display>
-  <Edit>DocumentLibraryForm</Edit>
-  <New>DocumentLibraryForm</New>
-</FormTemplates>
-</file>
-
 <file path=customXml/item5.xml><?xml version="1.0" encoding="utf-8"?>
-<b:Sources xmlns:b="http://schemas.openxmlformats.org/officeDocument/2006/bibliography" xmlns="http://schemas.openxmlformats.org/officeDocument/2006/bibliography" SelectedStyle="\ISO690Nmerical.XSL" StyleName="ISO 690 - Numerical Reference">
-  <b:Source>
-    <b:Tag>Mur10</b:Tag>
-    <b:SourceType>ElectronicSource</b:SourceType>
-    <b:Guid>{E75CFD88-278B-4BD2-BFE0-B5D77039ACDB}</b:Guid>
-    <b:Author>
-      <b:Author>
-        <b:NameList>
-          <b:Person>
-            <b:Last>Murphy</b:Last>
-            <b:First>Andrew</b:First>
-            <b:Middle>C.</b:Middle>
-          </b:Person>
-        </b:NameList>
-      </b:Author>
-    </b:Author>
-    <b:Title>Learning Hub, Information TEchnology (IT) - Solutions Options Document</b:Title>
-    <b:Year>2010</b:Year>
-    <b:Month>December</b:Month>
-    <b:Day>20</b:Day>
-    <b:RefOrder>2</b:RefOrder>
-  </b:Source>
-  <b:Source>
-    <b:Tag>Uni102</b:Tag>
-    <b:SourceType>ElectronicSource</b:SourceType>
-    <b:Guid>{CFF64624-6B4A-4D95-8C21-8EFEEBFCFC15}</b:Guid>
-    <b:Author>
-      <b:Author>
-        <b:Corporate>University of Adelaide</b:Corporate>
-      </b:Author>
-    </b:Author>
-    <b:Title>The Learning Hub - Major Benfits Framework</b:Title>
-    <b:City>Adelaide</b:City>
-    <b:StateProvince>South Australia</b:StateProvince>
-    <b:CountryRegion>Australia</b:CountryRegion>
-    <b:Year>2010</b:Year>
-    <b:Month>October </b:Month>
-    <b:Day>1</b:Day>
-    <b:RefOrder>1</b:RefOrder>
-  </b:Source>
-  <b:Source>
-    <b:Tag>Uni103</b:Tag>
-    <b:SourceType>ElectronicSource</b:SourceType>
-    <b:Guid>{EA296C68-87DB-45A5-8A3B-9C55D6B368E9}</b:Guid>
-    <b:Author>
-      <b:Author>
-        <b:Corporate>University of Adelaide</b:Corporate>
-      </b:Author>
-    </b:Author>
-    <b:Title>Learning Hub Aspirational Brief</b:Title>
-    <b:City>Adelaide</b:City>
-    <b:StateProvince>South Australia</b:StateProvince>
-    <b:CountryRegion>Australia</b:CountryRegion>
-    <b:Year>2010</b:Year>
-    <b:Month>February</b:Month>
-    <b:Day>26</b:Day>
-    <b:RefOrder>3</b:RefOrder>
-  </b:Source>
-  <b:Source>
-    <b:Tag>Thr101</b:Tag>
-    <b:SourceType>ElectronicSource</b:SourceType>
-    <b:Guid>{FD90471F-D036-40D8-B5F1-01F338828976}</b:Guid>
-    <b:Author>
-      <b:Author>
-        <b:NameList>
-          <b:Person>
-            <b:Last>Threapleton</b:Last>
-            <b:First>Noel</b:First>
-          </b:Person>
-        </b:NameList>
-      </b:Author>
-    </b:Author>
-    <b:Title>Learning Hub Information Technology (IT )Program,  Business Requirements Document</b:Title>
-    <b:City>Adelaide</b:City>
-    <b:StateProvince>SA</b:StateProvince>
-    <b:CountryRegion>Australia</b:CountryRegion>
-    <b:Year>2010</b:Year>
-    <b:Month>September</b:Month>
-    <b:Day>28</b:Day>
-    <b:RefOrder>4</b:RefOrder>
-  </b:Source>
-  <b:Source>
-    <b:Tag>Mur101</b:Tag>
-    <b:SourceType>ElectronicSource</b:SourceType>
-    <b:Guid>{7DEBC7F4-8EBF-4E48-9113-C0A2A3597C8A}</b:Guid>
-    <b:Author>
-      <b:Author>
-        <b:NameList>
-          <b:Person>
-            <b:Last>Murphy</b:Last>
-            <b:First>Andrew</b:First>
-            <b:Middle>C.</b:Middle>
-          </b:Person>
-        </b:NameList>
-      </b:Author>
-    </b:Author>
-    <b:Title>Learning Hub - IT Options Summary</b:Title>
-    <b:Medium>Spreadsheet</b:Medium>
-    <b:Year>2010</b:Year>
-    <b:RefOrder>5</b:RefOrder>
-  </b:Source>
-</b:Sources>
+<p:properties xmlns:p="http://schemas.microsoft.com/office/2006/metadata/properties" xmlns:xsi="http://www.w3.org/2001/XMLSchema-instance" xmlns:pc="http://schemas.microsoft.com/office/infopath/2007/PartnerControls">
+  <documentManagement/>
+</p:properties>
 </file>
 
 <file path=customXml/itemProps1.xml><?xml version="1.0" encoding="utf-8"?>
@@ -30274,15 +30479,22 @@
 </file>
 
 <file path=customXml/itemProps2.xml><?xml version="1.0" encoding="utf-8"?>
-<ds:datastoreItem xmlns:ds="http://schemas.openxmlformats.org/officeDocument/2006/customXml" ds:itemID="{72D5E17C-664A-4D1B-AB0F-2FFC8B0EBA81}">
+<ds:datastoreItem xmlns:ds="http://schemas.openxmlformats.org/officeDocument/2006/customXml" ds:itemID="{264A5E37-D65B-447D-B846-EE94EF9BDFFA}">
   <ds:schemaRefs>
-    <ds:schemaRef ds:uri="http://schemas.microsoft.com/office/2006/metadata/properties"/>
-    <ds:schemaRef ds:uri="http://schemas.microsoft.com/office/infopath/2007/PartnerControls"/>
+    <ds:schemaRef ds:uri="http://schemas.openxmlformats.org/officeDocument/2006/bibliography"/>
   </ds:schemaRefs>
 </ds:datastoreItem>
 </file>
 
 <file path=customXml/itemProps3.xml><?xml version="1.0" encoding="utf-8"?>
+<ds:datastoreItem xmlns:ds="http://schemas.openxmlformats.org/officeDocument/2006/customXml" ds:itemID="{EB1DA797-6577-43A3-8817-66EB9EBCE507}">
+  <ds:schemaRefs>
+    <ds:schemaRef ds:uri="http://schemas.microsoft.com/sharepoint/v3/contenttype/forms"/>
+  </ds:schemaRefs>
+</ds:datastoreItem>
+</file>
+
+<file path=customXml/itemProps4.xml><?xml version="1.0" encoding="utf-8"?>
 <ds:datastoreItem xmlns:ds="http://schemas.openxmlformats.org/officeDocument/2006/customXml" ds:itemID="{F9507D17-DE9A-4614-B481-0B5B317D0515}">
   <ds:schemaRefs>
     <ds:schemaRef ds:uri="http://schemas.microsoft.com/office/2006/metadata/contentType"/>
@@ -30298,18 +30510,11 @@
 </ds:datastoreItem>
 </file>
 
-<file path=customXml/itemProps4.xml><?xml version="1.0" encoding="utf-8"?>
-<ds:datastoreItem xmlns:ds="http://schemas.openxmlformats.org/officeDocument/2006/customXml" ds:itemID="{EB1DA797-6577-43A3-8817-66EB9EBCE507}">
+<file path=customXml/itemProps5.xml><?xml version="1.0" encoding="utf-8"?>
+<ds:datastoreItem xmlns:ds="http://schemas.openxmlformats.org/officeDocument/2006/customXml" ds:itemID="{72D5E17C-664A-4D1B-AB0F-2FFC8B0EBA81}">
   <ds:schemaRefs>
-    <ds:schemaRef ds:uri="http://schemas.microsoft.com/sharepoint/v3/contenttype/forms"/>
-  </ds:schemaRefs>
-</ds:datastoreItem>
-</file>
-
-<file path=customXml/itemProps5.xml><?xml version="1.0" encoding="utf-8"?>
-<ds:datastoreItem xmlns:ds="http://schemas.openxmlformats.org/officeDocument/2006/customXml" ds:itemID="{264A5E37-D65B-447D-B846-EE94EF9BDFFA}">
-  <ds:schemaRefs>
-    <ds:schemaRef ds:uri="http://schemas.openxmlformats.org/officeDocument/2006/bibliography"/>
+    <ds:schemaRef ds:uri="http://schemas.microsoft.com/office/2006/metadata/properties"/>
+    <ds:schemaRef ds:uri="http://schemas.microsoft.com/office/infopath/2007/PartnerControls"/>
   </ds:schemaRefs>
 </ds:datastoreItem>
 </file>
</xml_diff>

<commit_message>
Update TOC in TEST PLAN- TEAM DEVELOPMENTALITY.docx
</commit_message>
<xml_diff>
--- a/QUALITY/TEST PLAN- TEAM DEVELOPMENTALITY.docx
+++ b/QUALITY/TEST PLAN- TEAM DEVELOPMENTALITY.docx
@@ -10,6 +10,7 @@
           <w:rFonts w:cs="Arial"/>
         </w:rPr>
       </w:pPr>
+      <w:bookmarkStart w:id="0" w:name="_Hlk145536105"/>
       <w:r>
         <w:rPr>
           <w:rFonts w:cs="Arial"/>
@@ -166,7 +167,7 @@
       <w:tblGrid>
         <w:gridCol w:w="1217"/>
         <w:gridCol w:w="1023"/>
-        <w:gridCol w:w="1884"/>
+        <w:gridCol w:w="2084"/>
         <w:gridCol w:w="4196"/>
       </w:tblGrid>
       <w:tr>
@@ -381,6 +382,13 @@
                 <w:sz w:val="20"/>
               </w:rPr>
             </w:pPr>
+            <w:r>
+              <w:rPr>
+                <w:rFonts w:cs="Arial"/>
+                <w:sz w:val="20"/>
+              </w:rPr>
+              <w:t>13/09/2023</w:t>
+            </w:r>
           </w:p>
         </w:tc>
         <w:tc>
@@ -401,6 +409,13 @@
                 <w:sz w:val="20"/>
               </w:rPr>
             </w:pPr>
+            <w:r>
+              <w:rPr>
+                <w:rFonts w:cs="Arial"/>
+                <w:sz w:val="20"/>
+              </w:rPr>
+              <w:t>2</w:t>
+            </w:r>
           </w:p>
         </w:tc>
         <w:tc>
@@ -421,6 +436,13 @@
                 <w:sz w:val="20"/>
               </w:rPr>
             </w:pPr>
+            <w:r>
+              <w:rPr>
+                <w:rFonts w:cs="Arial"/>
+                <w:sz w:val="20"/>
+              </w:rPr>
+              <w:t>Jakerson B Bermudo</w:t>
+            </w:r>
           </w:p>
         </w:tc>
         <w:tc>
@@ -440,6 +462,20 @@
                 <w:sz w:val="20"/>
               </w:rPr>
             </w:pPr>
+            <w:r>
+              <w:rPr>
+                <w:rFonts w:cs="Arial"/>
+                <w:sz w:val="20"/>
+              </w:rPr>
+              <w:t xml:space="preserve">Adding </w:t>
+            </w:r>
+            <w:r>
+              <w:rPr>
+                <w:rFonts w:cs="Arial"/>
+                <w:sz w:val="20"/>
+              </w:rPr>
+              <w:t>Features to be Tested (Use Cases)</w:t>
+            </w:r>
           </w:p>
         </w:tc>
       </w:tr>
@@ -1125,9 +1161,9 @@
         <w:tblLook w:val="04A0" w:firstRow="1" w:lastRow="0" w:firstColumn="1" w:lastColumn="0" w:noHBand="0" w:noVBand="1"/>
       </w:tblPr>
       <w:tblGrid>
-        <w:gridCol w:w="2902"/>
-        <w:gridCol w:w="2898"/>
-        <w:gridCol w:w="2898"/>
+        <w:gridCol w:w="2840"/>
+        <w:gridCol w:w="2842"/>
+        <w:gridCol w:w="3016"/>
       </w:tblGrid>
       <w:tr>
         <w:trPr>
@@ -1212,6 +1248,13 @@
                 <w:b/>
               </w:rPr>
             </w:pPr>
+            <w:r>
+              <w:rPr>
+                <w:rFonts w:cs="Arial"/>
+                <w:b/>
+              </w:rPr>
+              <w:t>1</w:t>
+            </w:r>
           </w:p>
         </w:tc>
         <w:tc>
@@ -1228,6 +1271,13 @@
                 <w:b/>
               </w:rPr>
             </w:pPr>
+            <w:r>
+              <w:rPr>
+                <w:rFonts w:cs="Arial"/>
+                <w:sz w:val="20"/>
+              </w:rPr>
+              <w:t>13/09/2023</w:t>
+            </w:r>
           </w:p>
         </w:tc>
         <w:tc>
@@ -1239,11 +1289,49 @@
               <w:keepLines w:val="0"/>
               <w:spacing w:before="0" w:after="200" w:line="276" w:lineRule="auto"/>
               <w:jc w:val="left"/>
+            </w:pPr>
+            <w:hyperlink r:id="rId12" w:history="1">
+              <w:r>
+                <w:rPr>
+                  <w:rStyle w:val="Hyperlink"/>
+                </w:rPr>
+                <w:t>USE CASE - TEAM DEVELOPMENTALITY.docx</w:t>
+              </w:r>
+            </w:hyperlink>
+          </w:p>
+          <w:p>
+            <w:pPr>
+              <w:keepLines w:val="0"/>
+              <w:spacing w:before="0" w:after="200" w:line="276" w:lineRule="auto"/>
+              <w:jc w:val="left"/>
+            </w:pPr>
+            <w:hyperlink r:id="rId13" w:history="1">
+              <w:r>
+                <w:rPr>
+                  <w:rStyle w:val="Hyperlink"/>
+                </w:rPr>
+                <w:t>RTM - TEAM DEVELOPMENTALITY.xlsx</w:t>
+              </w:r>
+            </w:hyperlink>
+          </w:p>
+          <w:p>
+            <w:pPr>
+              <w:keepLines w:val="0"/>
+              <w:spacing w:before="0" w:after="200" w:line="276" w:lineRule="auto"/>
+              <w:jc w:val="left"/>
               <w:rPr>
                 <w:rFonts w:cs="Arial"/>
                 <w:b/>
               </w:rPr>
             </w:pPr>
+            <w:hyperlink r:id="rId14" w:history="1">
+              <w:r>
+                <w:rPr>
+                  <w:rStyle w:val="Hyperlink"/>
+                </w:rPr>
+                <w:t>LIST OF USE CASE.docx</w:t>
+              </w:r>
+            </w:hyperlink>
           </w:p>
         </w:tc>
       </w:tr>
@@ -1385,7 +1473,7 @@
           <w:r>
             <w:fldChar w:fldCharType="separate"/>
           </w:r>
-          <w:hyperlink w:anchor="_Toc145535842" w:history="1">
+          <w:hyperlink w:anchor="_Toc145536070" w:history="1">
             <w:r>
               <w:rPr>
                 <w:rStyle w:val="Hyperlink"/>
@@ -1409,7 +1497,7 @@
               <w:rPr>
                 <w:webHidden/>
               </w:rPr>
-              <w:instrText xml:space="preserve"> PAGEREF _Toc145535842 \h </w:instrText>
+              <w:instrText xml:space="preserve"> PAGEREF _Toc145536070 \h </w:instrText>
             </w:r>
             <w:r>
               <w:rPr>
@@ -1447,7 +1535,7 @@
               <w14:ligatures w14:val="standardContextual"/>
             </w:rPr>
           </w:pPr>
-          <w:hyperlink w:anchor="_Toc145535843" w:history="1">
+          <w:hyperlink w:anchor="_Toc145536071" w:history="1">
             <w:r>
               <w:rPr>
                 <w:rStyle w:val="Hyperlink"/>
@@ -1471,7 +1559,7 @@
               <w:rPr>
                 <w:webHidden/>
               </w:rPr>
-              <w:instrText xml:space="preserve"> PAGEREF _Toc145535843 \h </w:instrText>
+              <w:instrText xml:space="preserve"> PAGEREF _Toc145536071 \h </w:instrText>
             </w:r>
             <w:r>
               <w:rPr>
@@ -1509,7 +1597,7 @@
               <w14:ligatures w14:val="standardContextual"/>
             </w:rPr>
           </w:pPr>
-          <w:hyperlink w:anchor="_Toc145535844" w:history="1">
+          <w:hyperlink w:anchor="_Toc145536072" w:history="1">
             <w:r>
               <w:rPr>
                 <w:rStyle w:val="Hyperlink"/>
@@ -1533,7 +1621,7 @@
               <w:rPr>
                 <w:webHidden/>
               </w:rPr>
-              <w:instrText xml:space="preserve"> PAGEREF _Toc145535844 \h </w:instrText>
+              <w:instrText xml:space="preserve"> PAGEREF _Toc145536072 \h </w:instrText>
             </w:r>
             <w:r>
               <w:rPr>
@@ -1571,7 +1659,7 @@
               <w14:ligatures w14:val="standardContextual"/>
             </w:rPr>
           </w:pPr>
-          <w:hyperlink w:anchor="_Toc145535845" w:history="1">
+          <w:hyperlink w:anchor="_Toc145536073" w:history="1">
             <w:r>
               <w:rPr>
                 <w:rStyle w:val="Hyperlink"/>
@@ -1595,7 +1683,7 @@
               <w:rPr>
                 <w:webHidden/>
               </w:rPr>
-              <w:instrText xml:space="preserve"> PAGEREF _Toc145535845 \h </w:instrText>
+              <w:instrText xml:space="preserve"> PAGEREF _Toc145536073 \h </w:instrText>
             </w:r>
             <w:r>
               <w:rPr>
@@ -1635,7 +1723,7 @@
               <w14:ligatures w14:val="standardContextual"/>
             </w:rPr>
           </w:pPr>
-          <w:hyperlink w:anchor="_Toc145535846" w:history="1">
+          <w:hyperlink w:anchor="_Toc145536074" w:history="1">
             <w:r>
               <w:rPr>
                 <w:rStyle w:val="Hyperlink"/>
@@ -1659,7 +1747,7 @@
               <w:rPr>
                 <w:webHidden/>
               </w:rPr>
-              <w:instrText xml:space="preserve"> PAGEREF _Toc145535846 \h </w:instrText>
+              <w:instrText xml:space="preserve"> PAGEREF _Toc145536074 \h </w:instrText>
             </w:r>
             <w:r>
               <w:rPr>
@@ -1697,7 +1785,7 @@
               <w14:ligatures w14:val="standardContextual"/>
             </w:rPr>
           </w:pPr>
-          <w:hyperlink w:anchor="_Toc145535847" w:history="1">
+          <w:hyperlink w:anchor="_Toc145536075" w:history="1">
             <w:r>
               <w:rPr>
                 <w:rStyle w:val="Hyperlink"/>
@@ -1721,7 +1809,7 @@
               <w:rPr>
                 <w:webHidden/>
               </w:rPr>
-              <w:instrText xml:space="preserve"> PAGEREF _Toc145535847 \h </w:instrText>
+              <w:instrText xml:space="preserve"> PAGEREF _Toc145536075 \h </w:instrText>
             </w:r>
             <w:r>
               <w:rPr>
@@ -1759,7 +1847,7 @@
               <w14:ligatures w14:val="standardContextual"/>
             </w:rPr>
           </w:pPr>
-          <w:hyperlink w:anchor="_Toc145535848" w:history="1">
+          <w:hyperlink w:anchor="_Toc145536076" w:history="1">
             <w:r>
               <w:rPr>
                 <w:rStyle w:val="Hyperlink"/>
@@ -1783,7 +1871,7 @@
               <w:rPr>
                 <w:webHidden/>
               </w:rPr>
-              <w:instrText xml:space="preserve"> PAGEREF _Toc145535848 \h </w:instrText>
+              <w:instrText xml:space="preserve"> PAGEREF _Toc145536076 \h </w:instrText>
             </w:r>
             <w:r>
               <w:rPr>
@@ -1821,7 +1909,7 @@
               <w14:ligatures w14:val="standardContextual"/>
             </w:rPr>
           </w:pPr>
-          <w:hyperlink w:anchor="_Toc145535849" w:history="1">
+          <w:hyperlink w:anchor="_Toc145536077" w:history="1">
             <w:r>
               <w:rPr>
                 <w:rStyle w:val="Hyperlink"/>
@@ -1845,7 +1933,7 @@
               <w:rPr>
                 <w:webHidden/>
               </w:rPr>
-              <w:instrText xml:space="preserve"> PAGEREF _Toc145535849 \h </w:instrText>
+              <w:instrText xml:space="preserve"> PAGEREF _Toc145536077 \h </w:instrText>
             </w:r>
             <w:r>
               <w:rPr>
@@ -1883,7 +1971,7 @@
               <w14:ligatures w14:val="standardContextual"/>
             </w:rPr>
           </w:pPr>
-          <w:hyperlink w:anchor="_Toc145535850" w:history="1">
+          <w:hyperlink w:anchor="_Toc145536078" w:history="1">
             <w:r>
               <w:rPr>
                 <w:rStyle w:val="Hyperlink"/>
@@ -1907,7 +1995,7 @@
               <w:rPr>
                 <w:webHidden/>
               </w:rPr>
-              <w:instrText xml:space="preserve"> PAGEREF _Toc145535850 \h </w:instrText>
+              <w:instrText xml:space="preserve"> PAGEREF _Toc145536078 \h </w:instrText>
             </w:r>
             <w:r>
               <w:rPr>
@@ -1945,7 +2033,7 @@
               <w14:ligatures w14:val="standardContextual"/>
             </w:rPr>
           </w:pPr>
-          <w:hyperlink w:anchor="_Toc145535851" w:history="1">
+          <w:hyperlink w:anchor="_Toc145536079" w:history="1">
             <w:r>
               <w:rPr>
                 <w:rStyle w:val="Hyperlink"/>
@@ -1969,7 +2057,7 @@
               <w:rPr>
                 <w:webHidden/>
               </w:rPr>
-              <w:instrText xml:space="preserve"> PAGEREF _Toc145535851 \h </w:instrText>
+              <w:instrText xml:space="preserve"> PAGEREF _Toc145536079 \h </w:instrText>
             </w:r>
             <w:r>
               <w:rPr>
@@ -2007,7 +2095,7 @@
               <w14:ligatures w14:val="standardContextual"/>
             </w:rPr>
           </w:pPr>
-          <w:hyperlink w:anchor="_Toc145535852" w:history="1">
+          <w:hyperlink w:anchor="_Toc145536080" w:history="1">
             <w:r>
               <w:rPr>
                 <w:rStyle w:val="Hyperlink"/>
@@ -2030,7 +2118,7 @@
               <w:rPr>
                 <w:webHidden/>
               </w:rPr>
-              <w:instrText xml:space="preserve"> PAGEREF _Toc145535852 \h </w:instrText>
+              <w:instrText xml:space="preserve"> PAGEREF _Toc145536080 \h </w:instrText>
             </w:r>
             <w:r>
               <w:rPr>
@@ -2068,7 +2156,7 @@
               <w14:ligatures w14:val="standardContextual"/>
             </w:rPr>
           </w:pPr>
-          <w:hyperlink w:anchor="_Toc145535853" w:history="1">
+          <w:hyperlink w:anchor="_Toc145536081" w:history="1">
             <w:r>
               <w:rPr>
                 <w:rStyle w:val="Hyperlink"/>
@@ -2091,7 +2179,7 @@
               <w:rPr>
                 <w:webHidden/>
               </w:rPr>
-              <w:instrText xml:space="preserve"> PAGEREF _Toc145535853 \h </w:instrText>
+              <w:instrText xml:space="preserve"> PAGEREF _Toc145536081 \h </w:instrText>
             </w:r>
             <w:r>
               <w:rPr>
@@ -2129,7 +2217,7 @@
               <w14:ligatures w14:val="standardContextual"/>
             </w:rPr>
           </w:pPr>
-          <w:hyperlink w:anchor="_Toc145535854" w:history="1">
+          <w:hyperlink w:anchor="_Toc145536082" w:history="1">
             <w:r>
               <w:rPr>
                 <w:rStyle w:val="Hyperlink"/>
@@ -2152,7 +2240,7 @@
               <w:rPr>
                 <w:webHidden/>
               </w:rPr>
-              <w:instrText xml:space="preserve"> PAGEREF _Toc145535854 \h </w:instrText>
+              <w:instrText xml:space="preserve"> PAGEREF _Toc145536082 \h </w:instrText>
             </w:r>
             <w:r>
               <w:rPr>
@@ -2190,7 +2278,7 @@
               <w14:ligatures w14:val="standardContextual"/>
             </w:rPr>
           </w:pPr>
-          <w:hyperlink w:anchor="_Toc145535855" w:history="1">
+          <w:hyperlink w:anchor="_Toc145536083" w:history="1">
             <w:r>
               <w:rPr>
                 <w:rStyle w:val="Hyperlink"/>
@@ -2214,7 +2302,7 @@
               <w:rPr>
                 <w:webHidden/>
               </w:rPr>
-              <w:instrText xml:space="preserve"> PAGEREF _Toc145535855 \h </w:instrText>
+              <w:instrText xml:space="preserve"> PAGEREF _Toc145536083 \h </w:instrText>
             </w:r>
             <w:r>
               <w:rPr>
@@ -2254,7 +2342,7 @@
               <w14:ligatures w14:val="standardContextual"/>
             </w:rPr>
           </w:pPr>
-          <w:hyperlink w:anchor="_Toc145535856" w:history="1">
+          <w:hyperlink w:anchor="_Toc145536084" w:history="1">
             <w:r>
               <w:rPr>
                 <w:rStyle w:val="Hyperlink"/>
@@ -2285,7 +2373,7 @@
               <w:rPr>
                 <w:webHidden/>
               </w:rPr>
-              <w:instrText xml:space="preserve"> PAGEREF _Toc145535856 \h </w:instrText>
+              <w:instrText xml:space="preserve"> PAGEREF _Toc145536084 \h </w:instrText>
             </w:r>
             <w:r>
               <w:rPr>
@@ -2323,27 +2411,13 @@
               <w14:ligatures w14:val="standardContextual"/>
             </w:rPr>
           </w:pPr>
-          <w:hyperlink w:anchor="_Toc145535857" w:history="1">
+          <w:hyperlink w:anchor="_Toc145536085" w:history="1">
             <w:r>
               <w:rPr>
                 <w:rStyle w:val="Hyperlink"/>
                 <w:rFonts w:eastAsiaTheme="majorEastAsia"/>
               </w:rPr>
-              <w:t xml:space="preserve">3.1. Features to be Tested (Use </w:t>
-            </w:r>
-            <w:r>
-              <w:rPr>
-                <w:rStyle w:val="Hyperlink"/>
-                <w:rFonts w:eastAsiaTheme="majorEastAsia"/>
-              </w:rPr>
-              <w:t>C</w:t>
-            </w:r>
-            <w:r>
-              <w:rPr>
-                <w:rStyle w:val="Hyperlink"/>
-                <w:rFonts w:eastAsiaTheme="majorEastAsia"/>
-              </w:rPr>
-              <w:t>ases)</w:t>
+              <w:t>3.1. Features to be Tested (Use Cases)</w:t>
             </w:r>
             <w:r>
               <w:rPr>
@@ -2361,7 +2435,7 @@
               <w:rPr>
                 <w:webHidden/>
               </w:rPr>
-              <w:instrText xml:space="preserve"> PAGEREF _Toc145535857 \h </w:instrText>
+              <w:instrText xml:space="preserve"> PAGEREF _Toc145536085 \h </w:instrText>
             </w:r>
             <w:r>
               <w:rPr>
@@ -2401,7 +2475,7 @@
               <w14:ligatures w14:val="standardContextual"/>
             </w:rPr>
           </w:pPr>
-          <w:hyperlink w:anchor="_Toc145535858" w:history="1">
+          <w:hyperlink w:anchor="_Toc145536086" w:history="1">
             <w:r>
               <w:rPr>
                 <w:rStyle w:val="Hyperlink"/>
@@ -2425,7 +2499,7 @@
               <w:rPr>
                 <w:webHidden/>
               </w:rPr>
-              <w:instrText xml:space="preserve"> PAGEREF _Toc145535858 \h </w:instrText>
+              <w:instrText xml:space="preserve"> PAGEREF _Toc145536086 \h </w:instrText>
             </w:r>
             <w:r>
               <w:rPr>
@@ -2463,7 +2537,7 @@
               <w14:ligatures w14:val="standardContextual"/>
             </w:rPr>
           </w:pPr>
-          <w:hyperlink w:anchor="_Toc145535859" w:history="1">
+          <w:hyperlink w:anchor="_Toc145536087" w:history="1">
             <w:r>
               <w:rPr>
                 <w:rStyle w:val="Hyperlink"/>
@@ -2487,7 +2561,7 @@
               <w:rPr>
                 <w:webHidden/>
               </w:rPr>
-              <w:instrText xml:space="preserve"> PAGEREF _Toc145535859 \h </w:instrText>
+              <w:instrText xml:space="preserve"> PAGEREF _Toc145536087 \h </w:instrText>
             </w:r>
             <w:r>
               <w:rPr>
@@ -2525,7 +2599,7 @@
               <w14:ligatures w14:val="standardContextual"/>
             </w:rPr>
           </w:pPr>
-          <w:hyperlink w:anchor="_Toc145535860" w:history="1">
+          <w:hyperlink w:anchor="_Toc145536088" w:history="1">
             <w:r>
               <w:rPr>
                 <w:rStyle w:val="Hyperlink"/>
@@ -2549,7 +2623,7 @@
               <w:rPr>
                 <w:webHidden/>
               </w:rPr>
-              <w:instrText xml:space="preserve"> PAGEREF _Toc145535860 \h </w:instrText>
+              <w:instrText xml:space="preserve"> PAGEREF _Toc145536088 \h </w:instrText>
             </w:r>
             <w:r>
               <w:rPr>
@@ -2587,7 +2661,7 @@
               <w14:ligatures w14:val="standardContextual"/>
             </w:rPr>
           </w:pPr>
-          <w:hyperlink w:anchor="_Toc145535861" w:history="1">
+          <w:hyperlink w:anchor="_Toc145536089" w:history="1">
             <w:r>
               <w:rPr>
                 <w:rStyle w:val="Hyperlink"/>
@@ -2611,7 +2685,7 @@
               <w:rPr>
                 <w:webHidden/>
               </w:rPr>
-              <w:instrText xml:space="preserve"> PAGEREF _Toc145535861 \h </w:instrText>
+              <w:instrText xml:space="preserve"> PAGEREF _Toc145536089 \h </w:instrText>
             </w:r>
             <w:r>
               <w:rPr>
@@ -2649,7 +2723,7 @@
               <w14:ligatures w14:val="standardContextual"/>
             </w:rPr>
           </w:pPr>
-          <w:hyperlink w:anchor="_Toc145535862" w:history="1">
+          <w:hyperlink w:anchor="_Toc145536090" w:history="1">
             <w:r>
               <w:rPr>
                 <w:rStyle w:val="Hyperlink"/>
@@ -2673,7 +2747,7 @@
               <w:rPr>
                 <w:webHidden/>
               </w:rPr>
-              <w:instrText xml:space="preserve"> PAGEREF _Toc145535862 \h </w:instrText>
+              <w:instrText xml:space="preserve"> PAGEREF _Toc145536090 \h </w:instrText>
             </w:r>
             <w:r>
               <w:rPr>
@@ -2711,7 +2785,7 @@
               <w14:ligatures w14:val="standardContextual"/>
             </w:rPr>
           </w:pPr>
-          <w:hyperlink w:anchor="_Toc145535863" w:history="1">
+          <w:hyperlink w:anchor="_Toc145536091" w:history="1">
             <w:r>
               <w:rPr>
                 <w:rStyle w:val="Hyperlink"/>
@@ -2735,7 +2809,7 @@
               <w:rPr>
                 <w:webHidden/>
               </w:rPr>
-              <w:instrText xml:space="preserve"> PAGEREF _Toc145535863 \h </w:instrText>
+              <w:instrText xml:space="preserve"> PAGEREF _Toc145536091 \h </w:instrText>
             </w:r>
             <w:r>
               <w:rPr>
@@ -2775,7 +2849,7 @@
               <w14:ligatures w14:val="standardContextual"/>
             </w:rPr>
           </w:pPr>
-          <w:hyperlink w:anchor="_Toc145535864" w:history="1">
+          <w:hyperlink w:anchor="_Toc145536092" w:history="1">
             <w:r>
               <w:rPr>
                 <w:rStyle w:val="Hyperlink"/>
@@ -2806,7 +2880,7 @@
               <w:rPr>
                 <w:webHidden/>
               </w:rPr>
-              <w:instrText xml:space="preserve"> PAGEREF _Toc145535864 \h </w:instrText>
+              <w:instrText xml:space="preserve"> PAGEREF _Toc145536092 \h </w:instrText>
             </w:r>
             <w:r>
               <w:rPr>
@@ -2844,7 +2918,7 @@
               <w14:ligatures w14:val="standardContextual"/>
             </w:rPr>
           </w:pPr>
-          <w:hyperlink w:anchor="_Toc145535865" w:history="1">
+          <w:hyperlink w:anchor="_Toc145536093" w:history="1">
             <w:r>
               <w:rPr>
                 <w:rStyle w:val="Hyperlink"/>
@@ -2868,7 +2942,7 @@
               <w:rPr>
                 <w:webHidden/>
               </w:rPr>
-              <w:instrText xml:space="preserve"> PAGEREF _Toc145535865 \h </w:instrText>
+              <w:instrText xml:space="preserve"> PAGEREF _Toc145536093 \h </w:instrText>
             </w:r>
             <w:r>
               <w:rPr>
@@ -2906,7 +2980,7 @@
               <w14:ligatures w14:val="standardContextual"/>
             </w:rPr>
           </w:pPr>
-          <w:hyperlink w:anchor="_Toc145535866" w:history="1">
+          <w:hyperlink w:anchor="_Toc145536094" w:history="1">
             <w:r>
               <w:rPr>
                 <w:rStyle w:val="Hyperlink"/>
@@ -2930,7 +3004,7 @@
               <w:rPr>
                 <w:webHidden/>
               </w:rPr>
-              <w:instrText xml:space="preserve"> PAGEREF _Toc145535866 \h </w:instrText>
+              <w:instrText xml:space="preserve"> PAGEREF _Toc145536094 \h </w:instrText>
             </w:r>
             <w:r>
               <w:rPr>
@@ -2968,7 +3042,7 @@
               <w14:ligatures w14:val="standardContextual"/>
             </w:rPr>
           </w:pPr>
-          <w:hyperlink w:anchor="_Toc145535867" w:history="1">
+          <w:hyperlink w:anchor="_Toc145536095" w:history="1">
             <w:r>
               <w:rPr>
                 <w:rStyle w:val="Hyperlink"/>
@@ -2992,7 +3066,7 @@
               <w:rPr>
                 <w:webHidden/>
               </w:rPr>
-              <w:instrText xml:space="preserve"> PAGEREF _Toc145535867 \h </w:instrText>
+              <w:instrText xml:space="preserve"> PAGEREF _Toc145536095 \h </w:instrText>
             </w:r>
             <w:r>
               <w:rPr>
@@ -3030,7 +3104,7 @@
               <w14:ligatures w14:val="standardContextual"/>
             </w:rPr>
           </w:pPr>
-          <w:hyperlink w:anchor="_Toc145535868" w:history="1">
+          <w:hyperlink w:anchor="_Toc145536096" w:history="1">
             <w:r>
               <w:rPr>
                 <w:rStyle w:val="Hyperlink"/>
@@ -3054,7 +3128,7 @@
               <w:rPr>
                 <w:webHidden/>
               </w:rPr>
-              <w:instrText xml:space="preserve"> PAGEREF _Toc145535868 \h </w:instrText>
+              <w:instrText xml:space="preserve"> PAGEREF _Toc145536096 \h </w:instrText>
             </w:r>
             <w:r>
               <w:rPr>
@@ -3092,7 +3166,7 @@
               <w14:ligatures w14:val="standardContextual"/>
             </w:rPr>
           </w:pPr>
-          <w:hyperlink w:anchor="_Toc145535869" w:history="1">
+          <w:hyperlink w:anchor="_Toc145536097" w:history="1">
             <w:r>
               <w:rPr>
                 <w:rStyle w:val="Hyperlink"/>
@@ -3116,7 +3190,7 @@
               <w:rPr>
                 <w:webHidden/>
               </w:rPr>
-              <w:instrText xml:space="preserve"> PAGEREF _Toc145535869 \h </w:instrText>
+              <w:instrText xml:space="preserve"> PAGEREF _Toc145536097 \h </w:instrText>
             </w:r>
             <w:r>
               <w:rPr>
@@ -3154,7 +3228,7 @@
               <w14:ligatures w14:val="standardContextual"/>
             </w:rPr>
           </w:pPr>
-          <w:hyperlink w:anchor="_Toc145535870" w:history="1">
+          <w:hyperlink w:anchor="_Toc145536098" w:history="1">
             <w:r>
               <w:rPr>
                 <w:rStyle w:val="Hyperlink"/>
@@ -3177,7 +3251,7 @@
               <w:rPr>
                 <w:webHidden/>
               </w:rPr>
-              <w:instrText xml:space="preserve"> PAGEREF _Toc145535870 \h </w:instrText>
+              <w:instrText xml:space="preserve"> PAGEREF _Toc145536098 \h </w:instrText>
             </w:r>
             <w:r>
               <w:rPr>
@@ -3215,7 +3289,7 @@
               <w14:ligatures w14:val="standardContextual"/>
             </w:rPr>
           </w:pPr>
-          <w:hyperlink w:anchor="_Toc145535871" w:history="1">
+          <w:hyperlink w:anchor="_Toc145536099" w:history="1">
             <w:r>
               <w:rPr>
                 <w:rStyle w:val="Hyperlink"/>
@@ -3238,7 +3312,7 @@
               <w:rPr>
                 <w:webHidden/>
               </w:rPr>
-              <w:instrText xml:space="preserve"> PAGEREF _Toc145535871 \h </w:instrText>
+              <w:instrText xml:space="preserve"> PAGEREF _Toc145536099 \h </w:instrText>
             </w:r>
             <w:r>
               <w:rPr>
@@ -3276,7 +3350,7 @@
               <w14:ligatures w14:val="standardContextual"/>
             </w:rPr>
           </w:pPr>
-          <w:hyperlink w:anchor="_Toc145535872" w:history="1">
+          <w:hyperlink w:anchor="_Toc145536100" w:history="1">
             <w:r>
               <w:rPr>
                 <w:rStyle w:val="Hyperlink"/>
@@ -3299,7 +3373,7 @@
               <w:rPr>
                 <w:webHidden/>
               </w:rPr>
-              <w:instrText xml:space="preserve"> PAGEREF _Toc145535872 \h </w:instrText>
+              <w:instrText xml:space="preserve"> PAGEREF _Toc145536100 \h </w:instrText>
             </w:r>
             <w:r>
               <w:rPr>
@@ -3337,7 +3411,7 @@
               <w14:ligatures w14:val="standardContextual"/>
             </w:rPr>
           </w:pPr>
-          <w:hyperlink w:anchor="_Toc145535873" w:history="1">
+          <w:hyperlink w:anchor="_Toc145536101" w:history="1">
             <w:r>
               <w:rPr>
                 <w:rStyle w:val="Hyperlink"/>
@@ -3360,7 +3434,7 @@
               <w:rPr>
                 <w:webHidden/>
               </w:rPr>
-              <w:instrText xml:space="preserve"> PAGEREF _Toc145535873 \h </w:instrText>
+              <w:instrText xml:space="preserve"> PAGEREF _Toc145536101 \h </w:instrText>
             </w:r>
             <w:r>
               <w:rPr>
@@ -3398,7 +3472,7 @@
               <w14:ligatures w14:val="standardContextual"/>
             </w:rPr>
           </w:pPr>
-          <w:hyperlink w:anchor="_Toc145535874" w:history="1">
+          <w:hyperlink w:anchor="_Toc145536102" w:history="1">
             <w:r>
               <w:rPr>
                 <w:rStyle w:val="Hyperlink"/>
@@ -3421,7 +3495,7 @@
               <w:rPr>
                 <w:webHidden/>
               </w:rPr>
-              <w:instrText xml:space="preserve"> PAGEREF _Toc145535874 \h </w:instrText>
+              <w:instrText xml:space="preserve"> PAGEREF _Toc145536102 \h </w:instrText>
             </w:r>
             <w:r>
               <w:rPr>
@@ -3461,7 +3535,7 @@
               <w14:ligatures w14:val="standardContextual"/>
             </w:rPr>
           </w:pPr>
-          <w:hyperlink w:anchor="_Toc145535875" w:history="1">
+          <w:hyperlink w:anchor="_Toc145536103" w:history="1">
             <w:r>
               <w:rPr>
                 <w:rStyle w:val="Hyperlink"/>
@@ -3485,7 +3559,7 @@
               <w:rPr>
                 <w:webHidden/>
               </w:rPr>
-              <w:instrText xml:space="preserve"> PAGEREF _Toc145535875 \h </w:instrText>
+              <w:instrText xml:space="preserve"> PAGEREF _Toc145536103 \h </w:instrText>
             </w:r>
             <w:r>
               <w:rPr>
@@ -3525,7 +3599,7 @@
               <w14:ligatures w14:val="standardContextual"/>
             </w:rPr>
           </w:pPr>
-          <w:hyperlink w:anchor="_Toc145535876" w:history="1">
+          <w:hyperlink w:anchor="_Toc145536104" w:history="1">
             <w:r>
               <w:rPr>
                 <w:rStyle w:val="Hyperlink"/>
@@ -3556,7 +3630,7 @@
               <w:rPr>
                 <w:webHidden/>
               </w:rPr>
-              <w:instrText xml:space="preserve"> PAGEREF _Toc145535876 \h </w:instrText>
+              <w:instrText xml:space="preserve"> PAGEREF _Toc145536104 \h </w:instrText>
             </w:r>
             <w:r>
               <w:rPr>
@@ -3606,10 +3680,10 @@
           <w:rFonts w:ascii="Arial" w:hAnsi="Arial" w:cs="Arial"/>
         </w:rPr>
         <w:sectPr>
-          <w:headerReference w:type="default" r:id="rId12"/>
-          <w:footerReference w:type="default" r:id="rId13"/>
-          <w:headerReference w:type="first" r:id="rId14"/>
-          <w:footerReference w:type="first" r:id="rId15"/>
+          <w:headerReference w:type="default" r:id="rId15"/>
+          <w:footerReference w:type="default" r:id="rId16"/>
+          <w:headerReference w:type="first" r:id="rId17"/>
+          <w:footerReference w:type="first" r:id="rId18"/>
           <w:pgSz w:w="11907" w:h="16839" w:code="9"/>
           <w:pgMar w:top="1440" w:right="1440" w:bottom="1440" w:left="1843" w:header="709" w:footer="709" w:gutter="0"/>
           <w:cols w:space="708"/>
@@ -3625,7 +3699,7 @@
           <w:rFonts w:ascii="Arial" w:hAnsi="Arial" w:cs="Arial"/>
         </w:rPr>
       </w:pPr>
-      <w:bookmarkStart w:id="0" w:name="_Toc145535842"/>
+      <w:bookmarkStart w:id="1" w:name="_Toc145536070"/>
       <w:r>
         <w:rPr>
           <w:rFonts w:ascii="Arial" w:hAnsi="Arial" w:cs="Arial"/>
@@ -3633,17 +3707,17 @@
         <w:lastRenderedPageBreak/>
         <w:t>INTRODUCTION</w:t>
       </w:r>
-      <w:bookmarkEnd w:id="0"/>
+      <w:bookmarkEnd w:id="1"/>
     </w:p>
     <w:p>
       <w:pPr>
         <w:pStyle w:val="Heading2"/>
       </w:pPr>
-      <w:bookmarkStart w:id="1" w:name="_Toc145535843"/>
+      <w:bookmarkStart w:id="2" w:name="_Toc145536071"/>
       <w:r>
         <w:t>Purpose</w:t>
       </w:r>
-      <w:bookmarkEnd w:id="1"/>
+      <w:bookmarkEnd w:id="2"/>
     </w:p>
     <w:p>
       <w:pPr>
@@ -3715,11 +3789,11 @@
       <w:pPr>
         <w:pStyle w:val="Heading2"/>
       </w:pPr>
-      <w:bookmarkStart w:id="2" w:name="_Toc145535844"/>
+      <w:bookmarkStart w:id="3" w:name="_Toc145536072"/>
       <w:r>
         <w:t>Project Overview</w:t>
       </w:r>
-      <w:bookmarkEnd w:id="2"/>
+      <w:bookmarkEnd w:id="3"/>
     </w:p>
     <w:p>
       <w:pPr>
@@ -3779,12 +3853,12 @@
       <w:pPr>
         <w:pStyle w:val="Heading2"/>
       </w:pPr>
-      <w:bookmarkStart w:id="3" w:name="_Toc145535845"/>
+      <w:bookmarkStart w:id="4" w:name="_Toc145536073"/>
       <w:r>
         <w:lastRenderedPageBreak/>
         <w:t>Audience</w:t>
       </w:r>
-      <w:bookmarkEnd w:id="3"/>
+      <w:bookmarkEnd w:id="4"/>
     </w:p>
     <w:p/>
     <w:p>
@@ -3993,7 +4067,7 @@
           <w:rFonts w:ascii="Arial" w:hAnsi="Arial" w:cs="Arial"/>
         </w:rPr>
       </w:pPr>
-      <w:bookmarkStart w:id="4" w:name="_Toc145535846"/>
+      <w:bookmarkStart w:id="5" w:name="_Toc145536074"/>
       <w:r>
         <w:rPr>
           <w:rFonts w:ascii="Arial" w:hAnsi="Arial" w:cs="Arial"/>
@@ -4001,17 +4075,17 @@
         <w:lastRenderedPageBreak/>
         <w:t>TEST STRATEGY</w:t>
       </w:r>
-      <w:bookmarkEnd w:id="4"/>
+      <w:bookmarkEnd w:id="5"/>
     </w:p>
     <w:p>
       <w:pPr>
         <w:pStyle w:val="Heading2"/>
       </w:pPr>
-      <w:bookmarkStart w:id="5" w:name="_Toc145535847"/>
+      <w:bookmarkStart w:id="6" w:name="_Toc145536075"/>
       <w:r>
         <w:t>Test Objectives</w:t>
       </w:r>
-      <w:bookmarkEnd w:id="5"/>
+      <w:bookmarkEnd w:id="6"/>
     </w:p>
     <w:p>
       <w:pPr>
@@ -4561,11 +4635,11 @@
       <w:pPr>
         <w:pStyle w:val="Heading2"/>
       </w:pPr>
-      <w:bookmarkStart w:id="6" w:name="_Toc145535848"/>
+      <w:bookmarkStart w:id="7" w:name="_Toc145536076"/>
       <w:r>
         <w:t>Test Assumptions</w:t>
       </w:r>
-      <w:bookmarkEnd w:id="6"/>
+      <w:bookmarkEnd w:id="7"/>
     </w:p>
     <w:p>
       <w:pPr>
@@ -5259,11 +5333,11 @@
       <w:pPr>
         <w:pStyle w:val="Heading2"/>
       </w:pPr>
-      <w:bookmarkStart w:id="7" w:name="_Toc145535849"/>
+      <w:bookmarkStart w:id="8" w:name="_Toc145536077"/>
       <w:r>
         <w:t>Test Principles</w:t>
       </w:r>
-      <w:bookmarkEnd w:id="7"/>
+      <w:bookmarkEnd w:id="8"/>
     </w:p>
     <w:p>
       <w:pPr>
@@ -5486,12 +5560,12 @@
       <w:pPr>
         <w:pStyle w:val="Heading2"/>
       </w:pPr>
-      <w:bookmarkStart w:id="8" w:name="_Toc145535850"/>
+      <w:bookmarkStart w:id="9" w:name="_Toc145536078"/>
       <w:r>
         <w:lastRenderedPageBreak/>
         <w:t>Data Approach</w:t>
       </w:r>
-      <w:bookmarkEnd w:id="8"/>
+      <w:bookmarkEnd w:id="9"/>
     </w:p>
     <w:p>
       <w:pPr>
@@ -5524,11 +5598,11 @@
       <w:pPr>
         <w:pStyle w:val="Heading2"/>
       </w:pPr>
-      <w:bookmarkStart w:id="9" w:name="_Toc145535851"/>
+      <w:bookmarkStart w:id="10" w:name="_Toc145536079"/>
       <w:r>
         <w:t>Scope and Levels of Testing</w:t>
       </w:r>
-      <w:bookmarkEnd w:id="9"/>
+      <w:bookmarkEnd w:id="10"/>
       <w:r>
         <w:t xml:space="preserve"> </w:t>
       </w:r>
@@ -5537,11 +5611,11 @@
       <w:pPr>
         <w:pStyle w:val="Heading3"/>
       </w:pPr>
-      <w:bookmarkStart w:id="10" w:name="_Toc145535852"/>
+      <w:bookmarkStart w:id="11" w:name="_Toc145536080"/>
       <w:r>
         <w:t>Exploratory</w:t>
       </w:r>
-      <w:bookmarkEnd w:id="10"/>
+      <w:bookmarkEnd w:id="11"/>
       <w:r>
         <w:t xml:space="preserve"> </w:t>
       </w:r>
@@ -6003,12 +6077,12 @@
       <w:pPr>
         <w:pStyle w:val="Heading3"/>
       </w:pPr>
-      <w:bookmarkStart w:id="11" w:name="_Toc145535853"/>
+      <w:bookmarkStart w:id="12" w:name="_Toc145536081"/>
       <w:r>
         <w:lastRenderedPageBreak/>
         <w:t>Functional Test</w:t>
       </w:r>
-      <w:bookmarkEnd w:id="11"/>
+      <w:bookmarkEnd w:id="12"/>
       <w:r>
         <w:t xml:space="preserve"> </w:t>
       </w:r>
@@ -6611,11 +6685,11 @@
       <w:pPr>
         <w:pStyle w:val="Heading3"/>
       </w:pPr>
-      <w:bookmarkStart w:id="12" w:name="_Toc145535854"/>
+      <w:bookmarkStart w:id="13" w:name="_Toc145536082"/>
       <w:r>
         <w:t>User Acceptance Test (UAT)</w:t>
       </w:r>
-      <w:bookmarkEnd w:id="12"/>
+      <w:bookmarkEnd w:id="13"/>
     </w:p>
     <w:p>
       <w:pPr>
@@ -7649,12 +7723,12 @@
         <w:pStyle w:val="Heading2"/>
         <w:ind w:left="491"/>
       </w:pPr>
-      <w:bookmarkStart w:id="13" w:name="_Toc145535855"/>
+      <w:bookmarkStart w:id="14" w:name="_Toc145536083"/>
       <w:r>
         <w:lastRenderedPageBreak/>
         <w:t>Test Effort Estimate</w:t>
       </w:r>
-      <w:bookmarkEnd w:id="13"/>
+      <w:bookmarkEnd w:id="14"/>
     </w:p>
     <w:tbl>
       <w:tblPr>
@@ -8051,22 +8125,22 @@
       <w:pPr>
         <w:pStyle w:val="Heading1"/>
       </w:pPr>
-      <w:bookmarkStart w:id="14" w:name="_Toc145535856"/>
+      <w:bookmarkStart w:id="15" w:name="_Toc145536084"/>
       <w:r>
         <w:lastRenderedPageBreak/>
         <w:t>TEST AREAS AND SPECIFICATIONS</w:t>
       </w:r>
-      <w:bookmarkEnd w:id="14"/>
+      <w:bookmarkEnd w:id="15"/>
     </w:p>
     <w:p>
       <w:pPr>
         <w:pStyle w:val="Heading2"/>
       </w:pPr>
-      <w:bookmarkStart w:id="15" w:name="_Toc145535857"/>
+      <w:bookmarkStart w:id="16" w:name="_Toc145536085"/>
       <w:r>
         <w:t>Features to be Tested (Use Cases)</w:t>
       </w:r>
-      <w:bookmarkEnd w:id="15"/>
+      <w:bookmarkEnd w:id="16"/>
       <w:r>
         <w:t xml:space="preserve"> </w:t>
       </w:r>
@@ -9551,7 +9625,7 @@
           <w:rFonts w:ascii="Arial" w:hAnsi="Arial" w:cs="Arial"/>
         </w:rPr>
       </w:pPr>
-      <w:bookmarkStart w:id="16" w:name="_Toc145535858"/>
+      <w:bookmarkStart w:id="17" w:name="_Toc145536086"/>
       <w:r>
         <w:rPr>
           <w:rFonts w:ascii="Arial" w:hAnsi="Arial" w:cs="Arial"/>
@@ -9559,18 +9633,18 @@
         <w:lastRenderedPageBreak/>
         <w:t>EXECUTION STRATEGY</w:t>
       </w:r>
-      <w:bookmarkEnd w:id="16"/>
+      <w:bookmarkEnd w:id="17"/>
     </w:p>
     <w:p>
       <w:pPr>
         <w:pStyle w:val="Heading2"/>
         <w:ind w:left="491"/>
       </w:pPr>
-      <w:bookmarkStart w:id="17" w:name="_Toc145535859"/>
+      <w:bookmarkStart w:id="18" w:name="_Toc145536087"/>
       <w:r>
         <w:t>Entry and Exit Criteria</w:t>
       </w:r>
-      <w:bookmarkEnd w:id="17"/>
+      <w:bookmarkEnd w:id="18"/>
     </w:p>
     <w:p>
       <w:pPr>
@@ -12266,11 +12340,11 @@
         <w:pStyle w:val="Heading2"/>
         <w:ind w:left="491"/>
       </w:pPr>
-      <w:bookmarkStart w:id="18" w:name="_Toc145535860"/>
+      <w:bookmarkStart w:id="19" w:name="_Toc145536088"/>
       <w:r>
         <w:t>Test Cycles</w:t>
       </w:r>
-      <w:bookmarkEnd w:id="18"/>
+      <w:bookmarkEnd w:id="19"/>
       <w:r>
         <w:tab/>
       </w:r>
@@ -12431,12 +12505,12 @@
         <w:pStyle w:val="Heading2"/>
         <w:ind w:left="491"/>
       </w:pPr>
-      <w:bookmarkStart w:id="19" w:name="_Toc145535861"/>
+      <w:bookmarkStart w:id="20" w:name="_Toc145536089"/>
       <w:r>
         <w:lastRenderedPageBreak/>
         <w:t>Validation and Defect Management</w:t>
       </w:r>
-      <w:bookmarkEnd w:id="19"/>
+      <w:bookmarkEnd w:id="20"/>
     </w:p>
     <w:p>
       <w:pPr>
@@ -13439,11 +13513,11 @@
         <w:pStyle w:val="Heading2"/>
         <w:ind w:left="491"/>
       </w:pPr>
-      <w:bookmarkStart w:id="20" w:name="_Toc145535862"/>
+      <w:bookmarkStart w:id="21" w:name="_Toc145536090"/>
       <w:r>
         <w:t>Test Metrics</w:t>
       </w:r>
-      <w:bookmarkEnd w:id="20"/>
+      <w:bookmarkEnd w:id="21"/>
       <w:r>
         <w:tab/>
       </w:r>
@@ -13908,11 +13982,11 @@
         <w:pStyle w:val="Heading2"/>
         <w:ind w:left="491"/>
       </w:pPr>
-      <w:bookmarkStart w:id="21" w:name="_Toc145535863"/>
+      <w:bookmarkStart w:id="22" w:name="_Toc145536091"/>
       <w:r>
         <w:t>Defect tracking &amp; Reporting</w:t>
       </w:r>
-      <w:bookmarkEnd w:id="21"/>
+      <w:bookmarkEnd w:id="22"/>
       <w:r>
         <w:tab/>
       </w:r>
@@ -13978,7 +14052,7 @@
                     </pic:cNvPicPr>
                   </pic:nvPicPr>
                   <pic:blipFill>
-                    <a:blip r:embed="rId16">
+                    <a:blip r:embed="rId19">
                       <a:extLst>
                         <a:ext uri="{28A0092B-C50C-407E-A947-70E740481C1C}">
                           <a14:useLocalDpi xmlns:a14="http://schemas.microsoft.com/office/drawing/2010/main" val="0"/>
@@ -14039,12 +14113,12 @@
       <w:pPr>
         <w:pStyle w:val="Heading1"/>
       </w:pPr>
-      <w:bookmarkStart w:id="22" w:name="_Toc145535864"/>
+      <w:bookmarkStart w:id="23" w:name="_Toc145536092"/>
       <w:r>
         <w:lastRenderedPageBreak/>
         <w:t>TEST MANAGEMENT PROCESS</w:t>
       </w:r>
-      <w:bookmarkEnd w:id="22"/>
+      <w:bookmarkEnd w:id="23"/>
       <w:r>
         <w:t xml:space="preserve"> </w:t>
       </w:r>
@@ -14054,11 +14128,11 @@
         <w:pStyle w:val="Heading2"/>
         <w:ind w:left="491"/>
       </w:pPr>
-      <w:bookmarkStart w:id="23" w:name="_Toc145535865"/>
+      <w:bookmarkStart w:id="24" w:name="_Toc145536093"/>
       <w:r>
         <w:t>Test Management Tool</w:t>
       </w:r>
-      <w:bookmarkEnd w:id="23"/>
+      <w:bookmarkEnd w:id="24"/>
     </w:p>
     <w:p>
       <w:pPr>
@@ -15142,11 +15216,11 @@
         <w:pStyle w:val="Heading2"/>
         <w:ind w:left="491"/>
       </w:pPr>
-      <w:bookmarkStart w:id="24" w:name="_Toc145535866"/>
+      <w:bookmarkStart w:id="25" w:name="_Toc145536094"/>
       <w:r>
         <w:t>Test Design Process</w:t>
       </w:r>
-      <w:bookmarkEnd w:id="24"/>
+      <w:bookmarkEnd w:id="25"/>
       <w:r>
         <w:tab/>
       </w:r>
@@ -15164,7 +15238,7 @@
             <wp:cNvGraphicFramePr/>
             <a:graphic xmlns:a="http://schemas.openxmlformats.org/drawingml/2006/main">
               <a:graphicData uri="http://schemas.openxmlformats.org/drawingml/2006/diagram">
-                <dgm:relIds xmlns:dgm="http://schemas.openxmlformats.org/drawingml/2006/diagram" xmlns:r="http://schemas.openxmlformats.org/officeDocument/2006/relationships" r:dm="rId17" r:lo="rId18" r:qs="rId19" r:cs="rId20"/>
+                <dgm:relIds xmlns:dgm="http://schemas.openxmlformats.org/drawingml/2006/diagram" xmlns:r="http://schemas.openxmlformats.org/officeDocument/2006/relationships" r:dm="rId20" r:lo="rId21" r:qs="rId22" r:cs="rId23"/>
               </a:graphicData>
             </a:graphic>
           </wp:inline>
@@ -15450,11 +15524,11 @@
       <w:pPr>
         <w:pStyle w:val="Heading2"/>
       </w:pPr>
-      <w:bookmarkStart w:id="25" w:name="_Toc145535867"/>
+      <w:bookmarkStart w:id="26" w:name="_Toc145536095"/>
       <w:r>
         <w:t>Test Execution Process</w:t>
       </w:r>
-      <w:bookmarkEnd w:id="25"/>
+      <w:bookmarkEnd w:id="26"/>
       <w:r>
         <w:tab/>
       </w:r>
@@ -16037,12 +16111,12 @@
       <w:pPr>
         <w:pStyle w:val="Heading2"/>
       </w:pPr>
-      <w:bookmarkStart w:id="26" w:name="_Toc145535868"/>
+      <w:bookmarkStart w:id="27" w:name="_Toc145536096"/>
       <w:r>
         <w:lastRenderedPageBreak/>
         <w:t>Test Risks and Mitigation Factors</w:t>
       </w:r>
-      <w:bookmarkEnd w:id="26"/>
+      <w:bookmarkEnd w:id="27"/>
       <w:r>
         <w:tab/>
       </w:r>
@@ -17386,12 +17460,12 @@
       <w:pPr>
         <w:pStyle w:val="Heading2"/>
       </w:pPr>
-      <w:bookmarkStart w:id="27" w:name="_Toc145535869"/>
+      <w:bookmarkStart w:id="28" w:name="_Toc145536097"/>
       <w:r>
         <w:lastRenderedPageBreak/>
         <w:t>Role Expectations</w:t>
       </w:r>
-      <w:bookmarkEnd w:id="27"/>
+      <w:bookmarkEnd w:id="28"/>
       <w:r>
         <w:tab/>
       </w:r>
@@ -17581,7 +17655,7 @@
                 <w:lang w:val="en-PH"/>
               </w:rPr>
             </w:pPr>
-            <w:hyperlink r:id="rId22" w:tgtFrame="_blank" w:tooltip="mailto:wvcaducio@student.apc.edu.ph" w:history="1">
+            <w:hyperlink r:id="rId25" w:tgtFrame="_blank" w:tooltip="mailto:wvcaducio@student.apc.edu.ph" w:history="1">
               <w:r>
                 <w:rPr>
                   <w:rStyle w:val="Hyperlink"/>
@@ -17671,7 +17745,7 @@
                 <w:lang w:val="en-PH"/>
               </w:rPr>
             </w:pPr>
-            <w:hyperlink r:id="rId23" w:tgtFrame="_blank" w:tooltip="mailto:mbdellera@student.apc.edu.ph" w:history="1">
+            <w:hyperlink r:id="rId26" w:tgtFrame="_blank" w:tooltip="mailto:mbdellera@student.apc.edu.ph" w:history="1">
               <w:r>
                 <w:rPr>
                   <w:rStyle w:val="Hyperlink"/>
@@ -17753,7 +17827,7 @@
                 <w:lang w:val="en-PH"/>
               </w:rPr>
             </w:pPr>
-            <w:hyperlink r:id="rId24" w:tgtFrame="_blank" w:tooltip="mailto:jbbermudo@student.apc.edu.ph" w:history="1">
+            <w:hyperlink r:id="rId27" w:tgtFrame="_blank" w:tooltip="mailto:jbbermudo@student.apc.edu.ph" w:history="1">
               <w:r>
                 <w:rPr>
                   <w:rStyle w:val="Hyperlink"/>
@@ -17831,7 +17905,7 @@
                 <w:rFonts w:cs="Arial"/>
               </w:rPr>
             </w:pPr>
-            <w:hyperlink r:id="rId25" w:tgtFrame="_blank" w:tooltip="mailto:algarcia@student.apc.edu.ph" w:history="1">
+            <w:hyperlink r:id="rId28" w:tgtFrame="_blank" w:tooltip="mailto:algarcia@student.apc.edu.ph" w:history="1">
               <w:r>
                 <w:rPr>
                   <w:rStyle w:val="Hyperlink"/>
@@ -17921,7 +17995,7 @@
                 <w:lang w:val="en-PH"/>
               </w:rPr>
             </w:pPr>
-            <w:hyperlink r:id="rId26" w:tgtFrame="_blank" w:tooltip="mailto:rlalcantara@student.apc.edu.ph" w:history="1">
+            <w:hyperlink r:id="rId29" w:tgtFrame="_blank" w:tooltip="mailto:rlalcantara@student.apc.edu.ph" w:history="1">
               <w:r>
                 <w:rPr>
                   <w:rStyle w:val="Hyperlink"/>
@@ -18006,7 +18080,7 @@
                 <w:lang w:val="en-PH"/>
               </w:rPr>
             </w:pPr>
-            <w:hyperlink r:id="rId27" w:tgtFrame="_blank" w:tooltip="mailto:phferrer@student.apc.edu.ph" w:history="1">
+            <w:hyperlink r:id="rId30" w:tgtFrame="_blank" w:tooltip="mailto:phferrer@student.apc.edu.ph" w:history="1">
               <w:r>
                 <w:rPr>
                   <w:rStyle w:val="Hyperlink"/>
@@ -18083,7 +18157,7 @@
                 <w:lang w:val="en-PH"/>
               </w:rPr>
             </w:pPr>
-            <w:hyperlink r:id="rId28" w:tgtFrame="_blank" w:tooltip="mailto:cagarcia@student.apc.edu.ph" w:history="1">
+            <w:hyperlink r:id="rId31" w:tgtFrame="_blank" w:tooltip="mailto:cagarcia@student.apc.edu.ph" w:history="1">
               <w:r>
                 <w:rPr>
                   <w:rStyle w:val="Hyperlink"/>
@@ -18156,7 +18230,7 @@
                 <w:rFonts w:cs="Arial"/>
               </w:rPr>
             </w:pPr>
-            <w:hyperlink r:id="rId29" w:history="1">
+            <w:hyperlink r:id="rId32" w:history="1">
               <w:r>
                 <w:rPr>
                   <w:rStyle w:val="Hyperlink"/>
@@ -18174,11 +18248,11 @@
       <w:pPr>
         <w:pStyle w:val="Heading3"/>
       </w:pPr>
-      <w:bookmarkStart w:id="28" w:name="_Toc145535870"/>
+      <w:bookmarkStart w:id="29" w:name="_Toc145536098"/>
       <w:r>
         <w:t>Project Management</w:t>
       </w:r>
-      <w:bookmarkEnd w:id="28"/>
+      <w:bookmarkEnd w:id="29"/>
     </w:p>
     <w:p>
       <w:pPr>
@@ -18223,11 +18297,11 @@
       <w:pPr>
         <w:pStyle w:val="Heading3"/>
       </w:pPr>
-      <w:bookmarkStart w:id="29" w:name="_Toc145535871"/>
+      <w:bookmarkStart w:id="30" w:name="_Toc145536099"/>
       <w:r>
         <w:t>Test Planning (Test Lead)</w:t>
       </w:r>
-      <w:bookmarkEnd w:id="29"/>
+      <w:bookmarkEnd w:id="30"/>
     </w:p>
     <w:p/>
     <w:p>
@@ -18367,11 +18441,11 @@
       <w:pPr>
         <w:pStyle w:val="Heading3"/>
       </w:pPr>
-      <w:bookmarkStart w:id="30" w:name="_Toc145535872"/>
+      <w:bookmarkStart w:id="31" w:name="_Toc145536100"/>
       <w:r>
         <w:t>Test Team</w:t>
       </w:r>
-      <w:bookmarkEnd w:id="30"/>
+      <w:bookmarkEnd w:id="31"/>
     </w:p>
     <w:p/>
     <w:p>
@@ -18473,11 +18547,11 @@
       <w:pPr>
         <w:pStyle w:val="Heading3"/>
       </w:pPr>
-      <w:bookmarkStart w:id="31" w:name="_Toc145535873"/>
+      <w:bookmarkStart w:id="32" w:name="_Toc145536101"/>
       <w:r>
         <w:t>Test Lead</w:t>
       </w:r>
-      <w:bookmarkEnd w:id="31"/>
+      <w:bookmarkEnd w:id="32"/>
       <w:r>
         <w:tab/>
       </w:r>
@@ -18525,11 +18599,11 @@
       <w:pPr>
         <w:pStyle w:val="Heading3"/>
       </w:pPr>
-      <w:bookmarkStart w:id="32" w:name="_Toc145535874"/>
+      <w:bookmarkStart w:id="33" w:name="_Toc145536102"/>
       <w:r>
         <w:t>Development Team</w:t>
       </w:r>
-      <w:bookmarkEnd w:id="32"/>
+      <w:bookmarkEnd w:id="33"/>
     </w:p>
     <w:p/>
     <w:p>
@@ -18693,7 +18767,7 @@
           <w:rFonts w:ascii="Arial" w:hAnsi="Arial" w:cs="Arial"/>
         </w:rPr>
       </w:pPr>
-      <w:bookmarkStart w:id="33" w:name="_Toc145535875"/>
+      <w:bookmarkStart w:id="34" w:name="_Toc145536103"/>
       <w:r>
         <w:rPr>
           <w:rFonts w:ascii="Arial" w:hAnsi="Arial" w:cs="Arial"/>
@@ -18701,7 +18775,7 @@
         <w:lastRenderedPageBreak/>
         <w:t>TEST ENVIRONMENT</w:t>
       </w:r>
-      <w:bookmarkEnd w:id="33"/>
+      <w:bookmarkEnd w:id="34"/>
     </w:p>
     <w:p>
       <w:pPr>
@@ -18841,12 +18915,12 @@
       <w:pPr>
         <w:pStyle w:val="Heading1"/>
       </w:pPr>
-      <w:bookmarkStart w:id="34" w:name="_Toc145535876"/>
+      <w:bookmarkStart w:id="35" w:name="_Toc145536104"/>
       <w:r>
         <w:lastRenderedPageBreak/>
         <w:t>APPROVALS</w:t>
       </w:r>
-      <w:bookmarkEnd w:id="34"/>
+      <w:bookmarkEnd w:id="35"/>
       <w:r>
         <w:t xml:space="preserve"> </w:t>
       </w:r>
@@ -19757,6 +19831,7 @@
           </w:p>
         </w:tc>
       </w:tr>
+      <w:bookmarkEnd w:id="0"/>
     </w:tbl>
     <w:p>
       <w:pPr>
@@ -24642,7 +24717,6 @@
   <w:style w:type="character" w:default="1" w:styleId="DefaultParagraphFont">
     <w:name w:val="Default Paragraph Font"/>
     <w:uiPriority w:val="1"/>
-    <w:semiHidden/>
     <w:unhideWhenUsed/>
   </w:style>
   <w:style w:type="table" w:default="1" w:styleId="TableNormal">
@@ -27418,7 +27492,7 @@
   <dgm:whole/>
   <dgm:extLst>
     <a:ext uri="http://schemas.microsoft.com/office/drawing/2008/diagram">
-      <dsp:dataModelExt xmlns:dsp="http://schemas.microsoft.com/office/drawing/2008/diagram" relId="rId21" minVer="http://schemas.openxmlformats.org/drawingml/2006/diagram"/>
+      <dsp:dataModelExt xmlns:dsp="http://schemas.microsoft.com/office/drawing/2008/diagram" relId="rId24" minVer="http://schemas.openxmlformats.org/drawingml/2006/diagram"/>
     </a:ext>
   </dgm:extLst>
 </dgm:dataModel>
@@ -30237,120 +30311,12 @@
 </file>
 
 <file path=customXml/item2.xml><?xml version="1.0" encoding="utf-8"?>
-<b:Sources xmlns:b="http://schemas.openxmlformats.org/officeDocument/2006/bibliography" xmlns="http://schemas.openxmlformats.org/officeDocument/2006/bibliography" SelectedStyle="\ISO690Nmerical.XSL" StyleName="ISO 690 - Numerical Reference">
-  <b:Source>
-    <b:Tag>Mur10</b:Tag>
-    <b:SourceType>ElectronicSource</b:SourceType>
-    <b:Guid>{E75CFD88-278B-4BD2-BFE0-B5D77039ACDB}</b:Guid>
-    <b:Author>
-      <b:Author>
-        <b:NameList>
-          <b:Person>
-            <b:Last>Murphy</b:Last>
-            <b:First>Andrew</b:First>
-            <b:Middle>C.</b:Middle>
-          </b:Person>
-        </b:NameList>
-      </b:Author>
-    </b:Author>
-    <b:Title>Learning Hub, Information TEchnology (IT) - Solutions Options Document</b:Title>
-    <b:Year>2010</b:Year>
-    <b:Month>December</b:Month>
-    <b:Day>20</b:Day>
-    <b:RefOrder>2</b:RefOrder>
-  </b:Source>
-  <b:Source>
-    <b:Tag>Uni102</b:Tag>
-    <b:SourceType>ElectronicSource</b:SourceType>
-    <b:Guid>{CFF64624-6B4A-4D95-8C21-8EFEEBFCFC15}</b:Guid>
-    <b:Author>
-      <b:Author>
-        <b:Corporate>University of Adelaide</b:Corporate>
-      </b:Author>
-    </b:Author>
-    <b:Title>The Learning Hub - Major Benfits Framework</b:Title>
-    <b:City>Adelaide</b:City>
-    <b:StateProvince>South Australia</b:StateProvince>
-    <b:CountryRegion>Australia</b:CountryRegion>
-    <b:Year>2010</b:Year>
-    <b:Month>October </b:Month>
-    <b:Day>1</b:Day>
-    <b:RefOrder>1</b:RefOrder>
-  </b:Source>
-  <b:Source>
-    <b:Tag>Uni103</b:Tag>
-    <b:SourceType>ElectronicSource</b:SourceType>
-    <b:Guid>{EA296C68-87DB-45A5-8A3B-9C55D6B368E9}</b:Guid>
-    <b:Author>
-      <b:Author>
-        <b:Corporate>University of Adelaide</b:Corporate>
-      </b:Author>
-    </b:Author>
-    <b:Title>Learning Hub Aspirational Brief</b:Title>
-    <b:City>Adelaide</b:City>
-    <b:StateProvince>South Australia</b:StateProvince>
-    <b:CountryRegion>Australia</b:CountryRegion>
-    <b:Year>2010</b:Year>
-    <b:Month>February</b:Month>
-    <b:Day>26</b:Day>
-    <b:RefOrder>3</b:RefOrder>
-  </b:Source>
-  <b:Source>
-    <b:Tag>Thr101</b:Tag>
-    <b:SourceType>ElectronicSource</b:SourceType>
-    <b:Guid>{FD90471F-D036-40D8-B5F1-01F338828976}</b:Guid>
-    <b:Author>
-      <b:Author>
-        <b:NameList>
-          <b:Person>
-            <b:Last>Threapleton</b:Last>
-            <b:First>Noel</b:First>
-          </b:Person>
-        </b:NameList>
-      </b:Author>
-    </b:Author>
-    <b:Title>Learning Hub Information Technology (IT )Program,  Business Requirements Document</b:Title>
-    <b:City>Adelaide</b:City>
-    <b:StateProvince>SA</b:StateProvince>
-    <b:CountryRegion>Australia</b:CountryRegion>
-    <b:Year>2010</b:Year>
-    <b:Month>September</b:Month>
-    <b:Day>28</b:Day>
-    <b:RefOrder>4</b:RefOrder>
-  </b:Source>
-  <b:Source>
-    <b:Tag>Mur101</b:Tag>
-    <b:SourceType>ElectronicSource</b:SourceType>
-    <b:Guid>{7DEBC7F4-8EBF-4E48-9113-C0A2A3597C8A}</b:Guid>
-    <b:Author>
-      <b:Author>
-        <b:NameList>
-          <b:Person>
-            <b:Last>Murphy</b:Last>
-            <b:First>Andrew</b:First>
-            <b:Middle>C.</b:Middle>
-          </b:Person>
-        </b:NameList>
-      </b:Author>
-    </b:Author>
-    <b:Title>Learning Hub - IT Options Summary</b:Title>
-    <b:Medium>Spreadsheet</b:Medium>
-    <b:Year>2010</b:Year>
-    <b:RefOrder>5</b:RefOrder>
-  </b:Source>
-</b:Sources>
+<p:properties xmlns:p="http://schemas.microsoft.com/office/2006/metadata/properties" xmlns:xsi="http://www.w3.org/2001/XMLSchema-instance" xmlns:pc="http://schemas.microsoft.com/office/infopath/2007/PartnerControls">
+  <documentManagement/>
+</p:properties>
 </file>
 
 <file path=customXml/item3.xml><?xml version="1.0" encoding="utf-8"?>
-<?mso-contentType ?>
-<FormTemplates xmlns="http://schemas.microsoft.com/sharepoint/v3/contenttype/forms">
-  <Display>DocumentLibraryForm</Display>
-  <Edit>DocumentLibraryForm</Edit>
-  <New>DocumentLibraryForm</New>
-</FormTemplates>
-</file>
-
-<file path=customXml/item4.xml><?xml version="1.0" encoding="utf-8"?>
 <ct:contentTypeSchema xmlns:ct="http://schemas.microsoft.com/office/2006/metadata/contentType" xmlns:ma="http://schemas.microsoft.com/office/2006/metadata/properties/metaAttributes" ct:_="" ma:_="" ma:contentTypeName="Document" ma:contentTypeID="0x010100AEC883FF319BE849BFF65DC659415D8A" ma:contentTypeVersion="0" ma:contentTypeDescription="Create a new document." ma:contentTypeScope="" ma:versionID="f516feb59148968d1bc22af06eeae06c">
   <xsd:schema xmlns:xsd="http://www.w3.org/2001/XMLSchema" xmlns:xs="http://www.w3.org/2001/XMLSchema" xmlns:p="http://schemas.microsoft.com/office/2006/metadata/properties" targetNamespace="http://schemas.microsoft.com/office/2006/metadata/properties" ma:root="true" ma:fieldsID="31d5eec3c12ee2e8127422d567928fa7">
     <xsd:element name="properties">
@@ -30464,10 +30430,118 @@
 </ct:contentTypeSchema>
 </file>
 
+<file path=customXml/item4.xml><?xml version="1.0" encoding="utf-8"?>
+<?mso-contentType ?>
+<FormTemplates xmlns="http://schemas.microsoft.com/sharepoint/v3/contenttype/forms">
+  <Display>DocumentLibraryForm</Display>
+  <Edit>DocumentLibraryForm</Edit>
+  <New>DocumentLibraryForm</New>
+</FormTemplates>
+</file>
+
 <file path=customXml/item5.xml><?xml version="1.0" encoding="utf-8"?>
-<p:properties xmlns:p="http://schemas.microsoft.com/office/2006/metadata/properties" xmlns:xsi="http://www.w3.org/2001/XMLSchema-instance" xmlns:pc="http://schemas.microsoft.com/office/infopath/2007/PartnerControls">
-  <documentManagement/>
-</p:properties>
+<b:Sources xmlns:b="http://schemas.openxmlformats.org/officeDocument/2006/bibliography" xmlns="http://schemas.openxmlformats.org/officeDocument/2006/bibliography" SelectedStyle="\ISO690Nmerical.XSL" StyleName="ISO 690 - Numerical Reference">
+  <b:Source>
+    <b:Tag>Mur10</b:Tag>
+    <b:SourceType>ElectronicSource</b:SourceType>
+    <b:Guid>{E75CFD88-278B-4BD2-BFE0-B5D77039ACDB}</b:Guid>
+    <b:Author>
+      <b:Author>
+        <b:NameList>
+          <b:Person>
+            <b:Last>Murphy</b:Last>
+            <b:First>Andrew</b:First>
+            <b:Middle>C.</b:Middle>
+          </b:Person>
+        </b:NameList>
+      </b:Author>
+    </b:Author>
+    <b:Title>Learning Hub, Information TEchnology (IT) - Solutions Options Document</b:Title>
+    <b:Year>2010</b:Year>
+    <b:Month>December</b:Month>
+    <b:Day>20</b:Day>
+    <b:RefOrder>2</b:RefOrder>
+  </b:Source>
+  <b:Source>
+    <b:Tag>Uni102</b:Tag>
+    <b:SourceType>ElectronicSource</b:SourceType>
+    <b:Guid>{CFF64624-6B4A-4D95-8C21-8EFEEBFCFC15}</b:Guid>
+    <b:Author>
+      <b:Author>
+        <b:Corporate>University of Adelaide</b:Corporate>
+      </b:Author>
+    </b:Author>
+    <b:Title>The Learning Hub - Major Benfits Framework</b:Title>
+    <b:City>Adelaide</b:City>
+    <b:StateProvince>South Australia</b:StateProvince>
+    <b:CountryRegion>Australia</b:CountryRegion>
+    <b:Year>2010</b:Year>
+    <b:Month>October </b:Month>
+    <b:Day>1</b:Day>
+    <b:RefOrder>1</b:RefOrder>
+  </b:Source>
+  <b:Source>
+    <b:Tag>Uni103</b:Tag>
+    <b:SourceType>ElectronicSource</b:SourceType>
+    <b:Guid>{EA296C68-87DB-45A5-8A3B-9C55D6B368E9}</b:Guid>
+    <b:Author>
+      <b:Author>
+        <b:Corporate>University of Adelaide</b:Corporate>
+      </b:Author>
+    </b:Author>
+    <b:Title>Learning Hub Aspirational Brief</b:Title>
+    <b:City>Adelaide</b:City>
+    <b:StateProvince>South Australia</b:StateProvince>
+    <b:CountryRegion>Australia</b:CountryRegion>
+    <b:Year>2010</b:Year>
+    <b:Month>February</b:Month>
+    <b:Day>26</b:Day>
+    <b:RefOrder>3</b:RefOrder>
+  </b:Source>
+  <b:Source>
+    <b:Tag>Thr101</b:Tag>
+    <b:SourceType>ElectronicSource</b:SourceType>
+    <b:Guid>{FD90471F-D036-40D8-B5F1-01F338828976}</b:Guid>
+    <b:Author>
+      <b:Author>
+        <b:NameList>
+          <b:Person>
+            <b:Last>Threapleton</b:Last>
+            <b:First>Noel</b:First>
+          </b:Person>
+        </b:NameList>
+      </b:Author>
+    </b:Author>
+    <b:Title>Learning Hub Information Technology (IT )Program,  Business Requirements Document</b:Title>
+    <b:City>Adelaide</b:City>
+    <b:StateProvince>SA</b:StateProvince>
+    <b:CountryRegion>Australia</b:CountryRegion>
+    <b:Year>2010</b:Year>
+    <b:Month>September</b:Month>
+    <b:Day>28</b:Day>
+    <b:RefOrder>4</b:RefOrder>
+  </b:Source>
+  <b:Source>
+    <b:Tag>Mur101</b:Tag>
+    <b:SourceType>ElectronicSource</b:SourceType>
+    <b:Guid>{7DEBC7F4-8EBF-4E48-9113-C0A2A3597C8A}</b:Guid>
+    <b:Author>
+      <b:Author>
+        <b:NameList>
+          <b:Person>
+            <b:Last>Murphy</b:Last>
+            <b:First>Andrew</b:First>
+            <b:Middle>C.</b:Middle>
+          </b:Person>
+        </b:NameList>
+      </b:Author>
+    </b:Author>
+    <b:Title>Learning Hub - IT Options Summary</b:Title>
+    <b:Medium>Spreadsheet</b:Medium>
+    <b:Year>2010</b:Year>
+    <b:RefOrder>5</b:RefOrder>
+  </b:Source>
+</b:Sources>
 </file>
 
 <file path=customXml/itemProps1.xml><?xml version="1.0" encoding="utf-8"?>
@@ -30479,22 +30553,15 @@
 </file>
 
 <file path=customXml/itemProps2.xml><?xml version="1.0" encoding="utf-8"?>
-<ds:datastoreItem xmlns:ds="http://schemas.openxmlformats.org/officeDocument/2006/customXml" ds:itemID="{264A5E37-D65B-447D-B846-EE94EF9BDFFA}">
+<ds:datastoreItem xmlns:ds="http://schemas.openxmlformats.org/officeDocument/2006/customXml" ds:itemID="{72D5E17C-664A-4D1B-AB0F-2FFC8B0EBA81}">
   <ds:schemaRefs>
-    <ds:schemaRef ds:uri="http://schemas.openxmlformats.org/officeDocument/2006/bibliography"/>
+    <ds:schemaRef ds:uri="http://schemas.microsoft.com/office/2006/metadata/properties"/>
+    <ds:schemaRef ds:uri="http://schemas.microsoft.com/office/infopath/2007/PartnerControls"/>
   </ds:schemaRefs>
 </ds:datastoreItem>
 </file>
 
 <file path=customXml/itemProps3.xml><?xml version="1.0" encoding="utf-8"?>
-<ds:datastoreItem xmlns:ds="http://schemas.openxmlformats.org/officeDocument/2006/customXml" ds:itemID="{EB1DA797-6577-43A3-8817-66EB9EBCE507}">
-  <ds:schemaRefs>
-    <ds:schemaRef ds:uri="http://schemas.microsoft.com/sharepoint/v3/contenttype/forms"/>
-  </ds:schemaRefs>
-</ds:datastoreItem>
-</file>
-
-<file path=customXml/itemProps4.xml><?xml version="1.0" encoding="utf-8"?>
 <ds:datastoreItem xmlns:ds="http://schemas.openxmlformats.org/officeDocument/2006/customXml" ds:itemID="{F9507D17-DE9A-4614-B481-0B5B317D0515}">
   <ds:schemaRefs>
     <ds:schemaRef ds:uri="http://schemas.microsoft.com/office/2006/metadata/contentType"/>
@@ -30510,11 +30577,18 @@
 </ds:datastoreItem>
 </file>
 
+<file path=customXml/itemProps4.xml><?xml version="1.0" encoding="utf-8"?>
+<ds:datastoreItem xmlns:ds="http://schemas.openxmlformats.org/officeDocument/2006/customXml" ds:itemID="{EB1DA797-6577-43A3-8817-66EB9EBCE507}">
+  <ds:schemaRefs>
+    <ds:schemaRef ds:uri="http://schemas.microsoft.com/sharepoint/v3/contenttype/forms"/>
+  </ds:schemaRefs>
+</ds:datastoreItem>
+</file>
+
 <file path=customXml/itemProps5.xml><?xml version="1.0" encoding="utf-8"?>
-<ds:datastoreItem xmlns:ds="http://schemas.openxmlformats.org/officeDocument/2006/customXml" ds:itemID="{72D5E17C-664A-4D1B-AB0F-2FFC8B0EBA81}">
+<ds:datastoreItem xmlns:ds="http://schemas.openxmlformats.org/officeDocument/2006/customXml" ds:itemID="{264A5E37-D65B-447D-B846-EE94EF9BDFFA}">
   <ds:schemaRefs>
-    <ds:schemaRef ds:uri="http://schemas.microsoft.com/office/2006/metadata/properties"/>
-    <ds:schemaRef ds:uri="http://schemas.microsoft.com/office/infopath/2007/PartnerControls"/>
+    <ds:schemaRef ds:uri="http://schemas.openxmlformats.org/officeDocument/2006/bibliography"/>
   </ds:schemaRefs>
 </ds:datastoreItem>
 </file>
</xml_diff>